<commit_message>
CA1_Semester1.ipynb working on datasets to get the appropriate ones
</commit_message>
<xml_diff>
--- a/CA1_Report.docx
+++ b/CA1_Report.docx
@@ -2,7 +2,57 @@
 <file path=word/document.xml><?xml version="1.0" encoding="utf-8"?>
 <w:document xmlns:wpc="http://schemas.microsoft.com/office/word/2010/wordprocessingCanvas" xmlns:cx="http://schemas.microsoft.com/office/drawing/2014/chartex" xmlns:cx1="http://schemas.microsoft.com/office/drawing/2015/9/8/chartex" xmlns:cx2="http://schemas.microsoft.com/office/drawing/2015/10/21/chartex" xmlns:cx3="http://schemas.microsoft.com/office/drawing/2016/5/9/chartex" xmlns:cx4="http://schemas.microsoft.com/office/drawing/2016/5/10/chartex" xmlns:cx5="http://schemas.microsoft.com/office/drawing/2016/5/11/chartex" xmlns:cx6="http://schemas.microsoft.com/office/drawing/2016/5/12/chartex" xmlns:cx7="http://schemas.microsoft.com/office/drawing/2016/5/13/chartex" xmlns:cx8="http://schemas.microsoft.com/office/drawing/2016/5/14/chartex" xmlns:mc="http://schemas.openxmlformats.org/markup-compatibility/2006" xmlns:aink="http://schemas.microsoft.com/office/drawing/2016/ink" xmlns:am3d="http://schemas.microsoft.com/office/drawing/2017/model3d" xmlns:o="urn:schemas-microsoft-com:office:office" xmlns:oel="http://schemas.microsoft.com/office/2019/extlst" xmlns:r="http://schemas.openxmlformats.org/officeDocument/2006/relationships" xmlns:m="http://schemas.openxmlformats.org/officeDocument/2006/math" xmlns:v="urn:schemas-microsoft-com:vml" xmlns:wp14="http://schemas.microsoft.com/office/word/2010/wordprocessingDrawing" xmlns:wp="http://schemas.openxmlformats.org/drawingml/2006/wordprocessingDrawing" xmlns:w10="urn:schemas-microsoft-com:office:word" xmlns:w="http://schemas.openxmlformats.org/wordprocessingml/2006/main" xmlns:w14="http://schemas.microsoft.com/office/word/2010/wordml" xmlns:w15="http://schemas.microsoft.com/office/word/2012/wordml" xmlns:w16cex="http://schemas.microsoft.com/office/word/2018/wordml/cex" xmlns:w16cid="http://schemas.microsoft.com/office/word/2016/wordml/cid" xmlns:w16="http://schemas.microsoft.com/office/word/2018/wordml" xmlns:w16sdtdh="http://schemas.microsoft.com/office/word/2020/wordml/sdtdatahash" xmlns:w16se="http://schemas.microsoft.com/office/word/2015/wordml/symex" xmlns:wpg="http://schemas.microsoft.com/office/word/2010/wordprocessingGroup" xmlns:wpi="http://schemas.microsoft.com/office/word/2010/wordprocessingInk" xmlns:wne="http://schemas.microsoft.com/office/word/2006/wordml" xmlns:wps="http://schemas.microsoft.com/office/word/2010/wordprocessingShape" mc:Ignorable="w14 w15 w16se w16cid w16 w16cex w16sdtdh wp14">
   <w:body>
-    <w:p/>
+    <w:p>
+      <w:pPr>
+        <w:rPr>
+          <w:lang w:val="en-US"/>
+        </w:rPr>
+      </w:pPr>
+      <w:r>
+        <w:rPr>
+          <w:lang w:val="en-US"/>
+        </w:rPr>
+        <w:t xml:space="preserve">To find out the regions for dataset </w:t>
+      </w:r>
+      <w:r>
+        <w:rPr>
+          <w:lang w:val="en-US"/>
+        </w:rPr>
+        <w:t>PEA04.20231004T131011.csv</w:t>
+      </w:r>
+      <w:r>
+        <w:rPr>
+          <w:lang w:val="en-US"/>
+        </w:rPr>
+        <w:t xml:space="preserve"> we can use </w:t>
+      </w:r>
+      <w:r>
+        <w:rPr>
+          <w:lang w:val="en-US"/>
+        </w:rPr>
+        <w:t>this link:</w:t>
+      </w:r>
+    </w:p>
+    <w:p>
+      <w:pPr>
+        <w:rPr>
+          <w:lang w:val="en-US"/>
+        </w:rPr>
+      </w:pPr>
+    </w:p>
+    <w:p>
+      <w:pPr>
+        <w:rPr>
+          <w:lang w:val="en-US"/>
+        </w:rPr>
+      </w:pPr>
+      <w:r>
+        <w:rPr>
+          <w:lang w:val="en-US"/>
+        </w:rPr>
+        <w:t>https://www.cso.ie/en/releasesandpublications/ep/p-rsdgi/regionalsdgsireland2017/bga/</w:t>
+      </w:r>
+    </w:p>
     <w:sectPr>
       <w:headerReference w:type="default" r:id="rId6"/>
       <w:pgSz w:w="11906" w:h="16838"/>

</xml_diff>

<commit_message>
Adding the structure of contents to the CA report
</commit_message>
<xml_diff>
--- a/CA1_Report.docx
+++ b/CA1_Report.docx
@@ -12,49 +12,552 @@
         <w:rPr>
           <w:lang w:val="en-US"/>
         </w:rPr>
-        <w:t xml:space="preserve">To find out the regions for dataset </w:t>
-      </w:r>
-      <w:r>
-        <w:rPr>
-          <w:lang w:val="en-US"/>
-        </w:rPr>
-        <w:t>PEA04.20231004T131011.csv</w:t>
-      </w:r>
-      <w:r>
-        <w:rPr>
-          <w:lang w:val="en-US"/>
-        </w:rPr>
-        <w:t xml:space="preserve"> we can use </w:t>
-      </w:r>
-      <w:r>
-        <w:rPr>
-          <w:lang w:val="en-US"/>
-        </w:rPr>
-        <w:t>this link:</w:t>
-      </w:r>
-    </w:p>
-    <w:p>
-      <w:pPr>
-        <w:rPr>
-          <w:lang w:val="en-US"/>
-        </w:rPr>
-      </w:pPr>
-    </w:p>
-    <w:p>
-      <w:pPr>
-        <w:rPr>
-          <w:lang w:val="en-US"/>
-        </w:rPr>
-      </w:pPr>
-      <w:r>
-        <w:rPr>
-          <w:lang w:val="en-US"/>
-        </w:rPr>
-        <w:t>https://www.cso.ie/en/releasesandpublications/ep/p-rsdgi/regionalsdgsireland2017/bga/</w:t>
-      </w:r>
+        <w:t>Abstract</w:t>
+      </w:r>
+    </w:p>
+    <w:p>
+      <w:pPr>
+        <w:rPr>
+          <w:lang w:val="en-US"/>
+        </w:rPr>
+      </w:pPr>
+    </w:p>
+    <w:p>
+      <w:pPr>
+        <w:rPr>
+          <w:lang w:val="en-US"/>
+        </w:rPr>
+      </w:pPr>
+      <w:r>
+        <w:rPr>
+          <w:lang w:val="en-US"/>
+        </w:rPr>
+        <w:t>Index:</w:t>
+      </w:r>
+    </w:p>
+    <w:p>
+      <w:pPr>
+        <w:pStyle w:val="ListParagraph"/>
+        <w:numPr>
+          <w:ilvl w:val="0"/>
+          <w:numId w:val="1"/>
+        </w:numPr>
+        <w:rPr>
+          <w:lang w:val="en-US"/>
+        </w:rPr>
+      </w:pPr>
+      <w:r>
+        <w:rPr>
+          <w:lang w:val="en-US"/>
+        </w:rPr>
+        <w:t>Introduction</w:t>
+      </w:r>
+    </w:p>
+    <w:p>
+      <w:pPr>
+        <w:pStyle w:val="ListParagraph"/>
+        <w:numPr>
+          <w:ilvl w:val="0"/>
+          <w:numId w:val="1"/>
+        </w:numPr>
+        <w:rPr>
+          <w:lang w:val="en-US"/>
+        </w:rPr>
+      </w:pPr>
+      <w:r>
+        <w:rPr>
+          <w:lang w:val="en-US"/>
+        </w:rPr>
+        <w:t xml:space="preserve">Statistical </w:t>
+      </w:r>
+      <w:r>
+        <w:rPr>
+          <w:lang w:val="en-US"/>
+        </w:rPr>
+        <w:t>Analysis</w:t>
+      </w:r>
+    </w:p>
+    <w:p>
+      <w:pPr>
+        <w:pStyle w:val="ListParagraph"/>
+        <w:numPr>
+          <w:ilvl w:val="1"/>
+          <w:numId w:val="1"/>
+        </w:numPr>
+        <w:rPr>
+          <w:lang w:val="en-US"/>
+        </w:rPr>
+      </w:pPr>
+      <w:r>
+        <w:rPr>
+          <w:lang w:val="en-US"/>
+        </w:rPr>
+        <w:t>Data</w:t>
+      </w:r>
+      <w:r>
+        <w:rPr>
+          <w:lang w:val="en-US"/>
+        </w:rPr>
+        <w:t>set summary</w:t>
+      </w:r>
+    </w:p>
+    <w:p>
+      <w:pPr>
+        <w:pStyle w:val="ListParagraph"/>
+        <w:numPr>
+          <w:ilvl w:val="1"/>
+          <w:numId w:val="1"/>
+        </w:numPr>
+        <w:rPr>
+          <w:lang w:val="en-US"/>
+        </w:rPr>
+      </w:pPr>
+      <w:r>
+        <w:rPr>
+          <w:lang w:val="en-US"/>
+        </w:rPr>
+        <w:t>Binomial and Poisson Distribution</w:t>
+      </w:r>
+    </w:p>
+    <w:p>
+      <w:pPr>
+        <w:pStyle w:val="ListParagraph"/>
+        <w:numPr>
+          <w:ilvl w:val="1"/>
+          <w:numId w:val="1"/>
+        </w:numPr>
+        <w:rPr>
+          <w:lang w:val="en-US"/>
+        </w:rPr>
+      </w:pPr>
+      <w:r>
+        <w:rPr>
+          <w:lang w:val="en-US"/>
+        </w:rPr>
+        <w:t>Normal Distribution</w:t>
+      </w:r>
+    </w:p>
+    <w:p>
+      <w:pPr>
+        <w:pStyle w:val="ListParagraph"/>
+        <w:numPr>
+          <w:ilvl w:val="1"/>
+          <w:numId w:val="1"/>
+        </w:numPr>
+        <w:rPr>
+          <w:lang w:val="en-US"/>
+        </w:rPr>
+      </w:pPr>
+      <w:r>
+        <w:rPr>
+          <w:lang w:val="en-US"/>
+        </w:rPr>
+        <w:t xml:space="preserve">Importance of Binomial and Poisson </w:t>
+      </w:r>
+      <w:r>
+        <w:rPr>
+          <w:lang w:val="en-US"/>
+        </w:rPr>
+        <w:t>and variable justification.</w:t>
+      </w:r>
+      <w:r>
+        <w:rPr>
+          <w:lang w:val="en-US"/>
+        </w:rPr>
+        <w:t xml:space="preserve"> </w:t>
+      </w:r>
+      <w:r>
+        <w:rPr>
+          <w:lang w:val="en-US"/>
+        </w:rPr>
+        <w:t>D</w:t>
+      </w:r>
+      <w:r>
+        <w:rPr>
+          <w:lang w:val="en-US"/>
+        </w:rPr>
+        <w:t xml:space="preserve">iscrete variables </w:t>
+      </w:r>
+      <w:r>
+        <w:rPr>
+          <w:lang w:val="en-US"/>
+        </w:rPr>
+        <w:t>in a N</w:t>
+      </w:r>
+      <w:r>
+        <w:rPr>
+          <w:lang w:val="en-US"/>
+        </w:rPr>
+        <w:t xml:space="preserve">ormal </w:t>
+      </w:r>
+      <w:r>
+        <w:rPr>
+          <w:lang w:val="en-US"/>
+        </w:rPr>
+        <w:t>D</w:t>
+      </w:r>
+      <w:r>
+        <w:rPr>
+          <w:lang w:val="en-US"/>
+        </w:rPr>
+        <w:t>istribution</w:t>
+      </w:r>
+    </w:p>
+    <w:p>
+      <w:pPr>
+        <w:pStyle w:val="ListParagraph"/>
+        <w:numPr>
+          <w:ilvl w:val="0"/>
+          <w:numId w:val="1"/>
+        </w:numPr>
+        <w:rPr>
+          <w:lang w:val="en-US"/>
+        </w:rPr>
+      </w:pPr>
+      <w:r>
+        <w:rPr>
+          <w:lang w:val="en-US"/>
+        </w:rPr>
+        <w:t>Data Preparation and Visualization</w:t>
+      </w:r>
+    </w:p>
+    <w:p>
+      <w:pPr>
+        <w:pStyle w:val="ListParagraph"/>
+        <w:numPr>
+          <w:ilvl w:val="1"/>
+          <w:numId w:val="1"/>
+        </w:numPr>
+        <w:rPr>
+          <w:lang w:val="en-US"/>
+        </w:rPr>
+      </w:pPr>
+      <w:r>
+        <w:rPr>
+          <w:lang w:val="en-US"/>
+        </w:rPr>
+        <w:t>EDA</w:t>
+      </w:r>
+    </w:p>
+    <w:p>
+      <w:pPr>
+        <w:pStyle w:val="ListParagraph"/>
+        <w:numPr>
+          <w:ilvl w:val="1"/>
+          <w:numId w:val="1"/>
+        </w:numPr>
+        <w:rPr>
+          <w:lang w:val="en-US"/>
+        </w:rPr>
+      </w:pPr>
+      <w:r>
+        <w:rPr>
+          <w:lang w:val="en-US"/>
+        </w:rPr>
+        <w:t>Method justification</w:t>
+      </w:r>
+    </w:p>
+    <w:p>
+      <w:pPr>
+        <w:pStyle w:val="ListParagraph"/>
+        <w:numPr>
+          <w:ilvl w:val="1"/>
+          <w:numId w:val="1"/>
+        </w:numPr>
+        <w:rPr>
+          <w:lang w:val="en-US"/>
+        </w:rPr>
+      </w:pPr>
+      <w:proofErr w:type="spellStart"/>
+      <w:r>
+        <w:rPr>
+          <w:lang w:val="en-US"/>
+        </w:rPr>
+        <w:t>Visuali</w:t>
+      </w:r>
+      <w:r>
+        <w:rPr>
+          <w:lang w:val="en-US"/>
+        </w:rPr>
+        <w:t>s</w:t>
+      </w:r>
+      <w:r>
+        <w:rPr>
+          <w:lang w:val="en-US"/>
+        </w:rPr>
+        <w:t>ation</w:t>
+      </w:r>
+      <w:r>
+        <w:rPr>
+          <w:lang w:val="en-US"/>
+        </w:rPr>
+        <w:t>s</w:t>
+      </w:r>
+      <w:proofErr w:type="spellEnd"/>
+    </w:p>
+    <w:p>
+      <w:pPr>
+        <w:pStyle w:val="ListParagraph"/>
+        <w:numPr>
+          <w:ilvl w:val="1"/>
+          <w:numId w:val="1"/>
+        </w:numPr>
+        <w:rPr>
+          <w:lang w:val="en-US"/>
+        </w:rPr>
+      </w:pPr>
+      <w:r>
+        <w:rPr>
+          <w:lang w:val="en-US"/>
+        </w:rPr>
+        <w:t>Tuft Principles</w:t>
+      </w:r>
+    </w:p>
+    <w:p>
+      <w:pPr>
+        <w:pStyle w:val="ListParagraph"/>
+        <w:numPr>
+          <w:ilvl w:val="0"/>
+          <w:numId w:val="1"/>
+        </w:numPr>
+        <w:rPr>
+          <w:lang w:val="en-US"/>
+        </w:rPr>
+      </w:pPr>
+      <w:r>
+        <w:rPr>
+          <w:lang w:val="en-US"/>
+        </w:rPr>
+        <w:t>ML</w:t>
+      </w:r>
+    </w:p>
+    <w:p>
+      <w:pPr>
+        <w:pStyle w:val="ListParagraph"/>
+        <w:numPr>
+          <w:ilvl w:val="1"/>
+          <w:numId w:val="1"/>
+        </w:numPr>
+        <w:rPr>
+          <w:lang w:val="en-US"/>
+        </w:rPr>
+      </w:pPr>
+      <w:r>
+        <w:rPr>
+          <w:lang w:val="en-US"/>
+        </w:rPr>
+        <w:t>Project management</w:t>
+      </w:r>
+      <w:r>
+        <w:rPr>
+          <w:lang w:val="en-US"/>
+        </w:rPr>
+        <w:t xml:space="preserve"> framework. </w:t>
+      </w:r>
+      <w:r>
+        <w:rPr>
+          <w:lang w:val="en-US"/>
+        </w:rPr>
+        <w:t>unsupervised, or semi-supervised machine learning technique</w:t>
+      </w:r>
+    </w:p>
+    <w:p>
+      <w:pPr>
+        <w:pStyle w:val="ListParagraph"/>
+        <w:numPr>
+          <w:ilvl w:val="1"/>
+          <w:numId w:val="1"/>
+        </w:numPr>
+        <w:rPr>
+          <w:lang w:val="en-US"/>
+        </w:rPr>
+      </w:pPr>
+      <w:r>
+        <w:rPr>
+          <w:lang w:val="en-US"/>
+        </w:rPr>
+        <w:t>ML model.</w:t>
+      </w:r>
+    </w:p>
+    <w:p>
+      <w:pPr>
+        <w:pStyle w:val="ListParagraph"/>
+        <w:numPr>
+          <w:ilvl w:val="1"/>
+          <w:numId w:val="1"/>
+        </w:numPr>
+        <w:rPr>
+          <w:lang w:val="en-US"/>
+        </w:rPr>
+      </w:pPr>
+      <w:r>
+        <w:rPr>
+          <w:lang w:val="en-US"/>
+        </w:rPr>
+        <w:t xml:space="preserve">Results of ML </w:t>
+      </w:r>
+      <w:r>
+        <w:rPr>
+          <w:lang w:val="en-US"/>
+        </w:rPr>
+        <w:t xml:space="preserve">models </w:t>
+      </w:r>
+      <w:proofErr w:type="gramStart"/>
+      <w:r>
+        <w:rPr>
+          <w:lang w:val="en-US"/>
+        </w:rPr>
+        <w:t>selected</w:t>
+      </w:r>
+      <w:proofErr w:type="gramEnd"/>
+    </w:p>
+    <w:p>
+      <w:pPr>
+        <w:pStyle w:val="ListParagraph"/>
+        <w:numPr>
+          <w:ilvl w:val="1"/>
+          <w:numId w:val="1"/>
+        </w:numPr>
+        <w:rPr>
+          <w:lang w:val="en-US"/>
+        </w:rPr>
+      </w:pPr>
+      <w:r>
+        <w:rPr>
+          <w:lang w:val="en-US"/>
+        </w:rPr>
+        <w:t>Similarities</w:t>
+      </w:r>
+      <w:r>
+        <w:rPr>
+          <w:lang w:val="en-US"/>
+        </w:rPr>
+        <w:t xml:space="preserve"> and differences of ML models </w:t>
+      </w:r>
+      <w:proofErr w:type="gramStart"/>
+      <w:r>
+        <w:rPr>
+          <w:lang w:val="en-US"/>
+        </w:rPr>
+        <w:t>selected</w:t>
+      </w:r>
+      <w:proofErr w:type="gramEnd"/>
+    </w:p>
+    <w:p>
+      <w:pPr>
+        <w:pStyle w:val="ListParagraph"/>
+        <w:numPr>
+          <w:ilvl w:val="0"/>
+          <w:numId w:val="1"/>
+        </w:numPr>
+        <w:rPr>
+          <w:lang w:val="en-US"/>
+        </w:rPr>
+      </w:pPr>
+      <w:r>
+        <w:rPr>
+          <w:lang w:val="en-US"/>
+        </w:rPr>
+        <w:t>Programming</w:t>
+      </w:r>
+    </w:p>
+    <w:p>
+      <w:pPr>
+        <w:pStyle w:val="ListParagraph"/>
+        <w:numPr>
+          <w:ilvl w:val="1"/>
+          <w:numId w:val="1"/>
+        </w:numPr>
+        <w:rPr>
+          <w:lang w:val="en-US"/>
+        </w:rPr>
+      </w:pPr>
+      <w:r>
+        <w:rPr>
+          <w:lang w:val="en-US"/>
+        </w:rPr>
+        <w:t xml:space="preserve">Programming paradigms </w:t>
+      </w:r>
+      <w:proofErr w:type="gramStart"/>
+      <w:r>
+        <w:rPr>
+          <w:lang w:val="en-US"/>
+        </w:rPr>
+        <w:t>used</w:t>
+      </w:r>
+      <w:proofErr w:type="gramEnd"/>
+    </w:p>
+    <w:p>
+      <w:pPr>
+        <w:pStyle w:val="ListParagraph"/>
+        <w:numPr>
+          <w:ilvl w:val="0"/>
+          <w:numId w:val="1"/>
+        </w:numPr>
+        <w:rPr>
+          <w:lang w:val="en-US"/>
+        </w:rPr>
+      </w:pPr>
+      <w:r>
+        <w:rPr>
+          <w:lang w:val="en-US"/>
+        </w:rPr>
+        <w:t>Conclusion</w:t>
+      </w:r>
+    </w:p>
+    <w:p>
+      <w:pPr>
+        <w:pStyle w:val="ListParagraph"/>
+        <w:numPr>
+          <w:ilvl w:val="0"/>
+          <w:numId w:val="1"/>
+        </w:numPr>
+        <w:rPr>
+          <w:lang w:val="en-US"/>
+        </w:rPr>
+      </w:pPr>
+      <w:r>
+        <w:rPr>
+          <w:lang w:val="en-US"/>
+        </w:rPr>
+        <w:t>References</w:t>
+      </w:r>
+    </w:p>
+    <w:p>
+      <w:pPr>
+        <w:pStyle w:val="ListParagraph"/>
+        <w:numPr>
+          <w:ilvl w:val="0"/>
+          <w:numId w:val="1"/>
+        </w:numPr>
+        <w:rPr>
+          <w:lang w:val="en-US"/>
+        </w:rPr>
+      </w:pPr>
+      <w:r>
+        <w:rPr>
+          <w:lang w:val="en-US"/>
+        </w:rPr>
+        <w:t>Appendix</w:t>
+      </w:r>
+    </w:p>
+    <w:p>
+      <w:pPr>
+        <w:ind w:left="360"/>
+        <w:rPr>
+          <w:lang w:val="en-US"/>
+        </w:rPr>
+      </w:pPr>
+    </w:p>
+    <w:p>
+      <w:pPr>
+        <w:rPr>
+          <w:lang w:val="en-US"/>
+        </w:rPr>
+      </w:pPr>
     </w:p>
     <w:sectPr>
-      <w:headerReference w:type="default" r:id="rId6"/>
+      <w:headerReference w:type="default" r:id="rId7"/>
       <w:pgSz w:w="11906" w:h="16838"/>
       <w:pgMar w:top="1440" w:right="1440" w:bottom="1440" w:left="1440" w:header="708" w:footer="708" w:gutter="0"/>
       <w:cols w:space="708"/>
@@ -132,6 +635,103 @@
     </w:r>
   </w:p>
 </w:hdr>
+</file>
+
+<file path=word/numbering.xml><?xml version="1.0" encoding="utf-8"?>
+<w:numbering xmlns:wpc="http://schemas.microsoft.com/office/word/2010/wordprocessingCanvas" xmlns:cx="http://schemas.microsoft.com/office/drawing/2014/chartex" xmlns:cx1="http://schemas.microsoft.com/office/drawing/2015/9/8/chartex" xmlns:cx2="http://schemas.microsoft.com/office/drawing/2015/10/21/chartex" xmlns:cx3="http://schemas.microsoft.com/office/drawing/2016/5/9/chartex" xmlns:cx4="http://schemas.microsoft.com/office/drawing/2016/5/10/chartex" xmlns:cx5="http://schemas.microsoft.com/office/drawing/2016/5/11/chartex" xmlns:cx6="http://schemas.microsoft.com/office/drawing/2016/5/12/chartex" xmlns:cx7="http://schemas.microsoft.com/office/drawing/2016/5/13/chartex" xmlns:cx8="http://schemas.microsoft.com/office/drawing/2016/5/14/chartex" xmlns:mc="http://schemas.openxmlformats.org/markup-compatibility/2006" xmlns:aink="http://schemas.microsoft.com/office/drawing/2016/ink" xmlns:am3d="http://schemas.microsoft.com/office/drawing/2017/model3d" xmlns:o="urn:schemas-microsoft-com:office:office" xmlns:oel="http://schemas.microsoft.com/office/2019/extlst" xmlns:r="http://schemas.openxmlformats.org/officeDocument/2006/relationships" xmlns:m="http://schemas.openxmlformats.org/officeDocument/2006/math" xmlns:v="urn:schemas-microsoft-com:vml" xmlns:wp14="http://schemas.microsoft.com/office/word/2010/wordprocessingDrawing" xmlns:wp="http://schemas.openxmlformats.org/drawingml/2006/wordprocessingDrawing" xmlns:w10="urn:schemas-microsoft-com:office:word" xmlns:w="http://schemas.openxmlformats.org/wordprocessingml/2006/main" xmlns:w14="http://schemas.microsoft.com/office/word/2010/wordml" xmlns:w15="http://schemas.microsoft.com/office/word/2012/wordml" xmlns:w16cex="http://schemas.microsoft.com/office/word/2018/wordml/cex" xmlns:w16cid="http://schemas.microsoft.com/office/word/2016/wordml/cid" xmlns:w16="http://schemas.microsoft.com/office/word/2018/wordml" xmlns:w16sdtdh="http://schemas.microsoft.com/office/word/2020/wordml/sdtdatahash" xmlns:w16se="http://schemas.microsoft.com/office/word/2015/wordml/symex" xmlns:wpg="http://schemas.microsoft.com/office/word/2010/wordprocessingGroup" xmlns:wpi="http://schemas.microsoft.com/office/word/2010/wordprocessingInk" xmlns:wne="http://schemas.microsoft.com/office/word/2006/wordml" xmlns:wps="http://schemas.microsoft.com/office/word/2010/wordprocessingShape" mc:Ignorable="w14 w15 w16se w16cid w16 w16cex w16sdtdh wp14">
+  <w:abstractNum w:abstractNumId="0" w15:restartNumberingAfterBreak="0">
+    <w:nsid w:val="20AF0C5E"/>
+    <w:multiLevelType w:val="multilevel"/>
+    <w:tmpl w:val="1809001F"/>
+    <w:lvl w:ilvl="0">
+      <w:start w:val="1"/>
+      <w:numFmt w:val="decimal"/>
+      <w:lvlText w:val="%1."/>
+      <w:lvlJc w:val="left"/>
+      <w:pPr>
+        <w:ind w:left="360" w:hanging="360"/>
+      </w:pPr>
+      <w:rPr>
+        <w:rFonts w:hint="default"/>
+      </w:rPr>
+    </w:lvl>
+    <w:lvl w:ilvl="1">
+      <w:start w:val="1"/>
+      <w:numFmt w:val="decimal"/>
+      <w:lvlText w:val="%1.%2."/>
+      <w:lvlJc w:val="left"/>
+      <w:pPr>
+        <w:ind w:left="792" w:hanging="432"/>
+      </w:pPr>
+    </w:lvl>
+    <w:lvl w:ilvl="2">
+      <w:start w:val="1"/>
+      <w:numFmt w:val="decimal"/>
+      <w:lvlText w:val="%1.%2.%3."/>
+      <w:lvlJc w:val="left"/>
+      <w:pPr>
+        <w:ind w:left="1224" w:hanging="504"/>
+      </w:pPr>
+    </w:lvl>
+    <w:lvl w:ilvl="3">
+      <w:start w:val="1"/>
+      <w:numFmt w:val="decimal"/>
+      <w:lvlText w:val="%1.%2.%3.%4."/>
+      <w:lvlJc w:val="left"/>
+      <w:pPr>
+        <w:ind w:left="1728" w:hanging="648"/>
+      </w:pPr>
+    </w:lvl>
+    <w:lvl w:ilvl="4">
+      <w:start w:val="1"/>
+      <w:numFmt w:val="decimal"/>
+      <w:lvlText w:val="%1.%2.%3.%4.%5."/>
+      <w:lvlJc w:val="left"/>
+      <w:pPr>
+        <w:ind w:left="2232" w:hanging="792"/>
+      </w:pPr>
+    </w:lvl>
+    <w:lvl w:ilvl="5">
+      <w:start w:val="1"/>
+      <w:numFmt w:val="decimal"/>
+      <w:lvlText w:val="%1.%2.%3.%4.%5.%6."/>
+      <w:lvlJc w:val="left"/>
+      <w:pPr>
+        <w:ind w:left="2736" w:hanging="936"/>
+      </w:pPr>
+    </w:lvl>
+    <w:lvl w:ilvl="6">
+      <w:start w:val="1"/>
+      <w:numFmt w:val="decimal"/>
+      <w:lvlText w:val="%1.%2.%3.%4.%5.%6.%7."/>
+      <w:lvlJc w:val="left"/>
+      <w:pPr>
+        <w:ind w:left="3240" w:hanging="1080"/>
+      </w:pPr>
+    </w:lvl>
+    <w:lvl w:ilvl="7">
+      <w:start w:val="1"/>
+      <w:numFmt w:val="decimal"/>
+      <w:lvlText w:val="%1.%2.%3.%4.%5.%6.%7.%8."/>
+      <w:lvlJc w:val="left"/>
+      <w:pPr>
+        <w:ind w:left="3744" w:hanging="1224"/>
+      </w:pPr>
+    </w:lvl>
+    <w:lvl w:ilvl="8">
+      <w:start w:val="1"/>
+      <w:numFmt w:val="decimal"/>
+      <w:lvlText w:val="%1.%2.%3.%4.%5.%6.%7.%8.%9."/>
+      <w:lvlJc w:val="left"/>
+      <w:pPr>
+        <w:ind w:left="4320" w:hanging="1440"/>
+      </w:pPr>
+    </w:lvl>
+  </w:abstractNum>
+  <w:num w:numId="1" w16cid:durableId="1393966127">
+    <w:abstractNumId w:val="0"/>
+  </w:num>
+</w:numbering>
 </file>
 
 <file path=word/styles.xml><?xml version="1.0" encoding="utf-8"?>
@@ -606,6 +1206,17 @@
     <w:uiPriority w:val="99"/>
     <w:rsid w:val="00354B94"/>
   </w:style>
+  <w:style w:type="paragraph" w:styleId="ListParagraph">
+    <w:name w:val="List Paragraph"/>
+    <w:basedOn w:val="Normal"/>
+    <w:uiPriority w:val="34"/>
+    <w:qFormat/>
+    <w:rsid w:val="003C214F"/>
+    <w:pPr>
+      <w:ind w:left="720"/>
+      <w:contextualSpacing/>
+    </w:pPr>
+  </w:style>
 </w:styles>
 </file>
 

</xml_diff>

<commit_message>
Creating new folder Jupyter_Notebooks, I've split 4_CA1_All_Code into three new workbooks: 1_CA1_Data_Visualisation_Part, 2_CA1_ML_Part and 3_CA1_Statistics_Part. By using only one workbook for the entire project things were getting ugly and messi. Towards the end I'll be unifying, all three parts in one Jupyter Notebook for submission
</commit_message>
<xml_diff>
--- a/CA1_Report.docx
+++ b/CA1_Report.docx
@@ -346,13 +346,27 @@
         <w:rPr>
           <w:lang w:val="en-US"/>
         </w:rPr>
-        <w:t>Project management</w:t>
-      </w:r>
-      <w:r>
-        <w:rPr>
-          <w:lang w:val="en-US"/>
-        </w:rPr>
-        <w:t xml:space="preserve"> framework. </w:t>
+        <w:t xml:space="preserve">Project management framework CRISP-DM, </w:t>
+      </w:r>
+      <w:proofErr w:type="gramStart"/>
+      <w:r>
+        <w:rPr>
+          <w:lang w:val="en-US"/>
+        </w:rPr>
+        <w:t>KDD</w:t>
+      </w:r>
+      <w:proofErr w:type="gramEnd"/>
+      <w:r>
+        <w:rPr>
+          <w:lang w:val="en-US"/>
+        </w:rPr>
+        <w:t xml:space="preserve"> and SEMMA</w:t>
+      </w:r>
+      <w:r>
+        <w:rPr>
+          <w:lang w:val="en-US"/>
+        </w:rPr>
+        <w:t xml:space="preserve">. </w:t>
       </w:r>
       <w:r>
         <w:rPr>
@@ -360,6 +374,12 @@
         </w:rPr>
         <w:t>unsupervised, or semi-supervised machine learning technique</w:t>
       </w:r>
+      <w:r>
+        <w:rPr>
+          <w:lang w:val="en-US"/>
+        </w:rPr>
+        <w:t>.</w:t>
+      </w:r>
     </w:p>
     <w:p>
       <w:pPr>
@@ -555,6 +575,252 @@
           <w:lang w:val="en-US"/>
         </w:rPr>
       </w:pPr>
+    </w:p>
+    <w:p>
+      <w:pPr>
+        <w:rPr>
+          <w:lang w:val="en-US"/>
+        </w:rPr>
+      </w:pPr>
+    </w:p>
+    <w:p>
+      <w:pPr>
+        <w:rPr>
+          <w:lang w:val="en-US"/>
+        </w:rPr>
+      </w:pPr>
+    </w:p>
+    <w:p>
+      <w:pPr>
+        <w:rPr>
+          <w:lang w:val="en-US"/>
+        </w:rPr>
+      </w:pPr>
+    </w:p>
+    <w:p>
+      <w:pPr>
+        <w:rPr>
+          <w:lang w:val="en-US"/>
+        </w:rPr>
+      </w:pPr>
+    </w:p>
+    <w:p>
+      <w:pPr>
+        <w:rPr>
+          <w:lang w:val="en-US"/>
+        </w:rPr>
+      </w:pPr>
+    </w:p>
+    <w:p>
+      <w:pPr>
+        <w:rPr>
+          <w:lang w:val="en-US"/>
+        </w:rPr>
+      </w:pPr>
+    </w:p>
+    <w:p>
+      <w:pPr>
+        <w:rPr>
+          <w:lang w:val="en-US"/>
+        </w:rPr>
+      </w:pPr>
+    </w:p>
+    <w:p>
+      <w:pPr>
+        <w:rPr>
+          <w:lang w:val="en-US"/>
+        </w:rPr>
+      </w:pPr>
+    </w:p>
+    <w:p>
+      <w:pPr>
+        <w:rPr>
+          <w:lang w:val="en-US"/>
+        </w:rPr>
+      </w:pPr>
+    </w:p>
+    <w:p>
+      <w:pPr>
+        <w:rPr>
+          <w:lang w:val="en-US"/>
+        </w:rPr>
+      </w:pPr>
+    </w:p>
+    <w:p>
+      <w:pPr>
+        <w:rPr>
+          <w:lang w:val="en-US"/>
+        </w:rPr>
+      </w:pPr>
+    </w:p>
+    <w:p>
+      <w:pPr>
+        <w:rPr>
+          <w:lang w:val="en-US"/>
+        </w:rPr>
+      </w:pPr>
+      <w:r>
+        <w:rPr>
+          <w:lang w:val="en-US"/>
+        </w:rPr>
+        <w:lastRenderedPageBreak/>
+        <w:t>4. ML</w:t>
+      </w:r>
+    </w:p>
+    <w:p>
+      <w:pPr>
+        <w:rPr>
+          <w:lang w:val="en-US"/>
+        </w:rPr>
+      </w:pPr>
+      <w:r>
+        <w:rPr>
+          <w:lang w:val="en-US"/>
+        </w:rPr>
+        <w:t>4.1</w:t>
+      </w:r>
+      <w:r>
+        <w:rPr>
+          <w:lang w:val="en-US"/>
+        </w:rPr>
+        <w:t xml:space="preserve">. </w:t>
+      </w:r>
+      <w:r>
+        <w:rPr>
+          <w:lang w:val="en-US"/>
+        </w:rPr>
+        <w:t xml:space="preserve">Project management framework </w:t>
+      </w:r>
+      <w:r>
+        <w:rPr>
+          <w:lang w:val="en-US"/>
+        </w:rPr>
+        <w:t>CRISP-DM</w:t>
+      </w:r>
+      <w:r>
+        <w:rPr>
+          <w:lang w:val="en-US"/>
+        </w:rPr>
+        <w:t xml:space="preserve">, </w:t>
+      </w:r>
+      <w:proofErr w:type="gramStart"/>
+      <w:r>
+        <w:rPr>
+          <w:lang w:val="en-US"/>
+        </w:rPr>
+        <w:t>KDD</w:t>
+      </w:r>
+      <w:proofErr w:type="gramEnd"/>
+      <w:r>
+        <w:rPr>
+          <w:lang w:val="en-US"/>
+        </w:rPr>
+        <w:t xml:space="preserve"> and </w:t>
+      </w:r>
+      <w:r>
+        <w:rPr>
+          <w:lang w:val="en-US"/>
+        </w:rPr>
+        <w:t>SEMMA</w:t>
+      </w:r>
+      <w:r>
+        <w:rPr>
+          <w:lang w:val="en-US"/>
+        </w:rPr>
+        <w:t>.</w:t>
+      </w:r>
+    </w:p>
+    <w:p>
+      <w:pPr>
+        <w:rPr>
+          <w:lang w:val="en-US"/>
+        </w:rPr>
+      </w:pPr>
+      <w:r>
+        <w:rPr>
+          <w:lang w:val="en-US"/>
+        </w:rPr>
+        <w:t>Which project management framework is best</w:t>
+      </w:r>
+      <w:r>
+        <w:rPr>
+          <w:lang w:val="en-US"/>
+        </w:rPr>
+        <w:t xml:space="preserve">? Regarding </w:t>
+      </w:r>
+      <w:r>
+        <w:rPr>
+          <w:lang w:val="en-US"/>
+        </w:rPr>
+        <w:t>CRISP-DM</w:t>
+      </w:r>
+      <w:r>
+        <w:rPr>
+          <w:lang w:val="en-US"/>
+        </w:rPr>
+        <w:t xml:space="preserve"> (</w:t>
+      </w:r>
+      <w:r>
+        <w:rPr>
+          <w:lang w:val="en-US"/>
+        </w:rPr>
+        <w:t>Cross Industry Standard Process project</w:t>
+      </w:r>
+      <w:r>
+        <w:rPr>
+          <w:lang w:val="en-US"/>
+        </w:rPr>
+        <w:t xml:space="preserve">), </w:t>
+      </w:r>
+      <w:r>
+        <w:rPr>
+          <w:lang w:val="en-US"/>
+        </w:rPr>
+        <w:t>KDD (Knowledge Discovery in Databases) and SEMMA (Sample, Explore, Modify, Model, Assess)</w:t>
+      </w:r>
+      <w:r>
+        <w:rPr>
+          <w:lang w:val="en-US"/>
+        </w:rPr>
+        <w:t xml:space="preserve"> models, the answer really depends on</w:t>
+      </w:r>
+      <w:r>
+        <w:rPr>
+          <w:lang w:val="en-US"/>
+        </w:rPr>
+        <w:t xml:space="preserve"> the nature of the </w:t>
+      </w:r>
+      <w:r>
+        <w:t>data science project</w:t>
+      </w:r>
+      <w:r>
+        <w:t xml:space="preserve"> we are working on.</w:t>
+      </w:r>
+    </w:p>
+    <w:p>
+      <w:pPr>
+        <w:rPr>
+          <w:b/>
+          <w:bCs/>
+          <w:lang w:val="en-US"/>
+        </w:rPr>
+      </w:pPr>
+      <w:r>
+        <w:rPr>
+          <w:b/>
+          <w:bCs/>
+          <w:lang w:val="en-US"/>
+        </w:rPr>
+        <w:t xml:space="preserve">FIND EXAMPLES AND </w:t>
+      </w:r>
+      <w:r>
+        <w:rPr>
+          <w:b/>
+          <w:bCs/>
+          <w:lang w:val="en-US"/>
+        </w:rPr>
+        <w:t>REFERENCE THEM!!!!</w:t>
+      </w:r>
     </w:p>
     <w:sectPr>
       <w:headerReference w:type="default" r:id="rId7"/>

</xml_diff>

<commit_message>
Adding Population Pyramids, 1926, 1996 and 2023. Also completing the report. Still far from 4000 word count 600 words so far....
</commit_message>
<xml_diff>
--- a/CA1_Report.docx
+++ b/CA1_Report.docx
@@ -194,6 +194,62 @@
       <w:pPr>
         <w:pStyle w:val="ListParagraph"/>
         <w:numPr>
+          <w:ilvl w:val="2"/>
+          <w:numId w:val="1"/>
+        </w:numPr>
+        <w:rPr>
+          <w:rFonts w:ascii="Arial" w:hAnsi="Arial" w:cs="Arial"/>
+          <w:i/>
+          <w:iCs/>
+          <w:sz w:val="24"/>
+          <w:szCs w:val="24"/>
+          <w:lang w:val="en-US"/>
+        </w:rPr>
+      </w:pPr>
+      <w:r>
+        <w:rPr>
+          <w:rFonts w:ascii="Arial" w:hAnsi="Arial" w:cs="Arial"/>
+          <w:i/>
+          <w:iCs/>
+          <w:sz w:val="24"/>
+          <w:szCs w:val="24"/>
+          <w:lang w:val="en-US"/>
+        </w:rPr>
+        <w:t>Population growth</w:t>
+      </w:r>
+    </w:p>
+    <w:p>
+      <w:pPr>
+        <w:pStyle w:val="ListParagraph"/>
+        <w:numPr>
+          <w:ilvl w:val="2"/>
+          <w:numId w:val="1"/>
+        </w:numPr>
+        <w:rPr>
+          <w:rFonts w:ascii="Arial" w:hAnsi="Arial" w:cs="Arial"/>
+          <w:i/>
+          <w:iCs/>
+          <w:sz w:val="24"/>
+          <w:szCs w:val="24"/>
+          <w:lang w:val="en-US"/>
+        </w:rPr>
+      </w:pPr>
+      <w:r>
+        <w:rPr>
+          <w:rFonts w:ascii="Arial" w:hAnsi="Arial" w:cs="Arial"/>
+          <w:i/>
+          <w:iCs/>
+          <w:sz w:val="24"/>
+          <w:szCs w:val="24"/>
+          <w:lang w:val="en-US"/>
+        </w:rPr>
+        <w:t>Population Pyramids</w:t>
+      </w:r>
+    </w:p>
+    <w:p>
+      <w:pPr>
+        <w:pStyle w:val="ListParagraph"/>
+        <w:numPr>
           <w:ilvl w:val="1"/>
           <w:numId w:val="1"/>
         </w:numPr>
@@ -828,8 +884,7 @@
           <w:szCs w:val="24"/>
           <w:lang w:val="en-US"/>
         </w:rPr>
-        <w:lastRenderedPageBreak/>
-        <w:t>1</w:t>
+        <w:t>1. Int</w:t>
       </w:r>
       <w:r>
         <w:rPr>
@@ -840,9 +895,481 @@
           <w:szCs w:val="24"/>
           <w:lang w:val="en-US"/>
         </w:rPr>
+        <w:t>roduction</w:t>
+      </w:r>
+    </w:p>
+    <w:p>
+      <w:pPr>
+        <w:rPr>
+          <w:rFonts w:ascii="Times New Roman" w:hAnsi="Times New Roman" w:cs="Times New Roman"/>
+          <w:sz w:val="24"/>
+          <w:szCs w:val="24"/>
+          <w:lang w:val="en-US"/>
+        </w:rPr>
+      </w:pPr>
+      <w:bookmarkStart w:id="0" w:name="_Hlk148983892"/>
+      <w:r>
+        <w:rPr>
+          <w:rFonts w:ascii="Times New Roman" w:hAnsi="Times New Roman" w:cs="Times New Roman"/>
+          <w:sz w:val="24"/>
+          <w:szCs w:val="24"/>
+          <w:lang w:val="en-US"/>
+        </w:rPr>
+        <w:t>The aim of this study is to</w:t>
+      </w:r>
+      <w:r>
+        <w:rPr>
+          <w:rFonts w:ascii="Times New Roman" w:hAnsi="Times New Roman" w:cs="Times New Roman"/>
+          <w:sz w:val="24"/>
+          <w:szCs w:val="24"/>
+          <w:lang w:val="en-US"/>
+        </w:rPr>
+        <w:t xml:space="preserve"> highlight the population </w:t>
+      </w:r>
+      <w:r>
+        <w:rPr>
+          <w:rFonts w:ascii="Times New Roman" w:hAnsi="Times New Roman" w:cs="Times New Roman"/>
+          <w:sz w:val="24"/>
+          <w:szCs w:val="24"/>
+          <w:lang w:val="en-US"/>
+        </w:rPr>
+        <w:t>changes for the Republic of Ireland.</w:t>
+      </w:r>
+      <w:r>
+        <w:rPr>
+          <w:rFonts w:ascii="Times New Roman" w:hAnsi="Times New Roman" w:cs="Times New Roman"/>
+          <w:sz w:val="24"/>
+          <w:szCs w:val="24"/>
+          <w:lang w:val="en-US"/>
+        </w:rPr>
+        <w:t xml:space="preserve"> Fifteen datasets are available to complete this study</w:t>
+      </w:r>
+      <w:r>
+        <w:rPr>
+          <w:rFonts w:ascii="Times New Roman" w:hAnsi="Times New Roman" w:cs="Times New Roman"/>
+          <w:sz w:val="24"/>
+          <w:szCs w:val="24"/>
+          <w:lang w:val="en-US"/>
+        </w:rPr>
+        <w:t xml:space="preserve"> and here it goes some detail about how they are formed:</w:t>
+      </w:r>
+    </w:p>
+    <w:p>
+      <w:pPr>
+        <w:pStyle w:val="ListParagraph"/>
+        <w:numPr>
+          <w:ilvl w:val="0"/>
+          <w:numId w:val="4"/>
+        </w:numPr>
+        <w:rPr>
+          <w:rFonts w:ascii="Times New Roman" w:hAnsi="Times New Roman" w:cs="Times New Roman"/>
+          <w:sz w:val="24"/>
+          <w:szCs w:val="24"/>
+          <w:lang w:val="en-US"/>
+        </w:rPr>
+      </w:pPr>
+      <w:bookmarkStart w:id="1" w:name="_Hlk148986822"/>
+      <w:r>
+        <w:rPr>
+          <w:rFonts w:ascii="Times New Roman" w:hAnsi="Times New Roman" w:cs="Times New Roman"/>
+          <w:sz w:val="24"/>
+          <w:szCs w:val="24"/>
+          <w:lang w:val="en-US"/>
+        </w:rPr>
+        <w:t>P</w:t>
+      </w:r>
+      <w:r>
+        <w:rPr>
+          <w:rFonts w:ascii="Times New Roman" w:hAnsi="Times New Roman" w:cs="Times New Roman"/>
+          <w:sz w:val="24"/>
+          <w:szCs w:val="24"/>
+          <w:lang w:val="en-US"/>
+        </w:rPr>
+        <w:t>opulation changes</w:t>
+      </w:r>
+      <w:r>
+        <w:rPr>
+          <w:rFonts w:ascii="Times New Roman" w:hAnsi="Times New Roman" w:cs="Times New Roman"/>
+          <w:sz w:val="24"/>
+          <w:szCs w:val="24"/>
+          <w:lang w:val="en-US"/>
+        </w:rPr>
+        <w:t xml:space="preserve"> we have</w:t>
+      </w:r>
+      <w:r>
+        <w:rPr>
+          <w:rFonts w:ascii="Times New Roman" w:hAnsi="Times New Roman" w:cs="Times New Roman"/>
+          <w:sz w:val="24"/>
+          <w:szCs w:val="24"/>
+          <w:lang w:val="en-US"/>
+        </w:rPr>
+        <w:t xml:space="preserve"> </w:t>
+      </w:r>
+      <w:r>
+        <w:rPr>
+          <w:rFonts w:ascii="Times New Roman" w:hAnsi="Times New Roman" w:cs="Times New Roman"/>
+          <w:sz w:val="24"/>
+          <w:szCs w:val="24"/>
+          <w:lang w:val="en-US"/>
+        </w:rPr>
+        <w:t xml:space="preserve">seven </w:t>
+      </w:r>
+      <w:r>
+        <w:rPr>
+          <w:rFonts w:ascii="Times New Roman" w:hAnsi="Times New Roman" w:cs="Times New Roman"/>
+          <w:sz w:val="24"/>
+          <w:szCs w:val="24"/>
+          <w:lang w:val="en-US"/>
+        </w:rPr>
+        <w:t>datasets</w:t>
+      </w:r>
+      <w:r>
+        <w:rPr>
+          <w:rFonts w:ascii="Times New Roman" w:hAnsi="Times New Roman" w:cs="Times New Roman"/>
+          <w:sz w:val="24"/>
+          <w:szCs w:val="24"/>
+          <w:lang w:val="en-US"/>
+        </w:rPr>
+        <w:t>,</w:t>
+      </w:r>
+      <w:r>
+        <w:rPr>
+          <w:rFonts w:ascii="Times New Roman" w:hAnsi="Times New Roman" w:cs="Times New Roman"/>
+          <w:sz w:val="24"/>
+          <w:szCs w:val="24"/>
+          <w:lang w:val="en-US"/>
+        </w:rPr>
+        <w:t xml:space="preserve"> four types of datasets, first one we have age group by sex, second age group by sex and region, third one year by component as in </w:t>
+      </w:r>
+      <w:r>
+        <w:rPr>
+          <w:rFonts w:ascii="Times New Roman" w:hAnsi="Times New Roman" w:cs="Times New Roman"/>
+          <w:i/>
+          <w:iCs/>
+          <w:sz w:val="24"/>
+          <w:szCs w:val="24"/>
+          <w:lang w:val="en-US"/>
+        </w:rPr>
+        <w:t>“Annual births”, “Annual deaths” ….</w:t>
+      </w:r>
+      <w:r>
+        <w:rPr>
+          <w:rFonts w:ascii="Times New Roman" w:hAnsi="Times New Roman" w:cs="Times New Roman"/>
+          <w:sz w:val="24"/>
+          <w:szCs w:val="24"/>
+          <w:lang w:val="en-US"/>
+        </w:rPr>
+        <w:t xml:space="preserve"> Last type goes year by sex and nationality.</w:t>
+      </w:r>
+      <w:r>
+        <w:rPr>
+          <w:rFonts w:ascii="Times New Roman" w:hAnsi="Times New Roman" w:cs="Times New Roman"/>
+          <w:sz w:val="24"/>
+          <w:szCs w:val="24"/>
+          <w:lang w:val="en-US"/>
+        </w:rPr>
+        <w:t xml:space="preserve"> This data will be used to understand how the population grew and is distributed in Ireland.</w:t>
+      </w:r>
+    </w:p>
+    <w:bookmarkEnd w:id="1"/>
+    <w:p>
+      <w:pPr>
+        <w:pStyle w:val="ListParagraph"/>
+        <w:numPr>
+          <w:ilvl w:val="0"/>
+          <w:numId w:val="4"/>
+        </w:numPr>
+        <w:rPr>
+          <w:rFonts w:ascii="Times New Roman" w:hAnsi="Times New Roman" w:cs="Times New Roman"/>
+          <w:sz w:val="24"/>
+          <w:szCs w:val="24"/>
+          <w:lang w:val="en-US"/>
+        </w:rPr>
+      </w:pPr>
+      <w:r>
+        <w:rPr>
+          <w:rFonts w:ascii="Times New Roman" w:hAnsi="Times New Roman" w:cs="Times New Roman"/>
+          <w:sz w:val="24"/>
+          <w:szCs w:val="24"/>
+          <w:lang w:val="en-US"/>
+        </w:rPr>
+        <w:t>M</w:t>
+      </w:r>
+      <w:r>
+        <w:rPr>
+          <w:rFonts w:ascii="Times New Roman" w:hAnsi="Times New Roman" w:cs="Times New Roman"/>
+          <w:sz w:val="24"/>
+          <w:szCs w:val="24"/>
+          <w:lang w:val="en-US"/>
+        </w:rPr>
+        <w:t xml:space="preserve">igratory flows, </w:t>
+      </w:r>
+      <w:r>
+        <w:rPr>
+          <w:rFonts w:ascii="Times New Roman" w:hAnsi="Times New Roman" w:cs="Times New Roman"/>
+          <w:sz w:val="24"/>
+          <w:szCs w:val="24"/>
+          <w:lang w:val="en-US"/>
+        </w:rPr>
+        <w:t>there are four datasets</w:t>
+      </w:r>
+      <w:r>
+        <w:rPr>
+          <w:rFonts w:ascii="Times New Roman" w:hAnsi="Times New Roman" w:cs="Times New Roman"/>
+          <w:sz w:val="24"/>
+          <w:szCs w:val="24"/>
+          <w:lang w:val="en-US"/>
+        </w:rPr>
+        <w:t xml:space="preserve"> each one of them has a distinct attribute, first type age group by sex, second one country by sex, third education level and fourth one economic status. These datasets are key to identify which type of </w:t>
+      </w:r>
+      <w:r>
+        <w:rPr>
+          <w:rFonts w:ascii="Times New Roman" w:hAnsi="Times New Roman" w:cs="Times New Roman"/>
+          <w:sz w:val="24"/>
+          <w:szCs w:val="24"/>
+          <w:lang w:val="en-US"/>
+        </w:rPr>
+        <w:t>immigrants</w:t>
+      </w:r>
+      <w:r>
+        <w:rPr>
+          <w:rFonts w:ascii="Times New Roman" w:hAnsi="Times New Roman" w:cs="Times New Roman"/>
+          <w:sz w:val="24"/>
+          <w:szCs w:val="24"/>
+          <w:lang w:val="en-US"/>
+        </w:rPr>
+        <w:t xml:space="preserve"> or emigrants get in and out of the country.</w:t>
+      </w:r>
+    </w:p>
+    <w:p>
+      <w:pPr>
+        <w:pStyle w:val="ListParagraph"/>
+        <w:numPr>
+          <w:ilvl w:val="0"/>
+          <w:numId w:val="4"/>
+        </w:numPr>
+        <w:rPr>
+          <w:rFonts w:ascii="Times New Roman" w:hAnsi="Times New Roman" w:cs="Times New Roman"/>
+          <w:sz w:val="24"/>
+          <w:szCs w:val="24"/>
+          <w:lang w:val="en-US"/>
+        </w:rPr>
+      </w:pPr>
+      <w:r>
+        <w:rPr>
+          <w:rFonts w:ascii="Times New Roman" w:hAnsi="Times New Roman" w:cs="Times New Roman"/>
+          <w:sz w:val="24"/>
+          <w:szCs w:val="24"/>
+          <w:lang w:val="en-US"/>
+        </w:rPr>
+        <w:t xml:space="preserve">Three datasets explain emigration, attributes across the datasets are almost the same, year by sex and nationality, the only difference between them is year length, 1996-2022, 2006-2022 and 2006-2023. I will be using one of the datasets to see </w:t>
+      </w:r>
+      <w:r>
+        <w:rPr>
+          <w:rFonts w:ascii="Times New Roman" w:hAnsi="Times New Roman" w:cs="Times New Roman"/>
+          <w:sz w:val="24"/>
+          <w:szCs w:val="24"/>
+          <w:lang w:val="en-US"/>
+        </w:rPr>
+        <w:t xml:space="preserve">if during </w:t>
+      </w:r>
+      <w:r>
+        <w:rPr>
+          <w:rFonts w:ascii="Times New Roman" w:hAnsi="Times New Roman" w:cs="Times New Roman"/>
+          <w:i/>
+          <w:iCs/>
+          <w:sz w:val="24"/>
+          <w:szCs w:val="24"/>
+          <w:lang w:val="en-US"/>
+        </w:rPr>
+        <w:t xml:space="preserve">“The Celtic Tiger” </w:t>
+      </w:r>
+      <w:r>
+        <w:rPr>
+          <w:rFonts w:ascii="Times New Roman" w:hAnsi="Times New Roman" w:cs="Times New Roman"/>
+          <w:sz w:val="24"/>
+          <w:szCs w:val="24"/>
+          <w:lang w:val="en-US"/>
+        </w:rPr>
+        <w:t>people living in Ireland decided to stay.</w:t>
+      </w:r>
+    </w:p>
+    <w:p>
+      <w:pPr>
+        <w:pStyle w:val="ListParagraph"/>
+        <w:numPr>
+          <w:ilvl w:val="0"/>
+          <w:numId w:val="4"/>
+        </w:numPr>
+        <w:rPr>
+          <w:rFonts w:ascii="Times New Roman" w:hAnsi="Times New Roman" w:cs="Times New Roman"/>
+          <w:sz w:val="24"/>
+          <w:szCs w:val="24"/>
+          <w:lang w:val="en-US"/>
+        </w:rPr>
+      </w:pPr>
+      <w:r>
+        <w:rPr>
+          <w:rFonts w:ascii="Times New Roman" w:hAnsi="Times New Roman" w:cs="Times New Roman"/>
+          <w:sz w:val="24"/>
+          <w:szCs w:val="24"/>
+          <w:lang w:val="en-US"/>
+        </w:rPr>
+        <w:t>O</w:t>
+      </w:r>
+      <w:r>
+        <w:rPr>
+          <w:rFonts w:ascii="Times New Roman" w:hAnsi="Times New Roman" w:cs="Times New Roman"/>
+          <w:sz w:val="24"/>
+          <w:szCs w:val="24"/>
+          <w:lang w:val="en-US"/>
+        </w:rPr>
+        <w:t>ne dataset is exclusively for immigration</w:t>
+      </w:r>
+      <w:r>
+        <w:rPr>
+          <w:rFonts w:ascii="Times New Roman" w:hAnsi="Times New Roman" w:cs="Times New Roman"/>
+          <w:sz w:val="24"/>
+          <w:szCs w:val="24"/>
+          <w:lang w:val="en-US"/>
+        </w:rPr>
+        <w:t xml:space="preserve"> having year by sex and citizenship, I will be also using this data to get more clarity on </w:t>
+      </w:r>
+      <w:r>
+        <w:rPr>
+          <w:rFonts w:ascii="Times New Roman" w:hAnsi="Times New Roman" w:cs="Times New Roman"/>
+          <w:i/>
+          <w:iCs/>
+          <w:sz w:val="24"/>
+          <w:szCs w:val="24"/>
+          <w:lang w:val="en-US"/>
+        </w:rPr>
+        <w:t>“The Celtic Tiger”</w:t>
+      </w:r>
+      <w:r>
+        <w:rPr>
+          <w:rFonts w:ascii="Times New Roman" w:hAnsi="Times New Roman" w:cs="Times New Roman"/>
+          <w:i/>
+          <w:iCs/>
+          <w:sz w:val="24"/>
+          <w:szCs w:val="24"/>
+          <w:lang w:val="en-US"/>
+        </w:rPr>
+        <w:t xml:space="preserve"> </w:t>
+      </w:r>
+      <w:r>
+        <w:rPr>
+          <w:rFonts w:ascii="Times New Roman" w:hAnsi="Times New Roman" w:cs="Times New Roman"/>
+          <w:sz w:val="24"/>
+          <w:szCs w:val="24"/>
+          <w:lang w:val="en-US"/>
+        </w:rPr>
+        <w:t>study.</w:t>
+      </w:r>
+    </w:p>
+    <w:p>
+      <w:pPr>
+        <w:rPr>
+          <w:rFonts w:ascii="Times New Roman" w:hAnsi="Times New Roman" w:cs="Times New Roman"/>
+          <w:sz w:val="24"/>
+          <w:szCs w:val="24"/>
+          <w:lang w:val="en-US"/>
+        </w:rPr>
+      </w:pPr>
+      <w:r>
+        <w:rPr>
+          <w:rFonts w:ascii="Times New Roman" w:hAnsi="Times New Roman" w:cs="Times New Roman"/>
+          <w:sz w:val="24"/>
+          <w:szCs w:val="24"/>
+          <w:lang w:val="en-US"/>
+        </w:rPr>
+        <w:t xml:space="preserve"> We </w:t>
+      </w:r>
+      <w:r>
+        <w:rPr>
+          <w:rFonts w:ascii="Times New Roman" w:hAnsi="Times New Roman" w:cs="Times New Roman"/>
+          <w:sz w:val="24"/>
+          <w:szCs w:val="24"/>
+          <w:lang w:val="en-US"/>
+        </w:rPr>
+        <w:t xml:space="preserve">will not go </w:t>
+      </w:r>
+      <w:r>
+        <w:rPr>
+          <w:rFonts w:ascii="Times New Roman" w:hAnsi="Times New Roman" w:cs="Times New Roman"/>
+          <w:sz w:val="24"/>
+          <w:szCs w:val="24"/>
+          <w:lang w:val="en-US"/>
+        </w:rPr>
+        <w:t>beyond 1923</w:t>
+      </w:r>
+      <w:r>
+        <w:rPr>
+          <w:rFonts w:ascii="Times New Roman" w:hAnsi="Times New Roman" w:cs="Times New Roman"/>
+          <w:sz w:val="24"/>
+          <w:szCs w:val="24"/>
+          <w:lang w:val="en-US"/>
+        </w:rPr>
+        <w:t>, however we do have until 2023</w:t>
+      </w:r>
+      <w:r>
+        <w:rPr>
+          <w:rFonts w:ascii="Times New Roman" w:hAnsi="Times New Roman" w:cs="Times New Roman"/>
+          <w:sz w:val="24"/>
+          <w:szCs w:val="24"/>
+          <w:lang w:val="en-US"/>
+        </w:rPr>
         <w:t xml:space="preserve">. </w:t>
       </w:r>
       <w:r>
+        <w:rPr>
+          <w:rFonts w:ascii="Times New Roman" w:hAnsi="Times New Roman" w:cs="Times New Roman"/>
+          <w:sz w:val="24"/>
+          <w:szCs w:val="24"/>
+          <w:lang w:val="en-US"/>
+        </w:rPr>
+        <w:t xml:space="preserve">In my opinion this is enough time to get a picture </w:t>
+      </w:r>
+      <w:r>
+        <w:rPr>
+          <w:rFonts w:ascii="Times New Roman" w:hAnsi="Times New Roman" w:cs="Times New Roman"/>
+          <w:sz w:val="24"/>
+          <w:szCs w:val="24"/>
+          <w:lang w:val="en-US"/>
+        </w:rPr>
+        <w:t>of the current demographics</w:t>
+      </w:r>
+      <w:r>
+        <w:rPr>
+          <w:rFonts w:ascii="Times New Roman" w:hAnsi="Times New Roman" w:cs="Times New Roman"/>
+          <w:sz w:val="24"/>
+          <w:szCs w:val="24"/>
+          <w:lang w:val="en-US"/>
+        </w:rPr>
+        <w:t xml:space="preserve">. </w:t>
+      </w:r>
+      <w:r>
+        <w:rPr>
+          <w:rFonts w:ascii="Times New Roman" w:hAnsi="Times New Roman" w:cs="Times New Roman"/>
+          <w:sz w:val="24"/>
+          <w:szCs w:val="24"/>
+          <w:lang w:val="en-US"/>
+        </w:rPr>
+        <w:t>We will get into detail in each of the sections</w:t>
+      </w:r>
+      <w:r>
+        <w:rPr>
+          <w:rFonts w:ascii="Times New Roman" w:hAnsi="Times New Roman" w:cs="Times New Roman"/>
+          <w:sz w:val="24"/>
+          <w:szCs w:val="24"/>
+          <w:lang w:val="en-US"/>
+        </w:rPr>
+        <w:t>.</w:t>
+      </w:r>
+    </w:p>
+    <w:bookmarkEnd w:id="0"/>
+    <w:p>
+      <w:pPr>
         <w:rPr>
           <w:rFonts w:ascii="Arial" w:hAnsi="Arial" w:cs="Arial"/>
           <w:b/>
@@ -851,8 +1378,7 @@
           <w:szCs w:val="24"/>
           <w:lang w:val="en-US"/>
         </w:rPr>
-        <w:t>Int</w:t>
-      </w:r>
+      </w:pPr>
       <w:r>
         <w:rPr>
           <w:rFonts w:ascii="Arial" w:hAnsi="Arial" w:cs="Arial"/>
@@ -862,129 +1388,9 @@
           <w:szCs w:val="24"/>
           <w:lang w:val="en-US"/>
         </w:rPr>
-        <w:t>roduction</w:t>
-      </w:r>
-    </w:p>
-    <w:p>
-      <w:pPr>
-        <w:rPr>
-          <w:rFonts w:ascii="Times New Roman" w:hAnsi="Times New Roman" w:cs="Times New Roman"/>
-          <w:sz w:val="24"/>
-          <w:szCs w:val="24"/>
-          <w:lang w:val="en-US"/>
-        </w:rPr>
-      </w:pPr>
-      <w:r>
-        <w:rPr>
-          <w:rFonts w:ascii="Times New Roman" w:hAnsi="Times New Roman" w:cs="Times New Roman"/>
-          <w:sz w:val="24"/>
-          <w:szCs w:val="24"/>
-          <w:lang w:val="en-US"/>
-        </w:rPr>
-        <w:t>The aim of this study is to</w:t>
-      </w:r>
-      <w:r>
-        <w:rPr>
-          <w:rFonts w:ascii="Times New Roman" w:hAnsi="Times New Roman" w:cs="Times New Roman"/>
-          <w:sz w:val="24"/>
-          <w:szCs w:val="24"/>
-          <w:lang w:val="en-US"/>
-        </w:rPr>
-        <w:t xml:space="preserve"> highlight the population </w:t>
-      </w:r>
-      <w:r>
-        <w:rPr>
-          <w:rFonts w:ascii="Times New Roman" w:hAnsi="Times New Roman" w:cs="Times New Roman"/>
-          <w:sz w:val="24"/>
-          <w:szCs w:val="24"/>
-          <w:lang w:val="en-US"/>
-        </w:rPr>
-        <w:t xml:space="preserve">changes for the Republic of Ireland. We </w:t>
-      </w:r>
-      <w:r>
-        <w:rPr>
-          <w:rFonts w:ascii="Times New Roman" w:hAnsi="Times New Roman" w:cs="Times New Roman"/>
-          <w:sz w:val="24"/>
-          <w:szCs w:val="24"/>
-          <w:lang w:val="en-US"/>
-        </w:rPr>
-        <w:t xml:space="preserve">will not go </w:t>
-      </w:r>
-      <w:r>
-        <w:rPr>
-          <w:rFonts w:ascii="Times New Roman" w:hAnsi="Times New Roman" w:cs="Times New Roman"/>
-          <w:sz w:val="24"/>
-          <w:szCs w:val="24"/>
-          <w:lang w:val="en-US"/>
-        </w:rPr>
-        <w:t>beyond 1923</w:t>
-      </w:r>
-      <w:r>
-        <w:rPr>
-          <w:rFonts w:ascii="Times New Roman" w:hAnsi="Times New Roman" w:cs="Times New Roman"/>
-          <w:sz w:val="24"/>
-          <w:szCs w:val="24"/>
-          <w:lang w:val="en-US"/>
-        </w:rPr>
-        <w:t>, however we do have until 2023</w:t>
-      </w:r>
-      <w:r>
-        <w:rPr>
-          <w:rFonts w:ascii="Times New Roman" w:hAnsi="Times New Roman" w:cs="Times New Roman"/>
-          <w:sz w:val="24"/>
-          <w:szCs w:val="24"/>
-          <w:lang w:val="en-US"/>
-        </w:rPr>
-        <w:t xml:space="preserve">. </w:t>
-      </w:r>
-      <w:r>
-        <w:rPr>
-          <w:rFonts w:ascii="Times New Roman" w:hAnsi="Times New Roman" w:cs="Times New Roman"/>
-          <w:sz w:val="24"/>
-          <w:szCs w:val="24"/>
-          <w:lang w:val="en-US"/>
-        </w:rPr>
-        <w:t xml:space="preserve">In my opinion this is enough time to get a picture </w:t>
-      </w:r>
-      <w:r>
-        <w:rPr>
-          <w:rFonts w:ascii="Times New Roman" w:hAnsi="Times New Roman" w:cs="Times New Roman"/>
-          <w:sz w:val="24"/>
-          <w:szCs w:val="24"/>
-          <w:lang w:val="en-US"/>
-        </w:rPr>
-        <w:t>of the current demographics</w:t>
-      </w:r>
-      <w:r>
-        <w:rPr>
-          <w:rFonts w:ascii="Times New Roman" w:hAnsi="Times New Roman" w:cs="Times New Roman"/>
-          <w:sz w:val="24"/>
-          <w:szCs w:val="24"/>
-          <w:lang w:val="en-US"/>
-        </w:rPr>
-        <w:t xml:space="preserve">. </w:t>
-      </w:r>
-      <w:r>
-        <w:rPr>
-          <w:rFonts w:ascii="Times New Roman" w:hAnsi="Times New Roman" w:cs="Times New Roman"/>
-          <w:sz w:val="24"/>
-          <w:szCs w:val="24"/>
-          <w:lang w:val="en-US"/>
-        </w:rPr>
-        <w:t>We will get into detail in each of the sections</w:t>
-      </w:r>
-      <w:r>
-        <w:rPr>
-          <w:rFonts w:ascii="Times New Roman" w:hAnsi="Times New Roman" w:cs="Times New Roman"/>
-          <w:sz w:val="24"/>
-          <w:szCs w:val="24"/>
-          <w:lang w:val="en-US"/>
-        </w:rPr>
-        <w:t>.</w:t>
-      </w:r>
-    </w:p>
-    <w:p>
-      <w:pPr>
+        <w:t>2</w:t>
+      </w:r>
+      <w:r>
         <w:rPr>
           <w:rFonts w:ascii="Arial" w:hAnsi="Arial" w:cs="Arial"/>
           <w:b/>
@@ -993,7 +1399,8 @@
           <w:szCs w:val="24"/>
           <w:lang w:val="en-US"/>
         </w:rPr>
-      </w:pPr>
+        <w:t xml:space="preserve">. </w:t>
+      </w:r>
       <w:r>
         <w:rPr>
           <w:rFonts w:ascii="Arial" w:hAnsi="Arial" w:cs="Arial"/>
@@ -1003,9 +1410,11 @@
           <w:szCs w:val="24"/>
           <w:lang w:val="en-US"/>
         </w:rPr>
-        <w:t>2</w:t>
-      </w:r>
-      <w:r>
+        <w:t>Data preparation and visualization</w:t>
+      </w:r>
+    </w:p>
+    <w:p>
+      <w:pPr>
         <w:rPr>
           <w:rFonts w:ascii="Arial" w:hAnsi="Arial" w:cs="Arial"/>
           <w:b/>
@@ -1014,9 +1423,763 @@
           <w:szCs w:val="24"/>
           <w:lang w:val="en-US"/>
         </w:rPr>
+      </w:pPr>
+    </w:p>
+    <w:p>
+      <w:pPr>
+        <w:rPr>
+          <w:rFonts w:ascii="Arial" w:hAnsi="Arial" w:cs="Arial"/>
+          <w:sz w:val="24"/>
+          <w:szCs w:val="24"/>
+          <w:lang w:val="en-US"/>
+        </w:rPr>
+      </w:pPr>
+      <w:r>
+        <w:rPr>
+          <w:rFonts w:ascii="Arial" w:hAnsi="Arial" w:cs="Arial"/>
+          <w:sz w:val="24"/>
+          <w:szCs w:val="24"/>
+          <w:lang w:val="en-US"/>
+        </w:rPr>
+        <w:t>2.</w:t>
+      </w:r>
+      <w:r>
+        <w:rPr>
+          <w:rFonts w:ascii="Arial" w:hAnsi="Arial" w:cs="Arial"/>
+          <w:sz w:val="24"/>
+          <w:szCs w:val="24"/>
+          <w:lang w:val="en-US"/>
+        </w:rPr>
+        <w:t>1.</w:t>
+      </w:r>
+      <w:r>
+        <w:rPr>
+          <w:rFonts w:ascii="Arial" w:hAnsi="Arial" w:cs="Arial"/>
+          <w:sz w:val="24"/>
+          <w:szCs w:val="24"/>
+          <w:lang w:val="en-US"/>
+        </w:rPr>
+        <w:t xml:space="preserve"> </w:t>
+      </w:r>
+      <w:r>
+        <w:rPr>
+          <w:rFonts w:ascii="Arial" w:hAnsi="Arial" w:cs="Arial"/>
+          <w:sz w:val="24"/>
+          <w:szCs w:val="24"/>
+          <w:lang w:val="en-US"/>
+        </w:rPr>
+        <w:t>EDA</w:t>
+      </w:r>
+    </w:p>
+    <w:p>
+      <w:pPr>
+        <w:rPr>
+          <w:rFonts w:ascii="Arial" w:hAnsi="Arial" w:cs="Arial"/>
+          <w:sz w:val="24"/>
+          <w:szCs w:val="24"/>
+          <w:lang w:val="en-US"/>
+        </w:rPr>
+      </w:pPr>
+      <w:r>
+        <w:rPr>
+          <w:rFonts w:ascii="Arial" w:hAnsi="Arial" w:cs="Arial"/>
+          <w:sz w:val="24"/>
+          <w:szCs w:val="24"/>
+          <w:lang w:val="en-US"/>
+        </w:rPr>
+        <w:t>2.</w:t>
+      </w:r>
+      <w:r>
+        <w:rPr>
+          <w:rFonts w:ascii="Arial" w:hAnsi="Arial" w:cs="Arial"/>
+          <w:sz w:val="24"/>
+          <w:szCs w:val="24"/>
+          <w:lang w:val="en-US"/>
+        </w:rPr>
+        <w:t>2.</w:t>
+      </w:r>
+      <w:r>
+        <w:rPr>
+          <w:rFonts w:ascii="Arial" w:hAnsi="Arial" w:cs="Arial"/>
+          <w:sz w:val="24"/>
+          <w:szCs w:val="24"/>
+          <w:lang w:val="en-US"/>
+        </w:rPr>
+        <w:t xml:space="preserve"> </w:t>
+      </w:r>
+      <w:r>
+        <w:rPr>
+          <w:rFonts w:ascii="Arial" w:hAnsi="Arial" w:cs="Arial"/>
+          <w:sz w:val="24"/>
+          <w:szCs w:val="24"/>
+          <w:lang w:val="en-US"/>
+        </w:rPr>
+        <w:t>Method justification</w:t>
+      </w:r>
+    </w:p>
+    <w:p>
+      <w:pPr>
+        <w:rPr>
+          <w:rFonts w:ascii="Arial" w:hAnsi="Arial" w:cs="Arial"/>
+          <w:sz w:val="24"/>
+          <w:szCs w:val="24"/>
+          <w:lang w:val="en-US"/>
+        </w:rPr>
+      </w:pPr>
+      <w:r>
+        <w:rPr>
+          <w:rFonts w:ascii="Arial" w:hAnsi="Arial" w:cs="Arial"/>
+          <w:sz w:val="24"/>
+          <w:szCs w:val="24"/>
+          <w:lang w:val="en-US"/>
+        </w:rPr>
+        <w:t>2.</w:t>
+      </w:r>
+      <w:r>
+        <w:rPr>
+          <w:rFonts w:ascii="Arial" w:hAnsi="Arial" w:cs="Arial"/>
+          <w:sz w:val="24"/>
+          <w:szCs w:val="24"/>
+          <w:lang w:val="en-US"/>
+        </w:rPr>
+        <w:t>3.</w:t>
+      </w:r>
+      <w:r>
+        <w:rPr>
+          <w:rFonts w:ascii="Arial" w:hAnsi="Arial" w:cs="Arial"/>
+          <w:sz w:val="24"/>
+          <w:szCs w:val="24"/>
+          <w:lang w:val="en-US"/>
+        </w:rPr>
+        <w:t xml:space="preserve"> Vis</w:t>
+      </w:r>
+      <w:r>
+        <w:rPr>
+          <w:rFonts w:ascii="Arial" w:hAnsi="Arial" w:cs="Arial"/>
+          <w:sz w:val="24"/>
+          <w:szCs w:val="24"/>
+          <w:lang w:val="en-US"/>
+        </w:rPr>
+        <w:t>ualizations</w:t>
+      </w:r>
+    </w:p>
+    <w:p>
+      <w:pPr>
+        <w:rPr>
+          <w:rFonts w:ascii="Arial" w:hAnsi="Arial" w:cs="Arial"/>
+          <w:sz w:val="24"/>
+          <w:szCs w:val="24"/>
+          <w:lang w:val="en-US"/>
+        </w:rPr>
+      </w:pPr>
+      <w:r>
+        <w:rPr>
+          <w:rFonts w:ascii="Arial" w:hAnsi="Arial" w:cs="Arial"/>
+          <w:sz w:val="24"/>
+          <w:szCs w:val="24"/>
+          <w:lang w:val="en-US"/>
+        </w:rPr>
+        <w:t xml:space="preserve">2.3.1 </w:t>
+      </w:r>
+      <w:r>
+        <w:rPr>
+          <w:rFonts w:ascii="Arial" w:hAnsi="Arial" w:cs="Arial"/>
+          <w:i/>
+          <w:iCs/>
+          <w:sz w:val="24"/>
+          <w:szCs w:val="24"/>
+          <w:lang w:val="en-US"/>
+        </w:rPr>
+        <w:t>Population Growth</w:t>
+      </w:r>
+    </w:p>
+    <w:p>
+      <w:pPr>
+        <w:rPr>
+          <w:rFonts w:ascii="Arial" w:hAnsi="Arial" w:cs="Arial"/>
+          <w:i/>
+          <w:iCs/>
+          <w:sz w:val="24"/>
+          <w:szCs w:val="24"/>
+          <w:lang w:val="en-US"/>
+        </w:rPr>
+      </w:pPr>
+      <w:r>
+        <w:rPr>
+          <w:rFonts w:ascii="Arial" w:hAnsi="Arial" w:cs="Arial"/>
+          <w:sz w:val="24"/>
+          <w:szCs w:val="24"/>
+          <w:lang w:val="en-US"/>
+        </w:rPr>
+        <w:t>2.3.</w:t>
+      </w:r>
+      <w:r>
+        <w:rPr>
+          <w:rFonts w:ascii="Arial" w:hAnsi="Arial" w:cs="Arial"/>
+          <w:sz w:val="24"/>
+          <w:szCs w:val="24"/>
+          <w:lang w:val="en-US"/>
+        </w:rPr>
+        <w:t>2</w:t>
+      </w:r>
+      <w:r>
+        <w:rPr>
+          <w:rFonts w:ascii="Arial" w:hAnsi="Arial" w:cs="Arial"/>
+          <w:sz w:val="24"/>
+          <w:szCs w:val="24"/>
+          <w:lang w:val="en-US"/>
+        </w:rPr>
+        <w:t xml:space="preserve"> </w:t>
+      </w:r>
+      <w:r>
+        <w:rPr>
+          <w:rFonts w:ascii="Arial" w:hAnsi="Arial" w:cs="Arial"/>
+          <w:i/>
+          <w:iCs/>
+          <w:sz w:val="24"/>
+          <w:szCs w:val="24"/>
+          <w:lang w:val="en-US"/>
+        </w:rPr>
+        <w:t>Population Pyramids</w:t>
+      </w:r>
+    </w:p>
+    <w:p>
+      <w:pPr>
+        <w:rPr>
+          <w:rFonts w:ascii="Times New Roman" w:hAnsi="Times New Roman" w:cs="Times New Roman"/>
+          <w:sz w:val="24"/>
+          <w:szCs w:val="24"/>
+          <w:lang w:val="en-US"/>
+        </w:rPr>
+      </w:pPr>
+      <w:bookmarkStart w:id="2" w:name="_Hlk149001314"/>
+      <w:r>
+        <w:rPr>
+          <w:rFonts w:ascii="Times New Roman" w:hAnsi="Times New Roman" w:cs="Times New Roman"/>
+          <w:sz w:val="24"/>
+          <w:szCs w:val="24"/>
+          <w:lang w:val="en-US"/>
+        </w:rPr>
+        <w:t xml:space="preserve">Population pyramid charts </w:t>
+      </w:r>
+      <w:r>
+        <w:rPr>
+          <w:rFonts w:ascii="Times New Roman" w:hAnsi="Times New Roman" w:cs="Times New Roman"/>
+          <w:sz w:val="24"/>
+          <w:szCs w:val="24"/>
+          <w:lang w:val="en-US"/>
+        </w:rPr>
+        <w:t xml:space="preserve">are an essential tool when analyzing demographics, we can visualize the age and gender distribution of a population. To plot this, we use horizontal bars by gender and age group </w:t>
+      </w:r>
+      <w:r>
+        <w:rPr>
+          <w:rFonts w:ascii="Times New Roman" w:hAnsi="Times New Roman" w:cs="Times New Roman"/>
+          <w:sz w:val="24"/>
+          <w:szCs w:val="24"/>
+          <w:lang w:val="en-US"/>
+        </w:rPr>
+        <w:t>(coderzcolumn.com, n.d.)</w:t>
+      </w:r>
+      <w:r>
+        <w:rPr>
+          <w:rFonts w:ascii="Times New Roman" w:hAnsi="Times New Roman" w:cs="Times New Roman"/>
+          <w:sz w:val="24"/>
+          <w:szCs w:val="24"/>
+          <w:lang w:val="en-US"/>
+        </w:rPr>
         <w:t xml:space="preserve">. </w:t>
       </w:r>
-      <w:r>
+    </w:p>
+    <w:p>
+      <w:pPr>
+        <w:rPr>
+          <w:rFonts w:ascii="Times New Roman" w:hAnsi="Times New Roman" w:cs="Times New Roman"/>
+          <w:sz w:val="24"/>
+          <w:szCs w:val="24"/>
+          <w:lang w:val="en-US"/>
+        </w:rPr>
+      </w:pPr>
+      <w:r>
+        <w:rPr>
+          <w:rFonts w:ascii="Times New Roman" w:hAnsi="Times New Roman" w:cs="Times New Roman"/>
+          <w:sz w:val="24"/>
+          <w:szCs w:val="24"/>
+          <w:lang w:val="en-US"/>
+        </w:rPr>
+        <w:t xml:space="preserve">Here I wanted to see </w:t>
+      </w:r>
+      <w:r>
+        <w:rPr>
+          <w:rFonts w:ascii="Times New Roman" w:hAnsi="Times New Roman" w:cs="Times New Roman"/>
+          <w:sz w:val="24"/>
+          <w:szCs w:val="24"/>
+          <w:lang w:val="en-US"/>
+        </w:rPr>
+        <w:t xml:space="preserve">pyramid shape for 1926 being the first year with data, 1996 being at the beginning of the </w:t>
+      </w:r>
+      <w:r>
+        <w:rPr>
+          <w:rFonts w:ascii="Times New Roman" w:hAnsi="Times New Roman" w:cs="Times New Roman"/>
+          <w:i/>
+          <w:iCs/>
+          <w:sz w:val="24"/>
+          <w:szCs w:val="24"/>
+          <w:lang w:val="en-US"/>
+        </w:rPr>
+        <w:t>“The Celtic Tiger”</w:t>
+      </w:r>
+      <w:r>
+        <w:rPr>
+          <w:rFonts w:ascii="Times New Roman" w:hAnsi="Times New Roman" w:cs="Times New Roman"/>
+          <w:sz w:val="24"/>
+          <w:szCs w:val="24"/>
+          <w:lang w:val="en-US"/>
+        </w:rPr>
+        <w:t>, years 1995 to 2007 (</w:t>
+      </w:r>
+      <w:r>
+        <w:rPr>
+          <w:rFonts w:ascii="Times New Roman" w:hAnsi="Times New Roman" w:cs="Times New Roman"/>
+          <w:sz w:val="24"/>
+          <w:szCs w:val="24"/>
+          <w:lang w:val="en-US"/>
+        </w:rPr>
+        <w:t>Investopedia.</w:t>
+      </w:r>
+      <w:r>
+        <w:rPr>
+          <w:rFonts w:ascii="Times New Roman" w:hAnsi="Times New Roman" w:cs="Times New Roman"/>
+          <w:sz w:val="24"/>
+          <w:szCs w:val="24"/>
+          <w:lang w:val="en-US"/>
+        </w:rPr>
+        <w:t>,</w:t>
+      </w:r>
+      <w:r>
+        <w:rPr>
+          <w:rFonts w:ascii="Times New Roman" w:hAnsi="Times New Roman" w:cs="Times New Roman"/>
+          <w:sz w:val="24"/>
+          <w:szCs w:val="24"/>
+          <w:lang w:val="en-US"/>
+        </w:rPr>
+        <w:t xml:space="preserve"> n.d.</w:t>
+      </w:r>
+      <w:r>
+        <w:rPr>
+          <w:rFonts w:ascii="Times New Roman" w:hAnsi="Times New Roman" w:cs="Times New Roman"/>
+          <w:sz w:val="24"/>
+          <w:szCs w:val="24"/>
+          <w:lang w:val="en-US"/>
+        </w:rPr>
+        <w:t>) and 2023 being the current year.</w:t>
+      </w:r>
+    </w:p>
+    <w:p>
+      <w:pPr>
+        <w:rPr>
+          <w:rFonts w:ascii="Times New Roman" w:hAnsi="Times New Roman" w:cs="Times New Roman"/>
+          <w:sz w:val="24"/>
+          <w:szCs w:val="24"/>
+          <w:lang w:val="en-US"/>
+        </w:rPr>
+      </w:pPr>
+      <w:r>
+        <w:rPr>
+          <w:rFonts w:ascii="Times New Roman" w:hAnsi="Times New Roman" w:cs="Times New Roman"/>
+          <w:sz w:val="24"/>
+          <w:szCs w:val="24"/>
+          <w:lang w:val="en-US"/>
+        </w:rPr>
+        <w:t>Here are the results:</w:t>
+      </w:r>
+    </w:p>
+    <w:p>
+      <w:pPr>
+        <w:jc w:val="center"/>
+        <w:rPr>
+          <w:rFonts w:ascii="Arial" w:hAnsi="Arial" w:cs="Arial"/>
+          <w:sz w:val="24"/>
+          <w:szCs w:val="24"/>
+          <w:lang w:val="en-US"/>
+        </w:rPr>
+      </w:pPr>
+      <w:r>
+        <w:rPr>
+          <w:rFonts w:ascii="Arial" w:hAnsi="Arial" w:cs="Arial"/>
+          <w:sz w:val="24"/>
+          <w:szCs w:val="24"/>
+          <w:lang w:val="en-US"/>
+        </w:rPr>
+        <w:lastRenderedPageBreak/>
+        <w:drawing>
+          <wp:inline distT="0" distB="0" distL="0" distR="0" wp14:anchorId="0DBF26CC" wp14:editId="24EC06EC">
+            <wp:extent cx="3124800" cy="2167200"/>
+            <wp:effectExtent l="0" t="0" r="0" b="5080"/>
+            <wp:docPr id="194061236" name="Picture 1" descr="A chart of a pyramid&#10;&#10;Description automatically generated"/>
+            <wp:cNvGraphicFramePr>
+              <a:graphicFrameLocks xmlns:a="http://schemas.openxmlformats.org/drawingml/2006/main" noChangeAspect="1"/>
+            </wp:cNvGraphicFramePr>
+            <a:graphic xmlns:a="http://schemas.openxmlformats.org/drawingml/2006/main">
+              <a:graphicData uri="http://schemas.openxmlformats.org/drawingml/2006/picture">
+                <pic:pic xmlns:pic="http://schemas.openxmlformats.org/drawingml/2006/picture">
+                  <pic:nvPicPr>
+                    <pic:cNvPr id="194061236" name="Picture 1" descr="A chart of a pyramid&#10;&#10;Description automatically generated"/>
+                    <pic:cNvPicPr/>
+                  </pic:nvPicPr>
+                  <pic:blipFill>
+                    <a:blip r:embed="rId8"/>
+                    <a:stretch>
+                      <a:fillRect/>
+                    </a:stretch>
+                  </pic:blipFill>
+                  <pic:spPr>
+                    <a:xfrm>
+                      <a:off x="0" y="0"/>
+                      <a:ext cx="3124800" cy="2167200"/>
+                    </a:xfrm>
+                    <a:prstGeom prst="rect">
+                      <a:avLst/>
+                    </a:prstGeom>
+                  </pic:spPr>
+                </pic:pic>
+              </a:graphicData>
+            </a:graphic>
+          </wp:inline>
+        </w:drawing>
+      </w:r>
+    </w:p>
+    <w:bookmarkEnd w:id="2"/>
+    <w:p>
+      <w:pPr>
+        <w:jc w:val="center"/>
+        <w:rPr>
+          <w:rFonts w:ascii="Times New Roman" w:hAnsi="Times New Roman" w:cs="Times New Roman"/>
+          <w:sz w:val="24"/>
+          <w:szCs w:val="24"/>
+          <w:lang w:val="en-US"/>
+        </w:rPr>
+      </w:pPr>
+      <w:r>
+        <w:rPr>
+          <w:rFonts w:ascii="Times New Roman" w:hAnsi="Times New Roman" w:cs="Times New Roman"/>
+          <w:sz w:val="24"/>
+          <w:szCs w:val="24"/>
+          <w:lang w:val="en-US"/>
+        </w:rPr>
+        <w:t xml:space="preserve">Figure: </w:t>
+      </w:r>
+      <w:r>
+        <w:rPr>
+          <w:rFonts w:ascii="Times New Roman" w:hAnsi="Times New Roman" w:cs="Times New Roman"/>
+          <w:sz w:val="24"/>
+          <w:szCs w:val="24"/>
+          <w:lang w:val="en-US"/>
+        </w:rPr>
+        <w:t>1926 Pyramid Chart</w:t>
+      </w:r>
+    </w:p>
+    <w:p>
+      <w:pPr>
+        <w:jc w:val="center"/>
+        <w:rPr>
+          <w:rFonts w:ascii="Times New Roman" w:hAnsi="Times New Roman" w:cs="Times New Roman"/>
+          <w:sz w:val="24"/>
+          <w:szCs w:val="24"/>
+          <w:lang w:val="en-US"/>
+        </w:rPr>
+      </w:pPr>
+      <w:r>
+        <w:rPr>
+          <w:rFonts w:ascii="Times New Roman" w:hAnsi="Times New Roman" w:cs="Times New Roman"/>
+          <w:sz w:val="24"/>
+          <w:szCs w:val="24"/>
+          <w:lang w:val="en-US"/>
+        </w:rPr>
+        <w:drawing>
+          <wp:inline distT="0" distB="0" distL="0" distR="0" wp14:anchorId="2B81E37B" wp14:editId="0DD24E93">
+            <wp:extent cx="3153600" cy="2167200"/>
+            <wp:effectExtent l="0" t="0" r="0" b="5080"/>
+            <wp:docPr id="1108201583" name="Picture 1" descr="A chart with a pyramid shape&#10;&#10;Description automatically generated with medium confidence"/>
+            <wp:cNvGraphicFramePr>
+              <a:graphicFrameLocks xmlns:a="http://schemas.openxmlformats.org/drawingml/2006/main" noChangeAspect="1"/>
+            </wp:cNvGraphicFramePr>
+            <a:graphic xmlns:a="http://schemas.openxmlformats.org/drawingml/2006/main">
+              <a:graphicData uri="http://schemas.openxmlformats.org/drawingml/2006/picture">
+                <pic:pic xmlns:pic="http://schemas.openxmlformats.org/drawingml/2006/picture">
+                  <pic:nvPicPr>
+                    <pic:cNvPr id="1108201583" name="Picture 1" descr="A chart with a pyramid shape&#10;&#10;Description automatically generated with medium confidence"/>
+                    <pic:cNvPicPr/>
+                  </pic:nvPicPr>
+                  <pic:blipFill>
+                    <a:blip r:embed="rId9"/>
+                    <a:stretch>
+                      <a:fillRect/>
+                    </a:stretch>
+                  </pic:blipFill>
+                  <pic:spPr>
+                    <a:xfrm>
+                      <a:off x="0" y="0"/>
+                      <a:ext cx="3153600" cy="2167200"/>
+                    </a:xfrm>
+                    <a:prstGeom prst="rect">
+                      <a:avLst/>
+                    </a:prstGeom>
+                  </pic:spPr>
+                </pic:pic>
+              </a:graphicData>
+            </a:graphic>
+          </wp:inline>
+        </w:drawing>
+      </w:r>
+    </w:p>
+    <w:p>
+      <w:pPr>
+        <w:jc w:val="center"/>
+        <w:rPr>
+          <w:rFonts w:ascii="Times New Roman" w:hAnsi="Times New Roman" w:cs="Times New Roman"/>
+          <w:sz w:val="24"/>
+          <w:szCs w:val="24"/>
+          <w:lang w:val="en-US"/>
+        </w:rPr>
+      </w:pPr>
+      <w:r>
+        <w:rPr>
+          <w:rFonts w:ascii="Times New Roman" w:hAnsi="Times New Roman" w:cs="Times New Roman"/>
+          <w:sz w:val="24"/>
+          <w:szCs w:val="24"/>
+          <w:lang w:val="en-US"/>
+        </w:rPr>
+        <w:t xml:space="preserve">Figure: </w:t>
+      </w:r>
+      <w:r>
+        <w:rPr>
+          <w:rFonts w:ascii="Times New Roman" w:hAnsi="Times New Roman" w:cs="Times New Roman"/>
+          <w:sz w:val="24"/>
+          <w:szCs w:val="24"/>
+          <w:lang w:val="en-US"/>
+        </w:rPr>
+        <w:t>1996</w:t>
+      </w:r>
+      <w:r>
+        <w:rPr>
+          <w:rFonts w:ascii="Times New Roman" w:hAnsi="Times New Roman" w:cs="Times New Roman"/>
+          <w:sz w:val="24"/>
+          <w:szCs w:val="24"/>
+          <w:lang w:val="en-US"/>
+        </w:rPr>
+        <w:t xml:space="preserve"> Pyramid Chart</w:t>
+      </w:r>
+    </w:p>
+    <w:p>
+      <w:pPr>
+        <w:jc w:val="center"/>
+        <w:rPr>
+          <w:rFonts w:ascii="Times New Roman" w:hAnsi="Times New Roman" w:cs="Times New Roman"/>
+          <w:sz w:val="24"/>
+          <w:szCs w:val="24"/>
+          <w:lang w:val="en-US"/>
+        </w:rPr>
+      </w:pPr>
+      <w:r>
+        <w:rPr>
+          <w:rFonts w:ascii="Times New Roman" w:hAnsi="Times New Roman" w:cs="Times New Roman"/>
+          <w:sz w:val="24"/>
+          <w:szCs w:val="24"/>
+          <w:lang w:val="en-US"/>
+        </w:rPr>
+        <w:drawing>
+          <wp:inline distT="0" distB="0" distL="0" distR="0" wp14:anchorId="028E9530" wp14:editId="65469749">
+            <wp:extent cx="3150000" cy="2167200"/>
+            <wp:effectExtent l="0" t="0" r="0" b="5080"/>
+            <wp:docPr id="554765717" name="Picture 1" descr="A chart with red and blue lines&#10;&#10;Description automatically generated"/>
+            <wp:cNvGraphicFramePr>
+              <a:graphicFrameLocks xmlns:a="http://schemas.openxmlformats.org/drawingml/2006/main" noChangeAspect="1"/>
+            </wp:cNvGraphicFramePr>
+            <a:graphic xmlns:a="http://schemas.openxmlformats.org/drawingml/2006/main">
+              <a:graphicData uri="http://schemas.openxmlformats.org/drawingml/2006/picture">
+                <pic:pic xmlns:pic="http://schemas.openxmlformats.org/drawingml/2006/picture">
+                  <pic:nvPicPr>
+                    <pic:cNvPr id="554765717" name="Picture 1" descr="A chart with red and blue lines&#10;&#10;Description automatically generated"/>
+                    <pic:cNvPicPr/>
+                  </pic:nvPicPr>
+                  <pic:blipFill>
+                    <a:blip r:embed="rId10"/>
+                    <a:stretch>
+                      <a:fillRect/>
+                    </a:stretch>
+                  </pic:blipFill>
+                  <pic:spPr>
+                    <a:xfrm>
+                      <a:off x="0" y="0"/>
+                      <a:ext cx="3150000" cy="2167200"/>
+                    </a:xfrm>
+                    <a:prstGeom prst="rect">
+                      <a:avLst/>
+                    </a:prstGeom>
+                  </pic:spPr>
+                </pic:pic>
+              </a:graphicData>
+            </a:graphic>
+          </wp:inline>
+        </w:drawing>
+      </w:r>
+    </w:p>
+    <w:p>
+      <w:pPr>
+        <w:jc w:val="center"/>
+        <w:rPr>
+          <w:rFonts w:ascii="Times New Roman" w:hAnsi="Times New Roman" w:cs="Times New Roman"/>
+          <w:sz w:val="24"/>
+          <w:szCs w:val="24"/>
+          <w:lang w:val="en-US"/>
+        </w:rPr>
+      </w:pPr>
+      <w:r>
+        <w:rPr>
+          <w:rFonts w:ascii="Times New Roman" w:hAnsi="Times New Roman" w:cs="Times New Roman"/>
+          <w:sz w:val="24"/>
+          <w:szCs w:val="24"/>
+          <w:lang w:val="en-US"/>
+        </w:rPr>
+        <w:t xml:space="preserve">Figure: </w:t>
+      </w:r>
+      <w:r>
+        <w:rPr>
+          <w:rFonts w:ascii="Times New Roman" w:hAnsi="Times New Roman" w:cs="Times New Roman"/>
+          <w:sz w:val="24"/>
+          <w:szCs w:val="24"/>
+          <w:lang w:val="en-US"/>
+        </w:rPr>
+        <w:t>2023</w:t>
+      </w:r>
+      <w:r>
+        <w:rPr>
+          <w:rFonts w:ascii="Times New Roman" w:hAnsi="Times New Roman" w:cs="Times New Roman"/>
+          <w:sz w:val="24"/>
+          <w:szCs w:val="24"/>
+          <w:lang w:val="en-US"/>
+        </w:rPr>
+        <w:t xml:space="preserve"> Pyramid Chart</w:t>
+      </w:r>
+    </w:p>
+    <w:p>
+      <w:pPr>
+        <w:rPr>
+          <w:rFonts w:ascii="Times New Roman" w:hAnsi="Times New Roman" w:cs="Times New Roman"/>
+          <w:sz w:val="24"/>
+          <w:szCs w:val="24"/>
+          <w:lang w:val="en-US"/>
+        </w:rPr>
+      </w:pPr>
+      <w:bookmarkStart w:id="3" w:name="_Hlk149003207"/>
+      <w:r>
+        <w:rPr>
+          <w:rFonts w:ascii="Times New Roman" w:hAnsi="Times New Roman" w:cs="Times New Roman"/>
+          <w:sz w:val="24"/>
+          <w:szCs w:val="24"/>
+          <w:lang w:val="en-US"/>
+        </w:rPr>
+        <w:t xml:space="preserve">The first figure depicts a wide base, showing a big number of young people in the country however it shrinks quickly when climbing up into the older age groups, and it is very thin at the top, this pyramid shape relates to developing countries, making totally sense as the Republic of Ireland had experienced a civil war from 1922-1923 </w:t>
+      </w:r>
+      <w:r>
+        <w:rPr>
+          <w:rFonts w:ascii="Times New Roman" w:hAnsi="Times New Roman" w:cs="Times New Roman"/>
+          <w:sz w:val="24"/>
+          <w:szCs w:val="24"/>
+          <w:lang w:val="en-US"/>
+        </w:rPr>
+        <w:t>(</w:t>
+      </w:r>
+      <w:proofErr w:type="spellStart"/>
+      <w:r>
+        <w:rPr>
+          <w:rFonts w:ascii="Times New Roman" w:hAnsi="Times New Roman" w:cs="Times New Roman"/>
+          <w:sz w:val="24"/>
+          <w:szCs w:val="24"/>
+          <w:lang w:val="en-US"/>
+        </w:rPr>
+        <w:t>John_Dorney</w:t>
+      </w:r>
+      <w:proofErr w:type="spellEnd"/>
+      <w:r>
+        <w:rPr>
+          <w:rFonts w:ascii="Times New Roman" w:hAnsi="Times New Roman" w:cs="Times New Roman"/>
+          <w:sz w:val="24"/>
+          <w:szCs w:val="24"/>
+          <w:lang w:val="en-US"/>
+        </w:rPr>
+        <w:t>, 2012)</w:t>
+      </w:r>
+      <w:r>
+        <w:rPr>
+          <w:rFonts w:ascii="Times New Roman" w:hAnsi="Times New Roman" w:cs="Times New Roman"/>
+          <w:sz w:val="24"/>
+          <w:szCs w:val="24"/>
+          <w:lang w:val="en-US"/>
+        </w:rPr>
+        <w:t xml:space="preserve"> and was still far from economic growth.</w:t>
+      </w:r>
+    </w:p>
+    <w:bookmarkEnd w:id="3"/>
+    <w:p>
+      <w:pPr>
+        <w:rPr>
+          <w:rFonts w:ascii="Arial" w:hAnsi="Arial" w:cs="Arial"/>
+          <w:sz w:val="24"/>
+          <w:szCs w:val="24"/>
+          <w:lang w:val="en-US"/>
+        </w:rPr>
+      </w:pPr>
+      <w:r>
+        <w:rPr>
+          <w:rFonts w:ascii="Arial" w:hAnsi="Arial" w:cs="Arial"/>
+          <w:sz w:val="24"/>
+          <w:szCs w:val="24"/>
+          <w:lang w:val="en-US"/>
+        </w:rPr>
+        <w:lastRenderedPageBreak/>
+        <w:t>2.</w:t>
+      </w:r>
+      <w:r>
+        <w:rPr>
+          <w:rFonts w:ascii="Arial" w:hAnsi="Arial" w:cs="Arial"/>
+          <w:sz w:val="24"/>
+          <w:szCs w:val="24"/>
+          <w:lang w:val="en-US"/>
+        </w:rPr>
+        <w:t>4.</w:t>
+      </w:r>
+      <w:r>
+        <w:rPr>
+          <w:rFonts w:ascii="Arial" w:hAnsi="Arial" w:cs="Arial"/>
+          <w:sz w:val="24"/>
+          <w:szCs w:val="24"/>
+          <w:lang w:val="en-US"/>
+        </w:rPr>
+        <w:t xml:space="preserve"> </w:t>
+      </w:r>
+      <w:r>
+        <w:rPr>
+          <w:rFonts w:ascii="Arial" w:hAnsi="Arial" w:cs="Arial"/>
+          <w:sz w:val="24"/>
+          <w:szCs w:val="24"/>
+          <w:lang w:val="en-US"/>
+        </w:rPr>
+        <w:t>Tuft Principles</w:t>
+      </w:r>
+    </w:p>
+    <w:p>
+      <w:pPr>
+        <w:rPr>
+          <w:rFonts w:ascii="Arial" w:hAnsi="Arial" w:cs="Arial"/>
+          <w:sz w:val="24"/>
+          <w:szCs w:val="24"/>
+          <w:lang w:val="en-US"/>
+        </w:rPr>
+      </w:pPr>
+    </w:p>
+    <w:p>
+      <w:pPr>
         <w:rPr>
           <w:rFonts w:ascii="Arial" w:hAnsi="Arial" w:cs="Arial"/>
           <w:b/>
@@ -1025,8 +2188,7 @@
           <w:szCs w:val="24"/>
           <w:lang w:val="en-US"/>
         </w:rPr>
-        <w:t>Data preparation and visualization</w:t>
-      </w:r>
+      </w:pPr>
     </w:p>
     <w:p>
       <w:pPr>
@@ -1043,220 +2205,216 @@
     <w:p>
       <w:pPr>
         <w:rPr>
-          <w:rFonts w:ascii="Arial" w:hAnsi="Arial" w:cs="Arial"/>
-          <w:sz w:val="24"/>
-          <w:szCs w:val="24"/>
-          <w:lang w:val="en-US"/>
-        </w:rPr>
-      </w:pPr>
-      <w:r>
-        <w:rPr>
-          <w:rFonts w:ascii="Arial" w:hAnsi="Arial" w:cs="Arial"/>
-          <w:sz w:val="24"/>
-          <w:szCs w:val="24"/>
-          <w:lang w:val="en-US"/>
-        </w:rPr>
-        <w:t>2.</w:t>
-      </w:r>
-      <w:r>
-        <w:rPr>
-          <w:rFonts w:ascii="Arial" w:hAnsi="Arial" w:cs="Arial"/>
-          <w:sz w:val="24"/>
-          <w:szCs w:val="24"/>
-          <w:lang w:val="en-US"/>
-        </w:rPr>
-        <w:t>1.</w:t>
-      </w:r>
-      <w:r>
-        <w:rPr>
-          <w:rFonts w:ascii="Arial" w:hAnsi="Arial" w:cs="Arial"/>
-          <w:sz w:val="24"/>
-          <w:szCs w:val="24"/>
-          <w:lang w:val="en-US"/>
-        </w:rPr>
-        <w:t xml:space="preserve"> </w:t>
-      </w:r>
-      <w:r>
-        <w:rPr>
-          <w:rFonts w:ascii="Arial" w:hAnsi="Arial" w:cs="Arial"/>
-          <w:sz w:val="24"/>
-          <w:szCs w:val="24"/>
-          <w:lang w:val="en-US"/>
-        </w:rPr>
-        <w:t>EDA</w:t>
-      </w:r>
-    </w:p>
-    <w:p>
-      <w:pPr>
-        <w:rPr>
-          <w:rFonts w:ascii="Arial" w:hAnsi="Arial" w:cs="Arial"/>
-          <w:sz w:val="24"/>
-          <w:szCs w:val="24"/>
-          <w:lang w:val="en-US"/>
-        </w:rPr>
-      </w:pPr>
-      <w:r>
-        <w:rPr>
-          <w:rFonts w:ascii="Arial" w:hAnsi="Arial" w:cs="Arial"/>
-          <w:sz w:val="24"/>
-          <w:szCs w:val="24"/>
-          <w:lang w:val="en-US"/>
-        </w:rPr>
-        <w:t>2.</w:t>
-      </w:r>
-      <w:r>
-        <w:rPr>
-          <w:rFonts w:ascii="Arial" w:hAnsi="Arial" w:cs="Arial"/>
-          <w:sz w:val="24"/>
-          <w:szCs w:val="24"/>
-          <w:lang w:val="en-US"/>
-        </w:rPr>
-        <w:t>2</w:t>
-      </w:r>
-      <w:r>
-        <w:rPr>
-          <w:rFonts w:ascii="Arial" w:hAnsi="Arial" w:cs="Arial"/>
-          <w:sz w:val="24"/>
-          <w:szCs w:val="24"/>
-          <w:lang w:val="en-US"/>
-        </w:rPr>
-        <w:t>.</w:t>
-      </w:r>
-      <w:r>
-        <w:rPr>
-          <w:rFonts w:ascii="Arial" w:hAnsi="Arial" w:cs="Arial"/>
-          <w:sz w:val="24"/>
-          <w:szCs w:val="24"/>
-          <w:lang w:val="en-US"/>
-        </w:rPr>
-        <w:t xml:space="preserve"> </w:t>
-      </w:r>
-      <w:r>
-        <w:rPr>
-          <w:rFonts w:ascii="Arial" w:hAnsi="Arial" w:cs="Arial"/>
-          <w:sz w:val="24"/>
-          <w:szCs w:val="24"/>
-          <w:lang w:val="en-US"/>
-        </w:rPr>
-        <w:t>Method justification</w:t>
-      </w:r>
-    </w:p>
-    <w:p>
-      <w:pPr>
-        <w:rPr>
-          <w:rFonts w:ascii="Arial" w:hAnsi="Arial" w:cs="Arial"/>
-          <w:sz w:val="24"/>
-          <w:szCs w:val="24"/>
-          <w:lang w:val="en-US"/>
-        </w:rPr>
-      </w:pPr>
-      <w:r>
-        <w:rPr>
-          <w:rFonts w:ascii="Arial" w:hAnsi="Arial" w:cs="Arial"/>
-          <w:sz w:val="24"/>
-          <w:szCs w:val="24"/>
-          <w:lang w:val="en-US"/>
-        </w:rPr>
-        <w:t>2.</w:t>
-      </w:r>
-      <w:r>
-        <w:rPr>
-          <w:rFonts w:ascii="Arial" w:hAnsi="Arial" w:cs="Arial"/>
-          <w:sz w:val="24"/>
-          <w:szCs w:val="24"/>
-          <w:lang w:val="en-US"/>
-        </w:rPr>
-        <w:t>3</w:t>
-      </w:r>
-      <w:r>
-        <w:rPr>
-          <w:rFonts w:ascii="Arial" w:hAnsi="Arial" w:cs="Arial"/>
-          <w:sz w:val="24"/>
-          <w:szCs w:val="24"/>
-          <w:lang w:val="en-US"/>
-        </w:rPr>
-        <w:t>.</w:t>
-      </w:r>
-      <w:r>
-        <w:rPr>
-          <w:rFonts w:ascii="Arial" w:hAnsi="Arial" w:cs="Arial"/>
-          <w:sz w:val="24"/>
-          <w:szCs w:val="24"/>
-          <w:lang w:val="en-US"/>
-        </w:rPr>
-        <w:t xml:space="preserve"> Vis</w:t>
-      </w:r>
-      <w:r>
-        <w:rPr>
-          <w:rFonts w:ascii="Arial" w:hAnsi="Arial" w:cs="Arial"/>
-          <w:sz w:val="24"/>
-          <w:szCs w:val="24"/>
-          <w:lang w:val="en-US"/>
-        </w:rPr>
-        <w:t>ualizations</w:t>
-      </w:r>
-    </w:p>
-    <w:p>
-      <w:pPr>
-        <w:rPr>
-          <w:rFonts w:ascii="Arial" w:hAnsi="Arial" w:cs="Arial"/>
-          <w:sz w:val="24"/>
-          <w:szCs w:val="24"/>
-          <w:lang w:val="en-US"/>
-        </w:rPr>
-      </w:pPr>
-      <w:r>
-        <w:rPr>
-          <w:rFonts w:ascii="Arial" w:hAnsi="Arial" w:cs="Arial"/>
-          <w:sz w:val="24"/>
-          <w:szCs w:val="24"/>
-          <w:lang w:val="en-US"/>
-        </w:rPr>
-        <w:t>2.</w:t>
-      </w:r>
-      <w:r>
-        <w:rPr>
-          <w:rFonts w:ascii="Arial" w:hAnsi="Arial" w:cs="Arial"/>
-          <w:sz w:val="24"/>
-          <w:szCs w:val="24"/>
-          <w:lang w:val="en-US"/>
-        </w:rPr>
-        <w:t>4</w:t>
-      </w:r>
-      <w:r>
-        <w:rPr>
-          <w:rFonts w:ascii="Arial" w:hAnsi="Arial" w:cs="Arial"/>
-          <w:sz w:val="24"/>
-          <w:szCs w:val="24"/>
-          <w:lang w:val="en-US"/>
-        </w:rPr>
-        <w:t>.</w:t>
-      </w:r>
-      <w:r>
-        <w:rPr>
-          <w:rFonts w:ascii="Arial" w:hAnsi="Arial" w:cs="Arial"/>
-          <w:sz w:val="24"/>
-          <w:szCs w:val="24"/>
-          <w:lang w:val="en-US"/>
-        </w:rPr>
-        <w:t xml:space="preserve"> </w:t>
-      </w:r>
-      <w:r>
-        <w:rPr>
-          <w:rFonts w:ascii="Arial" w:hAnsi="Arial" w:cs="Arial"/>
-          <w:sz w:val="24"/>
-          <w:szCs w:val="24"/>
-          <w:lang w:val="en-US"/>
-        </w:rPr>
-        <w:t>Tuft Principles</w:t>
-      </w:r>
-    </w:p>
-    <w:p>
-      <w:pPr>
-        <w:rPr>
-          <w:rFonts w:ascii="Arial" w:hAnsi="Arial" w:cs="Arial"/>
-          <w:sz w:val="24"/>
-          <w:szCs w:val="24"/>
+          <w:lang w:val="en-US"/>
+        </w:rPr>
+      </w:pPr>
+    </w:p>
+    <w:p>
+      <w:pPr>
+        <w:rPr>
+          <w:lang w:val="en-US"/>
+        </w:rPr>
+      </w:pPr>
+    </w:p>
+    <w:p>
+      <w:pPr>
+        <w:rPr>
+          <w:lang w:val="en-US"/>
+        </w:rPr>
+      </w:pPr>
+    </w:p>
+    <w:p>
+      <w:pPr>
+        <w:rPr>
+          <w:lang w:val="en-US"/>
+        </w:rPr>
+      </w:pPr>
+    </w:p>
+    <w:p>
+      <w:pPr>
+        <w:rPr>
+          <w:lang w:val="en-US"/>
+        </w:rPr>
+      </w:pPr>
+    </w:p>
+    <w:p>
+      <w:pPr>
+        <w:rPr>
+          <w:lang w:val="en-US"/>
+        </w:rPr>
+      </w:pPr>
+    </w:p>
+    <w:p>
+      <w:pPr>
+        <w:rPr>
+          <w:lang w:val="en-US"/>
+        </w:rPr>
+      </w:pPr>
+    </w:p>
+    <w:p>
+      <w:pPr>
+        <w:rPr>
+          <w:lang w:val="en-US"/>
+        </w:rPr>
+      </w:pPr>
+    </w:p>
+    <w:p>
+      <w:pPr>
+        <w:rPr>
+          <w:lang w:val="en-US"/>
+        </w:rPr>
+      </w:pPr>
+    </w:p>
+    <w:p>
+      <w:pPr>
+        <w:rPr>
+          <w:lang w:val="en-US"/>
+        </w:rPr>
+      </w:pPr>
+    </w:p>
+    <w:p>
+      <w:pPr>
+        <w:rPr>
+          <w:lang w:val="en-US"/>
+        </w:rPr>
+      </w:pPr>
+    </w:p>
+    <w:p>
+      <w:pPr>
+        <w:rPr>
+          <w:lang w:val="en-US"/>
+        </w:rPr>
+      </w:pPr>
+    </w:p>
+    <w:p>
+      <w:pPr>
+        <w:rPr>
+          <w:lang w:val="en-US"/>
+        </w:rPr>
+      </w:pPr>
+    </w:p>
+    <w:p>
+      <w:pPr>
+        <w:rPr>
+          <w:lang w:val="en-US"/>
+        </w:rPr>
+      </w:pPr>
+    </w:p>
+    <w:p>
+      <w:pPr>
+        <w:rPr>
+          <w:lang w:val="en-US"/>
+        </w:rPr>
+      </w:pPr>
+    </w:p>
+    <w:p>
+      <w:pPr>
+        <w:rPr>
+          <w:lang w:val="en-US"/>
+        </w:rPr>
+      </w:pPr>
+    </w:p>
+    <w:p>
+      <w:pPr>
+        <w:rPr>
+          <w:lang w:val="en-US"/>
+        </w:rPr>
+      </w:pPr>
+    </w:p>
+    <w:p>
+      <w:pPr>
+        <w:rPr>
+          <w:lang w:val="en-US"/>
+        </w:rPr>
+      </w:pPr>
+    </w:p>
+    <w:p>
+      <w:pPr>
+        <w:rPr>
+          <w:lang w:val="en-US"/>
+        </w:rPr>
+      </w:pPr>
+    </w:p>
+    <w:p>
+      <w:pPr>
+        <w:rPr>
+          <w:lang w:val="en-US"/>
+        </w:rPr>
+      </w:pPr>
+    </w:p>
+    <w:p>
+      <w:pPr>
+        <w:rPr>
+          <w:lang w:val="en-US"/>
+        </w:rPr>
+      </w:pPr>
+    </w:p>
+    <w:p>
+      <w:pPr>
+        <w:rPr>
+          <w:lang w:val="en-US"/>
+        </w:rPr>
+      </w:pPr>
+    </w:p>
+    <w:p>
+      <w:pPr>
+        <w:rPr>
+          <w:lang w:val="en-US"/>
+        </w:rPr>
+      </w:pPr>
+    </w:p>
+    <w:p>
+      <w:pPr>
+        <w:rPr>
+          <w:lang w:val="en-US"/>
+        </w:rPr>
+      </w:pPr>
+    </w:p>
+    <w:p>
+      <w:pPr>
+        <w:rPr>
+          <w:lang w:val="en-US"/>
+        </w:rPr>
+      </w:pPr>
+    </w:p>
+    <w:p>
+      <w:pPr>
+        <w:rPr>
+          <w:lang w:val="en-US"/>
+        </w:rPr>
+      </w:pPr>
+    </w:p>
+    <w:p>
+      <w:pPr>
+        <w:rPr>
+          <w:lang w:val="en-US"/>
+        </w:rPr>
+      </w:pPr>
+    </w:p>
+    <w:p>
+      <w:pPr>
+        <w:rPr>
+          <w:lang w:val="en-US"/>
+        </w:rPr>
+      </w:pPr>
+    </w:p>
+    <w:p>
+      <w:pPr>
+        <w:rPr>
+          <w:lang w:val="en-US"/>
+        </w:rPr>
+      </w:pPr>
+    </w:p>
+    <w:p>
+      <w:pPr>
+        <w:rPr>
+          <w:lang w:val="en-US"/>
+        </w:rPr>
+      </w:pPr>
+    </w:p>
+    <w:p>
+      <w:pPr>
+        <w:rPr>
           <w:lang w:val="en-US"/>
         </w:rPr>
       </w:pPr>
@@ -1267,264 +2425,14 @@
           <w:rFonts w:ascii="Arial" w:hAnsi="Arial" w:cs="Arial"/>
           <w:b/>
           <w:bCs/>
-          <w:sz w:val="24"/>
-          <w:szCs w:val="24"/>
-          <w:lang w:val="en-US"/>
-        </w:rPr>
-      </w:pPr>
-    </w:p>
-    <w:p>
-      <w:pPr>
+          <w:lang w:val="en-US"/>
+        </w:rPr>
+      </w:pPr>
+      <w:r>
         <w:rPr>
           <w:rFonts w:ascii="Arial" w:hAnsi="Arial" w:cs="Arial"/>
           <w:b/>
           <w:bCs/>
-          <w:sz w:val="24"/>
-          <w:szCs w:val="24"/>
-          <w:lang w:val="en-US"/>
-        </w:rPr>
-      </w:pPr>
-      <w:r>
-        <w:rPr>
-          <w:rFonts w:ascii="Times New Roman" w:hAnsi="Times New Roman" w:cs="Times New Roman"/>
-          <w:sz w:val="24"/>
-          <w:szCs w:val="24"/>
-          <w:lang w:val="en-US"/>
-        </w:rPr>
-        <w:t>The aim of this</w:t>
-      </w:r>
-    </w:p>
-    <w:p>
-      <w:pPr>
-        <w:rPr>
-          <w:lang w:val="en-US"/>
-        </w:rPr>
-      </w:pPr>
-    </w:p>
-    <w:p>
-      <w:pPr>
-        <w:rPr>
-          <w:lang w:val="en-US"/>
-        </w:rPr>
-      </w:pPr>
-    </w:p>
-    <w:p>
-      <w:pPr>
-        <w:rPr>
-          <w:lang w:val="en-US"/>
-        </w:rPr>
-      </w:pPr>
-    </w:p>
-    <w:p>
-      <w:pPr>
-        <w:rPr>
-          <w:lang w:val="en-US"/>
-        </w:rPr>
-      </w:pPr>
-    </w:p>
-    <w:p>
-      <w:pPr>
-        <w:rPr>
-          <w:lang w:val="en-US"/>
-        </w:rPr>
-      </w:pPr>
-    </w:p>
-    <w:p>
-      <w:pPr>
-        <w:rPr>
-          <w:lang w:val="en-US"/>
-        </w:rPr>
-      </w:pPr>
-    </w:p>
-    <w:p>
-      <w:pPr>
-        <w:rPr>
-          <w:lang w:val="en-US"/>
-        </w:rPr>
-      </w:pPr>
-    </w:p>
-    <w:p>
-      <w:pPr>
-        <w:rPr>
-          <w:lang w:val="en-US"/>
-        </w:rPr>
-      </w:pPr>
-    </w:p>
-    <w:p>
-      <w:pPr>
-        <w:rPr>
-          <w:lang w:val="en-US"/>
-        </w:rPr>
-      </w:pPr>
-    </w:p>
-    <w:p>
-      <w:pPr>
-        <w:rPr>
-          <w:lang w:val="en-US"/>
-        </w:rPr>
-      </w:pPr>
-    </w:p>
-    <w:p>
-      <w:pPr>
-        <w:rPr>
-          <w:lang w:val="en-US"/>
-        </w:rPr>
-      </w:pPr>
-    </w:p>
-    <w:p>
-      <w:pPr>
-        <w:rPr>
-          <w:lang w:val="en-US"/>
-        </w:rPr>
-      </w:pPr>
-    </w:p>
-    <w:p>
-      <w:pPr>
-        <w:rPr>
-          <w:lang w:val="en-US"/>
-        </w:rPr>
-      </w:pPr>
-    </w:p>
-    <w:p>
-      <w:pPr>
-        <w:rPr>
-          <w:lang w:val="en-US"/>
-        </w:rPr>
-      </w:pPr>
-    </w:p>
-    <w:p>
-      <w:pPr>
-        <w:rPr>
-          <w:lang w:val="en-US"/>
-        </w:rPr>
-      </w:pPr>
-    </w:p>
-    <w:p>
-      <w:pPr>
-        <w:rPr>
-          <w:lang w:val="en-US"/>
-        </w:rPr>
-      </w:pPr>
-    </w:p>
-    <w:p>
-      <w:pPr>
-        <w:rPr>
-          <w:lang w:val="en-US"/>
-        </w:rPr>
-      </w:pPr>
-    </w:p>
-    <w:p>
-      <w:pPr>
-        <w:rPr>
-          <w:lang w:val="en-US"/>
-        </w:rPr>
-      </w:pPr>
-    </w:p>
-    <w:p>
-      <w:pPr>
-        <w:rPr>
-          <w:lang w:val="en-US"/>
-        </w:rPr>
-      </w:pPr>
-    </w:p>
-    <w:p>
-      <w:pPr>
-        <w:rPr>
-          <w:lang w:val="en-US"/>
-        </w:rPr>
-      </w:pPr>
-    </w:p>
-    <w:p>
-      <w:pPr>
-        <w:rPr>
-          <w:lang w:val="en-US"/>
-        </w:rPr>
-      </w:pPr>
-    </w:p>
-    <w:p>
-      <w:pPr>
-        <w:rPr>
-          <w:lang w:val="en-US"/>
-        </w:rPr>
-      </w:pPr>
-    </w:p>
-    <w:p>
-      <w:pPr>
-        <w:rPr>
-          <w:lang w:val="en-US"/>
-        </w:rPr>
-      </w:pPr>
-    </w:p>
-    <w:p>
-      <w:pPr>
-        <w:rPr>
-          <w:lang w:val="en-US"/>
-        </w:rPr>
-      </w:pPr>
-    </w:p>
-    <w:p>
-      <w:pPr>
-        <w:rPr>
-          <w:lang w:val="en-US"/>
-        </w:rPr>
-      </w:pPr>
-    </w:p>
-    <w:p>
-      <w:pPr>
-        <w:rPr>
-          <w:lang w:val="en-US"/>
-        </w:rPr>
-      </w:pPr>
-    </w:p>
-    <w:p>
-      <w:pPr>
-        <w:rPr>
-          <w:lang w:val="en-US"/>
-        </w:rPr>
-      </w:pPr>
-    </w:p>
-    <w:p>
-      <w:pPr>
-        <w:rPr>
-          <w:lang w:val="en-US"/>
-        </w:rPr>
-      </w:pPr>
-    </w:p>
-    <w:p>
-      <w:pPr>
-        <w:rPr>
-          <w:lang w:val="en-US"/>
-        </w:rPr>
-      </w:pPr>
-    </w:p>
-    <w:p>
-      <w:pPr>
-        <w:rPr>
-          <w:lang w:val="en-US"/>
-        </w:rPr>
-      </w:pPr>
-    </w:p>
-    <w:p>
-      <w:pPr>
-        <w:rPr>
-          <w:lang w:val="en-US"/>
-        </w:rPr>
-      </w:pPr>
-    </w:p>
-    <w:p>
-      <w:pPr>
-        <w:rPr>
-          <w:rFonts w:ascii="Arial" w:hAnsi="Arial" w:cs="Arial"/>
-          <w:b/>
-          <w:bCs/>
-          <w:lang w:val="en-US"/>
-        </w:rPr>
-      </w:pPr>
-      <w:r>
-        <w:rPr>
-          <w:rFonts w:ascii="Arial" w:hAnsi="Arial" w:cs="Arial"/>
-          <w:b/>
-          <w:bCs/>
           <w:lang w:val="en-US"/>
         </w:rPr>
         <w:t>4. ML</w:t>
@@ -2000,25 +2908,7 @@
           <w:szCs w:val="24"/>
           <w:lang w:val="en-US"/>
         </w:rPr>
-        <w:t xml:space="preserve"> </w:t>
-      </w:r>
-      <w:r>
-        <w:rPr>
-          <w:rFonts w:ascii="Times New Roman" w:hAnsi="Times New Roman" w:cs="Times New Roman"/>
-          <w:sz w:val="24"/>
-          <w:szCs w:val="24"/>
-          <w:lang w:val="en-US"/>
-        </w:rPr>
-        <w:t>(Caetano et al., 2015)</w:t>
-      </w:r>
-      <w:r>
-        <w:rPr>
-          <w:rFonts w:ascii="Times New Roman" w:hAnsi="Times New Roman" w:cs="Times New Roman"/>
-          <w:sz w:val="24"/>
-          <w:szCs w:val="24"/>
-          <w:lang w:val="en-US"/>
-        </w:rPr>
-        <w:t>.</w:t>
+        <w:t xml:space="preserve"> (Caetano et al., 2015).</w:t>
       </w:r>
     </w:p>
     <w:p>
@@ -2030,6 +2920,7 @@
       </w:pPr>
       <w:r>
         <w:rPr>
+          <w:noProof/>
           <w:lang w:val="en-US"/>
         </w:rPr>
         <w:drawing>
@@ -2048,7 +2939,7 @@
                     <pic:cNvPicPr/>
                   </pic:nvPicPr>
                   <pic:blipFill>
-                    <a:blip r:embed="rId8"/>
+                    <a:blip r:embed="rId11"/>
                     <a:stretch>
                       <a:fillRect/>
                     </a:stretch>
@@ -2087,7 +2978,6 @@
           <w:szCs w:val="24"/>
           <w:lang w:val="en-US"/>
         </w:rPr>
-        <w:lastRenderedPageBreak/>
         <w:t>Fig</w:t>
       </w:r>
       <w:r>
@@ -2335,8 +3225,10 @@
         <w:rPr>
           <w:b/>
           <w:bCs/>
-          <w:lang w:val="en-US"/>
-        </w:rPr>
+          <w:noProof/>
+          <w:lang w:val="en-US"/>
+        </w:rPr>
+        <w:lastRenderedPageBreak/>
         <w:drawing>
           <wp:inline distT="0" distB="0" distL="0" distR="0" wp14:anchorId="06741306" wp14:editId="0BCFAEBA">
             <wp:extent cx="2489200" cy="2286166"/>
@@ -2353,7 +3245,7 @@
                     <pic:cNvPicPr/>
                   </pic:nvPicPr>
                   <pic:blipFill>
-                    <a:blip r:embed="rId9"/>
+                    <a:blip r:embed="rId12"/>
                     <a:stretch>
                       <a:fillRect/>
                     </a:stretch>
@@ -2581,6 +3473,7 @@
       </w:pPr>
       <w:r>
         <w:rPr>
+          <w:noProof/>
           <w:lang w:val="en-US"/>
         </w:rPr>
         <w:drawing>
@@ -2599,7 +3492,7 @@
                     <pic:cNvPicPr/>
                   </pic:nvPicPr>
                   <pic:blipFill>
-                    <a:blip r:embed="rId10"/>
+                    <a:blip r:embed="rId13"/>
                     <a:stretch>
                       <a:fillRect/>
                     </a:stretch>
@@ -3014,8 +3907,8 @@
       </w:pPr>
     </w:p>
     <w:sectPr>
-      <w:headerReference w:type="default" r:id="rId11"/>
-      <w:footerReference w:type="default" r:id="rId12"/>
+      <w:headerReference w:type="default" r:id="rId14"/>
+      <w:footerReference w:type="default" r:id="rId15"/>
       <w:pgSz w:w="11906" w:h="16838"/>
       <w:pgMar w:top="1440" w:right="1440" w:bottom="1440" w:left="1440" w:header="708" w:footer="708" w:gutter="0"/>
       <w:cols w:space="708"/>
@@ -3352,6 +4245,119 @@
     </w:lvl>
   </w:abstractNum>
   <w:abstractNum w:abstractNumId="2" w15:restartNumberingAfterBreak="0">
+    <w:nsid w:val="62E12987"/>
+    <w:multiLevelType w:val="hybridMultilevel"/>
+    <w:tmpl w:val="A1001BB2"/>
+    <w:lvl w:ilvl="0" w:tplc="18090001">
+      <w:start w:val="1"/>
+      <w:numFmt w:val="bullet"/>
+      <w:lvlText w:val=""/>
+      <w:lvlJc w:val="left"/>
+      <w:pPr>
+        <w:ind w:left="720" w:hanging="360"/>
+      </w:pPr>
+      <w:rPr>
+        <w:rFonts w:ascii="Symbol" w:hAnsi="Symbol" w:hint="default"/>
+      </w:rPr>
+    </w:lvl>
+    <w:lvl w:ilvl="1" w:tplc="18090003" w:tentative="1">
+      <w:start w:val="1"/>
+      <w:numFmt w:val="bullet"/>
+      <w:lvlText w:val="o"/>
+      <w:lvlJc w:val="left"/>
+      <w:pPr>
+        <w:ind w:left="1440" w:hanging="360"/>
+      </w:pPr>
+      <w:rPr>
+        <w:rFonts w:ascii="Courier New" w:hAnsi="Courier New" w:cs="Courier New" w:hint="default"/>
+      </w:rPr>
+    </w:lvl>
+    <w:lvl w:ilvl="2" w:tplc="18090005" w:tentative="1">
+      <w:start w:val="1"/>
+      <w:numFmt w:val="bullet"/>
+      <w:lvlText w:val=""/>
+      <w:lvlJc w:val="left"/>
+      <w:pPr>
+        <w:ind w:left="2160" w:hanging="360"/>
+      </w:pPr>
+      <w:rPr>
+        <w:rFonts w:ascii="Wingdings" w:hAnsi="Wingdings" w:hint="default"/>
+      </w:rPr>
+    </w:lvl>
+    <w:lvl w:ilvl="3" w:tplc="18090001" w:tentative="1">
+      <w:start w:val="1"/>
+      <w:numFmt w:val="bullet"/>
+      <w:lvlText w:val=""/>
+      <w:lvlJc w:val="left"/>
+      <w:pPr>
+        <w:ind w:left="2880" w:hanging="360"/>
+      </w:pPr>
+      <w:rPr>
+        <w:rFonts w:ascii="Symbol" w:hAnsi="Symbol" w:hint="default"/>
+      </w:rPr>
+    </w:lvl>
+    <w:lvl w:ilvl="4" w:tplc="18090003" w:tentative="1">
+      <w:start w:val="1"/>
+      <w:numFmt w:val="bullet"/>
+      <w:lvlText w:val="o"/>
+      <w:lvlJc w:val="left"/>
+      <w:pPr>
+        <w:ind w:left="3600" w:hanging="360"/>
+      </w:pPr>
+      <w:rPr>
+        <w:rFonts w:ascii="Courier New" w:hAnsi="Courier New" w:cs="Courier New" w:hint="default"/>
+      </w:rPr>
+    </w:lvl>
+    <w:lvl w:ilvl="5" w:tplc="18090005" w:tentative="1">
+      <w:start w:val="1"/>
+      <w:numFmt w:val="bullet"/>
+      <w:lvlText w:val=""/>
+      <w:lvlJc w:val="left"/>
+      <w:pPr>
+        <w:ind w:left="4320" w:hanging="360"/>
+      </w:pPr>
+      <w:rPr>
+        <w:rFonts w:ascii="Wingdings" w:hAnsi="Wingdings" w:hint="default"/>
+      </w:rPr>
+    </w:lvl>
+    <w:lvl w:ilvl="6" w:tplc="18090001" w:tentative="1">
+      <w:start w:val="1"/>
+      <w:numFmt w:val="bullet"/>
+      <w:lvlText w:val=""/>
+      <w:lvlJc w:val="left"/>
+      <w:pPr>
+        <w:ind w:left="5040" w:hanging="360"/>
+      </w:pPr>
+      <w:rPr>
+        <w:rFonts w:ascii="Symbol" w:hAnsi="Symbol" w:hint="default"/>
+      </w:rPr>
+    </w:lvl>
+    <w:lvl w:ilvl="7" w:tplc="18090003" w:tentative="1">
+      <w:start w:val="1"/>
+      <w:numFmt w:val="bullet"/>
+      <w:lvlText w:val="o"/>
+      <w:lvlJc w:val="left"/>
+      <w:pPr>
+        <w:ind w:left="5760" w:hanging="360"/>
+      </w:pPr>
+      <w:rPr>
+        <w:rFonts w:ascii="Courier New" w:hAnsi="Courier New" w:cs="Courier New" w:hint="default"/>
+      </w:rPr>
+    </w:lvl>
+    <w:lvl w:ilvl="8" w:tplc="18090005" w:tentative="1">
+      <w:start w:val="1"/>
+      <w:numFmt w:val="bullet"/>
+      <w:lvlText w:val=""/>
+      <w:lvlJc w:val="left"/>
+      <w:pPr>
+        <w:ind w:left="6480" w:hanging="360"/>
+      </w:pPr>
+      <w:rPr>
+        <w:rFonts w:ascii="Wingdings" w:hAnsi="Wingdings" w:hint="default"/>
+      </w:rPr>
+    </w:lvl>
+  </w:abstractNum>
+  <w:abstractNum w:abstractNumId="3" w15:restartNumberingAfterBreak="0">
     <w:nsid w:val="7BE306CF"/>
     <w:multiLevelType w:val="hybridMultilevel"/>
     <w:tmpl w:val="D9148F5E"/>
@@ -3444,10 +4450,13 @@
     <w:abstractNumId w:val="1"/>
   </w:num>
   <w:num w:numId="2" w16cid:durableId="1596939152">
-    <w:abstractNumId w:val="2"/>
+    <w:abstractNumId w:val="3"/>
   </w:num>
   <w:num w:numId="3" w16cid:durableId="769131049">
     <w:abstractNumId w:val="0"/>
+  </w:num>
+  <w:num w:numId="4" w16cid:durableId="1118110391">
+    <w:abstractNumId w:val="2"/>
   </w:num>
 </w:numbering>
 </file>

</xml_diff>

<commit_message>
Adding Population Maps 1997, 2017 and 2023. New folder for .shp files. Making progress with the report 1000/4000 words so far....
</commit_message>
<xml_diff>
--- a/CA1_Report.docx
+++ b/CA1_Report.docx
@@ -178,17 +178,15 @@
           <w:lang w:val="en-US"/>
         </w:rPr>
       </w:pPr>
-      <w:proofErr w:type="spellStart"/>
-      <w:r>
-        <w:rPr>
-          <w:rFonts w:ascii="Arial" w:hAnsi="Arial" w:cs="Arial"/>
-          <w:sz w:val="24"/>
-          <w:szCs w:val="24"/>
-          <w:lang w:val="en-US"/>
-        </w:rPr>
-        <w:t>Visualisations</w:t>
-      </w:r>
-      <w:proofErr w:type="spellEnd"/>
+      <w:r>
+        <w:rPr>
+          <w:rFonts w:ascii="Arial" w:hAnsi="Arial" w:cs="Arial"/>
+          <w:sz w:val="24"/>
+          <w:szCs w:val="24"/>
+          <w:lang w:val="en-US"/>
+        </w:rPr>
+        <w:t>Visualizations</w:t>
+      </w:r>
     </w:p>
     <w:p>
       <w:pPr>
@@ -443,27 +441,7 @@
           <w:szCs w:val="24"/>
           <w:lang w:val="en-US"/>
         </w:rPr>
-        <w:t xml:space="preserve">Project management framework CRISP-DM, </w:t>
-      </w:r>
-      <w:proofErr w:type="gramStart"/>
-      <w:r>
-        <w:rPr>
-          <w:rFonts w:ascii="Arial" w:hAnsi="Arial" w:cs="Arial"/>
-          <w:sz w:val="24"/>
-          <w:szCs w:val="24"/>
-          <w:lang w:val="en-US"/>
-        </w:rPr>
-        <w:t>KDD</w:t>
-      </w:r>
-      <w:proofErr w:type="gramEnd"/>
-      <w:r>
-        <w:rPr>
-          <w:rFonts w:ascii="Arial" w:hAnsi="Arial" w:cs="Arial"/>
-          <w:sz w:val="24"/>
-          <w:szCs w:val="24"/>
-          <w:lang w:val="en-US"/>
-        </w:rPr>
-        <w:t xml:space="preserve"> and SEMMA</w:t>
+        <w:t>Project management framework CRISP-DM, KDD and SEMMA</w:t>
       </w:r>
       <w:r>
         <w:rPr>
@@ -576,7 +554,6 @@
         </w:rPr>
         <w:t xml:space="preserve">models </w:t>
       </w:r>
-      <w:proofErr w:type="gramStart"/>
       <w:r>
         <w:rPr>
           <w:rFonts w:ascii="Arial" w:hAnsi="Arial" w:cs="Arial"/>
@@ -586,7 +563,6 @@
         </w:rPr>
         <w:t>selected</w:t>
       </w:r>
-      <w:proofErr w:type="gramEnd"/>
     </w:p>
     <w:p>
       <w:pPr>
@@ -618,19 +594,8 @@
           <w:szCs w:val="24"/>
           <w:lang w:val="en-US"/>
         </w:rPr>
-        <w:t xml:space="preserve"> and differences of ML models </w:t>
-      </w:r>
-      <w:proofErr w:type="gramStart"/>
-      <w:r>
-        <w:rPr>
-          <w:rFonts w:ascii="Arial" w:hAnsi="Arial" w:cs="Arial"/>
-          <w:sz w:val="24"/>
-          <w:szCs w:val="24"/>
-          <w:lang w:val="en-US"/>
-        </w:rPr>
-        <w:t>selected</w:t>
-      </w:r>
-      <w:proofErr w:type="gramEnd"/>
+        <w:t xml:space="preserve"> and differences of ML models selected</w:t>
+      </w:r>
     </w:p>
     <w:p>
       <w:pPr>
@@ -681,19 +646,8 @@
           <w:szCs w:val="24"/>
           <w:lang w:val="en-US"/>
         </w:rPr>
-        <w:t xml:space="preserve">Programming paradigms </w:t>
-      </w:r>
-      <w:proofErr w:type="gramStart"/>
-      <w:r>
-        <w:rPr>
-          <w:rFonts w:ascii="Arial" w:hAnsi="Arial" w:cs="Arial"/>
-          <w:sz w:val="24"/>
-          <w:szCs w:val="24"/>
-          <w:lang w:val="en-US"/>
-        </w:rPr>
-        <w:t>used</w:t>
-      </w:r>
-      <w:proofErr w:type="gramEnd"/>
+        <w:t>Programming paradigms used</w:t>
+      </w:r>
     </w:p>
     <w:p>
       <w:pPr>
@@ -1030,7 +984,16 @@
           <w:szCs w:val="24"/>
           <w:lang w:val="en-US"/>
         </w:rPr>
-        <w:t>,</w:t>
+        <w:t xml:space="preserve"> organized in</w:t>
+      </w:r>
+      <w:r>
+        <w:rPr>
+          <w:rFonts w:ascii="Times New Roman" w:hAnsi="Times New Roman" w:cs="Times New Roman"/>
+          <w:sz w:val="24"/>
+          <w:szCs w:val="24"/>
+          <w:lang w:val="en-US"/>
+        </w:rPr>
+        <w:t>:</w:t>
       </w:r>
       <w:r>
         <w:rPr>
@@ -1120,25 +1083,7 @@
           <w:szCs w:val="24"/>
           <w:lang w:val="en-US"/>
         </w:rPr>
-        <w:t xml:space="preserve"> each one of them has a distinct attribute, first type age group by sex, second one country by sex, third education level and fourth one economic status. These datasets are key to identify which type of </w:t>
-      </w:r>
-      <w:r>
-        <w:rPr>
-          <w:rFonts w:ascii="Times New Roman" w:hAnsi="Times New Roman" w:cs="Times New Roman"/>
-          <w:sz w:val="24"/>
-          <w:szCs w:val="24"/>
-          <w:lang w:val="en-US"/>
-        </w:rPr>
-        <w:t>immigrants</w:t>
-      </w:r>
-      <w:r>
-        <w:rPr>
-          <w:rFonts w:ascii="Times New Roman" w:hAnsi="Times New Roman" w:cs="Times New Roman"/>
-          <w:sz w:val="24"/>
-          <w:szCs w:val="24"/>
-          <w:lang w:val="en-US"/>
-        </w:rPr>
-        <w:t xml:space="preserve"> or emigrants get in and out of the country.</w:t>
+        <w:t xml:space="preserve"> each one of them has a distinct attribute, first type age group by sex, second one country by sex, third education level and fourth one economic status. These datasets are key to identify which type of immigrants or emigrants get in and out of the country.</w:t>
       </w:r>
     </w:p>
     <w:p>
@@ -1244,333 +1189,324 @@
           <w:szCs w:val="24"/>
           <w:lang w:val="en-US"/>
         </w:rPr>
-        <w:t>“The Celtic Tiger”</w:t>
-      </w:r>
-      <w:r>
-        <w:rPr>
-          <w:rFonts w:ascii="Times New Roman" w:hAnsi="Times New Roman" w:cs="Times New Roman"/>
+        <w:t xml:space="preserve">“The Celtic Tiger” </w:t>
+      </w:r>
+      <w:r>
+        <w:rPr>
+          <w:rFonts w:ascii="Times New Roman" w:hAnsi="Times New Roman" w:cs="Times New Roman"/>
+          <w:sz w:val="24"/>
+          <w:szCs w:val="24"/>
+          <w:lang w:val="en-US"/>
+        </w:rPr>
+        <w:t>study.</w:t>
+      </w:r>
+    </w:p>
+    <w:p>
+      <w:pPr>
+        <w:rPr>
+          <w:rFonts w:ascii="Times New Roman" w:hAnsi="Times New Roman" w:cs="Times New Roman"/>
+          <w:sz w:val="24"/>
+          <w:szCs w:val="24"/>
+          <w:lang w:val="en-US"/>
+        </w:rPr>
+      </w:pPr>
+      <w:r>
+        <w:rPr>
+          <w:rFonts w:ascii="Times New Roman" w:hAnsi="Times New Roman" w:cs="Times New Roman"/>
+          <w:sz w:val="24"/>
+          <w:szCs w:val="24"/>
+          <w:lang w:val="en-US"/>
+        </w:rPr>
+        <w:t xml:space="preserve"> We </w:t>
+      </w:r>
+      <w:r>
+        <w:rPr>
+          <w:rFonts w:ascii="Times New Roman" w:hAnsi="Times New Roman" w:cs="Times New Roman"/>
+          <w:sz w:val="24"/>
+          <w:szCs w:val="24"/>
+          <w:lang w:val="en-US"/>
+        </w:rPr>
+        <w:t xml:space="preserve">will not go </w:t>
+      </w:r>
+      <w:r>
+        <w:rPr>
+          <w:rFonts w:ascii="Times New Roman" w:hAnsi="Times New Roman" w:cs="Times New Roman"/>
+          <w:sz w:val="24"/>
+          <w:szCs w:val="24"/>
+          <w:lang w:val="en-US"/>
+        </w:rPr>
+        <w:t>beyond 1923</w:t>
+      </w:r>
+      <w:r>
+        <w:rPr>
+          <w:rFonts w:ascii="Times New Roman" w:hAnsi="Times New Roman" w:cs="Times New Roman"/>
+          <w:sz w:val="24"/>
+          <w:szCs w:val="24"/>
+          <w:lang w:val="en-US"/>
+        </w:rPr>
+        <w:t>, however we do have until 2023</w:t>
+      </w:r>
+      <w:r>
+        <w:rPr>
+          <w:rFonts w:ascii="Times New Roman" w:hAnsi="Times New Roman" w:cs="Times New Roman"/>
+          <w:sz w:val="24"/>
+          <w:szCs w:val="24"/>
+          <w:lang w:val="en-US"/>
+        </w:rPr>
+        <w:t xml:space="preserve">. </w:t>
+      </w:r>
+      <w:r>
+        <w:rPr>
+          <w:rFonts w:ascii="Times New Roman" w:hAnsi="Times New Roman" w:cs="Times New Roman"/>
+          <w:sz w:val="24"/>
+          <w:szCs w:val="24"/>
+          <w:lang w:val="en-US"/>
+        </w:rPr>
+        <w:t xml:space="preserve">In my opinion this is enough time to get a picture </w:t>
+      </w:r>
+      <w:r>
+        <w:rPr>
+          <w:rFonts w:ascii="Times New Roman" w:hAnsi="Times New Roman" w:cs="Times New Roman"/>
+          <w:sz w:val="24"/>
+          <w:szCs w:val="24"/>
+          <w:lang w:val="en-US"/>
+        </w:rPr>
+        <w:t>of the current demographics</w:t>
+      </w:r>
+      <w:r>
+        <w:rPr>
+          <w:rFonts w:ascii="Times New Roman" w:hAnsi="Times New Roman" w:cs="Times New Roman"/>
+          <w:sz w:val="24"/>
+          <w:szCs w:val="24"/>
+          <w:lang w:val="en-US"/>
+        </w:rPr>
+        <w:t xml:space="preserve">. </w:t>
+      </w:r>
+      <w:r>
+        <w:rPr>
+          <w:rFonts w:ascii="Times New Roman" w:hAnsi="Times New Roman" w:cs="Times New Roman"/>
+          <w:sz w:val="24"/>
+          <w:szCs w:val="24"/>
+          <w:lang w:val="en-US"/>
+        </w:rPr>
+        <w:t>We will get into detail in each of the sections</w:t>
+      </w:r>
+      <w:r>
+        <w:rPr>
+          <w:rFonts w:ascii="Times New Roman" w:hAnsi="Times New Roman" w:cs="Times New Roman"/>
+          <w:sz w:val="24"/>
+          <w:szCs w:val="24"/>
+          <w:lang w:val="en-US"/>
+        </w:rPr>
+        <w:t>.</w:t>
+      </w:r>
+    </w:p>
+    <w:bookmarkEnd w:id="0"/>
+    <w:p>
+      <w:pPr>
+        <w:rPr>
+          <w:rFonts w:ascii="Arial" w:hAnsi="Arial" w:cs="Arial"/>
+          <w:b/>
+          <w:bCs/>
+          <w:sz w:val="24"/>
+          <w:szCs w:val="24"/>
+          <w:lang w:val="en-US"/>
+        </w:rPr>
+      </w:pPr>
+      <w:r>
+        <w:rPr>
+          <w:rFonts w:ascii="Arial" w:hAnsi="Arial" w:cs="Arial"/>
+          <w:b/>
+          <w:bCs/>
+          <w:sz w:val="24"/>
+          <w:szCs w:val="24"/>
+          <w:lang w:val="en-US"/>
+        </w:rPr>
+        <w:t>2</w:t>
+      </w:r>
+      <w:r>
+        <w:rPr>
+          <w:rFonts w:ascii="Arial" w:hAnsi="Arial" w:cs="Arial"/>
+          <w:b/>
+          <w:bCs/>
+          <w:sz w:val="24"/>
+          <w:szCs w:val="24"/>
+          <w:lang w:val="en-US"/>
+        </w:rPr>
+        <w:t xml:space="preserve">. </w:t>
+      </w:r>
+      <w:r>
+        <w:rPr>
+          <w:rFonts w:ascii="Arial" w:hAnsi="Arial" w:cs="Arial"/>
+          <w:b/>
+          <w:bCs/>
+          <w:sz w:val="24"/>
+          <w:szCs w:val="24"/>
+          <w:lang w:val="en-US"/>
+        </w:rPr>
+        <w:t>Data preparation and visualization</w:t>
+      </w:r>
+    </w:p>
+    <w:p>
+      <w:pPr>
+        <w:rPr>
+          <w:rFonts w:ascii="Arial" w:hAnsi="Arial" w:cs="Arial"/>
+          <w:b/>
+          <w:bCs/>
+          <w:sz w:val="24"/>
+          <w:szCs w:val="24"/>
+          <w:lang w:val="en-US"/>
+        </w:rPr>
+      </w:pPr>
+    </w:p>
+    <w:p>
+      <w:pPr>
+        <w:rPr>
+          <w:rFonts w:ascii="Arial" w:hAnsi="Arial" w:cs="Arial"/>
+          <w:sz w:val="24"/>
+          <w:szCs w:val="24"/>
+          <w:lang w:val="en-US"/>
+        </w:rPr>
+      </w:pPr>
+      <w:r>
+        <w:rPr>
+          <w:rFonts w:ascii="Arial" w:hAnsi="Arial" w:cs="Arial"/>
+          <w:sz w:val="24"/>
+          <w:szCs w:val="24"/>
+          <w:lang w:val="en-US"/>
+        </w:rPr>
+        <w:t>2.</w:t>
+      </w:r>
+      <w:r>
+        <w:rPr>
+          <w:rFonts w:ascii="Arial" w:hAnsi="Arial" w:cs="Arial"/>
+          <w:sz w:val="24"/>
+          <w:szCs w:val="24"/>
+          <w:lang w:val="en-US"/>
+        </w:rPr>
+        <w:t>1.</w:t>
+      </w:r>
+      <w:r>
+        <w:rPr>
+          <w:rFonts w:ascii="Arial" w:hAnsi="Arial" w:cs="Arial"/>
+          <w:sz w:val="24"/>
+          <w:szCs w:val="24"/>
+          <w:lang w:val="en-US"/>
+        </w:rPr>
+        <w:t xml:space="preserve"> </w:t>
+      </w:r>
+      <w:r>
+        <w:rPr>
+          <w:rFonts w:ascii="Arial" w:hAnsi="Arial" w:cs="Arial"/>
+          <w:sz w:val="24"/>
+          <w:szCs w:val="24"/>
+          <w:lang w:val="en-US"/>
+        </w:rPr>
+        <w:t>EDA</w:t>
+      </w:r>
+    </w:p>
+    <w:p>
+      <w:pPr>
+        <w:rPr>
+          <w:rFonts w:ascii="Arial" w:hAnsi="Arial" w:cs="Arial"/>
+          <w:sz w:val="24"/>
+          <w:szCs w:val="24"/>
+          <w:lang w:val="en-US"/>
+        </w:rPr>
+      </w:pPr>
+      <w:r>
+        <w:rPr>
+          <w:rFonts w:ascii="Arial" w:hAnsi="Arial" w:cs="Arial"/>
+          <w:sz w:val="24"/>
+          <w:szCs w:val="24"/>
+          <w:lang w:val="en-US"/>
+        </w:rPr>
+        <w:t>2.</w:t>
+      </w:r>
+      <w:r>
+        <w:rPr>
+          <w:rFonts w:ascii="Arial" w:hAnsi="Arial" w:cs="Arial"/>
+          <w:sz w:val="24"/>
+          <w:szCs w:val="24"/>
+          <w:lang w:val="en-US"/>
+        </w:rPr>
+        <w:t>2.</w:t>
+      </w:r>
+      <w:r>
+        <w:rPr>
+          <w:rFonts w:ascii="Arial" w:hAnsi="Arial" w:cs="Arial"/>
+          <w:sz w:val="24"/>
+          <w:szCs w:val="24"/>
+          <w:lang w:val="en-US"/>
+        </w:rPr>
+        <w:t xml:space="preserve"> </w:t>
+      </w:r>
+      <w:r>
+        <w:rPr>
+          <w:rFonts w:ascii="Arial" w:hAnsi="Arial" w:cs="Arial"/>
+          <w:sz w:val="24"/>
+          <w:szCs w:val="24"/>
+          <w:lang w:val="en-US"/>
+        </w:rPr>
+        <w:t>Method justification</w:t>
+      </w:r>
+    </w:p>
+    <w:p>
+      <w:pPr>
+        <w:rPr>
+          <w:rFonts w:ascii="Arial" w:hAnsi="Arial" w:cs="Arial"/>
+          <w:sz w:val="24"/>
+          <w:szCs w:val="24"/>
+          <w:lang w:val="en-US"/>
+        </w:rPr>
+      </w:pPr>
+      <w:r>
+        <w:rPr>
+          <w:rFonts w:ascii="Arial" w:hAnsi="Arial" w:cs="Arial"/>
+          <w:sz w:val="24"/>
+          <w:szCs w:val="24"/>
+          <w:lang w:val="en-US"/>
+        </w:rPr>
+        <w:t>2.</w:t>
+      </w:r>
+      <w:r>
+        <w:rPr>
+          <w:rFonts w:ascii="Arial" w:hAnsi="Arial" w:cs="Arial"/>
+          <w:sz w:val="24"/>
+          <w:szCs w:val="24"/>
+          <w:lang w:val="en-US"/>
+        </w:rPr>
+        <w:t>3.</w:t>
+      </w:r>
+      <w:r>
+        <w:rPr>
+          <w:rFonts w:ascii="Arial" w:hAnsi="Arial" w:cs="Arial"/>
+          <w:sz w:val="24"/>
+          <w:szCs w:val="24"/>
+          <w:lang w:val="en-US"/>
+        </w:rPr>
+        <w:t xml:space="preserve"> Vis</w:t>
+      </w:r>
+      <w:r>
+        <w:rPr>
+          <w:rFonts w:ascii="Arial" w:hAnsi="Arial" w:cs="Arial"/>
+          <w:sz w:val="24"/>
+          <w:szCs w:val="24"/>
+          <w:lang w:val="en-US"/>
+        </w:rPr>
+        <w:t>ualizations</w:t>
+      </w:r>
+    </w:p>
+    <w:p>
+      <w:pPr>
+        <w:rPr>
+          <w:rFonts w:ascii="Arial" w:hAnsi="Arial" w:cs="Arial"/>
           <w:i/>
           <w:iCs/>
           <w:sz w:val="24"/>
           <w:szCs w:val="24"/>
           <w:lang w:val="en-US"/>
         </w:rPr>
-        <w:t xml:space="preserve"> </w:t>
-      </w:r>
-      <w:r>
-        <w:rPr>
-          <w:rFonts w:ascii="Times New Roman" w:hAnsi="Times New Roman" w:cs="Times New Roman"/>
-          <w:sz w:val="24"/>
-          <w:szCs w:val="24"/>
-          <w:lang w:val="en-US"/>
-        </w:rPr>
-        <w:t>study.</w:t>
-      </w:r>
-    </w:p>
-    <w:p>
-      <w:pPr>
-        <w:rPr>
-          <w:rFonts w:ascii="Times New Roman" w:hAnsi="Times New Roman" w:cs="Times New Roman"/>
-          <w:sz w:val="24"/>
-          <w:szCs w:val="24"/>
-          <w:lang w:val="en-US"/>
-        </w:rPr>
-      </w:pPr>
-      <w:r>
-        <w:rPr>
-          <w:rFonts w:ascii="Times New Roman" w:hAnsi="Times New Roman" w:cs="Times New Roman"/>
-          <w:sz w:val="24"/>
-          <w:szCs w:val="24"/>
-          <w:lang w:val="en-US"/>
-        </w:rPr>
-        <w:t xml:space="preserve"> We </w:t>
-      </w:r>
-      <w:r>
-        <w:rPr>
-          <w:rFonts w:ascii="Times New Roman" w:hAnsi="Times New Roman" w:cs="Times New Roman"/>
-          <w:sz w:val="24"/>
-          <w:szCs w:val="24"/>
-          <w:lang w:val="en-US"/>
-        </w:rPr>
-        <w:t xml:space="preserve">will not go </w:t>
-      </w:r>
-      <w:r>
-        <w:rPr>
-          <w:rFonts w:ascii="Times New Roman" w:hAnsi="Times New Roman" w:cs="Times New Roman"/>
-          <w:sz w:val="24"/>
-          <w:szCs w:val="24"/>
-          <w:lang w:val="en-US"/>
-        </w:rPr>
-        <w:t>beyond 1923</w:t>
-      </w:r>
-      <w:r>
-        <w:rPr>
-          <w:rFonts w:ascii="Times New Roman" w:hAnsi="Times New Roman" w:cs="Times New Roman"/>
-          <w:sz w:val="24"/>
-          <w:szCs w:val="24"/>
-          <w:lang w:val="en-US"/>
-        </w:rPr>
-        <w:t>, however we do have until 2023</w:t>
-      </w:r>
-      <w:r>
-        <w:rPr>
-          <w:rFonts w:ascii="Times New Roman" w:hAnsi="Times New Roman" w:cs="Times New Roman"/>
-          <w:sz w:val="24"/>
-          <w:szCs w:val="24"/>
-          <w:lang w:val="en-US"/>
-        </w:rPr>
-        <w:t xml:space="preserve">. </w:t>
-      </w:r>
-      <w:r>
-        <w:rPr>
-          <w:rFonts w:ascii="Times New Roman" w:hAnsi="Times New Roman" w:cs="Times New Roman"/>
-          <w:sz w:val="24"/>
-          <w:szCs w:val="24"/>
-          <w:lang w:val="en-US"/>
-        </w:rPr>
-        <w:t xml:space="preserve">In my opinion this is enough time to get a picture </w:t>
-      </w:r>
-      <w:r>
-        <w:rPr>
-          <w:rFonts w:ascii="Times New Roman" w:hAnsi="Times New Roman" w:cs="Times New Roman"/>
-          <w:sz w:val="24"/>
-          <w:szCs w:val="24"/>
-          <w:lang w:val="en-US"/>
-        </w:rPr>
-        <w:t>of the current demographics</w:t>
-      </w:r>
-      <w:r>
-        <w:rPr>
-          <w:rFonts w:ascii="Times New Roman" w:hAnsi="Times New Roman" w:cs="Times New Roman"/>
-          <w:sz w:val="24"/>
-          <w:szCs w:val="24"/>
-          <w:lang w:val="en-US"/>
-        </w:rPr>
-        <w:t xml:space="preserve">. </w:t>
-      </w:r>
-      <w:r>
-        <w:rPr>
-          <w:rFonts w:ascii="Times New Roman" w:hAnsi="Times New Roman" w:cs="Times New Roman"/>
-          <w:sz w:val="24"/>
-          <w:szCs w:val="24"/>
-          <w:lang w:val="en-US"/>
-        </w:rPr>
-        <w:t>We will get into detail in each of the sections</w:t>
-      </w:r>
-      <w:r>
-        <w:rPr>
-          <w:rFonts w:ascii="Times New Roman" w:hAnsi="Times New Roman" w:cs="Times New Roman"/>
-          <w:sz w:val="24"/>
-          <w:szCs w:val="24"/>
-          <w:lang w:val="en-US"/>
-        </w:rPr>
-        <w:t>.</w:t>
-      </w:r>
-    </w:p>
-    <w:bookmarkEnd w:id="0"/>
-    <w:p>
-      <w:pPr>
-        <w:rPr>
-          <w:rFonts w:ascii="Arial" w:hAnsi="Arial" w:cs="Arial"/>
-          <w:b/>
-          <w:bCs/>
-          <w:sz w:val="24"/>
-          <w:szCs w:val="24"/>
-          <w:lang w:val="en-US"/>
-        </w:rPr>
-      </w:pPr>
-      <w:r>
-        <w:rPr>
-          <w:rFonts w:ascii="Arial" w:hAnsi="Arial" w:cs="Arial"/>
-          <w:b/>
-          <w:bCs/>
-          <w:sz w:val="24"/>
-          <w:szCs w:val="24"/>
-          <w:lang w:val="en-US"/>
-        </w:rPr>
-        <w:t>2</w:t>
-      </w:r>
-      <w:r>
-        <w:rPr>
-          <w:rFonts w:ascii="Arial" w:hAnsi="Arial" w:cs="Arial"/>
-          <w:b/>
-          <w:bCs/>
-          <w:sz w:val="24"/>
-          <w:szCs w:val="24"/>
-          <w:lang w:val="en-US"/>
-        </w:rPr>
-        <w:t xml:space="preserve">. </w:t>
-      </w:r>
-      <w:r>
-        <w:rPr>
-          <w:rFonts w:ascii="Arial" w:hAnsi="Arial" w:cs="Arial"/>
-          <w:b/>
-          <w:bCs/>
-          <w:sz w:val="24"/>
-          <w:szCs w:val="24"/>
-          <w:lang w:val="en-US"/>
-        </w:rPr>
-        <w:t>Data preparation and visualization</w:t>
-      </w:r>
-    </w:p>
-    <w:p>
-      <w:pPr>
-        <w:rPr>
-          <w:rFonts w:ascii="Arial" w:hAnsi="Arial" w:cs="Arial"/>
-          <w:b/>
-          <w:bCs/>
-          <w:sz w:val="24"/>
-          <w:szCs w:val="24"/>
-          <w:lang w:val="en-US"/>
-        </w:rPr>
-      </w:pPr>
-    </w:p>
-    <w:p>
-      <w:pPr>
-        <w:rPr>
-          <w:rFonts w:ascii="Arial" w:hAnsi="Arial" w:cs="Arial"/>
-          <w:sz w:val="24"/>
-          <w:szCs w:val="24"/>
-          <w:lang w:val="en-US"/>
-        </w:rPr>
-      </w:pPr>
-      <w:r>
-        <w:rPr>
-          <w:rFonts w:ascii="Arial" w:hAnsi="Arial" w:cs="Arial"/>
-          <w:sz w:val="24"/>
-          <w:szCs w:val="24"/>
-          <w:lang w:val="en-US"/>
-        </w:rPr>
-        <w:t>2.</w:t>
-      </w:r>
-      <w:r>
-        <w:rPr>
-          <w:rFonts w:ascii="Arial" w:hAnsi="Arial" w:cs="Arial"/>
-          <w:sz w:val="24"/>
-          <w:szCs w:val="24"/>
-          <w:lang w:val="en-US"/>
-        </w:rPr>
-        <w:t>1.</w:t>
-      </w:r>
-      <w:r>
-        <w:rPr>
-          <w:rFonts w:ascii="Arial" w:hAnsi="Arial" w:cs="Arial"/>
-          <w:sz w:val="24"/>
-          <w:szCs w:val="24"/>
-          <w:lang w:val="en-US"/>
-        </w:rPr>
-        <w:t xml:space="preserve"> </w:t>
-      </w:r>
-      <w:r>
-        <w:rPr>
-          <w:rFonts w:ascii="Arial" w:hAnsi="Arial" w:cs="Arial"/>
-          <w:sz w:val="24"/>
-          <w:szCs w:val="24"/>
-          <w:lang w:val="en-US"/>
-        </w:rPr>
-        <w:t>EDA</w:t>
-      </w:r>
-    </w:p>
-    <w:p>
-      <w:pPr>
-        <w:rPr>
-          <w:rFonts w:ascii="Arial" w:hAnsi="Arial" w:cs="Arial"/>
-          <w:sz w:val="24"/>
-          <w:szCs w:val="24"/>
-          <w:lang w:val="en-US"/>
-        </w:rPr>
-      </w:pPr>
-      <w:r>
-        <w:rPr>
-          <w:rFonts w:ascii="Arial" w:hAnsi="Arial" w:cs="Arial"/>
-          <w:sz w:val="24"/>
-          <w:szCs w:val="24"/>
-          <w:lang w:val="en-US"/>
-        </w:rPr>
-        <w:t>2.</w:t>
-      </w:r>
-      <w:r>
-        <w:rPr>
-          <w:rFonts w:ascii="Arial" w:hAnsi="Arial" w:cs="Arial"/>
-          <w:sz w:val="24"/>
-          <w:szCs w:val="24"/>
-          <w:lang w:val="en-US"/>
-        </w:rPr>
-        <w:t>2.</w:t>
-      </w:r>
-      <w:r>
-        <w:rPr>
-          <w:rFonts w:ascii="Arial" w:hAnsi="Arial" w:cs="Arial"/>
-          <w:sz w:val="24"/>
-          <w:szCs w:val="24"/>
-          <w:lang w:val="en-US"/>
-        </w:rPr>
-        <w:t xml:space="preserve"> </w:t>
-      </w:r>
-      <w:r>
-        <w:rPr>
-          <w:rFonts w:ascii="Arial" w:hAnsi="Arial" w:cs="Arial"/>
-          <w:sz w:val="24"/>
-          <w:szCs w:val="24"/>
-          <w:lang w:val="en-US"/>
-        </w:rPr>
-        <w:t>Method justification</w:t>
-      </w:r>
-    </w:p>
-    <w:p>
-      <w:pPr>
-        <w:rPr>
-          <w:rFonts w:ascii="Arial" w:hAnsi="Arial" w:cs="Arial"/>
-          <w:sz w:val="24"/>
-          <w:szCs w:val="24"/>
-          <w:lang w:val="en-US"/>
-        </w:rPr>
-      </w:pPr>
-      <w:r>
-        <w:rPr>
-          <w:rFonts w:ascii="Arial" w:hAnsi="Arial" w:cs="Arial"/>
-          <w:sz w:val="24"/>
-          <w:szCs w:val="24"/>
-          <w:lang w:val="en-US"/>
-        </w:rPr>
-        <w:t>2.</w:t>
-      </w:r>
-      <w:r>
-        <w:rPr>
-          <w:rFonts w:ascii="Arial" w:hAnsi="Arial" w:cs="Arial"/>
-          <w:sz w:val="24"/>
-          <w:szCs w:val="24"/>
-          <w:lang w:val="en-US"/>
-        </w:rPr>
-        <w:t>3.</w:t>
-      </w:r>
-      <w:r>
-        <w:rPr>
-          <w:rFonts w:ascii="Arial" w:hAnsi="Arial" w:cs="Arial"/>
-          <w:sz w:val="24"/>
-          <w:szCs w:val="24"/>
-          <w:lang w:val="en-US"/>
-        </w:rPr>
-        <w:t xml:space="preserve"> Vis</w:t>
-      </w:r>
-      <w:r>
-        <w:rPr>
-          <w:rFonts w:ascii="Arial" w:hAnsi="Arial" w:cs="Arial"/>
-          <w:sz w:val="24"/>
-          <w:szCs w:val="24"/>
-          <w:lang w:val="en-US"/>
-        </w:rPr>
-        <w:t>ualizations</w:t>
-      </w:r>
-    </w:p>
-    <w:p>
-      <w:pPr>
-        <w:rPr>
-          <w:rFonts w:ascii="Arial" w:hAnsi="Arial" w:cs="Arial"/>
-          <w:sz w:val="24"/>
-          <w:szCs w:val="24"/>
-          <w:lang w:val="en-US"/>
-        </w:rPr>
       </w:pPr>
       <w:r>
         <w:rPr>
@@ -1596,35 +1532,661 @@
     <w:p>
       <w:pPr>
         <w:rPr>
-          <w:rFonts w:ascii="Arial" w:hAnsi="Arial" w:cs="Arial"/>
+          <w:rFonts w:ascii="Times New Roman" w:hAnsi="Times New Roman" w:cs="Times New Roman"/>
+          <w:sz w:val="24"/>
+          <w:szCs w:val="24"/>
+          <w:lang w:val="en-US"/>
+        </w:rPr>
+      </w:pPr>
+      <w:r>
+        <w:rPr>
+          <w:rFonts w:ascii="Times New Roman" w:hAnsi="Times New Roman" w:cs="Times New Roman"/>
+          <w:sz w:val="24"/>
+          <w:szCs w:val="24"/>
+          <w:lang w:val="en-US"/>
+        </w:rPr>
+        <w:t>It is interesting to</w:t>
+      </w:r>
+      <w:r>
+        <w:rPr>
+          <w:rFonts w:ascii="Times New Roman" w:hAnsi="Times New Roman" w:cs="Times New Roman"/>
+          <w:sz w:val="24"/>
+          <w:szCs w:val="24"/>
+          <w:lang w:val="en-US"/>
+        </w:rPr>
+        <w:t xml:space="preserve"> study population growth in the Republic Ireland by looking at </w:t>
+      </w:r>
+      <w:r>
+        <w:rPr>
+          <w:rFonts w:ascii="Times New Roman" w:hAnsi="Times New Roman" w:cs="Times New Roman"/>
+          <w:sz w:val="24"/>
+          <w:szCs w:val="24"/>
+          <w:lang w:val="en-US"/>
+        </w:rPr>
+        <w:t>this figure:</w:t>
+      </w:r>
+    </w:p>
+    <w:p>
+      <w:pPr>
+        <w:rPr>
+          <w:rFonts w:ascii="Times New Roman" w:hAnsi="Times New Roman" w:cs="Times New Roman"/>
+          <w:sz w:val="24"/>
+          <w:szCs w:val="24"/>
+          <w:lang w:val="en-US"/>
+        </w:rPr>
+      </w:pPr>
+      <w:r>
+        <w:rPr>
+          <w:rFonts w:ascii="Times New Roman" w:hAnsi="Times New Roman" w:cs="Times New Roman"/>
+          <w:sz w:val="24"/>
+          <w:szCs w:val="24"/>
+          <w:lang w:val="en-US"/>
+        </w:rPr>
+        <w:lastRenderedPageBreak/>
+        <w:drawing>
+          <wp:inline distT="0" distB="0" distL="0" distR="0" wp14:anchorId="1ACF8F32" wp14:editId="7CE83DB4">
+            <wp:extent cx="4654425" cy="2995003"/>
+            <wp:effectExtent l="0" t="0" r="0" b="0"/>
+            <wp:docPr id="332843338" name="Picture 1" descr="A graph showing the growth of ireland population&#10;&#10;Description automatically generated"/>
+            <wp:cNvGraphicFramePr>
+              <a:graphicFrameLocks xmlns:a="http://schemas.openxmlformats.org/drawingml/2006/main" noChangeAspect="1"/>
+            </wp:cNvGraphicFramePr>
+            <a:graphic xmlns:a="http://schemas.openxmlformats.org/drawingml/2006/main">
+              <a:graphicData uri="http://schemas.openxmlformats.org/drawingml/2006/picture">
+                <pic:pic xmlns:pic="http://schemas.openxmlformats.org/drawingml/2006/picture">
+                  <pic:nvPicPr>
+                    <pic:cNvPr id="332843338" name="Picture 1" descr="A graph showing the growth of ireland population&#10;&#10;Description automatically generated"/>
+                    <pic:cNvPicPr/>
+                  </pic:nvPicPr>
+                  <pic:blipFill>
+                    <a:blip r:embed="rId8"/>
+                    <a:stretch>
+                      <a:fillRect/>
+                    </a:stretch>
+                  </pic:blipFill>
+                  <pic:spPr>
+                    <a:xfrm>
+                      <a:off x="0" y="0"/>
+                      <a:ext cx="4664464" cy="3001463"/>
+                    </a:xfrm>
+                    <a:prstGeom prst="rect">
+                      <a:avLst/>
+                    </a:prstGeom>
+                  </pic:spPr>
+                </pic:pic>
+              </a:graphicData>
+            </a:graphic>
+          </wp:inline>
+        </w:drawing>
+      </w:r>
+    </w:p>
+    <w:p>
+      <w:pPr>
+        <w:jc w:val="center"/>
+        <w:rPr>
+          <w:rFonts w:ascii="Times New Roman" w:hAnsi="Times New Roman" w:cs="Times New Roman"/>
+          <w:sz w:val="24"/>
+          <w:szCs w:val="24"/>
+          <w:lang w:val="en-US"/>
+        </w:rPr>
+      </w:pPr>
+      <w:r>
+        <w:rPr>
+          <w:rFonts w:ascii="Times New Roman" w:hAnsi="Times New Roman" w:cs="Times New Roman"/>
+          <w:sz w:val="24"/>
+          <w:szCs w:val="24"/>
+          <w:lang w:val="en-US"/>
+        </w:rPr>
+        <w:t>Figure</w:t>
+      </w:r>
+      <w:r>
+        <w:rPr>
+          <w:rFonts w:ascii="Times New Roman" w:hAnsi="Times New Roman" w:cs="Times New Roman"/>
+          <w:sz w:val="24"/>
+          <w:szCs w:val="24"/>
+          <w:lang w:val="en-US"/>
+        </w:rPr>
+        <w:t xml:space="preserve"> 1</w:t>
+      </w:r>
+      <w:r>
+        <w:rPr>
+          <w:rFonts w:ascii="Times New Roman" w:hAnsi="Times New Roman" w:cs="Times New Roman"/>
+          <w:sz w:val="24"/>
+          <w:szCs w:val="24"/>
+          <w:lang w:val="en-US"/>
+        </w:rPr>
+        <w:t xml:space="preserve">: </w:t>
+      </w:r>
+      <w:r>
+        <w:rPr>
+          <w:rFonts w:ascii="Times New Roman" w:hAnsi="Times New Roman" w:cs="Times New Roman"/>
+          <w:sz w:val="24"/>
+          <w:szCs w:val="24"/>
+          <w:lang w:val="en-US"/>
+        </w:rPr>
+        <w:t>Population Growth</w:t>
+      </w:r>
+    </w:p>
+    <w:p>
+      <w:pPr>
+        <w:jc w:val="center"/>
+        <w:rPr>
+          <w:rFonts w:ascii="Arial" w:hAnsi="Arial" w:cs="Arial"/>
+          <w:sz w:val="24"/>
+          <w:szCs w:val="24"/>
+          <w:lang w:val="en-US"/>
+        </w:rPr>
+      </w:pPr>
+    </w:p>
+    <w:p>
+      <w:pPr>
+        <w:rPr>
+          <w:rFonts w:ascii="Times New Roman" w:hAnsi="Times New Roman" w:cs="Times New Roman"/>
+          <w:sz w:val="24"/>
+          <w:szCs w:val="24"/>
+          <w:lang w:val="en-US"/>
+        </w:rPr>
+      </w:pPr>
+      <w:r>
+        <w:rPr>
+          <w:rFonts w:ascii="Times New Roman" w:hAnsi="Times New Roman" w:cs="Times New Roman"/>
+          <w:sz w:val="24"/>
+          <w:szCs w:val="24"/>
+          <w:lang w:val="en-US"/>
+        </w:rPr>
+        <w:t>A series of factors are behind the population growth</w:t>
+      </w:r>
+      <w:r>
+        <w:rPr>
+          <w:rFonts w:ascii="Times New Roman" w:hAnsi="Times New Roman" w:cs="Times New Roman"/>
+          <w:sz w:val="24"/>
+          <w:szCs w:val="24"/>
+          <w:lang w:val="en-US"/>
+        </w:rPr>
+        <w:t xml:space="preserve">, starting in 1926, population was </w:t>
+      </w:r>
+      <w:r>
+        <w:rPr>
+          <w:rFonts w:ascii="Times New Roman" w:hAnsi="Times New Roman" w:cs="Times New Roman"/>
+          <w:sz w:val="24"/>
+          <w:szCs w:val="24"/>
+          <w:lang w:val="en-US"/>
+        </w:rPr>
+        <w:t>less</w:t>
+      </w:r>
+      <w:r>
+        <w:rPr>
+          <w:rFonts w:ascii="Times New Roman" w:hAnsi="Times New Roman" w:cs="Times New Roman"/>
+          <w:sz w:val="24"/>
+          <w:szCs w:val="24"/>
+          <w:lang w:val="en-US"/>
+        </w:rPr>
+        <w:t xml:space="preserve"> than </w:t>
+      </w:r>
+      <w:r>
+        <w:rPr>
+          <w:rFonts w:ascii="Times New Roman" w:hAnsi="Times New Roman" w:cs="Times New Roman"/>
+          <w:sz w:val="24"/>
+          <w:szCs w:val="24"/>
+          <w:lang w:val="en-US"/>
+        </w:rPr>
+        <w:t>3 million</w:t>
+      </w:r>
+      <w:r>
+        <w:rPr>
+          <w:rFonts w:ascii="Times New Roman" w:hAnsi="Times New Roman" w:cs="Times New Roman"/>
+          <w:sz w:val="24"/>
+          <w:szCs w:val="24"/>
+          <w:lang w:val="en-US"/>
+        </w:rPr>
+        <w:t xml:space="preserve">, and it remained the same until mid-70’s, </w:t>
+      </w:r>
+      <w:r>
+        <w:rPr>
+          <w:rFonts w:ascii="Times New Roman" w:hAnsi="Times New Roman" w:cs="Times New Roman"/>
+          <w:sz w:val="24"/>
+          <w:szCs w:val="24"/>
+          <w:lang w:val="en-US"/>
+        </w:rPr>
+        <w:t>from there until now population has consistently grow year by year, let me enum</w:t>
+      </w:r>
+      <w:r>
+        <w:rPr>
+          <w:rFonts w:ascii="Times New Roman" w:hAnsi="Times New Roman" w:cs="Times New Roman"/>
+          <w:sz w:val="24"/>
+          <w:szCs w:val="24"/>
+          <w:lang w:val="en-US"/>
+        </w:rPr>
+        <w:t xml:space="preserve">erate </w:t>
+      </w:r>
+      <w:r>
+        <w:rPr>
+          <w:rFonts w:ascii="Times New Roman" w:hAnsi="Times New Roman" w:cs="Times New Roman"/>
+          <w:sz w:val="24"/>
+          <w:szCs w:val="24"/>
+          <w:lang w:val="en-US"/>
+        </w:rPr>
+        <w:t>relevant dates</w:t>
+      </w:r>
+      <w:r>
+        <w:rPr>
+          <w:rFonts w:ascii="Times New Roman" w:hAnsi="Times New Roman" w:cs="Times New Roman"/>
+          <w:sz w:val="24"/>
+          <w:szCs w:val="24"/>
+          <w:lang w:val="en-US"/>
+        </w:rPr>
+        <w:t xml:space="preserve"> that have shaped these trends:</w:t>
+      </w:r>
+    </w:p>
+    <w:p>
+      <w:pPr>
+        <w:pStyle w:val="ListParagraph"/>
+        <w:numPr>
+          <w:ilvl w:val="0"/>
+          <w:numId w:val="5"/>
+        </w:numPr>
+        <w:rPr>
+          <w:rFonts w:ascii="Times New Roman" w:hAnsi="Times New Roman" w:cs="Times New Roman"/>
+          <w:sz w:val="24"/>
+          <w:szCs w:val="24"/>
+          <w:lang w:val="en-US"/>
+        </w:rPr>
+      </w:pPr>
+      <w:r>
+        <w:rPr>
+          <w:rFonts w:ascii="Times New Roman" w:hAnsi="Times New Roman" w:cs="Times New Roman"/>
+          <w:sz w:val="24"/>
+          <w:szCs w:val="24"/>
+          <w:lang w:val="en-US"/>
+        </w:rPr>
+        <w:t xml:space="preserve">Anglo Irish Treaty 1921, </w:t>
+      </w:r>
+      <w:r>
+        <w:rPr>
+          <w:rFonts w:ascii="Times New Roman" w:hAnsi="Times New Roman" w:cs="Times New Roman"/>
+          <w:sz w:val="24"/>
+          <w:szCs w:val="24"/>
+          <w:lang w:val="en-US"/>
+        </w:rPr>
+        <w:t xml:space="preserve">Ireland </w:t>
+      </w:r>
+      <w:r>
+        <w:rPr>
+          <w:rFonts w:ascii="Times New Roman" w:hAnsi="Times New Roman" w:cs="Times New Roman"/>
+          <w:sz w:val="24"/>
+          <w:szCs w:val="24"/>
+          <w:lang w:val="en-US"/>
+        </w:rPr>
+        <w:t xml:space="preserve">splits from Great Britain, they have shared currency, legal </w:t>
+      </w:r>
+      <w:r>
+        <w:rPr>
+          <w:rFonts w:ascii="Times New Roman" w:hAnsi="Times New Roman" w:cs="Times New Roman"/>
+          <w:sz w:val="24"/>
+          <w:szCs w:val="24"/>
+          <w:lang w:val="en-US"/>
+        </w:rPr>
+        <w:t>system,</w:t>
+      </w:r>
+      <w:r>
+        <w:rPr>
+          <w:rFonts w:ascii="Times New Roman" w:hAnsi="Times New Roman" w:cs="Times New Roman"/>
+          <w:sz w:val="24"/>
+          <w:szCs w:val="24"/>
+          <w:lang w:val="en-US"/>
+        </w:rPr>
+        <w:t xml:space="preserve"> and other institutions</w:t>
+      </w:r>
+      <w:r>
+        <w:rPr>
+          <w:rFonts w:ascii="Times New Roman" w:hAnsi="Times New Roman" w:cs="Times New Roman"/>
+          <w:sz w:val="24"/>
+          <w:szCs w:val="24"/>
+          <w:lang w:val="en-US"/>
+        </w:rPr>
+        <w:t xml:space="preserve"> </w:t>
+      </w:r>
+      <w:r>
+        <w:rPr>
+          <w:rFonts w:ascii="Times New Roman" w:hAnsi="Times New Roman" w:cs="Times New Roman"/>
+          <w:sz w:val="24"/>
+          <w:szCs w:val="24"/>
+          <w:lang w:val="en-US"/>
+        </w:rPr>
+        <w:t>(O’Rourke, 2017)</w:t>
+      </w:r>
+      <w:r>
+        <w:rPr>
+          <w:rFonts w:ascii="Times New Roman" w:hAnsi="Times New Roman" w:cs="Times New Roman"/>
+          <w:sz w:val="24"/>
+          <w:szCs w:val="24"/>
+          <w:lang w:val="en-US"/>
+        </w:rPr>
+        <w:t xml:space="preserve">. </w:t>
+      </w:r>
+      <w:r>
+        <w:rPr>
+          <w:rFonts w:ascii="Times New Roman" w:hAnsi="Times New Roman" w:cs="Times New Roman"/>
+          <w:sz w:val="24"/>
+          <w:szCs w:val="24"/>
+          <w:lang w:val="en-US"/>
+        </w:rPr>
+        <w:t xml:space="preserve">Economically that </w:t>
+      </w:r>
+      <w:r>
+        <w:rPr>
+          <w:rFonts w:ascii="Times New Roman" w:hAnsi="Times New Roman" w:cs="Times New Roman"/>
+          <w:sz w:val="24"/>
+          <w:szCs w:val="24"/>
+          <w:lang w:val="en-US"/>
+        </w:rPr>
+        <w:t xml:space="preserve">had a negative impact on the Irish economy and consequently also affected </w:t>
+      </w:r>
+      <w:r>
+        <w:rPr>
+          <w:rFonts w:ascii="Times New Roman" w:hAnsi="Times New Roman" w:cs="Times New Roman"/>
+          <w:sz w:val="24"/>
+          <w:szCs w:val="24"/>
+          <w:lang w:val="en-US"/>
+        </w:rPr>
+        <w:t>the population.</w:t>
+      </w:r>
+    </w:p>
+    <w:p>
+      <w:pPr>
+        <w:pStyle w:val="ListParagraph"/>
+        <w:numPr>
+          <w:ilvl w:val="0"/>
+          <w:numId w:val="5"/>
+        </w:numPr>
+        <w:rPr>
+          <w:rFonts w:ascii="Times New Roman" w:hAnsi="Times New Roman" w:cs="Times New Roman"/>
+          <w:sz w:val="24"/>
+          <w:szCs w:val="24"/>
+          <w:lang w:val="en-US"/>
+        </w:rPr>
+      </w:pPr>
+      <w:r>
+        <w:rPr>
+          <w:rFonts w:ascii="Times New Roman" w:hAnsi="Times New Roman" w:cs="Times New Roman"/>
+          <w:sz w:val="24"/>
+          <w:szCs w:val="24"/>
+          <w:lang w:val="en-US"/>
+        </w:rPr>
+        <w:t xml:space="preserve">Irish Civil war 1922-1923 </w:t>
+      </w:r>
+      <w:r>
+        <w:rPr>
+          <w:rFonts w:ascii="Times New Roman" w:hAnsi="Times New Roman" w:cs="Times New Roman"/>
+          <w:sz w:val="24"/>
+          <w:szCs w:val="24"/>
+          <w:lang w:val="en-US"/>
+        </w:rPr>
+        <w:t>(John_Dorney, 2012)</w:t>
+      </w:r>
+      <w:r>
+        <w:rPr>
+          <w:rFonts w:ascii="Times New Roman" w:hAnsi="Times New Roman" w:cs="Times New Roman"/>
+          <w:sz w:val="24"/>
+          <w:szCs w:val="24"/>
+          <w:lang w:val="en-US"/>
+        </w:rPr>
+        <w:t>, we know that when a country is in conflict, birth rates decrease, and death rates go the opposite way.</w:t>
+      </w:r>
+    </w:p>
+    <w:p>
+      <w:pPr>
+        <w:pStyle w:val="ListParagraph"/>
+        <w:numPr>
+          <w:ilvl w:val="0"/>
+          <w:numId w:val="5"/>
+        </w:numPr>
+        <w:rPr>
+          <w:rFonts w:ascii="Times New Roman" w:hAnsi="Times New Roman" w:cs="Times New Roman"/>
+          <w:sz w:val="24"/>
+          <w:szCs w:val="24"/>
+          <w:lang w:val="en-US"/>
+        </w:rPr>
+      </w:pPr>
+      <w:r>
+        <w:rPr>
+          <w:rFonts w:ascii="Times New Roman" w:hAnsi="Times New Roman" w:cs="Times New Roman"/>
+          <w:sz w:val="24"/>
+          <w:szCs w:val="24"/>
+          <w:lang w:val="en-US"/>
+        </w:rPr>
+        <w:t xml:space="preserve">Anglo-Irish economic war (1932-1938), Ireland had introduced protectionist policies that generated an economic war with Britain </w:t>
+      </w:r>
+      <w:r>
+        <w:rPr>
+          <w:rFonts w:ascii="Times New Roman" w:hAnsi="Times New Roman" w:cs="Times New Roman"/>
+          <w:sz w:val="24"/>
+          <w:szCs w:val="24"/>
+          <w:lang w:val="en-US"/>
+        </w:rPr>
+        <w:t>(cain.ulster.ac.uk, n.d.)</w:t>
+      </w:r>
+      <w:r>
+        <w:rPr>
+          <w:rFonts w:ascii="Times New Roman" w:hAnsi="Times New Roman" w:cs="Times New Roman"/>
+          <w:sz w:val="24"/>
+          <w:szCs w:val="24"/>
+          <w:lang w:val="en-US"/>
+        </w:rPr>
+        <w:t>.</w:t>
+      </w:r>
+    </w:p>
+    <w:p>
+      <w:pPr>
+        <w:pStyle w:val="ListParagraph"/>
+        <w:numPr>
+          <w:ilvl w:val="0"/>
+          <w:numId w:val="5"/>
+        </w:numPr>
+        <w:rPr>
+          <w:rFonts w:ascii="Times New Roman" w:hAnsi="Times New Roman" w:cs="Times New Roman"/>
+          <w:sz w:val="24"/>
+          <w:szCs w:val="24"/>
+          <w:lang w:val="en-US"/>
+        </w:rPr>
+      </w:pPr>
+      <w:r>
+        <w:rPr>
+          <w:rFonts w:ascii="Times New Roman" w:hAnsi="Times New Roman" w:cs="Times New Roman"/>
+          <w:sz w:val="24"/>
+          <w:szCs w:val="24"/>
+          <w:lang w:val="en-US"/>
+        </w:rPr>
+        <w:t>Mass emigration 1945-1960</w:t>
+      </w:r>
+      <w:r>
+        <w:rPr>
+          <w:rFonts w:ascii="Times New Roman" w:hAnsi="Times New Roman" w:cs="Times New Roman"/>
+          <w:sz w:val="24"/>
+          <w:szCs w:val="24"/>
+          <w:lang w:val="en-US"/>
+        </w:rPr>
+        <w:t xml:space="preserve"> </w:t>
+      </w:r>
+      <w:r>
+        <w:rPr>
+          <w:rFonts w:ascii="Times New Roman" w:hAnsi="Times New Roman" w:cs="Times New Roman"/>
+          <w:sz w:val="24"/>
+          <w:szCs w:val="24"/>
+          <w:lang w:val="en-US"/>
+        </w:rPr>
+        <w:t>(www.encyclopedia.com, n.d.)</w:t>
+      </w:r>
+      <w:r>
+        <w:rPr>
+          <w:rFonts w:ascii="Times New Roman" w:hAnsi="Times New Roman" w:cs="Times New Roman"/>
+          <w:sz w:val="24"/>
+          <w:szCs w:val="24"/>
+          <w:lang w:val="en-US"/>
+        </w:rPr>
+        <w:t>, we can also see a drop during th</w:t>
+      </w:r>
+      <w:r>
+        <w:rPr>
+          <w:rFonts w:ascii="Times New Roman" w:hAnsi="Times New Roman" w:cs="Times New Roman"/>
+          <w:sz w:val="24"/>
+          <w:szCs w:val="24"/>
+          <w:lang w:val="en-US"/>
+        </w:rPr>
+        <w:t>at time in Figure 1.</w:t>
+      </w:r>
+    </w:p>
+    <w:p>
+      <w:pPr>
+        <w:pStyle w:val="ListParagraph"/>
+        <w:numPr>
+          <w:ilvl w:val="0"/>
+          <w:numId w:val="5"/>
+        </w:numPr>
+        <w:rPr>
+          <w:rFonts w:ascii="Times New Roman" w:hAnsi="Times New Roman" w:cs="Times New Roman"/>
+          <w:sz w:val="24"/>
+          <w:szCs w:val="24"/>
+          <w:lang w:val="en-US"/>
+        </w:rPr>
+      </w:pPr>
+      <w:r>
+        <w:rPr>
+          <w:rFonts w:ascii="Times New Roman" w:hAnsi="Times New Roman" w:cs="Times New Roman"/>
+          <w:sz w:val="24"/>
+          <w:szCs w:val="24"/>
+          <w:lang w:val="en-US"/>
+        </w:rPr>
+        <w:t>19</w:t>
+      </w:r>
+      <w:r>
+        <w:rPr>
+          <w:rFonts w:ascii="Times New Roman" w:hAnsi="Times New Roman" w:cs="Times New Roman"/>
+          <w:sz w:val="24"/>
+          <w:szCs w:val="24"/>
+          <w:lang w:val="en-US"/>
+        </w:rPr>
+        <w:t>73 Ireland joins the EU</w:t>
+      </w:r>
+      <w:r>
+        <w:rPr>
+          <w:rFonts w:ascii="Times New Roman" w:hAnsi="Times New Roman" w:cs="Times New Roman"/>
+          <w:sz w:val="24"/>
+          <w:szCs w:val="24"/>
+          <w:lang w:val="en-US"/>
+        </w:rPr>
+        <w:t xml:space="preserve"> </w:t>
+      </w:r>
+      <w:r>
+        <w:rPr>
+          <w:rFonts w:ascii="Times New Roman" w:hAnsi="Times New Roman" w:cs="Times New Roman"/>
+          <w:sz w:val="24"/>
+          <w:szCs w:val="24"/>
+          <w:lang w:val="en-US"/>
+        </w:rPr>
+        <w:t>(European Commission, n.d.)</w:t>
+      </w:r>
+      <w:r>
+        <w:rPr>
+          <w:rFonts w:ascii="Times New Roman" w:hAnsi="Times New Roman" w:cs="Times New Roman"/>
+          <w:sz w:val="24"/>
+          <w:szCs w:val="24"/>
+          <w:lang w:val="en-US"/>
+        </w:rPr>
+        <w:t xml:space="preserve">, this will have beneficial effects on </w:t>
+      </w:r>
+      <w:r>
+        <w:rPr>
+          <w:rFonts w:ascii="Times New Roman" w:hAnsi="Times New Roman" w:cs="Times New Roman"/>
+          <w:sz w:val="24"/>
+          <w:szCs w:val="24"/>
+          <w:lang w:val="en-US"/>
+        </w:rPr>
+        <w:t xml:space="preserve">the population from the graph is visible that from that year onwards the population constantly has </w:t>
+      </w:r>
+      <w:r>
+        <w:rPr>
+          <w:rFonts w:ascii="Times New Roman" w:hAnsi="Times New Roman" w:cs="Times New Roman"/>
+          <w:sz w:val="24"/>
+          <w:szCs w:val="24"/>
+          <w:lang w:val="en-US"/>
+        </w:rPr>
+        <w:t>been growing.</w:t>
+      </w:r>
+    </w:p>
+    <w:p>
+      <w:pPr>
+        <w:pStyle w:val="ListParagraph"/>
+        <w:numPr>
+          <w:ilvl w:val="0"/>
+          <w:numId w:val="5"/>
+        </w:numPr>
+        <w:rPr>
+          <w:rFonts w:ascii="Times New Roman" w:hAnsi="Times New Roman" w:cs="Times New Roman"/>
+          <w:sz w:val="24"/>
+          <w:szCs w:val="24"/>
+          <w:lang w:val="en-US"/>
+        </w:rPr>
+      </w:pPr>
+      <w:r>
+        <w:rPr>
+          <w:rFonts w:ascii="Times New Roman" w:hAnsi="Times New Roman" w:cs="Times New Roman"/>
           <w:i/>
           <w:iCs/>
           <w:sz w:val="24"/>
           <w:szCs w:val="24"/>
           <w:lang w:val="en-US"/>
         </w:rPr>
-      </w:pPr>
-      <w:r>
-        <w:rPr>
-          <w:rFonts w:ascii="Arial" w:hAnsi="Arial" w:cs="Arial"/>
-          <w:sz w:val="24"/>
-          <w:szCs w:val="24"/>
-          <w:lang w:val="en-US"/>
-        </w:rPr>
-        <w:t>2.3.</w:t>
-      </w:r>
-      <w:r>
-        <w:rPr>
-          <w:rFonts w:ascii="Arial" w:hAnsi="Arial" w:cs="Arial"/>
-          <w:sz w:val="24"/>
-          <w:szCs w:val="24"/>
-          <w:lang w:val="en-US"/>
-        </w:rPr>
-        <w:t>2</w:t>
-      </w:r>
-      <w:r>
-        <w:rPr>
-          <w:rFonts w:ascii="Arial" w:hAnsi="Arial" w:cs="Arial"/>
+        <w:t>“The Celtic Tiger”</w:t>
+      </w:r>
+      <w:r>
+        <w:rPr>
+          <w:rFonts w:ascii="Times New Roman" w:hAnsi="Times New Roman" w:cs="Times New Roman"/>
+          <w:sz w:val="24"/>
+          <w:szCs w:val="24"/>
+          <w:lang w:val="en-US"/>
+        </w:rPr>
+        <w:t xml:space="preserve">, years 1995 to 2007 </w:t>
+      </w:r>
+      <w:r>
+        <w:rPr>
+          <w:rFonts w:ascii="Times New Roman" w:hAnsi="Times New Roman" w:cs="Times New Roman"/>
+          <w:sz w:val="24"/>
+          <w:szCs w:val="24"/>
+          <w:lang w:val="en-US"/>
+        </w:rPr>
+        <w:t xml:space="preserve">period of </w:t>
+      </w:r>
+      <w:r>
+        <w:rPr>
+          <w:rFonts w:ascii="Times New Roman" w:hAnsi="Times New Roman" w:cs="Times New Roman"/>
+          <w:sz w:val="24"/>
+          <w:szCs w:val="24"/>
+          <w:lang w:val="en-US"/>
+        </w:rPr>
+        <w:t>huge economic grow</w:t>
+      </w:r>
+      <w:r>
+        <w:rPr>
+          <w:rFonts w:ascii="Times New Roman" w:hAnsi="Times New Roman" w:cs="Times New Roman"/>
+          <w:sz w:val="24"/>
+          <w:szCs w:val="24"/>
+          <w:lang w:val="en-US"/>
+        </w:rPr>
+        <w:t>,</w:t>
+      </w:r>
+      <w:r>
+        <w:rPr>
+          <w:rFonts w:ascii="Times New Roman" w:hAnsi="Times New Roman" w:cs="Times New Roman"/>
+          <w:sz w:val="24"/>
+          <w:szCs w:val="24"/>
+          <w:lang w:val="en-US"/>
+        </w:rPr>
+        <w:t xml:space="preserve"> implementation of low corporate taxes</w:t>
+      </w:r>
+      <w:r>
+        <w:rPr>
+          <w:rFonts w:ascii="Times New Roman" w:hAnsi="Times New Roman" w:cs="Times New Roman"/>
           <w:sz w:val="24"/>
           <w:szCs w:val="24"/>
           <w:lang w:val="en-US"/>
@@ -1632,6 +2194,109 @@
         <w:t xml:space="preserve"> </w:t>
       </w:r>
       <w:r>
+        <w:rPr>
+          <w:rFonts w:ascii="Times New Roman" w:hAnsi="Times New Roman" w:cs="Times New Roman"/>
+          <w:sz w:val="24"/>
+          <w:szCs w:val="24"/>
+          <w:lang w:val="en-US"/>
+        </w:rPr>
+        <w:t>(</w:t>
+      </w:r>
+      <w:r>
+        <w:rPr>
+          <w:rFonts w:ascii="Times New Roman" w:hAnsi="Times New Roman" w:cs="Times New Roman"/>
+          <w:sz w:val="24"/>
+          <w:szCs w:val="24"/>
+          <w:lang w:val="en-US"/>
+        </w:rPr>
+        <w:t>Investopedia.</w:t>
+      </w:r>
+      <w:r>
+        <w:rPr>
+          <w:rFonts w:ascii="Times New Roman" w:hAnsi="Times New Roman" w:cs="Times New Roman"/>
+          <w:sz w:val="24"/>
+          <w:szCs w:val="24"/>
+          <w:lang w:val="en-US"/>
+        </w:rPr>
+        <w:t>,</w:t>
+      </w:r>
+      <w:r>
+        <w:rPr>
+          <w:rFonts w:ascii="Times New Roman" w:hAnsi="Times New Roman" w:cs="Times New Roman"/>
+          <w:sz w:val="24"/>
+          <w:szCs w:val="24"/>
+          <w:lang w:val="en-US"/>
+        </w:rPr>
+        <w:t xml:space="preserve"> n.d.</w:t>
+      </w:r>
+      <w:r>
+        <w:rPr>
+          <w:rFonts w:ascii="Times New Roman" w:hAnsi="Times New Roman" w:cs="Times New Roman"/>
+          <w:sz w:val="24"/>
+          <w:szCs w:val="24"/>
+          <w:lang w:val="en-US"/>
+        </w:rPr>
+        <w:t>)</w:t>
+      </w:r>
+      <w:r>
+        <w:rPr>
+          <w:rFonts w:ascii="Times New Roman" w:hAnsi="Times New Roman" w:cs="Times New Roman"/>
+          <w:sz w:val="24"/>
+          <w:szCs w:val="24"/>
+          <w:lang w:val="en-US"/>
+        </w:rPr>
+        <w:t>.</w:t>
+      </w:r>
+    </w:p>
+    <w:p>
+      <w:pPr>
+        <w:rPr>
+          <w:rFonts w:ascii="Times New Roman" w:hAnsi="Times New Roman" w:cs="Times New Roman"/>
+          <w:sz w:val="24"/>
+          <w:szCs w:val="24"/>
+          <w:lang w:val="en-US"/>
+        </w:rPr>
+      </w:pPr>
+      <w:r>
+        <w:rPr>
+          <w:rFonts w:ascii="Times New Roman" w:hAnsi="Times New Roman" w:cs="Times New Roman"/>
+          <w:sz w:val="24"/>
+          <w:szCs w:val="24"/>
+          <w:lang w:val="en-US"/>
+        </w:rPr>
+        <w:t>In a nutshell these are the factors that explain Figure 1</w:t>
+      </w:r>
+      <w:r>
+        <w:rPr>
+          <w:rFonts w:ascii="Times New Roman" w:hAnsi="Times New Roman" w:cs="Times New Roman"/>
+          <w:sz w:val="24"/>
+          <w:szCs w:val="24"/>
+          <w:lang w:val="en-US"/>
+        </w:rPr>
+        <w:t xml:space="preserve">, I know I am referring very often to economic factors also, but I firmly believe that </w:t>
+      </w:r>
+      <w:r>
+        <w:rPr>
+          <w:rFonts w:ascii="Times New Roman" w:hAnsi="Times New Roman" w:cs="Times New Roman"/>
+          <w:sz w:val="24"/>
+          <w:szCs w:val="24"/>
+          <w:lang w:val="en-US"/>
+        </w:rPr>
+        <w:t>economy and population go hand in hand</w:t>
+      </w:r>
+      <w:r>
+        <w:rPr>
+          <w:rFonts w:ascii="Times New Roman" w:hAnsi="Times New Roman" w:cs="Times New Roman"/>
+          <w:sz w:val="24"/>
+          <w:szCs w:val="24"/>
+          <w:lang w:val="en-US"/>
+        </w:rPr>
+        <w:t>.</w:t>
+      </w:r>
+    </w:p>
+    <w:p>
+      <w:pPr>
+        <w:pStyle w:val="ListParagraph"/>
         <w:rPr>
           <w:rFonts w:ascii="Arial" w:hAnsi="Arial" w:cs="Arial"/>
           <w:i/>
@@ -1640,92 +2305,187 @@
           <w:szCs w:val="24"/>
           <w:lang w:val="en-US"/>
         </w:rPr>
-        <w:t>Population Pyramids</w:t>
-      </w:r>
-    </w:p>
-    <w:p>
-      <w:pPr>
-        <w:rPr>
-          <w:rFonts w:ascii="Times New Roman" w:hAnsi="Times New Roman" w:cs="Times New Roman"/>
-          <w:sz w:val="24"/>
-          <w:szCs w:val="24"/>
-          <w:lang w:val="en-US"/>
-        </w:rPr>
-      </w:pPr>
-      <w:bookmarkStart w:id="2" w:name="_Hlk149001314"/>
-      <w:r>
-        <w:rPr>
-          <w:rFonts w:ascii="Times New Roman" w:hAnsi="Times New Roman" w:cs="Times New Roman"/>
-          <w:sz w:val="24"/>
-          <w:szCs w:val="24"/>
-          <w:lang w:val="en-US"/>
-        </w:rPr>
-        <w:t xml:space="preserve">Population pyramid charts </w:t>
-      </w:r>
-      <w:r>
-        <w:rPr>
-          <w:rFonts w:ascii="Times New Roman" w:hAnsi="Times New Roman" w:cs="Times New Roman"/>
-          <w:sz w:val="24"/>
-          <w:szCs w:val="24"/>
-          <w:lang w:val="en-US"/>
-        </w:rPr>
-        <w:t xml:space="preserve">are an essential tool when analyzing demographics, we can visualize the age and gender distribution of a population. To plot this, we use horizontal bars by gender and age group </w:t>
-      </w:r>
-      <w:r>
-        <w:rPr>
-          <w:rFonts w:ascii="Times New Roman" w:hAnsi="Times New Roman" w:cs="Times New Roman"/>
-          <w:sz w:val="24"/>
-          <w:szCs w:val="24"/>
-          <w:lang w:val="en-US"/>
-        </w:rPr>
-        <w:t>(coderzcolumn.com, n.d.)</w:t>
-      </w:r>
-      <w:r>
-        <w:rPr>
-          <w:rFonts w:ascii="Times New Roman" w:hAnsi="Times New Roman" w:cs="Times New Roman"/>
-          <w:sz w:val="24"/>
-          <w:szCs w:val="24"/>
-          <w:lang w:val="en-US"/>
-        </w:rPr>
-        <w:t xml:space="preserve">. </w:t>
-      </w:r>
-    </w:p>
-    <w:p>
-      <w:pPr>
-        <w:rPr>
-          <w:rFonts w:ascii="Times New Roman" w:hAnsi="Times New Roman" w:cs="Times New Roman"/>
-          <w:sz w:val="24"/>
-          <w:szCs w:val="24"/>
-          <w:lang w:val="en-US"/>
-        </w:rPr>
-      </w:pPr>
-      <w:r>
-        <w:rPr>
-          <w:rFonts w:ascii="Times New Roman" w:hAnsi="Times New Roman" w:cs="Times New Roman"/>
-          <w:sz w:val="24"/>
-          <w:szCs w:val="24"/>
-          <w:lang w:val="en-US"/>
-        </w:rPr>
-        <w:t xml:space="preserve">Here I wanted to see </w:t>
-      </w:r>
-      <w:r>
-        <w:rPr>
-          <w:rFonts w:ascii="Times New Roman" w:hAnsi="Times New Roman" w:cs="Times New Roman"/>
-          <w:sz w:val="24"/>
-          <w:szCs w:val="24"/>
-          <w:lang w:val="en-US"/>
-        </w:rPr>
-        <w:t xml:space="preserve">pyramid shape for 1926 being the first year with data, 1996 being at the beginning of the </w:t>
-      </w:r>
-      <w:r>
-        <w:rPr>
-          <w:rFonts w:ascii="Times New Roman" w:hAnsi="Times New Roman" w:cs="Times New Roman"/>
+      </w:pPr>
+    </w:p>
+    <w:p>
+      <w:pPr>
+        <w:rPr>
+          <w:rFonts w:ascii="Arial" w:hAnsi="Arial" w:cs="Arial"/>
           <w:i/>
           <w:iCs/>
           <w:sz w:val="24"/>
           <w:szCs w:val="24"/>
           <w:lang w:val="en-US"/>
         </w:rPr>
+      </w:pPr>
+    </w:p>
+    <w:p>
+      <w:pPr>
+        <w:rPr>
+          <w:rFonts w:ascii="Arial" w:hAnsi="Arial" w:cs="Arial"/>
+          <w:i/>
+          <w:iCs/>
+          <w:sz w:val="24"/>
+          <w:szCs w:val="24"/>
+          <w:lang w:val="en-US"/>
+        </w:rPr>
+      </w:pPr>
+    </w:p>
+    <w:p>
+      <w:pPr>
+        <w:rPr>
+          <w:rFonts w:ascii="Arial" w:hAnsi="Arial" w:cs="Arial"/>
+          <w:i/>
+          <w:iCs/>
+          <w:sz w:val="24"/>
+          <w:szCs w:val="24"/>
+          <w:lang w:val="en-US"/>
+        </w:rPr>
+      </w:pPr>
+    </w:p>
+    <w:p>
+      <w:pPr>
+        <w:rPr>
+          <w:rFonts w:ascii="Arial" w:hAnsi="Arial" w:cs="Arial"/>
+          <w:sz w:val="24"/>
+          <w:szCs w:val="24"/>
+          <w:lang w:val="en-US"/>
+        </w:rPr>
+      </w:pPr>
+    </w:p>
+    <w:p>
+      <w:pPr>
+        <w:rPr>
+          <w:rFonts w:ascii="Arial" w:hAnsi="Arial" w:cs="Arial"/>
+          <w:i/>
+          <w:iCs/>
+          <w:sz w:val="24"/>
+          <w:szCs w:val="24"/>
+          <w:lang w:val="en-US"/>
+        </w:rPr>
+      </w:pPr>
+      <w:r>
+        <w:rPr>
+          <w:rFonts w:ascii="Arial" w:hAnsi="Arial" w:cs="Arial"/>
+          <w:sz w:val="24"/>
+          <w:szCs w:val="24"/>
+          <w:lang w:val="en-US"/>
+        </w:rPr>
+        <w:t>2.3.</w:t>
+      </w:r>
+      <w:r>
+        <w:rPr>
+          <w:rFonts w:ascii="Arial" w:hAnsi="Arial" w:cs="Arial"/>
+          <w:sz w:val="24"/>
+          <w:szCs w:val="24"/>
+          <w:lang w:val="en-US"/>
+        </w:rPr>
+        <w:t>2</w:t>
+      </w:r>
+      <w:r>
+        <w:rPr>
+          <w:rFonts w:ascii="Arial" w:hAnsi="Arial" w:cs="Arial"/>
+          <w:sz w:val="24"/>
+          <w:szCs w:val="24"/>
+          <w:lang w:val="en-US"/>
+        </w:rPr>
+        <w:t xml:space="preserve"> </w:t>
+      </w:r>
+      <w:r>
+        <w:rPr>
+          <w:rFonts w:ascii="Arial" w:hAnsi="Arial" w:cs="Arial"/>
+          <w:i/>
+          <w:iCs/>
+          <w:sz w:val="24"/>
+          <w:szCs w:val="24"/>
+          <w:lang w:val="en-US"/>
+        </w:rPr>
+        <w:t>Population Pyramids</w:t>
+      </w:r>
+    </w:p>
+    <w:p>
+      <w:pPr>
+        <w:rPr>
+          <w:rFonts w:ascii="Times New Roman" w:hAnsi="Times New Roman" w:cs="Times New Roman"/>
+          <w:sz w:val="24"/>
+          <w:szCs w:val="24"/>
+          <w:lang w:val="en-US"/>
+        </w:rPr>
+      </w:pPr>
+      <w:bookmarkStart w:id="2" w:name="_Hlk149001314"/>
+      <w:r>
+        <w:rPr>
+          <w:rFonts w:ascii="Times New Roman" w:hAnsi="Times New Roman" w:cs="Times New Roman"/>
+          <w:sz w:val="24"/>
+          <w:szCs w:val="24"/>
+          <w:lang w:val="en-US"/>
+        </w:rPr>
+        <w:t xml:space="preserve">Population pyramid charts </w:t>
+      </w:r>
+      <w:r>
+        <w:rPr>
+          <w:rFonts w:ascii="Times New Roman" w:hAnsi="Times New Roman" w:cs="Times New Roman"/>
+          <w:sz w:val="24"/>
+          <w:szCs w:val="24"/>
+          <w:lang w:val="en-US"/>
+        </w:rPr>
+        <w:t xml:space="preserve">are an essential tool when analyzing demographics, we can visualize the age and gender distribution of a population. To plot this, we use horizontal bars by gender and age group </w:t>
+      </w:r>
+      <w:r>
+        <w:rPr>
+          <w:rFonts w:ascii="Times New Roman" w:hAnsi="Times New Roman" w:cs="Times New Roman"/>
+          <w:sz w:val="24"/>
+          <w:szCs w:val="24"/>
+          <w:lang w:val="en-US"/>
+        </w:rPr>
+        <w:t>(coderzcolumn.com, n.d.)</w:t>
+      </w:r>
+      <w:r>
+        <w:rPr>
+          <w:rFonts w:ascii="Times New Roman" w:hAnsi="Times New Roman" w:cs="Times New Roman"/>
+          <w:sz w:val="24"/>
+          <w:szCs w:val="24"/>
+          <w:lang w:val="en-US"/>
+        </w:rPr>
+        <w:t xml:space="preserve">. </w:t>
+      </w:r>
+    </w:p>
+    <w:p>
+      <w:pPr>
+        <w:rPr>
+          <w:rFonts w:ascii="Times New Roman" w:hAnsi="Times New Roman" w:cs="Times New Roman"/>
+          <w:sz w:val="24"/>
+          <w:szCs w:val="24"/>
+          <w:lang w:val="en-US"/>
+        </w:rPr>
+      </w:pPr>
+      <w:r>
+        <w:rPr>
+          <w:rFonts w:ascii="Times New Roman" w:hAnsi="Times New Roman" w:cs="Times New Roman"/>
+          <w:sz w:val="24"/>
+          <w:szCs w:val="24"/>
+          <w:lang w:val="en-US"/>
+        </w:rPr>
+        <w:t xml:space="preserve">Here I wanted to see </w:t>
+      </w:r>
+      <w:r>
+        <w:rPr>
+          <w:rFonts w:ascii="Times New Roman" w:hAnsi="Times New Roman" w:cs="Times New Roman"/>
+          <w:sz w:val="24"/>
+          <w:szCs w:val="24"/>
+          <w:lang w:val="en-US"/>
+        </w:rPr>
+        <w:t xml:space="preserve">pyramid shape for 1926 being the first year with data, 1996 being at the beginning of the </w:t>
+      </w:r>
+      <w:r>
+        <w:rPr>
+          <w:rFonts w:ascii="Times New Roman" w:hAnsi="Times New Roman" w:cs="Times New Roman"/>
+          <w:i/>
+          <w:iCs/>
+          <w:sz w:val="24"/>
+          <w:szCs w:val="24"/>
+          <w:lang w:val="en-US"/>
+        </w:rPr>
         <w:t>“The Celtic Tiger”</w:t>
       </w:r>
       <w:r>
@@ -1806,13 +2566,13 @@
       <w:r>
         <w:rPr>
           <w:rFonts w:ascii="Arial" w:hAnsi="Arial" w:cs="Arial"/>
-          <w:sz w:val="24"/>
-          <w:szCs w:val="24"/>
-          <w:lang w:val="en-US"/>
-        </w:rPr>
-        <w:lastRenderedPageBreak/>
+          <w:noProof/>
+          <w:sz w:val="24"/>
+          <w:szCs w:val="24"/>
+          <w:lang w:val="en-US"/>
+        </w:rPr>
         <w:drawing>
-          <wp:inline distT="0" distB="0" distL="0" distR="0" wp14:anchorId="0DBF26CC" wp14:editId="24EC06EC">
+          <wp:inline distT="0" distB="0" distL="0" distR="0" wp14:anchorId="0DBF26CC" wp14:editId="4F6929B8">
             <wp:extent cx="3124800" cy="2167200"/>
             <wp:effectExtent l="0" t="0" r="0" b="5080"/>
             <wp:docPr id="194061236" name="Picture 1" descr="A chart of a pyramid&#10;&#10;Description automatically generated"/>
@@ -1827,7 +2587,7 @@
                     <pic:cNvPicPr/>
                   </pic:nvPicPr>
                   <pic:blipFill>
-                    <a:blip r:embed="rId8"/>
+                    <a:blip r:embed="rId9"/>
                     <a:stretch>
                       <a:fillRect/>
                     </a:stretch>
@@ -1866,7 +2626,25 @@
           <w:szCs w:val="24"/>
           <w:lang w:val="en-US"/>
         </w:rPr>
-        <w:t xml:space="preserve">Figure: </w:t>
+        <w:t>Figure</w:t>
+      </w:r>
+      <w:r>
+        <w:rPr>
+          <w:rFonts w:ascii="Times New Roman" w:hAnsi="Times New Roman" w:cs="Times New Roman"/>
+          <w:sz w:val="24"/>
+          <w:szCs w:val="24"/>
+          <w:lang w:val="en-US"/>
+        </w:rPr>
+        <w:t xml:space="preserve"> 2</w:t>
+      </w:r>
+      <w:r>
+        <w:rPr>
+          <w:rFonts w:ascii="Times New Roman" w:hAnsi="Times New Roman" w:cs="Times New Roman"/>
+          <w:sz w:val="24"/>
+          <w:szCs w:val="24"/>
+          <w:lang w:val="en-US"/>
+        </w:rPr>
+        <w:t xml:space="preserve">: </w:t>
       </w:r>
       <w:r>
         <w:rPr>
@@ -1891,6 +2669,7 @@
       <w:r>
         <w:rPr>
           <w:rFonts w:ascii="Times New Roman" w:hAnsi="Times New Roman" w:cs="Times New Roman"/>
+          <w:noProof/>
           <w:sz w:val="24"/>
           <w:szCs w:val="24"/>
           <w:lang w:val="en-US"/>
@@ -1911,7 +2690,7 @@
                     <pic:cNvPicPr/>
                   </pic:nvPicPr>
                   <pic:blipFill>
-                    <a:blip r:embed="rId9"/>
+                    <a:blip r:embed="rId10"/>
                     <a:stretch>
                       <a:fillRect/>
                     </a:stretch>
@@ -1949,25 +2728,34 @@
           <w:szCs w:val="24"/>
           <w:lang w:val="en-US"/>
         </w:rPr>
-        <w:t xml:space="preserve">Figure: </w:t>
-      </w:r>
-      <w:r>
-        <w:rPr>
-          <w:rFonts w:ascii="Times New Roman" w:hAnsi="Times New Roman" w:cs="Times New Roman"/>
-          <w:sz w:val="24"/>
-          <w:szCs w:val="24"/>
-          <w:lang w:val="en-US"/>
-        </w:rPr>
-        <w:t>1996</w:t>
-      </w:r>
-      <w:r>
-        <w:rPr>
-          <w:rFonts w:ascii="Times New Roman" w:hAnsi="Times New Roman" w:cs="Times New Roman"/>
-          <w:sz w:val="24"/>
-          <w:szCs w:val="24"/>
-          <w:lang w:val="en-US"/>
-        </w:rPr>
-        <w:t xml:space="preserve"> Pyramid Chart</w:t>
+        <w:t>Figure</w:t>
+      </w:r>
+      <w:r>
+        <w:rPr>
+          <w:rFonts w:ascii="Times New Roman" w:hAnsi="Times New Roman" w:cs="Times New Roman"/>
+          <w:sz w:val="24"/>
+          <w:szCs w:val="24"/>
+          <w:lang w:val="en-US"/>
+        </w:rPr>
+        <w:t xml:space="preserve"> 3</w:t>
+      </w:r>
+      <w:r>
+        <w:rPr>
+          <w:rFonts w:ascii="Times New Roman" w:hAnsi="Times New Roman" w:cs="Times New Roman"/>
+          <w:sz w:val="24"/>
+          <w:szCs w:val="24"/>
+          <w:lang w:val="en-US"/>
+        </w:rPr>
+        <w:t xml:space="preserve">: </w:t>
+      </w:r>
+      <w:r>
+        <w:rPr>
+          <w:rFonts w:ascii="Times New Roman" w:hAnsi="Times New Roman" w:cs="Times New Roman"/>
+          <w:sz w:val="24"/>
+          <w:szCs w:val="24"/>
+          <w:lang w:val="en-US"/>
+        </w:rPr>
+        <w:t>1996 Pyramid Chart</w:t>
       </w:r>
     </w:p>
     <w:p>
@@ -1983,10 +2771,12 @@
       <w:r>
         <w:rPr>
           <w:rFonts w:ascii="Times New Roman" w:hAnsi="Times New Roman" w:cs="Times New Roman"/>
-          <w:sz w:val="24"/>
-          <w:szCs w:val="24"/>
-          <w:lang w:val="en-US"/>
-        </w:rPr>
+          <w:noProof/>
+          <w:sz w:val="24"/>
+          <w:szCs w:val="24"/>
+          <w:lang w:val="en-US"/>
+        </w:rPr>
+        <w:lastRenderedPageBreak/>
         <w:drawing>
           <wp:inline distT="0" distB="0" distL="0" distR="0" wp14:anchorId="028E9530" wp14:editId="65469749">
             <wp:extent cx="3150000" cy="2167200"/>
@@ -2003,7 +2793,7 @@
                     <pic:cNvPicPr/>
                   </pic:nvPicPr>
                   <pic:blipFill>
-                    <a:blip r:embed="rId10"/>
+                    <a:blip r:embed="rId11"/>
                     <a:stretch>
                       <a:fillRect/>
                     </a:stretch>
@@ -2041,25 +2831,34 @@
           <w:szCs w:val="24"/>
           <w:lang w:val="en-US"/>
         </w:rPr>
-        <w:t xml:space="preserve">Figure: </w:t>
-      </w:r>
-      <w:r>
-        <w:rPr>
-          <w:rFonts w:ascii="Times New Roman" w:hAnsi="Times New Roman" w:cs="Times New Roman"/>
-          <w:sz w:val="24"/>
-          <w:szCs w:val="24"/>
-          <w:lang w:val="en-US"/>
-        </w:rPr>
-        <w:t>2023</w:t>
-      </w:r>
-      <w:r>
-        <w:rPr>
-          <w:rFonts w:ascii="Times New Roman" w:hAnsi="Times New Roman" w:cs="Times New Roman"/>
-          <w:sz w:val="24"/>
-          <w:szCs w:val="24"/>
-          <w:lang w:val="en-US"/>
-        </w:rPr>
-        <w:t xml:space="preserve"> Pyramid Chart</w:t>
+        <w:t>Figure</w:t>
+      </w:r>
+      <w:r>
+        <w:rPr>
+          <w:rFonts w:ascii="Times New Roman" w:hAnsi="Times New Roman" w:cs="Times New Roman"/>
+          <w:sz w:val="24"/>
+          <w:szCs w:val="24"/>
+          <w:lang w:val="en-US"/>
+        </w:rPr>
+        <w:t xml:space="preserve"> 4</w:t>
+      </w:r>
+      <w:r>
+        <w:rPr>
+          <w:rFonts w:ascii="Times New Roman" w:hAnsi="Times New Roman" w:cs="Times New Roman"/>
+          <w:sz w:val="24"/>
+          <w:szCs w:val="24"/>
+          <w:lang w:val="en-US"/>
+        </w:rPr>
+        <w:t xml:space="preserve">: </w:t>
+      </w:r>
+      <w:r>
+        <w:rPr>
+          <w:rFonts w:ascii="Times New Roman" w:hAnsi="Times New Roman" w:cs="Times New Roman"/>
+          <w:sz w:val="24"/>
+          <w:szCs w:val="24"/>
+          <w:lang w:val="en-US"/>
+        </w:rPr>
+        <w:t>2023 Pyramid Chart</w:t>
       </w:r>
     </w:p>
     <w:p>
@@ -2088,27 +2887,7 @@
           <w:szCs w:val="24"/>
           <w:lang w:val="en-US"/>
         </w:rPr>
-        <w:t>(</w:t>
-      </w:r>
-      <w:proofErr w:type="spellStart"/>
-      <w:r>
-        <w:rPr>
-          <w:rFonts w:ascii="Times New Roman" w:hAnsi="Times New Roman" w:cs="Times New Roman"/>
-          <w:sz w:val="24"/>
-          <w:szCs w:val="24"/>
-          <w:lang w:val="en-US"/>
-        </w:rPr>
-        <w:t>John_Dorney</w:t>
-      </w:r>
-      <w:proofErr w:type="spellEnd"/>
-      <w:r>
-        <w:rPr>
-          <w:rFonts w:ascii="Times New Roman" w:hAnsi="Times New Roman" w:cs="Times New Roman"/>
-          <w:sz w:val="24"/>
-          <w:szCs w:val="24"/>
-          <w:lang w:val="en-US"/>
-        </w:rPr>
-        <w:t>, 2012)</w:t>
+        <w:t>(John_Dorney, 2012)</w:t>
       </w:r>
       <w:r>
         <w:rPr>
@@ -2119,6 +2898,394 @@
         </w:rPr>
         <w:t xml:space="preserve"> and was still far from economic growth.</w:t>
       </w:r>
+      <w:r>
+        <w:rPr>
+          <w:rFonts w:ascii="Times New Roman" w:hAnsi="Times New Roman" w:cs="Times New Roman"/>
+          <w:sz w:val="24"/>
+          <w:szCs w:val="24"/>
+          <w:lang w:val="en-US"/>
+        </w:rPr>
+        <w:t xml:space="preserve"> </w:t>
+      </w:r>
+    </w:p>
+    <w:p>
+      <w:pPr>
+        <w:rPr>
+          <w:rFonts w:ascii="Times New Roman" w:hAnsi="Times New Roman" w:cs="Times New Roman"/>
+          <w:sz w:val="24"/>
+          <w:szCs w:val="24"/>
+          <w:lang w:val="en-US"/>
+        </w:rPr>
+      </w:pPr>
+      <w:r>
+        <w:rPr>
+          <w:rFonts w:ascii="Times New Roman" w:hAnsi="Times New Roman" w:cs="Times New Roman"/>
+          <w:sz w:val="24"/>
+          <w:szCs w:val="24"/>
+          <w:lang w:val="en-US"/>
+        </w:rPr>
+        <w:t>The</w:t>
+      </w:r>
+      <w:r>
+        <w:rPr>
+          <w:rFonts w:ascii="Times New Roman" w:hAnsi="Times New Roman" w:cs="Times New Roman"/>
+          <w:sz w:val="24"/>
+          <w:szCs w:val="24"/>
+          <w:lang w:val="en-US"/>
+        </w:rPr>
+        <w:t xml:space="preserve"> second </w:t>
+      </w:r>
+      <w:r>
+        <w:rPr>
+          <w:rFonts w:ascii="Times New Roman" w:hAnsi="Times New Roman" w:cs="Times New Roman"/>
+          <w:sz w:val="24"/>
+          <w:szCs w:val="24"/>
+          <w:lang w:val="en-US"/>
+        </w:rPr>
+        <w:t xml:space="preserve">pyramid from </w:t>
+      </w:r>
+      <w:r>
+        <w:rPr>
+          <w:rFonts w:ascii="Times New Roman" w:hAnsi="Times New Roman" w:cs="Times New Roman"/>
+          <w:sz w:val="24"/>
+          <w:szCs w:val="24"/>
+          <w:lang w:val="en-US"/>
+        </w:rPr>
+        <w:t xml:space="preserve">1996, has more population </w:t>
+      </w:r>
+      <w:r>
+        <w:rPr>
+          <w:rFonts w:ascii="Times New Roman" w:hAnsi="Times New Roman" w:cs="Times New Roman"/>
+          <w:sz w:val="24"/>
+          <w:szCs w:val="24"/>
+          <w:lang w:val="en-US"/>
+        </w:rPr>
+        <w:t>in the middle, age groups from 10-14 to 50-</w:t>
+      </w:r>
+      <w:r>
+        <w:rPr>
+          <w:rFonts w:ascii="Times New Roman" w:hAnsi="Times New Roman" w:cs="Times New Roman"/>
+          <w:sz w:val="24"/>
+          <w:szCs w:val="24"/>
+          <w:lang w:val="en-US"/>
+        </w:rPr>
+        <w:t>54, pyramid</w:t>
+      </w:r>
+      <w:r>
+        <w:rPr>
+          <w:rFonts w:ascii="Times New Roman" w:hAnsi="Times New Roman" w:cs="Times New Roman"/>
+          <w:sz w:val="24"/>
+          <w:szCs w:val="24"/>
+          <w:lang w:val="en-US"/>
+        </w:rPr>
+        <w:t xml:space="preserve"> shape is </w:t>
+      </w:r>
+      <w:r>
+        <w:rPr>
+          <w:rFonts w:ascii="Times New Roman" w:hAnsi="Times New Roman" w:cs="Times New Roman"/>
+          <w:sz w:val="24"/>
+          <w:szCs w:val="24"/>
+          <w:lang w:val="en-US"/>
+        </w:rPr>
+        <w:t xml:space="preserve">starting to look </w:t>
+      </w:r>
+      <w:r>
+        <w:rPr>
+          <w:rFonts w:ascii="Times New Roman" w:hAnsi="Times New Roman" w:cs="Times New Roman"/>
+          <w:sz w:val="24"/>
+          <w:szCs w:val="24"/>
+          <w:lang w:val="en-US"/>
+        </w:rPr>
+        <w:t>like</w:t>
+      </w:r>
+      <w:r>
+        <w:rPr>
+          <w:rFonts w:ascii="Times New Roman" w:hAnsi="Times New Roman" w:cs="Times New Roman"/>
+          <w:sz w:val="24"/>
+          <w:szCs w:val="24"/>
+          <w:lang w:val="en-US"/>
+        </w:rPr>
+        <w:t xml:space="preserve"> </w:t>
+      </w:r>
+      <w:r>
+        <w:rPr>
+          <w:rFonts w:ascii="Times New Roman" w:hAnsi="Times New Roman" w:cs="Times New Roman"/>
+          <w:sz w:val="24"/>
+          <w:szCs w:val="24"/>
+          <w:lang w:val="en-US"/>
+        </w:rPr>
+        <w:t xml:space="preserve">developed country </w:t>
+      </w:r>
+      <w:r>
+        <w:rPr>
+          <w:rFonts w:ascii="Times New Roman" w:hAnsi="Times New Roman" w:cs="Times New Roman"/>
+          <w:sz w:val="24"/>
+          <w:szCs w:val="24"/>
+          <w:lang w:val="en-US"/>
+        </w:rPr>
+        <w:t>where</w:t>
+      </w:r>
+      <w:r>
+        <w:rPr>
+          <w:rFonts w:ascii="Times New Roman" w:hAnsi="Times New Roman" w:cs="Times New Roman"/>
+          <w:sz w:val="24"/>
+          <w:szCs w:val="24"/>
+          <w:lang w:val="en-US"/>
+        </w:rPr>
+        <w:t xml:space="preserve"> we can see </w:t>
+      </w:r>
+      <w:r>
+        <w:rPr>
+          <w:rFonts w:ascii="Times New Roman" w:hAnsi="Times New Roman" w:cs="Times New Roman"/>
+          <w:sz w:val="24"/>
+          <w:szCs w:val="24"/>
+          <w:lang w:val="en-US"/>
+        </w:rPr>
+        <w:t>wide concentration in the middle</w:t>
+      </w:r>
+      <w:r>
+        <w:rPr>
+          <w:rFonts w:ascii="Times New Roman" w:hAnsi="Times New Roman" w:cs="Times New Roman"/>
+          <w:sz w:val="24"/>
+          <w:szCs w:val="24"/>
+          <w:lang w:val="en-US"/>
+        </w:rPr>
+        <w:t xml:space="preserve"> </w:t>
+      </w:r>
+      <w:r>
+        <w:rPr>
+          <w:rFonts w:ascii="Times New Roman" w:hAnsi="Times New Roman" w:cs="Times New Roman"/>
+          <w:sz w:val="24"/>
+          <w:szCs w:val="24"/>
+          <w:lang w:val="en-US"/>
+        </w:rPr>
+        <w:t>(Geography from KS3 to IB, 2019)</w:t>
+      </w:r>
+      <w:r>
+        <w:rPr>
+          <w:rFonts w:ascii="Times New Roman" w:hAnsi="Times New Roman" w:cs="Times New Roman"/>
+          <w:sz w:val="24"/>
+          <w:szCs w:val="24"/>
+          <w:lang w:val="en-US"/>
+        </w:rPr>
+        <w:t>.</w:t>
+      </w:r>
+      <w:r>
+        <w:rPr>
+          <w:rFonts w:ascii="Times New Roman" w:hAnsi="Times New Roman" w:cs="Times New Roman"/>
+          <w:sz w:val="24"/>
+          <w:szCs w:val="24"/>
+          <w:lang w:val="en-US"/>
+        </w:rPr>
+        <w:t xml:space="preserve"> </w:t>
+      </w:r>
+      <w:r>
+        <w:rPr>
+          <w:rFonts w:ascii="Times New Roman" w:hAnsi="Times New Roman" w:cs="Times New Roman"/>
+          <w:sz w:val="24"/>
+          <w:szCs w:val="24"/>
+          <w:lang w:val="en-US"/>
+        </w:rPr>
+        <w:t>However,</w:t>
+      </w:r>
+      <w:r>
+        <w:rPr>
+          <w:rFonts w:ascii="Times New Roman" w:hAnsi="Times New Roman" w:cs="Times New Roman"/>
+          <w:sz w:val="24"/>
+          <w:szCs w:val="24"/>
+          <w:lang w:val="en-US"/>
+        </w:rPr>
+        <w:t xml:space="preserve"> the final pyramid is the one that gives a sense of how the Republic of Ireland is doing </w:t>
+      </w:r>
+      <w:r>
+        <w:rPr>
+          <w:rFonts w:ascii="Times New Roman" w:hAnsi="Times New Roman" w:cs="Times New Roman"/>
+          <w:sz w:val="24"/>
+          <w:szCs w:val="24"/>
+          <w:lang w:val="en-US"/>
+        </w:rPr>
+        <w:t xml:space="preserve">in 2023, there is a huge concentration in the middle </w:t>
+      </w:r>
+      <w:r>
+        <w:rPr>
+          <w:rFonts w:ascii="Times New Roman" w:hAnsi="Times New Roman" w:cs="Times New Roman"/>
+          <w:sz w:val="24"/>
+          <w:szCs w:val="24"/>
+          <w:lang w:val="en-US"/>
+        </w:rPr>
+        <w:t>that means people aged</w:t>
+      </w:r>
+      <w:r>
+        <w:rPr>
+          <w:rFonts w:ascii="Times New Roman" w:hAnsi="Times New Roman" w:cs="Times New Roman"/>
+          <w:sz w:val="24"/>
+          <w:szCs w:val="24"/>
+          <w:lang w:val="en-US"/>
+        </w:rPr>
+        <w:t xml:space="preserve"> (</w:t>
+      </w:r>
+      <w:r>
+        <w:rPr>
+          <w:rFonts w:ascii="Times New Roman" w:hAnsi="Times New Roman" w:cs="Times New Roman"/>
+          <w:sz w:val="24"/>
+          <w:szCs w:val="24"/>
+          <w:lang w:val="en-US"/>
+        </w:rPr>
+        <w:t>15-</w:t>
+      </w:r>
+      <w:r>
+        <w:rPr>
+          <w:rFonts w:ascii="Times New Roman" w:hAnsi="Times New Roman" w:cs="Times New Roman"/>
+          <w:sz w:val="24"/>
+          <w:szCs w:val="24"/>
+          <w:lang w:val="en-US"/>
+        </w:rPr>
+        <w:t>19</w:t>
+      </w:r>
+      <w:r>
+        <w:rPr>
+          <w:rFonts w:ascii="Times New Roman" w:hAnsi="Times New Roman" w:cs="Times New Roman"/>
+          <w:sz w:val="24"/>
+          <w:szCs w:val="24"/>
+          <w:lang w:val="en-US"/>
+        </w:rPr>
+        <w:t xml:space="preserve"> to 60-64)</w:t>
+      </w:r>
+      <w:r>
+        <w:rPr>
+          <w:rFonts w:ascii="Times New Roman" w:hAnsi="Times New Roman" w:cs="Times New Roman"/>
+          <w:sz w:val="24"/>
+          <w:szCs w:val="24"/>
+          <w:lang w:val="en-US"/>
+        </w:rPr>
+        <w:t xml:space="preserve"> to be in the workforce or ready to start</w:t>
+      </w:r>
+      <w:r>
+        <w:rPr>
+          <w:rFonts w:ascii="Times New Roman" w:hAnsi="Times New Roman" w:cs="Times New Roman"/>
+          <w:sz w:val="24"/>
+          <w:szCs w:val="24"/>
+          <w:lang w:val="en-US"/>
+        </w:rPr>
+        <w:t xml:space="preserve">. This tells us that the </w:t>
+      </w:r>
+      <w:r>
+        <w:rPr>
+          <w:rFonts w:ascii="Times New Roman" w:hAnsi="Times New Roman" w:cs="Times New Roman"/>
+          <w:sz w:val="24"/>
+          <w:szCs w:val="24"/>
+          <w:lang w:val="en-US"/>
+        </w:rPr>
+        <w:t>job market</w:t>
+      </w:r>
+      <w:r>
+        <w:rPr>
+          <w:rFonts w:ascii="Times New Roman" w:hAnsi="Times New Roman" w:cs="Times New Roman"/>
+          <w:sz w:val="24"/>
+          <w:szCs w:val="24"/>
+          <w:lang w:val="en-US"/>
+        </w:rPr>
+        <w:t xml:space="preserve"> demand is</w:t>
+      </w:r>
+      <w:r>
+        <w:rPr>
+          <w:rFonts w:ascii="Times New Roman" w:hAnsi="Times New Roman" w:cs="Times New Roman"/>
+          <w:sz w:val="24"/>
+          <w:szCs w:val="24"/>
+          <w:lang w:val="en-US"/>
+        </w:rPr>
+        <w:t xml:space="preserve"> being covered</w:t>
+      </w:r>
+      <w:r>
+        <w:rPr>
+          <w:rFonts w:ascii="Times New Roman" w:hAnsi="Times New Roman" w:cs="Times New Roman"/>
+          <w:sz w:val="24"/>
+          <w:szCs w:val="24"/>
+          <w:lang w:val="en-US"/>
+        </w:rPr>
+        <w:t xml:space="preserve"> by </w:t>
+      </w:r>
+      <w:r>
+        <w:rPr>
+          <w:rFonts w:ascii="Times New Roman" w:hAnsi="Times New Roman" w:cs="Times New Roman"/>
+          <w:sz w:val="24"/>
+          <w:szCs w:val="24"/>
+          <w:lang w:val="en-US"/>
+        </w:rPr>
+        <w:t xml:space="preserve">these age groups. And that is a good indicator for this country. As final </w:t>
+      </w:r>
+      <w:r>
+        <w:rPr>
+          <w:rFonts w:ascii="Times New Roman" w:hAnsi="Times New Roman" w:cs="Times New Roman"/>
+          <w:sz w:val="24"/>
+          <w:szCs w:val="24"/>
+          <w:lang w:val="en-US"/>
+        </w:rPr>
+        <w:t>observation from my graphs gender distribution looks balanced</w:t>
+      </w:r>
+      <w:r>
+        <w:rPr>
+          <w:rFonts w:ascii="Times New Roman" w:hAnsi="Times New Roman" w:cs="Times New Roman"/>
+          <w:sz w:val="24"/>
+          <w:szCs w:val="24"/>
+          <w:lang w:val="en-US"/>
+        </w:rPr>
+        <w:t>.</w:t>
+      </w:r>
+      <w:r>
+        <w:rPr>
+          <w:rFonts w:ascii="Times New Roman" w:hAnsi="Times New Roman" w:cs="Times New Roman"/>
+          <w:sz w:val="24"/>
+          <w:szCs w:val="24"/>
+          <w:lang w:val="en-US"/>
+        </w:rPr>
+        <w:t xml:space="preserve"> Please note that I have got inspired on how to produce the </w:t>
+      </w:r>
+      <w:r>
+        <w:rPr>
+          <w:rFonts w:ascii="Times New Roman" w:hAnsi="Times New Roman" w:cs="Times New Roman"/>
+          <w:sz w:val="24"/>
+          <w:szCs w:val="24"/>
+          <w:lang w:val="en-US"/>
+        </w:rPr>
+        <w:t>pyramids thanks to an online vlog (</w:t>
+      </w:r>
+      <w:r>
+        <w:rPr>
+          <w:rFonts w:ascii="Times New Roman" w:hAnsi="Times New Roman" w:cs="Times New Roman"/>
+          <w:sz w:val="24"/>
+          <w:szCs w:val="24"/>
+          <w:lang w:val="en-US"/>
+        </w:rPr>
+        <w:t>coderzcolumn.com.</w:t>
+      </w:r>
+      <w:r>
+        <w:rPr>
+          <w:rFonts w:ascii="Times New Roman" w:hAnsi="Times New Roman" w:cs="Times New Roman"/>
+          <w:sz w:val="24"/>
+          <w:szCs w:val="24"/>
+          <w:lang w:val="en-US"/>
+        </w:rPr>
+        <w:t>,</w:t>
+      </w:r>
+      <w:r>
+        <w:rPr>
+          <w:rFonts w:ascii="Times New Roman" w:hAnsi="Times New Roman" w:cs="Times New Roman"/>
+          <w:sz w:val="24"/>
+          <w:szCs w:val="24"/>
+          <w:lang w:val="en-US"/>
+        </w:rPr>
+        <w:t xml:space="preserve"> n.d.</w:t>
+      </w:r>
+      <w:r>
+        <w:rPr>
+          <w:rFonts w:ascii="Times New Roman" w:hAnsi="Times New Roman" w:cs="Times New Roman"/>
+          <w:sz w:val="24"/>
+          <w:szCs w:val="24"/>
+          <w:lang w:val="en-US"/>
+        </w:rPr>
+        <w:t>)</w:t>
+      </w:r>
     </w:p>
     <w:bookmarkEnd w:id="3"/>
     <w:p>
@@ -2137,7 +3304,6 @@
           <w:szCs w:val="24"/>
           <w:lang w:val="en-US"/>
         </w:rPr>
-        <w:lastRenderedPageBreak/>
         <w:t>2.</w:t>
       </w:r>
       <w:r>
@@ -2472,127 +3638,189 @@
           <w:szCs w:val="24"/>
           <w:lang w:val="en-US"/>
         </w:rPr>
+        <w:t>, KDD and SEMMA.</w:t>
+      </w:r>
+    </w:p>
+    <w:p>
+      <w:pPr>
+        <w:rPr>
+          <w:rFonts w:ascii="Times New Roman" w:hAnsi="Times New Roman" w:cs="Times New Roman"/>
+          <w:sz w:val="24"/>
+          <w:szCs w:val="24"/>
+          <w:lang w:val="en-US"/>
+        </w:rPr>
+      </w:pPr>
+      <w:r>
+        <w:rPr>
+          <w:rFonts w:ascii="Times New Roman" w:hAnsi="Times New Roman" w:cs="Times New Roman"/>
+          <w:sz w:val="24"/>
+          <w:szCs w:val="24"/>
+          <w:lang w:val="en-US"/>
+        </w:rPr>
+        <w:t xml:space="preserve">As </w:t>
+      </w:r>
+      <w:r>
+        <w:rPr>
+          <w:rFonts w:ascii="Times New Roman" w:hAnsi="Times New Roman" w:cs="Times New Roman"/>
+          <w:sz w:val="24"/>
+          <w:szCs w:val="24"/>
+          <w:lang w:val="en-US"/>
+        </w:rPr>
+        <w:t xml:space="preserve">a </w:t>
+      </w:r>
+      <w:r>
+        <w:rPr>
+          <w:rFonts w:ascii="Times New Roman" w:hAnsi="Times New Roman" w:cs="Times New Roman"/>
+          <w:sz w:val="24"/>
+          <w:szCs w:val="24"/>
+          <w:lang w:val="en-US"/>
+        </w:rPr>
+        <w:t>project management framework</w:t>
+      </w:r>
+      <w:r>
+        <w:rPr>
+          <w:rFonts w:ascii="Times New Roman" w:hAnsi="Times New Roman" w:cs="Times New Roman"/>
+          <w:sz w:val="24"/>
+          <w:szCs w:val="24"/>
+          <w:lang w:val="en-US"/>
+        </w:rPr>
+        <w:t>,</w:t>
+      </w:r>
+      <w:r>
+        <w:rPr>
+          <w:rFonts w:ascii="Times New Roman" w:hAnsi="Times New Roman" w:cs="Times New Roman"/>
+          <w:sz w:val="24"/>
+          <w:szCs w:val="24"/>
+          <w:lang w:val="en-US"/>
+        </w:rPr>
+        <w:t xml:space="preserve"> we are going to discuss each of them in detail</w:t>
+      </w:r>
+      <w:r>
+        <w:rPr>
+          <w:rFonts w:ascii="Times New Roman" w:hAnsi="Times New Roman" w:cs="Times New Roman"/>
+          <w:sz w:val="24"/>
+          <w:szCs w:val="24"/>
+          <w:lang w:val="en-US"/>
+        </w:rPr>
+        <w:t>. We</w:t>
+      </w:r>
+      <w:r>
+        <w:rPr>
+          <w:rFonts w:ascii="Times New Roman" w:hAnsi="Times New Roman" w:cs="Times New Roman"/>
+          <w:sz w:val="24"/>
+          <w:szCs w:val="24"/>
+          <w:lang w:val="en-US"/>
+        </w:rPr>
+        <w:t xml:space="preserve"> have </w:t>
+      </w:r>
+      <w:r>
+        <w:rPr>
+          <w:rFonts w:ascii="Times New Roman" w:hAnsi="Times New Roman" w:cs="Times New Roman"/>
+          <w:sz w:val="24"/>
+          <w:szCs w:val="24"/>
+          <w:lang w:val="en-US"/>
+        </w:rPr>
+        <w:t>CRISP-DM (Cross Industry Standard Process project), KDD (Knowledge Discovery in Databases) and SEMMA (Sample, Explore, Modify, Model, Assess)</w:t>
+      </w:r>
+      <w:r>
+        <w:rPr>
+          <w:rFonts w:ascii="Times New Roman" w:hAnsi="Times New Roman" w:cs="Times New Roman"/>
+          <w:sz w:val="24"/>
+          <w:szCs w:val="24"/>
+          <w:lang w:val="en-US"/>
+        </w:rPr>
+        <w:t xml:space="preserve"> models</w:t>
+      </w:r>
+      <w:r>
+        <w:rPr>
+          <w:rFonts w:ascii="Times New Roman" w:hAnsi="Times New Roman" w:cs="Times New Roman"/>
+          <w:sz w:val="24"/>
+          <w:szCs w:val="24"/>
+          <w:lang w:val="en-US"/>
+        </w:rPr>
+        <w:t>.</w:t>
+      </w:r>
+      <w:r>
+        <w:rPr>
+          <w:rFonts w:ascii="Times New Roman" w:hAnsi="Times New Roman" w:cs="Times New Roman"/>
+          <w:sz w:val="24"/>
+          <w:szCs w:val="24"/>
+          <w:lang w:val="en-US"/>
+        </w:rPr>
+        <w:t xml:space="preserve"> </w:t>
+      </w:r>
+    </w:p>
+    <w:p>
+      <w:pPr>
+        <w:rPr>
+          <w:rFonts w:ascii="Times New Roman" w:hAnsi="Times New Roman" w:cs="Times New Roman"/>
+          <w:sz w:val="24"/>
+          <w:szCs w:val="24"/>
+          <w:lang w:val="en-US"/>
+        </w:rPr>
+      </w:pPr>
+      <w:r>
+        <w:rPr>
+          <w:rFonts w:ascii="Times New Roman" w:hAnsi="Times New Roman" w:cs="Times New Roman"/>
+          <w:sz w:val="24"/>
+          <w:szCs w:val="24"/>
+          <w:lang w:val="en-US"/>
+        </w:rPr>
+        <w:t xml:space="preserve">CRISP-DM </w:t>
+      </w:r>
+      <w:r>
+        <w:rPr>
+          <w:rFonts w:ascii="Times New Roman" w:hAnsi="Times New Roman" w:cs="Times New Roman"/>
+          <w:sz w:val="24"/>
+          <w:szCs w:val="24"/>
+          <w:lang w:val="en-US"/>
+        </w:rPr>
+        <w:t>has six phases</w:t>
+      </w:r>
+      <w:r>
+        <w:rPr>
+          <w:rFonts w:ascii="Times New Roman" w:hAnsi="Times New Roman" w:cs="Times New Roman"/>
+          <w:sz w:val="24"/>
+          <w:szCs w:val="24"/>
+          <w:lang w:val="en-US"/>
+        </w:rPr>
         <w:t xml:space="preserve">, </w:t>
       </w:r>
-      <w:proofErr w:type="gramStart"/>
-      <w:r>
-        <w:rPr>
-          <w:rFonts w:ascii="Arial" w:hAnsi="Arial" w:cs="Arial"/>
-          <w:sz w:val="24"/>
-          <w:szCs w:val="24"/>
-          <w:lang w:val="en-US"/>
-        </w:rPr>
-        <w:t>KDD</w:t>
-      </w:r>
-      <w:proofErr w:type="gramEnd"/>
-      <w:r>
-        <w:rPr>
-          <w:rFonts w:ascii="Arial" w:hAnsi="Arial" w:cs="Arial"/>
-          <w:sz w:val="24"/>
-          <w:szCs w:val="24"/>
-          <w:lang w:val="en-US"/>
-        </w:rPr>
-        <w:t xml:space="preserve"> and SEMMA.</w:t>
-      </w:r>
-    </w:p>
-    <w:p>
-      <w:pPr>
-        <w:rPr>
-          <w:rFonts w:ascii="Times New Roman" w:hAnsi="Times New Roman" w:cs="Times New Roman"/>
-          <w:sz w:val="24"/>
-          <w:szCs w:val="24"/>
-          <w:lang w:val="en-US"/>
-        </w:rPr>
-      </w:pPr>
-      <w:r>
-        <w:rPr>
-          <w:rFonts w:ascii="Times New Roman" w:hAnsi="Times New Roman" w:cs="Times New Roman"/>
-          <w:sz w:val="24"/>
-          <w:szCs w:val="24"/>
-          <w:lang w:val="en-US"/>
-        </w:rPr>
-        <w:t xml:space="preserve">As </w:t>
-      </w:r>
-      <w:r>
-        <w:rPr>
-          <w:rFonts w:ascii="Times New Roman" w:hAnsi="Times New Roman" w:cs="Times New Roman"/>
-          <w:sz w:val="24"/>
-          <w:szCs w:val="24"/>
-          <w:lang w:val="en-US"/>
-        </w:rPr>
-        <w:t xml:space="preserve">a </w:t>
-      </w:r>
-      <w:r>
-        <w:rPr>
-          <w:rFonts w:ascii="Times New Roman" w:hAnsi="Times New Roman" w:cs="Times New Roman"/>
-          <w:sz w:val="24"/>
-          <w:szCs w:val="24"/>
-          <w:lang w:val="en-US"/>
-        </w:rPr>
-        <w:t>project management framework</w:t>
-      </w:r>
-      <w:r>
-        <w:rPr>
-          <w:rFonts w:ascii="Times New Roman" w:hAnsi="Times New Roman" w:cs="Times New Roman"/>
-          <w:sz w:val="24"/>
-          <w:szCs w:val="24"/>
-          <w:lang w:val="en-US"/>
-        </w:rPr>
-        <w:t>,</w:t>
-      </w:r>
-      <w:r>
-        <w:rPr>
-          <w:rFonts w:ascii="Times New Roman" w:hAnsi="Times New Roman" w:cs="Times New Roman"/>
-          <w:sz w:val="24"/>
-          <w:szCs w:val="24"/>
-          <w:lang w:val="en-US"/>
-        </w:rPr>
-        <w:t xml:space="preserve"> we are going to discuss each of them in detail</w:t>
-      </w:r>
-      <w:r>
-        <w:rPr>
-          <w:rFonts w:ascii="Times New Roman" w:hAnsi="Times New Roman" w:cs="Times New Roman"/>
-          <w:sz w:val="24"/>
-          <w:szCs w:val="24"/>
-          <w:lang w:val="en-US"/>
-        </w:rPr>
-        <w:t>. We</w:t>
-      </w:r>
-      <w:r>
-        <w:rPr>
-          <w:rFonts w:ascii="Times New Roman" w:hAnsi="Times New Roman" w:cs="Times New Roman"/>
-          <w:sz w:val="24"/>
-          <w:szCs w:val="24"/>
-          <w:lang w:val="en-US"/>
-        </w:rPr>
-        <w:t xml:space="preserve"> have </w:t>
-      </w:r>
-      <w:r>
-        <w:rPr>
-          <w:rFonts w:ascii="Times New Roman" w:hAnsi="Times New Roman" w:cs="Times New Roman"/>
-          <w:sz w:val="24"/>
-          <w:szCs w:val="24"/>
-          <w:lang w:val="en-US"/>
-        </w:rPr>
-        <w:t>CRISP-DM (Cross Industry Standard Process project), KDD (Knowledge Discovery in Databases) and SEMMA (Sample, Explore, Modify, Model, Assess)</w:t>
-      </w:r>
-      <w:r>
-        <w:rPr>
-          <w:rFonts w:ascii="Times New Roman" w:hAnsi="Times New Roman" w:cs="Times New Roman"/>
-          <w:sz w:val="24"/>
-          <w:szCs w:val="24"/>
-          <w:lang w:val="en-US"/>
-        </w:rPr>
-        <w:t xml:space="preserve"> models</w:t>
-      </w:r>
-      <w:r>
-        <w:rPr>
-          <w:rFonts w:ascii="Times New Roman" w:hAnsi="Times New Roman" w:cs="Times New Roman"/>
-          <w:sz w:val="24"/>
-          <w:szCs w:val="24"/>
-          <w:lang w:val="en-US"/>
-        </w:rPr>
-        <w:t>.</w:t>
+      <w:r>
+        <w:rPr>
+          <w:rFonts w:ascii="Times New Roman" w:hAnsi="Times New Roman" w:cs="Times New Roman"/>
+          <w:sz w:val="24"/>
+          <w:szCs w:val="24"/>
+          <w:lang w:val="en-US"/>
+        </w:rPr>
+        <w:t>b</w:t>
+      </w:r>
+      <w:r>
+        <w:rPr>
+          <w:rFonts w:ascii="Times New Roman" w:hAnsi="Times New Roman" w:cs="Times New Roman"/>
+          <w:sz w:val="24"/>
+          <w:szCs w:val="24"/>
+          <w:lang w:val="en-US"/>
+        </w:rPr>
+        <w:t>usiness/</w:t>
+      </w:r>
+      <w:r>
+        <w:rPr>
+          <w:rFonts w:ascii="Times New Roman" w:hAnsi="Times New Roman" w:cs="Times New Roman"/>
+          <w:sz w:val="24"/>
+          <w:szCs w:val="24"/>
+          <w:lang w:val="en-US"/>
+        </w:rPr>
+        <w:t>r</w:t>
+      </w:r>
+      <w:r>
+        <w:rPr>
+          <w:rFonts w:ascii="Times New Roman" w:hAnsi="Times New Roman" w:cs="Times New Roman"/>
+          <w:sz w:val="24"/>
+          <w:szCs w:val="24"/>
+          <w:lang w:val="en-US"/>
+        </w:rPr>
+        <w:t>esearch</w:t>
       </w:r>
       <w:r>
         <w:rPr>
@@ -2603,78 +3831,77 @@
         </w:rPr>
         <w:t xml:space="preserve"> </w:t>
       </w:r>
-    </w:p>
-    <w:p>
-      <w:pPr>
-        <w:rPr>
-          <w:rFonts w:ascii="Times New Roman" w:hAnsi="Times New Roman" w:cs="Times New Roman"/>
-          <w:sz w:val="24"/>
-          <w:szCs w:val="24"/>
-          <w:lang w:val="en-US"/>
-        </w:rPr>
-      </w:pPr>
-      <w:r>
-        <w:rPr>
-          <w:rFonts w:ascii="Times New Roman" w:hAnsi="Times New Roman" w:cs="Times New Roman"/>
-          <w:sz w:val="24"/>
-          <w:szCs w:val="24"/>
-          <w:lang w:val="en-US"/>
-        </w:rPr>
-        <w:t xml:space="preserve">CRISP-DM </w:t>
-      </w:r>
-      <w:r>
-        <w:rPr>
-          <w:rFonts w:ascii="Times New Roman" w:hAnsi="Times New Roman" w:cs="Times New Roman"/>
-          <w:sz w:val="24"/>
-          <w:szCs w:val="24"/>
-          <w:lang w:val="en-US"/>
-        </w:rPr>
-        <w:t>has six phases</w:t>
-      </w:r>
-      <w:r>
-        <w:rPr>
-          <w:rFonts w:ascii="Times New Roman" w:hAnsi="Times New Roman" w:cs="Times New Roman"/>
-          <w:sz w:val="24"/>
-          <w:szCs w:val="24"/>
-          <w:lang w:val="en-US"/>
-        </w:rPr>
-        <w:t xml:space="preserve">, </w:t>
-      </w:r>
-      <w:r>
-        <w:rPr>
-          <w:rFonts w:ascii="Times New Roman" w:hAnsi="Times New Roman" w:cs="Times New Roman"/>
-          <w:sz w:val="24"/>
-          <w:szCs w:val="24"/>
-          <w:lang w:val="en-US"/>
-        </w:rPr>
-        <w:t>b</w:t>
-      </w:r>
-      <w:r>
-        <w:rPr>
-          <w:rFonts w:ascii="Times New Roman" w:hAnsi="Times New Roman" w:cs="Times New Roman"/>
-          <w:sz w:val="24"/>
-          <w:szCs w:val="24"/>
-          <w:lang w:val="en-US"/>
-        </w:rPr>
-        <w:t>usiness/</w:t>
-      </w:r>
-      <w:r>
-        <w:rPr>
-          <w:rFonts w:ascii="Times New Roman" w:hAnsi="Times New Roman" w:cs="Times New Roman"/>
-          <w:sz w:val="24"/>
-          <w:szCs w:val="24"/>
-          <w:lang w:val="en-US"/>
-        </w:rPr>
-        <w:t>r</w:t>
-      </w:r>
-      <w:r>
-        <w:rPr>
-          <w:rFonts w:ascii="Times New Roman" w:hAnsi="Times New Roman" w:cs="Times New Roman"/>
-          <w:sz w:val="24"/>
-          <w:szCs w:val="24"/>
-          <w:lang w:val="en-US"/>
-        </w:rPr>
-        <w:t>esearch</w:t>
+      <w:r>
+        <w:rPr>
+          <w:rFonts w:ascii="Times New Roman" w:hAnsi="Times New Roman" w:cs="Times New Roman"/>
+          <w:sz w:val="24"/>
+          <w:szCs w:val="24"/>
+          <w:lang w:val="en-US"/>
+        </w:rPr>
+        <w:t>u</w:t>
+      </w:r>
+      <w:r>
+        <w:rPr>
+          <w:rFonts w:ascii="Times New Roman" w:hAnsi="Times New Roman" w:cs="Times New Roman"/>
+          <w:sz w:val="24"/>
+          <w:szCs w:val="24"/>
+          <w:lang w:val="en-US"/>
+        </w:rPr>
+        <w:t xml:space="preserve">nderstanding, </w:t>
+      </w:r>
+      <w:r>
+        <w:rPr>
+          <w:rFonts w:ascii="Times New Roman" w:hAnsi="Times New Roman" w:cs="Times New Roman"/>
+          <w:sz w:val="24"/>
+          <w:szCs w:val="24"/>
+          <w:lang w:val="en-US"/>
+        </w:rPr>
+        <w:t>d</w:t>
+      </w:r>
+      <w:r>
+        <w:rPr>
+          <w:rFonts w:ascii="Times New Roman" w:hAnsi="Times New Roman" w:cs="Times New Roman"/>
+          <w:sz w:val="24"/>
+          <w:szCs w:val="24"/>
+          <w:lang w:val="en-US"/>
+        </w:rPr>
+        <w:t xml:space="preserve">ata </w:t>
+      </w:r>
+      <w:r>
+        <w:rPr>
+          <w:rFonts w:ascii="Times New Roman" w:hAnsi="Times New Roman" w:cs="Times New Roman"/>
+          <w:sz w:val="24"/>
+          <w:szCs w:val="24"/>
+          <w:lang w:val="en-US"/>
+        </w:rPr>
+        <w:t>u</w:t>
+      </w:r>
+      <w:r>
+        <w:rPr>
+          <w:rFonts w:ascii="Times New Roman" w:hAnsi="Times New Roman" w:cs="Times New Roman"/>
+          <w:sz w:val="24"/>
+          <w:szCs w:val="24"/>
+          <w:lang w:val="en-US"/>
+        </w:rPr>
+        <w:t xml:space="preserve">nderstanding, </w:t>
+      </w:r>
+      <w:r>
+        <w:rPr>
+          <w:rFonts w:ascii="Times New Roman" w:hAnsi="Times New Roman" w:cs="Times New Roman"/>
+          <w:sz w:val="24"/>
+          <w:szCs w:val="24"/>
+          <w:lang w:val="en-US"/>
+        </w:rPr>
+        <w:t>d</w:t>
+      </w:r>
+      <w:r>
+        <w:rPr>
+          <w:rFonts w:ascii="Times New Roman" w:hAnsi="Times New Roman" w:cs="Times New Roman"/>
+          <w:sz w:val="24"/>
+          <w:szCs w:val="24"/>
+          <w:lang w:val="en-US"/>
+        </w:rPr>
+        <w:t>ata</w:t>
       </w:r>
       <w:r>
         <w:rPr>
@@ -2692,70 +3919,25 @@
           <w:szCs w:val="24"/>
           <w:lang w:val="en-US"/>
         </w:rPr>
-        <w:t>u</w:t>
-      </w:r>
-      <w:r>
-        <w:rPr>
-          <w:rFonts w:ascii="Times New Roman" w:hAnsi="Times New Roman" w:cs="Times New Roman"/>
-          <w:sz w:val="24"/>
-          <w:szCs w:val="24"/>
-          <w:lang w:val="en-US"/>
-        </w:rPr>
-        <w:t xml:space="preserve">nderstanding, </w:t>
-      </w:r>
-      <w:r>
-        <w:rPr>
-          <w:rFonts w:ascii="Times New Roman" w:hAnsi="Times New Roman" w:cs="Times New Roman"/>
-          <w:sz w:val="24"/>
-          <w:szCs w:val="24"/>
-          <w:lang w:val="en-US"/>
-        </w:rPr>
-        <w:t>d</w:t>
-      </w:r>
-      <w:r>
-        <w:rPr>
-          <w:rFonts w:ascii="Times New Roman" w:hAnsi="Times New Roman" w:cs="Times New Roman"/>
-          <w:sz w:val="24"/>
-          <w:szCs w:val="24"/>
-          <w:lang w:val="en-US"/>
-        </w:rPr>
-        <w:t xml:space="preserve">ata </w:t>
-      </w:r>
-      <w:r>
-        <w:rPr>
-          <w:rFonts w:ascii="Times New Roman" w:hAnsi="Times New Roman" w:cs="Times New Roman"/>
-          <w:sz w:val="24"/>
-          <w:szCs w:val="24"/>
-          <w:lang w:val="en-US"/>
-        </w:rPr>
-        <w:t>u</w:t>
-      </w:r>
-      <w:r>
-        <w:rPr>
-          <w:rFonts w:ascii="Times New Roman" w:hAnsi="Times New Roman" w:cs="Times New Roman"/>
-          <w:sz w:val="24"/>
-          <w:szCs w:val="24"/>
-          <w:lang w:val="en-US"/>
-        </w:rPr>
-        <w:t xml:space="preserve">nderstanding, </w:t>
-      </w:r>
-      <w:r>
-        <w:rPr>
-          <w:rFonts w:ascii="Times New Roman" w:hAnsi="Times New Roman" w:cs="Times New Roman"/>
-          <w:sz w:val="24"/>
-          <w:szCs w:val="24"/>
-          <w:lang w:val="en-US"/>
-        </w:rPr>
-        <w:t>d</w:t>
-      </w:r>
-      <w:r>
-        <w:rPr>
-          <w:rFonts w:ascii="Times New Roman" w:hAnsi="Times New Roman" w:cs="Times New Roman"/>
-          <w:sz w:val="24"/>
-          <w:szCs w:val="24"/>
-          <w:lang w:val="en-US"/>
-        </w:rPr>
-        <w:t>ata</w:t>
+        <w:t xml:space="preserve">preparation, modeling phase, </w:t>
+      </w:r>
+      <w:r>
+        <w:rPr>
+          <w:rFonts w:ascii="Times New Roman" w:hAnsi="Times New Roman" w:cs="Times New Roman"/>
+          <w:sz w:val="24"/>
+          <w:szCs w:val="24"/>
+          <w:lang w:val="en-US"/>
+        </w:rPr>
+        <w:t>evaluation,</w:t>
+      </w:r>
+      <w:r>
+        <w:rPr>
+          <w:rFonts w:ascii="Times New Roman" w:hAnsi="Times New Roman" w:cs="Times New Roman"/>
+          <w:sz w:val="24"/>
+          <w:szCs w:val="24"/>
+          <w:lang w:val="en-US"/>
+        </w:rPr>
+        <w:t xml:space="preserve"> and deployment.</w:t>
       </w:r>
       <w:r>
         <w:rPr>
@@ -2773,42 +3955,6 @@
           <w:szCs w:val="24"/>
           <w:lang w:val="en-US"/>
         </w:rPr>
-        <w:t xml:space="preserve">preparation, modeling phase, </w:t>
-      </w:r>
-      <w:r>
-        <w:rPr>
-          <w:rFonts w:ascii="Times New Roman" w:hAnsi="Times New Roman" w:cs="Times New Roman"/>
-          <w:sz w:val="24"/>
-          <w:szCs w:val="24"/>
-          <w:lang w:val="en-US"/>
-        </w:rPr>
-        <w:t>evaluation,</w:t>
-      </w:r>
-      <w:r>
-        <w:rPr>
-          <w:rFonts w:ascii="Times New Roman" w:hAnsi="Times New Roman" w:cs="Times New Roman"/>
-          <w:sz w:val="24"/>
-          <w:szCs w:val="24"/>
-          <w:lang w:val="en-US"/>
-        </w:rPr>
-        <w:t xml:space="preserve"> and deployment.</w:t>
-      </w:r>
-      <w:r>
-        <w:rPr>
-          <w:rFonts w:ascii="Times New Roman" w:hAnsi="Times New Roman" w:cs="Times New Roman"/>
-          <w:sz w:val="24"/>
-          <w:szCs w:val="24"/>
-          <w:lang w:val="en-US"/>
-        </w:rPr>
-        <w:t xml:space="preserve"> </w:t>
-      </w:r>
-      <w:r>
-        <w:rPr>
-          <w:rFonts w:ascii="Times New Roman" w:hAnsi="Times New Roman" w:cs="Times New Roman"/>
-          <w:sz w:val="24"/>
-          <w:szCs w:val="24"/>
-          <w:lang w:val="en-US"/>
-        </w:rPr>
         <w:t xml:space="preserve">A </w:t>
       </w:r>
       <w:r>
@@ -2872,7 +4018,17 @@
           <w:szCs w:val="24"/>
           <w:lang w:val="en-US"/>
         </w:rPr>
-        <w:t>Average Prediction, Multiple Regression, Decision Tree, Artificial Neural Network ensemble, Support Vector Machine and Random Forest.</w:t>
+        <w:t xml:space="preserve">Average Prediction, Multiple Regression, Decision Tree, Artificial Neural Network ensemble, Support Vector Machine and Random </w:t>
+      </w:r>
+      <w:r>
+        <w:rPr>
+          <w:rFonts w:ascii="Times New Roman" w:hAnsi="Times New Roman" w:cs="Times New Roman"/>
+          <w:sz w:val="24"/>
+          <w:szCs w:val="24"/>
+          <w:lang w:val="en-US"/>
+        </w:rPr>
+        <w:lastRenderedPageBreak/>
+        <w:t>Forest.</w:t>
       </w:r>
       <w:r>
         <w:rPr>
@@ -2939,7 +4095,7 @@
                     <pic:cNvPicPr/>
                   </pic:nvPicPr>
                   <pic:blipFill>
-                    <a:blip r:embed="rId11"/>
+                    <a:blip r:embed="rId12"/>
                     <a:stretch>
                       <a:fillRect/>
                     </a:stretch>
@@ -2970,7 +4126,6 @@
           <w:lang w:val="en-US"/>
         </w:rPr>
       </w:pPr>
-      <w:proofErr w:type="gramStart"/>
       <w:r>
         <w:rPr>
           <w:rFonts w:ascii="Times New Roman" w:hAnsi="Times New Roman" w:cs="Times New Roman"/>
@@ -3007,7 +4162,6 @@
         </w:rPr>
         <w:t>:</w:t>
       </w:r>
-      <w:proofErr w:type="gramEnd"/>
       <w:r>
         <w:rPr>
           <w:rFonts w:ascii="Times New Roman" w:hAnsi="Times New Roman" w:cs="Times New Roman"/>
@@ -3052,27 +4206,7 @@
           <w:szCs w:val="24"/>
           <w:lang w:val="en-US"/>
         </w:rPr>
-        <w:t xml:space="preserve"> we retrieve and </w:t>
-      </w:r>
-      <w:proofErr w:type="spellStart"/>
-      <w:r>
-        <w:rPr>
-          <w:rFonts w:ascii="Times New Roman" w:hAnsi="Times New Roman" w:cs="Times New Roman"/>
-          <w:sz w:val="24"/>
-          <w:szCs w:val="24"/>
-          <w:lang w:val="en-US"/>
-        </w:rPr>
-        <w:t>analise</w:t>
-      </w:r>
-      <w:proofErr w:type="spellEnd"/>
-      <w:r>
-        <w:rPr>
-          <w:rFonts w:ascii="Times New Roman" w:hAnsi="Times New Roman" w:cs="Times New Roman"/>
-          <w:sz w:val="24"/>
-          <w:szCs w:val="24"/>
-          <w:lang w:val="en-US"/>
-        </w:rPr>
-        <w:t xml:space="preserve"> the data stored in </w:t>
+        <w:t xml:space="preserve"> we retrieve and analise the data stored in </w:t>
       </w:r>
       <w:r>
         <w:rPr>
@@ -3171,27 +4305,7 @@
           <w:szCs w:val="24"/>
           <w:lang w:val="en-US"/>
         </w:rPr>
-        <w:t>(</w:t>
-      </w:r>
-      <w:proofErr w:type="spellStart"/>
-      <w:r>
-        <w:rPr>
-          <w:rFonts w:ascii="Times New Roman" w:hAnsi="Times New Roman" w:cs="Times New Roman"/>
-          <w:sz w:val="24"/>
-          <w:szCs w:val="24"/>
-          <w:lang w:val="en-US"/>
-        </w:rPr>
-        <w:t>Głowania</w:t>
-      </w:r>
-      <w:proofErr w:type="spellEnd"/>
-      <w:r>
-        <w:rPr>
-          <w:rFonts w:ascii="Times New Roman" w:hAnsi="Times New Roman" w:cs="Times New Roman"/>
-          <w:sz w:val="24"/>
-          <w:szCs w:val="24"/>
-          <w:lang w:val="en-US"/>
-        </w:rPr>
-        <w:t xml:space="preserve"> et al., </w:t>
+        <w:t xml:space="preserve">(Głowania et al., </w:t>
       </w:r>
       <w:r>
         <w:rPr>
@@ -3228,7 +4342,6 @@
           <w:noProof/>
           <w:lang w:val="en-US"/>
         </w:rPr>
-        <w:lastRenderedPageBreak/>
         <w:drawing>
           <wp:inline distT="0" distB="0" distL="0" distR="0" wp14:anchorId="06741306" wp14:editId="0BCFAEBA">
             <wp:extent cx="2489200" cy="2286166"/>
@@ -3245,7 +4358,7 @@
                     <pic:cNvPicPr/>
                   </pic:nvPicPr>
                   <pic:blipFill>
-                    <a:blip r:embed="rId12"/>
+                    <a:blip r:embed="rId13"/>
                     <a:stretch>
                       <a:fillRect/>
                     </a:stretch>
@@ -3276,7 +4389,6 @@
           <w:lang w:val="en-US"/>
         </w:rPr>
       </w:pPr>
-      <w:proofErr w:type="gramStart"/>
       <w:r>
         <w:rPr>
           <w:rFonts w:ascii="Times New Roman" w:hAnsi="Times New Roman" w:cs="Times New Roman"/>
@@ -3302,17 +4414,7 @@
           <w:szCs w:val="24"/>
           <w:lang w:val="en-US"/>
         </w:rPr>
-        <w:t>:</w:t>
-      </w:r>
-      <w:proofErr w:type="gramEnd"/>
-      <w:r>
-        <w:rPr>
-          <w:rFonts w:ascii="Times New Roman" w:hAnsi="Times New Roman" w:cs="Times New Roman"/>
-          <w:sz w:val="24"/>
-          <w:szCs w:val="24"/>
-          <w:lang w:val="en-US"/>
-        </w:rPr>
-        <w:t xml:space="preserve"> </w:t>
+        <w:t xml:space="preserve">: </w:t>
       </w:r>
       <w:r>
         <w:rPr>
@@ -3367,27 +4469,7 @@
           <w:szCs w:val="24"/>
           <w:lang w:val="en-US"/>
         </w:rPr>
-        <w:t xml:space="preserve">sample, explore, modify, </w:t>
-      </w:r>
-      <w:proofErr w:type="gramStart"/>
-      <w:r>
-        <w:rPr>
-          <w:rFonts w:ascii="Times New Roman" w:hAnsi="Times New Roman" w:cs="Times New Roman"/>
-          <w:sz w:val="24"/>
-          <w:szCs w:val="24"/>
-          <w:lang w:val="en-US"/>
-        </w:rPr>
-        <w:t>model</w:t>
-      </w:r>
-      <w:proofErr w:type="gramEnd"/>
-      <w:r>
-        <w:rPr>
-          <w:rFonts w:ascii="Times New Roman" w:hAnsi="Times New Roman" w:cs="Times New Roman"/>
-          <w:sz w:val="24"/>
-          <w:szCs w:val="24"/>
-          <w:lang w:val="en-US"/>
-        </w:rPr>
-        <w:t xml:space="preserve"> and assess. </w:t>
+        <w:t xml:space="preserve">sample, explore, modify, model and assess. </w:t>
       </w:r>
       <w:r>
         <w:rPr>
@@ -3434,25 +4516,14 @@
         </w:rPr>
         <w:t xml:space="preserve"> (</w:t>
       </w:r>
-      <w:proofErr w:type="spellStart"/>
-      <w:r>
-        <w:rPr>
-          <w:rFonts w:ascii="Times New Roman" w:hAnsi="Times New Roman" w:cs="Times New Roman"/>
-          <w:sz w:val="24"/>
-          <w:szCs w:val="24"/>
-          <w:lang w:val="en-US"/>
-        </w:rPr>
-        <w:t>Forradellas</w:t>
-      </w:r>
-      <w:proofErr w:type="spellEnd"/>
-      <w:r>
-        <w:rPr>
-          <w:rFonts w:ascii="Times New Roman" w:hAnsi="Times New Roman" w:cs="Times New Roman"/>
-          <w:sz w:val="24"/>
-          <w:szCs w:val="24"/>
-          <w:lang w:val="en-US"/>
-        </w:rPr>
-        <w:t xml:space="preserve"> et al., 2020)</w:t>
+      <w:r>
+        <w:rPr>
+          <w:rFonts w:ascii="Times New Roman" w:hAnsi="Times New Roman" w:cs="Times New Roman"/>
+          <w:sz w:val="24"/>
+          <w:szCs w:val="24"/>
+          <w:lang w:val="en-US"/>
+        </w:rPr>
+        <w:t>Forradellas et al., 2020)</w:t>
       </w:r>
       <w:r>
         <w:rPr>
@@ -3492,7 +4563,7 @@
                     <pic:cNvPicPr/>
                   </pic:nvPicPr>
                   <pic:blipFill>
-                    <a:blip r:embed="rId13"/>
+                    <a:blip r:embed="rId14"/>
                     <a:stretch>
                       <a:fillRect/>
                     </a:stretch>
@@ -3558,6 +4629,7 @@
           <w:szCs w:val="24"/>
           <w:lang w:val="en-US"/>
         </w:rPr>
+        <w:lastRenderedPageBreak/>
         <w:t>In</w:t>
       </w:r>
       <w:r>
@@ -3623,7 +4695,6 @@
         </w:rPr>
         <w:t xml:space="preserve">l </w:t>
       </w:r>
-      <w:proofErr w:type="gramStart"/>
       <w:r>
         <w:rPr>
           <w:rFonts w:ascii="Times New Roman" w:hAnsi="Times New Roman" w:cs="Times New Roman"/>
@@ -3633,7 +4704,6 @@
         </w:rPr>
         <w:t>in regard to</w:t>
       </w:r>
-      <w:proofErr w:type="gramEnd"/>
       <w:r>
         <w:rPr>
           <w:rFonts w:ascii="Times New Roman" w:hAnsi="Times New Roman" w:cs="Times New Roman"/>
@@ -3888,16 +4958,8 @@
         <w:rPr>
           <w:lang w:val="en-US"/>
         </w:rPr>
-        <w:t xml:space="preserve">Programming paradigms </w:t>
-      </w:r>
-      <w:proofErr w:type="gramStart"/>
-      <w:r>
-        <w:rPr>
-          <w:lang w:val="en-US"/>
-        </w:rPr>
-        <w:t>used</w:t>
-      </w:r>
-      <w:proofErr w:type="gramEnd"/>
+        <w:t>Programming paradigms used</w:t>
+      </w:r>
     </w:p>
     <w:p>
       <w:pPr>
@@ -3907,8 +4969,8 @@
       </w:pPr>
     </w:p>
     <w:sectPr>
-      <w:headerReference w:type="default" r:id="rId14"/>
-      <w:footerReference w:type="default" r:id="rId15"/>
+      <w:headerReference w:type="default" r:id="rId15"/>
+      <w:footerReference w:type="default" r:id="rId16"/>
       <w:pgSz w:w="11906" w:h="16838"/>
       <w:pgMar w:top="1440" w:right="1440" w:bottom="1440" w:left="1440" w:header="708" w:footer="708" w:gutter="0"/>
       <w:cols w:space="708"/>
@@ -4067,6 +5129,119 @@
 <file path=word/numbering.xml><?xml version="1.0" encoding="utf-8"?>
 <w:numbering xmlns:wpc="http://schemas.microsoft.com/office/word/2010/wordprocessingCanvas" xmlns:cx="http://schemas.microsoft.com/office/drawing/2014/chartex" xmlns:cx1="http://schemas.microsoft.com/office/drawing/2015/9/8/chartex" xmlns:cx2="http://schemas.microsoft.com/office/drawing/2015/10/21/chartex" xmlns:cx3="http://schemas.microsoft.com/office/drawing/2016/5/9/chartex" xmlns:cx4="http://schemas.microsoft.com/office/drawing/2016/5/10/chartex" xmlns:cx5="http://schemas.microsoft.com/office/drawing/2016/5/11/chartex" xmlns:cx6="http://schemas.microsoft.com/office/drawing/2016/5/12/chartex" xmlns:cx7="http://schemas.microsoft.com/office/drawing/2016/5/13/chartex" xmlns:cx8="http://schemas.microsoft.com/office/drawing/2016/5/14/chartex" xmlns:mc="http://schemas.openxmlformats.org/markup-compatibility/2006" xmlns:aink="http://schemas.microsoft.com/office/drawing/2016/ink" xmlns:am3d="http://schemas.microsoft.com/office/drawing/2017/model3d" xmlns:o="urn:schemas-microsoft-com:office:office" xmlns:oel="http://schemas.microsoft.com/office/2019/extlst" xmlns:r="http://schemas.openxmlformats.org/officeDocument/2006/relationships" xmlns:m="http://schemas.openxmlformats.org/officeDocument/2006/math" xmlns:v="urn:schemas-microsoft-com:vml" xmlns:wp14="http://schemas.microsoft.com/office/word/2010/wordprocessingDrawing" xmlns:wp="http://schemas.openxmlformats.org/drawingml/2006/wordprocessingDrawing" xmlns:w10="urn:schemas-microsoft-com:office:word" xmlns:w="http://schemas.openxmlformats.org/wordprocessingml/2006/main" xmlns:w14="http://schemas.microsoft.com/office/word/2010/wordml" xmlns:w15="http://schemas.microsoft.com/office/word/2012/wordml" xmlns:w16cex="http://schemas.microsoft.com/office/word/2018/wordml/cex" xmlns:w16cid="http://schemas.microsoft.com/office/word/2016/wordml/cid" xmlns:w16="http://schemas.microsoft.com/office/word/2018/wordml" xmlns:w16sdtdh="http://schemas.microsoft.com/office/word/2020/wordml/sdtdatahash" xmlns:w16se="http://schemas.microsoft.com/office/word/2015/wordml/symex" xmlns:wpg="http://schemas.microsoft.com/office/word/2010/wordprocessingGroup" xmlns:wpi="http://schemas.microsoft.com/office/word/2010/wordprocessingInk" xmlns:wne="http://schemas.microsoft.com/office/word/2006/wordml" xmlns:wps="http://schemas.microsoft.com/office/word/2010/wordprocessingShape" mc:Ignorable="w14 w15 w16se w16cid w16 w16cex w16sdtdh wp14">
   <w:abstractNum w:abstractNumId="0" w15:restartNumberingAfterBreak="0">
+    <w:nsid w:val="0E20020B"/>
+    <w:multiLevelType w:val="hybridMultilevel"/>
+    <w:tmpl w:val="9EFA889E"/>
+    <w:lvl w:ilvl="0" w:tplc="18090001">
+      <w:start w:val="1"/>
+      <w:numFmt w:val="bullet"/>
+      <w:lvlText w:val=""/>
+      <w:lvlJc w:val="left"/>
+      <w:pPr>
+        <w:ind w:left="720" w:hanging="360"/>
+      </w:pPr>
+      <w:rPr>
+        <w:rFonts w:ascii="Symbol" w:hAnsi="Symbol" w:hint="default"/>
+      </w:rPr>
+    </w:lvl>
+    <w:lvl w:ilvl="1" w:tplc="18090003" w:tentative="1">
+      <w:start w:val="1"/>
+      <w:numFmt w:val="bullet"/>
+      <w:lvlText w:val="o"/>
+      <w:lvlJc w:val="left"/>
+      <w:pPr>
+        <w:ind w:left="1440" w:hanging="360"/>
+      </w:pPr>
+      <w:rPr>
+        <w:rFonts w:ascii="Courier New" w:hAnsi="Courier New" w:cs="Courier New" w:hint="default"/>
+      </w:rPr>
+    </w:lvl>
+    <w:lvl w:ilvl="2" w:tplc="18090005" w:tentative="1">
+      <w:start w:val="1"/>
+      <w:numFmt w:val="bullet"/>
+      <w:lvlText w:val=""/>
+      <w:lvlJc w:val="left"/>
+      <w:pPr>
+        <w:ind w:left="2160" w:hanging="360"/>
+      </w:pPr>
+      <w:rPr>
+        <w:rFonts w:ascii="Wingdings" w:hAnsi="Wingdings" w:hint="default"/>
+      </w:rPr>
+    </w:lvl>
+    <w:lvl w:ilvl="3" w:tplc="18090001" w:tentative="1">
+      <w:start w:val="1"/>
+      <w:numFmt w:val="bullet"/>
+      <w:lvlText w:val=""/>
+      <w:lvlJc w:val="left"/>
+      <w:pPr>
+        <w:ind w:left="2880" w:hanging="360"/>
+      </w:pPr>
+      <w:rPr>
+        <w:rFonts w:ascii="Symbol" w:hAnsi="Symbol" w:hint="default"/>
+      </w:rPr>
+    </w:lvl>
+    <w:lvl w:ilvl="4" w:tplc="18090003" w:tentative="1">
+      <w:start w:val="1"/>
+      <w:numFmt w:val="bullet"/>
+      <w:lvlText w:val="o"/>
+      <w:lvlJc w:val="left"/>
+      <w:pPr>
+        <w:ind w:left="3600" w:hanging="360"/>
+      </w:pPr>
+      <w:rPr>
+        <w:rFonts w:ascii="Courier New" w:hAnsi="Courier New" w:cs="Courier New" w:hint="default"/>
+      </w:rPr>
+    </w:lvl>
+    <w:lvl w:ilvl="5" w:tplc="18090005" w:tentative="1">
+      <w:start w:val="1"/>
+      <w:numFmt w:val="bullet"/>
+      <w:lvlText w:val=""/>
+      <w:lvlJc w:val="left"/>
+      <w:pPr>
+        <w:ind w:left="4320" w:hanging="360"/>
+      </w:pPr>
+      <w:rPr>
+        <w:rFonts w:ascii="Wingdings" w:hAnsi="Wingdings" w:hint="default"/>
+      </w:rPr>
+    </w:lvl>
+    <w:lvl w:ilvl="6" w:tplc="18090001" w:tentative="1">
+      <w:start w:val="1"/>
+      <w:numFmt w:val="bullet"/>
+      <w:lvlText w:val=""/>
+      <w:lvlJc w:val="left"/>
+      <w:pPr>
+        <w:ind w:left="5040" w:hanging="360"/>
+      </w:pPr>
+      <w:rPr>
+        <w:rFonts w:ascii="Symbol" w:hAnsi="Symbol" w:hint="default"/>
+      </w:rPr>
+    </w:lvl>
+    <w:lvl w:ilvl="7" w:tplc="18090003" w:tentative="1">
+      <w:start w:val="1"/>
+      <w:numFmt w:val="bullet"/>
+      <w:lvlText w:val="o"/>
+      <w:lvlJc w:val="left"/>
+      <w:pPr>
+        <w:ind w:left="5760" w:hanging="360"/>
+      </w:pPr>
+      <w:rPr>
+        <w:rFonts w:ascii="Courier New" w:hAnsi="Courier New" w:cs="Courier New" w:hint="default"/>
+      </w:rPr>
+    </w:lvl>
+    <w:lvl w:ilvl="8" w:tplc="18090005" w:tentative="1">
+      <w:start w:val="1"/>
+      <w:numFmt w:val="bullet"/>
+      <w:lvlText w:val=""/>
+      <w:lvlJc w:val="left"/>
+      <w:pPr>
+        <w:ind w:left="6480" w:hanging="360"/>
+      </w:pPr>
+      <w:rPr>
+        <w:rFonts w:ascii="Wingdings" w:hAnsi="Wingdings" w:hint="default"/>
+      </w:rPr>
+    </w:lvl>
+  </w:abstractNum>
+  <w:abstractNum w:abstractNumId="1" w15:restartNumberingAfterBreak="0">
     <w:nsid w:val="11BA3DC7"/>
     <w:multiLevelType w:val="hybridMultilevel"/>
     <w:tmpl w:val="0BD2E3E6"/>
@@ -4155,7 +5330,7 @@
       </w:pPr>
     </w:lvl>
   </w:abstractNum>
-  <w:abstractNum w:abstractNumId="1" w15:restartNumberingAfterBreak="0">
+  <w:abstractNum w:abstractNumId="2" w15:restartNumberingAfterBreak="0">
     <w:nsid w:val="20AF0C5E"/>
     <w:multiLevelType w:val="multilevel"/>
     <w:tmpl w:val="1809001F"/>
@@ -4244,7 +5419,7 @@
       </w:pPr>
     </w:lvl>
   </w:abstractNum>
-  <w:abstractNum w:abstractNumId="2" w15:restartNumberingAfterBreak="0">
+  <w:abstractNum w:abstractNumId="3" w15:restartNumberingAfterBreak="0">
     <w:nsid w:val="62E12987"/>
     <w:multiLevelType w:val="hybridMultilevel"/>
     <w:tmpl w:val="A1001BB2"/>
@@ -4357,7 +5532,7 @@
       </w:rPr>
     </w:lvl>
   </w:abstractNum>
-  <w:abstractNum w:abstractNumId="3" w15:restartNumberingAfterBreak="0">
+  <w:abstractNum w:abstractNumId="4" w15:restartNumberingAfterBreak="0">
     <w:nsid w:val="7BE306CF"/>
     <w:multiLevelType w:val="hybridMultilevel"/>
     <w:tmpl w:val="D9148F5E"/>
@@ -4447,16 +5622,19 @@
     </w:lvl>
   </w:abstractNum>
   <w:num w:numId="1" w16cid:durableId="1393966127">
+    <w:abstractNumId w:val="2"/>
+  </w:num>
+  <w:num w:numId="2" w16cid:durableId="1596939152">
+    <w:abstractNumId w:val="4"/>
+  </w:num>
+  <w:num w:numId="3" w16cid:durableId="769131049">
     <w:abstractNumId w:val="1"/>
   </w:num>
-  <w:num w:numId="2" w16cid:durableId="1596939152">
+  <w:num w:numId="4" w16cid:durableId="1118110391">
     <w:abstractNumId w:val="3"/>
   </w:num>
-  <w:num w:numId="3" w16cid:durableId="769131049">
+  <w:num w:numId="5" w16cid:durableId="672798708">
     <w:abstractNumId w:val="0"/>
-  </w:num>
-  <w:num w:numId="4" w16cid:durableId="1118110391">
-    <w:abstractNumId w:val="2"/>
   </w:num>
 </w:numbering>
 </file>

</xml_diff>

<commit_message>
Finalising Population Maps and adding to the report section '2.3.3. Population density maps'. Making progress with the report 1200/4000 words so far....
</commit_message>
<xml_diff>
--- a/CA1_Report.docx
+++ b/CA1_Report.docx
@@ -241,7 +241,57 @@
           <w:szCs w:val="24"/>
           <w:lang w:val="en-US"/>
         </w:rPr>
-        <w:t>Population Pyramids</w:t>
+        <w:t xml:space="preserve">Population </w:t>
+      </w:r>
+      <w:r>
+        <w:rPr>
+          <w:rFonts w:ascii="Arial" w:hAnsi="Arial" w:cs="Arial"/>
+          <w:i/>
+          <w:iCs/>
+          <w:sz w:val="24"/>
+          <w:szCs w:val="24"/>
+          <w:lang w:val="en-US"/>
+        </w:rPr>
+        <w:t>p</w:t>
+      </w:r>
+      <w:r>
+        <w:rPr>
+          <w:rFonts w:ascii="Arial" w:hAnsi="Arial" w:cs="Arial"/>
+          <w:i/>
+          <w:iCs/>
+          <w:sz w:val="24"/>
+          <w:szCs w:val="24"/>
+          <w:lang w:val="en-US"/>
+        </w:rPr>
+        <w:t>yramids</w:t>
+      </w:r>
+    </w:p>
+    <w:p>
+      <w:pPr>
+        <w:pStyle w:val="ListParagraph"/>
+        <w:numPr>
+          <w:ilvl w:val="2"/>
+          <w:numId w:val="1"/>
+        </w:numPr>
+        <w:rPr>
+          <w:rFonts w:ascii="Arial" w:hAnsi="Arial" w:cs="Arial"/>
+          <w:i/>
+          <w:iCs/>
+          <w:sz w:val="24"/>
+          <w:szCs w:val="24"/>
+          <w:lang w:val="en-US"/>
+        </w:rPr>
+      </w:pPr>
+      <w:r>
+        <w:rPr>
+          <w:rFonts w:ascii="Arial" w:hAnsi="Arial" w:cs="Arial"/>
+          <w:i/>
+          <w:iCs/>
+          <w:sz w:val="24"/>
+          <w:szCs w:val="24"/>
+          <w:lang w:val="en-US"/>
+        </w:rPr>
+        <w:t>Population density maps</w:t>
       </w:r>
     </w:p>
     <w:p>
@@ -1526,7 +1576,29 @@
           <w:szCs w:val="24"/>
           <w:lang w:val="en-US"/>
         </w:rPr>
-        <w:t>Population Growth</w:t>
+        <w:t xml:space="preserve">Population </w:t>
+      </w:r>
+      <w:r>
+        <w:rPr>
+          <w:rFonts w:ascii="Arial" w:hAnsi="Arial" w:cs="Arial"/>
+          <w:i/>
+          <w:iCs/>
+          <w:sz w:val="24"/>
+          <w:szCs w:val="24"/>
+          <w:lang w:val="en-US"/>
+        </w:rPr>
+        <w:t>g</w:t>
+      </w:r>
+      <w:r>
+        <w:rPr>
+          <w:rFonts w:ascii="Arial" w:hAnsi="Arial" w:cs="Arial"/>
+          <w:i/>
+          <w:iCs/>
+          <w:sz w:val="24"/>
+          <w:szCs w:val="24"/>
+          <w:lang w:val="en-US"/>
+        </w:rPr>
+        <w:t>rowth</w:t>
       </w:r>
     </w:p>
     <w:p>
@@ -1568,26 +1640,28 @@
     </w:p>
     <w:p>
       <w:pPr>
-        <w:rPr>
-          <w:rFonts w:ascii="Times New Roman" w:hAnsi="Times New Roman" w:cs="Times New Roman"/>
-          <w:sz w:val="24"/>
-          <w:szCs w:val="24"/>
-          <w:lang w:val="en-US"/>
-        </w:rPr>
-      </w:pPr>
-      <w:r>
-        <w:rPr>
-          <w:rFonts w:ascii="Times New Roman" w:hAnsi="Times New Roman" w:cs="Times New Roman"/>
+        <w:jc w:val="center"/>
+        <w:rPr>
+          <w:rFonts w:ascii="Times New Roman" w:hAnsi="Times New Roman" w:cs="Times New Roman"/>
+          <w:sz w:val="24"/>
+          <w:szCs w:val="24"/>
+          <w:lang w:val="en-US"/>
+        </w:rPr>
+      </w:pPr>
+      <w:r>
+        <w:rPr>
+          <w:rFonts w:ascii="Times New Roman" w:hAnsi="Times New Roman" w:cs="Times New Roman"/>
+          <w:noProof/>
           <w:sz w:val="24"/>
           <w:szCs w:val="24"/>
           <w:lang w:val="en-US"/>
         </w:rPr>
         <w:lastRenderedPageBreak/>
         <w:drawing>
-          <wp:inline distT="0" distB="0" distL="0" distR="0" wp14:anchorId="1ACF8F32" wp14:editId="7CE83DB4">
-            <wp:extent cx="4654425" cy="2995003"/>
-            <wp:effectExtent l="0" t="0" r="0" b="0"/>
-            <wp:docPr id="332843338" name="Picture 1" descr="A graph showing the growth of ireland population&#10;&#10;Description automatically generated"/>
+          <wp:inline distT="0" distB="0" distL="0" distR="0" wp14:anchorId="35BDD410" wp14:editId="71712126">
+            <wp:extent cx="4581572" cy="3200400"/>
+            <wp:effectExtent l="0" t="0" r="9525" b="0"/>
+            <wp:docPr id="1167478361" name="Picture 1" descr="A graph showing the growth of the country&#10;&#10;Description automatically generated"/>
             <wp:cNvGraphicFramePr>
               <a:graphicFrameLocks xmlns:a="http://schemas.openxmlformats.org/drawingml/2006/main" noChangeAspect="1"/>
             </wp:cNvGraphicFramePr>
@@ -1595,7 +1669,7 @@
               <a:graphicData uri="http://schemas.openxmlformats.org/drawingml/2006/picture">
                 <pic:pic xmlns:pic="http://schemas.openxmlformats.org/drawingml/2006/picture">
                   <pic:nvPicPr>
-                    <pic:cNvPr id="332843338" name="Picture 1" descr="A graph showing the growth of ireland population&#10;&#10;Description automatically generated"/>
+                    <pic:cNvPr id="1167478361" name="Picture 1" descr="A graph showing the growth of the country&#10;&#10;Description automatically generated"/>
                     <pic:cNvPicPr/>
                   </pic:nvPicPr>
                   <pic:blipFill>
@@ -1607,7 +1681,7 @@
                   <pic:spPr>
                     <a:xfrm>
                       <a:off x="0" y="0"/>
-                      <a:ext cx="4664464" cy="3001463"/>
+                      <a:ext cx="4596416" cy="3210769"/>
                     </a:xfrm>
                     <a:prstGeom prst="rect">
                       <a:avLst/>
@@ -1671,911 +1745,25 @@
       <w:pPr>
         <w:jc w:val="center"/>
         <w:rPr>
-          <w:rFonts w:ascii="Arial" w:hAnsi="Arial" w:cs="Arial"/>
-          <w:sz w:val="24"/>
-          <w:szCs w:val="24"/>
-          <w:lang w:val="en-US"/>
-        </w:rPr>
-      </w:pPr>
-    </w:p>
-    <w:p>
-      <w:pPr>
-        <w:rPr>
-          <w:rFonts w:ascii="Times New Roman" w:hAnsi="Times New Roman" w:cs="Times New Roman"/>
-          <w:sz w:val="24"/>
-          <w:szCs w:val="24"/>
-          <w:lang w:val="en-US"/>
-        </w:rPr>
-      </w:pPr>
-      <w:r>
-        <w:rPr>
-          <w:rFonts w:ascii="Times New Roman" w:hAnsi="Times New Roman" w:cs="Times New Roman"/>
-          <w:sz w:val="24"/>
-          <w:szCs w:val="24"/>
-          <w:lang w:val="en-US"/>
-        </w:rPr>
-        <w:t>A series of factors are behind the population growth</w:t>
-      </w:r>
-      <w:r>
-        <w:rPr>
-          <w:rFonts w:ascii="Times New Roman" w:hAnsi="Times New Roman" w:cs="Times New Roman"/>
-          <w:sz w:val="24"/>
-          <w:szCs w:val="24"/>
-          <w:lang w:val="en-US"/>
-        </w:rPr>
-        <w:t xml:space="preserve">, starting in 1926, population was </w:t>
-      </w:r>
-      <w:r>
-        <w:rPr>
-          <w:rFonts w:ascii="Times New Roman" w:hAnsi="Times New Roman" w:cs="Times New Roman"/>
-          <w:sz w:val="24"/>
-          <w:szCs w:val="24"/>
-          <w:lang w:val="en-US"/>
-        </w:rPr>
-        <w:t>less</w:t>
-      </w:r>
-      <w:r>
-        <w:rPr>
-          <w:rFonts w:ascii="Times New Roman" w:hAnsi="Times New Roman" w:cs="Times New Roman"/>
-          <w:sz w:val="24"/>
-          <w:szCs w:val="24"/>
-          <w:lang w:val="en-US"/>
-        </w:rPr>
-        <w:t xml:space="preserve"> than </w:t>
-      </w:r>
-      <w:r>
-        <w:rPr>
-          <w:rFonts w:ascii="Times New Roman" w:hAnsi="Times New Roman" w:cs="Times New Roman"/>
-          <w:sz w:val="24"/>
-          <w:szCs w:val="24"/>
-          <w:lang w:val="en-US"/>
-        </w:rPr>
-        <w:t>3 million</w:t>
-      </w:r>
-      <w:r>
-        <w:rPr>
-          <w:rFonts w:ascii="Times New Roman" w:hAnsi="Times New Roman" w:cs="Times New Roman"/>
-          <w:sz w:val="24"/>
-          <w:szCs w:val="24"/>
-          <w:lang w:val="en-US"/>
-        </w:rPr>
-        <w:t xml:space="preserve">, and it remained the same until mid-70’s, </w:t>
-      </w:r>
-      <w:r>
-        <w:rPr>
-          <w:rFonts w:ascii="Times New Roman" w:hAnsi="Times New Roman" w:cs="Times New Roman"/>
-          <w:sz w:val="24"/>
-          <w:szCs w:val="24"/>
-          <w:lang w:val="en-US"/>
-        </w:rPr>
-        <w:t>from there until now population has consistently grow year by year, let me enum</w:t>
-      </w:r>
-      <w:r>
-        <w:rPr>
-          <w:rFonts w:ascii="Times New Roman" w:hAnsi="Times New Roman" w:cs="Times New Roman"/>
-          <w:sz w:val="24"/>
-          <w:szCs w:val="24"/>
-          <w:lang w:val="en-US"/>
-        </w:rPr>
-        <w:t xml:space="preserve">erate </w:t>
-      </w:r>
-      <w:r>
-        <w:rPr>
-          <w:rFonts w:ascii="Times New Roman" w:hAnsi="Times New Roman" w:cs="Times New Roman"/>
-          <w:sz w:val="24"/>
-          <w:szCs w:val="24"/>
-          <w:lang w:val="en-US"/>
-        </w:rPr>
-        <w:t>relevant dates</w:t>
-      </w:r>
-      <w:r>
-        <w:rPr>
-          <w:rFonts w:ascii="Times New Roman" w:hAnsi="Times New Roman" w:cs="Times New Roman"/>
-          <w:sz w:val="24"/>
-          <w:szCs w:val="24"/>
-          <w:lang w:val="en-US"/>
-        </w:rPr>
-        <w:t xml:space="preserve"> that have shaped these trends:</w:t>
-      </w:r>
-    </w:p>
-    <w:p>
-      <w:pPr>
-        <w:pStyle w:val="ListParagraph"/>
-        <w:numPr>
-          <w:ilvl w:val="0"/>
-          <w:numId w:val="5"/>
-        </w:numPr>
-        <w:rPr>
-          <w:rFonts w:ascii="Times New Roman" w:hAnsi="Times New Roman" w:cs="Times New Roman"/>
-          <w:sz w:val="24"/>
-          <w:szCs w:val="24"/>
-          <w:lang w:val="en-US"/>
-        </w:rPr>
-      </w:pPr>
-      <w:r>
-        <w:rPr>
-          <w:rFonts w:ascii="Times New Roman" w:hAnsi="Times New Roman" w:cs="Times New Roman"/>
-          <w:sz w:val="24"/>
-          <w:szCs w:val="24"/>
-          <w:lang w:val="en-US"/>
-        </w:rPr>
-        <w:t xml:space="preserve">Anglo Irish Treaty 1921, </w:t>
-      </w:r>
-      <w:r>
-        <w:rPr>
-          <w:rFonts w:ascii="Times New Roman" w:hAnsi="Times New Roman" w:cs="Times New Roman"/>
-          <w:sz w:val="24"/>
-          <w:szCs w:val="24"/>
-          <w:lang w:val="en-US"/>
-        </w:rPr>
-        <w:t xml:space="preserve">Ireland </w:t>
-      </w:r>
-      <w:r>
-        <w:rPr>
-          <w:rFonts w:ascii="Times New Roman" w:hAnsi="Times New Roman" w:cs="Times New Roman"/>
-          <w:sz w:val="24"/>
-          <w:szCs w:val="24"/>
-          <w:lang w:val="en-US"/>
-        </w:rPr>
-        <w:t xml:space="preserve">splits from Great Britain, they have shared currency, legal </w:t>
-      </w:r>
-      <w:r>
-        <w:rPr>
-          <w:rFonts w:ascii="Times New Roman" w:hAnsi="Times New Roman" w:cs="Times New Roman"/>
-          <w:sz w:val="24"/>
-          <w:szCs w:val="24"/>
-          <w:lang w:val="en-US"/>
-        </w:rPr>
-        <w:t>system,</w:t>
-      </w:r>
-      <w:r>
-        <w:rPr>
-          <w:rFonts w:ascii="Times New Roman" w:hAnsi="Times New Roman" w:cs="Times New Roman"/>
-          <w:sz w:val="24"/>
-          <w:szCs w:val="24"/>
-          <w:lang w:val="en-US"/>
-        </w:rPr>
-        <w:t xml:space="preserve"> and other institutions</w:t>
-      </w:r>
-      <w:r>
-        <w:rPr>
-          <w:rFonts w:ascii="Times New Roman" w:hAnsi="Times New Roman" w:cs="Times New Roman"/>
-          <w:sz w:val="24"/>
-          <w:szCs w:val="24"/>
-          <w:lang w:val="en-US"/>
-        </w:rPr>
-        <w:t xml:space="preserve"> </w:t>
-      </w:r>
-      <w:r>
-        <w:rPr>
-          <w:rFonts w:ascii="Times New Roman" w:hAnsi="Times New Roman" w:cs="Times New Roman"/>
-          <w:sz w:val="24"/>
-          <w:szCs w:val="24"/>
-          <w:lang w:val="en-US"/>
-        </w:rPr>
-        <w:t>(O’Rourke, 2017)</w:t>
-      </w:r>
-      <w:r>
-        <w:rPr>
-          <w:rFonts w:ascii="Times New Roman" w:hAnsi="Times New Roman" w:cs="Times New Roman"/>
-          <w:sz w:val="24"/>
-          <w:szCs w:val="24"/>
-          <w:lang w:val="en-US"/>
-        </w:rPr>
-        <w:t xml:space="preserve">. </w:t>
-      </w:r>
-      <w:r>
-        <w:rPr>
-          <w:rFonts w:ascii="Times New Roman" w:hAnsi="Times New Roman" w:cs="Times New Roman"/>
-          <w:sz w:val="24"/>
-          <w:szCs w:val="24"/>
-          <w:lang w:val="en-US"/>
-        </w:rPr>
-        <w:t xml:space="preserve">Economically that </w:t>
-      </w:r>
-      <w:r>
-        <w:rPr>
-          <w:rFonts w:ascii="Times New Roman" w:hAnsi="Times New Roman" w:cs="Times New Roman"/>
-          <w:sz w:val="24"/>
-          <w:szCs w:val="24"/>
-          <w:lang w:val="en-US"/>
-        </w:rPr>
-        <w:t xml:space="preserve">had a negative impact on the Irish economy and consequently also affected </w:t>
-      </w:r>
-      <w:r>
-        <w:rPr>
-          <w:rFonts w:ascii="Times New Roman" w:hAnsi="Times New Roman" w:cs="Times New Roman"/>
-          <w:sz w:val="24"/>
-          <w:szCs w:val="24"/>
-          <w:lang w:val="en-US"/>
-        </w:rPr>
-        <w:t>the population.</w:t>
-      </w:r>
-    </w:p>
-    <w:p>
-      <w:pPr>
-        <w:pStyle w:val="ListParagraph"/>
-        <w:numPr>
-          <w:ilvl w:val="0"/>
-          <w:numId w:val="5"/>
-        </w:numPr>
-        <w:rPr>
-          <w:rFonts w:ascii="Times New Roman" w:hAnsi="Times New Roman" w:cs="Times New Roman"/>
-          <w:sz w:val="24"/>
-          <w:szCs w:val="24"/>
-          <w:lang w:val="en-US"/>
-        </w:rPr>
-      </w:pPr>
-      <w:r>
-        <w:rPr>
-          <w:rFonts w:ascii="Times New Roman" w:hAnsi="Times New Roman" w:cs="Times New Roman"/>
-          <w:sz w:val="24"/>
-          <w:szCs w:val="24"/>
-          <w:lang w:val="en-US"/>
-        </w:rPr>
-        <w:t xml:space="preserve">Irish Civil war 1922-1923 </w:t>
-      </w:r>
-      <w:r>
-        <w:rPr>
-          <w:rFonts w:ascii="Times New Roman" w:hAnsi="Times New Roman" w:cs="Times New Roman"/>
-          <w:sz w:val="24"/>
-          <w:szCs w:val="24"/>
-          <w:lang w:val="en-US"/>
-        </w:rPr>
-        <w:t>(John_Dorney, 2012)</w:t>
-      </w:r>
-      <w:r>
-        <w:rPr>
-          <w:rFonts w:ascii="Times New Roman" w:hAnsi="Times New Roman" w:cs="Times New Roman"/>
-          <w:sz w:val="24"/>
-          <w:szCs w:val="24"/>
-          <w:lang w:val="en-US"/>
-        </w:rPr>
-        <w:t>, we know that when a country is in conflict, birth rates decrease, and death rates go the opposite way.</w:t>
-      </w:r>
-    </w:p>
-    <w:p>
-      <w:pPr>
-        <w:pStyle w:val="ListParagraph"/>
-        <w:numPr>
-          <w:ilvl w:val="0"/>
-          <w:numId w:val="5"/>
-        </w:numPr>
-        <w:rPr>
-          <w:rFonts w:ascii="Times New Roman" w:hAnsi="Times New Roman" w:cs="Times New Roman"/>
-          <w:sz w:val="24"/>
-          <w:szCs w:val="24"/>
-          <w:lang w:val="en-US"/>
-        </w:rPr>
-      </w:pPr>
-      <w:r>
-        <w:rPr>
-          <w:rFonts w:ascii="Times New Roman" w:hAnsi="Times New Roman" w:cs="Times New Roman"/>
-          <w:sz w:val="24"/>
-          <w:szCs w:val="24"/>
-          <w:lang w:val="en-US"/>
-        </w:rPr>
-        <w:t xml:space="preserve">Anglo-Irish economic war (1932-1938), Ireland had introduced protectionist policies that generated an economic war with Britain </w:t>
-      </w:r>
-      <w:r>
-        <w:rPr>
-          <w:rFonts w:ascii="Times New Roman" w:hAnsi="Times New Roman" w:cs="Times New Roman"/>
-          <w:sz w:val="24"/>
-          <w:szCs w:val="24"/>
-          <w:lang w:val="en-US"/>
-        </w:rPr>
-        <w:t>(cain.ulster.ac.uk, n.d.)</w:t>
-      </w:r>
-      <w:r>
-        <w:rPr>
-          <w:rFonts w:ascii="Times New Roman" w:hAnsi="Times New Roman" w:cs="Times New Roman"/>
-          <w:sz w:val="24"/>
-          <w:szCs w:val="24"/>
-          <w:lang w:val="en-US"/>
-        </w:rPr>
-        <w:t>.</w:t>
-      </w:r>
-    </w:p>
-    <w:p>
-      <w:pPr>
-        <w:pStyle w:val="ListParagraph"/>
-        <w:numPr>
-          <w:ilvl w:val="0"/>
-          <w:numId w:val="5"/>
-        </w:numPr>
-        <w:rPr>
-          <w:rFonts w:ascii="Times New Roman" w:hAnsi="Times New Roman" w:cs="Times New Roman"/>
-          <w:sz w:val="24"/>
-          <w:szCs w:val="24"/>
-          <w:lang w:val="en-US"/>
-        </w:rPr>
-      </w:pPr>
-      <w:r>
-        <w:rPr>
-          <w:rFonts w:ascii="Times New Roman" w:hAnsi="Times New Roman" w:cs="Times New Roman"/>
-          <w:sz w:val="24"/>
-          <w:szCs w:val="24"/>
-          <w:lang w:val="en-US"/>
-        </w:rPr>
-        <w:t>Mass emigration 1945-1960</w:t>
-      </w:r>
-      <w:r>
-        <w:rPr>
-          <w:rFonts w:ascii="Times New Roman" w:hAnsi="Times New Roman" w:cs="Times New Roman"/>
-          <w:sz w:val="24"/>
-          <w:szCs w:val="24"/>
-          <w:lang w:val="en-US"/>
-        </w:rPr>
-        <w:t xml:space="preserve"> </w:t>
-      </w:r>
-      <w:r>
-        <w:rPr>
-          <w:rFonts w:ascii="Times New Roman" w:hAnsi="Times New Roman" w:cs="Times New Roman"/>
-          <w:sz w:val="24"/>
-          <w:szCs w:val="24"/>
-          <w:lang w:val="en-US"/>
-        </w:rPr>
-        <w:t>(www.encyclopedia.com, n.d.)</w:t>
-      </w:r>
-      <w:r>
-        <w:rPr>
-          <w:rFonts w:ascii="Times New Roman" w:hAnsi="Times New Roman" w:cs="Times New Roman"/>
-          <w:sz w:val="24"/>
-          <w:szCs w:val="24"/>
-          <w:lang w:val="en-US"/>
-        </w:rPr>
-        <w:t>, we can also see a drop during th</w:t>
-      </w:r>
-      <w:r>
-        <w:rPr>
-          <w:rFonts w:ascii="Times New Roman" w:hAnsi="Times New Roman" w:cs="Times New Roman"/>
-          <w:sz w:val="24"/>
-          <w:szCs w:val="24"/>
-          <w:lang w:val="en-US"/>
-        </w:rPr>
-        <w:t>at time in Figure 1.</w:t>
-      </w:r>
-    </w:p>
-    <w:p>
-      <w:pPr>
-        <w:pStyle w:val="ListParagraph"/>
-        <w:numPr>
-          <w:ilvl w:val="0"/>
-          <w:numId w:val="5"/>
-        </w:numPr>
-        <w:rPr>
-          <w:rFonts w:ascii="Times New Roman" w:hAnsi="Times New Roman" w:cs="Times New Roman"/>
-          <w:sz w:val="24"/>
-          <w:szCs w:val="24"/>
-          <w:lang w:val="en-US"/>
-        </w:rPr>
-      </w:pPr>
-      <w:r>
-        <w:rPr>
-          <w:rFonts w:ascii="Times New Roman" w:hAnsi="Times New Roman" w:cs="Times New Roman"/>
-          <w:sz w:val="24"/>
-          <w:szCs w:val="24"/>
-          <w:lang w:val="en-US"/>
-        </w:rPr>
-        <w:t>19</w:t>
-      </w:r>
-      <w:r>
-        <w:rPr>
-          <w:rFonts w:ascii="Times New Roman" w:hAnsi="Times New Roman" w:cs="Times New Roman"/>
-          <w:sz w:val="24"/>
-          <w:szCs w:val="24"/>
-          <w:lang w:val="en-US"/>
-        </w:rPr>
-        <w:t>73 Ireland joins the EU</w:t>
-      </w:r>
-      <w:r>
-        <w:rPr>
-          <w:rFonts w:ascii="Times New Roman" w:hAnsi="Times New Roman" w:cs="Times New Roman"/>
-          <w:sz w:val="24"/>
-          <w:szCs w:val="24"/>
-          <w:lang w:val="en-US"/>
-        </w:rPr>
-        <w:t xml:space="preserve"> </w:t>
-      </w:r>
-      <w:r>
-        <w:rPr>
-          <w:rFonts w:ascii="Times New Roman" w:hAnsi="Times New Roman" w:cs="Times New Roman"/>
-          <w:sz w:val="24"/>
-          <w:szCs w:val="24"/>
-          <w:lang w:val="en-US"/>
-        </w:rPr>
-        <w:t>(European Commission, n.d.)</w:t>
-      </w:r>
-      <w:r>
-        <w:rPr>
-          <w:rFonts w:ascii="Times New Roman" w:hAnsi="Times New Roman" w:cs="Times New Roman"/>
-          <w:sz w:val="24"/>
-          <w:szCs w:val="24"/>
-          <w:lang w:val="en-US"/>
-        </w:rPr>
-        <w:t xml:space="preserve">, this will have beneficial effects on </w:t>
-      </w:r>
-      <w:r>
-        <w:rPr>
-          <w:rFonts w:ascii="Times New Roman" w:hAnsi="Times New Roman" w:cs="Times New Roman"/>
-          <w:sz w:val="24"/>
-          <w:szCs w:val="24"/>
-          <w:lang w:val="en-US"/>
-        </w:rPr>
-        <w:t xml:space="preserve">the population from the graph is visible that from that year onwards the population constantly has </w:t>
-      </w:r>
-      <w:r>
-        <w:rPr>
-          <w:rFonts w:ascii="Times New Roman" w:hAnsi="Times New Roman" w:cs="Times New Roman"/>
-          <w:sz w:val="24"/>
-          <w:szCs w:val="24"/>
-          <w:lang w:val="en-US"/>
-        </w:rPr>
-        <w:t>been growing.</w:t>
-      </w:r>
-    </w:p>
-    <w:p>
-      <w:pPr>
-        <w:pStyle w:val="ListParagraph"/>
-        <w:numPr>
-          <w:ilvl w:val="0"/>
-          <w:numId w:val="5"/>
-        </w:numPr>
-        <w:rPr>
-          <w:rFonts w:ascii="Times New Roman" w:hAnsi="Times New Roman" w:cs="Times New Roman"/>
-          <w:sz w:val="24"/>
-          <w:szCs w:val="24"/>
-          <w:lang w:val="en-US"/>
-        </w:rPr>
-      </w:pPr>
-      <w:r>
-        <w:rPr>
-          <w:rFonts w:ascii="Times New Roman" w:hAnsi="Times New Roman" w:cs="Times New Roman"/>
-          <w:i/>
-          <w:iCs/>
-          <w:sz w:val="24"/>
-          <w:szCs w:val="24"/>
-          <w:lang w:val="en-US"/>
-        </w:rPr>
-        <w:t>“The Celtic Tiger”</w:t>
-      </w:r>
-      <w:r>
-        <w:rPr>
-          <w:rFonts w:ascii="Times New Roman" w:hAnsi="Times New Roman" w:cs="Times New Roman"/>
-          <w:sz w:val="24"/>
-          <w:szCs w:val="24"/>
-          <w:lang w:val="en-US"/>
-        </w:rPr>
-        <w:t xml:space="preserve">, years 1995 to 2007 </w:t>
-      </w:r>
-      <w:r>
-        <w:rPr>
-          <w:rFonts w:ascii="Times New Roman" w:hAnsi="Times New Roman" w:cs="Times New Roman"/>
-          <w:sz w:val="24"/>
-          <w:szCs w:val="24"/>
-          <w:lang w:val="en-US"/>
-        </w:rPr>
-        <w:t xml:space="preserve">period of </w:t>
-      </w:r>
-      <w:r>
-        <w:rPr>
-          <w:rFonts w:ascii="Times New Roman" w:hAnsi="Times New Roman" w:cs="Times New Roman"/>
-          <w:sz w:val="24"/>
-          <w:szCs w:val="24"/>
-          <w:lang w:val="en-US"/>
-        </w:rPr>
-        <w:t>huge economic grow</w:t>
-      </w:r>
-      <w:r>
-        <w:rPr>
-          <w:rFonts w:ascii="Times New Roman" w:hAnsi="Times New Roman" w:cs="Times New Roman"/>
-          <w:sz w:val="24"/>
-          <w:szCs w:val="24"/>
-          <w:lang w:val="en-US"/>
-        </w:rPr>
-        <w:t>,</w:t>
-      </w:r>
-      <w:r>
-        <w:rPr>
-          <w:rFonts w:ascii="Times New Roman" w:hAnsi="Times New Roman" w:cs="Times New Roman"/>
-          <w:sz w:val="24"/>
-          <w:szCs w:val="24"/>
-          <w:lang w:val="en-US"/>
-        </w:rPr>
-        <w:t xml:space="preserve"> implementation of low corporate taxes</w:t>
-      </w:r>
-      <w:r>
-        <w:rPr>
-          <w:rFonts w:ascii="Times New Roman" w:hAnsi="Times New Roman" w:cs="Times New Roman"/>
-          <w:sz w:val="24"/>
-          <w:szCs w:val="24"/>
-          <w:lang w:val="en-US"/>
-        </w:rPr>
-        <w:t xml:space="preserve"> </w:t>
-      </w:r>
-      <w:r>
-        <w:rPr>
-          <w:rFonts w:ascii="Times New Roman" w:hAnsi="Times New Roman" w:cs="Times New Roman"/>
-          <w:sz w:val="24"/>
-          <w:szCs w:val="24"/>
-          <w:lang w:val="en-US"/>
-        </w:rPr>
-        <w:t>(</w:t>
-      </w:r>
-      <w:r>
-        <w:rPr>
-          <w:rFonts w:ascii="Times New Roman" w:hAnsi="Times New Roman" w:cs="Times New Roman"/>
-          <w:sz w:val="24"/>
-          <w:szCs w:val="24"/>
-          <w:lang w:val="en-US"/>
-        </w:rPr>
-        <w:t>Investopedia.</w:t>
-      </w:r>
-      <w:r>
-        <w:rPr>
-          <w:rFonts w:ascii="Times New Roman" w:hAnsi="Times New Roman" w:cs="Times New Roman"/>
-          <w:sz w:val="24"/>
-          <w:szCs w:val="24"/>
-          <w:lang w:val="en-US"/>
-        </w:rPr>
-        <w:t>,</w:t>
-      </w:r>
-      <w:r>
-        <w:rPr>
-          <w:rFonts w:ascii="Times New Roman" w:hAnsi="Times New Roman" w:cs="Times New Roman"/>
-          <w:sz w:val="24"/>
-          <w:szCs w:val="24"/>
-          <w:lang w:val="en-US"/>
-        </w:rPr>
-        <w:t xml:space="preserve"> n.d.</w:t>
-      </w:r>
-      <w:r>
-        <w:rPr>
-          <w:rFonts w:ascii="Times New Roman" w:hAnsi="Times New Roman" w:cs="Times New Roman"/>
-          <w:sz w:val="24"/>
-          <w:szCs w:val="24"/>
-          <w:lang w:val="en-US"/>
-        </w:rPr>
-        <w:t>)</w:t>
-      </w:r>
-      <w:r>
-        <w:rPr>
-          <w:rFonts w:ascii="Times New Roman" w:hAnsi="Times New Roman" w:cs="Times New Roman"/>
-          <w:sz w:val="24"/>
-          <w:szCs w:val="24"/>
-          <w:lang w:val="en-US"/>
-        </w:rPr>
-        <w:t>.</w:t>
-      </w:r>
-    </w:p>
-    <w:p>
-      <w:pPr>
-        <w:rPr>
-          <w:rFonts w:ascii="Times New Roman" w:hAnsi="Times New Roman" w:cs="Times New Roman"/>
-          <w:sz w:val="24"/>
-          <w:szCs w:val="24"/>
-          <w:lang w:val="en-US"/>
-        </w:rPr>
-      </w:pPr>
-      <w:r>
-        <w:rPr>
-          <w:rFonts w:ascii="Times New Roman" w:hAnsi="Times New Roman" w:cs="Times New Roman"/>
-          <w:sz w:val="24"/>
-          <w:szCs w:val="24"/>
-          <w:lang w:val="en-US"/>
-        </w:rPr>
-        <w:t>In a nutshell these are the factors that explain Figure 1</w:t>
-      </w:r>
-      <w:r>
-        <w:rPr>
-          <w:rFonts w:ascii="Times New Roman" w:hAnsi="Times New Roman" w:cs="Times New Roman"/>
-          <w:sz w:val="24"/>
-          <w:szCs w:val="24"/>
-          <w:lang w:val="en-US"/>
-        </w:rPr>
-        <w:t xml:space="preserve">, I know I am referring very often to economic factors also, but I firmly believe that </w:t>
-      </w:r>
-      <w:r>
-        <w:rPr>
-          <w:rFonts w:ascii="Times New Roman" w:hAnsi="Times New Roman" w:cs="Times New Roman"/>
-          <w:sz w:val="24"/>
-          <w:szCs w:val="24"/>
-          <w:lang w:val="en-US"/>
-        </w:rPr>
-        <w:t>economy and population go hand in hand</w:t>
-      </w:r>
-      <w:r>
-        <w:rPr>
-          <w:rFonts w:ascii="Times New Roman" w:hAnsi="Times New Roman" w:cs="Times New Roman"/>
-          <w:sz w:val="24"/>
-          <w:szCs w:val="24"/>
-          <w:lang w:val="en-US"/>
-        </w:rPr>
-        <w:t>.</w:t>
-      </w:r>
-    </w:p>
-    <w:p>
-      <w:pPr>
-        <w:pStyle w:val="ListParagraph"/>
-        <w:rPr>
-          <w:rFonts w:ascii="Arial" w:hAnsi="Arial" w:cs="Arial"/>
-          <w:i/>
-          <w:iCs/>
-          <w:sz w:val="24"/>
-          <w:szCs w:val="24"/>
-          <w:lang w:val="en-US"/>
-        </w:rPr>
-      </w:pPr>
-    </w:p>
-    <w:p>
-      <w:pPr>
-        <w:rPr>
-          <w:rFonts w:ascii="Arial" w:hAnsi="Arial" w:cs="Arial"/>
-          <w:i/>
-          <w:iCs/>
-          <w:sz w:val="24"/>
-          <w:szCs w:val="24"/>
-          <w:lang w:val="en-US"/>
-        </w:rPr>
-      </w:pPr>
-    </w:p>
-    <w:p>
-      <w:pPr>
-        <w:rPr>
-          <w:rFonts w:ascii="Arial" w:hAnsi="Arial" w:cs="Arial"/>
-          <w:i/>
-          <w:iCs/>
-          <w:sz w:val="24"/>
-          <w:szCs w:val="24"/>
-          <w:lang w:val="en-US"/>
-        </w:rPr>
-      </w:pPr>
-    </w:p>
-    <w:p>
-      <w:pPr>
-        <w:rPr>
-          <w:rFonts w:ascii="Arial" w:hAnsi="Arial" w:cs="Arial"/>
-          <w:i/>
-          <w:iCs/>
-          <w:sz w:val="24"/>
-          <w:szCs w:val="24"/>
-          <w:lang w:val="en-US"/>
-        </w:rPr>
-      </w:pPr>
-    </w:p>
-    <w:p>
-      <w:pPr>
-        <w:rPr>
-          <w:rFonts w:ascii="Arial" w:hAnsi="Arial" w:cs="Arial"/>
-          <w:sz w:val="24"/>
-          <w:szCs w:val="24"/>
-          <w:lang w:val="en-US"/>
-        </w:rPr>
-      </w:pPr>
-    </w:p>
-    <w:p>
-      <w:pPr>
-        <w:rPr>
-          <w:rFonts w:ascii="Arial" w:hAnsi="Arial" w:cs="Arial"/>
-          <w:i/>
-          <w:iCs/>
-          <w:sz w:val="24"/>
-          <w:szCs w:val="24"/>
-          <w:lang w:val="en-US"/>
-        </w:rPr>
-      </w:pPr>
-      <w:r>
-        <w:rPr>
-          <w:rFonts w:ascii="Arial" w:hAnsi="Arial" w:cs="Arial"/>
-          <w:sz w:val="24"/>
-          <w:szCs w:val="24"/>
-          <w:lang w:val="en-US"/>
-        </w:rPr>
-        <w:t>2.3.</w:t>
-      </w:r>
-      <w:r>
-        <w:rPr>
-          <w:rFonts w:ascii="Arial" w:hAnsi="Arial" w:cs="Arial"/>
-          <w:sz w:val="24"/>
-          <w:szCs w:val="24"/>
-          <w:lang w:val="en-US"/>
-        </w:rPr>
-        <w:t>2</w:t>
-      </w:r>
-      <w:r>
-        <w:rPr>
-          <w:rFonts w:ascii="Arial" w:hAnsi="Arial" w:cs="Arial"/>
-          <w:sz w:val="24"/>
-          <w:szCs w:val="24"/>
-          <w:lang w:val="en-US"/>
-        </w:rPr>
-        <w:t xml:space="preserve"> </w:t>
-      </w:r>
-      <w:r>
-        <w:rPr>
-          <w:rFonts w:ascii="Arial" w:hAnsi="Arial" w:cs="Arial"/>
-          <w:i/>
-          <w:iCs/>
-          <w:sz w:val="24"/>
-          <w:szCs w:val="24"/>
-          <w:lang w:val="en-US"/>
-        </w:rPr>
-        <w:t>Population Pyramids</w:t>
-      </w:r>
-    </w:p>
-    <w:p>
-      <w:pPr>
-        <w:rPr>
-          <w:rFonts w:ascii="Times New Roman" w:hAnsi="Times New Roman" w:cs="Times New Roman"/>
-          <w:sz w:val="24"/>
-          <w:szCs w:val="24"/>
-          <w:lang w:val="en-US"/>
-        </w:rPr>
-      </w:pPr>
-      <w:bookmarkStart w:id="2" w:name="_Hlk149001314"/>
-      <w:r>
-        <w:rPr>
-          <w:rFonts w:ascii="Times New Roman" w:hAnsi="Times New Roman" w:cs="Times New Roman"/>
-          <w:sz w:val="24"/>
-          <w:szCs w:val="24"/>
-          <w:lang w:val="en-US"/>
-        </w:rPr>
-        <w:t xml:space="preserve">Population pyramid charts </w:t>
-      </w:r>
-      <w:r>
-        <w:rPr>
-          <w:rFonts w:ascii="Times New Roman" w:hAnsi="Times New Roman" w:cs="Times New Roman"/>
-          <w:sz w:val="24"/>
-          <w:szCs w:val="24"/>
-          <w:lang w:val="en-US"/>
-        </w:rPr>
-        <w:t xml:space="preserve">are an essential tool when analyzing demographics, we can visualize the age and gender distribution of a population. To plot this, we use horizontal bars by gender and age group </w:t>
-      </w:r>
-      <w:r>
-        <w:rPr>
-          <w:rFonts w:ascii="Times New Roman" w:hAnsi="Times New Roman" w:cs="Times New Roman"/>
-          <w:sz w:val="24"/>
-          <w:szCs w:val="24"/>
-          <w:lang w:val="en-US"/>
-        </w:rPr>
-        <w:t>(coderzcolumn.com, n.d.)</w:t>
-      </w:r>
-      <w:r>
-        <w:rPr>
-          <w:rFonts w:ascii="Times New Roman" w:hAnsi="Times New Roman" w:cs="Times New Roman"/>
-          <w:sz w:val="24"/>
-          <w:szCs w:val="24"/>
-          <w:lang w:val="en-US"/>
-        </w:rPr>
-        <w:t xml:space="preserve">. </w:t>
-      </w:r>
-    </w:p>
-    <w:p>
-      <w:pPr>
-        <w:rPr>
-          <w:rFonts w:ascii="Times New Roman" w:hAnsi="Times New Roman" w:cs="Times New Roman"/>
-          <w:sz w:val="24"/>
-          <w:szCs w:val="24"/>
-          <w:lang w:val="en-US"/>
-        </w:rPr>
-      </w:pPr>
-      <w:r>
-        <w:rPr>
-          <w:rFonts w:ascii="Times New Roman" w:hAnsi="Times New Roman" w:cs="Times New Roman"/>
-          <w:sz w:val="24"/>
-          <w:szCs w:val="24"/>
-          <w:lang w:val="en-US"/>
-        </w:rPr>
-        <w:t xml:space="preserve">Here I wanted to see </w:t>
-      </w:r>
-      <w:r>
-        <w:rPr>
-          <w:rFonts w:ascii="Times New Roman" w:hAnsi="Times New Roman" w:cs="Times New Roman"/>
-          <w:sz w:val="24"/>
-          <w:szCs w:val="24"/>
-          <w:lang w:val="en-US"/>
-        </w:rPr>
-        <w:t xml:space="preserve">pyramid shape for 1926 being the first year with data, 1996 being at the beginning of the </w:t>
-      </w:r>
-      <w:r>
-        <w:rPr>
-          <w:rFonts w:ascii="Times New Roman" w:hAnsi="Times New Roman" w:cs="Times New Roman"/>
-          <w:i/>
-          <w:iCs/>
-          <w:sz w:val="24"/>
-          <w:szCs w:val="24"/>
-          <w:lang w:val="en-US"/>
-        </w:rPr>
-        <w:t>“The Celtic Tiger”</w:t>
-      </w:r>
-      <w:r>
-        <w:rPr>
-          <w:rFonts w:ascii="Times New Roman" w:hAnsi="Times New Roman" w:cs="Times New Roman"/>
-          <w:sz w:val="24"/>
-          <w:szCs w:val="24"/>
-          <w:lang w:val="en-US"/>
-        </w:rPr>
-        <w:t>, years 1995 to 2007 (</w:t>
-      </w:r>
-      <w:r>
-        <w:rPr>
-          <w:rFonts w:ascii="Times New Roman" w:hAnsi="Times New Roman" w:cs="Times New Roman"/>
-          <w:sz w:val="24"/>
-          <w:szCs w:val="24"/>
-          <w:lang w:val="en-US"/>
-        </w:rPr>
-        <w:t>Investopedia.</w:t>
-      </w:r>
-      <w:r>
-        <w:rPr>
-          <w:rFonts w:ascii="Times New Roman" w:hAnsi="Times New Roman" w:cs="Times New Roman"/>
-          <w:sz w:val="24"/>
-          <w:szCs w:val="24"/>
-          <w:lang w:val="en-US"/>
-        </w:rPr>
-        <w:t>,</w:t>
-      </w:r>
-      <w:r>
-        <w:rPr>
-          <w:rFonts w:ascii="Times New Roman" w:hAnsi="Times New Roman" w:cs="Times New Roman"/>
-          <w:sz w:val="24"/>
-          <w:szCs w:val="24"/>
-          <w:lang w:val="en-US"/>
-        </w:rPr>
-        <w:t xml:space="preserve"> n.d.</w:t>
-      </w:r>
-      <w:r>
-        <w:rPr>
-          <w:rFonts w:ascii="Times New Roman" w:hAnsi="Times New Roman" w:cs="Times New Roman"/>
-          <w:sz w:val="24"/>
-          <w:szCs w:val="24"/>
-          <w:lang w:val="en-US"/>
-        </w:rPr>
-        <w:t>) and 2023 being the current year.</w:t>
-      </w:r>
-    </w:p>
-    <w:p>
-      <w:pPr>
-        <w:rPr>
-          <w:rFonts w:ascii="Times New Roman" w:hAnsi="Times New Roman" w:cs="Times New Roman"/>
-          <w:sz w:val="24"/>
-          <w:szCs w:val="24"/>
-          <w:lang w:val="en-US"/>
-        </w:rPr>
-      </w:pPr>
-      <w:r>
-        <w:rPr>
-          <w:rFonts w:ascii="Times New Roman" w:hAnsi="Times New Roman" w:cs="Times New Roman"/>
-          <w:sz w:val="24"/>
-          <w:szCs w:val="24"/>
-          <w:lang w:val="en-US"/>
-        </w:rPr>
-        <w:t>Here are the results:</w:t>
-      </w:r>
-    </w:p>
-    <w:p>
-      <w:pPr>
-        <w:jc w:val="center"/>
-        <w:rPr>
-          <w:rFonts w:ascii="Arial" w:hAnsi="Arial" w:cs="Arial"/>
-          <w:sz w:val="24"/>
-          <w:szCs w:val="24"/>
-          <w:lang w:val="en-US"/>
-        </w:rPr>
-      </w:pPr>
-      <w:r>
-        <w:rPr>
-          <w:rFonts w:ascii="Arial" w:hAnsi="Arial" w:cs="Arial"/>
+          <w:rFonts w:ascii="Times New Roman" w:hAnsi="Times New Roman" w:cs="Times New Roman"/>
+          <w:sz w:val="24"/>
+          <w:szCs w:val="24"/>
+          <w:lang w:val="en-US"/>
+        </w:rPr>
+      </w:pPr>
+      <w:r>
+        <w:rPr>
+          <w:rFonts w:ascii="Times New Roman" w:hAnsi="Times New Roman" w:cs="Times New Roman"/>
           <w:noProof/>
           <w:sz w:val="24"/>
           <w:szCs w:val="24"/>
           <w:lang w:val="en-US"/>
         </w:rPr>
         <w:drawing>
-          <wp:inline distT="0" distB="0" distL="0" distR="0" wp14:anchorId="0DBF26CC" wp14:editId="4F6929B8">
-            <wp:extent cx="3124800" cy="2167200"/>
-            <wp:effectExtent l="0" t="0" r="0" b="5080"/>
-            <wp:docPr id="194061236" name="Picture 1" descr="A chart of a pyramid&#10;&#10;Description automatically generated"/>
+          <wp:inline distT="0" distB="0" distL="0" distR="0" wp14:anchorId="4C9CE1F1" wp14:editId="1EC4E00D">
+            <wp:extent cx="3954780" cy="2718577"/>
+            <wp:effectExtent l="0" t="0" r="7620" b="5715"/>
+            <wp:docPr id="1864838034" name="Picture 1" descr="A graph of a number of people&#10;&#10;Description automatically generated"/>
             <wp:cNvGraphicFramePr>
               <a:graphicFrameLocks xmlns:a="http://schemas.openxmlformats.org/drawingml/2006/main" noChangeAspect="1"/>
             </wp:cNvGraphicFramePr>
@@ -2583,7 +1771,7 @@
               <a:graphicData uri="http://schemas.openxmlformats.org/drawingml/2006/picture">
                 <pic:pic xmlns:pic="http://schemas.openxmlformats.org/drawingml/2006/picture">
                   <pic:nvPicPr>
-                    <pic:cNvPr id="194061236" name="Picture 1" descr="A chart of a pyramid&#10;&#10;Description automatically generated"/>
+                    <pic:cNvPr id="1864838034" name="Picture 1" descr="A graph of a number of people&#10;&#10;Description automatically generated"/>
                     <pic:cNvPicPr/>
                   </pic:nvPicPr>
                   <pic:blipFill>
@@ -2595,7 +1783,7 @@
                   <pic:spPr>
                     <a:xfrm>
                       <a:off x="0" y="0"/>
-                      <a:ext cx="3124800" cy="2167200"/>
+                      <a:ext cx="3965271" cy="2725788"/>
                     </a:xfrm>
                     <a:prstGeom prst="rect">
                       <a:avLst/>
@@ -2608,7 +1796,6 @@
         </w:drawing>
       </w:r>
     </w:p>
-    <w:bookmarkEnd w:id="2"/>
     <w:p>
       <w:pPr>
         <w:jc w:val="center"/>
@@ -2635,25 +1822,52 @@
           <w:szCs w:val="24"/>
           <w:lang w:val="en-US"/>
         </w:rPr>
-        <w:t xml:space="preserve"> 2</w:t>
-      </w:r>
-      <w:r>
-        <w:rPr>
-          <w:rFonts w:ascii="Times New Roman" w:hAnsi="Times New Roman" w:cs="Times New Roman"/>
-          <w:sz w:val="24"/>
-          <w:szCs w:val="24"/>
-          <w:lang w:val="en-US"/>
-        </w:rPr>
-        <w:t xml:space="preserve">: </w:t>
-      </w:r>
-      <w:r>
-        <w:rPr>
-          <w:rFonts w:ascii="Times New Roman" w:hAnsi="Times New Roman" w:cs="Times New Roman"/>
-          <w:sz w:val="24"/>
-          <w:szCs w:val="24"/>
-          <w:lang w:val="en-US"/>
-        </w:rPr>
-        <w:t>1926 Pyramid Chart</w:t>
+        <w:t xml:space="preserve"> </w:t>
+      </w:r>
+      <w:r>
+        <w:rPr>
+          <w:rFonts w:ascii="Times New Roman" w:hAnsi="Times New Roman" w:cs="Times New Roman"/>
+          <w:sz w:val="24"/>
+          <w:szCs w:val="24"/>
+          <w:lang w:val="en-US"/>
+        </w:rPr>
+        <w:t>2</w:t>
+      </w:r>
+      <w:r>
+        <w:rPr>
+          <w:rFonts w:ascii="Times New Roman" w:hAnsi="Times New Roman" w:cs="Times New Roman"/>
+          <w:sz w:val="24"/>
+          <w:szCs w:val="24"/>
+          <w:lang w:val="en-US"/>
+        </w:rPr>
+        <w:t>:</w:t>
+      </w:r>
+      <w:r>
+        <w:rPr>
+          <w:rFonts w:ascii="Times New Roman" w:hAnsi="Times New Roman" w:cs="Times New Roman"/>
+          <w:sz w:val="24"/>
+          <w:szCs w:val="24"/>
+          <w:lang w:val="en-US"/>
+        </w:rPr>
+        <w:t xml:space="preserve"> Histogram</w:t>
+      </w:r>
+      <w:r>
+        <w:rPr>
+          <w:rFonts w:ascii="Times New Roman" w:hAnsi="Times New Roman" w:cs="Times New Roman"/>
+          <w:sz w:val="24"/>
+          <w:szCs w:val="24"/>
+          <w:lang w:val="en-US"/>
+        </w:rPr>
+        <w:t xml:space="preserve"> </w:t>
+      </w:r>
+      <w:r>
+        <w:rPr>
+          <w:rFonts w:ascii="Times New Roman" w:hAnsi="Times New Roman" w:cs="Times New Roman"/>
+          <w:sz w:val="24"/>
+          <w:szCs w:val="24"/>
+          <w:lang w:val="en-US"/>
+        </w:rPr>
+        <w:t>Population Growth</w:t>
       </w:r>
     </w:p>
     <w:p>
@@ -2666,19 +1880,921 @@
           <w:lang w:val="en-US"/>
         </w:rPr>
       </w:pPr>
-      <w:r>
-        <w:rPr>
-          <w:rFonts w:ascii="Times New Roman" w:hAnsi="Times New Roman" w:cs="Times New Roman"/>
+    </w:p>
+    <w:p>
+      <w:pPr>
+        <w:jc w:val="center"/>
+        <w:rPr>
+          <w:rFonts w:ascii="Arial" w:hAnsi="Arial" w:cs="Arial"/>
+          <w:sz w:val="24"/>
+          <w:szCs w:val="24"/>
+          <w:lang w:val="en-US"/>
+        </w:rPr>
+      </w:pPr>
+    </w:p>
+    <w:p>
+      <w:pPr>
+        <w:rPr>
+          <w:rFonts w:ascii="Times New Roman" w:hAnsi="Times New Roman" w:cs="Times New Roman"/>
+          <w:sz w:val="24"/>
+          <w:szCs w:val="24"/>
+          <w:lang w:val="en-US"/>
+        </w:rPr>
+      </w:pPr>
+      <w:r>
+        <w:rPr>
+          <w:rFonts w:ascii="Times New Roman" w:hAnsi="Times New Roman" w:cs="Times New Roman"/>
+          <w:sz w:val="24"/>
+          <w:szCs w:val="24"/>
+          <w:lang w:val="en-US"/>
+        </w:rPr>
+        <w:t>A series of factors are behind the population growth</w:t>
+      </w:r>
+      <w:r>
+        <w:rPr>
+          <w:rFonts w:ascii="Times New Roman" w:hAnsi="Times New Roman" w:cs="Times New Roman"/>
+          <w:sz w:val="24"/>
+          <w:szCs w:val="24"/>
+          <w:lang w:val="en-US"/>
+        </w:rPr>
+        <w:t xml:space="preserve">, starting in 1926, population was </w:t>
+      </w:r>
+      <w:r>
+        <w:rPr>
+          <w:rFonts w:ascii="Times New Roman" w:hAnsi="Times New Roman" w:cs="Times New Roman"/>
+          <w:sz w:val="24"/>
+          <w:szCs w:val="24"/>
+          <w:lang w:val="en-US"/>
+        </w:rPr>
+        <w:t>less</w:t>
+      </w:r>
+      <w:r>
+        <w:rPr>
+          <w:rFonts w:ascii="Times New Roman" w:hAnsi="Times New Roman" w:cs="Times New Roman"/>
+          <w:sz w:val="24"/>
+          <w:szCs w:val="24"/>
+          <w:lang w:val="en-US"/>
+        </w:rPr>
+        <w:t xml:space="preserve"> than </w:t>
+      </w:r>
+      <w:r>
+        <w:rPr>
+          <w:rFonts w:ascii="Times New Roman" w:hAnsi="Times New Roman" w:cs="Times New Roman"/>
+          <w:sz w:val="24"/>
+          <w:szCs w:val="24"/>
+          <w:lang w:val="en-US"/>
+        </w:rPr>
+        <w:t>3 million</w:t>
+      </w:r>
+      <w:r>
+        <w:rPr>
+          <w:rFonts w:ascii="Times New Roman" w:hAnsi="Times New Roman" w:cs="Times New Roman"/>
+          <w:sz w:val="24"/>
+          <w:szCs w:val="24"/>
+          <w:lang w:val="en-US"/>
+        </w:rPr>
+        <w:t xml:space="preserve">, and it remained the same until mid-70’s, </w:t>
+      </w:r>
+      <w:r>
+        <w:rPr>
+          <w:rFonts w:ascii="Times New Roman" w:hAnsi="Times New Roman" w:cs="Times New Roman"/>
+          <w:sz w:val="24"/>
+          <w:szCs w:val="24"/>
+          <w:lang w:val="en-US"/>
+        </w:rPr>
+        <w:t>from there until now population has consistently grow year by year, let me enum</w:t>
+      </w:r>
+      <w:r>
+        <w:rPr>
+          <w:rFonts w:ascii="Times New Roman" w:hAnsi="Times New Roman" w:cs="Times New Roman"/>
+          <w:sz w:val="24"/>
+          <w:szCs w:val="24"/>
+          <w:lang w:val="en-US"/>
+        </w:rPr>
+        <w:t xml:space="preserve">erate </w:t>
+      </w:r>
+      <w:r>
+        <w:rPr>
+          <w:rFonts w:ascii="Times New Roman" w:hAnsi="Times New Roman" w:cs="Times New Roman"/>
+          <w:sz w:val="24"/>
+          <w:szCs w:val="24"/>
+          <w:lang w:val="en-US"/>
+        </w:rPr>
+        <w:t>relevant dates</w:t>
+      </w:r>
+      <w:r>
+        <w:rPr>
+          <w:rFonts w:ascii="Times New Roman" w:hAnsi="Times New Roman" w:cs="Times New Roman"/>
+          <w:sz w:val="24"/>
+          <w:szCs w:val="24"/>
+          <w:lang w:val="en-US"/>
+        </w:rPr>
+        <w:t xml:space="preserve"> that have shaped these trends:</w:t>
+      </w:r>
+    </w:p>
+    <w:p>
+      <w:pPr>
+        <w:pStyle w:val="ListParagraph"/>
+        <w:numPr>
+          <w:ilvl w:val="0"/>
+          <w:numId w:val="5"/>
+        </w:numPr>
+        <w:rPr>
+          <w:rFonts w:ascii="Times New Roman" w:hAnsi="Times New Roman" w:cs="Times New Roman"/>
+          <w:sz w:val="24"/>
+          <w:szCs w:val="24"/>
+          <w:lang w:val="en-US"/>
+        </w:rPr>
+      </w:pPr>
+      <w:r>
+        <w:rPr>
+          <w:rFonts w:ascii="Times New Roman" w:hAnsi="Times New Roman" w:cs="Times New Roman"/>
+          <w:sz w:val="24"/>
+          <w:szCs w:val="24"/>
+          <w:lang w:val="en-US"/>
+        </w:rPr>
+        <w:t xml:space="preserve">Anglo Irish Treaty 1921, </w:t>
+      </w:r>
+      <w:r>
+        <w:rPr>
+          <w:rFonts w:ascii="Times New Roman" w:hAnsi="Times New Roman" w:cs="Times New Roman"/>
+          <w:sz w:val="24"/>
+          <w:szCs w:val="24"/>
+          <w:lang w:val="en-US"/>
+        </w:rPr>
+        <w:t xml:space="preserve">Ireland </w:t>
+      </w:r>
+      <w:r>
+        <w:rPr>
+          <w:rFonts w:ascii="Times New Roman" w:hAnsi="Times New Roman" w:cs="Times New Roman"/>
+          <w:sz w:val="24"/>
+          <w:szCs w:val="24"/>
+          <w:lang w:val="en-US"/>
+        </w:rPr>
+        <w:t xml:space="preserve">splits from Great Britain, they have shared currency, legal </w:t>
+      </w:r>
+      <w:r>
+        <w:rPr>
+          <w:rFonts w:ascii="Times New Roman" w:hAnsi="Times New Roman" w:cs="Times New Roman"/>
+          <w:sz w:val="24"/>
+          <w:szCs w:val="24"/>
+          <w:lang w:val="en-US"/>
+        </w:rPr>
+        <w:t>system,</w:t>
+      </w:r>
+      <w:r>
+        <w:rPr>
+          <w:rFonts w:ascii="Times New Roman" w:hAnsi="Times New Roman" w:cs="Times New Roman"/>
+          <w:sz w:val="24"/>
+          <w:szCs w:val="24"/>
+          <w:lang w:val="en-US"/>
+        </w:rPr>
+        <w:t xml:space="preserve"> and other institutions</w:t>
+      </w:r>
+      <w:r>
+        <w:rPr>
+          <w:rFonts w:ascii="Times New Roman" w:hAnsi="Times New Roman" w:cs="Times New Roman"/>
+          <w:sz w:val="24"/>
+          <w:szCs w:val="24"/>
+          <w:lang w:val="en-US"/>
+        </w:rPr>
+        <w:t xml:space="preserve"> </w:t>
+      </w:r>
+      <w:r>
+        <w:rPr>
+          <w:rFonts w:ascii="Times New Roman" w:hAnsi="Times New Roman" w:cs="Times New Roman"/>
+          <w:sz w:val="24"/>
+          <w:szCs w:val="24"/>
+          <w:lang w:val="en-US"/>
+        </w:rPr>
+        <w:t>(O’Rourke, 2017)</w:t>
+      </w:r>
+      <w:r>
+        <w:rPr>
+          <w:rFonts w:ascii="Times New Roman" w:hAnsi="Times New Roman" w:cs="Times New Roman"/>
+          <w:sz w:val="24"/>
+          <w:szCs w:val="24"/>
+          <w:lang w:val="en-US"/>
+        </w:rPr>
+        <w:t xml:space="preserve">. </w:t>
+      </w:r>
+      <w:r>
+        <w:rPr>
+          <w:rFonts w:ascii="Times New Roman" w:hAnsi="Times New Roman" w:cs="Times New Roman"/>
+          <w:sz w:val="24"/>
+          <w:szCs w:val="24"/>
+          <w:lang w:val="en-US"/>
+        </w:rPr>
+        <w:t xml:space="preserve">Economically that </w:t>
+      </w:r>
+      <w:r>
+        <w:rPr>
+          <w:rFonts w:ascii="Times New Roman" w:hAnsi="Times New Roman" w:cs="Times New Roman"/>
+          <w:sz w:val="24"/>
+          <w:szCs w:val="24"/>
+          <w:lang w:val="en-US"/>
+        </w:rPr>
+        <w:t xml:space="preserve">had a negative impact on the Irish economy and consequently also affected </w:t>
+      </w:r>
+      <w:r>
+        <w:rPr>
+          <w:rFonts w:ascii="Times New Roman" w:hAnsi="Times New Roman" w:cs="Times New Roman"/>
+          <w:sz w:val="24"/>
+          <w:szCs w:val="24"/>
+          <w:lang w:val="en-US"/>
+        </w:rPr>
+        <w:t>the population.</w:t>
+      </w:r>
+    </w:p>
+    <w:p>
+      <w:pPr>
+        <w:pStyle w:val="ListParagraph"/>
+        <w:numPr>
+          <w:ilvl w:val="0"/>
+          <w:numId w:val="5"/>
+        </w:numPr>
+        <w:rPr>
+          <w:rFonts w:ascii="Times New Roman" w:hAnsi="Times New Roman" w:cs="Times New Roman"/>
+          <w:sz w:val="24"/>
+          <w:szCs w:val="24"/>
+          <w:lang w:val="en-US"/>
+        </w:rPr>
+      </w:pPr>
+      <w:r>
+        <w:rPr>
+          <w:rFonts w:ascii="Times New Roman" w:hAnsi="Times New Roman" w:cs="Times New Roman"/>
+          <w:sz w:val="24"/>
+          <w:szCs w:val="24"/>
+          <w:lang w:val="en-US"/>
+        </w:rPr>
+        <w:lastRenderedPageBreak/>
+        <w:t xml:space="preserve">Irish Civil war 1922-1923 </w:t>
+      </w:r>
+      <w:r>
+        <w:rPr>
+          <w:rFonts w:ascii="Times New Roman" w:hAnsi="Times New Roman" w:cs="Times New Roman"/>
+          <w:sz w:val="24"/>
+          <w:szCs w:val="24"/>
+          <w:lang w:val="en-US"/>
+        </w:rPr>
+        <w:t>(John_Dorney, 2012)</w:t>
+      </w:r>
+      <w:r>
+        <w:rPr>
+          <w:rFonts w:ascii="Times New Roman" w:hAnsi="Times New Roman" w:cs="Times New Roman"/>
+          <w:sz w:val="24"/>
+          <w:szCs w:val="24"/>
+          <w:lang w:val="en-US"/>
+        </w:rPr>
+        <w:t>, we know that when a country is in conflict, birth rates decrease, and death rates go the opposite way.</w:t>
+      </w:r>
+    </w:p>
+    <w:p>
+      <w:pPr>
+        <w:pStyle w:val="ListParagraph"/>
+        <w:numPr>
+          <w:ilvl w:val="0"/>
+          <w:numId w:val="5"/>
+        </w:numPr>
+        <w:rPr>
+          <w:rFonts w:ascii="Times New Roman" w:hAnsi="Times New Roman" w:cs="Times New Roman"/>
+          <w:sz w:val="24"/>
+          <w:szCs w:val="24"/>
+          <w:lang w:val="en-US"/>
+        </w:rPr>
+      </w:pPr>
+      <w:r>
+        <w:rPr>
+          <w:rFonts w:ascii="Times New Roman" w:hAnsi="Times New Roman" w:cs="Times New Roman"/>
+          <w:sz w:val="24"/>
+          <w:szCs w:val="24"/>
+          <w:lang w:val="en-US"/>
+        </w:rPr>
+        <w:t xml:space="preserve">Anglo-Irish economic war (1932-1938), Ireland had introduced protectionist policies that generated an economic war with Britain </w:t>
+      </w:r>
+      <w:r>
+        <w:rPr>
+          <w:rFonts w:ascii="Times New Roman" w:hAnsi="Times New Roman" w:cs="Times New Roman"/>
+          <w:sz w:val="24"/>
+          <w:szCs w:val="24"/>
+          <w:lang w:val="en-US"/>
+        </w:rPr>
+        <w:t>(cain.ulster.ac.uk, n.d.)</w:t>
+      </w:r>
+      <w:r>
+        <w:rPr>
+          <w:rFonts w:ascii="Times New Roman" w:hAnsi="Times New Roman" w:cs="Times New Roman"/>
+          <w:sz w:val="24"/>
+          <w:szCs w:val="24"/>
+          <w:lang w:val="en-US"/>
+        </w:rPr>
+        <w:t>.</w:t>
+      </w:r>
+    </w:p>
+    <w:p>
+      <w:pPr>
+        <w:pStyle w:val="ListParagraph"/>
+        <w:numPr>
+          <w:ilvl w:val="0"/>
+          <w:numId w:val="5"/>
+        </w:numPr>
+        <w:rPr>
+          <w:rFonts w:ascii="Times New Roman" w:hAnsi="Times New Roman" w:cs="Times New Roman"/>
+          <w:sz w:val="24"/>
+          <w:szCs w:val="24"/>
+          <w:lang w:val="en-US"/>
+        </w:rPr>
+      </w:pPr>
+      <w:r>
+        <w:rPr>
+          <w:rFonts w:ascii="Times New Roman" w:hAnsi="Times New Roman" w:cs="Times New Roman"/>
+          <w:sz w:val="24"/>
+          <w:szCs w:val="24"/>
+          <w:lang w:val="en-US"/>
+        </w:rPr>
+        <w:t>Mass emigration 1945-1960</w:t>
+      </w:r>
+      <w:r>
+        <w:rPr>
+          <w:rFonts w:ascii="Times New Roman" w:hAnsi="Times New Roman" w:cs="Times New Roman"/>
+          <w:sz w:val="24"/>
+          <w:szCs w:val="24"/>
+          <w:lang w:val="en-US"/>
+        </w:rPr>
+        <w:t xml:space="preserve"> </w:t>
+      </w:r>
+      <w:r>
+        <w:rPr>
+          <w:rFonts w:ascii="Times New Roman" w:hAnsi="Times New Roman" w:cs="Times New Roman"/>
+          <w:sz w:val="24"/>
+          <w:szCs w:val="24"/>
+          <w:lang w:val="en-US"/>
+        </w:rPr>
+        <w:t>(www.encyclopedia.com, n.d.)</w:t>
+      </w:r>
+      <w:r>
+        <w:rPr>
+          <w:rFonts w:ascii="Times New Roman" w:hAnsi="Times New Roman" w:cs="Times New Roman"/>
+          <w:sz w:val="24"/>
+          <w:szCs w:val="24"/>
+          <w:lang w:val="en-US"/>
+        </w:rPr>
+        <w:t>, we can also see a drop during th</w:t>
+      </w:r>
+      <w:r>
+        <w:rPr>
+          <w:rFonts w:ascii="Times New Roman" w:hAnsi="Times New Roman" w:cs="Times New Roman"/>
+          <w:sz w:val="24"/>
+          <w:szCs w:val="24"/>
+          <w:lang w:val="en-US"/>
+        </w:rPr>
+        <w:t>at time in Figure 1.</w:t>
+      </w:r>
+    </w:p>
+    <w:p>
+      <w:pPr>
+        <w:pStyle w:val="ListParagraph"/>
+        <w:numPr>
+          <w:ilvl w:val="0"/>
+          <w:numId w:val="5"/>
+        </w:numPr>
+        <w:rPr>
+          <w:rFonts w:ascii="Times New Roman" w:hAnsi="Times New Roman" w:cs="Times New Roman"/>
+          <w:sz w:val="24"/>
+          <w:szCs w:val="24"/>
+          <w:lang w:val="en-US"/>
+        </w:rPr>
+      </w:pPr>
+      <w:r>
+        <w:rPr>
+          <w:rFonts w:ascii="Times New Roman" w:hAnsi="Times New Roman" w:cs="Times New Roman"/>
+          <w:sz w:val="24"/>
+          <w:szCs w:val="24"/>
+          <w:lang w:val="en-US"/>
+        </w:rPr>
+        <w:t>19</w:t>
+      </w:r>
+      <w:r>
+        <w:rPr>
+          <w:rFonts w:ascii="Times New Roman" w:hAnsi="Times New Roman" w:cs="Times New Roman"/>
+          <w:sz w:val="24"/>
+          <w:szCs w:val="24"/>
+          <w:lang w:val="en-US"/>
+        </w:rPr>
+        <w:t>73 Ireland joins the EU</w:t>
+      </w:r>
+      <w:r>
+        <w:rPr>
+          <w:rFonts w:ascii="Times New Roman" w:hAnsi="Times New Roman" w:cs="Times New Roman"/>
+          <w:sz w:val="24"/>
+          <w:szCs w:val="24"/>
+          <w:lang w:val="en-US"/>
+        </w:rPr>
+        <w:t xml:space="preserve"> </w:t>
+      </w:r>
+      <w:r>
+        <w:rPr>
+          <w:rFonts w:ascii="Times New Roman" w:hAnsi="Times New Roman" w:cs="Times New Roman"/>
+          <w:sz w:val="24"/>
+          <w:szCs w:val="24"/>
+          <w:lang w:val="en-US"/>
+        </w:rPr>
+        <w:t>(European Commission, n.d.)</w:t>
+      </w:r>
+      <w:r>
+        <w:rPr>
+          <w:rFonts w:ascii="Times New Roman" w:hAnsi="Times New Roman" w:cs="Times New Roman"/>
+          <w:sz w:val="24"/>
+          <w:szCs w:val="24"/>
+          <w:lang w:val="en-US"/>
+        </w:rPr>
+        <w:t xml:space="preserve">, this will have beneficial effects on </w:t>
+      </w:r>
+      <w:r>
+        <w:rPr>
+          <w:rFonts w:ascii="Times New Roman" w:hAnsi="Times New Roman" w:cs="Times New Roman"/>
+          <w:sz w:val="24"/>
+          <w:szCs w:val="24"/>
+          <w:lang w:val="en-US"/>
+        </w:rPr>
+        <w:t xml:space="preserve">the population from the graph is visible that from that year onwards the population constantly has </w:t>
+      </w:r>
+      <w:r>
+        <w:rPr>
+          <w:rFonts w:ascii="Times New Roman" w:hAnsi="Times New Roman" w:cs="Times New Roman"/>
+          <w:sz w:val="24"/>
+          <w:szCs w:val="24"/>
+          <w:lang w:val="en-US"/>
+        </w:rPr>
+        <w:t>been growing.</w:t>
+      </w:r>
+    </w:p>
+    <w:p>
+      <w:pPr>
+        <w:pStyle w:val="ListParagraph"/>
+        <w:numPr>
+          <w:ilvl w:val="0"/>
+          <w:numId w:val="5"/>
+        </w:numPr>
+        <w:rPr>
+          <w:rFonts w:ascii="Times New Roman" w:hAnsi="Times New Roman" w:cs="Times New Roman"/>
+          <w:sz w:val="24"/>
+          <w:szCs w:val="24"/>
+          <w:lang w:val="en-US"/>
+        </w:rPr>
+      </w:pPr>
+      <w:r>
+        <w:rPr>
+          <w:rFonts w:ascii="Times New Roman" w:hAnsi="Times New Roman" w:cs="Times New Roman"/>
+          <w:i/>
+          <w:iCs/>
+          <w:sz w:val="24"/>
+          <w:szCs w:val="24"/>
+          <w:lang w:val="en-US"/>
+        </w:rPr>
+        <w:t>“The Celtic Tiger”</w:t>
+      </w:r>
+      <w:r>
+        <w:rPr>
+          <w:rFonts w:ascii="Times New Roman" w:hAnsi="Times New Roman" w:cs="Times New Roman"/>
+          <w:sz w:val="24"/>
+          <w:szCs w:val="24"/>
+          <w:lang w:val="en-US"/>
+        </w:rPr>
+        <w:t xml:space="preserve">, years 1995 to 2007 </w:t>
+      </w:r>
+      <w:r>
+        <w:rPr>
+          <w:rFonts w:ascii="Times New Roman" w:hAnsi="Times New Roman" w:cs="Times New Roman"/>
+          <w:sz w:val="24"/>
+          <w:szCs w:val="24"/>
+          <w:lang w:val="en-US"/>
+        </w:rPr>
+        <w:t xml:space="preserve">period of </w:t>
+      </w:r>
+      <w:r>
+        <w:rPr>
+          <w:rFonts w:ascii="Times New Roman" w:hAnsi="Times New Roman" w:cs="Times New Roman"/>
+          <w:sz w:val="24"/>
+          <w:szCs w:val="24"/>
+          <w:lang w:val="en-US"/>
+        </w:rPr>
+        <w:t>huge economic grow</w:t>
+      </w:r>
+      <w:r>
+        <w:rPr>
+          <w:rFonts w:ascii="Times New Roman" w:hAnsi="Times New Roman" w:cs="Times New Roman"/>
+          <w:sz w:val="24"/>
+          <w:szCs w:val="24"/>
+          <w:lang w:val="en-US"/>
+        </w:rPr>
+        <w:t>,</w:t>
+      </w:r>
+      <w:r>
+        <w:rPr>
+          <w:rFonts w:ascii="Times New Roman" w:hAnsi="Times New Roman" w:cs="Times New Roman"/>
+          <w:sz w:val="24"/>
+          <w:szCs w:val="24"/>
+          <w:lang w:val="en-US"/>
+        </w:rPr>
+        <w:t xml:space="preserve"> implementation of low corporate taxes</w:t>
+      </w:r>
+      <w:r>
+        <w:rPr>
+          <w:rFonts w:ascii="Times New Roman" w:hAnsi="Times New Roman" w:cs="Times New Roman"/>
+          <w:sz w:val="24"/>
+          <w:szCs w:val="24"/>
+          <w:lang w:val="en-US"/>
+        </w:rPr>
+        <w:t xml:space="preserve"> (</w:t>
+      </w:r>
+      <w:r>
+        <w:rPr>
+          <w:rFonts w:ascii="Times New Roman" w:hAnsi="Times New Roman" w:cs="Times New Roman"/>
+          <w:sz w:val="24"/>
+          <w:szCs w:val="24"/>
+          <w:lang w:val="en-US"/>
+        </w:rPr>
+        <w:t>Investopedia.</w:t>
+      </w:r>
+      <w:r>
+        <w:rPr>
+          <w:rFonts w:ascii="Times New Roman" w:hAnsi="Times New Roman" w:cs="Times New Roman"/>
+          <w:sz w:val="24"/>
+          <w:szCs w:val="24"/>
+          <w:lang w:val="en-US"/>
+        </w:rPr>
+        <w:t>,</w:t>
+      </w:r>
+      <w:r>
+        <w:rPr>
+          <w:rFonts w:ascii="Times New Roman" w:hAnsi="Times New Roman" w:cs="Times New Roman"/>
+          <w:sz w:val="24"/>
+          <w:szCs w:val="24"/>
+          <w:lang w:val="en-US"/>
+        </w:rPr>
+        <w:t xml:space="preserve"> n.d.</w:t>
+      </w:r>
+      <w:r>
+        <w:rPr>
+          <w:rFonts w:ascii="Times New Roman" w:hAnsi="Times New Roman" w:cs="Times New Roman"/>
+          <w:sz w:val="24"/>
+          <w:szCs w:val="24"/>
+          <w:lang w:val="en-US"/>
+        </w:rPr>
+        <w:t>).</w:t>
+      </w:r>
+    </w:p>
+    <w:p>
+      <w:pPr>
+        <w:rPr>
+          <w:rFonts w:ascii="Times New Roman" w:hAnsi="Times New Roman" w:cs="Times New Roman"/>
+          <w:sz w:val="24"/>
+          <w:szCs w:val="24"/>
+          <w:lang w:val="en-US"/>
+        </w:rPr>
+      </w:pPr>
+      <w:r>
+        <w:rPr>
+          <w:rFonts w:ascii="Times New Roman" w:hAnsi="Times New Roman" w:cs="Times New Roman"/>
+          <w:sz w:val="24"/>
+          <w:szCs w:val="24"/>
+          <w:lang w:val="en-US"/>
+        </w:rPr>
+        <w:t>In a nutshell these are the factors that explain Figure 1</w:t>
+      </w:r>
+      <w:r>
+        <w:rPr>
+          <w:rFonts w:ascii="Times New Roman" w:hAnsi="Times New Roman" w:cs="Times New Roman"/>
+          <w:sz w:val="24"/>
+          <w:szCs w:val="24"/>
+          <w:lang w:val="en-US"/>
+        </w:rPr>
+        <w:t xml:space="preserve">, I know I am referring very often to economic factors also, but I firmly believe that </w:t>
+      </w:r>
+      <w:r>
+        <w:rPr>
+          <w:rFonts w:ascii="Times New Roman" w:hAnsi="Times New Roman" w:cs="Times New Roman"/>
+          <w:sz w:val="24"/>
+          <w:szCs w:val="24"/>
+          <w:lang w:val="en-US"/>
+        </w:rPr>
+        <w:t>economy and population go hand in hand</w:t>
+      </w:r>
+      <w:r>
+        <w:rPr>
+          <w:rFonts w:ascii="Times New Roman" w:hAnsi="Times New Roman" w:cs="Times New Roman"/>
+          <w:sz w:val="24"/>
+          <w:szCs w:val="24"/>
+          <w:lang w:val="en-US"/>
+        </w:rPr>
+        <w:t>.</w:t>
+      </w:r>
+    </w:p>
+    <w:p>
+      <w:pPr>
+        <w:pStyle w:val="ListParagraph"/>
+        <w:rPr>
+          <w:rFonts w:ascii="Arial" w:hAnsi="Arial" w:cs="Arial"/>
+          <w:i/>
+          <w:iCs/>
+          <w:sz w:val="24"/>
+          <w:szCs w:val="24"/>
+          <w:lang w:val="en-US"/>
+        </w:rPr>
+      </w:pPr>
+    </w:p>
+    <w:p>
+      <w:pPr>
+        <w:rPr>
+          <w:rFonts w:ascii="Arial" w:hAnsi="Arial" w:cs="Arial"/>
+          <w:i/>
+          <w:iCs/>
+          <w:sz w:val="24"/>
+          <w:szCs w:val="24"/>
+          <w:lang w:val="en-US"/>
+        </w:rPr>
+      </w:pPr>
+    </w:p>
+    <w:p>
+      <w:pPr>
+        <w:rPr>
+          <w:rFonts w:ascii="Arial" w:hAnsi="Arial" w:cs="Arial"/>
+          <w:i/>
+          <w:iCs/>
+          <w:sz w:val="24"/>
+          <w:szCs w:val="24"/>
+          <w:lang w:val="en-US"/>
+        </w:rPr>
+      </w:pPr>
+    </w:p>
+    <w:p>
+      <w:pPr>
+        <w:rPr>
+          <w:rFonts w:ascii="Arial" w:hAnsi="Arial" w:cs="Arial"/>
+          <w:i/>
+          <w:iCs/>
+          <w:sz w:val="24"/>
+          <w:szCs w:val="24"/>
+          <w:lang w:val="en-US"/>
+        </w:rPr>
+      </w:pPr>
+    </w:p>
+    <w:p>
+      <w:pPr>
+        <w:rPr>
+          <w:rFonts w:ascii="Arial" w:hAnsi="Arial" w:cs="Arial"/>
+          <w:sz w:val="24"/>
+          <w:szCs w:val="24"/>
+          <w:lang w:val="en-US"/>
+        </w:rPr>
+      </w:pPr>
+    </w:p>
+    <w:p>
+      <w:pPr>
+        <w:rPr>
+          <w:rFonts w:ascii="Arial" w:hAnsi="Arial" w:cs="Arial"/>
+          <w:i/>
+          <w:iCs/>
+          <w:sz w:val="24"/>
+          <w:szCs w:val="24"/>
+          <w:lang w:val="en-US"/>
+        </w:rPr>
+      </w:pPr>
+      <w:r>
+        <w:rPr>
+          <w:rFonts w:ascii="Arial" w:hAnsi="Arial" w:cs="Arial"/>
+          <w:sz w:val="24"/>
+          <w:szCs w:val="24"/>
+          <w:lang w:val="en-US"/>
+        </w:rPr>
+        <w:t>2.3.</w:t>
+      </w:r>
+      <w:r>
+        <w:rPr>
+          <w:rFonts w:ascii="Arial" w:hAnsi="Arial" w:cs="Arial"/>
+          <w:sz w:val="24"/>
+          <w:szCs w:val="24"/>
+          <w:lang w:val="en-US"/>
+        </w:rPr>
+        <w:t>2</w:t>
+      </w:r>
+      <w:r>
+        <w:rPr>
+          <w:rFonts w:ascii="Arial" w:hAnsi="Arial" w:cs="Arial"/>
+          <w:sz w:val="24"/>
+          <w:szCs w:val="24"/>
+          <w:lang w:val="en-US"/>
+        </w:rPr>
+        <w:t xml:space="preserve"> </w:t>
+      </w:r>
+      <w:r>
+        <w:rPr>
+          <w:rFonts w:ascii="Arial" w:hAnsi="Arial" w:cs="Arial"/>
+          <w:i/>
+          <w:iCs/>
+          <w:sz w:val="24"/>
+          <w:szCs w:val="24"/>
+          <w:lang w:val="en-US"/>
+        </w:rPr>
+        <w:t xml:space="preserve">Population </w:t>
+      </w:r>
+      <w:r>
+        <w:rPr>
+          <w:rFonts w:ascii="Arial" w:hAnsi="Arial" w:cs="Arial"/>
+          <w:i/>
+          <w:iCs/>
+          <w:sz w:val="24"/>
+          <w:szCs w:val="24"/>
+          <w:lang w:val="en-US"/>
+        </w:rPr>
+        <w:t>p</w:t>
+      </w:r>
+      <w:r>
+        <w:rPr>
+          <w:rFonts w:ascii="Arial" w:hAnsi="Arial" w:cs="Arial"/>
+          <w:i/>
+          <w:iCs/>
+          <w:sz w:val="24"/>
+          <w:szCs w:val="24"/>
+          <w:lang w:val="en-US"/>
+        </w:rPr>
+        <w:t>yramids</w:t>
+      </w:r>
+    </w:p>
+    <w:p>
+      <w:pPr>
+        <w:rPr>
+          <w:rFonts w:ascii="Times New Roman" w:hAnsi="Times New Roman" w:cs="Times New Roman"/>
+          <w:sz w:val="24"/>
+          <w:szCs w:val="24"/>
+          <w:lang w:val="en-US"/>
+        </w:rPr>
+      </w:pPr>
+      <w:bookmarkStart w:id="2" w:name="_Hlk149001314"/>
+      <w:r>
+        <w:rPr>
+          <w:rFonts w:ascii="Times New Roman" w:hAnsi="Times New Roman" w:cs="Times New Roman"/>
+          <w:sz w:val="24"/>
+          <w:szCs w:val="24"/>
+          <w:lang w:val="en-US"/>
+        </w:rPr>
+        <w:t xml:space="preserve">Population pyramid charts </w:t>
+      </w:r>
+      <w:r>
+        <w:rPr>
+          <w:rFonts w:ascii="Times New Roman" w:hAnsi="Times New Roman" w:cs="Times New Roman"/>
+          <w:sz w:val="24"/>
+          <w:szCs w:val="24"/>
+          <w:lang w:val="en-US"/>
+        </w:rPr>
+        <w:t xml:space="preserve">are an essential tool when analyzing demographics, we can visualize the age and gender distribution of a population. To plot this, we use horizontal bars by gender and age group </w:t>
+      </w:r>
+      <w:r>
+        <w:rPr>
+          <w:rFonts w:ascii="Times New Roman" w:hAnsi="Times New Roman" w:cs="Times New Roman"/>
+          <w:sz w:val="24"/>
+          <w:szCs w:val="24"/>
+          <w:lang w:val="en-US"/>
+        </w:rPr>
+        <w:t>(coderzcolumn.com, n.d.)</w:t>
+      </w:r>
+      <w:r>
+        <w:rPr>
+          <w:rFonts w:ascii="Times New Roman" w:hAnsi="Times New Roman" w:cs="Times New Roman"/>
+          <w:sz w:val="24"/>
+          <w:szCs w:val="24"/>
+          <w:lang w:val="en-US"/>
+        </w:rPr>
+        <w:t xml:space="preserve">. </w:t>
+      </w:r>
+    </w:p>
+    <w:p>
+      <w:pPr>
+        <w:rPr>
+          <w:rFonts w:ascii="Times New Roman" w:hAnsi="Times New Roman" w:cs="Times New Roman"/>
+          <w:sz w:val="24"/>
+          <w:szCs w:val="24"/>
+          <w:lang w:val="en-US"/>
+        </w:rPr>
+      </w:pPr>
+      <w:r>
+        <w:rPr>
+          <w:rFonts w:ascii="Times New Roman" w:hAnsi="Times New Roman" w:cs="Times New Roman"/>
+          <w:sz w:val="24"/>
+          <w:szCs w:val="24"/>
+          <w:lang w:val="en-US"/>
+        </w:rPr>
+        <w:t xml:space="preserve">Here I wanted to see </w:t>
+      </w:r>
+      <w:r>
+        <w:rPr>
+          <w:rFonts w:ascii="Times New Roman" w:hAnsi="Times New Roman" w:cs="Times New Roman"/>
+          <w:sz w:val="24"/>
+          <w:szCs w:val="24"/>
+          <w:lang w:val="en-US"/>
+        </w:rPr>
+        <w:t xml:space="preserve">pyramid shape for 1926 being the first year with data, 1996 being at the beginning of the </w:t>
+      </w:r>
+      <w:r>
+        <w:rPr>
+          <w:rFonts w:ascii="Times New Roman" w:hAnsi="Times New Roman" w:cs="Times New Roman"/>
+          <w:i/>
+          <w:iCs/>
+          <w:sz w:val="24"/>
+          <w:szCs w:val="24"/>
+          <w:lang w:val="en-US"/>
+        </w:rPr>
+        <w:t>“The Celtic Tiger”</w:t>
+      </w:r>
+      <w:r>
+        <w:rPr>
+          <w:rFonts w:ascii="Times New Roman" w:hAnsi="Times New Roman" w:cs="Times New Roman"/>
+          <w:sz w:val="24"/>
+          <w:szCs w:val="24"/>
+          <w:lang w:val="en-US"/>
+        </w:rPr>
+        <w:t>, years 1995 to 2007 (</w:t>
+      </w:r>
+      <w:r>
+        <w:rPr>
+          <w:rFonts w:ascii="Times New Roman" w:hAnsi="Times New Roman" w:cs="Times New Roman"/>
+          <w:sz w:val="24"/>
+          <w:szCs w:val="24"/>
+          <w:lang w:val="en-US"/>
+        </w:rPr>
+        <w:t>Investopedia.</w:t>
+      </w:r>
+      <w:r>
+        <w:rPr>
+          <w:rFonts w:ascii="Times New Roman" w:hAnsi="Times New Roman" w:cs="Times New Roman"/>
+          <w:sz w:val="24"/>
+          <w:szCs w:val="24"/>
+          <w:lang w:val="en-US"/>
+        </w:rPr>
+        <w:t>,</w:t>
+      </w:r>
+      <w:r>
+        <w:rPr>
+          <w:rFonts w:ascii="Times New Roman" w:hAnsi="Times New Roman" w:cs="Times New Roman"/>
+          <w:sz w:val="24"/>
+          <w:szCs w:val="24"/>
+          <w:lang w:val="en-US"/>
+        </w:rPr>
+        <w:t xml:space="preserve"> n.d.</w:t>
+      </w:r>
+      <w:r>
+        <w:rPr>
+          <w:rFonts w:ascii="Times New Roman" w:hAnsi="Times New Roman" w:cs="Times New Roman"/>
+          <w:sz w:val="24"/>
+          <w:szCs w:val="24"/>
+          <w:lang w:val="en-US"/>
+        </w:rPr>
+        <w:t>) and 2023 being the current year.</w:t>
+      </w:r>
+    </w:p>
+    <w:p>
+      <w:pPr>
+        <w:rPr>
+          <w:rFonts w:ascii="Times New Roman" w:hAnsi="Times New Roman" w:cs="Times New Roman"/>
+          <w:sz w:val="24"/>
+          <w:szCs w:val="24"/>
+          <w:lang w:val="en-US"/>
+        </w:rPr>
+      </w:pPr>
+      <w:r>
+        <w:rPr>
+          <w:rFonts w:ascii="Times New Roman" w:hAnsi="Times New Roman" w:cs="Times New Roman"/>
+          <w:sz w:val="24"/>
+          <w:szCs w:val="24"/>
+          <w:lang w:val="en-US"/>
+        </w:rPr>
+        <w:t>Here are the results:</w:t>
+      </w:r>
+    </w:p>
+    <w:p>
+      <w:pPr>
+        <w:jc w:val="center"/>
+        <w:rPr>
+          <w:rFonts w:ascii="Arial" w:hAnsi="Arial" w:cs="Arial"/>
+          <w:sz w:val="24"/>
+          <w:szCs w:val="24"/>
+          <w:lang w:val="en-US"/>
+        </w:rPr>
+      </w:pPr>
+      <w:r>
+        <w:rPr>
+          <w:rFonts w:ascii="Arial" w:hAnsi="Arial" w:cs="Arial"/>
           <w:noProof/>
           <w:sz w:val="24"/>
           <w:szCs w:val="24"/>
           <w:lang w:val="en-US"/>
         </w:rPr>
         <w:drawing>
-          <wp:inline distT="0" distB="0" distL="0" distR="0" wp14:anchorId="2B81E37B" wp14:editId="0DD24E93">
-            <wp:extent cx="3153600" cy="2167200"/>
-            <wp:effectExtent l="0" t="0" r="0" b="5080"/>
-            <wp:docPr id="1108201583" name="Picture 1" descr="A chart with a pyramid shape&#10;&#10;Description automatically generated with medium confidence"/>
+          <wp:inline distT="0" distB="0" distL="0" distR="0" wp14:anchorId="2208D411" wp14:editId="4D4F444B">
+            <wp:extent cx="3986853" cy="2729753"/>
+            <wp:effectExtent l="0" t="0" r="0" b="0"/>
+            <wp:docPr id="2091420293" name="Picture 1" descr="A chart with a pyramid shape&#10;&#10;Description automatically generated with medium confidence"/>
             <wp:cNvGraphicFramePr>
               <a:graphicFrameLocks xmlns:a="http://schemas.openxmlformats.org/drawingml/2006/main" noChangeAspect="1"/>
             </wp:cNvGraphicFramePr>
@@ -2686,7 +2802,7 @@
               <a:graphicData uri="http://schemas.openxmlformats.org/drawingml/2006/picture">
                 <pic:pic xmlns:pic="http://schemas.openxmlformats.org/drawingml/2006/picture">
                   <pic:nvPicPr>
-                    <pic:cNvPr id="1108201583" name="Picture 1" descr="A chart with a pyramid shape&#10;&#10;Description automatically generated with medium confidence"/>
+                    <pic:cNvPr id="2091420293" name="Picture 1" descr="A chart with a pyramid shape&#10;&#10;Description automatically generated with medium confidence"/>
                     <pic:cNvPicPr/>
                   </pic:nvPicPr>
                   <pic:blipFill>
@@ -2698,7 +2814,7 @@
                   <pic:spPr>
                     <a:xfrm>
                       <a:off x="0" y="0"/>
-                      <a:ext cx="3153600" cy="2167200"/>
+                      <a:ext cx="3993330" cy="2734188"/>
                     </a:xfrm>
                     <a:prstGeom prst="rect">
                       <a:avLst/>
@@ -2711,6 +2827,7 @@
         </w:drawing>
       </w:r>
     </w:p>
+    <w:bookmarkEnd w:id="2"/>
     <w:p>
       <w:pPr>
         <w:jc w:val="center"/>
@@ -2728,6 +2845,7 @@
           <w:szCs w:val="24"/>
           <w:lang w:val="en-US"/>
         </w:rPr>
+        <w:lastRenderedPageBreak/>
         <w:t>Figure</w:t>
       </w:r>
       <w:r>
@@ -2737,7 +2855,16 @@
           <w:szCs w:val="24"/>
           <w:lang w:val="en-US"/>
         </w:rPr>
-        <w:t xml:space="preserve"> 3</w:t>
+        <w:t xml:space="preserve"> </w:t>
+      </w:r>
+      <w:r>
+        <w:rPr>
+          <w:rFonts w:ascii="Times New Roman" w:hAnsi="Times New Roman" w:cs="Times New Roman"/>
+          <w:sz w:val="24"/>
+          <w:szCs w:val="24"/>
+          <w:lang w:val="en-US"/>
+        </w:rPr>
+        <w:t>3</w:t>
       </w:r>
       <w:r>
         <w:rPr>
@@ -2755,7 +2882,7 @@
           <w:szCs w:val="24"/>
           <w:lang w:val="en-US"/>
         </w:rPr>
-        <w:t>1996 Pyramid Chart</w:t>
+        <w:t>1926 Pyramid Chart</w:t>
       </w:r>
     </w:p>
     <w:p>
@@ -2776,12 +2903,11 @@
           <w:szCs w:val="24"/>
           <w:lang w:val="en-US"/>
         </w:rPr>
-        <w:lastRenderedPageBreak/>
         <w:drawing>
-          <wp:inline distT="0" distB="0" distL="0" distR="0" wp14:anchorId="028E9530" wp14:editId="65469749">
-            <wp:extent cx="3150000" cy="2167200"/>
-            <wp:effectExtent l="0" t="0" r="0" b="5080"/>
-            <wp:docPr id="554765717" name="Picture 1" descr="A chart with red and blue lines&#10;&#10;Description automatically generated"/>
+          <wp:inline distT="0" distB="0" distL="0" distR="0" wp14:anchorId="2E966EC0" wp14:editId="4F1E34A7">
+            <wp:extent cx="3675608" cy="2532529"/>
+            <wp:effectExtent l="0" t="0" r="1270" b="1270"/>
+            <wp:docPr id="1878000508" name="Picture 1" descr="A chart of a pyramid&#10;&#10;Description automatically generated"/>
             <wp:cNvGraphicFramePr>
               <a:graphicFrameLocks xmlns:a="http://schemas.openxmlformats.org/drawingml/2006/main" noChangeAspect="1"/>
             </wp:cNvGraphicFramePr>
@@ -2789,7 +2915,7 @@
               <a:graphicData uri="http://schemas.openxmlformats.org/drawingml/2006/picture">
                 <pic:pic xmlns:pic="http://schemas.openxmlformats.org/drawingml/2006/picture">
                   <pic:nvPicPr>
-                    <pic:cNvPr id="554765717" name="Picture 1" descr="A chart with red and blue lines&#10;&#10;Description automatically generated"/>
+                    <pic:cNvPr id="1878000508" name="Picture 1" descr="A chart of a pyramid&#10;&#10;Description automatically generated"/>
                     <pic:cNvPicPr/>
                   </pic:nvPicPr>
                   <pic:blipFill>
@@ -2801,7 +2927,7 @@
                   <pic:spPr>
                     <a:xfrm>
                       <a:off x="0" y="0"/>
-                      <a:ext cx="3150000" cy="2167200"/>
+                      <a:ext cx="3683350" cy="2537864"/>
                     </a:xfrm>
                     <a:prstGeom prst="rect">
                       <a:avLst/>
@@ -2840,7 +2966,16 @@
           <w:szCs w:val="24"/>
           <w:lang w:val="en-US"/>
         </w:rPr>
-        <w:t xml:space="preserve"> 4</w:t>
+        <w:t xml:space="preserve"> </w:t>
+      </w:r>
+      <w:r>
+        <w:rPr>
+          <w:rFonts w:ascii="Times New Roman" w:hAnsi="Times New Roman" w:cs="Times New Roman"/>
+          <w:sz w:val="24"/>
+          <w:szCs w:val="24"/>
+          <w:lang w:val="en-US"/>
+        </w:rPr>
+        <w:t>4</w:t>
       </w:r>
       <w:r>
         <w:rPr>
@@ -2858,6 +2993,117 @@
           <w:szCs w:val="24"/>
           <w:lang w:val="en-US"/>
         </w:rPr>
+        <w:t>1996 Pyramid Chart</w:t>
+      </w:r>
+    </w:p>
+    <w:p>
+      <w:pPr>
+        <w:jc w:val="center"/>
+        <w:rPr>
+          <w:rFonts w:ascii="Times New Roman" w:hAnsi="Times New Roman" w:cs="Times New Roman"/>
+          <w:sz w:val="24"/>
+          <w:szCs w:val="24"/>
+          <w:lang w:val="en-US"/>
+        </w:rPr>
+      </w:pPr>
+      <w:r>
+        <w:rPr>
+          <w:rFonts w:ascii="Times New Roman" w:hAnsi="Times New Roman" w:cs="Times New Roman"/>
+          <w:noProof/>
+          <w:sz w:val="24"/>
+          <w:szCs w:val="24"/>
+          <w:lang w:val="en-US"/>
+        </w:rPr>
+        <w:drawing>
+          <wp:inline distT="0" distB="0" distL="0" distR="0" wp14:anchorId="7593506B" wp14:editId="7CE41BC0">
+            <wp:extent cx="3605016" cy="2496671"/>
+            <wp:effectExtent l="0" t="0" r="0" b="0"/>
+            <wp:docPr id="1416952089" name="Picture 1" descr="A chart with a pyramid shape&#10;&#10;Description automatically generated"/>
+            <wp:cNvGraphicFramePr>
+              <a:graphicFrameLocks xmlns:a="http://schemas.openxmlformats.org/drawingml/2006/main" noChangeAspect="1"/>
+            </wp:cNvGraphicFramePr>
+            <a:graphic xmlns:a="http://schemas.openxmlformats.org/drawingml/2006/main">
+              <a:graphicData uri="http://schemas.openxmlformats.org/drawingml/2006/picture">
+                <pic:pic xmlns:pic="http://schemas.openxmlformats.org/drawingml/2006/picture">
+                  <pic:nvPicPr>
+                    <pic:cNvPr id="1416952089" name="Picture 1" descr="A chart with a pyramid shape&#10;&#10;Description automatically generated"/>
+                    <pic:cNvPicPr/>
+                  </pic:nvPicPr>
+                  <pic:blipFill>
+                    <a:blip r:embed="rId12"/>
+                    <a:stretch>
+                      <a:fillRect/>
+                    </a:stretch>
+                  </pic:blipFill>
+                  <pic:spPr>
+                    <a:xfrm>
+                      <a:off x="0" y="0"/>
+                      <a:ext cx="3621640" cy="2508184"/>
+                    </a:xfrm>
+                    <a:prstGeom prst="rect">
+                      <a:avLst/>
+                    </a:prstGeom>
+                  </pic:spPr>
+                </pic:pic>
+              </a:graphicData>
+            </a:graphic>
+          </wp:inline>
+        </w:drawing>
+      </w:r>
+    </w:p>
+    <w:p>
+      <w:pPr>
+        <w:jc w:val="center"/>
+        <w:rPr>
+          <w:rFonts w:ascii="Times New Roman" w:hAnsi="Times New Roman" w:cs="Times New Roman"/>
+          <w:sz w:val="24"/>
+          <w:szCs w:val="24"/>
+          <w:lang w:val="en-US"/>
+        </w:rPr>
+      </w:pPr>
+      <w:r>
+        <w:rPr>
+          <w:rFonts w:ascii="Times New Roman" w:hAnsi="Times New Roman" w:cs="Times New Roman"/>
+          <w:sz w:val="24"/>
+          <w:szCs w:val="24"/>
+          <w:lang w:val="en-US"/>
+        </w:rPr>
+        <w:t>Figure</w:t>
+      </w:r>
+      <w:r>
+        <w:rPr>
+          <w:rFonts w:ascii="Times New Roman" w:hAnsi="Times New Roman" w:cs="Times New Roman"/>
+          <w:sz w:val="24"/>
+          <w:szCs w:val="24"/>
+          <w:lang w:val="en-US"/>
+        </w:rPr>
+        <w:t xml:space="preserve"> </w:t>
+      </w:r>
+      <w:r>
+        <w:rPr>
+          <w:rFonts w:ascii="Times New Roman" w:hAnsi="Times New Roman" w:cs="Times New Roman"/>
+          <w:sz w:val="24"/>
+          <w:szCs w:val="24"/>
+          <w:lang w:val="en-US"/>
+        </w:rPr>
+        <w:t>5</w:t>
+      </w:r>
+      <w:r>
+        <w:rPr>
+          <w:rFonts w:ascii="Times New Roman" w:hAnsi="Times New Roman" w:cs="Times New Roman"/>
+          <w:sz w:val="24"/>
+          <w:szCs w:val="24"/>
+          <w:lang w:val="en-US"/>
+        </w:rPr>
+        <w:t xml:space="preserve">: </w:t>
+      </w:r>
+      <w:r>
+        <w:rPr>
+          <w:rFonts w:ascii="Times New Roman" w:hAnsi="Times New Roman" w:cs="Times New Roman"/>
+          <w:sz w:val="24"/>
+          <w:szCs w:val="24"/>
+          <w:lang w:val="en-US"/>
+        </w:rPr>
         <w:t>2023 Pyramid Chart</w:t>
       </w:r>
     </w:p>
@@ -3221,7 +3467,17 @@
           <w:szCs w:val="24"/>
           <w:lang w:val="en-US"/>
         </w:rPr>
-        <w:t>observation from my graphs gender distribution looks balanced</w:t>
+        <w:t xml:space="preserve">observation from my graphs gender </w:t>
+      </w:r>
+      <w:r>
+        <w:rPr>
+          <w:rFonts w:ascii="Times New Roman" w:hAnsi="Times New Roman" w:cs="Times New Roman"/>
+          <w:sz w:val="24"/>
+          <w:szCs w:val="24"/>
+          <w:lang w:val="en-US"/>
+        </w:rPr>
+        <w:lastRenderedPageBreak/>
+        <w:t>distribution looks balanced</w:t>
       </w:r>
       <w:r>
         <w:rPr>
@@ -3286,6 +3542,615 @@
         </w:rPr>
         <w:t>)</w:t>
       </w:r>
+    </w:p>
+    <w:p>
+      <w:pPr>
+        <w:rPr>
+          <w:rFonts w:ascii="Arial" w:hAnsi="Arial" w:cs="Arial"/>
+          <w:i/>
+          <w:iCs/>
+          <w:sz w:val="24"/>
+          <w:szCs w:val="24"/>
+          <w:lang w:val="en-US"/>
+        </w:rPr>
+      </w:pPr>
+      <w:r>
+        <w:rPr>
+          <w:rFonts w:ascii="Arial" w:hAnsi="Arial" w:cs="Arial"/>
+          <w:sz w:val="24"/>
+          <w:szCs w:val="24"/>
+          <w:lang w:val="en-US"/>
+        </w:rPr>
+        <w:t xml:space="preserve">2.3.2 </w:t>
+      </w:r>
+      <w:r>
+        <w:rPr>
+          <w:rFonts w:ascii="Arial" w:hAnsi="Arial" w:cs="Arial"/>
+          <w:i/>
+          <w:iCs/>
+          <w:sz w:val="24"/>
+          <w:szCs w:val="24"/>
+          <w:lang w:val="en-US"/>
+        </w:rPr>
+        <w:t xml:space="preserve">Population </w:t>
+      </w:r>
+      <w:r>
+        <w:rPr>
+          <w:rFonts w:ascii="Arial" w:hAnsi="Arial" w:cs="Arial"/>
+          <w:i/>
+          <w:iCs/>
+          <w:sz w:val="24"/>
+          <w:szCs w:val="24"/>
+          <w:lang w:val="en-US"/>
+        </w:rPr>
+        <w:t>density maps</w:t>
+      </w:r>
+    </w:p>
+    <w:p>
+      <w:pPr>
+        <w:rPr>
+          <w:rFonts w:ascii="Times New Roman" w:hAnsi="Times New Roman" w:cs="Times New Roman"/>
+          <w:sz w:val="24"/>
+          <w:szCs w:val="24"/>
+          <w:lang w:val="en-US"/>
+        </w:rPr>
+      </w:pPr>
+      <w:bookmarkStart w:id="4" w:name="_Hlk149168537"/>
+      <w:r>
+        <w:rPr>
+          <w:rFonts w:ascii="Times New Roman" w:hAnsi="Times New Roman" w:cs="Times New Roman"/>
+          <w:sz w:val="24"/>
+          <w:szCs w:val="24"/>
+          <w:lang w:val="en-US"/>
+        </w:rPr>
+        <w:t xml:space="preserve">In this section we are going to study datasets </w:t>
+      </w:r>
+      <w:r>
+        <w:rPr>
+          <w:rFonts w:ascii="Times New Roman" w:hAnsi="Times New Roman" w:cs="Times New Roman"/>
+          <w:i/>
+          <w:iCs/>
+          <w:sz w:val="24"/>
+          <w:szCs w:val="24"/>
+          <w:lang w:val="en-US"/>
+        </w:rPr>
+        <w:t>“PEA04”</w:t>
+      </w:r>
+      <w:r>
+        <w:rPr>
+          <w:rFonts w:ascii="Times New Roman" w:hAnsi="Times New Roman" w:cs="Times New Roman"/>
+          <w:i/>
+          <w:iCs/>
+          <w:sz w:val="24"/>
+          <w:szCs w:val="24"/>
+          <w:lang w:val="en-US"/>
+        </w:rPr>
+        <w:t xml:space="preserve"> </w:t>
+      </w:r>
+      <w:r>
+        <w:rPr>
+          <w:rFonts w:ascii="Times New Roman" w:hAnsi="Times New Roman" w:cs="Times New Roman"/>
+          <w:sz w:val="24"/>
+          <w:szCs w:val="24"/>
+          <w:lang w:val="en-US"/>
+        </w:rPr>
+        <w:t>and</w:t>
+      </w:r>
+      <w:r>
+        <w:rPr>
+          <w:rFonts w:ascii="Times New Roman" w:hAnsi="Times New Roman" w:cs="Times New Roman"/>
+          <w:i/>
+          <w:iCs/>
+          <w:sz w:val="24"/>
+          <w:szCs w:val="24"/>
+          <w:lang w:val="en-US"/>
+        </w:rPr>
+        <w:t xml:space="preserve"> “PEA07”</w:t>
+      </w:r>
+      <w:r>
+        <w:rPr>
+          <w:rFonts w:ascii="Times New Roman" w:hAnsi="Times New Roman" w:cs="Times New Roman"/>
+          <w:i/>
+          <w:iCs/>
+          <w:sz w:val="24"/>
+          <w:szCs w:val="24"/>
+          <w:lang w:val="en-US"/>
+        </w:rPr>
+        <w:t xml:space="preserve"> </w:t>
+      </w:r>
+      <w:r>
+        <w:rPr>
+          <w:rFonts w:ascii="Times New Roman" w:hAnsi="Times New Roman" w:cs="Times New Roman"/>
+          <w:sz w:val="24"/>
+          <w:szCs w:val="24"/>
+          <w:lang w:val="en-US"/>
+        </w:rPr>
+        <w:t xml:space="preserve">composition is </w:t>
+      </w:r>
+      <w:r>
+        <w:rPr>
+          <w:rFonts w:ascii="Times New Roman" w:hAnsi="Times New Roman" w:cs="Times New Roman"/>
+          <w:sz w:val="24"/>
+          <w:szCs w:val="24"/>
+          <w:lang w:val="en-US"/>
+        </w:rPr>
+        <w:t xml:space="preserve">nearly the same, however </w:t>
+      </w:r>
+      <w:r>
+        <w:rPr>
+          <w:rFonts w:ascii="Times New Roman" w:hAnsi="Times New Roman" w:cs="Times New Roman"/>
+          <w:i/>
+          <w:iCs/>
+          <w:sz w:val="24"/>
+          <w:szCs w:val="24"/>
+          <w:lang w:val="en-US"/>
+        </w:rPr>
+        <w:t>“Year”</w:t>
+      </w:r>
+      <w:r>
+        <w:rPr>
+          <w:rFonts w:ascii="Times New Roman" w:hAnsi="Times New Roman" w:cs="Times New Roman"/>
+          <w:sz w:val="24"/>
+          <w:szCs w:val="24"/>
+          <w:lang w:val="en-US"/>
+        </w:rPr>
+        <w:t xml:space="preserve"> attributes are different (2011-2023) and (1996-2017). The population is distributed according </w:t>
+      </w:r>
+      <w:r>
+        <w:rPr>
+          <w:rFonts w:ascii="Times New Roman" w:hAnsi="Times New Roman" w:cs="Times New Roman"/>
+          <w:i/>
+          <w:iCs/>
+          <w:sz w:val="24"/>
+          <w:szCs w:val="24"/>
+          <w:lang w:val="en-US"/>
+        </w:rPr>
+        <w:t xml:space="preserve">“NUTS3” </w:t>
+      </w:r>
+      <w:r>
+        <w:rPr>
+          <w:rFonts w:ascii="Times New Roman" w:hAnsi="Times New Roman" w:cs="Times New Roman"/>
+          <w:sz w:val="24"/>
+          <w:szCs w:val="24"/>
+          <w:lang w:val="en-US"/>
+        </w:rPr>
+        <w:t xml:space="preserve">that means </w:t>
+      </w:r>
+      <w:r>
+        <w:rPr>
+          <w:rFonts w:ascii="Times New Roman" w:hAnsi="Times New Roman" w:cs="Times New Roman"/>
+          <w:i/>
+          <w:iCs/>
+          <w:sz w:val="24"/>
+          <w:szCs w:val="24"/>
+          <w:lang w:val="en-US"/>
+        </w:rPr>
+        <w:t>“Nomenclature of Territorial Units for Statistics”</w:t>
+      </w:r>
+      <w:r>
+        <w:rPr>
+          <w:rFonts w:ascii="Times New Roman" w:hAnsi="Times New Roman" w:cs="Times New Roman"/>
+          <w:i/>
+          <w:iCs/>
+          <w:sz w:val="24"/>
+          <w:szCs w:val="24"/>
+          <w:lang w:val="en-US"/>
+        </w:rPr>
+        <w:t xml:space="preserve"> </w:t>
+      </w:r>
+      <w:r>
+        <w:rPr>
+          <w:rFonts w:ascii="Times New Roman" w:hAnsi="Times New Roman" w:cs="Times New Roman"/>
+          <w:sz w:val="24"/>
+          <w:szCs w:val="24"/>
+          <w:lang w:val="en-US"/>
+        </w:rPr>
+        <w:t xml:space="preserve">and it was created by Eurostat, to define territorial units across Europe </w:t>
+      </w:r>
+      <w:r>
+        <w:rPr>
+          <w:rFonts w:ascii="Times New Roman" w:hAnsi="Times New Roman" w:cs="Times New Roman"/>
+          <w:sz w:val="24"/>
+          <w:szCs w:val="24"/>
+          <w:lang w:val="en-US"/>
+        </w:rPr>
+        <w:t>(www.cso.ie, n.d.)</w:t>
+      </w:r>
+      <w:r>
+        <w:rPr>
+          <w:rFonts w:ascii="Times New Roman" w:hAnsi="Times New Roman" w:cs="Times New Roman"/>
+          <w:sz w:val="24"/>
+          <w:szCs w:val="24"/>
+          <w:lang w:val="en-US"/>
+        </w:rPr>
+        <w:t>.</w:t>
+      </w:r>
+      <w:r>
+        <w:rPr>
+          <w:rFonts w:ascii="Times New Roman" w:hAnsi="Times New Roman" w:cs="Times New Roman"/>
+          <w:sz w:val="24"/>
+          <w:szCs w:val="24"/>
+          <w:lang w:val="en-US"/>
+        </w:rPr>
+        <w:t xml:space="preserve"> </w:t>
+      </w:r>
+      <w:r>
+        <w:rPr>
+          <w:rFonts w:ascii="Times New Roman" w:hAnsi="Times New Roman" w:cs="Times New Roman"/>
+          <w:sz w:val="24"/>
+          <w:szCs w:val="24"/>
+          <w:lang w:val="en-US"/>
+        </w:rPr>
+        <w:t>To</w:t>
+      </w:r>
+      <w:r>
+        <w:rPr>
+          <w:rFonts w:ascii="Times New Roman" w:hAnsi="Times New Roman" w:cs="Times New Roman"/>
+          <w:sz w:val="24"/>
+          <w:szCs w:val="24"/>
+          <w:lang w:val="en-US"/>
+        </w:rPr>
+        <w:t xml:space="preserve"> compare how population has changed across regions I will be looking at </w:t>
+      </w:r>
+      <w:r>
+        <w:rPr>
+          <w:rFonts w:ascii="Times New Roman" w:hAnsi="Times New Roman" w:cs="Times New Roman"/>
+          <w:sz w:val="24"/>
+          <w:szCs w:val="24"/>
+          <w:lang w:val="en-US"/>
+        </w:rPr>
+        <w:t xml:space="preserve">population per squared kilometer for year </w:t>
+      </w:r>
+      <w:r>
+        <w:rPr>
+          <w:rFonts w:ascii="Times New Roman" w:hAnsi="Times New Roman" w:cs="Times New Roman"/>
+          <w:sz w:val="24"/>
+          <w:szCs w:val="24"/>
+          <w:lang w:val="en-US"/>
+        </w:rPr>
+        <w:t>1996 and 2023:</w:t>
+      </w:r>
+    </w:p>
+    <w:bookmarkEnd w:id="4"/>
+    <w:p>
+      <w:pPr>
+        <w:jc w:val="center"/>
+        <w:rPr>
+          <w:rFonts w:ascii="Times New Roman" w:hAnsi="Times New Roman" w:cs="Times New Roman"/>
+          <w:sz w:val="24"/>
+          <w:szCs w:val="24"/>
+          <w:lang w:val="en-US"/>
+        </w:rPr>
+      </w:pPr>
+      <w:r>
+        <w:rPr>
+          <w:rFonts w:ascii="Times New Roman" w:hAnsi="Times New Roman" w:cs="Times New Roman"/>
+          <w:noProof/>
+          <w:sz w:val="24"/>
+          <w:szCs w:val="24"/>
+          <w:lang w:val="en-US"/>
+        </w:rPr>
+        <w:drawing>
+          <wp:inline distT="0" distB="0" distL="0" distR="0" wp14:anchorId="07E4418A" wp14:editId="620221DB">
+            <wp:extent cx="4018694" cy="4442012"/>
+            <wp:effectExtent l="0" t="0" r="1270" b="0"/>
+            <wp:docPr id="1155141335" name="Picture 1" descr="A map of ireland with blue shades&#10;&#10;Description automatically generated"/>
+            <wp:cNvGraphicFramePr>
+              <a:graphicFrameLocks xmlns:a="http://schemas.openxmlformats.org/drawingml/2006/main" noChangeAspect="1"/>
+            </wp:cNvGraphicFramePr>
+            <a:graphic xmlns:a="http://schemas.openxmlformats.org/drawingml/2006/main">
+              <a:graphicData uri="http://schemas.openxmlformats.org/drawingml/2006/picture">
+                <pic:pic xmlns:pic="http://schemas.openxmlformats.org/drawingml/2006/picture">
+                  <pic:nvPicPr>
+                    <pic:cNvPr id="1155141335" name="Picture 1" descr="A map of ireland with blue shades&#10;&#10;Description automatically generated"/>
+                    <pic:cNvPicPr/>
+                  </pic:nvPicPr>
+                  <pic:blipFill>
+                    <a:blip r:embed="rId13"/>
+                    <a:stretch>
+                      <a:fillRect/>
+                    </a:stretch>
+                  </pic:blipFill>
+                  <pic:spPr>
+                    <a:xfrm>
+                      <a:off x="0" y="0"/>
+                      <a:ext cx="4023238" cy="4447035"/>
+                    </a:xfrm>
+                    <a:prstGeom prst="rect">
+                      <a:avLst/>
+                    </a:prstGeom>
+                  </pic:spPr>
+                </pic:pic>
+              </a:graphicData>
+            </a:graphic>
+          </wp:inline>
+        </w:drawing>
+      </w:r>
+    </w:p>
+    <w:p>
+      <w:pPr>
+        <w:jc w:val="center"/>
+        <w:rPr>
+          <w:rFonts w:ascii="Times New Roman" w:hAnsi="Times New Roman" w:cs="Times New Roman"/>
+          <w:sz w:val="24"/>
+          <w:szCs w:val="24"/>
+          <w:lang w:val="en-US"/>
+        </w:rPr>
+      </w:pPr>
+      <w:r>
+        <w:rPr>
+          <w:rFonts w:ascii="Times New Roman" w:hAnsi="Times New Roman" w:cs="Times New Roman"/>
+          <w:sz w:val="24"/>
+          <w:szCs w:val="24"/>
+          <w:lang w:val="en-US"/>
+        </w:rPr>
+        <w:t>Figure</w:t>
+      </w:r>
+      <w:r>
+        <w:rPr>
+          <w:rFonts w:ascii="Times New Roman" w:hAnsi="Times New Roman" w:cs="Times New Roman"/>
+          <w:sz w:val="24"/>
+          <w:szCs w:val="24"/>
+          <w:lang w:val="en-US"/>
+        </w:rPr>
+        <w:t xml:space="preserve"> 6</w:t>
+      </w:r>
+      <w:r>
+        <w:rPr>
+          <w:rFonts w:ascii="Times New Roman" w:hAnsi="Times New Roman" w:cs="Times New Roman"/>
+          <w:sz w:val="24"/>
+          <w:szCs w:val="24"/>
+          <w:lang w:val="en-US"/>
+        </w:rPr>
+        <w:t xml:space="preserve">: </w:t>
+      </w:r>
+      <w:r>
+        <w:rPr>
+          <w:rFonts w:ascii="Times New Roman" w:hAnsi="Times New Roman" w:cs="Times New Roman"/>
+          <w:sz w:val="24"/>
+          <w:szCs w:val="24"/>
+          <w:lang w:val="en-US"/>
+        </w:rPr>
+        <w:t>1996 Population density map</w:t>
+      </w:r>
+    </w:p>
+    <w:p>
+      <w:pPr>
+        <w:rPr>
+          <w:rFonts w:ascii="Times New Roman" w:hAnsi="Times New Roman" w:cs="Times New Roman"/>
+          <w:sz w:val="24"/>
+          <w:szCs w:val="24"/>
+          <w:lang w:val="en-US"/>
+        </w:rPr>
+      </w:pPr>
+      <w:bookmarkStart w:id="5" w:name="_Hlk149168547"/>
+      <w:r>
+        <w:rPr>
+          <w:rFonts w:ascii="Times New Roman" w:hAnsi="Times New Roman" w:cs="Times New Roman"/>
+          <w:sz w:val="24"/>
+          <w:szCs w:val="24"/>
+          <w:lang w:val="en-US"/>
+        </w:rPr>
+        <w:t xml:space="preserve">Dublin and Mid-East are the most densely populated areas, followed by the Midlands and South-East, the rest of the regions are close to the last two. We already have mentioned that the </w:t>
+      </w:r>
+      <w:r>
+        <w:rPr>
+          <w:rFonts w:ascii="Times New Roman" w:hAnsi="Times New Roman" w:cs="Times New Roman"/>
+          <w:i/>
+          <w:iCs/>
+          <w:sz w:val="24"/>
+          <w:szCs w:val="24"/>
+          <w:lang w:val="en-US"/>
+        </w:rPr>
+        <w:t>“The Celtic Tiger”</w:t>
+      </w:r>
+      <w:r>
+        <w:rPr>
+          <w:rFonts w:ascii="Times New Roman" w:hAnsi="Times New Roman" w:cs="Times New Roman"/>
+          <w:sz w:val="24"/>
+          <w:szCs w:val="24"/>
+          <w:lang w:val="en-US"/>
+        </w:rPr>
+        <w:t xml:space="preserve"> started in 1995 </w:t>
+      </w:r>
+      <w:r>
+        <w:rPr>
+          <w:rFonts w:ascii="Times New Roman" w:hAnsi="Times New Roman" w:cs="Times New Roman"/>
+          <w:sz w:val="24"/>
+          <w:szCs w:val="24"/>
+          <w:lang w:val="en-US"/>
+        </w:rPr>
+        <w:t xml:space="preserve">and </w:t>
+      </w:r>
+      <w:r>
+        <w:rPr>
+          <w:rFonts w:ascii="Times New Roman" w:hAnsi="Times New Roman" w:cs="Times New Roman"/>
+          <w:sz w:val="24"/>
+          <w:szCs w:val="24"/>
+          <w:lang w:val="en-US"/>
+        </w:rPr>
+        <w:t>that would encourage to people to move where industr</w:t>
+      </w:r>
+      <w:r>
+        <w:rPr>
+          <w:rFonts w:ascii="Times New Roman" w:hAnsi="Times New Roman" w:cs="Times New Roman"/>
+          <w:sz w:val="24"/>
+          <w:szCs w:val="24"/>
+          <w:lang w:val="en-US"/>
+        </w:rPr>
+        <w:t>ies</w:t>
+      </w:r>
+      <w:r>
+        <w:rPr>
+          <w:rFonts w:ascii="Times New Roman" w:hAnsi="Times New Roman" w:cs="Times New Roman"/>
+          <w:sz w:val="24"/>
+          <w:szCs w:val="24"/>
+          <w:lang w:val="en-US"/>
+        </w:rPr>
+        <w:t xml:space="preserve"> and big corporations </w:t>
+      </w:r>
+      <w:r>
+        <w:rPr>
+          <w:rFonts w:ascii="Times New Roman" w:hAnsi="Times New Roman" w:cs="Times New Roman"/>
+          <w:sz w:val="24"/>
+          <w:szCs w:val="24"/>
+          <w:lang w:val="en-US"/>
+        </w:rPr>
+        <w:t>are, leaving primary sector areas for more developed ones:</w:t>
+      </w:r>
+    </w:p>
+    <w:bookmarkEnd w:id="5"/>
+    <w:p>
+      <w:pPr>
+        <w:jc w:val="center"/>
+        <w:rPr>
+          <w:rFonts w:ascii="Times New Roman" w:hAnsi="Times New Roman" w:cs="Times New Roman"/>
+          <w:sz w:val="24"/>
+          <w:szCs w:val="24"/>
+          <w:lang w:val="en-US"/>
+        </w:rPr>
+      </w:pPr>
+      <w:r>
+        <w:rPr>
+          <w:rFonts w:ascii="Times New Roman" w:hAnsi="Times New Roman" w:cs="Times New Roman"/>
+          <w:noProof/>
+          <w:sz w:val="24"/>
+          <w:szCs w:val="24"/>
+          <w:lang w:val="en-US"/>
+        </w:rPr>
+        <w:lastRenderedPageBreak/>
+        <w:drawing>
+          <wp:inline distT="0" distB="0" distL="0" distR="0" wp14:anchorId="2594A4DD" wp14:editId="47487642">
+            <wp:extent cx="3430659" cy="3719308"/>
+            <wp:effectExtent l="0" t="0" r="0" b="0"/>
+            <wp:docPr id="2130075772" name="Picture 1" descr="A map of ireland with blue and white colors&#10;&#10;Description automatically generated"/>
+            <wp:cNvGraphicFramePr>
+              <a:graphicFrameLocks xmlns:a="http://schemas.openxmlformats.org/drawingml/2006/main" noChangeAspect="1"/>
+            </wp:cNvGraphicFramePr>
+            <a:graphic xmlns:a="http://schemas.openxmlformats.org/drawingml/2006/main">
+              <a:graphicData uri="http://schemas.openxmlformats.org/drawingml/2006/picture">
+                <pic:pic xmlns:pic="http://schemas.openxmlformats.org/drawingml/2006/picture">
+                  <pic:nvPicPr>
+                    <pic:cNvPr id="2130075772" name="Picture 1" descr="A map of ireland with blue and white colors&#10;&#10;Description automatically generated"/>
+                    <pic:cNvPicPr/>
+                  </pic:nvPicPr>
+                  <pic:blipFill>
+                    <a:blip r:embed="rId14"/>
+                    <a:stretch>
+                      <a:fillRect/>
+                    </a:stretch>
+                  </pic:blipFill>
+                  <pic:spPr>
+                    <a:xfrm>
+                      <a:off x="0" y="0"/>
+                      <a:ext cx="3437598" cy="3726831"/>
+                    </a:xfrm>
+                    <a:prstGeom prst="rect">
+                      <a:avLst/>
+                    </a:prstGeom>
+                  </pic:spPr>
+                </pic:pic>
+              </a:graphicData>
+            </a:graphic>
+          </wp:inline>
+        </w:drawing>
+      </w:r>
+    </w:p>
+    <w:p>
+      <w:pPr>
+        <w:jc w:val="center"/>
+        <w:rPr>
+          <w:rFonts w:ascii="Times New Roman" w:hAnsi="Times New Roman" w:cs="Times New Roman"/>
+          <w:sz w:val="24"/>
+          <w:szCs w:val="24"/>
+          <w:lang w:val="en-US"/>
+        </w:rPr>
+      </w:pPr>
+      <w:r>
+        <w:rPr>
+          <w:rFonts w:ascii="Times New Roman" w:hAnsi="Times New Roman" w:cs="Times New Roman"/>
+          <w:sz w:val="24"/>
+          <w:szCs w:val="24"/>
+          <w:lang w:val="en-US"/>
+        </w:rPr>
+        <w:t xml:space="preserve">Figure </w:t>
+      </w:r>
+      <w:r>
+        <w:rPr>
+          <w:rFonts w:ascii="Times New Roman" w:hAnsi="Times New Roman" w:cs="Times New Roman"/>
+          <w:sz w:val="24"/>
+          <w:szCs w:val="24"/>
+          <w:lang w:val="en-US"/>
+        </w:rPr>
+        <w:t>7</w:t>
+      </w:r>
+      <w:r>
+        <w:rPr>
+          <w:rFonts w:ascii="Times New Roman" w:hAnsi="Times New Roman" w:cs="Times New Roman"/>
+          <w:sz w:val="24"/>
+          <w:szCs w:val="24"/>
+          <w:lang w:val="en-US"/>
+        </w:rPr>
+        <w:t xml:space="preserve">: </w:t>
+      </w:r>
+      <w:r>
+        <w:rPr>
+          <w:rFonts w:ascii="Times New Roman" w:hAnsi="Times New Roman" w:cs="Times New Roman"/>
+          <w:sz w:val="24"/>
+          <w:szCs w:val="24"/>
+          <w:lang w:val="en-US"/>
+        </w:rPr>
+        <w:t>2023</w:t>
+      </w:r>
+      <w:r>
+        <w:rPr>
+          <w:rFonts w:ascii="Times New Roman" w:hAnsi="Times New Roman" w:cs="Times New Roman"/>
+          <w:sz w:val="24"/>
+          <w:szCs w:val="24"/>
+          <w:lang w:val="en-US"/>
+        </w:rPr>
+        <w:t xml:space="preserve"> Population density map</w:t>
+      </w:r>
+    </w:p>
+    <w:p>
+      <w:pPr>
+        <w:rPr>
+          <w:rFonts w:ascii="Times New Roman" w:hAnsi="Times New Roman" w:cs="Times New Roman"/>
+          <w:sz w:val="24"/>
+          <w:szCs w:val="24"/>
+          <w:lang w:val="en-US"/>
+        </w:rPr>
+      </w:pPr>
+      <w:bookmarkStart w:id="6" w:name="_Hlk149168556"/>
+      <w:r>
+        <w:rPr>
+          <w:rFonts w:ascii="Times New Roman" w:hAnsi="Times New Roman" w:cs="Times New Roman"/>
+          <w:sz w:val="24"/>
+          <w:szCs w:val="24"/>
+          <w:lang w:val="en-US"/>
+        </w:rPr>
+        <w:t>There is a clear shift of people heading to well-invested areas looking for more opportunities. We must also consider that the high density for Dublin, Mid-East</w:t>
+      </w:r>
+      <w:r>
+        <w:rPr>
+          <w:rFonts w:ascii="Times New Roman" w:hAnsi="Times New Roman" w:cs="Times New Roman"/>
+          <w:sz w:val="24"/>
+          <w:szCs w:val="24"/>
+          <w:lang w:val="en-US"/>
+        </w:rPr>
+        <w:t>, South-East and South-West is also a consequence of immigration, not only nationals moving to those areas. Important to note that Dublin most of the time will prevail in terms of population density due to its small size compared to the rest.</w:t>
+      </w:r>
+    </w:p>
+    <w:bookmarkEnd w:id="6"/>
+    <w:p>
+      <w:pPr>
+        <w:rPr>
+          <w:rFonts w:ascii="Times New Roman" w:hAnsi="Times New Roman" w:cs="Times New Roman"/>
+          <w:sz w:val="24"/>
+          <w:szCs w:val="24"/>
+          <w:lang w:val="en-US"/>
+        </w:rPr>
+      </w:pPr>
     </w:p>
     <w:bookmarkEnd w:id="3"/>
     <w:p>
@@ -4095,7 +4960,7 @@
                     <pic:cNvPicPr/>
                   </pic:nvPicPr>
                   <pic:blipFill>
-                    <a:blip r:embed="rId12"/>
+                    <a:blip r:embed="rId15"/>
                     <a:stretch>
                       <a:fillRect/>
                     </a:stretch>
@@ -4358,7 +5223,7 @@
                     <pic:cNvPicPr/>
                   </pic:nvPicPr>
                   <pic:blipFill>
-                    <a:blip r:embed="rId13"/>
+                    <a:blip r:embed="rId16"/>
                     <a:stretch>
                       <a:fillRect/>
                     </a:stretch>
@@ -4563,7 +5428,7 @@
                     <pic:cNvPicPr/>
                   </pic:nvPicPr>
                   <pic:blipFill>
-                    <a:blip r:embed="rId14"/>
+                    <a:blip r:embed="rId17"/>
                     <a:stretch>
                       <a:fillRect/>
                     </a:stretch>
@@ -4969,8 +5834,8 @@
       </w:pPr>
     </w:p>
     <w:sectPr>
-      <w:headerReference w:type="default" r:id="rId15"/>
-      <w:footerReference w:type="default" r:id="rId16"/>
+      <w:headerReference w:type="default" r:id="rId18"/>
+      <w:footerReference w:type="default" r:id="rId19"/>
       <w:pgSz w:w="11906" w:h="16838"/>
       <w:pgMar w:top="1440" w:right="1440" w:bottom="1440" w:left="1440" w:header="708" w:footer="708" w:gutter="0"/>
       <w:cols w:space="708"/>

</xml_diff>

<commit_message>
Adding some new visuals to see emigration trends
</commit_message>
<xml_diff>
--- a/CA1_Report.docx
+++ b/CA1_Report.docx
@@ -298,6 +298,34 @@
       <w:pPr>
         <w:pStyle w:val="ListParagraph"/>
         <w:numPr>
+          <w:ilvl w:val="2"/>
+          <w:numId w:val="1"/>
+        </w:numPr>
+        <w:rPr>
+          <w:rFonts w:ascii="Arial" w:hAnsi="Arial" w:cs="Arial"/>
+          <w:i/>
+          <w:iCs/>
+          <w:sz w:val="24"/>
+          <w:szCs w:val="24"/>
+          <w:lang w:val="en-US"/>
+        </w:rPr>
+      </w:pPr>
+      <w:r>
+        <w:rPr>
+          <w:rFonts w:ascii="Arial" w:hAnsi="Arial" w:cs="Arial"/>
+          <w:i/>
+          <w:iCs/>
+          <w:sz w:val="24"/>
+          <w:szCs w:val="24"/>
+          <w:lang w:val="en-US"/>
+        </w:rPr>
+        <w:t>Migration analysis</w:t>
+      </w:r>
+    </w:p>
+    <w:p>
+      <w:pPr>
+        <w:pStyle w:val="ListParagraph"/>
+        <w:numPr>
           <w:ilvl w:val="1"/>
           <w:numId w:val="1"/>
         </w:numPr>
@@ -491,7 +519,27 @@
           <w:szCs w:val="24"/>
           <w:lang w:val="en-US"/>
         </w:rPr>
-        <w:t>Project management framework CRISP-DM, KDD and SEMMA</w:t>
+        <w:t xml:space="preserve">Project management framework CRISP-DM, </w:t>
+      </w:r>
+      <w:proofErr w:type="gramStart"/>
+      <w:r>
+        <w:rPr>
+          <w:rFonts w:ascii="Arial" w:hAnsi="Arial" w:cs="Arial"/>
+          <w:sz w:val="24"/>
+          <w:szCs w:val="24"/>
+          <w:lang w:val="en-US"/>
+        </w:rPr>
+        <w:t>KDD</w:t>
+      </w:r>
+      <w:proofErr w:type="gramEnd"/>
+      <w:r>
+        <w:rPr>
+          <w:rFonts w:ascii="Arial" w:hAnsi="Arial" w:cs="Arial"/>
+          <w:sz w:val="24"/>
+          <w:szCs w:val="24"/>
+          <w:lang w:val="en-US"/>
+        </w:rPr>
+        <w:t xml:space="preserve"> and SEMMA</w:t>
       </w:r>
       <w:r>
         <w:rPr>
@@ -604,6 +652,7 @@
         </w:rPr>
         <w:t xml:space="preserve">models </w:t>
       </w:r>
+      <w:proofErr w:type="gramStart"/>
       <w:r>
         <w:rPr>
           <w:rFonts w:ascii="Arial" w:hAnsi="Arial" w:cs="Arial"/>
@@ -613,6 +662,7 @@
         </w:rPr>
         <w:t>selected</w:t>
       </w:r>
+      <w:proofErr w:type="gramEnd"/>
     </w:p>
     <w:p>
       <w:pPr>
@@ -644,8 +694,19 @@
           <w:szCs w:val="24"/>
           <w:lang w:val="en-US"/>
         </w:rPr>
-        <w:t xml:space="preserve"> and differences of ML models selected</w:t>
-      </w:r>
+        <w:t xml:space="preserve"> and differences of ML models </w:t>
+      </w:r>
+      <w:proofErr w:type="gramStart"/>
+      <w:r>
+        <w:rPr>
+          <w:rFonts w:ascii="Arial" w:hAnsi="Arial" w:cs="Arial"/>
+          <w:sz w:val="24"/>
+          <w:szCs w:val="24"/>
+          <w:lang w:val="en-US"/>
+        </w:rPr>
+        <w:t>selected</w:t>
+      </w:r>
+      <w:proofErr w:type="gramEnd"/>
     </w:p>
     <w:p>
       <w:pPr>
@@ -696,8 +757,19 @@
           <w:szCs w:val="24"/>
           <w:lang w:val="en-US"/>
         </w:rPr>
-        <w:t>Programming paradigms used</w:t>
-      </w:r>
+        <w:t xml:space="preserve">Programming paradigms </w:t>
+      </w:r>
+      <w:proofErr w:type="gramStart"/>
+      <w:r>
+        <w:rPr>
+          <w:rFonts w:ascii="Arial" w:hAnsi="Arial" w:cs="Arial"/>
+          <w:sz w:val="24"/>
+          <w:szCs w:val="24"/>
+          <w:lang w:val="en-US"/>
+        </w:rPr>
+        <w:t>used</w:t>
+      </w:r>
+      <w:proofErr w:type="gramEnd"/>
     </w:p>
     <w:p>
       <w:pPr>
@@ -1651,17 +1723,16 @@
       <w:r>
         <w:rPr>
           <w:rFonts w:ascii="Times New Roman" w:hAnsi="Times New Roman" w:cs="Times New Roman"/>
-          <w:noProof/>
           <w:sz w:val="24"/>
           <w:szCs w:val="24"/>
           <w:lang w:val="en-US"/>
         </w:rPr>
         <w:lastRenderedPageBreak/>
         <w:drawing>
-          <wp:inline distT="0" distB="0" distL="0" distR="0" wp14:anchorId="35BDD410" wp14:editId="71712126">
-            <wp:extent cx="4581572" cy="3200400"/>
-            <wp:effectExtent l="0" t="0" r="9525" b="0"/>
-            <wp:docPr id="1167478361" name="Picture 1" descr="A graph showing the growth of the country&#10;&#10;Description automatically generated"/>
+          <wp:inline distT="0" distB="0" distL="0" distR="0" wp14:anchorId="77C2BC49" wp14:editId="73B6FA30">
+            <wp:extent cx="5731510" cy="3874135"/>
+            <wp:effectExtent l="0" t="0" r="2540" b="0"/>
+            <wp:docPr id="81689833" name="Picture 1" descr="A graph with a line graph and numbers&#10;&#10;Description automatically generated with medium confidence"/>
             <wp:cNvGraphicFramePr>
               <a:graphicFrameLocks xmlns:a="http://schemas.openxmlformats.org/drawingml/2006/main" noChangeAspect="1"/>
             </wp:cNvGraphicFramePr>
@@ -1669,7 +1740,7 @@
               <a:graphicData uri="http://schemas.openxmlformats.org/drawingml/2006/picture">
                 <pic:pic xmlns:pic="http://schemas.openxmlformats.org/drawingml/2006/picture">
                   <pic:nvPicPr>
-                    <pic:cNvPr id="1167478361" name="Picture 1" descr="A graph showing the growth of the country&#10;&#10;Description automatically generated"/>
+                    <pic:cNvPr id="81689833" name="Picture 1" descr="A graph with a line graph and numbers&#10;&#10;Description automatically generated with medium confidence"/>
                     <pic:cNvPicPr/>
                   </pic:nvPicPr>
                   <pic:blipFill>
@@ -1681,7 +1752,7 @@
                   <pic:spPr>
                     <a:xfrm>
                       <a:off x="0" y="0"/>
-                      <a:ext cx="4596416" cy="3210769"/>
+                      <a:ext cx="5731510" cy="3874135"/>
                     </a:xfrm>
                     <a:prstGeom prst="rect">
                       <a:avLst/>
@@ -2013,6 +2084,7 @@
           <w:szCs w:val="24"/>
           <w:lang w:val="en-US"/>
         </w:rPr>
+        <w:lastRenderedPageBreak/>
         <w:t xml:space="preserve">Anglo Irish Treaty 1921, </w:t>
       </w:r>
       <w:r>
@@ -2127,7 +2199,6 @@
           <w:szCs w:val="24"/>
           <w:lang w:val="en-US"/>
         </w:rPr>
-        <w:lastRenderedPageBreak/>
         <w:t xml:space="preserve">Irish Civil war 1922-1923 </w:t>
       </w:r>
       <w:r>
@@ -2137,7 +2208,27 @@
           <w:szCs w:val="24"/>
           <w:lang w:val="en-US"/>
         </w:rPr>
-        <w:t>(John_Dorney, 2012)</w:t>
+        <w:t>(</w:t>
+      </w:r>
+      <w:proofErr w:type="spellStart"/>
+      <w:r>
+        <w:rPr>
+          <w:rFonts w:ascii="Times New Roman" w:hAnsi="Times New Roman" w:cs="Times New Roman"/>
+          <w:sz w:val="24"/>
+          <w:szCs w:val="24"/>
+          <w:lang w:val="en-US"/>
+        </w:rPr>
+        <w:t>John_Dorney</w:t>
+      </w:r>
+      <w:proofErr w:type="spellEnd"/>
+      <w:r>
+        <w:rPr>
+          <w:rFonts w:ascii="Times New Roman" w:hAnsi="Times New Roman" w:cs="Times New Roman"/>
+          <w:sz w:val="24"/>
+          <w:szCs w:val="24"/>
+          <w:lang w:val="en-US"/>
+        </w:rPr>
+        <w:t>, 2012)</w:t>
       </w:r>
       <w:r>
         <w:rPr>
@@ -2790,6 +2881,7 @@
           <w:szCs w:val="24"/>
           <w:lang w:val="en-US"/>
         </w:rPr>
+        <w:lastRenderedPageBreak/>
         <w:drawing>
           <wp:inline distT="0" distB="0" distL="0" distR="0" wp14:anchorId="2208D411" wp14:editId="4D4F444B">
             <wp:extent cx="3986853" cy="2729753"/>
@@ -2845,7 +2937,6 @@
           <w:szCs w:val="24"/>
           <w:lang w:val="en-US"/>
         </w:rPr>
-        <w:lastRenderedPageBreak/>
         <w:t>Figure</w:t>
       </w:r>
       <w:r>
@@ -3124,6 +3215,7 @@
           <w:szCs w:val="24"/>
           <w:lang w:val="en-US"/>
         </w:rPr>
+        <w:lastRenderedPageBreak/>
         <w:t xml:space="preserve">The first figure depicts a wide base, showing a big number of young people in the country however it shrinks quickly when climbing up into the older age groups, and it is very thin at the top, this pyramid shape relates to developing countries, making totally sense as the Republic of Ireland had experienced a civil war from 1922-1923 </w:t>
       </w:r>
       <w:r>
@@ -3133,7 +3225,27 @@
           <w:szCs w:val="24"/>
           <w:lang w:val="en-US"/>
         </w:rPr>
-        <w:t>(John_Dorney, 2012)</w:t>
+        <w:t>(</w:t>
+      </w:r>
+      <w:proofErr w:type="spellStart"/>
+      <w:r>
+        <w:rPr>
+          <w:rFonts w:ascii="Times New Roman" w:hAnsi="Times New Roman" w:cs="Times New Roman"/>
+          <w:sz w:val="24"/>
+          <w:szCs w:val="24"/>
+          <w:lang w:val="en-US"/>
+        </w:rPr>
+        <w:t>John_Dorney</w:t>
+      </w:r>
+      <w:proofErr w:type="spellEnd"/>
+      <w:r>
+        <w:rPr>
+          <w:rFonts w:ascii="Times New Roman" w:hAnsi="Times New Roman" w:cs="Times New Roman"/>
+          <w:sz w:val="24"/>
+          <w:szCs w:val="24"/>
+          <w:lang w:val="en-US"/>
+        </w:rPr>
+        <w:t>, 2012)</w:t>
       </w:r>
       <w:r>
         <w:rPr>
@@ -3467,17 +3579,7 @@
           <w:szCs w:val="24"/>
           <w:lang w:val="en-US"/>
         </w:rPr>
-        <w:t xml:space="preserve">observation from my graphs gender </w:t>
-      </w:r>
-      <w:r>
-        <w:rPr>
-          <w:rFonts w:ascii="Times New Roman" w:hAnsi="Times New Roman" w:cs="Times New Roman"/>
-          <w:sz w:val="24"/>
-          <w:szCs w:val="24"/>
-          <w:lang w:val="en-US"/>
-        </w:rPr>
-        <w:lastRenderedPageBreak/>
-        <w:t>distribution looks balanced</w:t>
+        <w:t>observation from my graphs gender distribution looks balanced</w:t>
       </w:r>
       <w:r>
         <w:rPr>
@@ -3561,7 +3663,25 @@
           <w:szCs w:val="24"/>
           <w:lang w:val="en-US"/>
         </w:rPr>
-        <w:t xml:space="preserve">2.3.2 </w:t>
+        <w:t>2.3.</w:t>
+      </w:r>
+      <w:r>
+        <w:rPr>
+          <w:rFonts w:ascii="Arial" w:hAnsi="Arial" w:cs="Arial"/>
+          <w:sz w:val="24"/>
+          <w:szCs w:val="24"/>
+          <w:lang w:val="en-US"/>
+        </w:rPr>
+        <w:t>3</w:t>
+      </w:r>
+      <w:r>
+        <w:rPr>
+          <w:rFonts w:ascii="Arial" w:hAnsi="Arial" w:cs="Arial"/>
+          <w:sz w:val="24"/>
+          <w:szCs w:val="24"/>
+          <w:lang w:val="en-US"/>
+        </w:rPr>
+        <w:t xml:space="preserve"> </w:t>
       </w:r>
       <w:r>
         <w:rPr>
@@ -3884,6 +4004,7 @@
           <w:szCs w:val="24"/>
           <w:lang w:val="en-US"/>
         </w:rPr>
+        <w:lastRenderedPageBreak/>
         <w:t>Figure</w:t>
       </w:r>
       <w:r>
@@ -4018,7 +4139,6 @@
           <w:szCs w:val="24"/>
           <w:lang w:val="en-US"/>
         </w:rPr>
-        <w:lastRenderedPageBreak/>
         <w:drawing>
           <wp:inline distT="0" distB="0" distL="0" distR="0" wp14:anchorId="2594A4DD" wp14:editId="47487642">
             <wp:extent cx="3430659" cy="3719308"/>
@@ -4141,6 +4261,355 @@
         <w:t>, South-East and South-West is also a consequence of immigration, not only nationals moving to those areas. Important to note that Dublin most of the time will prevail in terms of population density due to its small size compared to the rest.</w:t>
       </w:r>
     </w:p>
+    <w:p>
+      <w:pPr>
+        <w:rPr>
+          <w:rFonts w:ascii="Arial" w:hAnsi="Arial" w:cs="Arial"/>
+          <w:i/>
+          <w:iCs/>
+          <w:sz w:val="24"/>
+          <w:szCs w:val="24"/>
+          <w:lang w:val="en-US"/>
+        </w:rPr>
+      </w:pPr>
+      <w:r>
+        <w:rPr>
+          <w:rFonts w:ascii="Arial" w:hAnsi="Arial" w:cs="Arial"/>
+          <w:sz w:val="24"/>
+          <w:szCs w:val="24"/>
+          <w:lang w:val="en-US"/>
+        </w:rPr>
+        <w:t xml:space="preserve">2.3.3 </w:t>
+      </w:r>
+      <w:r>
+        <w:rPr>
+          <w:rFonts w:ascii="Arial" w:hAnsi="Arial" w:cs="Arial"/>
+          <w:i/>
+          <w:iCs/>
+          <w:sz w:val="24"/>
+          <w:szCs w:val="24"/>
+          <w:lang w:val="en-US"/>
+        </w:rPr>
+        <w:t>Migration analysis</w:t>
+      </w:r>
+    </w:p>
+    <w:p>
+      <w:pPr>
+        <w:rPr>
+          <w:rFonts w:ascii="Times New Roman" w:hAnsi="Times New Roman" w:cs="Times New Roman"/>
+          <w:sz w:val="24"/>
+          <w:szCs w:val="24"/>
+          <w:lang w:val="en-US"/>
+        </w:rPr>
+      </w:pPr>
+      <w:r>
+        <w:rPr>
+          <w:rFonts w:ascii="Times New Roman" w:hAnsi="Times New Roman" w:cs="Times New Roman"/>
+          <w:sz w:val="24"/>
+          <w:szCs w:val="24"/>
+          <w:lang w:val="en-US"/>
+        </w:rPr>
+        <w:t xml:space="preserve">Examining </w:t>
+      </w:r>
+      <w:r>
+        <w:rPr>
+          <w:rFonts w:ascii="Times New Roman" w:hAnsi="Times New Roman" w:cs="Times New Roman"/>
+          <w:sz w:val="24"/>
+          <w:szCs w:val="24"/>
+          <w:lang w:val="en-US"/>
+        </w:rPr>
+        <w:t>migration datasets, I have got interesting</w:t>
+      </w:r>
+      <w:r>
+        <w:rPr>
+          <w:rFonts w:ascii="Times New Roman" w:hAnsi="Times New Roman" w:cs="Times New Roman"/>
+          <w:sz w:val="24"/>
+          <w:szCs w:val="24"/>
+          <w:lang w:val="en-US"/>
+        </w:rPr>
+        <w:t xml:space="preserve"> visuals</w:t>
+      </w:r>
+      <w:r>
+        <w:rPr>
+          <w:rFonts w:ascii="Times New Roman" w:hAnsi="Times New Roman" w:cs="Times New Roman"/>
+          <w:sz w:val="24"/>
+          <w:szCs w:val="24"/>
+          <w:lang w:val="en-US"/>
+        </w:rPr>
+        <w:t>, as a starter I have migration from 1987 to 2023</w:t>
+      </w:r>
+      <w:r>
+        <w:rPr>
+          <w:rFonts w:ascii="Times New Roman" w:hAnsi="Times New Roman" w:cs="Times New Roman"/>
+          <w:sz w:val="24"/>
+          <w:szCs w:val="24"/>
+          <w:lang w:val="en-US"/>
+        </w:rPr>
+        <w:t>:</w:t>
+      </w:r>
+    </w:p>
+    <w:p>
+      <w:pPr>
+        <w:jc w:val="center"/>
+        <w:rPr>
+          <w:rFonts w:ascii="Times New Roman" w:hAnsi="Times New Roman" w:cs="Times New Roman"/>
+          <w:sz w:val="24"/>
+          <w:szCs w:val="24"/>
+          <w:lang w:val="en-US"/>
+        </w:rPr>
+      </w:pPr>
+      <w:r>
+        <w:rPr>
+          <w:rFonts w:ascii="Times New Roman" w:hAnsi="Times New Roman" w:cs="Times New Roman"/>
+          <w:sz w:val="24"/>
+          <w:szCs w:val="24"/>
+          <w:lang w:val="en-US"/>
+        </w:rPr>
+        <w:lastRenderedPageBreak/>
+        <w:drawing>
+          <wp:inline distT="0" distB="0" distL="0" distR="0" wp14:anchorId="5716B200" wp14:editId="01B5403C">
+            <wp:extent cx="3556990" cy="2496514"/>
+            <wp:effectExtent l="0" t="0" r="5715" b="0"/>
+            <wp:docPr id="126947620" name="Picture 1" descr="A graph of migration from ireland to ireland&#10;&#10;Description automatically generated"/>
+            <wp:cNvGraphicFramePr>
+              <a:graphicFrameLocks xmlns:a="http://schemas.openxmlformats.org/drawingml/2006/main" noChangeAspect="1"/>
+            </wp:cNvGraphicFramePr>
+            <a:graphic xmlns:a="http://schemas.openxmlformats.org/drawingml/2006/main">
+              <a:graphicData uri="http://schemas.openxmlformats.org/drawingml/2006/picture">
+                <pic:pic xmlns:pic="http://schemas.openxmlformats.org/drawingml/2006/picture">
+                  <pic:nvPicPr>
+                    <pic:cNvPr id="126947620" name="Picture 1" descr="A graph of migration from ireland to ireland&#10;&#10;Description automatically generated"/>
+                    <pic:cNvPicPr/>
+                  </pic:nvPicPr>
+                  <pic:blipFill>
+                    <a:blip r:embed="rId15"/>
+                    <a:stretch>
+                      <a:fillRect/>
+                    </a:stretch>
+                  </pic:blipFill>
+                  <pic:spPr>
+                    <a:xfrm>
+                      <a:off x="0" y="0"/>
+                      <a:ext cx="3565732" cy="2502650"/>
+                    </a:xfrm>
+                    <a:prstGeom prst="rect">
+                      <a:avLst/>
+                    </a:prstGeom>
+                  </pic:spPr>
+                </pic:pic>
+              </a:graphicData>
+            </a:graphic>
+          </wp:inline>
+        </w:drawing>
+      </w:r>
+    </w:p>
+    <w:p>
+      <w:pPr>
+        <w:jc w:val="center"/>
+        <w:rPr>
+          <w:rFonts w:ascii="Times New Roman" w:hAnsi="Times New Roman" w:cs="Times New Roman"/>
+          <w:sz w:val="24"/>
+          <w:szCs w:val="24"/>
+          <w:lang w:val="en-US"/>
+        </w:rPr>
+      </w:pPr>
+      <w:r>
+        <w:rPr>
+          <w:rFonts w:ascii="Times New Roman" w:hAnsi="Times New Roman" w:cs="Times New Roman"/>
+          <w:sz w:val="24"/>
+          <w:szCs w:val="24"/>
+          <w:lang w:val="en-US"/>
+        </w:rPr>
+        <w:t xml:space="preserve">Figure </w:t>
+      </w:r>
+      <w:r>
+        <w:rPr>
+          <w:rFonts w:ascii="Times New Roman" w:hAnsi="Times New Roman" w:cs="Times New Roman"/>
+          <w:sz w:val="24"/>
+          <w:szCs w:val="24"/>
+          <w:lang w:val="en-US"/>
+        </w:rPr>
+        <w:t>8</w:t>
+      </w:r>
+      <w:r>
+        <w:rPr>
+          <w:rFonts w:ascii="Times New Roman" w:hAnsi="Times New Roman" w:cs="Times New Roman"/>
+          <w:sz w:val="24"/>
+          <w:szCs w:val="24"/>
+          <w:lang w:val="en-US"/>
+        </w:rPr>
+        <w:t xml:space="preserve">: </w:t>
+      </w:r>
+      <w:r>
+        <w:rPr>
+          <w:rFonts w:ascii="Times New Roman" w:hAnsi="Times New Roman" w:cs="Times New Roman"/>
+          <w:sz w:val="24"/>
+          <w:szCs w:val="24"/>
+          <w:lang w:val="en-US"/>
+        </w:rPr>
+        <w:t>Migration area plot</w:t>
+      </w:r>
+    </w:p>
+    <w:p>
+      <w:pPr>
+        <w:rPr>
+          <w:rFonts w:ascii="Times New Roman" w:hAnsi="Times New Roman" w:cs="Times New Roman"/>
+          <w:sz w:val="24"/>
+          <w:szCs w:val="24"/>
+          <w:lang w:val="en-US"/>
+        </w:rPr>
+      </w:pPr>
+      <w:r>
+        <w:rPr>
+          <w:rFonts w:ascii="Times New Roman" w:hAnsi="Times New Roman" w:cs="Times New Roman"/>
+          <w:sz w:val="24"/>
+          <w:szCs w:val="24"/>
+          <w:lang w:val="en-US"/>
+        </w:rPr>
+        <w:t xml:space="preserve">Immigration flows </w:t>
+      </w:r>
+      <w:r>
+        <w:rPr>
+          <w:rFonts w:ascii="Times New Roman" w:hAnsi="Times New Roman" w:cs="Times New Roman"/>
+          <w:sz w:val="24"/>
+          <w:szCs w:val="24"/>
+          <w:lang w:val="en-US"/>
+        </w:rPr>
+        <w:t>are predominant except in t</w:t>
+      </w:r>
+      <w:r>
+        <w:rPr>
+          <w:rFonts w:ascii="Times New Roman" w:hAnsi="Times New Roman" w:cs="Times New Roman"/>
+          <w:sz w:val="24"/>
+          <w:szCs w:val="24"/>
+          <w:lang w:val="en-US"/>
+        </w:rPr>
+        <w:t>hree</w:t>
+      </w:r>
+      <w:r>
+        <w:rPr>
+          <w:rFonts w:ascii="Times New Roman" w:hAnsi="Times New Roman" w:cs="Times New Roman"/>
+          <w:sz w:val="24"/>
+          <w:szCs w:val="24"/>
+          <w:lang w:val="en-US"/>
+        </w:rPr>
+        <w:t xml:space="preserve"> periods 1987-1991</w:t>
+      </w:r>
+      <w:r>
+        <w:rPr>
+          <w:rFonts w:ascii="Times New Roman" w:hAnsi="Times New Roman" w:cs="Times New Roman"/>
+          <w:sz w:val="24"/>
+          <w:szCs w:val="24"/>
+          <w:lang w:val="en-US"/>
+        </w:rPr>
+        <w:t xml:space="preserve">, </w:t>
+      </w:r>
+      <w:r>
+        <w:rPr>
+          <w:rFonts w:ascii="Times New Roman" w:hAnsi="Times New Roman" w:cs="Times New Roman"/>
+          <w:sz w:val="24"/>
+          <w:szCs w:val="24"/>
+          <w:lang w:val="en-US"/>
+        </w:rPr>
+        <w:t>1993-1995 and 2010-</w:t>
+      </w:r>
+      <w:r>
+        <w:rPr>
+          <w:rFonts w:ascii="Times New Roman" w:hAnsi="Times New Roman" w:cs="Times New Roman"/>
+          <w:sz w:val="24"/>
+          <w:szCs w:val="24"/>
+          <w:lang w:val="en-US"/>
+        </w:rPr>
+        <w:t xml:space="preserve">2014. I have clear that last period was triggered by the </w:t>
+      </w:r>
+      <w:r>
+        <w:rPr>
+          <w:rFonts w:ascii="Times New Roman" w:hAnsi="Times New Roman" w:cs="Times New Roman"/>
+          <w:sz w:val="24"/>
+          <w:szCs w:val="24"/>
+          <w:lang w:val="en-US"/>
+        </w:rPr>
+        <w:t>Irish economic</w:t>
+      </w:r>
+      <w:r>
+        <w:rPr>
+          <w:rFonts w:ascii="Times New Roman" w:hAnsi="Times New Roman" w:cs="Times New Roman"/>
+          <w:sz w:val="24"/>
+          <w:szCs w:val="24"/>
+          <w:lang w:val="en-US"/>
+        </w:rPr>
+        <w:t xml:space="preserve"> crisis</w:t>
+      </w:r>
+      <w:r>
+        <w:rPr>
+          <w:rFonts w:ascii="Times New Roman" w:hAnsi="Times New Roman" w:cs="Times New Roman"/>
+          <w:sz w:val="24"/>
+          <w:szCs w:val="24"/>
+          <w:lang w:val="en-US"/>
+        </w:rPr>
+        <w:t xml:space="preserve"> </w:t>
+      </w:r>
+      <w:r>
+        <w:rPr>
+          <w:rFonts w:ascii="Times New Roman" w:hAnsi="Times New Roman" w:cs="Times New Roman"/>
+          <w:sz w:val="24"/>
+          <w:szCs w:val="24"/>
+          <w:lang w:val="en-US"/>
+        </w:rPr>
+        <w:t>(</w:t>
+      </w:r>
+      <w:proofErr w:type="spellStart"/>
+      <w:r>
+        <w:rPr>
+          <w:rFonts w:ascii="Times New Roman" w:hAnsi="Times New Roman" w:cs="Times New Roman"/>
+          <w:sz w:val="24"/>
+          <w:szCs w:val="24"/>
+          <w:lang w:val="en-US"/>
+        </w:rPr>
+        <w:t>Piola</w:t>
+      </w:r>
+      <w:proofErr w:type="spellEnd"/>
+      <w:r>
+        <w:rPr>
+          <w:rFonts w:ascii="Times New Roman" w:hAnsi="Times New Roman" w:cs="Times New Roman"/>
+          <w:sz w:val="24"/>
+          <w:szCs w:val="24"/>
+          <w:lang w:val="en-US"/>
+        </w:rPr>
+        <w:t>, 2015)</w:t>
+      </w:r>
+      <w:r>
+        <w:rPr>
+          <w:rFonts w:ascii="Times New Roman" w:hAnsi="Times New Roman" w:cs="Times New Roman"/>
+          <w:sz w:val="24"/>
+          <w:szCs w:val="24"/>
+          <w:lang w:val="en-US"/>
+        </w:rPr>
+        <w:t>.</w:t>
+      </w:r>
+    </w:p>
+    <w:p>
+      <w:pPr>
+        <w:jc w:val="center"/>
+        <w:rPr>
+          <w:rFonts w:ascii="Times New Roman" w:hAnsi="Times New Roman" w:cs="Times New Roman"/>
+          <w:sz w:val="24"/>
+          <w:szCs w:val="24"/>
+          <w:lang w:val="en-US"/>
+        </w:rPr>
+      </w:pPr>
+    </w:p>
+    <w:p>
+      <w:pPr>
+        <w:jc w:val="center"/>
+        <w:rPr>
+          <w:rFonts w:ascii="Times New Roman" w:hAnsi="Times New Roman" w:cs="Times New Roman"/>
+          <w:sz w:val="24"/>
+          <w:szCs w:val="24"/>
+          <w:lang w:val="en-US"/>
+        </w:rPr>
+      </w:pPr>
+    </w:p>
     <w:bookmarkEnd w:id="6"/>
     <w:p>
       <w:pPr>
@@ -4503,7 +4972,27 @@
           <w:szCs w:val="24"/>
           <w:lang w:val="en-US"/>
         </w:rPr>
-        <w:t>, KDD and SEMMA.</w:t>
+        <w:t xml:space="preserve">, </w:t>
+      </w:r>
+      <w:proofErr w:type="gramStart"/>
+      <w:r>
+        <w:rPr>
+          <w:rFonts w:ascii="Arial" w:hAnsi="Arial" w:cs="Arial"/>
+          <w:sz w:val="24"/>
+          <w:szCs w:val="24"/>
+          <w:lang w:val="en-US"/>
+        </w:rPr>
+        <w:t>KDD</w:t>
+      </w:r>
+      <w:proofErr w:type="gramEnd"/>
+      <w:r>
+        <w:rPr>
+          <w:rFonts w:ascii="Arial" w:hAnsi="Arial" w:cs="Arial"/>
+          <w:sz w:val="24"/>
+          <w:szCs w:val="24"/>
+          <w:lang w:val="en-US"/>
+        </w:rPr>
+        <w:t xml:space="preserve"> and SEMMA.</w:t>
       </w:r>
     </w:p>
     <w:p>
@@ -4883,67 +5372,58 @@
           <w:szCs w:val="24"/>
           <w:lang w:val="en-US"/>
         </w:rPr>
-        <w:t xml:space="preserve">Average Prediction, Multiple Regression, Decision Tree, Artificial Neural Network ensemble, Support Vector Machine and Random </w:t>
-      </w:r>
-      <w:r>
-        <w:rPr>
-          <w:rFonts w:ascii="Times New Roman" w:hAnsi="Times New Roman" w:cs="Times New Roman"/>
-          <w:sz w:val="24"/>
-          <w:szCs w:val="24"/>
+        <w:t>Average Prediction, Multiple Regression, Decision Tree, Artificial Neural Network ensemble, Support Vector Machine and Random Forest.</w:t>
+      </w:r>
+      <w:r>
+        <w:rPr>
+          <w:rFonts w:ascii="Times New Roman" w:hAnsi="Times New Roman" w:cs="Times New Roman"/>
+          <w:sz w:val="24"/>
+          <w:szCs w:val="24"/>
+          <w:lang w:val="en-US"/>
+        </w:rPr>
+        <w:t xml:space="preserve"> </w:t>
+      </w:r>
+      <w:r>
+        <w:rPr>
+          <w:rFonts w:ascii="Times New Roman" w:hAnsi="Times New Roman" w:cs="Times New Roman"/>
+          <w:sz w:val="24"/>
+          <w:szCs w:val="24"/>
+          <w:lang w:val="en-US"/>
+        </w:rPr>
+        <w:t xml:space="preserve">The implementation of this model lead to </w:t>
+      </w:r>
+      <w:r>
+        <w:rPr>
+          <w:rFonts w:ascii="Times New Roman" w:hAnsi="Times New Roman" w:cs="Times New Roman"/>
+          <w:sz w:val="24"/>
+          <w:szCs w:val="24"/>
+          <w:lang w:val="en-US"/>
+        </w:rPr>
+        <w:t>building successful predictions for the hospitals</w:t>
+      </w:r>
+      <w:r>
+        <w:rPr>
+          <w:rFonts w:ascii="Times New Roman" w:hAnsi="Times New Roman" w:cs="Times New Roman"/>
+          <w:sz w:val="24"/>
+          <w:szCs w:val="24"/>
+          <w:lang w:val="en-US"/>
+        </w:rPr>
+        <w:t xml:space="preserve"> (Caetano et al., 2015).</w:t>
+      </w:r>
+    </w:p>
+    <w:p>
+      <w:pPr>
+        <w:jc w:val="center"/>
+        <w:rPr>
+          <w:lang w:val="en-US"/>
+        </w:rPr>
+      </w:pPr>
+      <w:r>
+        <w:rPr>
+          <w:noProof/>
           <w:lang w:val="en-US"/>
         </w:rPr>
         <w:lastRenderedPageBreak/>
-        <w:t>Forest.</w:t>
-      </w:r>
-      <w:r>
-        <w:rPr>
-          <w:rFonts w:ascii="Times New Roman" w:hAnsi="Times New Roman" w:cs="Times New Roman"/>
-          <w:sz w:val="24"/>
-          <w:szCs w:val="24"/>
-          <w:lang w:val="en-US"/>
-        </w:rPr>
-        <w:t xml:space="preserve"> </w:t>
-      </w:r>
-      <w:r>
-        <w:rPr>
-          <w:rFonts w:ascii="Times New Roman" w:hAnsi="Times New Roman" w:cs="Times New Roman"/>
-          <w:sz w:val="24"/>
-          <w:szCs w:val="24"/>
-          <w:lang w:val="en-US"/>
-        </w:rPr>
-        <w:t xml:space="preserve">The implementation of this model lead to </w:t>
-      </w:r>
-      <w:r>
-        <w:rPr>
-          <w:rFonts w:ascii="Times New Roman" w:hAnsi="Times New Roman" w:cs="Times New Roman"/>
-          <w:sz w:val="24"/>
-          <w:szCs w:val="24"/>
-          <w:lang w:val="en-US"/>
-        </w:rPr>
-        <w:t>building successful predictions for the hospitals</w:t>
-      </w:r>
-      <w:r>
-        <w:rPr>
-          <w:rFonts w:ascii="Times New Roman" w:hAnsi="Times New Roman" w:cs="Times New Roman"/>
-          <w:sz w:val="24"/>
-          <w:szCs w:val="24"/>
-          <w:lang w:val="en-US"/>
-        </w:rPr>
-        <w:t xml:space="preserve"> (Caetano et al., 2015).</w:t>
-      </w:r>
-    </w:p>
-    <w:p>
-      <w:pPr>
-        <w:jc w:val="center"/>
-        <w:rPr>
-          <w:lang w:val="en-US"/>
-        </w:rPr>
-      </w:pPr>
-      <w:r>
-        <w:rPr>
-          <w:noProof/>
-          <w:lang w:val="en-US"/>
-        </w:rPr>
         <w:drawing>
           <wp:inline distT="0" distB="0" distL="0" distR="0" wp14:anchorId="39C2803B" wp14:editId="2224CDF0">
             <wp:extent cx="2306107" cy="2400300"/>
@@ -4960,7 +5440,7 @@
                     <pic:cNvPicPr/>
                   </pic:nvPicPr>
                   <pic:blipFill>
-                    <a:blip r:embed="rId15"/>
+                    <a:blip r:embed="rId16"/>
                     <a:stretch>
                       <a:fillRect/>
                     </a:stretch>
@@ -4991,6 +5471,7 @@
           <w:lang w:val="en-US"/>
         </w:rPr>
       </w:pPr>
+      <w:proofErr w:type="gramStart"/>
       <w:r>
         <w:rPr>
           <w:rFonts w:ascii="Times New Roman" w:hAnsi="Times New Roman" w:cs="Times New Roman"/>
@@ -5027,6 +5508,7 @@
         </w:rPr>
         <w:t>:</w:t>
       </w:r>
+      <w:proofErr w:type="gramEnd"/>
       <w:r>
         <w:rPr>
           <w:rFonts w:ascii="Times New Roman" w:hAnsi="Times New Roman" w:cs="Times New Roman"/>
@@ -5071,7 +5553,27 @@
           <w:szCs w:val="24"/>
           <w:lang w:val="en-US"/>
         </w:rPr>
-        <w:t xml:space="preserve"> we retrieve and analise the data stored in </w:t>
+        <w:t xml:space="preserve"> we retrieve and </w:t>
+      </w:r>
+      <w:proofErr w:type="spellStart"/>
+      <w:r>
+        <w:rPr>
+          <w:rFonts w:ascii="Times New Roman" w:hAnsi="Times New Roman" w:cs="Times New Roman"/>
+          <w:sz w:val="24"/>
+          <w:szCs w:val="24"/>
+          <w:lang w:val="en-US"/>
+        </w:rPr>
+        <w:t>analise</w:t>
+      </w:r>
+      <w:proofErr w:type="spellEnd"/>
+      <w:r>
+        <w:rPr>
+          <w:rFonts w:ascii="Times New Roman" w:hAnsi="Times New Roman" w:cs="Times New Roman"/>
+          <w:sz w:val="24"/>
+          <w:szCs w:val="24"/>
+          <w:lang w:val="en-US"/>
+        </w:rPr>
+        <w:t xml:space="preserve"> the data stored in </w:t>
       </w:r>
       <w:r>
         <w:rPr>
@@ -5170,7 +5672,27 @@
           <w:szCs w:val="24"/>
           <w:lang w:val="en-US"/>
         </w:rPr>
-        <w:t xml:space="preserve">(Głowania et al., </w:t>
+        <w:t>(</w:t>
+      </w:r>
+      <w:proofErr w:type="spellStart"/>
+      <w:r>
+        <w:rPr>
+          <w:rFonts w:ascii="Times New Roman" w:hAnsi="Times New Roman" w:cs="Times New Roman"/>
+          <w:sz w:val="24"/>
+          <w:szCs w:val="24"/>
+          <w:lang w:val="en-US"/>
+        </w:rPr>
+        <w:t>Głowania</w:t>
+      </w:r>
+      <w:proofErr w:type="spellEnd"/>
+      <w:r>
+        <w:rPr>
+          <w:rFonts w:ascii="Times New Roman" w:hAnsi="Times New Roman" w:cs="Times New Roman"/>
+          <w:sz w:val="24"/>
+          <w:szCs w:val="24"/>
+          <w:lang w:val="en-US"/>
+        </w:rPr>
+        <w:t xml:space="preserve"> et al., </w:t>
       </w:r>
       <w:r>
         <w:rPr>
@@ -5223,7 +5745,7 @@
                     <pic:cNvPicPr/>
                   </pic:nvPicPr>
                   <pic:blipFill>
-                    <a:blip r:embed="rId16"/>
+                    <a:blip r:embed="rId17"/>
                     <a:stretch>
                       <a:fillRect/>
                     </a:stretch>
@@ -5254,6 +5776,7 @@
           <w:lang w:val="en-US"/>
         </w:rPr>
       </w:pPr>
+      <w:proofErr w:type="gramStart"/>
       <w:r>
         <w:rPr>
           <w:rFonts w:ascii="Times New Roman" w:hAnsi="Times New Roman" w:cs="Times New Roman"/>
@@ -5279,7 +5802,17 @@
           <w:szCs w:val="24"/>
           <w:lang w:val="en-US"/>
         </w:rPr>
-        <w:t xml:space="preserve">: </w:t>
+        <w:t>:</w:t>
+      </w:r>
+      <w:proofErr w:type="gramEnd"/>
+      <w:r>
+        <w:rPr>
+          <w:rFonts w:ascii="Times New Roman" w:hAnsi="Times New Roman" w:cs="Times New Roman"/>
+          <w:sz w:val="24"/>
+          <w:szCs w:val="24"/>
+          <w:lang w:val="en-US"/>
+        </w:rPr>
+        <w:t xml:space="preserve"> </w:t>
       </w:r>
       <w:r>
         <w:rPr>
@@ -5334,7 +5867,27 @@
           <w:szCs w:val="24"/>
           <w:lang w:val="en-US"/>
         </w:rPr>
-        <w:t xml:space="preserve">sample, explore, modify, model and assess. </w:t>
+        <w:t xml:space="preserve">sample, explore, modify, </w:t>
+      </w:r>
+      <w:proofErr w:type="gramStart"/>
+      <w:r>
+        <w:rPr>
+          <w:rFonts w:ascii="Times New Roman" w:hAnsi="Times New Roman" w:cs="Times New Roman"/>
+          <w:sz w:val="24"/>
+          <w:szCs w:val="24"/>
+          <w:lang w:val="en-US"/>
+        </w:rPr>
+        <w:t>model</w:t>
+      </w:r>
+      <w:proofErr w:type="gramEnd"/>
+      <w:r>
+        <w:rPr>
+          <w:rFonts w:ascii="Times New Roman" w:hAnsi="Times New Roman" w:cs="Times New Roman"/>
+          <w:sz w:val="24"/>
+          <w:szCs w:val="24"/>
+          <w:lang w:val="en-US"/>
+        </w:rPr>
+        <w:t xml:space="preserve"> and assess. </w:t>
       </w:r>
       <w:r>
         <w:rPr>
@@ -5381,14 +5934,25 @@
         </w:rPr>
         <w:t xml:space="preserve"> (</w:t>
       </w:r>
-      <w:r>
-        <w:rPr>
-          <w:rFonts w:ascii="Times New Roman" w:hAnsi="Times New Roman" w:cs="Times New Roman"/>
-          <w:sz w:val="24"/>
-          <w:szCs w:val="24"/>
-          <w:lang w:val="en-US"/>
-        </w:rPr>
-        <w:t>Forradellas et al., 2020)</w:t>
+      <w:proofErr w:type="spellStart"/>
+      <w:r>
+        <w:rPr>
+          <w:rFonts w:ascii="Times New Roman" w:hAnsi="Times New Roman" w:cs="Times New Roman"/>
+          <w:sz w:val="24"/>
+          <w:szCs w:val="24"/>
+          <w:lang w:val="en-US"/>
+        </w:rPr>
+        <w:t>Forradellas</w:t>
+      </w:r>
+      <w:proofErr w:type="spellEnd"/>
+      <w:r>
+        <w:rPr>
+          <w:rFonts w:ascii="Times New Roman" w:hAnsi="Times New Roman" w:cs="Times New Roman"/>
+          <w:sz w:val="24"/>
+          <w:szCs w:val="24"/>
+          <w:lang w:val="en-US"/>
+        </w:rPr>
+        <w:t xml:space="preserve"> et al., 2020)</w:t>
       </w:r>
       <w:r>
         <w:rPr>
@@ -5428,7 +5992,7 @@
                     <pic:cNvPicPr/>
                   </pic:nvPicPr>
                   <pic:blipFill>
-                    <a:blip r:embed="rId17"/>
+                    <a:blip r:embed="rId18"/>
                     <a:stretch>
                       <a:fillRect/>
                     </a:stretch>
@@ -5560,6 +6124,7 @@
         </w:rPr>
         <w:t xml:space="preserve">l </w:t>
       </w:r>
+      <w:proofErr w:type="gramStart"/>
       <w:r>
         <w:rPr>
           <w:rFonts w:ascii="Times New Roman" w:hAnsi="Times New Roman" w:cs="Times New Roman"/>
@@ -5569,6 +6134,7 @@
         </w:rPr>
         <w:t>in regard to</w:t>
       </w:r>
+      <w:proofErr w:type="gramEnd"/>
       <w:r>
         <w:rPr>
           <w:rFonts w:ascii="Times New Roman" w:hAnsi="Times New Roman" w:cs="Times New Roman"/>
@@ -5823,8 +6389,16 @@
         <w:rPr>
           <w:lang w:val="en-US"/>
         </w:rPr>
-        <w:t>Programming paradigms used</w:t>
-      </w:r>
+        <w:t xml:space="preserve">Programming paradigms </w:t>
+      </w:r>
+      <w:proofErr w:type="gramStart"/>
+      <w:r>
+        <w:rPr>
+          <w:lang w:val="en-US"/>
+        </w:rPr>
+        <w:t>used</w:t>
+      </w:r>
+      <w:proofErr w:type="gramEnd"/>
     </w:p>
     <w:p>
       <w:pPr>
@@ -5834,8 +6408,8 @@
       </w:pPr>
     </w:p>
     <w:sectPr>
-      <w:headerReference w:type="default" r:id="rId18"/>
-      <w:footerReference w:type="default" r:id="rId19"/>
+      <w:headerReference w:type="default" r:id="rId19"/>
+      <w:footerReference w:type="default" r:id="rId20"/>
       <w:pgSz w:w="11906" w:h="16838"/>
       <w:pgMar w:top="1440" w:right="1440" w:bottom="1440" w:left="1440" w:header="708" w:footer="708" w:gutter="0"/>
       <w:cols w:space="708"/>

</xml_diff>

<commit_message>
Working with Education level PEA19 and Economic status PEA20, interesting facts, word count 1600/4000. Two weeks to gogit add .
</commit_message>
<xml_diff>
--- a/CA1_Report.docx
+++ b/CA1_Report.docx
@@ -519,27 +519,7 @@
           <w:szCs w:val="24"/>
           <w:lang w:val="en-US"/>
         </w:rPr>
-        <w:t xml:space="preserve">Project management framework CRISP-DM, </w:t>
-      </w:r>
-      <w:proofErr w:type="gramStart"/>
-      <w:r>
-        <w:rPr>
-          <w:rFonts w:ascii="Arial" w:hAnsi="Arial" w:cs="Arial"/>
-          <w:sz w:val="24"/>
-          <w:szCs w:val="24"/>
-          <w:lang w:val="en-US"/>
-        </w:rPr>
-        <w:t>KDD</w:t>
-      </w:r>
-      <w:proofErr w:type="gramEnd"/>
-      <w:r>
-        <w:rPr>
-          <w:rFonts w:ascii="Arial" w:hAnsi="Arial" w:cs="Arial"/>
-          <w:sz w:val="24"/>
-          <w:szCs w:val="24"/>
-          <w:lang w:val="en-US"/>
-        </w:rPr>
-        <w:t xml:space="preserve"> and SEMMA</w:t>
+        <w:t>Project management framework CRISP-DM, KDD and SEMMA</w:t>
       </w:r>
       <w:r>
         <w:rPr>
@@ -652,7 +632,6 @@
         </w:rPr>
         <w:t xml:space="preserve">models </w:t>
       </w:r>
-      <w:proofErr w:type="gramStart"/>
       <w:r>
         <w:rPr>
           <w:rFonts w:ascii="Arial" w:hAnsi="Arial" w:cs="Arial"/>
@@ -662,7 +641,6 @@
         </w:rPr>
         <w:t>selected</w:t>
       </w:r>
-      <w:proofErr w:type="gramEnd"/>
     </w:p>
     <w:p>
       <w:pPr>
@@ -694,19 +672,8 @@
           <w:szCs w:val="24"/>
           <w:lang w:val="en-US"/>
         </w:rPr>
-        <w:t xml:space="preserve"> and differences of ML models </w:t>
-      </w:r>
-      <w:proofErr w:type="gramStart"/>
-      <w:r>
-        <w:rPr>
-          <w:rFonts w:ascii="Arial" w:hAnsi="Arial" w:cs="Arial"/>
-          <w:sz w:val="24"/>
-          <w:szCs w:val="24"/>
-          <w:lang w:val="en-US"/>
-        </w:rPr>
-        <w:t>selected</w:t>
-      </w:r>
-      <w:proofErr w:type="gramEnd"/>
+        <w:t xml:space="preserve"> and differences of ML models selected</w:t>
+      </w:r>
     </w:p>
     <w:p>
       <w:pPr>
@@ -757,19 +724,8 @@
           <w:szCs w:val="24"/>
           <w:lang w:val="en-US"/>
         </w:rPr>
-        <w:t xml:space="preserve">Programming paradigms </w:t>
-      </w:r>
-      <w:proofErr w:type="gramStart"/>
-      <w:r>
-        <w:rPr>
-          <w:rFonts w:ascii="Arial" w:hAnsi="Arial" w:cs="Arial"/>
-          <w:sz w:val="24"/>
-          <w:szCs w:val="24"/>
-          <w:lang w:val="en-US"/>
-        </w:rPr>
-        <w:t>used</w:t>
-      </w:r>
-      <w:proofErr w:type="gramEnd"/>
+        <w:t>Programming paradigms used</w:t>
+      </w:r>
     </w:p>
     <w:p>
       <w:pPr>
@@ -1723,6 +1679,7 @@
       <w:r>
         <w:rPr>
           <w:rFonts w:ascii="Times New Roman" w:hAnsi="Times New Roman" w:cs="Times New Roman"/>
+          <w:noProof/>
           <w:sz w:val="24"/>
           <w:szCs w:val="24"/>
           <w:lang w:val="en-US"/>
@@ -2208,27 +2165,7 @@
           <w:szCs w:val="24"/>
           <w:lang w:val="en-US"/>
         </w:rPr>
-        <w:t>(</w:t>
-      </w:r>
-      <w:proofErr w:type="spellStart"/>
-      <w:r>
-        <w:rPr>
-          <w:rFonts w:ascii="Times New Roman" w:hAnsi="Times New Roman" w:cs="Times New Roman"/>
-          <w:sz w:val="24"/>
-          <w:szCs w:val="24"/>
-          <w:lang w:val="en-US"/>
-        </w:rPr>
-        <w:t>John_Dorney</w:t>
-      </w:r>
-      <w:proofErr w:type="spellEnd"/>
-      <w:r>
-        <w:rPr>
-          <w:rFonts w:ascii="Times New Roman" w:hAnsi="Times New Roman" w:cs="Times New Roman"/>
-          <w:sz w:val="24"/>
-          <w:szCs w:val="24"/>
-          <w:lang w:val="en-US"/>
-        </w:rPr>
-        <w:t>, 2012)</w:t>
+        <w:t>(John_Dorney, 2012)</w:t>
       </w:r>
       <w:r>
         <w:rPr>
@@ -3225,27 +3162,7 @@
           <w:szCs w:val="24"/>
           <w:lang w:val="en-US"/>
         </w:rPr>
-        <w:t>(</w:t>
-      </w:r>
-      <w:proofErr w:type="spellStart"/>
-      <w:r>
-        <w:rPr>
-          <w:rFonts w:ascii="Times New Roman" w:hAnsi="Times New Roman" w:cs="Times New Roman"/>
-          <w:sz w:val="24"/>
-          <w:szCs w:val="24"/>
-          <w:lang w:val="en-US"/>
-        </w:rPr>
-        <w:t>John_Dorney</w:t>
-      </w:r>
-      <w:proofErr w:type="spellEnd"/>
-      <w:r>
-        <w:rPr>
-          <w:rFonts w:ascii="Times New Roman" w:hAnsi="Times New Roman" w:cs="Times New Roman"/>
-          <w:sz w:val="24"/>
-          <w:szCs w:val="24"/>
-          <w:lang w:val="en-US"/>
-        </w:rPr>
-        <w:t>, 2012)</w:t>
+        <w:t>(John_Dorney, 2012)</w:t>
       </w:r>
       <w:r>
         <w:rPr>
@@ -4345,6 +4262,84 @@
           <w:szCs w:val="24"/>
           <w:lang w:val="en-US"/>
         </w:rPr>
+        <w:t xml:space="preserve"> divided </w:t>
+      </w:r>
+      <w:r>
+        <w:rPr>
+          <w:rFonts w:ascii="Times New Roman" w:hAnsi="Times New Roman" w:cs="Times New Roman"/>
+          <w:sz w:val="24"/>
+          <w:szCs w:val="24"/>
+          <w:lang w:val="en-US"/>
+        </w:rPr>
+        <w:t xml:space="preserve">in two categories, </w:t>
+      </w:r>
+      <w:r>
+        <w:rPr>
+          <w:rFonts w:ascii="Times New Roman" w:hAnsi="Times New Roman" w:cs="Times New Roman"/>
+          <w:i/>
+          <w:iCs/>
+          <w:sz w:val="24"/>
+          <w:szCs w:val="24"/>
+          <w:lang w:val="en-US"/>
+        </w:rPr>
+        <w:t>emigrants</w:t>
+      </w:r>
+      <w:r>
+        <w:rPr>
+          <w:rFonts w:ascii="Times New Roman" w:hAnsi="Times New Roman" w:cs="Times New Roman"/>
+          <w:sz w:val="24"/>
+          <w:szCs w:val="24"/>
+          <w:lang w:val="en-US"/>
+        </w:rPr>
+        <w:t>,</w:t>
+      </w:r>
+      <w:r>
+        <w:rPr>
+          <w:rFonts w:ascii="Times New Roman" w:hAnsi="Times New Roman" w:cs="Times New Roman"/>
+          <w:sz w:val="24"/>
+          <w:szCs w:val="24"/>
+          <w:lang w:val="en-US"/>
+        </w:rPr>
+        <w:t xml:space="preserve"> and </w:t>
+      </w:r>
+      <w:r>
+        <w:rPr>
+          <w:rFonts w:ascii="Times New Roman" w:hAnsi="Times New Roman" w:cs="Times New Roman"/>
+          <w:i/>
+          <w:iCs/>
+          <w:sz w:val="24"/>
+          <w:szCs w:val="24"/>
+          <w:lang w:val="en-US"/>
+        </w:rPr>
+        <w:t>immigrants</w:t>
+      </w:r>
+      <w:r>
+        <w:rPr>
+          <w:rFonts w:ascii="Times New Roman" w:hAnsi="Times New Roman" w:cs="Times New Roman"/>
+          <w:sz w:val="24"/>
+          <w:szCs w:val="24"/>
+          <w:lang w:val="en-US"/>
+        </w:rPr>
+        <w:t xml:space="preserve">, I also plotted a trend line for </w:t>
+      </w:r>
+      <w:r>
+        <w:rPr>
+          <w:rFonts w:ascii="Times New Roman" w:hAnsi="Times New Roman" w:cs="Times New Roman"/>
+          <w:i/>
+          <w:iCs/>
+          <w:sz w:val="24"/>
+          <w:szCs w:val="24"/>
+          <w:lang w:val="en-US"/>
+        </w:rPr>
+        <w:t>net migration</w:t>
+      </w:r>
+      <w:r>
+        <w:rPr>
+          <w:rFonts w:ascii="Times New Roman" w:hAnsi="Times New Roman" w:cs="Times New Roman"/>
+          <w:sz w:val="24"/>
+          <w:szCs w:val="24"/>
+          <w:lang w:val="en-US"/>
+        </w:rPr>
         <w:t>:</w:t>
       </w:r>
     </w:p>
@@ -4361,6 +4356,7 @@
       <w:r>
         <w:rPr>
           <w:rFonts w:ascii="Times New Roman" w:hAnsi="Times New Roman" w:cs="Times New Roman"/>
+          <w:noProof/>
           <w:sz w:val="24"/>
           <w:szCs w:val="24"/>
           <w:lang w:val="en-US"/>
@@ -4556,27 +4552,7 @@
           <w:szCs w:val="24"/>
           <w:lang w:val="en-US"/>
         </w:rPr>
-        <w:t>(</w:t>
-      </w:r>
-      <w:proofErr w:type="spellStart"/>
-      <w:r>
-        <w:rPr>
-          <w:rFonts w:ascii="Times New Roman" w:hAnsi="Times New Roman" w:cs="Times New Roman"/>
-          <w:sz w:val="24"/>
-          <w:szCs w:val="24"/>
-          <w:lang w:val="en-US"/>
-        </w:rPr>
-        <w:t>Piola</w:t>
-      </w:r>
-      <w:proofErr w:type="spellEnd"/>
-      <w:r>
-        <w:rPr>
-          <w:rFonts w:ascii="Times New Roman" w:hAnsi="Times New Roman" w:cs="Times New Roman"/>
-          <w:sz w:val="24"/>
-          <w:szCs w:val="24"/>
-          <w:lang w:val="en-US"/>
-        </w:rPr>
-        <w:t>, 2015)</w:t>
+        <w:t>(Piola, 2015)</w:t>
       </w:r>
       <w:r>
         <w:rPr>
@@ -4587,6 +4563,2293 @@
         </w:rPr>
         <w:t>.</w:t>
       </w:r>
+    </w:p>
+    <w:p>
+      <w:pPr>
+        <w:rPr>
+          <w:rFonts w:ascii="Times New Roman" w:hAnsi="Times New Roman" w:cs="Times New Roman"/>
+          <w:sz w:val="24"/>
+          <w:szCs w:val="24"/>
+          <w:lang w:val="en-US"/>
+        </w:rPr>
+      </w:pPr>
+      <w:r>
+        <w:rPr>
+          <w:rFonts w:ascii="Times New Roman" w:hAnsi="Times New Roman" w:cs="Times New Roman"/>
+          <w:sz w:val="24"/>
+          <w:szCs w:val="24"/>
+          <w:lang w:val="en-US"/>
+        </w:rPr>
+        <w:t xml:space="preserve">A natural question to these </w:t>
+      </w:r>
+      <w:r>
+        <w:rPr>
+          <w:rFonts w:ascii="Times New Roman" w:hAnsi="Times New Roman" w:cs="Times New Roman"/>
+          <w:sz w:val="24"/>
+          <w:szCs w:val="24"/>
+          <w:lang w:val="en-US"/>
+        </w:rPr>
+        <w:t xml:space="preserve">migration flows </w:t>
+      </w:r>
+      <w:r>
+        <w:rPr>
+          <w:rFonts w:ascii="Times New Roman" w:hAnsi="Times New Roman" w:cs="Times New Roman"/>
+          <w:sz w:val="24"/>
+          <w:szCs w:val="24"/>
+          <w:lang w:val="en-US"/>
+        </w:rPr>
+        <w:t>is</w:t>
+      </w:r>
+      <w:r>
+        <w:rPr>
+          <w:rFonts w:ascii="Times New Roman" w:hAnsi="Times New Roman" w:cs="Times New Roman"/>
+          <w:sz w:val="24"/>
+          <w:szCs w:val="24"/>
+          <w:lang w:val="en-US"/>
+        </w:rPr>
+        <w:t xml:space="preserve"> wh</w:t>
+      </w:r>
+      <w:r>
+        <w:rPr>
+          <w:rFonts w:ascii="Times New Roman" w:hAnsi="Times New Roman" w:cs="Times New Roman"/>
+          <w:sz w:val="24"/>
+          <w:szCs w:val="24"/>
+          <w:lang w:val="en-US"/>
+        </w:rPr>
+        <w:t>at are the destinations/</w:t>
+      </w:r>
+      <w:r>
+        <w:rPr>
+          <w:rFonts w:ascii="Times New Roman" w:hAnsi="Times New Roman" w:cs="Times New Roman"/>
+          <w:sz w:val="24"/>
+          <w:szCs w:val="24"/>
+          <w:lang w:val="en-US"/>
+        </w:rPr>
+        <w:t xml:space="preserve">origins </w:t>
+      </w:r>
+      <w:r>
+        <w:rPr>
+          <w:rFonts w:ascii="Times New Roman" w:hAnsi="Times New Roman" w:cs="Times New Roman"/>
+          <w:sz w:val="24"/>
+          <w:szCs w:val="24"/>
+          <w:lang w:val="en-US"/>
+        </w:rPr>
+        <w:t>for these fluxes of people transitioning? I have some graphs that will help</w:t>
+      </w:r>
+      <w:r>
+        <w:rPr>
+          <w:rFonts w:ascii="Times New Roman" w:hAnsi="Times New Roman" w:cs="Times New Roman"/>
+          <w:sz w:val="24"/>
+          <w:szCs w:val="24"/>
+          <w:lang w:val="en-US"/>
+        </w:rPr>
+        <w:t xml:space="preserve"> us to understand this, starting with the </w:t>
+      </w:r>
+      <w:r>
+        <w:rPr>
+          <w:rFonts w:ascii="Times New Roman" w:hAnsi="Times New Roman" w:cs="Times New Roman"/>
+          <w:sz w:val="24"/>
+          <w:szCs w:val="24"/>
+          <w:lang w:val="en-US"/>
+        </w:rPr>
+        <w:t>e</w:t>
+      </w:r>
+      <w:r>
+        <w:rPr>
+          <w:rFonts w:ascii="Times New Roman" w:hAnsi="Times New Roman" w:cs="Times New Roman"/>
+          <w:sz w:val="24"/>
+          <w:szCs w:val="24"/>
+          <w:lang w:val="en-US"/>
+        </w:rPr>
+        <w:t>migra</w:t>
+      </w:r>
+      <w:r>
+        <w:rPr>
+          <w:rFonts w:ascii="Times New Roman" w:hAnsi="Times New Roman" w:cs="Times New Roman"/>
+          <w:sz w:val="24"/>
+          <w:szCs w:val="24"/>
+          <w:lang w:val="en-US"/>
+        </w:rPr>
+        <w:t>nts</w:t>
+      </w:r>
+      <w:r>
+        <w:rPr>
+          <w:rFonts w:ascii="Times New Roman" w:hAnsi="Times New Roman" w:cs="Times New Roman"/>
+          <w:sz w:val="24"/>
+          <w:szCs w:val="24"/>
+          <w:lang w:val="en-US"/>
+        </w:rPr>
+        <w:t>:</w:t>
+      </w:r>
+    </w:p>
+    <w:p>
+      <w:pPr>
+        <w:jc w:val="center"/>
+        <w:rPr>
+          <w:rFonts w:ascii="Times New Roman" w:hAnsi="Times New Roman" w:cs="Times New Roman"/>
+          <w:sz w:val="24"/>
+          <w:szCs w:val="24"/>
+          <w:lang w:val="en-US"/>
+        </w:rPr>
+      </w:pPr>
+      <w:r>
+        <w:rPr>
+          <w:rFonts w:ascii="Times New Roman" w:hAnsi="Times New Roman" w:cs="Times New Roman"/>
+          <w:sz w:val="24"/>
+          <w:szCs w:val="24"/>
+          <w:lang w:val="en-US"/>
+        </w:rPr>
+        <w:drawing>
+          <wp:inline distT="0" distB="0" distL="0" distR="0" wp14:anchorId="54A337EC" wp14:editId="0E66F8BB">
+            <wp:extent cx="4248352" cy="2613212"/>
+            <wp:effectExtent l="0" t="0" r="0" b="0"/>
+            <wp:docPr id="1851746415" name="Picture 1" descr="A graph of different colored lines&#10;&#10;Description automatically generated"/>
+            <wp:cNvGraphicFramePr>
+              <a:graphicFrameLocks xmlns:a="http://schemas.openxmlformats.org/drawingml/2006/main" noChangeAspect="1"/>
+            </wp:cNvGraphicFramePr>
+            <a:graphic xmlns:a="http://schemas.openxmlformats.org/drawingml/2006/main">
+              <a:graphicData uri="http://schemas.openxmlformats.org/drawingml/2006/picture">
+                <pic:pic xmlns:pic="http://schemas.openxmlformats.org/drawingml/2006/picture">
+                  <pic:nvPicPr>
+                    <pic:cNvPr id="1851746415" name="Picture 1" descr="A graph of different colored lines&#10;&#10;Description automatically generated"/>
+                    <pic:cNvPicPr/>
+                  </pic:nvPicPr>
+                  <pic:blipFill>
+                    <a:blip r:embed="rId16"/>
+                    <a:stretch>
+                      <a:fillRect/>
+                    </a:stretch>
+                  </pic:blipFill>
+                  <pic:spPr>
+                    <a:xfrm>
+                      <a:off x="0" y="0"/>
+                      <a:ext cx="4261577" cy="2621347"/>
+                    </a:xfrm>
+                    <a:prstGeom prst="rect">
+                      <a:avLst/>
+                    </a:prstGeom>
+                  </pic:spPr>
+                </pic:pic>
+              </a:graphicData>
+            </a:graphic>
+          </wp:inline>
+        </w:drawing>
+      </w:r>
+    </w:p>
+    <w:p>
+      <w:pPr>
+        <w:jc w:val="center"/>
+        <w:rPr>
+          <w:rFonts w:ascii="Times New Roman" w:hAnsi="Times New Roman" w:cs="Times New Roman"/>
+          <w:sz w:val="24"/>
+          <w:szCs w:val="24"/>
+          <w:lang w:val="en-US"/>
+        </w:rPr>
+      </w:pPr>
+      <w:r>
+        <w:rPr>
+          <w:rFonts w:ascii="Times New Roman" w:hAnsi="Times New Roman" w:cs="Times New Roman"/>
+          <w:sz w:val="24"/>
+          <w:szCs w:val="24"/>
+          <w:lang w:val="en-US"/>
+        </w:rPr>
+        <w:t xml:space="preserve">Figure </w:t>
+      </w:r>
+      <w:r>
+        <w:rPr>
+          <w:rFonts w:ascii="Times New Roman" w:hAnsi="Times New Roman" w:cs="Times New Roman"/>
+          <w:sz w:val="24"/>
+          <w:szCs w:val="24"/>
+          <w:lang w:val="en-US"/>
+        </w:rPr>
+        <w:t>9</w:t>
+      </w:r>
+      <w:r>
+        <w:rPr>
+          <w:rFonts w:ascii="Times New Roman" w:hAnsi="Times New Roman" w:cs="Times New Roman"/>
+          <w:sz w:val="24"/>
+          <w:szCs w:val="24"/>
+          <w:lang w:val="en-US"/>
+        </w:rPr>
+        <w:t xml:space="preserve">: </w:t>
+      </w:r>
+      <w:r>
+        <w:rPr>
+          <w:rFonts w:ascii="Times New Roman" w:hAnsi="Times New Roman" w:cs="Times New Roman"/>
+          <w:sz w:val="24"/>
+          <w:szCs w:val="24"/>
+          <w:lang w:val="en-US"/>
+        </w:rPr>
+        <w:t>Emigration</w:t>
+      </w:r>
+      <w:r>
+        <w:rPr>
+          <w:rFonts w:ascii="Times New Roman" w:hAnsi="Times New Roman" w:cs="Times New Roman"/>
+          <w:sz w:val="24"/>
+          <w:szCs w:val="24"/>
+          <w:lang w:val="en-US"/>
+        </w:rPr>
+        <w:t xml:space="preserve"> </w:t>
+      </w:r>
+      <w:r>
+        <w:rPr>
+          <w:rFonts w:ascii="Times New Roman" w:hAnsi="Times New Roman" w:cs="Times New Roman"/>
+          <w:sz w:val="24"/>
+          <w:szCs w:val="24"/>
+          <w:lang w:val="en-US"/>
+        </w:rPr>
+        <w:t>grouped stacked bar</w:t>
+      </w:r>
+    </w:p>
+    <w:p>
+      <w:pPr>
+        <w:rPr>
+          <w:rFonts w:ascii="Times New Roman" w:hAnsi="Times New Roman" w:cs="Times New Roman"/>
+          <w:sz w:val="24"/>
+          <w:szCs w:val="24"/>
+          <w:lang w:val="en-US"/>
+        </w:rPr>
+      </w:pPr>
+      <w:r>
+        <w:rPr>
+          <w:rFonts w:ascii="Times New Roman" w:hAnsi="Times New Roman" w:cs="Times New Roman"/>
+          <w:sz w:val="24"/>
+          <w:szCs w:val="24"/>
+          <w:lang w:val="en-US"/>
+        </w:rPr>
+        <w:t>P</w:t>
+      </w:r>
+      <w:r>
+        <w:rPr>
+          <w:rFonts w:ascii="Times New Roman" w:hAnsi="Times New Roman" w:cs="Times New Roman"/>
+          <w:sz w:val="24"/>
+          <w:szCs w:val="24"/>
+          <w:lang w:val="en-US"/>
+        </w:rPr>
+        <w:t xml:space="preserve">referred destination </w:t>
+      </w:r>
+      <w:r>
+        <w:rPr>
+          <w:rFonts w:ascii="Times New Roman" w:hAnsi="Times New Roman" w:cs="Times New Roman"/>
+          <w:sz w:val="24"/>
+          <w:szCs w:val="24"/>
+          <w:lang w:val="en-US"/>
+        </w:rPr>
+        <w:t xml:space="preserve">from </w:t>
+      </w:r>
+      <w:r>
+        <w:rPr>
+          <w:rFonts w:ascii="Times New Roman" w:hAnsi="Times New Roman" w:cs="Times New Roman"/>
+          <w:sz w:val="24"/>
+          <w:szCs w:val="24"/>
+          <w:lang w:val="en-US"/>
+        </w:rPr>
+        <w:t xml:space="preserve">1987 to 2001 was </w:t>
+      </w:r>
+      <w:r>
+        <w:rPr>
+          <w:rFonts w:ascii="Times New Roman" w:hAnsi="Times New Roman" w:cs="Times New Roman"/>
+          <w:i/>
+          <w:iCs/>
+          <w:sz w:val="24"/>
+          <w:szCs w:val="24"/>
+          <w:lang w:val="en-US"/>
+        </w:rPr>
+        <w:t>UK</w:t>
+      </w:r>
+      <w:r>
+        <w:rPr>
+          <w:rFonts w:ascii="Times New Roman" w:hAnsi="Times New Roman" w:cs="Times New Roman"/>
+          <w:sz w:val="24"/>
+          <w:szCs w:val="24"/>
+          <w:lang w:val="en-US"/>
+        </w:rPr>
+        <w:t>, that shifted to</w:t>
+      </w:r>
+      <w:r>
+        <w:rPr>
+          <w:rFonts w:ascii="Times New Roman" w:hAnsi="Times New Roman" w:cs="Times New Roman"/>
+          <w:i/>
+          <w:iCs/>
+          <w:sz w:val="24"/>
+          <w:szCs w:val="24"/>
+          <w:lang w:val="en-US"/>
+        </w:rPr>
+        <w:t xml:space="preserve"> Australia</w:t>
+      </w:r>
+      <w:r>
+        <w:rPr>
+          <w:rFonts w:ascii="Times New Roman" w:hAnsi="Times New Roman" w:cs="Times New Roman"/>
+          <w:sz w:val="24"/>
+          <w:szCs w:val="24"/>
+          <w:lang w:val="en-US"/>
+        </w:rPr>
+        <w:t xml:space="preserve"> from 2002 to </w:t>
+      </w:r>
+      <w:r>
+        <w:rPr>
+          <w:rFonts w:ascii="Times New Roman" w:hAnsi="Times New Roman" w:cs="Times New Roman"/>
+          <w:sz w:val="24"/>
+          <w:szCs w:val="24"/>
+          <w:lang w:val="en-US"/>
+        </w:rPr>
+        <w:t xml:space="preserve">2011 and </w:t>
+      </w:r>
+      <w:r>
+        <w:rPr>
+          <w:rFonts w:ascii="Times New Roman" w:hAnsi="Times New Roman" w:cs="Times New Roman"/>
+          <w:sz w:val="24"/>
+          <w:szCs w:val="24"/>
+          <w:lang w:val="en-US"/>
+        </w:rPr>
+        <w:t xml:space="preserve">for the remaining period 2012 to 2023 </w:t>
+      </w:r>
+      <w:r>
+        <w:rPr>
+          <w:rFonts w:ascii="Times New Roman" w:hAnsi="Times New Roman" w:cs="Times New Roman"/>
+          <w:i/>
+          <w:iCs/>
+          <w:sz w:val="24"/>
+          <w:szCs w:val="24"/>
+          <w:lang w:val="en-US"/>
+        </w:rPr>
+        <w:t>UK</w:t>
+      </w:r>
+      <w:r>
+        <w:rPr>
+          <w:rFonts w:ascii="Times New Roman" w:hAnsi="Times New Roman" w:cs="Times New Roman"/>
+          <w:i/>
+          <w:iCs/>
+          <w:sz w:val="24"/>
+          <w:szCs w:val="24"/>
+          <w:lang w:val="en-US"/>
+        </w:rPr>
+        <w:t xml:space="preserve"> </w:t>
+      </w:r>
+      <w:r>
+        <w:rPr>
+          <w:rFonts w:ascii="Times New Roman" w:hAnsi="Times New Roman" w:cs="Times New Roman"/>
+          <w:sz w:val="24"/>
+          <w:szCs w:val="24"/>
+          <w:lang w:val="en-US"/>
+        </w:rPr>
+        <w:t>regained its dominant position.</w:t>
+      </w:r>
+    </w:p>
+    <w:p>
+      <w:pPr>
+        <w:rPr>
+          <w:rFonts w:ascii="Times New Roman" w:hAnsi="Times New Roman" w:cs="Times New Roman"/>
+          <w:sz w:val="24"/>
+          <w:szCs w:val="24"/>
+          <w:lang w:val="en-US"/>
+        </w:rPr>
+      </w:pPr>
+    </w:p>
+    <w:p>
+      <w:pPr>
+        <w:rPr>
+          <w:rFonts w:ascii="Times New Roman" w:hAnsi="Times New Roman" w:cs="Times New Roman"/>
+          <w:sz w:val="24"/>
+          <w:szCs w:val="24"/>
+          <w:lang w:val="en-US"/>
+        </w:rPr>
+      </w:pPr>
+    </w:p>
+    <w:p>
+      <w:pPr>
+        <w:rPr>
+          <w:rFonts w:ascii="Times New Roman" w:hAnsi="Times New Roman" w:cs="Times New Roman"/>
+          <w:sz w:val="24"/>
+          <w:szCs w:val="24"/>
+          <w:lang w:val="en-US"/>
+        </w:rPr>
+      </w:pPr>
+    </w:p>
+    <w:p>
+      <w:pPr>
+        <w:rPr>
+          <w:rFonts w:ascii="Times New Roman" w:hAnsi="Times New Roman" w:cs="Times New Roman"/>
+          <w:sz w:val="24"/>
+          <w:szCs w:val="24"/>
+          <w:lang w:val="en-US"/>
+        </w:rPr>
+      </w:pPr>
+    </w:p>
+    <w:p>
+      <w:pPr>
+        <w:rPr>
+          <w:rFonts w:ascii="Times New Roman" w:hAnsi="Times New Roman" w:cs="Times New Roman"/>
+          <w:sz w:val="24"/>
+          <w:szCs w:val="24"/>
+          <w:lang w:val="en-US"/>
+        </w:rPr>
+      </w:pPr>
+    </w:p>
+    <w:p>
+      <w:pPr>
+        <w:rPr>
+          <w:rFonts w:ascii="Times New Roman" w:hAnsi="Times New Roman" w:cs="Times New Roman"/>
+          <w:sz w:val="24"/>
+          <w:szCs w:val="24"/>
+          <w:lang w:val="en-US"/>
+        </w:rPr>
+      </w:pPr>
+      <w:r>
+        <w:rPr>
+          <w:rFonts w:ascii="Times New Roman" w:hAnsi="Times New Roman" w:cs="Times New Roman"/>
+          <w:sz w:val="24"/>
+          <w:szCs w:val="24"/>
+          <w:lang w:val="en-US"/>
+        </w:rPr>
+        <w:t>Immigrants coming to the Republic of Ireland:</w:t>
+      </w:r>
+    </w:p>
+    <w:p>
+      <w:pPr>
+        <w:rPr>
+          <w:rFonts w:ascii="Times New Roman" w:hAnsi="Times New Roman" w:cs="Times New Roman"/>
+          <w:sz w:val="24"/>
+          <w:szCs w:val="24"/>
+          <w:lang w:val="en-US"/>
+        </w:rPr>
+      </w:pPr>
+    </w:p>
+    <w:p>
+      <w:pPr>
+        <w:jc w:val="center"/>
+        <w:rPr>
+          <w:rFonts w:ascii="Times New Roman" w:hAnsi="Times New Roman" w:cs="Times New Roman"/>
+          <w:sz w:val="24"/>
+          <w:szCs w:val="24"/>
+          <w:lang w:val="en-US"/>
+        </w:rPr>
+      </w:pPr>
+      <w:r>
+        <w:rPr>
+          <w:rFonts w:ascii="Times New Roman" w:hAnsi="Times New Roman" w:cs="Times New Roman"/>
+          <w:sz w:val="24"/>
+          <w:szCs w:val="24"/>
+          <w:lang w:val="en-US"/>
+        </w:rPr>
+        <w:drawing>
+          <wp:inline distT="0" distB="0" distL="0" distR="0" wp14:anchorId="24FEED46" wp14:editId="53683548">
+            <wp:extent cx="4466576" cy="2788023"/>
+            <wp:effectExtent l="0" t="0" r="0" b="0"/>
+            <wp:docPr id="2147101044" name="Picture 1" descr="A graph of different colored lines&#10;&#10;Description automatically generated"/>
+            <wp:cNvGraphicFramePr>
+              <a:graphicFrameLocks xmlns:a="http://schemas.openxmlformats.org/drawingml/2006/main" noChangeAspect="1"/>
+            </wp:cNvGraphicFramePr>
+            <a:graphic xmlns:a="http://schemas.openxmlformats.org/drawingml/2006/main">
+              <a:graphicData uri="http://schemas.openxmlformats.org/drawingml/2006/picture">
+                <pic:pic xmlns:pic="http://schemas.openxmlformats.org/drawingml/2006/picture">
+                  <pic:nvPicPr>
+                    <pic:cNvPr id="2147101044" name="Picture 1" descr="A graph of different colored lines&#10;&#10;Description automatically generated"/>
+                    <pic:cNvPicPr/>
+                  </pic:nvPicPr>
+                  <pic:blipFill>
+                    <a:blip r:embed="rId17"/>
+                    <a:stretch>
+                      <a:fillRect/>
+                    </a:stretch>
+                  </pic:blipFill>
+                  <pic:spPr>
+                    <a:xfrm>
+                      <a:off x="0" y="0"/>
+                      <a:ext cx="4483140" cy="2798362"/>
+                    </a:xfrm>
+                    <a:prstGeom prst="rect">
+                      <a:avLst/>
+                    </a:prstGeom>
+                  </pic:spPr>
+                </pic:pic>
+              </a:graphicData>
+            </a:graphic>
+          </wp:inline>
+        </w:drawing>
+      </w:r>
+    </w:p>
+    <w:p>
+      <w:pPr>
+        <w:jc w:val="center"/>
+        <w:rPr>
+          <w:rFonts w:ascii="Times New Roman" w:hAnsi="Times New Roman" w:cs="Times New Roman"/>
+          <w:sz w:val="24"/>
+          <w:szCs w:val="24"/>
+          <w:lang w:val="en-US"/>
+        </w:rPr>
+      </w:pPr>
+      <w:r>
+        <w:rPr>
+          <w:rFonts w:ascii="Times New Roman" w:hAnsi="Times New Roman" w:cs="Times New Roman"/>
+          <w:sz w:val="24"/>
+          <w:szCs w:val="24"/>
+          <w:lang w:val="en-US"/>
+        </w:rPr>
+        <w:t xml:space="preserve">Figure </w:t>
+      </w:r>
+      <w:r>
+        <w:rPr>
+          <w:rFonts w:ascii="Times New Roman" w:hAnsi="Times New Roman" w:cs="Times New Roman"/>
+          <w:sz w:val="24"/>
+          <w:szCs w:val="24"/>
+          <w:lang w:val="en-US"/>
+        </w:rPr>
+        <w:t>10</w:t>
+      </w:r>
+      <w:r>
+        <w:rPr>
+          <w:rFonts w:ascii="Times New Roman" w:hAnsi="Times New Roman" w:cs="Times New Roman"/>
+          <w:sz w:val="24"/>
+          <w:szCs w:val="24"/>
+          <w:lang w:val="en-US"/>
+        </w:rPr>
+        <w:t xml:space="preserve">: </w:t>
+      </w:r>
+      <w:r>
+        <w:rPr>
+          <w:rFonts w:ascii="Times New Roman" w:hAnsi="Times New Roman" w:cs="Times New Roman"/>
+          <w:sz w:val="24"/>
+          <w:szCs w:val="24"/>
+          <w:lang w:val="en-US"/>
+        </w:rPr>
+        <w:t>Immigrants</w:t>
+      </w:r>
+      <w:r>
+        <w:rPr>
+          <w:rFonts w:ascii="Times New Roman" w:hAnsi="Times New Roman" w:cs="Times New Roman"/>
+          <w:sz w:val="24"/>
+          <w:szCs w:val="24"/>
+          <w:lang w:val="en-US"/>
+        </w:rPr>
+        <w:t xml:space="preserve"> grouped stacked bar</w:t>
+      </w:r>
+    </w:p>
+    <w:p>
+      <w:pPr>
+        <w:jc w:val="center"/>
+        <w:rPr>
+          <w:rFonts w:ascii="Times New Roman" w:hAnsi="Times New Roman" w:cs="Times New Roman"/>
+          <w:sz w:val="24"/>
+          <w:szCs w:val="24"/>
+          <w:lang w:val="en-US"/>
+        </w:rPr>
+      </w:pPr>
+    </w:p>
+    <w:p>
+      <w:pPr>
+        <w:rPr>
+          <w:rFonts w:ascii="Times New Roman" w:hAnsi="Times New Roman" w:cs="Times New Roman"/>
+          <w:sz w:val="24"/>
+          <w:szCs w:val="24"/>
+          <w:lang w:val="en-US"/>
+        </w:rPr>
+      </w:pPr>
+      <w:r>
+        <w:rPr>
+          <w:rFonts w:ascii="Times New Roman" w:hAnsi="Times New Roman" w:cs="Times New Roman"/>
+          <w:sz w:val="24"/>
+          <w:szCs w:val="24"/>
+          <w:lang w:val="en-US"/>
+        </w:rPr>
+        <w:t xml:space="preserve">The </w:t>
+      </w:r>
+      <w:r>
+        <w:rPr>
+          <w:rFonts w:ascii="Times New Roman" w:hAnsi="Times New Roman" w:cs="Times New Roman"/>
+          <w:i/>
+          <w:iCs/>
+          <w:sz w:val="24"/>
+          <w:szCs w:val="24"/>
+          <w:lang w:val="en-US"/>
+        </w:rPr>
+        <w:t>UK</w:t>
+      </w:r>
+      <w:r>
+        <w:rPr>
+          <w:rFonts w:ascii="Times New Roman" w:hAnsi="Times New Roman" w:cs="Times New Roman"/>
+          <w:sz w:val="24"/>
+          <w:szCs w:val="24"/>
+          <w:lang w:val="en-US"/>
+        </w:rPr>
+        <w:t xml:space="preserve"> was the </w:t>
+      </w:r>
+      <w:r>
+        <w:rPr>
+          <w:rFonts w:ascii="Times New Roman" w:hAnsi="Times New Roman" w:cs="Times New Roman"/>
+          <w:sz w:val="24"/>
+          <w:szCs w:val="24"/>
+          <w:lang w:val="en-US"/>
+        </w:rPr>
+        <w:t xml:space="preserve">top nationality </w:t>
+      </w:r>
+      <w:r>
+        <w:rPr>
+          <w:rFonts w:ascii="Times New Roman" w:hAnsi="Times New Roman" w:cs="Times New Roman"/>
+          <w:sz w:val="24"/>
+          <w:szCs w:val="24"/>
+          <w:lang w:val="en-US"/>
+        </w:rPr>
+        <w:t>from 1987 to 2001,</w:t>
+      </w:r>
+      <w:r>
+        <w:rPr>
+          <w:rFonts w:ascii="Times New Roman" w:hAnsi="Times New Roman" w:cs="Times New Roman"/>
+          <w:sz w:val="24"/>
+          <w:szCs w:val="24"/>
+          <w:lang w:val="en-US"/>
+        </w:rPr>
+        <w:t xml:space="preserve"> </w:t>
+      </w:r>
+      <w:r>
+        <w:rPr>
+          <w:rFonts w:ascii="Times New Roman" w:hAnsi="Times New Roman" w:cs="Times New Roman"/>
+          <w:i/>
+          <w:iCs/>
+          <w:sz w:val="24"/>
+          <w:szCs w:val="24"/>
+          <w:lang w:val="en-US"/>
+        </w:rPr>
+        <w:t>O</w:t>
+      </w:r>
+      <w:r>
+        <w:rPr>
+          <w:rFonts w:ascii="Times New Roman" w:hAnsi="Times New Roman" w:cs="Times New Roman"/>
+          <w:i/>
+          <w:iCs/>
+          <w:sz w:val="24"/>
+          <w:szCs w:val="24"/>
+          <w:lang w:val="en-US"/>
+        </w:rPr>
+        <w:t>ther countries</w:t>
+      </w:r>
+      <w:r>
+        <w:rPr>
+          <w:rFonts w:ascii="Times New Roman" w:hAnsi="Times New Roman" w:cs="Times New Roman"/>
+          <w:sz w:val="24"/>
+          <w:szCs w:val="24"/>
+          <w:lang w:val="en-US"/>
+        </w:rPr>
+        <w:t xml:space="preserve"> </w:t>
+      </w:r>
+      <w:r>
+        <w:rPr>
+          <w:rFonts w:ascii="Times New Roman" w:hAnsi="Times New Roman" w:cs="Times New Roman"/>
+          <w:sz w:val="24"/>
+          <w:szCs w:val="24"/>
+          <w:lang w:val="en-US"/>
+        </w:rPr>
+        <w:t>seem to be t</w:t>
+      </w:r>
+      <w:r>
+        <w:rPr>
+          <w:rFonts w:ascii="Times New Roman" w:hAnsi="Times New Roman" w:cs="Times New Roman"/>
+          <w:sz w:val="24"/>
+          <w:szCs w:val="24"/>
+          <w:lang w:val="en-US"/>
+        </w:rPr>
+        <w:t xml:space="preserve">he origin from 2002 to 2023, </w:t>
+      </w:r>
+      <w:r>
+        <w:rPr>
+          <w:rFonts w:ascii="Times New Roman" w:hAnsi="Times New Roman" w:cs="Times New Roman"/>
+          <w:sz w:val="24"/>
+          <w:szCs w:val="24"/>
+          <w:lang w:val="en-US"/>
+        </w:rPr>
+        <w:t>except for</w:t>
+      </w:r>
+      <w:r>
+        <w:rPr>
+          <w:rFonts w:ascii="Times New Roman" w:hAnsi="Times New Roman" w:cs="Times New Roman"/>
+          <w:sz w:val="24"/>
+          <w:szCs w:val="24"/>
+          <w:lang w:val="en-US"/>
+        </w:rPr>
+        <w:t xml:space="preserve"> </w:t>
+      </w:r>
+      <w:r>
+        <w:rPr>
+          <w:rFonts w:ascii="Times New Roman" w:hAnsi="Times New Roman" w:cs="Times New Roman"/>
+          <w:sz w:val="24"/>
+          <w:szCs w:val="24"/>
+          <w:lang w:val="en-US"/>
+        </w:rPr>
+        <w:t xml:space="preserve">period 2007 to 2011 </w:t>
+      </w:r>
+      <w:r>
+        <w:rPr>
+          <w:rFonts w:ascii="Times New Roman" w:hAnsi="Times New Roman" w:cs="Times New Roman"/>
+          <w:sz w:val="24"/>
+          <w:szCs w:val="24"/>
+          <w:lang w:val="en-US"/>
+        </w:rPr>
+        <w:t xml:space="preserve">where </w:t>
+      </w:r>
+      <w:r>
+        <w:rPr>
+          <w:rFonts w:ascii="Times New Roman" w:hAnsi="Times New Roman" w:cs="Times New Roman"/>
+          <w:i/>
+          <w:iCs/>
+          <w:sz w:val="24"/>
+          <w:szCs w:val="24"/>
+          <w:lang w:val="en-US"/>
+        </w:rPr>
+        <w:t>EU15 to EU27(membership after 2004)</w:t>
+      </w:r>
+      <w:r>
+        <w:rPr>
+          <w:rFonts w:ascii="Times New Roman" w:hAnsi="Times New Roman" w:cs="Times New Roman"/>
+          <w:sz w:val="24"/>
+          <w:szCs w:val="24"/>
+          <w:lang w:val="en-US"/>
+        </w:rPr>
+        <w:t xml:space="preserve"> </w:t>
+      </w:r>
+      <w:r>
+        <w:rPr>
+          <w:rFonts w:ascii="Times New Roman" w:hAnsi="Times New Roman" w:cs="Times New Roman"/>
+          <w:sz w:val="24"/>
+          <w:szCs w:val="24"/>
+          <w:lang w:val="en-US"/>
+        </w:rPr>
+        <w:t>have a high number of people coming into Ireland</w:t>
+      </w:r>
+      <w:r>
+        <w:rPr>
+          <w:rFonts w:ascii="Times New Roman" w:hAnsi="Times New Roman" w:cs="Times New Roman"/>
+          <w:sz w:val="24"/>
+          <w:szCs w:val="24"/>
+          <w:lang w:val="en-US"/>
+        </w:rPr>
+        <w:t xml:space="preserve">. I did some research for </w:t>
+      </w:r>
+      <w:r>
+        <w:rPr>
+          <w:rFonts w:ascii="Times New Roman" w:hAnsi="Times New Roman" w:cs="Times New Roman"/>
+          <w:sz w:val="24"/>
+          <w:szCs w:val="24"/>
+          <w:lang w:val="en-US"/>
+        </w:rPr>
+        <w:t xml:space="preserve">the composition of </w:t>
+      </w:r>
+      <w:r>
+        <w:rPr>
+          <w:rFonts w:ascii="Times New Roman" w:hAnsi="Times New Roman" w:cs="Times New Roman"/>
+          <w:sz w:val="24"/>
+          <w:szCs w:val="24"/>
+          <w:lang w:val="en-US"/>
+        </w:rPr>
+        <w:t xml:space="preserve">these </w:t>
+      </w:r>
+      <w:r>
+        <w:rPr>
+          <w:rFonts w:ascii="Times New Roman" w:hAnsi="Times New Roman" w:cs="Times New Roman"/>
+          <w:sz w:val="24"/>
+          <w:szCs w:val="24"/>
+          <w:lang w:val="en-US"/>
+        </w:rPr>
+        <w:t>categories,</w:t>
+      </w:r>
+      <w:r>
+        <w:rPr>
+          <w:rFonts w:ascii="Times New Roman" w:hAnsi="Times New Roman" w:cs="Times New Roman"/>
+          <w:sz w:val="24"/>
+          <w:szCs w:val="24"/>
+          <w:lang w:val="en-US"/>
+        </w:rPr>
+        <w:t xml:space="preserve"> and I could find information about </w:t>
+      </w:r>
+      <w:r>
+        <w:rPr>
+          <w:rFonts w:ascii="Times New Roman" w:hAnsi="Times New Roman" w:cs="Times New Roman"/>
+          <w:i/>
+          <w:iCs/>
+          <w:sz w:val="24"/>
+          <w:szCs w:val="24"/>
+          <w:lang w:val="en-US"/>
+        </w:rPr>
+        <w:t>EU15 to EU27(membership after 2004)</w:t>
+      </w:r>
+      <w:r>
+        <w:rPr>
+          <w:rFonts w:ascii="Times New Roman" w:hAnsi="Times New Roman" w:cs="Times New Roman"/>
+          <w:sz w:val="24"/>
+          <w:szCs w:val="24"/>
+          <w:lang w:val="en-US"/>
+        </w:rPr>
+        <w:t xml:space="preserve"> countries like </w:t>
+      </w:r>
+      <w:r>
+        <w:rPr>
+          <w:rFonts w:ascii="Times New Roman" w:hAnsi="Times New Roman" w:cs="Times New Roman"/>
+          <w:sz w:val="24"/>
+          <w:szCs w:val="24"/>
+          <w:lang w:val="en-US"/>
+        </w:rPr>
+        <w:t>Bulgaria, Czech Republic, Estonia, Croatia, Cyprus, Latvia, Lithuania, Hungary, Malta, Poland, Romania, Slovenia and Slovakia</w:t>
+      </w:r>
+      <w:r>
+        <w:rPr>
+          <w:rFonts w:ascii="Times New Roman" w:hAnsi="Times New Roman" w:cs="Times New Roman"/>
+          <w:sz w:val="24"/>
+          <w:szCs w:val="24"/>
+          <w:lang w:val="en-US"/>
+        </w:rPr>
+        <w:t xml:space="preserve"> fall under this category</w:t>
+      </w:r>
+      <w:r>
+        <w:rPr>
+          <w:rFonts w:ascii="Times New Roman" w:hAnsi="Times New Roman" w:cs="Times New Roman"/>
+          <w:sz w:val="24"/>
+          <w:szCs w:val="24"/>
+          <w:lang w:val="en-US"/>
+        </w:rPr>
+        <w:t xml:space="preserve"> </w:t>
+      </w:r>
+      <w:r>
+        <w:rPr>
+          <w:rFonts w:ascii="Times New Roman" w:hAnsi="Times New Roman" w:cs="Times New Roman"/>
+          <w:sz w:val="24"/>
+          <w:szCs w:val="24"/>
+          <w:lang w:val="en-US"/>
+        </w:rPr>
+        <w:t>(European Commission, 2023)</w:t>
+      </w:r>
+      <w:r>
+        <w:rPr>
+          <w:rFonts w:ascii="Times New Roman" w:hAnsi="Times New Roman" w:cs="Times New Roman"/>
+          <w:sz w:val="24"/>
+          <w:szCs w:val="24"/>
+          <w:lang w:val="en-US"/>
+        </w:rPr>
+        <w:t>.</w:t>
+      </w:r>
+      <w:r>
+        <w:rPr>
+          <w:rFonts w:ascii="Times New Roman" w:hAnsi="Times New Roman" w:cs="Times New Roman"/>
+          <w:sz w:val="24"/>
+          <w:szCs w:val="24"/>
+          <w:lang w:val="en-US"/>
+        </w:rPr>
+        <w:t xml:space="preserve"> For </w:t>
+      </w:r>
+      <w:r>
+        <w:rPr>
+          <w:rFonts w:ascii="Times New Roman" w:hAnsi="Times New Roman" w:cs="Times New Roman"/>
+          <w:i/>
+          <w:iCs/>
+          <w:sz w:val="24"/>
+          <w:szCs w:val="24"/>
+          <w:lang w:val="en-US"/>
+        </w:rPr>
+        <w:t>Other countries</w:t>
+      </w:r>
+      <w:r>
+        <w:rPr>
+          <w:rFonts w:ascii="Times New Roman" w:hAnsi="Times New Roman" w:cs="Times New Roman"/>
+          <w:i/>
+          <w:iCs/>
+          <w:sz w:val="24"/>
+          <w:szCs w:val="24"/>
+          <w:lang w:val="en-US"/>
+        </w:rPr>
+        <w:t xml:space="preserve"> </w:t>
+      </w:r>
+      <w:r>
+        <w:rPr>
+          <w:rFonts w:ascii="Times New Roman" w:hAnsi="Times New Roman" w:cs="Times New Roman"/>
+          <w:sz w:val="24"/>
+          <w:szCs w:val="24"/>
+          <w:lang w:val="en-US"/>
+        </w:rPr>
+        <w:t xml:space="preserve">this includes </w:t>
+      </w:r>
+      <w:r>
+        <w:rPr>
+          <w:rFonts w:ascii="Times New Roman" w:hAnsi="Times New Roman" w:cs="Times New Roman"/>
+          <w:sz w:val="24"/>
+          <w:szCs w:val="24"/>
+          <w:lang w:val="en-US"/>
+        </w:rPr>
+        <w:t xml:space="preserve">the rest of the world, </w:t>
+      </w:r>
+      <w:r>
+        <w:rPr>
+          <w:rFonts w:ascii="Times New Roman" w:hAnsi="Times New Roman" w:cs="Times New Roman"/>
+          <w:sz w:val="24"/>
+          <w:szCs w:val="24"/>
+          <w:lang w:val="en-US"/>
+        </w:rPr>
+        <w:t>I</w:t>
+      </w:r>
+      <w:r>
+        <w:rPr>
+          <w:rFonts w:ascii="Times New Roman" w:hAnsi="Times New Roman" w:cs="Times New Roman"/>
+          <w:sz w:val="24"/>
+          <w:szCs w:val="24"/>
+          <w:lang w:val="en-US"/>
+        </w:rPr>
+        <w:t xml:space="preserve">ndia and Brazil had a huge increase in 2016 </w:t>
+      </w:r>
+      <w:r>
+        <w:rPr>
+          <w:rFonts w:ascii="Times New Roman" w:hAnsi="Times New Roman" w:cs="Times New Roman"/>
+          <w:sz w:val="24"/>
+          <w:szCs w:val="24"/>
+          <w:lang w:val="en-US"/>
+        </w:rPr>
+        <w:t>(www.cso.ie, 2023)</w:t>
+      </w:r>
+      <w:r>
+        <w:rPr>
+          <w:rFonts w:ascii="Times New Roman" w:hAnsi="Times New Roman" w:cs="Times New Roman"/>
+          <w:sz w:val="24"/>
+          <w:szCs w:val="24"/>
+          <w:lang w:val="en-US"/>
+        </w:rPr>
+        <w:t>.</w:t>
+      </w:r>
+    </w:p>
+    <w:p>
+      <w:pPr>
+        <w:rPr>
+          <w:rFonts w:ascii="Times New Roman" w:hAnsi="Times New Roman" w:cs="Times New Roman"/>
+          <w:sz w:val="24"/>
+          <w:szCs w:val="24"/>
+          <w:lang w:val="en-US"/>
+        </w:rPr>
+      </w:pPr>
+      <w:r>
+        <w:rPr>
+          <w:rFonts w:ascii="Times New Roman" w:hAnsi="Times New Roman" w:cs="Times New Roman"/>
+          <w:sz w:val="24"/>
+          <w:szCs w:val="24"/>
+          <w:lang w:val="en-US"/>
+        </w:rPr>
+        <w:t xml:space="preserve">Another question that can be answered </w:t>
+      </w:r>
+      <w:r>
+        <w:rPr>
+          <w:rFonts w:ascii="Times New Roman" w:hAnsi="Times New Roman" w:cs="Times New Roman"/>
+          <w:sz w:val="24"/>
+          <w:szCs w:val="24"/>
+          <w:lang w:val="en-US"/>
+        </w:rPr>
+        <w:t>is</w:t>
+      </w:r>
+      <w:r>
+        <w:rPr>
+          <w:rFonts w:ascii="Times New Roman" w:hAnsi="Times New Roman" w:cs="Times New Roman"/>
+          <w:sz w:val="24"/>
+          <w:szCs w:val="24"/>
+          <w:lang w:val="en-US"/>
+        </w:rPr>
+        <w:t xml:space="preserve"> which </w:t>
+      </w:r>
+      <w:r>
+        <w:rPr>
+          <w:rFonts w:ascii="Times New Roman" w:hAnsi="Times New Roman" w:cs="Times New Roman"/>
+          <w:i/>
+          <w:iCs/>
+          <w:sz w:val="24"/>
+          <w:szCs w:val="24"/>
+          <w:lang w:val="en-US"/>
+        </w:rPr>
+        <w:t>education level</w:t>
+      </w:r>
+      <w:r>
+        <w:rPr>
+          <w:rFonts w:ascii="Times New Roman" w:hAnsi="Times New Roman" w:cs="Times New Roman"/>
+          <w:sz w:val="24"/>
+          <w:szCs w:val="24"/>
+          <w:lang w:val="en-US"/>
+        </w:rPr>
+        <w:t xml:space="preserve"> and </w:t>
+      </w:r>
+      <w:r>
+        <w:rPr>
+          <w:rFonts w:ascii="Times New Roman" w:hAnsi="Times New Roman" w:cs="Times New Roman"/>
+          <w:i/>
+          <w:iCs/>
+          <w:sz w:val="24"/>
+          <w:szCs w:val="24"/>
+          <w:lang w:val="en-US"/>
+        </w:rPr>
+        <w:t>economic status</w:t>
+      </w:r>
+      <w:r>
+        <w:rPr>
+          <w:rFonts w:ascii="Times New Roman" w:hAnsi="Times New Roman" w:cs="Times New Roman"/>
+          <w:i/>
+          <w:iCs/>
+          <w:sz w:val="24"/>
+          <w:szCs w:val="24"/>
+          <w:lang w:val="en-US"/>
+        </w:rPr>
+        <w:t xml:space="preserve"> </w:t>
+      </w:r>
+      <w:r>
+        <w:rPr>
+          <w:rFonts w:ascii="Times New Roman" w:hAnsi="Times New Roman" w:cs="Times New Roman"/>
+          <w:sz w:val="24"/>
+          <w:szCs w:val="24"/>
+          <w:lang w:val="en-US"/>
+        </w:rPr>
+        <w:t>mi</w:t>
+      </w:r>
+      <w:r>
+        <w:rPr>
+          <w:rFonts w:ascii="Times New Roman" w:hAnsi="Times New Roman" w:cs="Times New Roman"/>
+          <w:sz w:val="24"/>
+          <w:szCs w:val="24"/>
+          <w:lang w:val="en-US"/>
+        </w:rPr>
+        <w:t>grants have?</w:t>
+      </w:r>
+    </w:p>
+    <w:p>
+      <w:pPr>
+        <w:rPr>
+          <w:rFonts w:ascii="Times New Roman" w:hAnsi="Times New Roman" w:cs="Times New Roman"/>
+          <w:sz w:val="24"/>
+          <w:szCs w:val="24"/>
+          <w:lang w:val="en-US"/>
+        </w:rPr>
+      </w:pPr>
+      <w:r>
+        <w:rPr>
+          <w:rFonts w:ascii="Times New Roman" w:hAnsi="Times New Roman" w:cs="Times New Roman"/>
+          <w:sz w:val="24"/>
+          <w:szCs w:val="24"/>
+          <w:lang w:val="en-US"/>
+        </w:rPr>
+        <w:t>Starting with</w:t>
+      </w:r>
+      <w:r>
+        <w:rPr>
+          <w:rFonts w:ascii="Times New Roman" w:hAnsi="Times New Roman" w:cs="Times New Roman"/>
+          <w:sz w:val="24"/>
+          <w:szCs w:val="24"/>
+          <w:lang w:val="en-US"/>
+        </w:rPr>
+        <w:t xml:space="preserve"> </w:t>
+      </w:r>
+      <w:r>
+        <w:rPr>
+          <w:rFonts w:ascii="Times New Roman" w:hAnsi="Times New Roman" w:cs="Times New Roman"/>
+          <w:i/>
+          <w:iCs/>
+          <w:sz w:val="24"/>
+          <w:szCs w:val="24"/>
+          <w:lang w:val="en-US"/>
+        </w:rPr>
+        <w:t>emigrants</w:t>
+      </w:r>
+      <w:r>
+        <w:rPr>
+          <w:rFonts w:ascii="Times New Roman" w:hAnsi="Times New Roman" w:cs="Times New Roman"/>
+          <w:i/>
+          <w:iCs/>
+          <w:sz w:val="24"/>
+          <w:szCs w:val="24"/>
+          <w:lang w:val="en-US"/>
+        </w:rPr>
+        <w:t xml:space="preserve"> </w:t>
+      </w:r>
+      <w:r>
+        <w:rPr>
+          <w:rFonts w:ascii="Times New Roman" w:hAnsi="Times New Roman" w:cs="Times New Roman"/>
+          <w:sz w:val="24"/>
+          <w:szCs w:val="24"/>
+          <w:lang w:val="en-US"/>
+        </w:rPr>
+        <w:t xml:space="preserve">numbers for </w:t>
+      </w:r>
+      <w:r>
+        <w:rPr>
+          <w:rFonts w:ascii="Times New Roman" w:hAnsi="Times New Roman" w:cs="Times New Roman"/>
+          <w:i/>
+          <w:iCs/>
+          <w:sz w:val="24"/>
+          <w:szCs w:val="24"/>
+          <w:lang w:val="en-US"/>
+        </w:rPr>
+        <w:t>education level</w:t>
+      </w:r>
+      <w:r>
+        <w:rPr>
+          <w:rFonts w:ascii="Times New Roman" w:hAnsi="Times New Roman" w:cs="Times New Roman"/>
+          <w:i/>
+          <w:iCs/>
+          <w:sz w:val="24"/>
+          <w:szCs w:val="24"/>
+          <w:lang w:val="en-US"/>
+        </w:rPr>
+        <w:t xml:space="preserve"> </w:t>
+      </w:r>
+      <w:r>
+        <w:rPr>
+          <w:rFonts w:ascii="Times New Roman" w:hAnsi="Times New Roman" w:cs="Times New Roman"/>
+          <w:sz w:val="24"/>
+          <w:szCs w:val="24"/>
+          <w:lang w:val="en-US"/>
+        </w:rPr>
+        <w:t xml:space="preserve">and </w:t>
+      </w:r>
+      <w:r>
+        <w:rPr>
+          <w:rFonts w:ascii="Times New Roman" w:hAnsi="Times New Roman" w:cs="Times New Roman"/>
+          <w:i/>
+          <w:iCs/>
+          <w:sz w:val="24"/>
+          <w:szCs w:val="24"/>
+          <w:lang w:val="en-US"/>
+        </w:rPr>
+        <w:t>economic status</w:t>
+      </w:r>
+      <w:r>
+        <w:rPr>
+          <w:rFonts w:ascii="Times New Roman" w:hAnsi="Times New Roman" w:cs="Times New Roman"/>
+          <w:sz w:val="24"/>
+          <w:szCs w:val="24"/>
+          <w:lang w:val="en-US"/>
+        </w:rPr>
+        <w:t xml:space="preserve"> we have:</w:t>
+      </w:r>
+    </w:p>
+    <w:p>
+      <w:pPr>
+        <w:jc w:val="center"/>
+        <w:rPr>
+          <w:rFonts w:ascii="Times New Roman" w:hAnsi="Times New Roman" w:cs="Times New Roman"/>
+          <w:sz w:val="24"/>
+          <w:szCs w:val="24"/>
+          <w:lang w:val="en-US"/>
+        </w:rPr>
+      </w:pPr>
+      <w:r>
+        <w:rPr>
+          <w:rFonts w:ascii="Times New Roman" w:hAnsi="Times New Roman" w:cs="Times New Roman"/>
+          <w:sz w:val="24"/>
+          <w:szCs w:val="24"/>
+          <w:lang w:val="en-US"/>
+        </w:rPr>
+        <w:lastRenderedPageBreak/>
+        <w:drawing>
+          <wp:inline distT="0" distB="0" distL="0" distR="0" wp14:anchorId="6A3EA32D" wp14:editId="22580ED7">
+            <wp:extent cx="3839957" cy="2533027"/>
+            <wp:effectExtent l="0" t="0" r="8255" b="635"/>
+            <wp:docPr id="1502874920" name="Picture 1" descr="A graph of a number of people&#10;&#10;Description automatically generated with medium confidence"/>
+            <wp:cNvGraphicFramePr>
+              <a:graphicFrameLocks xmlns:a="http://schemas.openxmlformats.org/drawingml/2006/main" noChangeAspect="1"/>
+            </wp:cNvGraphicFramePr>
+            <a:graphic xmlns:a="http://schemas.openxmlformats.org/drawingml/2006/main">
+              <a:graphicData uri="http://schemas.openxmlformats.org/drawingml/2006/picture">
+                <pic:pic xmlns:pic="http://schemas.openxmlformats.org/drawingml/2006/picture">
+                  <pic:nvPicPr>
+                    <pic:cNvPr id="1502874920" name="Picture 1" descr="A graph of a number of people&#10;&#10;Description automatically generated with medium confidence"/>
+                    <pic:cNvPicPr/>
+                  </pic:nvPicPr>
+                  <pic:blipFill>
+                    <a:blip r:embed="rId18"/>
+                    <a:stretch>
+                      <a:fillRect/>
+                    </a:stretch>
+                  </pic:blipFill>
+                  <pic:spPr>
+                    <a:xfrm>
+                      <a:off x="0" y="0"/>
+                      <a:ext cx="3844600" cy="2536090"/>
+                    </a:xfrm>
+                    <a:prstGeom prst="rect">
+                      <a:avLst/>
+                    </a:prstGeom>
+                  </pic:spPr>
+                </pic:pic>
+              </a:graphicData>
+            </a:graphic>
+          </wp:inline>
+        </w:drawing>
+      </w:r>
+      <w:r>
+        <w:rPr>
+          <w:rFonts w:ascii="Times New Roman" w:hAnsi="Times New Roman" w:cs="Times New Roman"/>
+          <w:sz w:val="24"/>
+          <w:szCs w:val="24"/>
+          <w:lang w:val="en-US"/>
+        </w:rPr>
+        <w:t xml:space="preserve"> </w:t>
+      </w:r>
+    </w:p>
+    <w:p>
+      <w:pPr>
+        <w:jc w:val="center"/>
+        <w:rPr>
+          <w:rFonts w:ascii="Times New Roman" w:hAnsi="Times New Roman" w:cs="Times New Roman"/>
+          <w:sz w:val="24"/>
+          <w:szCs w:val="24"/>
+          <w:lang w:val="en-US"/>
+        </w:rPr>
+      </w:pPr>
+      <w:r>
+        <w:rPr>
+          <w:rFonts w:ascii="Times New Roman" w:hAnsi="Times New Roman" w:cs="Times New Roman"/>
+          <w:sz w:val="24"/>
+          <w:szCs w:val="24"/>
+          <w:lang w:val="en-US"/>
+        </w:rPr>
+        <w:t xml:space="preserve">Figure </w:t>
+      </w:r>
+      <w:r>
+        <w:rPr>
+          <w:rFonts w:ascii="Times New Roman" w:hAnsi="Times New Roman" w:cs="Times New Roman"/>
+          <w:sz w:val="24"/>
+          <w:szCs w:val="24"/>
+          <w:lang w:val="en-US"/>
+        </w:rPr>
+        <w:t>1</w:t>
+      </w:r>
+      <w:r>
+        <w:rPr>
+          <w:rFonts w:ascii="Times New Roman" w:hAnsi="Times New Roman" w:cs="Times New Roman"/>
+          <w:sz w:val="24"/>
+          <w:szCs w:val="24"/>
+          <w:lang w:val="en-US"/>
+        </w:rPr>
+        <w:t>1</w:t>
+      </w:r>
+      <w:r>
+        <w:rPr>
+          <w:rFonts w:ascii="Times New Roman" w:hAnsi="Times New Roman" w:cs="Times New Roman"/>
+          <w:sz w:val="24"/>
+          <w:szCs w:val="24"/>
+          <w:lang w:val="en-US"/>
+        </w:rPr>
+        <w:t xml:space="preserve">: </w:t>
+      </w:r>
+      <w:r>
+        <w:rPr>
+          <w:rFonts w:ascii="Times New Roman" w:hAnsi="Times New Roman" w:cs="Times New Roman"/>
+          <w:sz w:val="24"/>
+          <w:szCs w:val="24"/>
+          <w:lang w:val="en-US"/>
+        </w:rPr>
+        <w:t>Emigrants</w:t>
+      </w:r>
+      <w:r>
+        <w:rPr>
+          <w:rFonts w:ascii="Times New Roman" w:hAnsi="Times New Roman" w:cs="Times New Roman"/>
+          <w:sz w:val="24"/>
+          <w:szCs w:val="24"/>
+          <w:lang w:val="en-US"/>
+        </w:rPr>
+        <w:t xml:space="preserve"> by </w:t>
+      </w:r>
+      <w:r>
+        <w:rPr>
+          <w:rFonts w:ascii="Times New Roman" w:hAnsi="Times New Roman" w:cs="Times New Roman"/>
+          <w:i/>
+          <w:iCs/>
+          <w:sz w:val="24"/>
+          <w:szCs w:val="24"/>
+          <w:lang w:val="en-US"/>
+        </w:rPr>
+        <w:t>education level</w:t>
+      </w:r>
+      <w:r>
+        <w:rPr>
+          <w:rFonts w:ascii="Times New Roman" w:hAnsi="Times New Roman" w:cs="Times New Roman"/>
+          <w:i/>
+          <w:iCs/>
+          <w:sz w:val="24"/>
+          <w:szCs w:val="24"/>
+          <w:lang w:val="en-US"/>
+        </w:rPr>
+        <w:t xml:space="preserve"> </w:t>
+      </w:r>
+      <w:r>
+        <w:rPr>
+          <w:rFonts w:ascii="Times New Roman" w:hAnsi="Times New Roman" w:cs="Times New Roman"/>
+          <w:sz w:val="24"/>
+          <w:szCs w:val="24"/>
+          <w:lang w:val="en-US"/>
+        </w:rPr>
+        <w:t>bar graph</w:t>
+      </w:r>
+    </w:p>
+    <w:p>
+      <w:pPr>
+        <w:jc w:val="center"/>
+        <w:rPr>
+          <w:rFonts w:ascii="Times New Roman" w:hAnsi="Times New Roman" w:cs="Times New Roman"/>
+          <w:sz w:val="24"/>
+          <w:szCs w:val="24"/>
+          <w:lang w:val="en-US"/>
+        </w:rPr>
+      </w:pPr>
+      <w:r>
+        <w:rPr>
+          <w:rFonts w:ascii="Times New Roman" w:hAnsi="Times New Roman" w:cs="Times New Roman"/>
+          <w:sz w:val="24"/>
+          <w:szCs w:val="24"/>
+          <w:lang w:val="en-US"/>
+        </w:rPr>
+        <w:drawing>
+          <wp:inline distT="0" distB="0" distL="0" distR="0" wp14:anchorId="70205221" wp14:editId="26758A1B">
+            <wp:extent cx="4265060" cy="2850776"/>
+            <wp:effectExtent l="0" t="0" r="2540" b="6985"/>
+            <wp:docPr id="955579609" name="Picture 1" descr="A graph of a number of emigrants&#10;&#10;Description automatically generated"/>
+            <wp:cNvGraphicFramePr>
+              <a:graphicFrameLocks xmlns:a="http://schemas.openxmlformats.org/drawingml/2006/main" noChangeAspect="1"/>
+            </wp:cNvGraphicFramePr>
+            <a:graphic xmlns:a="http://schemas.openxmlformats.org/drawingml/2006/main">
+              <a:graphicData uri="http://schemas.openxmlformats.org/drawingml/2006/picture">
+                <pic:pic xmlns:pic="http://schemas.openxmlformats.org/drawingml/2006/picture">
+                  <pic:nvPicPr>
+                    <pic:cNvPr id="955579609" name="Picture 1" descr="A graph of a number of emigrants&#10;&#10;Description automatically generated"/>
+                    <pic:cNvPicPr/>
+                  </pic:nvPicPr>
+                  <pic:blipFill>
+                    <a:blip r:embed="rId19"/>
+                    <a:stretch>
+                      <a:fillRect/>
+                    </a:stretch>
+                  </pic:blipFill>
+                  <pic:spPr>
+                    <a:xfrm>
+                      <a:off x="0" y="0"/>
+                      <a:ext cx="4276107" cy="2858160"/>
+                    </a:xfrm>
+                    <a:prstGeom prst="rect">
+                      <a:avLst/>
+                    </a:prstGeom>
+                  </pic:spPr>
+                </pic:pic>
+              </a:graphicData>
+            </a:graphic>
+          </wp:inline>
+        </w:drawing>
+      </w:r>
+      <w:r>
+        <w:rPr>
+          <w:rFonts w:ascii="Times New Roman" w:hAnsi="Times New Roman" w:cs="Times New Roman"/>
+          <w:sz w:val="24"/>
+          <w:szCs w:val="24"/>
+          <w:lang w:val="en-US"/>
+        </w:rPr>
+        <w:t xml:space="preserve"> </w:t>
+      </w:r>
+    </w:p>
+    <w:p>
+      <w:pPr>
+        <w:jc w:val="center"/>
+        <w:rPr>
+          <w:rFonts w:ascii="Times New Roman" w:hAnsi="Times New Roman" w:cs="Times New Roman"/>
+          <w:sz w:val="24"/>
+          <w:szCs w:val="24"/>
+          <w:lang w:val="en-US"/>
+        </w:rPr>
+      </w:pPr>
+      <w:r>
+        <w:rPr>
+          <w:rFonts w:ascii="Times New Roman" w:hAnsi="Times New Roman" w:cs="Times New Roman"/>
+          <w:sz w:val="24"/>
+          <w:szCs w:val="24"/>
+          <w:lang w:val="en-US"/>
+        </w:rPr>
+        <w:t xml:space="preserve">Figure </w:t>
+      </w:r>
+      <w:r>
+        <w:rPr>
+          <w:rFonts w:ascii="Times New Roman" w:hAnsi="Times New Roman" w:cs="Times New Roman"/>
+          <w:sz w:val="24"/>
+          <w:szCs w:val="24"/>
+          <w:lang w:val="en-US"/>
+        </w:rPr>
+        <w:t>1</w:t>
+      </w:r>
+      <w:r>
+        <w:rPr>
+          <w:rFonts w:ascii="Times New Roman" w:hAnsi="Times New Roman" w:cs="Times New Roman"/>
+          <w:sz w:val="24"/>
+          <w:szCs w:val="24"/>
+          <w:lang w:val="en-US"/>
+        </w:rPr>
+        <w:t>2</w:t>
+      </w:r>
+      <w:r>
+        <w:rPr>
+          <w:rFonts w:ascii="Times New Roman" w:hAnsi="Times New Roman" w:cs="Times New Roman"/>
+          <w:sz w:val="24"/>
+          <w:szCs w:val="24"/>
+          <w:lang w:val="en-US"/>
+        </w:rPr>
+        <w:t xml:space="preserve">: </w:t>
+      </w:r>
+      <w:r>
+        <w:rPr>
+          <w:rFonts w:ascii="Times New Roman" w:hAnsi="Times New Roman" w:cs="Times New Roman"/>
+          <w:sz w:val="24"/>
+          <w:szCs w:val="24"/>
+          <w:lang w:val="en-US"/>
+        </w:rPr>
+        <w:t xml:space="preserve">Emigrants by </w:t>
+      </w:r>
+      <w:r>
+        <w:rPr>
+          <w:rFonts w:ascii="Times New Roman" w:hAnsi="Times New Roman" w:cs="Times New Roman"/>
+          <w:i/>
+          <w:iCs/>
+          <w:sz w:val="24"/>
+          <w:szCs w:val="24"/>
+          <w:lang w:val="en-US"/>
+        </w:rPr>
+        <w:t>economic status</w:t>
+      </w:r>
+      <w:r>
+        <w:rPr>
+          <w:rFonts w:ascii="Times New Roman" w:hAnsi="Times New Roman" w:cs="Times New Roman"/>
+          <w:sz w:val="24"/>
+          <w:szCs w:val="24"/>
+          <w:lang w:val="en-US"/>
+        </w:rPr>
+        <w:t xml:space="preserve"> bar graph</w:t>
+      </w:r>
+    </w:p>
+    <w:p>
+      <w:pPr>
+        <w:rPr>
+          <w:rFonts w:ascii="Times New Roman" w:hAnsi="Times New Roman" w:cs="Times New Roman"/>
+          <w:sz w:val="24"/>
+          <w:szCs w:val="24"/>
+          <w:lang w:val="en-US"/>
+        </w:rPr>
+      </w:pPr>
+      <w:r>
+        <w:rPr>
+          <w:rFonts w:ascii="Times New Roman" w:hAnsi="Times New Roman" w:cs="Times New Roman"/>
+          <w:sz w:val="24"/>
+          <w:szCs w:val="24"/>
+          <w:lang w:val="en-US"/>
+        </w:rPr>
+        <w:t xml:space="preserve">Great insights when </w:t>
+      </w:r>
+      <w:r>
+        <w:rPr>
+          <w:rFonts w:ascii="Times New Roman" w:hAnsi="Times New Roman" w:cs="Times New Roman"/>
+          <w:sz w:val="24"/>
+          <w:szCs w:val="24"/>
+          <w:lang w:val="en-US"/>
+        </w:rPr>
+        <w:t xml:space="preserve">looked aside both graphs, </w:t>
+      </w:r>
+      <w:r>
+        <w:rPr>
+          <w:rFonts w:ascii="Times New Roman" w:hAnsi="Times New Roman" w:cs="Times New Roman"/>
+          <w:sz w:val="24"/>
+          <w:szCs w:val="24"/>
+          <w:lang w:val="en-US"/>
+        </w:rPr>
+        <w:t xml:space="preserve">because the same datasets </w:t>
+      </w:r>
+      <w:r>
+        <w:rPr>
+          <w:rFonts w:ascii="Times New Roman" w:hAnsi="Times New Roman" w:cs="Times New Roman"/>
+          <w:i/>
+          <w:iCs/>
+          <w:sz w:val="24"/>
+          <w:szCs w:val="24"/>
+          <w:lang w:val="en-US"/>
+        </w:rPr>
+        <w:t xml:space="preserve">“PEA19” </w:t>
+      </w:r>
+      <w:r>
+        <w:rPr>
+          <w:rFonts w:ascii="Times New Roman" w:hAnsi="Times New Roman" w:cs="Times New Roman"/>
+          <w:sz w:val="24"/>
+          <w:szCs w:val="24"/>
+          <w:lang w:val="en-US"/>
+        </w:rPr>
+        <w:t xml:space="preserve">and </w:t>
+      </w:r>
+      <w:r>
+        <w:rPr>
+          <w:rFonts w:ascii="Times New Roman" w:hAnsi="Times New Roman" w:cs="Times New Roman"/>
+          <w:i/>
+          <w:iCs/>
+          <w:sz w:val="24"/>
+          <w:szCs w:val="24"/>
+          <w:lang w:val="en-US"/>
+        </w:rPr>
+        <w:t xml:space="preserve">“PEA20” </w:t>
+      </w:r>
+      <w:r>
+        <w:rPr>
+          <w:rFonts w:ascii="Times New Roman" w:hAnsi="Times New Roman" w:cs="Times New Roman"/>
+          <w:sz w:val="24"/>
+          <w:szCs w:val="24"/>
+          <w:lang w:val="en-US"/>
+        </w:rPr>
+        <w:t xml:space="preserve">contain the same </w:t>
+      </w:r>
+      <w:r>
+        <w:rPr>
+          <w:rFonts w:ascii="Times New Roman" w:hAnsi="Times New Roman" w:cs="Times New Roman"/>
+          <w:sz w:val="24"/>
+          <w:szCs w:val="24"/>
+          <w:lang w:val="en-US"/>
+        </w:rPr>
+        <w:t xml:space="preserve">total number of people per year, I am going to assume that the same individuals </w:t>
+      </w:r>
+      <w:r>
+        <w:rPr>
+          <w:rFonts w:ascii="Times New Roman" w:hAnsi="Times New Roman" w:cs="Times New Roman"/>
+          <w:sz w:val="24"/>
+          <w:szCs w:val="24"/>
+          <w:lang w:val="en-US"/>
+        </w:rPr>
+        <w:t>were</w:t>
+      </w:r>
+      <w:r>
+        <w:rPr>
+          <w:rFonts w:ascii="Times New Roman" w:hAnsi="Times New Roman" w:cs="Times New Roman"/>
+          <w:sz w:val="24"/>
+          <w:szCs w:val="24"/>
+          <w:lang w:val="en-US"/>
+        </w:rPr>
+        <w:t xml:space="preserve"> asked </w:t>
+      </w:r>
+      <w:r>
+        <w:rPr>
+          <w:rFonts w:ascii="Times New Roman" w:hAnsi="Times New Roman" w:cs="Times New Roman"/>
+          <w:sz w:val="24"/>
+          <w:szCs w:val="24"/>
+          <w:lang w:val="en-US"/>
+        </w:rPr>
+        <w:t>by education and economic status. According to this I see that</w:t>
+      </w:r>
+      <w:r>
+        <w:rPr>
+          <w:rFonts w:ascii="Times New Roman" w:hAnsi="Times New Roman" w:cs="Times New Roman"/>
+          <w:sz w:val="24"/>
+          <w:szCs w:val="24"/>
+          <w:lang w:val="en-US"/>
+        </w:rPr>
+        <w:t xml:space="preserve"> mainly people who leaves Ireland are</w:t>
+      </w:r>
+      <w:r>
+        <w:rPr>
+          <w:rFonts w:ascii="Times New Roman" w:hAnsi="Times New Roman" w:cs="Times New Roman"/>
+          <w:sz w:val="24"/>
+          <w:szCs w:val="24"/>
+          <w:lang w:val="en-US"/>
+        </w:rPr>
+        <w:t xml:space="preserve"> </w:t>
+      </w:r>
+      <w:r>
+        <w:rPr>
+          <w:rFonts w:ascii="Times New Roman" w:hAnsi="Times New Roman" w:cs="Times New Roman"/>
+          <w:i/>
+          <w:iCs/>
+          <w:sz w:val="24"/>
+          <w:szCs w:val="24"/>
+          <w:lang w:val="en-US"/>
+        </w:rPr>
+        <w:t>Persons at work</w:t>
+      </w:r>
+      <w:r>
+        <w:rPr>
+          <w:rFonts w:ascii="Times New Roman" w:hAnsi="Times New Roman" w:cs="Times New Roman"/>
+          <w:sz w:val="24"/>
+          <w:szCs w:val="24"/>
+          <w:lang w:val="en-US"/>
+        </w:rPr>
+        <w:t xml:space="preserve"> and hold </w:t>
+      </w:r>
+      <w:r>
+        <w:rPr>
+          <w:rFonts w:ascii="Times New Roman" w:hAnsi="Times New Roman" w:cs="Times New Roman"/>
+          <w:i/>
+          <w:iCs/>
+          <w:sz w:val="24"/>
+          <w:szCs w:val="24"/>
+          <w:lang w:val="en-US"/>
+        </w:rPr>
+        <w:t>Third level</w:t>
+      </w:r>
+      <w:r>
+        <w:rPr>
+          <w:rFonts w:ascii="Times New Roman" w:hAnsi="Times New Roman" w:cs="Times New Roman"/>
+          <w:sz w:val="24"/>
+          <w:szCs w:val="24"/>
+          <w:lang w:val="en-US"/>
+        </w:rPr>
+        <w:t xml:space="preserve"> education, as well as </w:t>
+      </w:r>
+      <w:r>
+        <w:rPr>
+          <w:rFonts w:ascii="Times New Roman" w:hAnsi="Times New Roman" w:cs="Times New Roman"/>
+          <w:i/>
+          <w:iCs/>
+          <w:sz w:val="24"/>
+          <w:szCs w:val="24"/>
+          <w:lang w:val="en-US"/>
+        </w:rPr>
+        <w:t>Students or pupil</w:t>
+      </w:r>
+      <w:r>
+        <w:rPr>
+          <w:rFonts w:ascii="Times New Roman" w:hAnsi="Times New Roman" w:cs="Times New Roman"/>
+          <w:sz w:val="24"/>
+          <w:szCs w:val="24"/>
+          <w:lang w:val="en-US"/>
+        </w:rPr>
+        <w:t xml:space="preserve"> that are </w:t>
+      </w:r>
+      <w:r>
+        <w:rPr>
+          <w:rFonts w:ascii="Times New Roman" w:hAnsi="Times New Roman" w:cs="Times New Roman"/>
+          <w:sz w:val="24"/>
+          <w:szCs w:val="24"/>
+          <w:lang w:val="en-US"/>
+        </w:rPr>
+        <w:t xml:space="preserve">at </w:t>
+      </w:r>
+      <w:r>
+        <w:rPr>
+          <w:rFonts w:ascii="Times New Roman" w:hAnsi="Times New Roman" w:cs="Times New Roman"/>
+          <w:i/>
+          <w:iCs/>
+          <w:sz w:val="24"/>
+          <w:szCs w:val="24"/>
+          <w:lang w:val="en-US"/>
+        </w:rPr>
+        <w:t>Higher secondary and below.</w:t>
+      </w:r>
+    </w:p>
+    <w:p>
+      <w:pPr>
+        <w:rPr>
+          <w:rFonts w:ascii="Times New Roman" w:hAnsi="Times New Roman" w:cs="Times New Roman"/>
+          <w:sz w:val="24"/>
+          <w:szCs w:val="24"/>
+          <w:lang w:val="en-US"/>
+        </w:rPr>
+      </w:pPr>
+      <w:r>
+        <w:rPr>
+          <w:rFonts w:ascii="Times New Roman" w:hAnsi="Times New Roman" w:cs="Times New Roman"/>
+          <w:sz w:val="24"/>
+          <w:szCs w:val="24"/>
+          <w:lang w:val="en-US"/>
+        </w:rPr>
+        <w:t xml:space="preserve">In the other hand we have </w:t>
+      </w:r>
+      <w:r>
+        <w:rPr>
+          <w:rFonts w:ascii="Times New Roman" w:hAnsi="Times New Roman" w:cs="Times New Roman"/>
+          <w:i/>
+          <w:iCs/>
+          <w:sz w:val="24"/>
+          <w:szCs w:val="24"/>
+          <w:lang w:val="en-US"/>
+        </w:rPr>
+        <w:t>im</w:t>
+      </w:r>
+      <w:r>
+        <w:rPr>
+          <w:rFonts w:ascii="Times New Roman" w:hAnsi="Times New Roman" w:cs="Times New Roman"/>
+          <w:i/>
+          <w:iCs/>
+          <w:sz w:val="24"/>
+          <w:szCs w:val="24"/>
+          <w:lang w:val="en-US"/>
+        </w:rPr>
+        <w:t>migrants</w:t>
+      </w:r>
+      <w:r>
+        <w:rPr>
+          <w:rFonts w:ascii="Times New Roman" w:hAnsi="Times New Roman" w:cs="Times New Roman"/>
+          <w:i/>
+          <w:iCs/>
+          <w:sz w:val="24"/>
+          <w:szCs w:val="24"/>
+          <w:lang w:val="en-US"/>
+        </w:rPr>
+        <w:t xml:space="preserve"> </w:t>
+      </w:r>
+      <w:r>
+        <w:rPr>
+          <w:rFonts w:ascii="Times New Roman" w:hAnsi="Times New Roman" w:cs="Times New Roman"/>
+          <w:sz w:val="24"/>
+          <w:szCs w:val="24"/>
+          <w:lang w:val="en-US"/>
+        </w:rPr>
+        <w:t xml:space="preserve">by </w:t>
+      </w:r>
+      <w:r>
+        <w:rPr>
+          <w:rFonts w:ascii="Times New Roman" w:hAnsi="Times New Roman" w:cs="Times New Roman"/>
+          <w:i/>
+          <w:iCs/>
+          <w:sz w:val="24"/>
+          <w:szCs w:val="24"/>
+          <w:lang w:val="en-US"/>
+        </w:rPr>
+        <w:t>education level</w:t>
+      </w:r>
+      <w:r>
+        <w:rPr>
+          <w:rFonts w:ascii="Times New Roman" w:hAnsi="Times New Roman" w:cs="Times New Roman"/>
+          <w:i/>
+          <w:iCs/>
+          <w:sz w:val="24"/>
+          <w:szCs w:val="24"/>
+          <w:lang w:val="en-US"/>
+        </w:rPr>
+        <w:t xml:space="preserve"> </w:t>
+      </w:r>
+      <w:r>
+        <w:rPr>
+          <w:rFonts w:ascii="Times New Roman" w:hAnsi="Times New Roman" w:cs="Times New Roman"/>
+          <w:sz w:val="24"/>
+          <w:szCs w:val="24"/>
+          <w:lang w:val="en-US"/>
+        </w:rPr>
+        <w:t xml:space="preserve">and </w:t>
+      </w:r>
+      <w:r>
+        <w:rPr>
+          <w:rFonts w:ascii="Times New Roman" w:hAnsi="Times New Roman" w:cs="Times New Roman"/>
+          <w:i/>
+          <w:iCs/>
+          <w:sz w:val="24"/>
+          <w:szCs w:val="24"/>
+          <w:lang w:val="en-US"/>
+        </w:rPr>
+        <w:t>economic status</w:t>
+      </w:r>
+      <w:r>
+        <w:rPr>
+          <w:rFonts w:ascii="Times New Roman" w:hAnsi="Times New Roman" w:cs="Times New Roman"/>
+          <w:sz w:val="24"/>
+          <w:szCs w:val="24"/>
+          <w:lang w:val="en-US"/>
+        </w:rPr>
+        <w:t>:</w:t>
+      </w:r>
+    </w:p>
+    <w:p>
+      <w:pPr>
+        <w:jc w:val="center"/>
+        <w:rPr>
+          <w:rFonts w:ascii="Times New Roman" w:hAnsi="Times New Roman" w:cs="Times New Roman"/>
+          <w:sz w:val="24"/>
+          <w:szCs w:val="24"/>
+          <w:lang w:val="en-US"/>
+        </w:rPr>
+      </w:pPr>
+      <w:r>
+        <w:rPr>
+          <w:rFonts w:ascii="Times New Roman" w:hAnsi="Times New Roman" w:cs="Times New Roman"/>
+          <w:sz w:val="24"/>
+          <w:szCs w:val="24"/>
+          <w:lang w:val="en-US"/>
+        </w:rPr>
+        <w:lastRenderedPageBreak/>
+        <w:drawing>
+          <wp:inline distT="0" distB="0" distL="0" distR="0" wp14:anchorId="3EAA6BCE" wp14:editId="7E150D40">
+            <wp:extent cx="4285005" cy="2905885"/>
+            <wp:effectExtent l="0" t="0" r="1270" b="8890"/>
+            <wp:docPr id="1298582740" name="Picture 1" descr="A graph of a number of people&#10;&#10;Description automatically generated with medium confidence"/>
+            <wp:cNvGraphicFramePr>
+              <a:graphicFrameLocks xmlns:a="http://schemas.openxmlformats.org/drawingml/2006/main" noChangeAspect="1"/>
+            </wp:cNvGraphicFramePr>
+            <a:graphic xmlns:a="http://schemas.openxmlformats.org/drawingml/2006/main">
+              <a:graphicData uri="http://schemas.openxmlformats.org/drawingml/2006/picture">
+                <pic:pic xmlns:pic="http://schemas.openxmlformats.org/drawingml/2006/picture">
+                  <pic:nvPicPr>
+                    <pic:cNvPr id="1298582740" name="Picture 1" descr="A graph of a number of people&#10;&#10;Description automatically generated with medium confidence"/>
+                    <pic:cNvPicPr/>
+                  </pic:nvPicPr>
+                  <pic:blipFill>
+                    <a:blip r:embed="rId20"/>
+                    <a:stretch>
+                      <a:fillRect/>
+                    </a:stretch>
+                  </pic:blipFill>
+                  <pic:spPr>
+                    <a:xfrm>
+                      <a:off x="0" y="0"/>
+                      <a:ext cx="4288578" cy="2908308"/>
+                    </a:xfrm>
+                    <a:prstGeom prst="rect">
+                      <a:avLst/>
+                    </a:prstGeom>
+                  </pic:spPr>
+                </pic:pic>
+              </a:graphicData>
+            </a:graphic>
+          </wp:inline>
+        </w:drawing>
+      </w:r>
+    </w:p>
+    <w:p>
+      <w:pPr>
+        <w:jc w:val="center"/>
+        <w:rPr>
+          <w:rFonts w:ascii="Times New Roman" w:hAnsi="Times New Roman" w:cs="Times New Roman"/>
+          <w:sz w:val="24"/>
+          <w:szCs w:val="24"/>
+          <w:lang w:val="en-US"/>
+        </w:rPr>
+      </w:pPr>
+      <w:r>
+        <w:rPr>
+          <w:rFonts w:ascii="Times New Roman" w:hAnsi="Times New Roman" w:cs="Times New Roman"/>
+          <w:sz w:val="24"/>
+          <w:szCs w:val="24"/>
+          <w:lang w:val="en-US"/>
+        </w:rPr>
+        <w:t xml:space="preserve">Figure </w:t>
+      </w:r>
+      <w:r>
+        <w:rPr>
+          <w:rFonts w:ascii="Times New Roman" w:hAnsi="Times New Roman" w:cs="Times New Roman"/>
+          <w:sz w:val="24"/>
+          <w:szCs w:val="24"/>
+          <w:lang w:val="en-US"/>
+        </w:rPr>
+        <w:t>1</w:t>
+      </w:r>
+      <w:r>
+        <w:rPr>
+          <w:rFonts w:ascii="Times New Roman" w:hAnsi="Times New Roman" w:cs="Times New Roman"/>
+          <w:sz w:val="24"/>
+          <w:szCs w:val="24"/>
+          <w:lang w:val="en-US"/>
+        </w:rPr>
+        <w:t>3</w:t>
+      </w:r>
+      <w:r>
+        <w:rPr>
+          <w:rFonts w:ascii="Times New Roman" w:hAnsi="Times New Roman" w:cs="Times New Roman"/>
+          <w:sz w:val="24"/>
+          <w:szCs w:val="24"/>
+          <w:lang w:val="en-US"/>
+        </w:rPr>
+        <w:t xml:space="preserve">: </w:t>
+      </w:r>
+      <w:r>
+        <w:rPr>
+          <w:rFonts w:ascii="Times New Roman" w:hAnsi="Times New Roman" w:cs="Times New Roman"/>
+          <w:sz w:val="24"/>
+          <w:szCs w:val="24"/>
+          <w:lang w:val="en-US"/>
+        </w:rPr>
+        <w:t>Im</w:t>
+      </w:r>
+      <w:r>
+        <w:rPr>
+          <w:rFonts w:ascii="Times New Roman" w:hAnsi="Times New Roman" w:cs="Times New Roman"/>
+          <w:sz w:val="24"/>
+          <w:szCs w:val="24"/>
+          <w:lang w:val="en-US"/>
+        </w:rPr>
+        <w:t xml:space="preserve">migrants by </w:t>
+      </w:r>
+      <w:r>
+        <w:rPr>
+          <w:rFonts w:ascii="Times New Roman" w:hAnsi="Times New Roman" w:cs="Times New Roman"/>
+          <w:i/>
+          <w:iCs/>
+          <w:sz w:val="24"/>
+          <w:szCs w:val="24"/>
+          <w:lang w:val="en-US"/>
+        </w:rPr>
+        <w:t>education level</w:t>
+      </w:r>
+      <w:r>
+        <w:rPr>
+          <w:rFonts w:ascii="Times New Roman" w:hAnsi="Times New Roman" w:cs="Times New Roman"/>
+          <w:i/>
+          <w:iCs/>
+          <w:sz w:val="24"/>
+          <w:szCs w:val="24"/>
+          <w:lang w:val="en-US"/>
+        </w:rPr>
+        <w:t xml:space="preserve"> </w:t>
+      </w:r>
+      <w:r>
+        <w:rPr>
+          <w:rFonts w:ascii="Times New Roman" w:hAnsi="Times New Roman" w:cs="Times New Roman"/>
+          <w:sz w:val="24"/>
+          <w:szCs w:val="24"/>
+          <w:lang w:val="en-US"/>
+        </w:rPr>
+        <w:t>bar graph</w:t>
+      </w:r>
+    </w:p>
+    <w:p>
+      <w:pPr>
+        <w:jc w:val="center"/>
+        <w:rPr>
+          <w:rFonts w:ascii="Times New Roman" w:hAnsi="Times New Roman" w:cs="Times New Roman"/>
+          <w:sz w:val="24"/>
+          <w:szCs w:val="24"/>
+          <w:lang w:val="en-US"/>
+        </w:rPr>
+      </w:pPr>
+      <w:r>
+        <w:rPr>
+          <w:rFonts w:ascii="Times New Roman" w:hAnsi="Times New Roman" w:cs="Times New Roman"/>
+          <w:sz w:val="24"/>
+          <w:szCs w:val="24"/>
+          <w:lang w:val="en-US"/>
+        </w:rPr>
+        <w:drawing>
+          <wp:inline distT="0" distB="0" distL="0" distR="0" wp14:anchorId="72A7AF17" wp14:editId="14B4EA1C">
+            <wp:extent cx="4111995" cy="2763046"/>
+            <wp:effectExtent l="0" t="0" r="3175" b="0"/>
+            <wp:docPr id="360018722" name="Picture 1" descr="A graph of the republic of ireland immigration&#10;&#10;Description automatically generated"/>
+            <wp:cNvGraphicFramePr>
+              <a:graphicFrameLocks xmlns:a="http://schemas.openxmlformats.org/drawingml/2006/main" noChangeAspect="1"/>
+            </wp:cNvGraphicFramePr>
+            <a:graphic xmlns:a="http://schemas.openxmlformats.org/drawingml/2006/main">
+              <a:graphicData uri="http://schemas.openxmlformats.org/drawingml/2006/picture">
+                <pic:pic xmlns:pic="http://schemas.openxmlformats.org/drawingml/2006/picture">
+                  <pic:nvPicPr>
+                    <pic:cNvPr id="360018722" name="Picture 1" descr="A graph of the republic of ireland immigration&#10;&#10;Description automatically generated"/>
+                    <pic:cNvPicPr/>
+                  </pic:nvPicPr>
+                  <pic:blipFill>
+                    <a:blip r:embed="rId21"/>
+                    <a:stretch>
+                      <a:fillRect/>
+                    </a:stretch>
+                  </pic:blipFill>
+                  <pic:spPr>
+                    <a:xfrm>
+                      <a:off x="0" y="0"/>
+                      <a:ext cx="4143923" cy="2784500"/>
+                    </a:xfrm>
+                    <a:prstGeom prst="rect">
+                      <a:avLst/>
+                    </a:prstGeom>
+                  </pic:spPr>
+                </pic:pic>
+              </a:graphicData>
+            </a:graphic>
+          </wp:inline>
+        </w:drawing>
+      </w:r>
+    </w:p>
+    <w:p>
+      <w:pPr>
+        <w:jc w:val="center"/>
+        <w:rPr>
+          <w:rFonts w:ascii="Times New Roman" w:hAnsi="Times New Roman" w:cs="Times New Roman"/>
+          <w:sz w:val="24"/>
+          <w:szCs w:val="24"/>
+          <w:lang w:val="en-US"/>
+        </w:rPr>
+      </w:pPr>
+      <w:r>
+        <w:rPr>
+          <w:rFonts w:ascii="Times New Roman" w:hAnsi="Times New Roman" w:cs="Times New Roman"/>
+          <w:sz w:val="24"/>
+          <w:szCs w:val="24"/>
+          <w:lang w:val="en-US"/>
+        </w:rPr>
+        <w:t xml:space="preserve">Figure </w:t>
+      </w:r>
+      <w:r>
+        <w:rPr>
+          <w:rFonts w:ascii="Times New Roman" w:hAnsi="Times New Roman" w:cs="Times New Roman"/>
+          <w:sz w:val="24"/>
+          <w:szCs w:val="24"/>
+          <w:lang w:val="en-US"/>
+        </w:rPr>
+        <w:t>1</w:t>
+      </w:r>
+      <w:r>
+        <w:rPr>
+          <w:rFonts w:ascii="Times New Roman" w:hAnsi="Times New Roman" w:cs="Times New Roman"/>
+          <w:sz w:val="24"/>
+          <w:szCs w:val="24"/>
+          <w:lang w:val="en-US"/>
+        </w:rPr>
+        <w:t>4</w:t>
+      </w:r>
+      <w:r>
+        <w:rPr>
+          <w:rFonts w:ascii="Times New Roman" w:hAnsi="Times New Roman" w:cs="Times New Roman"/>
+          <w:sz w:val="24"/>
+          <w:szCs w:val="24"/>
+          <w:lang w:val="en-US"/>
+        </w:rPr>
+        <w:t xml:space="preserve">: </w:t>
+      </w:r>
+      <w:r>
+        <w:rPr>
+          <w:rFonts w:ascii="Times New Roman" w:hAnsi="Times New Roman" w:cs="Times New Roman"/>
+          <w:sz w:val="24"/>
+          <w:szCs w:val="24"/>
+          <w:lang w:val="en-US"/>
+        </w:rPr>
+        <w:t xml:space="preserve">Immigrants by </w:t>
+      </w:r>
+      <w:r>
+        <w:rPr>
+          <w:rFonts w:ascii="Times New Roman" w:hAnsi="Times New Roman" w:cs="Times New Roman"/>
+          <w:i/>
+          <w:iCs/>
+          <w:sz w:val="24"/>
+          <w:szCs w:val="24"/>
+          <w:lang w:val="en-US"/>
+        </w:rPr>
+        <w:t>economic status</w:t>
+      </w:r>
+      <w:r>
+        <w:rPr>
+          <w:rFonts w:ascii="Times New Roman" w:hAnsi="Times New Roman" w:cs="Times New Roman"/>
+          <w:sz w:val="24"/>
+          <w:szCs w:val="24"/>
+          <w:lang w:val="en-US"/>
+        </w:rPr>
+        <w:t xml:space="preserve"> bar graph</w:t>
+      </w:r>
+    </w:p>
+    <w:p>
+      <w:pPr>
+        <w:rPr>
+          <w:rFonts w:ascii="Times New Roman" w:hAnsi="Times New Roman" w:cs="Times New Roman"/>
+          <w:sz w:val="24"/>
+          <w:szCs w:val="24"/>
+          <w:lang w:val="en-US"/>
+        </w:rPr>
+      </w:pPr>
+      <w:r>
+        <w:rPr>
+          <w:rFonts w:ascii="Times New Roman" w:hAnsi="Times New Roman" w:cs="Times New Roman"/>
+          <w:i/>
+          <w:iCs/>
+          <w:sz w:val="24"/>
+          <w:szCs w:val="24"/>
+          <w:lang w:val="en-US"/>
+        </w:rPr>
+        <w:t xml:space="preserve">Persons at work </w:t>
+      </w:r>
+      <w:r>
+        <w:rPr>
+          <w:rFonts w:ascii="Times New Roman" w:hAnsi="Times New Roman" w:cs="Times New Roman"/>
+          <w:sz w:val="24"/>
+          <w:szCs w:val="24"/>
+          <w:lang w:val="en-US"/>
+        </w:rPr>
+        <w:t>that hold</w:t>
+      </w:r>
+      <w:r>
+        <w:rPr>
+          <w:rFonts w:ascii="Times New Roman" w:hAnsi="Times New Roman" w:cs="Times New Roman"/>
+          <w:sz w:val="24"/>
+          <w:szCs w:val="24"/>
+          <w:lang w:val="en-US"/>
+        </w:rPr>
+        <w:t xml:space="preserve"> </w:t>
+      </w:r>
+      <w:r>
+        <w:rPr>
+          <w:rFonts w:ascii="Times New Roman" w:hAnsi="Times New Roman" w:cs="Times New Roman"/>
+          <w:i/>
+          <w:iCs/>
+          <w:sz w:val="24"/>
+          <w:szCs w:val="24"/>
+          <w:lang w:val="en-US"/>
+        </w:rPr>
+        <w:t>Third</w:t>
+      </w:r>
+      <w:r>
+        <w:rPr>
+          <w:rFonts w:ascii="Times New Roman" w:hAnsi="Times New Roman" w:cs="Times New Roman"/>
+          <w:i/>
+          <w:iCs/>
+          <w:sz w:val="24"/>
+          <w:szCs w:val="24"/>
+          <w:lang w:val="en-US"/>
+        </w:rPr>
+        <w:t xml:space="preserve"> level </w:t>
+      </w:r>
+      <w:r>
+        <w:rPr>
+          <w:rFonts w:ascii="Times New Roman" w:hAnsi="Times New Roman" w:cs="Times New Roman"/>
+          <w:sz w:val="24"/>
+          <w:szCs w:val="24"/>
+          <w:lang w:val="en-US"/>
+        </w:rPr>
+        <w:t xml:space="preserve">education </w:t>
+      </w:r>
+      <w:r>
+        <w:rPr>
+          <w:rFonts w:ascii="Times New Roman" w:hAnsi="Times New Roman" w:cs="Times New Roman"/>
+          <w:sz w:val="24"/>
+          <w:szCs w:val="24"/>
+          <w:lang w:val="en-US"/>
+        </w:rPr>
+        <w:t xml:space="preserve">have the highest number coming into Ireland, followed by </w:t>
+      </w:r>
+      <w:r>
+        <w:rPr>
+          <w:rFonts w:ascii="Times New Roman" w:hAnsi="Times New Roman" w:cs="Times New Roman"/>
+          <w:i/>
+          <w:iCs/>
+          <w:sz w:val="24"/>
+          <w:szCs w:val="24"/>
+          <w:lang w:val="en-US"/>
+        </w:rPr>
+        <w:t>High and secondary and below</w:t>
+      </w:r>
+      <w:r>
+        <w:rPr>
+          <w:rFonts w:ascii="Times New Roman" w:hAnsi="Times New Roman" w:cs="Times New Roman"/>
+          <w:sz w:val="24"/>
+          <w:szCs w:val="24"/>
+          <w:lang w:val="en-US"/>
+        </w:rPr>
+        <w:t xml:space="preserve"> </w:t>
+      </w:r>
+      <w:r>
+        <w:rPr>
+          <w:rFonts w:ascii="Times New Roman" w:hAnsi="Times New Roman" w:cs="Times New Roman"/>
+          <w:sz w:val="24"/>
+          <w:szCs w:val="24"/>
+          <w:lang w:val="en-US"/>
+        </w:rPr>
+        <w:t xml:space="preserve">that are </w:t>
+      </w:r>
+      <w:r>
+        <w:rPr>
+          <w:rFonts w:ascii="Times New Roman" w:hAnsi="Times New Roman" w:cs="Times New Roman"/>
+          <w:i/>
+          <w:iCs/>
+          <w:sz w:val="24"/>
+          <w:szCs w:val="24"/>
+          <w:lang w:val="en-US"/>
+        </w:rPr>
+        <w:t>Students or pupil.</w:t>
+      </w:r>
+    </w:p>
+    <w:p>
+      <w:pPr>
+        <w:rPr>
+          <w:rFonts w:ascii="Times New Roman" w:hAnsi="Times New Roman" w:cs="Times New Roman"/>
+          <w:sz w:val="24"/>
+          <w:szCs w:val="24"/>
+          <w:lang w:val="en-US"/>
+        </w:rPr>
+      </w:pPr>
+      <w:r>
+        <w:rPr>
+          <w:rFonts w:ascii="Times New Roman" w:hAnsi="Times New Roman" w:cs="Times New Roman"/>
+          <w:sz w:val="24"/>
+          <w:szCs w:val="24"/>
+          <w:lang w:val="en-US"/>
+        </w:rPr>
+        <w:t xml:space="preserve">It seems that regardless of </w:t>
+      </w:r>
+      <w:r>
+        <w:rPr>
+          <w:rFonts w:ascii="Times New Roman" w:hAnsi="Times New Roman" w:cs="Times New Roman"/>
+          <w:sz w:val="24"/>
+          <w:szCs w:val="24"/>
+          <w:lang w:val="en-US"/>
+        </w:rPr>
+        <w:t>country of origin</w:t>
+      </w:r>
+      <w:r>
+        <w:rPr>
+          <w:rFonts w:ascii="Times New Roman" w:hAnsi="Times New Roman" w:cs="Times New Roman"/>
+          <w:sz w:val="24"/>
+          <w:szCs w:val="24"/>
+          <w:lang w:val="en-US"/>
+        </w:rPr>
+        <w:t>/</w:t>
+      </w:r>
+      <w:r>
+        <w:rPr>
+          <w:rFonts w:ascii="Times New Roman" w:hAnsi="Times New Roman" w:cs="Times New Roman"/>
+          <w:sz w:val="24"/>
+          <w:szCs w:val="24"/>
+          <w:lang w:val="en-US"/>
+        </w:rPr>
+        <w:t xml:space="preserve">destination migration flows have the pretty much the same situation when </w:t>
+      </w:r>
+      <w:r>
+        <w:rPr>
+          <w:rFonts w:ascii="Times New Roman" w:hAnsi="Times New Roman" w:cs="Times New Roman"/>
+          <w:sz w:val="24"/>
+          <w:szCs w:val="24"/>
+          <w:lang w:val="en-US"/>
+        </w:rPr>
+        <w:t xml:space="preserve">they </w:t>
+      </w:r>
+      <w:r>
+        <w:rPr>
+          <w:rFonts w:ascii="Times New Roman" w:hAnsi="Times New Roman" w:cs="Times New Roman"/>
+          <w:sz w:val="24"/>
+          <w:szCs w:val="24"/>
+          <w:lang w:val="en-US"/>
+        </w:rPr>
+        <w:t>deci</w:t>
+      </w:r>
+      <w:r>
+        <w:rPr>
+          <w:rFonts w:ascii="Times New Roman" w:hAnsi="Times New Roman" w:cs="Times New Roman"/>
+          <w:sz w:val="24"/>
+          <w:szCs w:val="24"/>
+          <w:lang w:val="en-US"/>
+        </w:rPr>
+        <w:t>de to migrate</w:t>
+      </w:r>
+      <w:r>
+        <w:rPr>
+          <w:rFonts w:ascii="Times New Roman" w:hAnsi="Times New Roman" w:cs="Times New Roman"/>
+          <w:sz w:val="24"/>
+          <w:szCs w:val="24"/>
+          <w:lang w:val="en-US"/>
+        </w:rPr>
+        <w:t>.</w:t>
+      </w:r>
+      <w:r>
+        <w:rPr>
+          <w:rFonts w:ascii="Times New Roman" w:hAnsi="Times New Roman" w:cs="Times New Roman"/>
+          <w:sz w:val="24"/>
+          <w:szCs w:val="24"/>
+          <w:lang w:val="en-US"/>
+        </w:rPr>
+        <w:br w:type="page"/>
+      </w:r>
+      <w:r>
+        <w:rPr>
+          <w:rFonts w:ascii="Times New Roman" w:hAnsi="Times New Roman" w:cs="Times New Roman"/>
+          <w:sz w:val="24"/>
+          <w:szCs w:val="24"/>
+          <w:lang w:val="en-US"/>
+        </w:rPr>
+        <w:lastRenderedPageBreak/>
+        <w:t>.</w:t>
+      </w:r>
+    </w:p>
+    <w:p>
+      <w:pPr>
+        <w:rPr>
+          <w:rFonts w:ascii="Times New Roman" w:hAnsi="Times New Roman" w:cs="Times New Roman"/>
+          <w:sz w:val="24"/>
+          <w:szCs w:val="24"/>
+          <w:lang w:val="en-US"/>
+        </w:rPr>
+      </w:pPr>
     </w:p>
     <w:p>
       <w:pPr>
@@ -4972,127 +7235,189 @@
           <w:szCs w:val="24"/>
           <w:lang w:val="en-US"/>
         </w:rPr>
+        <w:t>, KDD and SEMMA.</w:t>
+      </w:r>
+    </w:p>
+    <w:p>
+      <w:pPr>
+        <w:rPr>
+          <w:rFonts w:ascii="Times New Roman" w:hAnsi="Times New Roman" w:cs="Times New Roman"/>
+          <w:sz w:val="24"/>
+          <w:szCs w:val="24"/>
+          <w:lang w:val="en-US"/>
+        </w:rPr>
+      </w:pPr>
+      <w:r>
+        <w:rPr>
+          <w:rFonts w:ascii="Times New Roman" w:hAnsi="Times New Roman" w:cs="Times New Roman"/>
+          <w:sz w:val="24"/>
+          <w:szCs w:val="24"/>
+          <w:lang w:val="en-US"/>
+        </w:rPr>
+        <w:t xml:space="preserve">As </w:t>
+      </w:r>
+      <w:r>
+        <w:rPr>
+          <w:rFonts w:ascii="Times New Roman" w:hAnsi="Times New Roman" w:cs="Times New Roman"/>
+          <w:sz w:val="24"/>
+          <w:szCs w:val="24"/>
+          <w:lang w:val="en-US"/>
+        </w:rPr>
+        <w:t xml:space="preserve">a </w:t>
+      </w:r>
+      <w:r>
+        <w:rPr>
+          <w:rFonts w:ascii="Times New Roman" w:hAnsi="Times New Roman" w:cs="Times New Roman"/>
+          <w:sz w:val="24"/>
+          <w:szCs w:val="24"/>
+          <w:lang w:val="en-US"/>
+        </w:rPr>
+        <w:t>project management framework</w:t>
+      </w:r>
+      <w:r>
+        <w:rPr>
+          <w:rFonts w:ascii="Times New Roman" w:hAnsi="Times New Roman" w:cs="Times New Roman"/>
+          <w:sz w:val="24"/>
+          <w:szCs w:val="24"/>
+          <w:lang w:val="en-US"/>
+        </w:rPr>
+        <w:t>,</w:t>
+      </w:r>
+      <w:r>
+        <w:rPr>
+          <w:rFonts w:ascii="Times New Roman" w:hAnsi="Times New Roman" w:cs="Times New Roman"/>
+          <w:sz w:val="24"/>
+          <w:szCs w:val="24"/>
+          <w:lang w:val="en-US"/>
+        </w:rPr>
+        <w:t xml:space="preserve"> we are going to discuss each of them in detail</w:t>
+      </w:r>
+      <w:r>
+        <w:rPr>
+          <w:rFonts w:ascii="Times New Roman" w:hAnsi="Times New Roman" w:cs="Times New Roman"/>
+          <w:sz w:val="24"/>
+          <w:szCs w:val="24"/>
+          <w:lang w:val="en-US"/>
+        </w:rPr>
+        <w:t>. We</w:t>
+      </w:r>
+      <w:r>
+        <w:rPr>
+          <w:rFonts w:ascii="Times New Roman" w:hAnsi="Times New Roman" w:cs="Times New Roman"/>
+          <w:sz w:val="24"/>
+          <w:szCs w:val="24"/>
+          <w:lang w:val="en-US"/>
+        </w:rPr>
+        <w:t xml:space="preserve"> have </w:t>
+      </w:r>
+      <w:r>
+        <w:rPr>
+          <w:rFonts w:ascii="Times New Roman" w:hAnsi="Times New Roman" w:cs="Times New Roman"/>
+          <w:sz w:val="24"/>
+          <w:szCs w:val="24"/>
+          <w:lang w:val="en-US"/>
+        </w:rPr>
+        <w:t>CRISP-DM (Cross Industry Standard Process project), KDD (Knowledge Discovery in Databases) and SEMMA (Sample, Explore, Modify, Model, Assess)</w:t>
+      </w:r>
+      <w:r>
+        <w:rPr>
+          <w:rFonts w:ascii="Times New Roman" w:hAnsi="Times New Roman" w:cs="Times New Roman"/>
+          <w:sz w:val="24"/>
+          <w:szCs w:val="24"/>
+          <w:lang w:val="en-US"/>
+        </w:rPr>
+        <w:t xml:space="preserve"> models</w:t>
+      </w:r>
+      <w:r>
+        <w:rPr>
+          <w:rFonts w:ascii="Times New Roman" w:hAnsi="Times New Roman" w:cs="Times New Roman"/>
+          <w:sz w:val="24"/>
+          <w:szCs w:val="24"/>
+          <w:lang w:val="en-US"/>
+        </w:rPr>
+        <w:t>.</w:t>
+      </w:r>
+      <w:r>
+        <w:rPr>
+          <w:rFonts w:ascii="Times New Roman" w:hAnsi="Times New Roman" w:cs="Times New Roman"/>
+          <w:sz w:val="24"/>
+          <w:szCs w:val="24"/>
+          <w:lang w:val="en-US"/>
+        </w:rPr>
+        <w:t xml:space="preserve"> </w:t>
+      </w:r>
+    </w:p>
+    <w:p>
+      <w:pPr>
+        <w:rPr>
+          <w:rFonts w:ascii="Times New Roman" w:hAnsi="Times New Roman" w:cs="Times New Roman"/>
+          <w:sz w:val="24"/>
+          <w:szCs w:val="24"/>
+          <w:lang w:val="en-US"/>
+        </w:rPr>
+      </w:pPr>
+      <w:r>
+        <w:rPr>
+          <w:rFonts w:ascii="Times New Roman" w:hAnsi="Times New Roman" w:cs="Times New Roman"/>
+          <w:sz w:val="24"/>
+          <w:szCs w:val="24"/>
+          <w:lang w:val="en-US"/>
+        </w:rPr>
+        <w:t xml:space="preserve">CRISP-DM </w:t>
+      </w:r>
+      <w:r>
+        <w:rPr>
+          <w:rFonts w:ascii="Times New Roman" w:hAnsi="Times New Roman" w:cs="Times New Roman"/>
+          <w:sz w:val="24"/>
+          <w:szCs w:val="24"/>
+          <w:lang w:val="en-US"/>
+        </w:rPr>
+        <w:t>has six phases</w:t>
+      </w:r>
+      <w:r>
+        <w:rPr>
+          <w:rFonts w:ascii="Times New Roman" w:hAnsi="Times New Roman" w:cs="Times New Roman"/>
+          <w:sz w:val="24"/>
+          <w:szCs w:val="24"/>
+          <w:lang w:val="en-US"/>
+        </w:rPr>
         <w:t xml:space="preserve">, </w:t>
       </w:r>
-      <w:proofErr w:type="gramStart"/>
-      <w:r>
-        <w:rPr>
-          <w:rFonts w:ascii="Arial" w:hAnsi="Arial" w:cs="Arial"/>
-          <w:sz w:val="24"/>
-          <w:szCs w:val="24"/>
-          <w:lang w:val="en-US"/>
-        </w:rPr>
-        <w:t>KDD</w:t>
-      </w:r>
-      <w:proofErr w:type="gramEnd"/>
-      <w:r>
-        <w:rPr>
-          <w:rFonts w:ascii="Arial" w:hAnsi="Arial" w:cs="Arial"/>
-          <w:sz w:val="24"/>
-          <w:szCs w:val="24"/>
-          <w:lang w:val="en-US"/>
-        </w:rPr>
-        <w:t xml:space="preserve"> and SEMMA.</w:t>
-      </w:r>
-    </w:p>
-    <w:p>
-      <w:pPr>
-        <w:rPr>
-          <w:rFonts w:ascii="Times New Roman" w:hAnsi="Times New Roman" w:cs="Times New Roman"/>
-          <w:sz w:val="24"/>
-          <w:szCs w:val="24"/>
-          <w:lang w:val="en-US"/>
-        </w:rPr>
-      </w:pPr>
-      <w:r>
-        <w:rPr>
-          <w:rFonts w:ascii="Times New Roman" w:hAnsi="Times New Roman" w:cs="Times New Roman"/>
-          <w:sz w:val="24"/>
-          <w:szCs w:val="24"/>
-          <w:lang w:val="en-US"/>
-        </w:rPr>
-        <w:t xml:space="preserve">As </w:t>
-      </w:r>
-      <w:r>
-        <w:rPr>
-          <w:rFonts w:ascii="Times New Roman" w:hAnsi="Times New Roman" w:cs="Times New Roman"/>
-          <w:sz w:val="24"/>
-          <w:szCs w:val="24"/>
-          <w:lang w:val="en-US"/>
-        </w:rPr>
-        <w:t xml:space="preserve">a </w:t>
-      </w:r>
-      <w:r>
-        <w:rPr>
-          <w:rFonts w:ascii="Times New Roman" w:hAnsi="Times New Roman" w:cs="Times New Roman"/>
-          <w:sz w:val="24"/>
-          <w:szCs w:val="24"/>
-          <w:lang w:val="en-US"/>
-        </w:rPr>
-        <w:t>project management framework</w:t>
-      </w:r>
-      <w:r>
-        <w:rPr>
-          <w:rFonts w:ascii="Times New Roman" w:hAnsi="Times New Roman" w:cs="Times New Roman"/>
-          <w:sz w:val="24"/>
-          <w:szCs w:val="24"/>
-          <w:lang w:val="en-US"/>
-        </w:rPr>
-        <w:t>,</w:t>
-      </w:r>
-      <w:r>
-        <w:rPr>
-          <w:rFonts w:ascii="Times New Roman" w:hAnsi="Times New Roman" w:cs="Times New Roman"/>
-          <w:sz w:val="24"/>
-          <w:szCs w:val="24"/>
-          <w:lang w:val="en-US"/>
-        </w:rPr>
-        <w:t xml:space="preserve"> we are going to discuss each of them in detail</w:t>
-      </w:r>
-      <w:r>
-        <w:rPr>
-          <w:rFonts w:ascii="Times New Roman" w:hAnsi="Times New Roman" w:cs="Times New Roman"/>
-          <w:sz w:val="24"/>
-          <w:szCs w:val="24"/>
-          <w:lang w:val="en-US"/>
-        </w:rPr>
-        <w:t>. We</w:t>
-      </w:r>
-      <w:r>
-        <w:rPr>
-          <w:rFonts w:ascii="Times New Roman" w:hAnsi="Times New Roman" w:cs="Times New Roman"/>
-          <w:sz w:val="24"/>
-          <w:szCs w:val="24"/>
-          <w:lang w:val="en-US"/>
-        </w:rPr>
-        <w:t xml:space="preserve"> have </w:t>
-      </w:r>
-      <w:r>
-        <w:rPr>
-          <w:rFonts w:ascii="Times New Roman" w:hAnsi="Times New Roman" w:cs="Times New Roman"/>
-          <w:sz w:val="24"/>
-          <w:szCs w:val="24"/>
-          <w:lang w:val="en-US"/>
-        </w:rPr>
-        <w:t>CRISP-DM (Cross Industry Standard Process project), KDD (Knowledge Discovery in Databases) and SEMMA (Sample, Explore, Modify, Model, Assess)</w:t>
-      </w:r>
-      <w:r>
-        <w:rPr>
-          <w:rFonts w:ascii="Times New Roman" w:hAnsi="Times New Roman" w:cs="Times New Roman"/>
-          <w:sz w:val="24"/>
-          <w:szCs w:val="24"/>
-          <w:lang w:val="en-US"/>
-        </w:rPr>
-        <w:t xml:space="preserve"> models</w:t>
-      </w:r>
-      <w:r>
-        <w:rPr>
-          <w:rFonts w:ascii="Times New Roman" w:hAnsi="Times New Roman" w:cs="Times New Roman"/>
-          <w:sz w:val="24"/>
-          <w:szCs w:val="24"/>
-          <w:lang w:val="en-US"/>
-        </w:rPr>
-        <w:t>.</w:t>
+      <w:r>
+        <w:rPr>
+          <w:rFonts w:ascii="Times New Roman" w:hAnsi="Times New Roman" w:cs="Times New Roman"/>
+          <w:sz w:val="24"/>
+          <w:szCs w:val="24"/>
+          <w:lang w:val="en-US"/>
+        </w:rPr>
+        <w:t>b</w:t>
+      </w:r>
+      <w:r>
+        <w:rPr>
+          <w:rFonts w:ascii="Times New Roman" w:hAnsi="Times New Roman" w:cs="Times New Roman"/>
+          <w:sz w:val="24"/>
+          <w:szCs w:val="24"/>
+          <w:lang w:val="en-US"/>
+        </w:rPr>
+        <w:t>usiness/</w:t>
+      </w:r>
+      <w:r>
+        <w:rPr>
+          <w:rFonts w:ascii="Times New Roman" w:hAnsi="Times New Roman" w:cs="Times New Roman"/>
+          <w:sz w:val="24"/>
+          <w:szCs w:val="24"/>
+          <w:lang w:val="en-US"/>
+        </w:rPr>
+        <w:t>r</w:t>
+      </w:r>
+      <w:r>
+        <w:rPr>
+          <w:rFonts w:ascii="Times New Roman" w:hAnsi="Times New Roman" w:cs="Times New Roman"/>
+          <w:sz w:val="24"/>
+          <w:szCs w:val="24"/>
+          <w:lang w:val="en-US"/>
+        </w:rPr>
+        <w:t>esearch</w:t>
       </w:r>
       <w:r>
         <w:rPr>
@@ -5103,78 +7428,77 @@
         </w:rPr>
         <w:t xml:space="preserve"> </w:t>
       </w:r>
-    </w:p>
-    <w:p>
-      <w:pPr>
-        <w:rPr>
-          <w:rFonts w:ascii="Times New Roman" w:hAnsi="Times New Roman" w:cs="Times New Roman"/>
-          <w:sz w:val="24"/>
-          <w:szCs w:val="24"/>
-          <w:lang w:val="en-US"/>
-        </w:rPr>
-      </w:pPr>
-      <w:r>
-        <w:rPr>
-          <w:rFonts w:ascii="Times New Roman" w:hAnsi="Times New Roman" w:cs="Times New Roman"/>
-          <w:sz w:val="24"/>
-          <w:szCs w:val="24"/>
-          <w:lang w:val="en-US"/>
-        </w:rPr>
-        <w:t xml:space="preserve">CRISP-DM </w:t>
-      </w:r>
-      <w:r>
-        <w:rPr>
-          <w:rFonts w:ascii="Times New Roman" w:hAnsi="Times New Roman" w:cs="Times New Roman"/>
-          <w:sz w:val="24"/>
-          <w:szCs w:val="24"/>
-          <w:lang w:val="en-US"/>
-        </w:rPr>
-        <w:t>has six phases</w:t>
-      </w:r>
-      <w:r>
-        <w:rPr>
-          <w:rFonts w:ascii="Times New Roman" w:hAnsi="Times New Roman" w:cs="Times New Roman"/>
-          <w:sz w:val="24"/>
-          <w:szCs w:val="24"/>
-          <w:lang w:val="en-US"/>
-        </w:rPr>
-        <w:t xml:space="preserve">, </w:t>
-      </w:r>
-      <w:r>
-        <w:rPr>
-          <w:rFonts w:ascii="Times New Roman" w:hAnsi="Times New Roman" w:cs="Times New Roman"/>
-          <w:sz w:val="24"/>
-          <w:szCs w:val="24"/>
-          <w:lang w:val="en-US"/>
-        </w:rPr>
-        <w:t>b</w:t>
-      </w:r>
-      <w:r>
-        <w:rPr>
-          <w:rFonts w:ascii="Times New Roman" w:hAnsi="Times New Roman" w:cs="Times New Roman"/>
-          <w:sz w:val="24"/>
-          <w:szCs w:val="24"/>
-          <w:lang w:val="en-US"/>
-        </w:rPr>
-        <w:t>usiness/</w:t>
-      </w:r>
-      <w:r>
-        <w:rPr>
-          <w:rFonts w:ascii="Times New Roman" w:hAnsi="Times New Roman" w:cs="Times New Roman"/>
-          <w:sz w:val="24"/>
-          <w:szCs w:val="24"/>
-          <w:lang w:val="en-US"/>
-        </w:rPr>
-        <w:t>r</w:t>
-      </w:r>
-      <w:r>
-        <w:rPr>
-          <w:rFonts w:ascii="Times New Roman" w:hAnsi="Times New Roman" w:cs="Times New Roman"/>
-          <w:sz w:val="24"/>
-          <w:szCs w:val="24"/>
-          <w:lang w:val="en-US"/>
-        </w:rPr>
-        <w:t>esearch</w:t>
+      <w:r>
+        <w:rPr>
+          <w:rFonts w:ascii="Times New Roman" w:hAnsi="Times New Roman" w:cs="Times New Roman"/>
+          <w:sz w:val="24"/>
+          <w:szCs w:val="24"/>
+          <w:lang w:val="en-US"/>
+        </w:rPr>
+        <w:t>u</w:t>
+      </w:r>
+      <w:r>
+        <w:rPr>
+          <w:rFonts w:ascii="Times New Roman" w:hAnsi="Times New Roman" w:cs="Times New Roman"/>
+          <w:sz w:val="24"/>
+          <w:szCs w:val="24"/>
+          <w:lang w:val="en-US"/>
+        </w:rPr>
+        <w:t xml:space="preserve">nderstanding, </w:t>
+      </w:r>
+      <w:r>
+        <w:rPr>
+          <w:rFonts w:ascii="Times New Roman" w:hAnsi="Times New Roman" w:cs="Times New Roman"/>
+          <w:sz w:val="24"/>
+          <w:szCs w:val="24"/>
+          <w:lang w:val="en-US"/>
+        </w:rPr>
+        <w:t>d</w:t>
+      </w:r>
+      <w:r>
+        <w:rPr>
+          <w:rFonts w:ascii="Times New Roman" w:hAnsi="Times New Roman" w:cs="Times New Roman"/>
+          <w:sz w:val="24"/>
+          <w:szCs w:val="24"/>
+          <w:lang w:val="en-US"/>
+        </w:rPr>
+        <w:t xml:space="preserve">ata </w:t>
+      </w:r>
+      <w:r>
+        <w:rPr>
+          <w:rFonts w:ascii="Times New Roman" w:hAnsi="Times New Roman" w:cs="Times New Roman"/>
+          <w:sz w:val="24"/>
+          <w:szCs w:val="24"/>
+          <w:lang w:val="en-US"/>
+        </w:rPr>
+        <w:t>u</w:t>
+      </w:r>
+      <w:r>
+        <w:rPr>
+          <w:rFonts w:ascii="Times New Roman" w:hAnsi="Times New Roman" w:cs="Times New Roman"/>
+          <w:sz w:val="24"/>
+          <w:szCs w:val="24"/>
+          <w:lang w:val="en-US"/>
+        </w:rPr>
+        <w:t xml:space="preserve">nderstanding, </w:t>
+      </w:r>
+      <w:r>
+        <w:rPr>
+          <w:rFonts w:ascii="Times New Roman" w:hAnsi="Times New Roman" w:cs="Times New Roman"/>
+          <w:sz w:val="24"/>
+          <w:szCs w:val="24"/>
+          <w:lang w:val="en-US"/>
+        </w:rPr>
+        <w:t>d</w:t>
+      </w:r>
+      <w:r>
+        <w:rPr>
+          <w:rFonts w:ascii="Times New Roman" w:hAnsi="Times New Roman" w:cs="Times New Roman"/>
+          <w:sz w:val="24"/>
+          <w:szCs w:val="24"/>
+          <w:lang w:val="en-US"/>
+        </w:rPr>
+        <w:t>ata</w:t>
       </w:r>
       <w:r>
         <w:rPr>
@@ -5192,70 +7516,25 @@
           <w:szCs w:val="24"/>
           <w:lang w:val="en-US"/>
         </w:rPr>
-        <w:t>u</w:t>
-      </w:r>
-      <w:r>
-        <w:rPr>
-          <w:rFonts w:ascii="Times New Roman" w:hAnsi="Times New Roman" w:cs="Times New Roman"/>
-          <w:sz w:val="24"/>
-          <w:szCs w:val="24"/>
-          <w:lang w:val="en-US"/>
-        </w:rPr>
-        <w:t xml:space="preserve">nderstanding, </w:t>
-      </w:r>
-      <w:r>
-        <w:rPr>
-          <w:rFonts w:ascii="Times New Roman" w:hAnsi="Times New Roman" w:cs="Times New Roman"/>
-          <w:sz w:val="24"/>
-          <w:szCs w:val="24"/>
-          <w:lang w:val="en-US"/>
-        </w:rPr>
-        <w:t>d</w:t>
-      </w:r>
-      <w:r>
-        <w:rPr>
-          <w:rFonts w:ascii="Times New Roman" w:hAnsi="Times New Roman" w:cs="Times New Roman"/>
-          <w:sz w:val="24"/>
-          <w:szCs w:val="24"/>
-          <w:lang w:val="en-US"/>
-        </w:rPr>
-        <w:t xml:space="preserve">ata </w:t>
-      </w:r>
-      <w:r>
-        <w:rPr>
-          <w:rFonts w:ascii="Times New Roman" w:hAnsi="Times New Roman" w:cs="Times New Roman"/>
-          <w:sz w:val="24"/>
-          <w:szCs w:val="24"/>
-          <w:lang w:val="en-US"/>
-        </w:rPr>
-        <w:t>u</w:t>
-      </w:r>
-      <w:r>
-        <w:rPr>
-          <w:rFonts w:ascii="Times New Roman" w:hAnsi="Times New Roman" w:cs="Times New Roman"/>
-          <w:sz w:val="24"/>
-          <w:szCs w:val="24"/>
-          <w:lang w:val="en-US"/>
-        </w:rPr>
-        <w:t xml:space="preserve">nderstanding, </w:t>
-      </w:r>
-      <w:r>
-        <w:rPr>
-          <w:rFonts w:ascii="Times New Roman" w:hAnsi="Times New Roman" w:cs="Times New Roman"/>
-          <w:sz w:val="24"/>
-          <w:szCs w:val="24"/>
-          <w:lang w:val="en-US"/>
-        </w:rPr>
-        <w:t>d</w:t>
-      </w:r>
-      <w:r>
-        <w:rPr>
-          <w:rFonts w:ascii="Times New Roman" w:hAnsi="Times New Roman" w:cs="Times New Roman"/>
-          <w:sz w:val="24"/>
-          <w:szCs w:val="24"/>
-          <w:lang w:val="en-US"/>
-        </w:rPr>
-        <w:t>ata</w:t>
+        <w:t xml:space="preserve">preparation, modeling phase, </w:t>
+      </w:r>
+      <w:r>
+        <w:rPr>
+          <w:rFonts w:ascii="Times New Roman" w:hAnsi="Times New Roman" w:cs="Times New Roman"/>
+          <w:sz w:val="24"/>
+          <w:szCs w:val="24"/>
+          <w:lang w:val="en-US"/>
+        </w:rPr>
+        <w:t>evaluation,</w:t>
+      </w:r>
+      <w:r>
+        <w:rPr>
+          <w:rFonts w:ascii="Times New Roman" w:hAnsi="Times New Roman" w:cs="Times New Roman"/>
+          <w:sz w:val="24"/>
+          <w:szCs w:val="24"/>
+          <w:lang w:val="en-US"/>
+        </w:rPr>
+        <w:t xml:space="preserve"> and deployment.</w:t>
       </w:r>
       <w:r>
         <w:rPr>
@@ -5273,25 +7552,70 @@
           <w:szCs w:val="24"/>
           <w:lang w:val="en-US"/>
         </w:rPr>
-        <w:t xml:space="preserve">preparation, modeling phase, </w:t>
-      </w:r>
-      <w:r>
-        <w:rPr>
-          <w:rFonts w:ascii="Times New Roman" w:hAnsi="Times New Roman" w:cs="Times New Roman"/>
-          <w:sz w:val="24"/>
-          <w:szCs w:val="24"/>
-          <w:lang w:val="en-US"/>
-        </w:rPr>
-        <w:t>evaluation,</w:t>
-      </w:r>
-      <w:r>
-        <w:rPr>
-          <w:rFonts w:ascii="Times New Roman" w:hAnsi="Times New Roman" w:cs="Times New Roman"/>
-          <w:sz w:val="24"/>
-          <w:szCs w:val="24"/>
-          <w:lang w:val="en-US"/>
-        </w:rPr>
-        <w:t xml:space="preserve"> and deployment.</w:t>
+        <w:t xml:space="preserve">A </w:t>
+      </w:r>
+      <w:r>
+        <w:rPr>
+          <w:rFonts w:ascii="Times New Roman" w:hAnsi="Times New Roman" w:cs="Times New Roman"/>
+          <w:sz w:val="24"/>
+          <w:szCs w:val="24"/>
+          <w:lang w:val="en-US"/>
+        </w:rPr>
+        <w:t>real-world</w:t>
+      </w:r>
+      <w:r>
+        <w:rPr>
+          <w:rFonts w:ascii="Times New Roman" w:hAnsi="Times New Roman" w:cs="Times New Roman"/>
+          <w:sz w:val="24"/>
+          <w:szCs w:val="24"/>
+          <w:lang w:val="en-US"/>
+        </w:rPr>
+        <w:t xml:space="preserve"> example</w:t>
+      </w:r>
+      <w:r>
+        <w:rPr>
+          <w:rFonts w:ascii="Times New Roman" w:hAnsi="Times New Roman" w:cs="Times New Roman"/>
+          <w:sz w:val="24"/>
+          <w:szCs w:val="24"/>
+          <w:lang w:val="en-US"/>
+        </w:rPr>
+        <w:t xml:space="preserve"> for this framework would be a hospital predicting the length of stay for its </w:t>
+      </w:r>
+      <w:r>
+        <w:rPr>
+          <w:rFonts w:ascii="Times New Roman" w:hAnsi="Times New Roman" w:cs="Times New Roman"/>
+          <w:sz w:val="24"/>
+          <w:szCs w:val="24"/>
+          <w:lang w:val="en-US"/>
+        </w:rPr>
+        <w:t>patients, based</w:t>
+      </w:r>
+      <w:r>
+        <w:rPr>
+          <w:rFonts w:ascii="Times New Roman" w:hAnsi="Times New Roman" w:cs="Times New Roman"/>
+          <w:sz w:val="24"/>
+          <w:szCs w:val="24"/>
+          <w:lang w:val="en-US"/>
+        </w:rPr>
+        <w:t xml:space="preserve"> on a series of indicators</w:t>
+      </w:r>
+      <w:r>
+        <w:rPr>
+          <w:rFonts w:ascii="Times New Roman" w:hAnsi="Times New Roman" w:cs="Times New Roman"/>
+          <w:sz w:val="24"/>
+          <w:szCs w:val="24"/>
+          <w:lang w:val="en-US"/>
+        </w:rPr>
+        <w:t xml:space="preserve">. This method was conducted using </w:t>
+      </w:r>
+      <w:r>
+        <w:rPr>
+          <w:rFonts w:ascii="Times New Roman" w:hAnsi="Times New Roman" w:cs="Times New Roman"/>
+          <w:sz w:val="24"/>
+          <w:szCs w:val="24"/>
+          <w:lang w:val="en-US"/>
+        </w:rPr>
+        <w:t>Average Prediction, Multiple Regression, Decision Tree, Artificial Neural Network ensemble, Support Vector Machine and Random Forest.</w:t>
       </w:r>
       <w:r>
         <w:rPr>
@@ -5309,87 +7633,6 @@
           <w:szCs w:val="24"/>
           <w:lang w:val="en-US"/>
         </w:rPr>
-        <w:t xml:space="preserve">A </w:t>
-      </w:r>
-      <w:r>
-        <w:rPr>
-          <w:rFonts w:ascii="Times New Roman" w:hAnsi="Times New Roman" w:cs="Times New Roman"/>
-          <w:sz w:val="24"/>
-          <w:szCs w:val="24"/>
-          <w:lang w:val="en-US"/>
-        </w:rPr>
-        <w:t>real-world</w:t>
-      </w:r>
-      <w:r>
-        <w:rPr>
-          <w:rFonts w:ascii="Times New Roman" w:hAnsi="Times New Roman" w:cs="Times New Roman"/>
-          <w:sz w:val="24"/>
-          <w:szCs w:val="24"/>
-          <w:lang w:val="en-US"/>
-        </w:rPr>
-        <w:t xml:space="preserve"> example</w:t>
-      </w:r>
-      <w:r>
-        <w:rPr>
-          <w:rFonts w:ascii="Times New Roman" w:hAnsi="Times New Roman" w:cs="Times New Roman"/>
-          <w:sz w:val="24"/>
-          <w:szCs w:val="24"/>
-          <w:lang w:val="en-US"/>
-        </w:rPr>
-        <w:t xml:space="preserve"> for this framework would be a hospital predicting the length of stay for its </w:t>
-      </w:r>
-      <w:r>
-        <w:rPr>
-          <w:rFonts w:ascii="Times New Roman" w:hAnsi="Times New Roman" w:cs="Times New Roman"/>
-          <w:sz w:val="24"/>
-          <w:szCs w:val="24"/>
-          <w:lang w:val="en-US"/>
-        </w:rPr>
-        <w:t>patients, based</w:t>
-      </w:r>
-      <w:r>
-        <w:rPr>
-          <w:rFonts w:ascii="Times New Roman" w:hAnsi="Times New Roman" w:cs="Times New Roman"/>
-          <w:sz w:val="24"/>
-          <w:szCs w:val="24"/>
-          <w:lang w:val="en-US"/>
-        </w:rPr>
-        <w:t xml:space="preserve"> on a series of indicators</w:t>
-      </w:r>
-      <w:r>
-        <w:rPr>
-          <w:rFonts w:ascii="Times New Roman" w:hAnsi="Times New Roman" w:cs="Times New Roman"/>
-          <w:sz w:val="24"/>
-          <w:szCs w:val="24"/>
-          <w:lang w:val="en-US"/>
-        </w:rPr>
-        <w:t xml:space="preserve">. This method was conducted using </w:t>
-      </w:r>
-      <w:r>
-        <w:rPr>
-          <w:rFonts w:ascii="Times New Roman" w:hAnsi="Times New Roman" w:cs="Times New Roman"/>
-          <w:sz w:val="24"/>
-          <w:szCs w:val="24"/>
-          <w:lang w:val="en-US"/>
-        </w:rPr>
-        <w:t>Average Prediction, Multiple Regression, Decision Tree, Artificial Neural Network ensemble, Support Vector Machine and Random Forest.</w:t>
-      </w:r>
-      <w:r>
-        <w:rPr>
-          <w:rFonts w:ascii="Times New Roman" w:hAnsi="Times New Roman" w:cs="Times New Roman"/>
-          <w:sz w:val="24"/>
-          <w:szCs w:val="24"/>
-          <w:lang w:val="en-US"/>
-        </w:rPr>
-        <w:t xml:space="preserve"> </w:t>
-      </w:r>
-      <w:r>
-        <w:rPr>
-          <w:rFonts w:ascii="Times New Roman" w:hAnsi="Times New Roman" w:cs="Times New Roman"/>
-          <w:sz w:val="24"/>
-          <w:szCs w:val="24"/>
-          <w:lang w:val="en-US"/>
-        </w:rPr>
         <w:t xml:space="preserve">The implementation of this model lead to </w:t>
       </w:r>
       <w:r>
@@ -5423,7 +7666,6 @@
           <w:noProof/>
           <w:lang w:val="en-US"/>
         </w:rPr>
-        <w:lastRenderedPageBreak/>
         <w:drawing>
           <wp:inline distT="0" distB="0" distL="0" distR="0" wp14:anchorId="39C2803B" wp14:editId="2224CDF0">
             <wp:extent cx="2306107" cy="2400300"/>
@@ -5440,7 +7682,7 @@
                     <pic:cNvPicPr/>
                   </pic:nvPicPr>
                   <pic:blipFill>
-                    <a:blip r:embed="rId16"/>
+                    <a:blip r:embed="rId22"/>
                     <a:stretch>
                       <a:fillRect/>
                     </a:stretch>
@@ -5471,7 +7713,6 @@
           <w:lang w:val="en-US"/>
         </w:rPr>
       </w:pPr>
-      <w:proofErr w:type="gramStart"/>
       <w:r>
         <w:rPr>
           <w:rFonts w:ascii="Times New Roman" w:hAnsi="Times New Roman" w:cs="Times New Roman"/>
@@ -5508,7 +7749,6 @@
         </w:rPr>
         <w:t>:</w:t>
       </w:r>
-      <w:proofErr w:type="gramEnd"/>
       <w:r>
         <w:rPr>
           <w:rFonts w:ascii="Times New Roman" w:hAnsi="Times New Roman" w:cs="Times New Roman"/>
@@ -5553,27 +7793,7 @@
           <w:szCs w:val="24"/>
           <w:lang w:val="en-US"/>
         </w:rPr>
-        <w:t xml:space="preserve"> we retrieve and </w:t>
-      </w:r>
-      <w:proofErr w:type="spellStart"/>
-      <w:r>
-        <w:rPr>
-          <w:rFonts w:ascii="Times New Roman" w:hAnsi="Times New Roman" w:cs="Times New Roman"/>
-          <w:sz w:val="24"/>
-          <w:szCs w:val="24"/>
-          <w:lang w:val="en-US"/>
-        </w:rPr>
-        <w:t>analise</w:t>
-      </w:r>
-      <w:proofErr w:type="spellEnd"/>
-      <w:r>
-        <w:rPr>
-          <w:rFonts w:ascii="Times New Roman" w:hAnsi="Times New Roman" w:cs="Times New Roman"/>
-          <w:sz w:val="24"/>
-          <w:szCs w:val="24"/>
-          <w:lang w:val="en-US"/>
-        </w:rPr>
-        <w:t xml:space="preserve"> the data stored in </w:t>
+        <w:t xml:space="preserve"> we retrieve and analise the data stored in </w:t>
       </w:r>
       <w:r>
         <w:rPr>
@@ -5627,7 +7847,17 @@
           <w:szCs w:val="24"/>
           <w:lang w:val="en-US"/>
         </w:rPr>
-        <w:t xml:space="preserve">A good example of this method is </w:t>
+        <w:t xml:space="preserve">A good </w:t>
+      </w:r>
+      <w:r>
+        <w:rPr>
+          <w:rFonts w:ascii="Times New Roman" w:hAnsi="Times New Roman" w:cs="Times New Roman"/>
+          <w:sz w:val="24"/>
+          <w:szCs w:val="24"/>
+          <w:lang w:val="en-US"/>
+        </w:rPr>
+        <w:lastRenderedPageBreak/>
+        <w:t xml:space="preserve">example of this method is </w:t>
       </w:r>
       <w:r>
         <w:rPr>
@@ -5672,27 +7902,7 @@
           <w:szCs w:val="24"/>
           <w:lang w:val="en-US"/>
         </w:rPr>
-        <w:t>(</w:t>
-      </w:r>
-      <w:proofErr w:type="spellStart"/>
-      <w:r>
-        <w:rPr>
-          <w:rFonts w:ascii="Times New Roman" w:hAnsi="Times New Roman" w:cs="Times New Roman"/>
-          <w:sz w:val="24"/>
-          <w:szCs w:val="24"/>
-          <w:lang w:val="en-US"/>
-        </w:rPr>
-        <w:t>Głowania</w:t>
-      </w:r>
-      <w:proofErr w:type="spellEnd"/>
-      <w:r>
-        <w:rPr>
-          <w:rFonts w:ascii="Times New Roman" w:hAnsi="Times New Roman" w:cs="Times New Roman"/>
-          <w:sz w:val="24"/>
-          <w:szCs w:val="24"/>
-          <w:lang w:val="en-US"/>
-        </w:rPr>
-        <w:t xml:space="preserve"> et al., </w:t>
+        <w:t xml:space="preserve">(Głowania et al., </w:t>
       </w:r>
       <w:r>
         <w:rPr>
@@ -5745,7 +7955,7 @@
                     <pic:cNvPicPr/>
                   </pic:nvPicPr>
                   <pic:blipFill>
-                    <a:blip r:embed="rId17"/>
+                    <a:blip r:embed="rId23"/>
                     <a:stretch>
                       <a:fillRect/>
                     </a:stretch>
@@ -5776,7 +7986,6 @@
           <w:lang w:val="en-US"/>
         </w:rPr>
       </w:pPr>
-      <w:proofErr w:type="gramStart"/>
       <w:r>
         <w:rPr>
           <w:rFonts w:ascii="Times New Roman" w:hAnsi="Times New Roman" w:cs="Times New Roman"/>
@@ -5802,17 +8011,7 @@
           <w:szCs w:val="24"/>
           <w:lang w:val="en-US"/>
         </w:rPr>
-        <w:t>:</w:t>
-      </w:r>
-      <w:proofErr w:type="gramEnd"/>
-      <w:r>
-        <w:rPr>
-          <w:rFonts w:ascii="Times New Roman" w:hAnsi="Times New Roman" w:cs="Times New Roman"/>
-          <w:sz w:val="24"/>
-          <w:szCs w:val="24"/>
-          <w:lang w:val="en-US"/>
-        </w:rPr>
-        <w:t xml:space="preserve"> </w:t>
+        <w:t xml:space="preserve">: </w:t>
       </w:r>
       <w:r>
         <w:rPr>
@@ -5867,27 +8066,7 @@
           <w:szCs w:val="24"/>
           <w:lang w:val="en-US"/>
         </w:rPr>
-        <w:t xml:space="preserve">sample, explore, modify, </w:t>
-      </w:r>
-      <w:proofErr w:type="gramStart"/>
-      <w:r>
-        <w:rPr>
-          <w:rFonts w:ascii="Times New Roman" w:hAnsi="Times New Roman" w:cs="Times New Roman"/>
-          <w:sz w:val="24"/>
-          <w:szCs w:val="24"/>
-          <w:lang w:val="en-US"/>
-        </w:rPr>
-        <w:t>model</w:t>
-      </w:r>
-      <w:proofErr w:type="gramEnd"/>
-      <w:r>
-        <w:rPr>
-          <w:rFonts w:ascii="Times New Roman" w:hAnsi="Times New Roman" w:cs="Times New Roman"/>
-          <w:sz w:val="24"/>
-          <w:szCs w:val="24"/>
-          <w:lang w:val="en-US"/>
-        </w:rPr>
-        <w:t xml:space="preserve"> and assess. </w:t>
+        <w:t xml:space="preserve">sample, explore, modify, model and assess. </w:t>
       </w:r>
       <w:r>
         <w:rPr>
@@ -5934,25 +8113,14 @@
         </w:rPr>
         <w:t xml:space="preserve"> (</w:t>
       </w:r>
-      <w:proofErr w:type="spellStart"/>
-      <w:r>
-        <w:rPr>
-          <w:rFonts w:ascii="Times New Roman" w:hAnsi="Times New Roman" w:cs="Times New Roman"/>
-          <w:sz w:val="24"/>
-          <w:szCs w:val="24"/>
-          <w:lang w:val="en-US"/>
-        </w:rPr>
-        <w:t>Forradellas</w:t>
-      </w:r>
-      <w:proofErr w:type="spellEnd"/>
-      <w:r>
-        <w:rPr>
-          <w:rFonts w:ascii="Times New Roman" w:hAnsi="Times New Roman" w:cs="Times New Roman"/>
-          <w:sz w:val="24"/>
-          <w:szCs w:val="24"/>
-          <w:lang w:val="en-US"/>
-        </w:rPr>
-        <w:t xml:space="preserve"> et al., 2020)</w:t>
+      <w:r>
+        <w:rPr>
+          <w:rFonts w:ascii="Times New Roman" w:hAnsi="Times New Roman" w:cs="Times New Roman"/>
+          <w:sz w:val="24"/>
+          <w:szCs w:val="24"/>
+          <w:lang w:val="en-US"/>
+        </w:rPr>
+        <w:t>Forradellas et al., 2020)</w:t>
       </w:r>
       <w:r>
         <w:rPr>
@@ -5992,7 +8160,7 @@
                     <pic:cNvPicPr/>
                   </pic:nvPicPr>
                   <pic:blipFill>
-                    <a:blip r:embed="rId18"/>
+                    <a:blip r:embed="rId24"/>
                     <a:stretch>
                       <a:fillRect/>
                     </a:stretch>
@@ -6058,7 +8226,6 @@
           <w:szCs w:val="24"/>
           <w:lang w:val="en-US"/>
         </w:rPr>
-        <w:lastRenderedPageBreak/>
         <w:t>In</w:t>
       </w:r>
       <w:r>
@@ -6124,7 +8291,6 @@
         </w:rPr>
         <w:t xml:space="preserve">l </w:t>
       </w:r>
-      <w:proofErr w:type="gramStart"/>
       <w:r>
         <w:rPr>
           <w:rFonts w:ascii="Times New Roman" w:hAnsi="Times New Roman" w:cs="Times New Roman"/>
@@ -6134,7 +8300,6 @@
         </w:rPr>
         <w:t>in regard to</w:t>
       </w:r>
-      <w:proofErr w:type="gramEnd"/>
       <w:r>
         <w:rPr>
           <w:rFonts w:ascii="Times New Roman" w:hAnsi="Times New Roman" w:cs="Times New Roman"/>
@@ -6389,16 +8554,8 @@
         <w:rPr>
           <w:lang w:val="en-US"/>
         </w:rPr>
-        <w:t xml:space="preserve">Programming paradigms </w:t>
-      </w:r>
-      <w:proofErr w:type="gramStart"/>
-      <w:r>
-        <w:rPr>
-          <w:lang w:val="en-US"/>
-        </w:rPr>
-        <w:t>used</w:t>
-      </w:r>
-      <w:proofErr w:type="gramEnd"/>
+        <w:t>Programming paradigms used</w:t>
+      </w:r>
     </w:p>
     <w:p>
       <w:pPr>
@@ -6408,8 +8565,8 @@
       </w:pPr>
     </w:p>
     <w:sectPr>
-      <w:headerReference w:type="default" r:id="rId19"/>
-      <w:footerReference w:type="default" r:id="rId20"/>
+      <w:headerReference w:type="default" r:id="rId25"/>
+      <w:footerReference w:type="default" r:id="rId26"/>
       <w:pgSz w:w="11906" w:h="16838"/>
       <w:pgMar w:top="1440" w:right="1440" w:bottom="1440" w:left="1440" w:header="708" w:footer="708" w:gutter="0"/>
       <w:cols w:space="708"/>

</xml_diff>

<commit_message>
Integrating all code in one single Jupyter Notebook called: CA1_Code_sba23021. Visualisation code almost done and starting with Statistics. Word count 1724/4000
</commit_message>
<xml_diff>
--- a/CA1_Report.docx
+++ b/CA1_Report.docx
@@ -213,7 +213,18 @@
           <w:szCs w:val="24"/>
           <w:lang w:val="en-US"/>
         </w:rPr>
-        <w:t>Population growth</w:t>
+        <w:t xml:space="preserve">Population </w:t>
+      </w:r>
+      <w:r>
+        <w:rPr>
+          <w:rFonts w:ascii="Arial" w:hAnsi="Arial" w:cs="Arial"/>
+          <w:i/>
+          <w:iCs/>
+          <w:sz w:val="24"/>
+          <w:szCs w:val="24"/>
+          <w:lang w:val="en-US"/>
+        </w:rPr>
+        <w:t>overview</w:t>
       </w:r>
     </w:p>
     <w:p>
@@ -241,29 +252,7 @@
           <w:szCs w:val="24"/>
           <w:lang w:val="en-US"/>
         </w:rPr>
-        <w:t xml:space="preserve">Population </w:t>
-      </w:r>
-      <w:r>
-        <w:rPr>
-          <w:rFonts w:ascii="Arial" w:hAnsi="Arial" w:cs="Arial"/>
-          <w:i/>
-          <w:iCs/>
-          <w:sz w:val="24"/>
-          <w:szCs w:val="24"/>
-          <w:lang w:val="en-US"/>
-        </w:rPr>
-        <w:t>p</w:t>
-      </w:r>
-      <w:r>
-        <w:rPr>
-          <w:rFonts w:ascii="Arial" w:hAnsi="Arial" w:cs="Arial"/>
-          <w:i/>
-          <w:iCs/>
-          <w:sz w:val="24"/>
-          <w:szCs w:val="24"/>
-          <w:lang w:val="en-US"/>
-        </w:rPr>
-        <w:t>yramids</w:t>
+        <w:t>Population growth</w:t>
       </w:r>
     </w:p>
     <w:p>
@@ -291,7 +280,29 @@
           <w:szCs w:val="24"/>
           <w:lang w:val="en-US"/>
         </w:rPr>
-        <w:t>Population density maps</w:t>
+        <w:t xml:space="preserve">Population </w:t>
+      </w:r>
+      <w:r>
+        <w:rPr>
+          <w:rFonts w:ascii="Arial" w:hAnsi="Arial" w:cs="Arial"/>
+          <w:i/>
+          <w:iCs/>
+          <w:sz w:val="24"/>
+          <w:szCs w:val="24"/>
+          <w:lang w:val="en-US"/>
+        </w:rPr>
+        <w:t>p</w:t>
+      </w:r>
+      <w:r>
+        <w:rPr>
+          <w:rFonts w:ascii="Arial" w:hAnsi="Arial" w:cs="Arial"/>
+          <w:i/>
+          <w:iCs/>
+          <w:sz w:val="24"/>
+          <w:szCs w:val="24"/>
+          <w:lang w:val="en-US"/>
+        </w:rPr>
+        <w:t>yramids</w:t>
       </w:r>
     </w:p>
     <w:p>
@@ -319,6 +330,34 @@
           <w:szCs w:val="24"/>
           <w:lang w:val="en-US"/>
         </w:rPr>
+        <w:t>Population density maps</w:t>
+      </w:r>
+    </w:p>
+    <w:p>
+      <w:pPr>
+        <w:pStyle w:val="ListParagraph"/>
+        <w:numPr>
+          <w:ilvl w:val="2"/>
+          <w:numId w:val="1"/>
+        </w:numPr>
+        <w:rPr>
+          <w:rFonts w:ascii="Arial" w:hAnsi="Arial" w:cs="Arial"/>
+          <w:i/>
+          <w:iCs/>
+          <w:sz w:val="24"/>
+          <w:szCs w:val="24"/>
+          <w:lang w:val="en-US"/>
+        </w:rPr>
+      </w:pPr>
+      <w:r>
+        <w:rPr>
+          <w:rFonts w:ascii="Arial" w:hAnsi="Arial" w:cs="Arial"/>
+          <w:i/>
+          <w:iCs/>
+          <w:sz w:val="24"/>
+          <w:szCs w:val="24"/>
+          <w:lang w:val="en-US"/>
+        </w:rPr>
         <w:t>Migration analysis</w:t>
       </w:r>
     </w:p>
@@ -1615,18 +1654,7 @@
           <w:szCs w:val="24"/>
           <w:lang w:val="en-US"/>
         </w:rPr>
-        <w:t>g</w:t>
-      </w:r>
-      <w:r>
-        <w:rPr>
-          <w:rFonts w:ascii="Arial" w:hAnsi="Arial" w:cs="Arial"/>
-          <w:i/>
-          <w:iCs/>
-          <w:sz w:val="24"/>
-          <w:szCs w:val="24"/>
-          <w:lang w:val="en-US"/>
-        </w:rPr>
-        <w:t>rowth</w:t>
+        <w:t>overview</w:t>
       </w:r>
     </w:p>
     <w:p>
@@ -1686,10 +1714,10 @@
         </w:rPr>
         <w:lastRenderedPageBreak/>
         <w:drawing>
-          <wp:inline distT="0" distB="0" distL="0" distR="0" wp14:anchorId="77C2BC49" wp14:editId="73B6FA30">
-            <wp:extent cx="5731510" cy="3874135"/>
-            <wp:effectExtent l="0" t="0" r="2540" b="0"/>
-            <wp:docPr id="81689833" name="Picture 1" descr="A graph with a line graph and numbers&#10;&#10;Description automatically generated with medium confidence"/>
+          <wp:inline distT="0" distB="0" distL="0" distR="0" wp14:anchorId="086EC846" wp14:editId="562863DB">
+            <wp:extent cx="5731510" cy="3974465"/>
+            <wp:effectExtent l="0" t="0" r="2540" b="6985"/>
+            <wp:docPr id="293235085" name="Picture 1" descr="A graph with a line graph and numbers&#10;&#10;Description automatically generated"/>
             <wp:cNvGraphicFramePr>
               <a:graphicFrameLocks xmlns:a="http://schemas.openxmlformats.org/drawingml/2006/main" noChangeAspect="1"/>
             </wp:cNvGraphicFramePr>
@@ -1697,7 +1725,7 @@
               <a:graphicData uri="http://schemas.openxmlformats.org/drawingml/2006/picture">
                 <pic:pic xmlns:pic="http://schemas.openxmlformats.org/drawingml/2006/picture">
                   <pic:nvPicPr>
-                    <pic:cNvPr id="81689833" name="Picture 1" descr="A graph with a line graph and numbers&#10;&#10;Description automatically generated with medium confidence"/>
+                    <pic:cNvPr id="293235085" name="Picture 1" descr="A graph with a line graph and numbers&#10;&#10;Description automatically generated"/>
                     <pic:cNvPicPr/>
                   </pic:nvPicPr>
                   <pic:blipFill>
@@ -1709,7 +1737,7 @@
                   <pic:spPr>
                     <a:xfrm>
                       <a:off x="0" y="0"/>
-                      <a:ext cx="5731510" cy="3874135"/>
+                      <a:ext cx="5731510" cy="3974465"/>
                     </a:xfrm>
                     <a:prstGeom prst="rect">
                       <a:avLst/>
@@ -1773,25 +1801,731 @@
       <w:pPr>
         <w:jc w:val="center"/>
         <w:rPr>
-          <w:rFonts w:ascii="Times New Roman" w:hAnsi="Times New Roman" w:cs="Times New Roman"/>
-          <w:sz w:val="24"/>
-          <w:szCs w:val="24"/>
-          <w:lang w:val="en-US"/>
-        </w:rPr>
-      </w:pPr>
-      <w:r>
-        <w:rPr>
-          <w:rFonts w:ascii="Times New Roman" w:hAnsi="Times New Roman" w:cs="Times New Roman"/>
+          <w:rFonts w:ascii="Arial" w:hAnsi="Arial" w:cs="Arial"/>
+          <w:sz w:val="24"/>
+          <w:szCs w:val="24"/>
+          <w:lang w:val="en-US"/>
+        </w:rPr>
+      </w:pPr>
+    </w:p>
+    <w:p>
+      <w:pPr>
+        <w:rPr>
+          <w:rFonts w:ascii="Times New Roman" w:hAnsi="Times New Roman" w:cs="Times New Roman"/>
+          <w:sz w:val="24"/>
+          <w:szCs w:val="24"/>
+          <w:lang w:val="en-US"/>
+        </w:rPr>
+      </w:pPr>
+      <w:r>
+        <w:rPr>
+          <w:rFonts w:ascii="Times New Roman" w:hAnsi="Times New Roman" w:cs="Times New Roman"/>
+          <w:sz w:val="24"/>
+          <w:szCs w:val="24"/>
+          <w:lang w:val="en-US"/>
+        </w:rPr>
+        <w:t>A series of factors are behind the population growth</w:t>
+      </w:r>
+      <w:r>
+        <w:rPr>
+          <w:rFonts w:ascii="Times New Roman" w:hAnsi="Times New Roman" w:cs="Times New Roman"/>
+          <w:sz w:val="24"/>
+          <w:szCs w:val="24"/>
+          <w:lang w:val="en-US"/>
+        </w:rPr>
+        <w:t xml:space="preserve">, starting in 1926, population was </w:t>
+      </w:r>
+      <w:r>
+        <w:rPr>
+          <w:rFonts w:ascii="Times New Roman" w:hAnsi="Times New Roman" w:cs="Times New Roman"/>
+          <w:sz w:val="24"/>
+          <w:szCs w:val="24"/>
+          <w:lang w:val="en-US"/>
+        </w:rPr>
+        <w:t>less</w:t>
+      </w:r>
+      <w:r>
+        <w:rPr>
+          <w:rFonts w:ascii="Times New Roman" w:hAnsi="Times New Roman" w:cs="Times New Roman"/>
+          <w:sz w:val="24"/>
+          <w:szCs w:val="24"/>
+          <w:lang w:val="en-US"/>
+        </w:rPr>
+        <w:t xml:space="preserve"> than </w:t>
+      </w:r>
+      <w:r>
+        <w:rPr>
+          <w:rFonts w:ascii="Times New Roman" w:hAnsi="Times New Roman" w:cs="Times New Roman"/>
+          <w:sz w:val="24"/>
+          <w:szCs w:val="24"/>
+          <w:lang w:val="en-US"/>
+        </w:rPr>
+        <w:t>3 million</w:t>
+      </w:r>
+      <w:r>
+        <w:rPr>
+          <w:rFonts w:ascii="Times New Roman" w:hAnsi="Times New Roman" w:cs="Times New Roman"/>
+          <w:sz w:val="24"/>
+          <w:szCs w:val="24"/>
+          <w:lang w:val="en-US"/>
+        </w:rPr>
+        <w:t xml:space="preserve">, and it remained the same until mid-70’s, </w:t>
+      </w:r>
+      <w:r>
+        <w:rPr>
+          <w:rFonts w:ascii="Times New Roman" w:hAnsi="Times New Roman" w:cs="Times New Roman"/>
+          <w:sz w:val="24"/>
+          <w:szCs w:val="24"/>
+          <w:lang w:val="en-US"/>
+        </w:rPr>
+        <w:t>from there until now population has consistently grow year by year, let me enum</w:t>
+      </w:r>
+      <w:r>
+        <w:rPr>
+          <w:rFonts w:ascii="Times New Roman" w:hAnsi="Times New Roman" w:cs="Times New Roman"/>
+          <w:sz w:val="24"/>
+          <w:szCs w:val="24"/>
+          <w:lang w:val="en-US"/>
+        </w:rPr>
+        <w:t xml:space="preserve">erate </w:t>
+      </w:r>
+      <w:r>
+        <w:rPr>
+          <w:rFonts w:ascii="Times New Roman" w:hAnsi="Times New Roman" w:cs="Times New Roman"/>
+          <w:sz w:val="24"/>
+          <w:szCs w:val="24"/>
+          <w:lang w:val="en-US"/>
+        </w:rPr>
+        <w:t>relevant dates</w:t>
+      </w:r>
+      <w:r>
+        <w:rPr>
+          <w:rFonts w:ascii="Times New Roman" w:hAnsi="Times New Roman" w:cs="Times New Roman"/>
+          <w:sz w:val="24"/>
+          <w:szCs w:val="24"/>
+          <w:lang w:val="en-US"/>
+        </w:rPr>
+        <w:t xml:space="preserve"> that have shaped these trends:</w:t>
+      </w:r>
+    </w:p>
+    <w:p>
+      <w:pPr>
+        <w:pStyle w:val="ListParagraph"/>
+        <w:numPr>
+          <w:ilvl w:val="0"/>
+          <w:numId w:val="5"/>
+        </w:numPr>
+        <w:rPr>
+          <w:rFonts w:ascii="Times New Roman" w:hAnsi="Times New Roman" w:cs="Times New Roman"/>
+          <w:sz w:val="24"/>
+          <w:szCs w:val="24"/>
+          <w:lang w:val="en-US"/>
+        </w:rPr>
+      </w:pPr>
+      <w:r>
+        <w:rPr>
+          <w:rFonts w:ascii="Times New Roman" w:hAnsi="Times New Roman" w:cs="Times New Roman"/>
+          <w:sz w:val="24"/>
+          <w:szCs w:val="24"/>
+          <w:lang w:val="en-US"/>
+        </w:rPr>
+        <w:t xml:space="preserve">Anglo Irish Treaty 1921, </w:t>
+      </w:r>
+      <w:r>
+        <w:rPr>
+          <w:rFonts w:ascii="Times New Roman" w:hAnsi="Times New Roman" w:cs="Times New Roman"/>
+          <w:sz w:val="24"/>
+          <w:szCs w:val="24"/>
+          <w:lang w:val="en-US"/>
+        </w:rPr>
+        <w:t xml:space="preserve">Ireland </w:t>
+      </w:r>
+      <w:r>
+        <w:rPr>
+          <w:rFonts w:ascii="Times New Roman" w:hAnsi="Times New Roman" w:cs="Times New Roman"/>
+          <w:sz w:val="24"/>
+          <w:szCs w:val="24"/>
+          <w:lang w:val="en-US"/>
+        </w:rPr>
+        <w:t xml:space="preserve">splits from Great Britain, they have shared currency, legal </w:t>
+      </w:r>
+      <w:r>
+        <w:rPr>
+          <w:rFonts w:ascii="Times New Roman" w:hAnsi="Times New Roman" w:cs="Times New Roman"/>
+          <w:sz w:val="24"/>
+          <w:szCs w:val="24"/>
+          <w:lang w:val="en-US"/>
+        </w:rPr>
+        <w:t>system,</w:t>
+      </w:r>
+      <w:r>
+        <w:rPr>
+          <w:rFonts w:ascii="Times New Roman" w:hAnsi="Times New Roman" w:cs="Times New Roman"/>
+          <w:sz w:val="24"/>
+          <w:szCs w:val="24"/>
+          <w:lang w:val="en-US"/>
+        </w:rPr>
+        <w:t xml:space="preserve"> and other institutions</w:t>
+      </w:r>
+      <w:r>
+        <w:rPr>
+          <w:rFonts w:ascii="Times New Roman" w:hAnsi="Times New Roman" w:cs="Times New Roman"/>
+          <w:sz w:val="24"/>
+          <w:szCs w:val="24"/>
+          <w:lang w:val="en-US"/>
+        </w:rPr>
+        <w:t xml:space="preserve"> </w:t>
+      </w:r>
+      <w:r>
+        <w:rPr>
+          <w:rFonts w:ascii="Times New Roman" w:hAnsi="Times New Roman" w:cs="Times New Roman"/>
+          <w:sz w:val="24"/>
+          <w:szCs w:val="24"/>
+          <w:lang w:val="en-US"/>
+        </w:rPr>
+        <w:t>(O’Rourke, 2017)</w:t>
+      </w:r>
+      <w:r>
+        <w:rPr>
+          <w:rFonts w:ascii="Times New Roman" w:hAnsi="Times New Roman" w:cs="Times New Roman"/>
+          <w:sz w:val="24"/>
+          <w:szCs w:val="24"/>
+          <w:lang w:val="en-US"/>
+        </w:rPr>
+        <w:t xml:space="preserve">. </w:t>
+      </w:r>
+      <w:r>
+        <w:rPr>
+          <w:rFonts w:ascii="Times New Roman" w:hAnsi="Times New Roman" w:cs="Times New Roman"/>
+          <w:sz w:val="24"/>
+          <w:szCs w:val="24"/>
+          <w:lang w:val="en-US"/>
+        </w:rPr>
+        <w:t xml:space="preserve">Economically that </w:t>
+      </w:r>
+      <w:r>
+        <w:rPr>
+          <w:rFonts w:ascii="Times New Roman" w:hAnsi="Times New Roman" w:cs="Times New Roman"/>
+          <w:sz w:val="24"/>
+          <w:szCs w:val="24"/>
+          <w:lang w:val="en-US"/>
+        </w:rPr>
+        <w:t xml:space="preserve">had a negative impact on the Irish economy and consequently also affected </w:t>
+      </w:r>
+      <w:r>
+        <w:rPr>
+          <w:rFonts w:ascii="Times New Roman" w:hAnsi="Times New Roman" w:cs="Times New Roman"/>
+          <w:sz w:val="24"/>
+          <w:szCs w:val="24"/>
+          <w:lang w:val="en-US"/>
+        </w:rPr>
+        <w:t>the population.</w:t>
+      </w:r>
+    </w:p>
+    <w:p>
+      <w:pPr>
+        <w:pStyle w:val="ListParagraph"/>
+        <w:numPr>
+          <w:ilvl w:val="0"/>
+          <w:numId w:val="5"/>
+        </w:numPr>
+        <w:rPr>
+          <w:rFonts w:ascii="Times New Roman" w:hAnsi="Times New Roman" w:cs="Times New Roman"/>
+          <w:sz w:val="24"/>
+          <w:szCs w:val="24"/>
+          <w:lang w:val="en-US"/>
+        </w:rPr>
+      </w:pPr>
+      <w:r>
+        <w:rPr>
+          <w:rFonts w:ascii="Times New Roman" w:hAnsi="Times New Roman" w:cs="Times New Roman"/>
+          <w:sz w:val="24"/>
+          <w:szCs w:val="24"/>
+          <w:lang w:val="en-US"/>
+        </w:rPr>
+        <w:t xml:space="preserve">Irish Civil war 1922-1923 </w:t>
+      </w:r>
+      <w:r>
+        <w:rPr>
+          <w:rFonts w:ascii="Times New Roman" w:hAnsi="Times New Roman" w:cs="Times New Roman"/>
+          <w:sz w:val="24"/>
+          <w:szCs w:val="24"/>
+          <w:lang w:val="en-US"/>
+        </w:rPr>
+        <w:t>(John_Dorney, 2012)</w:t>
+      </w:r>
+      <w:r>
+        <w:rPr>
+          <w:rFonts w:ascii="Times New Roman" w:hAnsi="Times New Roman" w:cs="Times New Roman"/>
+          <w:sz w:val="24"/>
+          <w:szCs w:val="24"/>
+          <w:lang w:val="en-US"/>
+        </w:rPr>
+        <w:t>, we know that when a country is in conflict, birth rates decrease, and death rates go the opposite way.</w:t>
+      </w:r>
+    </w:p>
+    <w:p>
+      <w:pPr>
+        <w:pStyle w:val="ListParagraph"/>
+        <w:numPr>
+          <w:ilvl w:val="0"/>
+          <w:numId w:val="5"/>
+        </w:numPr>
+        <w:rPr>
+          <w:rFonts w:ascii="Times New Roman" w:hAnsi="Times New Roman" w:cs="Times New Roman"/>
+          <w:sz w:val="24"/>
+          <w:szCs w:val="24"/>
+          <w:lang w:val="en-US"/>
+        </w:rPr>
+      </w:pPr>
+      <w:r>
+        <w:rPr>
+          <w:rFonts w:ascii="Times New Roman" w:hAnsi="Times New Roman" w:cs="Times New Roman"/>
+          <w:sz w:val="24"/>
+          <w:szCs w:val="24"/>
+          <w:lang w:val="en-US"/>
+        </w:rPr>
+        <w:t xml:space="preserve">Anglo-Irish economic war (1932-1938), Ireland had introduced protectionist policies that generated an economic war with Britain </w:t>
+      </w:r>
+      <w:r>
+        <w:rPr>
+          <w:rFonts w:ascii="Times New Roman" w:hAnsi="Times New Roman" w:cs="Times New Roman"/>
+          <w:sz w:val="24"/>
+          <w:szCs w:val="24"/>
+          <w:lang w:val="en-US"/>
+        </w:rPr>
+        <w:t>(cain.ulster.ac.uk, n.d.)</w:t>
+      </w:r>
+      <w:r>
+        <w:rPr>
+          <w:rFonts w:ascii="Times New Roman" w:hAnsi="Times New Roman" w:cs="Times New Roman"/>
+          <w:sz w:val="24"/>
+          <w:szCs w:val="24"/>
+          <w:lang w:val="en-US"/>
+        </w:rPr>
+        <w:t>.</w:t>
+      </w:r>
+    </w:p>
+    <w:p>
+      <w:pPr>
+        <w:pStyle w:val="ListParagraph"/>
+        <w:numPr>
+          <w:ilvl w:val="0"/>
+          <w:numId w:val="5"/>
+        </w:numPr>
+        <w:rPr>
+          <w:rFonts w:ascii="Times New Roman" w:hAnsi="Times New Roman" w:cs="Times New Roman"/>
+          <w:sz w:val="24"/>
+          <w:szCs w:val="24"/>
+          <w:lang w:val="en-US"/>
+        </w:rPr>
+      </w:pPr>
+      <w:r>
+        <w:rPr>
+          <w:rFonts w:ascii="Times New Roman" w:hAnsi="Times New Roman" w:cs="Times New Roman"/>
+          <w:sz w:val="24"/>
+          <w:szCs w:val="24"/>
+          <w:lang w:val="en-US"/>
+        </w:rPr>
+        <w:t>Mass emigration 1945-1960</w:t>
+      </w:r>
+      <w:r>
+        <w:rPr>
+          <w:rFonts w:ascii="Times New Roman" w:hAnsi="Times New Roman" w:cs="Times New Roman"/>
+          <w:sz w:val="24"/>
+          <w:szCs w:val="24"/>
+          <w:lang w:val="en-US"/>
+        </w:rPr>
+        <w:t xml:space="preserve"> </w:t>
+      </w:r>
+      <w:r>
+        <w:rPr>
+          <w:rFonts w:ascii="Times New Roman" w:hAnsi="Times New Roman" w:cs="Times New Roman"/>
+          <w:sz w:val="24"/>
+          <w:szCs w:val="24"/>
+          <w:lang w:val="en-US"/>
+        </w:rPr>
+        <w:t>(www.encyclopedia.com, n.d.)</w:t>
+      </w:r>
+      <w:r>
+        <w:rPr>
+          <w:rFonts w:ascii="Times New Roman" w:hAnsi="Times New Roman" w:cs="Times New Roman"/>
+          <w:sz w:val="24"/>
+          <w:szCs w:val="24"/>
+          <w:lang w:val="en-US"/>
+        </w:rPr>
+        <w:t>, we can also see a drop during th</w:t>
+      </w:r>
+      <w:r>
+        <w:rPr>
+          <w:rFonts w:ascii="Times New Roman" w:hAnsi="Times New Roman" w:cs="Times New Roman"/>
+          <w:sz w:val="24"/>
+          <w:szCs w:val="24"/>
+          <w:lang w:val="en-US"/>
+        </w:rPr>
+        <w:t>at time in Figure 1.</w:t>
+      </w:r>
+    </w:p>
+    <w:p>
+      <w:pPr>
+        <w:pStyle w:val="ListParagraph"/>
+        <w:numPr>
+          <w:ilvl w:val="0"/>
+          <w:numId w:val="5"/>
+        </w:numPr>
+        <w:rPr>
+          <w:rFonts w:ascii="Times New Roman" w:hAnsi="Times New Roman" w:cs="Times New Roman"/>
+          <w:sz w:val="24"/>
+          <w:szCs w:val="24"/>
+          <w:lang w:val="en-US"/>
+        </w:rPr>
+      </w:pPr>
+      <w:r>
+        <w:rPr>
+          <w:rFonts w:ascii="Times New Roman" w:hAnsi="Times New Roman" w:cs="Times New Roman"/>
+          <w:sz w:val="24"/>
+          <w:szCs w:val="24"/>
+          <w:lang w:val="en-US"/>
+        </w:rPr>
+        <w:t>19</w:t>
+      </w:r>
+      <w:r>
+        <w:rPr>
+          <w:rFonts w:ascii="Times New Roman" w:hAnsi="Times New Roman" w:cs="Times New Roman"/>
+          <w:sz w:val="24"/>
+          <w:szCs w:val="24"/>
+          <w:lang w:val="en-US"/>
+        </w:rPr>
+        <w:t>73 Ireland joins the EU</w:t>
+      </w:r>
+      <w:r>
+        <w:rPr>
+          <w:rFonts w:ascii="Times New Roman" w:hAnsi="Times New Roman" w:cs="Times New Roman"/>
+          <w:sz w:val="24"/>
+          <w:szCs w:val="24"/>
+          <w:lang w:val="en-US"/>
+        </w:rPr>
+        <w:t xml:space="preserve"> </w:t>
+      </w:r>
+      <w:r>
+        <w:rPr>
+          <w:rFonts w:ascii="Times New Roman" w:hAnsi="Times New Roman" w:cs="Times New Roman"/>
+          <w:sz w:val="24"/>
+          <w:szCs w:val="24"/>
+          <w:lang w:val="en-US"/>
+        </w:rPr>
+        <w:t>(European Commission, n.d.)</w:t>
+      </w:r>
+      <w:r>
+        <w:rPr>
+          <w:rFonts w:ascii="Times New Roman" w:hAnsi="Times New Roman" w:cs="Times New Roman"/>
+          <w:sz w:val="24"/>
+          <w:szCs w:val="24"/>
+          <w:lang w:val="en-US"/>
+        </w:rPr>
+        <w:t xml:space="preserve">, this will have beneficial effects on </w:t>
+      </w:r>
+      <w:r>
+        <w:rPr>
+          <w:rFonts w:ascii="Times New Roman" w:hAnsi="Times New Roman" w:cs="Times New Roman"/>
+          <w:sz w:val="24"/>
+          <w:szCs w:val="24"/>
+          <w:lang w:val="en-US"/>
+        </w:rPr>
+        <w:t xml:space="preserve">the population from the graph is visible that from that year onwards the population constantly has </w:t>
+      </w:r>
+      <w:r>
+        <w:rPr>
+          <w:rFonts w:ascii="Times New Roman" w:hAnsi="Times New Roman" w:cs="Times New Roman"/>
+          <w:sz w:val="24"/>
+          <w:szCs w:val="24"/>
+          <w:lang w:val="en-US"/>
+        </w:rPr>
+        <w:t>been growing.</w:t>
+      </w:r>
+    </w:p>
+    <w:p>
+      <w:pPr>
+        <w:pStyle w:val="ListParagraph"/>
+        <w:numPr>
+          <w:ilvl w:val="0"/>
+          <w:numId w:val="5"/>
+        </w:numPr>
+        <w:rPr>
+          <w:rFonts w:ascii="Times New Roman" w:hAnsi="Times New Roman" w:cs="Times New Roman"/>
+          <w:sz w:val="24"/>
+          <w:szCs w:val="24"/>
+          <w:lang w:val="en-US"/>
+        </w:rPr>
+      </w:pPr>
+      <w:r>
+        <w:rPr>
+          <w:rFonts w:ascii="Times New Roman" w:hAnsi="Times New Roman" w:cs="Times New Roman"/>
+          <w:i/>
+          <w:iCs/>
+          <w:sz w:val="24"/>
+          <w:szCs w:val="24"/>
+          <w:lang w:val="en-US"/>
+        </w:rPr>
+        <w:t>“The Celtic Tiger”</w:t>
+      </w:r>
+      <w:r>
+        <w:rPr>
+          <w:rFonts w:ascii="Times New Roman" w:hAnsi="Times New Roman" w:cs="Times New Roman"/>
+          <w:sz w:val="24"/>
+          <w:szCs w:val="24"/>
+          <w:lang w:val="en-US"/>
+        </w:rPr>
+        <w:t xml:space="preserve">, years 1995 to 2007 </w:t>
+      </w:r>
+      <w:r>
+        <w:rPr>
+          <w:rFonts w:ascii="Times New Roman" w:hAnsi="Times New Roman" w:cs="Times New Roman"/>
+          <w:sz w:val="24"/>
+          <w:szCs w:val="24"/>
+          <w:lang w:val="en-US"/>
+        </w:rPr>
+        <w:t xml:space="preserve">period of </w:t>
+      </w:r>
+      <w:r>
+        <w:rPr>
+          <w:rFonts w:ascii="Times New Roman" w:hAnsi="Times New Roman" w:cs="Times New Roman"/>
+          <w:sz w:val="24"/>
+          <w:szCs w:val="24"/>
+          <w:lang w:val="en-US"/>
+        </w:rPr>
+        <w:t>huge economic grow</w:t>
+      </w:r>
+      <w:r>
+        <w:rPr>
+          <w:rFonts w:ascii="Times New Roman" w:hAnsi="Times New Roman" w:cs="Times New Roman"/>
+          <w:sz w:val="24"/>
+          <w:szCs w:val="24"/>
+          <w:lang w:val="en-US"/>
+        </w:rPr>
+        <w:t>,</w:t>
+      </w:r>
+      <w:r>
+        <w:rPr>
+          <w:rFonts w:ascii="Times New Roman" w:hAnsi="Times New Roman" w:cs="Times New Roman"/>
+          <w:sz w:val="24"/>
+          <w:szCs w:val="24"/>
+          <w:lang w:val="en-US"/>
+        </w:rPr>
+        <w:t xml:space="preserve"> implementation of low corporate taxes</w:t>
+      </w:r>
+      <w:r>
+        <w:rPr>
+          <w:rFonts w:ascii="Times New Roman" w:hAnsi="Times New Roman" w:cs="Times New Roman"/>
+          <w:sz w:val="24"/>
+          <w:szCs w:val="24"/>
+          <w:lang w:val="en-US"/>
+        </w:rPr>
+        <w:t xml:space="preserve"> (</w:t>
+      </w:r>
+      <w:r>
+        <w:rPr>
+          <w:rFonts w:ascii="Times New Roman" w:hAnsi="Times New Roman" w:cs="Times New Roman"/>
+          <w:sz w:val="24"/>
+          <w:szCs w:val="24"/>
+          <w:lang w:val="en-US"/>
+        </w:rPr>
+        <w:t>Investopedia.</w:t>
+      </w:r>
+      <w:r>
+        <w:rPr>
+          <w:rFonts w:ascii="Times New Roman" w:hAnsi="Times New Roman" w:cs="Times New Roman"/>
+          <w:sz w:val="24"/>
+          <w:szCs w:val="24"/>
+          <w:lang w:val="en-US"/>
+        </w:rPr>
+        <w:t>,</w:t>
+      </w:r>
+      <w:r>
+        <w:rPr>
+          <w:rFonts w:ascii="Times New Roman" w:hAnsi="Times New Roman" w:cs="Times New Roman"/>
+          <w:sz w:val="24"/>
+          <w:szCs w:val="24"/>
+          <w:lang w:val="en-US"/>
+        </w:rPr>
+        <w:t xml:space="preserve"> n.d.</w:t>
+      </w:r>
+      <w:r>
+        <w:rPr>
+          <w:rFonts w:ascii="Times New Roman" w:hAnsi="Times New Roman" w:cs="Times New Roman"/>
+          <w:sz w:val="24"/>
+          <w:szCs w:val="24"/>
+          <w:lang w:val="en-US"/>
+        </w:rPr>
+        <w:t>).</w:t>
+      </w:r>
+    </w:p>
+    <w:p>
+      <w:pPr>
+        <w:rPr>
+          <w:rFonts w:ascii="Times New Roman" w:hAnsi="Times New Roman" w:cs="Times New Roman"/>
+          <w:sz w:val="24"/>
+          <w:szCs w:val="24"/>
+          <w:lang w:val="en-US"/>
+        </w:rPr>
+      </w:pPr>
+      <w:r>
+        <w:rPr>
+          <w:rFonts w:ascii="Times New Roman" w:hAnsi="Times New Roman" w:cs="Times New Roman"/>
+          <w:sz w:val="24"/>
+          <w:szCs w:val="24"/>
+          <w:lang w:val="en-US"/>
+        </w:rPr>
+        <w:t>In a nutshell these are the factors that explain Figure 1</w:t>
+      </w:r>
+      <w:r>
+        <w:rPr>
+          <w:rFonts w:ascii="Times New Roman" w:hAnsi="Times New Roman" w:cs="Times New Roman"/>
+          <w:sz w:val="24"/>
+          <w:szCs w:val="24"/>
+          <w:lang w:val="en-US"/>
+        </w:rPr>
+        <w:t xml:space="preserve">, I know I am referring very often to economic factors also, but I firmly believe that </w:t>
+      </w:r>
+      <w:r>
+        <w:rPr>
+          <w:rFonts w:ascii="Times New Roman" w:hAnsi="Times New Roman" w:cs="Times New Roman"/>
+          <w:sz w:val="24"/>
+          <w:szCs w:val="24"/>
+          <w:lang w:val="en-US"/>
+        </w:rPr>
+        <w:t>economy and population go hand in hand</w:t>
+      </w:r>
+      <w:r>
+        <w:rPr>
+          <w:rFonts w:ascii="Times New Roman" w:hAnsi="Times New Roman" w:cs="Times New Roman"/>
+          <w:sz w:val="24"/>
+          <w:szCs w:val="24"/>
+          <w:lang w:val="en-US"/>
+        </w:rPr>
+        <w:t>.</w:t>
+      </w:r>
+    </w:p>
+    <w:p>
+      <w:pPr>
+        <w:rPr>
+          <w:rFonts w:ascii="Times New Roman" w:hAnsi="Times New Roman" w:cs="Times New Roman"/>
+          <w:sz w:val="24"/>
+          <w:szCs w:val="24"/>
+          <w:lang w:val="en-US"/>
+        </w:rPr>
+      </w:pPr>
+      <w:r>
+        <w:rPr>
+          <w:rFonts w:ascii="Times New Roman" w:hAnsi="Times New Roman" w:cs="Times New Roman"/>
+          <w:sz w:val="24"/>
+          <w:szCs w:val="24"/>
+          <w:lang w:val="en-US"/>
+        </w:rPr>
+        <w:lastRenderedPageBreak/>
+        <w:t xml:space="preserve">To end this </w:t>
+      </w:r>
+      <w:r>
+        <w:rPr>
+          <w:rFonts w:ascii="Times New Roman" w:hAnsi="Times New Roman" w:cs="Times New Roman"/>
+          <w:sz w:val="24"/>
+          <w:szCs w:val="24"/>
+          <w:lang w:val="en-US"/>
+        </w:rPr>
+        <w:t>subsection,</w:t>
+      </w:r>
+      <w:r>
+        <w:rPr>
+          <w:rFonts w:ascii="Times New Roman" w:hAnsi="Times New Roman" w:cs="Times New Roman"/>
+          <w:sz w:val="24"/>
+          <w:szCs w:val="24"/>
+          <w:lang w:val="en-US"/>
+        </w:rPr>
+        <w:t xml:space="preserve"> I would like to highlight that </w:t>
+      </w:r>
+      <w:r>
+        <w:rPr>
+          <w:rFonts w:ascii="Times New Roman" w:hAnsi="Times New Roman" w:cs="Times New Roman"/>
+          <w:sz w:val="24"/>
+          <w:szCs w:val="24"/>
+          <w:lang w:val="en-US"/>
+        </w:rPr>
+        <w:t xml:space="preserve">average </w:t>
+      </w:r>
+      <w:r>
+        <w:rPr>
+          <w:rFonts w:ascii="Times New Roman" w:hAnsi="Times New Roman" w:cs="Times New Roman"/>
+          <w:sz w:val="24"/>
+          <w:szCs w:val="24"/>
+          <w:lang w:val="en-US"/>
+        </w:rPr>
+        <w:t>age</w:t>
+      </w:r>
+      <w:r>
+        <w:rPr>
+          <w:rFonts w:ascii="Times New Roman" w:hAnsi="Times New Roman" w:cs="Times New Roman"/>
+          <w:sz w:val="24"/>
+          <w:szCs w:val="24"/>
+          <w:lang w:val="en-US"/>
+        </w:rPr>
+        <w:t xml:space="preserve"> for 2023 </w:t>
+      </w:r>
+      <w:r>
+        <w:rPr>
+          <w:rFonts w:ascii="Times New Roman" w:hAnsi="Times New Roman" w:cs="Times New Roman"/>
+          <w:sz w:val="24"/>
+          <w:szCs w:val="24"/>
+          <w:lang w:val="en-US"/>
+        </w:rPr>
+        <w:t xml:space="preserve">in the ROI </w:t>
+      </w:r>
+      <w:r>
+        <w:rPr>
+          <w:rFonts w:ascii="Times New Roman" w:hAnsi="Times New Roman" w:cs="Times New Roman"/>
+          <w:sz w:val="24"/>
+          <w:szCs w:val="24"/>
+          <w:lang w:val="en-US"/>
+        </w:rPr>
+        <w:t>is 38.62</w:t>
+      </w:r>
+      <w:r>
+        <w:rPr>
+          <w:rFonts w:ascii="Times New Roman" w:hAnsi="Times New Roman" w:cs="Times New Roman"/>
+          <w:sz w:val="24"/>
+          <w:szCs w:val="24"/>
+          <w:lang w:val="en-US"/>
+        </w:rPr>
+        <w:t>:</w:t>
+      </w:r>
+    </w:p>
+    <w:p>
+      <w:pPr>
+        <w:pStyle w:val="ListParagraph"/>
+        <w:jc w:val="center"/>
+        <w:rPr>
+          <w:rFonts w:ascii="Arial" w:hAnsi="Arial" w:cs="Arial"/>
+          <w:i/>
+          <w:iCs/>
+          <w:sz w:val="24"/>
+          <w:szCs w:val="24"/>
+          <w:lang w:val="en-US"/>
+        </w:rPr>
+      </w:pPr>
+      <w:r>
+        <w:rPr>
+          <w:rFonts w:ascii="Arial" w:hAnsi="Arial" w:cs="Arial"/>
+          <w:i/>
+          <w:iCs/>
           <w:noProof/>
           <w:sz w:val="24"/>
           <w:szCs w:val="24"/>
           <w:lang w:val="en-US"/>
         </w:rPr>
         <w:drawing>
-          <wp:inline distT="0" distB="0" distL="0" distR="0" wp14:anchorId="4C9CE1F1" wp14:editId="1EC4E00D">
-            <wp:extent cx="3954780" cy="2718577"/>
-            <wp:effectExtent l="0" t="0" r="7620" b="5715"/>
-            <wp:docPr id="1864838034" name="Picture 1" descr="A graph of a number of people&#10;&#10;Description automatically generated"/>
+          <wp:inline distT="0" distB="0" distL="0" distR="0" wp14:anchorId="637BD410" wp14:editId="3A20C883">
+            <wp:extent cx="4427145" cy="3151876"/>
+            <wp:effectExtent l="0" t="0" r="0" b="0"/>
+            <wp:docPr id="1991750998" name="Picture 1" descr="A graph with a line going up&#10;&#10;Description automatically generated"/>
             <wp:cNvGraphicFramePr>
               <a:graphicFrameLocks xmlns:a="http://schemas.openxmlformats.org/drawingml/2006/main" noChangeAspect="1"/>
             </wp:cNvGraphicFramePr>
@@ -1799,7 +2533,7 @@
               <a:graphicData uri="http://schemas.openxmlformats.org/drawingml/2006/picture">
                 <pic:pic xmlns:pic="http://schemas.openxmlformats.org/drawingml/2006/picture">
                   <pic:nvPicPr>
-                    <pic:cNvPr id="1864838034" name="Picture 1" descr="A graph of a number of people&#10;&#10;Description automatically generated"/>
+                    <pic:cNvPr id="1991750998" name="Picture 1" descr="A graph with a line going up&#10;&#10;Description automatically generated"/>
                     <pic:cNvPicPr/>
                   </pic:nvPicPr>
                   <pic:blipFill>
@@ -1811,7 +2545,7 @@
                   <pic:spPr>
                     <a:xfrm>
                       <a:off x="0" y="0"/>
-                      <a:ext cx="3965271" cy="2725788"/>
+                      <a:ext cx="4437510" cy="3159256"/>
                     </a:xfrm>
                     <a:prstGeom prst="rect">
                       <a:avLst/>
@@ -1877,15 +2611,6 @@
           <w:szCs w:val="24"/>
           <w:lang w:val="en-US"/>
         </w:rPr>
-        <w:t xml:space="preserve"> Histogram</w:t>
-      </w:r>
-      <w:r>
-        <w:rPr>
-          <w:rFonts w:ascii="Times New Roman" w:hAnsi="Times New Roman" w:cs="Times New Roman"/>
-          <w:sz w:val="24"/>
-          <w:szCs w:val="24"/>
-          <w:lang w:val="en-US"/>
-        </w:rPr>
         <w:t xml:space="preserve"> </w:t>
       </w:r>
       <w:r>
@@ -1895,633 +2620,24 @@
           <w:szCs w:val="24"/>
           <w:lang w:val="en-US"/>
         </w:rPr>
-        <w:t>Population Growth</w:t>
+        <w:t>Average trend</w:t>
       </w:r>
     </w:p>
     <w:p>
       <w:pPr>
         <w:jc w:val="center"/>
         <w:rPr>
-          <w:rFonts w:ascii="Times New Roman" w:hAnsi="Times New Roman" w:cs="Times New Roman"/>
-          <w:sz w:val="24"/>
-          <w:szCs w:val="24"/>
-          <w:lang w:val="en-US"/>
-        </w:rPr>
-      </w:pPr>
-    </w:p>
-    <w:p>
-      <w:pPr>
-        <w:jc w:val="center"/>
-        <w:rPr>
-          <w:rFonts w:ascii="Arial" w:hAnsi="Arial" w:cs="Arial"/>
-          <w:sz w:val="24"/>
-          <w:szCs w:val="24"/>
-          <w:lang w:val="en-US"/>
-        </w:rPr>
-      </w:pPr>
-    </w:p>
-    <w:p>
-      <w:pPr>
-        <w:rPr>
-          <w:rFonts w:ascii="Times New Roman" w:hAnsi="Times New Roman" w:cs="Times New Roman"/>
-          <w:sz w:val="24"/>
-          <w:szCs w:val="24"/>
-          <w:lang w:val="en-US"/>
-        </w:rPr>
-      </w:pPr>
-      <w:r>
-        <w:rPr>
-          <w:rFonts w:ascii="Times New Roman" w:hAnsi="Times New Roman" w:cs="Times New Roman"/>
-          <w:sz w:val="24"/>
-          <w:szCs w:val="24"/>
-          <w:lang w:val="en-US"/>
-        </w:rPr>
-        <w:t>A series of factors are behind the population growth</w:t>
-      </w:r>
-      <w:r>
-        <w:rPr>
-          <w:rFonts w:ascii="Times New Roman" w:hAnsi="Times New Roman" w:cs="Times New Roman"/>
-          <w:sz w:val="24"/>
-          <w:szCs w:val="24"/>
-          <w:lang w:val="en-US"/>
-        </w:rPr>
-        <w:t xml:space="preserve">, starting in 1926, population was </w:t>
-      </w:r>
-      <w:r>
-        <w:rPr>
-          <w:rFonts w:ascii="Times New Roman" w:hAnsi="Times New Roman" w:cs="Times New Roman"/>
-          <w:sz w:val="24"/>
-          <w:szCs w:val="24"/>
-          <w:lang w:val="en-US"/>
-        </w:rPr>
-        <w:t>less</w:t>
-      </w:r>
-      <w:r>
-        <w:rPr>
-          <w:rFonts w:ascii="Times New Roman" w:hAnsi="Times New Roman" w:cs="Times New Roman"/>
-          <w:sz w:val="24"/>
-          <w:szCs w:val="24"/>
-          <w:lang w:val="en-US"/>
-        </w:rPr>
-        <w:t xml:space="preserve"> than </w:t>
-      </w:r>
-      <w:r>
-        <w:rPr>
-          <w:rFonts w:ascii="Times New Roman" w:hAnsi="Times New Roman" w:cs="Times New Roman"/>
-          <w:sz w:val="24"/>
-          <w:szCs w:val="24"/>
-          <w:lang w:val="en-US"/>
-        </w:rPr>
-        <w:t>3 million</w:t>
-      </w:r>
-      <w:r>
-        <w:rPr>
-          <w:rFonts w:ascii="Times New Roman" w:hAnsi="Times New Roman" w:cs="Times New Roman"/>
-          <w:sz w:val="24"/>
-          <w:szCs w:val="24"/>
-          <w:lang w:val="en-US"/>
-        </w:rPr>
-        <w:t xml:space="preserve">, and it remained the same until mid-70’s, </w:t>
-      </w:r>
-      <w:r>
-        <w:rPr>
-          <w:rFonts w:ascii="Times New Roman" w:hAnsi="Times New Roman" w:cs="Times New Roman"/>
-          <w:sz w:val="24"/>
-          <w:szCs w:val="24"/>
-          <w:lang w:val="en-US"/>
-        </w:rPr>
-        <w:t>from there until now population has consistently grow year by year, let me enum</w:t>
-      </w:r>
-      <w:r>
-        <w:rPr>
-          <w:rFonts w:ascii="Times New Roman" w:hAnsi="Times New Roman" w:cs="Times New Roman"/>
-          <w:sz w:val="24"/>
-          <w:szCs w:val="24"/>
-          <w:lang w:val="en-US"/>
-        </w:rPr>
-        <w:t xml:space="preserve">erate </w:t>
-      </w:r>
-      <w:r>
-        <w:rPr>
-          <w:rFonts w:ascii="Times New Roman" w:hAnsi="Times New Roman" w:cs="Times New Roman"/>
-          <w:sz w:val="24"/>
-          <w:szCs w:val="24"/>
-          <w:lang w:val="en-US"/>
-        </w:rPr>
-        <w:t>relevant dates</w:t>
-      </w:r>
-      <w:r>
-        <w:rPr>
-          <w:rFonts w:ascii="Times New Roman" w:hAnsi="Times New Roman" w:cs="Times New Roman"/>
-          <w:sz w:val="24"/>
-          <w:szCs w:val="24"/>
-          <w:lang w:val="en-US"/>
-        </w:rPr>
-        <w:t xml:space="preserve"> that have shaped these trends:</w:t>
-      </w:r>
-    </w:p>
-    <w:p>
-      <w:pPr>
-        <w:pStyle w:val="ListParagraph"/>
-        <w:numPr>
-          <w:ilvl w:val="0"/>
-          <w:numId w:val="5"/>
-        </w:numPr>
-        <w:rPr>
-          <w:rFonts w:ascii="Times New Roman" w:hAnsi="Times New Roman" w:cs="Times New Roman"/>
-          <w:sz w:val="24"/>
-          <w:szCs w:val="24"/>
-          <w:lang w:val="en-US"/>
-        </w:rPr>
-      </w:pPr>
-      <w:r>
-        <w:rPr>
-          <w:rFonts w:ascii="Times New Roman" w:hAnsi="Times New Roman" w:cs="Times New Roman"/>
-          <w:sz w:val="24"/>
-          <w:szCs w:val="24"/>
-          <w:lang w:val="en-US"/>
-        </w:rPr>
-        <w:lastRenderedPageBreak/>
-        <w:t xml:space="preserve">Anglo Irish Treaty 1921, </w:t>
-      </w:r>
-      <w:r>
-        <w:rPr>
-          <w:rFonts w:ascii="Times New Roman" w:hAnsi="Times New Roman" w:cs="Times New Roman"/>
-          <w:sz w:val="24"/>
-          <w:szCs w:val="24"/>
-          <w:lang w:val="en-US"/>
-        </w:rPr>
-        <w:t xml:space="preserve">Ireland </w:t>
-      </w:r>
-      <w:r>
-        <w:rPr>
-          <w:rFonts w:ascii="Times New Roman" w:hAnsi="Times New Roman" w:cs="Times New Roman"/>
-          <w:sz w:val="24"/>
-          <w:szCs w:val="24"/>
-          <w:lang w:val="en-US"/>
-        </w:rPr>
-        <w:t xml:space="preserve">splits from Great Britain, they have shared currency, legal </w:t>
-      </w:r>
-      <w:r>
-        <w:rPr>
-          <w:rFonts w:ascii="Times New Roman" w:hAnsi="Times New Roman" w:cs="Times New Roman"/>
-          <w:sz w:val="24"/>
-          <w:szCs w:val="24"/>
-          <w:lang w:val="en-US"/>
-        </w:rPr>
-        <w:t>system,</w:t>
-      </w:r>
-      <w:r>
-        <w:rPr>
-          <w:rFonts w:ascii="Times New Roman" w:hAnsi="Times New Roman" w:cs="Times New Roman"/>
-          <w:sz w:val="24"/>
-          <w:szCs w:val="24"/>
-          <w:lang w:val="en-US"/>
-        </w:rPr>
-        <w:t xml:space="preserve"> and other institutions</w:t>
-      </w:r>
-      <w:r>
-        <w:rPr>
-          <w:rFonts w:ascii="Times New Roman" w:hAnsi="Times New Roman" w:cs="Times New Roman"/>
-          <w:sz w:val="24"/>
-          <w:szCs w:val="24"/>
-          <w:lang w:val="en-US"/>
-        </w:rPr>
-        <w:t xml:space="preserve"> </w:t>
-      </w:r>
-      <w:r>
-        <w:rPr>
-          <w:rFonts w:ascii="Times New Roman" w:hAnsi="Times New Roman" w:cs="Times New Roman"/>
-          <w:sz w:val="24"/>
-          <w:szCs w:val="24"/>
-          <w:lang w:val="en-US"/>
-        </w:rPr>
-        <w:t>(O’Rourke, 2017)</w:t>
-      </w:r>
-      <w:r>
-        <w:rPr>
-          <w:rFonts w:ascii="Times New Roman" w:hAnsi="Times New Roman" w:cs="Times New Roman"/>
-          <w:sz w:val="24"/>
-          <w:szCs w:val="24"/>
-          <w:lang w:val="en-US"/>
-        </w:rPr>
-        <w:t xml:space="preserve">. </w:t>
-      </w:r>
-      <w:r>
-        <w:rPr>
-          <w:rFonts w:ascii="Times New Roman" w:hAnsi="Times New Roman" w:cs="Times New Roman"/>
-          <w:sz w:val="24"/>
-          <w:szCs w:val="24"/>
-          <w:lang w:val="en-US"/>
-        </w:rPr>
-        <w:t xml:space="preserve">Economically that </w:t>
-      </w:r>
-      <w:r>
-        <w:rPr>
-          <w:rFonts w:ascii="Times New Roman" w:hAnsi="Times New Roman" w:cs="Times New Roman"/>
-          <w:sz w:val="24"/>
-          <w:szCs w:val="24"/>
-          <w:lang w:val="en-US"/>
-        </w:rPr>
-        <w:t xml:space="preserve">had a negative impact on the Irish economy and consequently also affected </w:t>
-      </w:r>
-      <w:r>
-        <w:rPr>
-          <w:rFonts w:ascii="Times New Roman" w:hAnsi="Times New Roman" w:cs="Times New Roman"/>
-          <w:sz w:val="24"/>
-          <w:szCs w:val="24"/>
-          <w:lang w:val="en-US"/>
-        </w:rPr>
-        <w:t>the population.</w:t>
-      </w:r>
-    </w:p>
-    <w:p>
-      <w:pPr>
-        <w:pStyle w:val="ListParagraph"/>
-        <w:numPr>
-          <w:ilvl w:val="0"/>
-          <w:numId w:val="5"/>
-        </w:numPr>
-        <w:rPr>
-          <w:rFonts w:ascii="Times New Roman" w:hAnsi="Times New Roman" w:cs="Times New Roman"/>
-          <w:sz w:val="24"/>
-          <w:szCs w:val="24"/>
-          <w:lang w:val="en-US"/>
-        </w:rPr>
-      </w:pPr>
-      <w:r>
-        <w:rPr>
-          <w:rFonts w:ascii="Times New Roman" w:hAnsi="Times New Roman" w:cs="Times New Roman"/>
-          <w:sz w:val="24"/>
-          <w:szCs w:val="24"/>
-          <w:lang w:val="en-US"/>
-        </w:rPr>
-        <w:t xml:space="preserve">Irish Civil war 1922-1923 </w:t>
-      </w:r>
-      <w:r>
-        <w:rPr>
-          <w:rFonts w:ascii="Times New Roman" w:hAnsi="Times New Roman" w:cs="Times New Roman"/>
-          <w:sz w:val="24"/>
-          <w:szCs w:val="24"/>
-          <w:lang w:val="en-US"/>
-        </w:rPr>
-        <w:t>(John_Dorney, 2012)</w:t>
-      </w:r>
-      <w:r>
-        <w:rPr>
-          <w:rFonts w:ascii="Times New Roman" w:hAnsi="Times New Roman" w:cs="Times New Roman"/>
-          <w:sz w:val="24"/>
-          <w:szCs w:val="24"/>
-          <w:lang w:val="en-US"/>
-        </w:rPr>
-        <w:t>, we know that when a country is in conflict, birth rates decrease, and death rates go the opposite way.</w:t>
-      </w:r>
-    </w:p>
-    <w:p>
-      <w:pPr>
-        <w:pStyle w:val="ListParagraph"/>
-        <w:numPr>
-          <w:ilvl w:val="0"/>
-          <w:numId w:val="5"/>
-        </w:numPr>
-        <w:rPr>
-          <w:rFonts w:ascii="Times New Roman" w:hAnsi="Times New Roman" w:cs="Times New Roman"/>
-          <w:sz w:val="24"/>
-          <w:szCs w:val="24"/>
-          <w:lang w:val="en-US"/>
-        </w:rPr>
-      </w:pPr>
-      <w:r>
-        <w:rPr>
-          <w:rFonts w:ascii="Times New Roman" w:hAnsi="Times New Roman" w:cs="Times New Roman"/>
-          <w:sz w:val="24"/>
-          <w:szCs w:val="24"/>
-          <w:lang w:val="en-US"/>
-        </w:rPr>
-        <w:t xml:space="preserve">Anglo-Irish economic war (1932-1938), Ireland had introduced protectionist policies that generated an economic war with Britain </w:t>
-      </w:r>
-      <w:r>
-        <w:rPr>
-          <w:rFonts w:ascii="Times New Roman" w:hAnsi="Times New Roman" w:cs="Times New Roman"/>
-          <w:sz w:val="24"/>
-          <w:szCs w:val="24"/>
-          <w:lang w:val="en-US"/>
-        </w:rPr>
-        <w:t>(cain.ulster.ac.uk, n.d.)</w:t>
-      </w:r>
-      <w:r>
-        <w:rPr>
-          <w:rFonts w:ascii="Times New Roman" w:hAnsi="Times New Roman" w:cs="Times New Roman"/>
-          <w:sz w:val="24"/>
-          <w:szCs w:val="24"/>
-          <w:lang w:val="en-US"/>
-        </w:rPr>
-        <w:t>.</w:t>
-      </w:r>
-    </w:p>
-    <w:p>
-      <w:pPr>
-        <w:pStyle w:val="ListParagraph"/>
-        <w:numPr>
-          <w:ilvl w:val="0"/>
-          <w:numId w:val="5"/>
-        </w:numPr>
-        <w:rPr>
-          <w:rFonts w:ascii="Times New Roman" w:hAnsi="Times New Roman" w:cs="Times New Roman"/>
-          <w:sz w:val="24"/>
-          <w:szCs w:val="24"/>
-          <w:lang w:val="en-US"/>
-        </w:rPr>
-      </w:pPr>
-      <w:r>
-        <w:rPr>
-          <w:rFonts w:ascii="Times New Roman" w:hAnsi="Times New Roman" w:cs="Times New Roman"/>
-          <w:sz w:val="24"/>
-          <w:szCs w:val="24"/>
-          <w:lang w:val="en-US"/>
-        </w:rPr>
-        <w:t>Mass emigration 1945-1960</w:t>
-      </w:r>
-      <w:r>
-        <w:rPr>
-          <w:rFonts w:ascii="Times New Roman" w:hAnsi="Times New Roman" w:cs="Times New Roman"/>
-          <w:sz w:val="24"/>
-          <w:szCs w:val="24"/>
-          <w:lang w:val="en-US"/>
-        </w:rPr>
-        <w:t xml:space="preserve"> </w:t>
-      </w:r>
-      <w:r>
-        <w:rPr>
-          <w:rFonts w:ascii="Times New Roman" w:hAnsi="Times New Roman" w:cs="Times New Roman"/>
-          <w:sz w:val="24"/>
-          <w:szCs w:val="24"/>
-          <w:lang w:val="en-US"/>
-        </w:rPr>
-        <w:t>(www.encyclopedia.com, n.d.)</w:t>
-      </w:r>
-      <w:r>
-        <w:rPr>
-          <w:rFonts w:ascii="Times New Roman" w:hAnsi="Times New Roman" w:cs="Times New Roman"/>
-          <w:sz w:val="24"/>
-          <w:szCs w:val="24"/>
-          <w:lang w:val="en-US"/>
-        </w:rPr>
-        <w:t>, we can also see a drop during th</w:t>
-      </w:r>
-      <w:r>
-        <w:rPr>
-          <w:rFonts w:ascii="Times New Roman" w:hAnsi="Times New Roman" w:cs="Times New Roman"/>
-          <w:sz w:val="24"/>
-          <w:szCs w:val="24"/>
-          <w:lang w:val="en-US"/>
-        </w:rPr>
-        <w:t>at time in Figure 1.</w:t>
-      </w:r>
-    </w:p>
-    <w:p>
-      <w:pPr>
-        <w:pStyle w:val="ListParagraph"/>
-        <w:numPr>
-          <w:ilvl w:val="0"/>
-          <w:numId w:val="5"/>
-        </w:numPr>
-        <w:rPr>
-          <w:rFonts w:ascii="Times New Roman" w:hAnsi="Times New Roman" w:cs="Times New Roman"/>
-          <w:sz w:val="24"/>
-          <w:szCs w:val="24"/>
-          <w:lang w:val="en-US"/>
-        </w:rPr>
-      </w:pPr>
-      <w:r>
-        <w:rPr>
-          <w:rFonts w:ascii="Times New Roman" w:hAnsi="Times New Roman" w:cs="Times New Roman"/>
-          <w:sz w:val="24"/>
-          <w:szCs w:val="24"/>
-          <w:lang w:val="en-US"/>
-        </w:rPr>
-        <w:t>19</w:t>
-      </w:r>
-      <w:r>
-        <w:rPr>
-          <w:rFonts w:ascii="Times New Roman" w:hAnsi="Times New Roman" w:cs="Times New Roman"/>
-          <w:sz w:val="24"/>
-          <w:szCs w:val="24"/>
-          <w:lang w:val="en-US"/>
-        </w:rPr>
-        <w:t>73 Ireland joins the EU</w:t>
-      </w:r>
-      <w:r>
-        <w:rPr>
-          <w:rFonts w:ascii="Times New Roman" w:hAnsi="Times New Roman" w:cs="Times New Roman"/>
-          <w:sz w:val="24"/>
-          <w:szCs w:val="24"/>
-          <w:lang w:val="en-US"/>
-        </w:rPr>
-        <w:t xml:space="preserve"> </w:t>
-      </w:r>
-      <w:r>
-        <w:rPr>
-          <w:rFonts w:ascii="Times New Roman" w:hAnsi="Times New Roman" w:cs="Times New Roman"/>
-          <w:sz w:val="24"/>
-          <w:szCs w:val="24"/>
-          <w:lang w:val="en-US"/>
-        </w:rPr>
-        <w:t>(European Commission, n.d.)</w:t>
-      </w:r>
-      <w:r>
-        <w:rPr>
-          <w:rFonts w:ascii="Times New Roman" w:hAnsi="Times New Roman" w:cs="Times New Roman"/>
-          <w:sz w:val="24"/>
-          <w:szCs w:val="24"/>
-          <w:lang w:val="en-US"/>
-        </w:rPr>
-        <w:t xml:space="preserve">, this will have beneficial effects on </w:t>
-      </w:r>
-      <w:r>
-        <w:rPr>
-          <w:rFonts w:ascii="Times New Roman" w:hAnsi="Times New Roman" w:cs="Times New Roman"/>
-          <w:sz w:val="24"/>
-          <w:szCs w:val="24"/>
-          <w:lang w:val="en-US"/>
-        </w:rPr>
-        <w:t xml:space="preserve">the population from the graph is visible that from that year onwards the population constantly has </w:t>
-      </w:r>
-      <w:r>
-        <w:rPr>
-          <w:rFonts w:ascii="Times New Roman" w:hAnsi="Times New Roman" w:cs="Times New Roman"/>
-          <w:sz w:val="24"/>
-          <w:szCs w:val="24"/>
-          <w:lang w:val="en-US"/>
-        </w:rPr>
-        <w:t>been growing.</w:t>
-      </w:r>
-    </w:p>
-    <w:p>
-      <w:pPr>
-        <w:pStyle w:val="ListParagraph"/>
-        <w:numPr>
-          <w:ilvl w:val="0"/>
-          <w:numId w:val="5"/>
-        </w:numPr>
-        <w:rPr>
-          <w:rFonts w:ascii="Times New Roman" w:hAnsi="Times New Roman" w:cs="Times New Roman"/>
-          <w:sz w:val="24"/>
-          <w:szCs w:val="24"/>
-          <w:lang w:val="en-US"/>
-        </w:rPr>
-      </w:pPr>
-      <w:r>
-        <w:rPr>
-          <w:rFonts w:ascii="Times New Roman" w:hAnsi="Times New Roman" w:cs="Times New Roman"/>
+          <w:rFonts w:ascii="Arial" w:hAnsi="Arial" w:cs="Arial"/>
           <w:i/>
           <w:iCs/>
           <w:sz w:val="24"/>
           <w:szCs w:val="24"/>
           <w:lang w:val="en-US"/>
         </w:rPr>
-        <w:t>“The Celtic Tiger”</w:t>
-      </w:r>
-      <w:r>
-        <w:rPr>
-          <w:rFonts w:ascii="Times New Roman" w:hAnsi="Times New Roman" w:cs="Times New Roman"/>
-          <w:sz w:val="24"/>
-          <w:szCs w:val="24"/>
-          <w:lang w:val="en-US"/>
-        </w:rPr>
-        <w:t xml:space="preserve">, years 1995 to 2007 </w:t>
-      </w:r>
-      <w:r>
-        <w:rPr>
-          <w:rFonts w:ascii="Times New Roman" w:hAnsi="Times New Roman" w:cs="Times New Roman"/>
-          <w:sz w:val="24"/>
-          <w:szCs w:val="24"/>
-          <w:lang w:val="en-US"/>
-        </w:rPr>
-        <w:t xml:space="preserve">period of </w:t>
-      </w:r>
-      <w:r>
-        <w:rPr>
-          <w:rFonts w:ascii="Times New Roman" w:hAnsi="Times New Roman" w:cs="Times New Roman"/>
-          <w:sz w:val="24"/>
-          <w:szCs w:val="24"/>
-          <w:lang w:val="en-US"/>
-        </w:rPr>
-        <w:t>huge economic grow</w:t>
-      </w:r>
-      <w:r>
-        <w:rPr>
-          <w:rFonts w:ascii="Times New Roman" w:hAnsi="Times New Roman" w:cs="Times New Roman"/>
-          <w:sz w:val="24"/>
-          <w:szCs w:val="24"/>
-          <w:lang w:val="en-US"/>
-        </w:rPr>
-        <w:t>,</w:t>
-      </w:r>
-      <w:r>
-        <w:rPr>
-          <w:rFonts w:ascii="Times New Roman" w:hAnsi="Times New Roman" w:cs="Times New Roman"/>
-          <w:sz w:val="24"/>
-          <w:szCs w:val="24"/>
-          <w:lang w:val="en-US"/>
-        </w:rPr>
-        <w:t xml:space="preserve"> implementation of low corporate taxes</w:t>
-      </w:r>
-      <w:r>
-        <w:rPr>
-          <w:rFonts w:ascii="Times New Roman" w:hAnsi="Times New Roman" w:cs="Times New Roman"/>
-          <w:sz w:val="24"/>
-          <w:szCs w:val="24"/>
-          <w:lang w:val="en-US"/>
-        </w:rPr>
-        <w:t xml:space="preserve"> (</w:t>
-      </w:r>
-      <w:r>
-        <w:rPr>
-          <w:rFonts w:ascii="Times New Roman" w:hAnsi="Times New Roman" w:cs="Times New Roman"/>
-          <w:sz w:val="24"/>
-          <w:szCs w:val="24"/>
-          <w:lang w:val="en-US"/>
-        </w:rPr>
-        <w:t>Investopedia.</w:t>
-      </w:r>
-      <w:r>
-        <w:rPr>
-          <w:rFonts w:ascii="Times New Roman" w:hAnsi="Times New Roman" w:cs="Times New Roman"/>
-          <w:sz w:val="24"/>
-          <w:szCs w:val="24"/>
-          <w:lang w:val="en-US"/>
-        </w:rPr>
-        <w:t>,</w:t>
-      </w:r>
-      <w:r>
-        <w:rPr>
-          <w:rFonts w:ascii="Times New Roman" w:hAnsi="Times New Roman" w:cs="Times New Roman"/>
-          <w:sz w:val="24"/>
-          <w:szCs w:val="24"/>
-          <w:lang w:val="en-US"/>
-        </w:rPr>
-        <w:t xml:space="preserve"> n.d.</w:t>
-      </w:r>
-      <w:r>
-        <w:rPr>
-          <w:rFonts w:ascii="Times New Roman" w:hAnsi="Times New Roman" w:cs="Times New Roman"/>
-          <w:sz w:val="24"/>
-          <w:szCs w:val="24"/>
-          <w:lang w:val="en-US"/>
-        </w:rPr>
-        <w:t>).</w:t>
-      </w:r>
-    </w:p>
-    <w:p>
-      <w:pPr>
-        <w:rPr>
-          <w:rFonts w:ascii="Times New Roman" w:hAnsi="Times New Roman" w:cs="Times New Roman"/>
-          <w:sz w:val="24"/>
-          <w:szCs w:val="24"/>
-          <w:lang w:val="en-US"/>
-        </w:rPr>
-      </w:pPr>
-      <w:r>
-        <w:rPr>
-          <w:rFonts w:ascii="Times New Roman" w:hAnsi="Times New Roman" w:cs="Times New Roman"/>
-          <w:sz w:val="24"/>
-          <w:szCs w:val="24"/>
-          <w:lang w:val="en-US"/>
-        </w:rPr>
-        <w:t>In a nutshell these are the factors that explain Figure 1</w:t>
-      </w:r>
-      <w:r>
-        <w:rPr>
-          <w:rFonts w:ascii="Times New Roman" w:hAnsi="Times New Roman" w:cs="Times New Roman"/>
-          <w:sz w:val="24"/>
-          <w:szCs w:val="24"/>
-          <w:lang w:val="en-US"/>
-        </w:rPr>
-        <w:t xml:space="preserve">, I know I am referring very often to economic factors also, but I firmly believe that </w:t>
-      </w:r>
-      <w:r>
-        <w:rPr>
-          <w:rFonts w:ascii="Times New Roman" w:hAnsi="Times New Roman" w:cs="Times New Roman"/>
-          <w:sz w:val="24"/>
-          <w:szCs w:val="24"/>
-          <w:lang w:val="en-US"/>
-        </w:rPr>
-        <w:t>economy and population go hand in hand</w:t>
-      </w:r>
-      <w:r>
-        <w:rPr>
-          <w:rFonts w:ascii="Times New Roman" w:hAnsi="Times New Roman" w:cs="Times New Roman"/>
-          <w:sz w:val="24"/>
-          <w:szCs w:val="24"/>
-          <w:lang w:val="en-US"/>
-        </w:rPr>
-        <w:t>.</w:t>
-      </w:r>
-    </w:p>
-    <w:p>
-      <w:pPr>
-        <w:pStyle w:val="ListParagraph"/>
+      </w:pPr>
+    </w:p>
+    <w:p>
+      <w:pPr>
         <w:rPr>
           <w:rFonts w:ascii="Arial" w:hAnsi="Arial" w:cs="Arial"/>
           <w:i/>
@@ -2548,6 +2664,16 @@
       <w:pPr>
         <w:rPr>
           <w:rFonts w:ascii="Arial" w:hAnsi="Arial" w:cs="Arial"/>
+          <w:sz w:val="24"/>
+          <w:szCs w:val="24"/>
+          <w:lang w:val="en-US"/>
+        </w:rPr>
+      </w:pPr>
+    </w:p>
+    <w:p>
+      <w:pPr>
+        <w:rPr>
+          <w:rFonts w:ascii="Arial" w:hAnsi="Arial" w:cs="Arial"/>
           <w:i/>
           <w:iCs/>
           <w:sz w:val="24"/>
@@ -2555,9 +2681,16 @@
           <w:lang w:val="en-US"/>
         </w:rPr>
       </w:pPr>
-    </w:p>
-    <w:p>
-      <w:pPr>
+      <w:r>
+        <w:rPr>
+          <w:rFonts w:ascii="Arial" w:hAnsi="Arial" w:cs="Arial"/>
+          <w:sz w:val="24"/>
+          <w:szCs w:val="24"/>
+          <w:lang w:val="en-US"/>
+        </w:rPr>
+        <w:t xml:space="preserve">2.3.2 </w:t>
+      </w:r>
+      <w:r>
         <w:rPr>
           <w:rFonts w:ascii="Arial" w:hAnsi="Arial" w:cs="Arial"/>
           <w:i/>
@@ -2566,20 +2699,9 @@
           <w:szCs w:val="24"/>
           <w:lang w:val="en-US"/>
         </w:rPr>
-      </w:pPr>
-    </w:p>
-    <w:p>
-      <w:pPr>
-        <w:rPr>
-          <w:rFonts w:ascii="Arial" w:hAnsi="Arial" w:cs="Arial"/>
-          <w:sz w:val="24"/>
-          <w:szCs w:val="24"/>
-          <w:lang w:val="en-US"/>
-        </w:rPr>
-      </w:pPr>
-    </w:p>
-    <w:p>
-      <w:pPr>
+        <w:t xml:space="preserve">Population </w:t>
+      </w:r>
+      <w:r>
         <w:rPr>
           <w:rFonts w:ascii="Arial" w:hAnsi="Arial" w:cs="Arial"/>
           <w:i/>
@@ -2588,6 +2710,997 @@
           <w:szCs w:val="24"/>
           <w:lang w:val="en-US"/>
         </w:rPr>
+        <w:t>growth</w:t>
+      </w:r>
+    </w:p>
+    <w:p>
+      <w:pPr>
+        <w:rPr>
+          <w:rFonts w:ascii="Times New Roman" w:hAnsi="Times New Roman" w:cs="Times New Roman"/>
+          <w:sz w:val="24"/>
+          <w:szCs w:val="24"/>
+          <w:lang w:val="en-US"/>
+        </w:rPr>
+      </w:pPr>
+      <w:r>
+        <w:rPr>
+          <w:rFonts w:ascii="Times New Roman" w:hAnsi="Times New Roman" w:cs="Times New Roman"/>
+          <w:sz w:val="24"/>
+          <w:szCs w:val="24"/>
+          <w:lang w:val="en-US"/>
+        </w:rPr>
+        <w:t xml:space="preserve">In this section we will dig deeper into </w:t>
+      </w:r>
+      <w:r>
+        <w:rPr>
+          <w:rFonts w:ascii="Times New Roman" w:hAnsi="Times New Roman" w:cs="Times New Roman"/>
+          <w:sz w:val="24"/>
+          <w:szCs w:val="24"/>
+          <w:lang w:val="en-US"/>
+        </w:rPr>
+        <w:t xml:space="preserve">population growth as we have data from 1987 with several </w:t>
+      </w:r>
+      <w:r>
+        <w:rPr>
+          <w:rFonts w:ascii="Times New Roman" w:hAnsi="Times New Roman" w:cs="Times New Roman"/>
+          <w:i/>
+          <w:iCs/>
+          <w:sz w:val="24"/>
+          <w:szCs w:val="24"/>
+          <w:lang w:val="en-US"/>
+        </w:rPr>
+        <w:t>components</w:t>
+      </w:r>
+      <w:r>
+        <w:rPr>
+          <w:rFonts w:ascii="Times New Roman" w:hAnsi="Times New Roman" w:cs="Times New Roman"/>
+          <w:i/>
+          <w:iCs/>
+          <w:sz w:val="24"/>
+          <w:szCs w:val="24"/>
+          <w:lang w:val="en-US"/>
+        </w:rPr>
+        <w:t xml:space="preserve"> </w:t>
+      </w:r>
+      <w:r>
+        <w:rPr>
+          <w:rFonts w:ascii="Times New Roman" w:hAnsi="Times New Roman" w:cs="Times New Roman"/>
+          <w:sz w:val="24"/>
+          <w:szCs w:val="24"/>
+          <w:lang w:val="en-US"/>
+        </w:rPr>
+        <w:t xml:space="preserve">such as </w:t>
+      </w:r>
+      <w:r>
+        <w:rPr>
+          <w:rFonts w:ascii="Times New Roman" w:hAnsi="Times New Roman" w:cs="Times New Roman"/>
+          <w:i/>
+          <w:iCs/>
+          <w:sz w:val="24"/>
+          <w:szCs w:val="24"/>
+          <w:lang w:val="en-US"/>
+        </w:rPr>
+        <w:t>annual birt</w:t>
+      </w:r>
+      <w:r>
+        <w:rPr>
+          <w:rFonts w:ascii="Times New Roman" w:hAnsi="Times New Roman" w:cs="Times New Roman"/>
+          <w:i/>
+          <w:iCs/>
+          <w:sz w:val="24"/>
+          <w:szCs w:val="24"/>
+          <w:lang w:val="en-US"/>
+        </w:rPr>
+        <w:t>hs</w:t>
+      </w:r>
+      <w:r>
+        <w:rPr>
+          <w:rFonts w:ascii="Times New Roman" w:hAnsi="Times New Roman" w:cs="Times New Roman"/>
+          <w:sz w:val="24"/>
+          <w:szCs w:val="24"/>
+          <w:lang w:val="en-US"/>
+        </w:rPr>
+        <w:t xml:space="preserve"> and </w:t>
+      </w:r>
+      <w:r>
+        <w:rPr>
+          <w:rFonts w:ascii="Times New Roman" w:hAnsi="Times New Roman" w:cs="Times New Roman"/>
+          <w:i/>
+          <w:iCs/>
+          <w:sz w:val="24"/>
+          <w:szCs w:val="24"/>
+          <w:lang w:val="en-US"/>
+        </w:rPr>
+        <w:t>annual deaths</w:t>
+      </w:r>
+      <w:r>
+        <w:rPr>
+          <w:rFonts w:ascii="Times New Roman" w:hAnsi="Times New Roman" w:cs="Times New Roman"/>
+          <w:i/>
+          <w:iCs/>
+          <w:sz w:val="24"/>
+          <w:szCs w:val="24"/>
+          <w:lang w:val="en-US"/>
+        </w:rPr>
+        <w:t xml:space="preserve"> </w:t>
+      </w:r>
+      <w:r>
+        <w:rPr>
+          <w:rFonts w:ascii="Times New Roman" w:hAnsi="Times New Roman" w:cs="Times New Roman"/>
+          <w:sz w:val="24"/>
+          <w:szCs w:val="24"/>
+          <w:lang w:val="en-US"/>
+        </w:rPr>
+        <w:t xml:space="preserve">that will allow us to </w:t>
+      </w:r>
+      <w:r>
+        <w:rPr>
+          <w:rFonts w:ascii="Times New Roman" w:hAnsi="Times New Roman" w:cs="Times New Roman"/>
+          <w:sz w:val="24"/>
+          <w:szCs w:val="24"/>
+          <w:lang w:val="en-US"/>
+        </w:rPr>
+        <w:t>calculate the natural increase rate (NIR)</w:t>
+      </w:r>
+      <w:r>
+        <w:rPr>
+          <w:rFonts w:ascii="Times New Roman" w:hAnsi="Times New Roman" w:cs="Times New Roman"/>
+          <w:sz w:val="24"/>
+          <w:szCs w:val="24"/>
+          <w:lang w:val="en-US"/>
+        </w:rPr>
+        <w:t>:</w:t>
+      </w:r>
+    </w:p>
+    <w:p>
+      <w:pPr>
+        <w:rPr>
+          <w:rFonts w:ascii="Times New Roman" w:hAnsi="Times New Roman" w:cs="Times New Roman"/>
+          <w:i/>
+          <w:iCs/>
+          <w:sz w:val="24"/>
+          <w:szCs w:val="24"/>
+          <w:lang w:val="en-US"/>
+        </w:rPr>
+      </w:pPr>
+      <w:r>
+        <w:rPr>
+          <w:rFonts w:ascii="Times New Roman" w:hAnsi="Times New Roman" w:cs="Times New Roman"/>
+          <w:sz w:val="24"/>
+          <w:szCs w:val="24"/>
+          <w:lang w:val="en-US"/>
+        </w:rPr>
+        <w:tab/>
+      </w:r>
+      <w:r>
+        <w:rPr>
+          <w:rFonts w:ascii="Times New Roman" w:hAnsi="Times New Roman" w:cs="Times New Roman"/>
+          <w:sz w:val="24"/>
+          <w:szCs w:val="24"/>
+          <w:lang w:val="en-US"/>
+        </w:rPr>
+        <w:tab/>
+      </w:r>
+      <w:r>
+        <w:rPr>
+          <w:rFonts w:ascii="Times New Roman" w:hAnsi="Times New Roman" w:cs="Times New Roman"/>
+          <w:sz w:val="24"/>
+          <w:szCs w:val="24"/>
+          <w:lang w:val="en-US"/>
+        </w:rPr>
+        <w:tab/>
+      </w:r>
+      <w:r>
+        <w:rPr>
+          <w:rFonts w:ascii="Times New Roman" w:hAnsi="Times New Roman" w:cs="Times New Roman"/>
+          <w:sz w:val="24"/>
+          <w:szCs w:val="24"/>
+          <w:lang w:val="en-US"/>
+        </w:rPr>
+        <w:tab/>
+      </w:r>
+      <w:r>
+        <w:rPr>
+          <w:rFonts w:ascii="Times New Roman" w:hAnsi="Times New Roman" w:cs="Times New Roman"/>
+          <w:noProof/>
+          <w:sz w:val="24"/>
+          <w:szCs w:val="24"/>
+          <w:lang w:val="en-US"/>
+        </w:rPr>
+        <w:drawing>
+          <wp:inline distT="0" distB="0" distL="0" distR="0" wp14:anchorId="6A3A08E0" wp14:editId="4F7367D2">
+            <wp:extent cx="2187130" cy="1928027"/>
+            <wp:effectExtent l="0" t="0" r="3810" b="0"/>
+            <wp:docPr id="848462610" name="Picture 1" descr="A white background with black text&#10;&#10;Description automatically generated"/>
+            <wp:cNvGraphicFramePr>
+              <a:graphicFrameLocks xmlns:a="http://schemas.openxmlformats.org/drawingml/2006/main" noChangeAspect="1"/>
+            </wp:cNvGraphicFramePr>
+            <a:graphic xmlns:a="http://schemas.openxmlformats.org/drawingml/2006/main">
+              <a:graphicData uri="http://schemas.openxmlformats.org/drawingml/2006/picture">
+                <pic:pic xmlns:pic="http://schemas.openxmlformats.org/drawingml/2006/picture">
+                  <pic:nvPicPr>
+                    <pic:cNvPr id="848462610" name="Picture 1" descr="A white background with black text&#10;&#10;Description automatically generated"/>
+                    <pic:cNvPicPr/>
+                  </pic:nvPicPr>
+                  <pic:blipFill>
+                    <a:blip r:embed="rId10"/>
+                    <a:stretch>
+                      <a:fillRect/>
+                    </a:stretch>
+                  </pic:blipFill>
+                  <pic:spPr>
+                    <a:xfrm>
+                      <a:off x="0" y="0"/>
+                      <a:ext cx="2187130" cy="1928027"/>
+                    </a:xfrm>
+                    <a:prstGeom prst="rect">
+                      <a:avLst/>
+                    </a:prstGeom>
+                  </pic:spPr>
+                </pic:pic>
+              </a:graphicData>
+            </a:graphic>
+          </wp:inline>
+        </w:drawing>
+      </w:r>
+    </w:p>
+    <w:p>
+      <w:pPr>
+        <w:rPr>
+          <w:rFonts w:ascii="Times New Roman" w:hAnsi="Times New Roman" w:cs="Times New Roman"/>
+          <w:sz w:val="24"/>
+          <w:szCs w:val="24"/>
+          <w:lang w:val="en-US"/>
+        </w:rPr>
+      </w:pPr>
+      <w:r>
+        <w:rPr>
+          <w:rFonts w:ascii="Times New Roman" w:hAnsi="Times New Roman" w:cs="Times New Roman"/>
+          <w:i/>
+          <w:iCs/>
+          <w:sz w:val="24"/>
+          <w:szCs w:val="24"/>
+          <w:lang w:val="en-US"/>
+        </w:rPr>
+        <w:tab/>
+      </w:r>
+      <w:r>
+        <w:rPr>
+          <w:rFonts w:ascii="Times New Roman" w:hAnsi="Times New Roman" w:cs="Times New Roman"/>
+          <w:i/>
+          <w:iCs/>
+          <w:sz w:val="24"/>
+          <w:szCs w:val="24"/>
+          <w:lang w:val="en-US"/>
+        </w:rPr>
+        <w:tab/>
+      </w:r>
+      <w:r>
+        <w:rPr>
+          <w:rFonts w:ascii="Times New Roman" w:hAnsi="Times New Roman" w:cs="Times New Roman"/>
+          <w:i/>
+          <w:iCs/>
+          <w:sz w:val="24"/>
+          <w:szCs w:val="24"/>
+          <w:lang w:val="en-US"/>
+        </w:rPr>
+        <w:tab/>
+      </w:r>
+      <w:r>
+        <w:rPr>
+          <w:rFonts w:ascii="Times New Roman" w:hAnsi="Times New Roman" w:cs="Times New Roman"/>
+          <w:i/>
+          <w:iCs/>
+          <w:sz w:val="24"/>
+          <w:szCs w:val="24"/>
+          <w:lang w:val="en-US"/>
+        </w:rPr>
+        <w:tab/>
+      </w:r>
+      <w:r>
+        <w:rPr>
+          <w:rFonts w:ascii="Times New Roman" w:hAnsi="Times New Roman" w:cs="Times New Roman"/>
+          <w:sz w:val="24"/>
+          <w:szCs w:val="24"/>
+          <w:lang w:val="en-US"/>
+        </w:rPr>
+        <w:t xml:space="preserve">Figure </w:t>
+      </w:r>
+      <w:r>
+        <w:rPr>
+          <w:rFonts w:ascii="Times New Roman" w:hAnsi="Times New Roman" w:cs="Times New Roman"/>
+          <w:sz w:val="24"/>
+          <w:szCs w:val="24"/>
+          <w:lang w:val="en-US"/>
+        </w:rPr>
+        <w:t>3</w:t>
+      </w:r>
+      <w:r>
+        <w:rPr>
+          <w:rFonts w:ascii="Times New Roman" w:hAnsi="Times New Roman" w:cs="Times New Roman"/>
+          <w:sz w:val="24"/>
+          <w:szCs w:val="24"/>
+          <w:lang w:val="en-US"/>
+        </w:rPr>
+        <w:t xml:space="preserve">: </w:t>
+      </w:r>
+      <w:r>
+        <w:rPr>
+          <w:rFonts w:ascii="Times New Roman" w:hAnsi="Times New Roman" w:cs="Times New Roman"/>
+          <w:sz w:val="24"/>
+          <w:szCs w:val="24"/>
+          <w:lang w:val="en-US"/>
+        </w:rPr>
+        <w:t>NIR, CBR and CDR</w:t>
+      </w:r>
+      <w:r>
+        <w:rPr>
+          <w:rFonts w:ascii="Times New Roman" w:hAnsi="Times New Roman" w:cs="Times New Roman"/>
+          <w:sz w:val="24"/>
+          <w:szCs w:val="24"/>
+          <w:lang w:val="en-US"/>
+        </w:rPr>
+        <w:t xml:space="preserve"> </w:t>
+      </w:r>
+      <w:r>
+        <w:rPr>
+          <w:rFonts w:ascii="Times New Roman" w:hAnsi="Times New Roman" w:cs="Times New Roman"/>
+          <w:sz w:val="24"/>
+          <w:szCs w:val="24"/>
+          <w:lang w:val="en-US"/>
+        </w:rPr>
+        <w:t>formulas</w:t>
+      </w:r>
+    </w:p>
+    <w:p>
+      <w:pPr>
+        <w:rPr>
+          <w:rFonts w:ascii="Times New Roman" w:hAnsi="Times New Roman" w:cs="Times New Roman"/>
+          <w:sz w:val="24"/>
+          <w:szCs w:val="24"/>
+          <w:lang w:val="en-US"/>
+        </w:rPr>
+      </w:pPr>
+    </w:p>
+    <w:p>
+      <w:pPr>
+        <w:rPr>
+          <w:rFonts w:ascii="Times New Roman" w:hAnsi="Times New Roman" w:cs="Times New Roman"/>
+          <w:sz w:val="24"/>
+          <w:szCs w:val="24"/>
+          <w:lang w:val="en-US"/>
+        </w:rPr>
+      </w:pPr>
+      <w:r>
+        <w:rPr>
+          <w:rFonts w:ascii="Times New Roman" w:hAnsi="Times New Roman" w:cs="Times New Roman"/>
+          <w:sz w:val="24"/>
+          <w:szCs w:val="24"/>
+          <w:lang w:val="en-US"/>
+        </w:rPr>
+        <w:lastRenderedPageBreak/>
+        <w:t>Also,</w:t>
+      </w:r>
+      <w:r>
+        <w:rPr>
+          <w:rFonts w:ascii="Times New Roman" w:hAnsi="Times New Roman" w:cs="Times New Roman"/>
+          <w:sz w:val="24"/>
+          <w:szCs w:val="24"/>
+          <w:lang w:val="en-US"/>
+        </w:rPr>
+        <w:t xml:space="preserve"> we will be looking at population growth rate</w:t>
+      </w:r>
+      <w:r>
+        <w:rPr>
+          <w:rFonts w:ascii="Times New Roman" w:hAnsi="Times New Roman" w:cs="Times New Roman"/>
+          <w:sz w:val="24"/>
+          <w:szCs w:val="24"/>
+          <w:lang w:val="en-US"/>
+        </w:rPr>
+        <w:t>,</w:t>
+      </w:r>
+      <w:r>
+        <w:rPr>
+          <w:rFonts w:ascii="Times New Roman" w:hAnsi="Times New Roman" w:cs="Times New Roman"/>
+          <w:sz w:val="24"/>
+          <w:szCs w:val="24"/>
+          <w:lang w:val="en-US"/>
+        </w:rPr>
+        <w:t xml:space="preserve"> percentual</w:t>
+      </w:r>
+      <w:r>
+        <w:rPr>
+          <w:rFonts w:ascii="Times New Roman" w:hAnsi="Times New Roman" w:cs="Times New Roman"/>
+          <w:sz w:val="24"/>
+          <w:szCs w:val="24"/>
+          <w:lang w:val="en-US"/>
+        </w:rPr>
+        <w:t xml:space="preserve"> interannual p</w:t>
+      </w:r>
+      <w:r>
+        <w:rPr>
+          <w:rFonts w:ascii="Times New Roman" w:hAnsi="Times New Roman" w:cs="Times New Roman"/>
+          <w:sz w:val="24"/>
+          <w:szCs w:val="24"/>
+          <w:lang w:val="en-US"/>
+        </w:rPr>
+        <w:t>opulation variation:</w:t>
+      </w:r>
+    </w:p>
+    <w:p>
+      <w:pPr>
+        <w:jc w:val="center"/>
+        <w:rPr>
+          <w:rFonts w:ascii="Times New Roman" w:hAnsi="Times New Roman" w:cs="Times New Roman"/>
+          <w:sz w:val="24"/>
+          <w:szCs w:val="24"/>
+          <w:lang w:val="en-US"/>
+        </w:rPr>
+      </w:pPr>
+      <w:r>
+        <w:rPr>
+          <w:rFonts w:ascii="Times New Roman" w:hAnsi="Times New Roman" w:cs="Times New Roman"/>
+          <w:noProof/>
+          <w:sz w:val="24"/>
+          <w:szCs w:val="24"/>
+          <w:lang w:val="en-US"/>
+        </w:rPr>
+        <w:drawing>
+          <wp:inline distT="0" distB="0" distL="0" distR="0" wp14:anchorId="136F7B48" wp14:editId="36D931E1">
+            <wp:extent cx="3581710" cy="655377"/>
+            <wp:effectExtent l="0" t="0" r="0" b="0"/>
+            <wp:docPr id="2098650250" name="Picture 1" descr="A black text on a white background&#10;&#10;Description automatically generated"/>
+            <wp:cNvGraphicFramePr>
+              <a:graphicFrameLocks xmlns:a="http://schemas.openxmlformats.org/drawingml/2006/main" noChangeAspect="1"/>
+            </wp:cNvGraphicFramePr>
+            <a:graphic xmlns:a="http://schemas.openxmlformats.org/drawingml/2006/main">
+              <a:graphicData uri="http://schemas.openxmlformats.org/drawingml/2006/picture">
+                <pic:pic xmlns:pic="http://schemas.openxmlformats.org/drawingml/2006/picture">
+                  <pic:nvPicPr>
+                    <pic:cNvPr id="2098650250" name="Picture 1" descr="A black text on a white background&#10;&#10;Description automatically generated"/>
+                    <pic:cNvPicPr/>
+                  </pic:nvPicPr>
+                  <pic:blipFill>
+                    <a:blip r:embed="rId11"/>
+                    <a:stretch>
+                      <a:fillRect/>
+                    </a:stretch>
+                  </pic:blipFill>
+                  <pic:spPr>
+                    <a:xfrm>
+                      <a:off x="0" y="0"/>
+                      <a:ext cx="3581710" cy="655377"/>
+                    </a:xfrm>
+                    <a:prstGeom prst="rect">
+                      <a:avLst/>
+                    </a:prstGeom>
+                  </pic:spPr>
+                </pic:pic>
+              </a:graphicData>
+            </a:graphic>
+          </wp:inline>
+        </w:drawing>
+      </w:r>
+    </w:p>
+    <w:p>
+      <w:pPr>
+        <w:jc w:val="center"/>
+        <w:rPr>
+          <w:rFonts w:ascii="Times New Roman" w:hAnsi="Times New Roman" w:cs="Times New Roman"/>
+          <w:sz w:val="24"/>
+          <w:szCs w:val="24"/>
+          <w:lang w:val="en-US"/>
+        </w:rPr>
+      </w:pPr>
+      <w:r>
+        <w:rPr>
+          <w:rFonts w:ascii="Times New Roman" w:hAnsi="Times New Roman" w:cs="Times New Roman"/>
+          <w:sz w:val="24"/>
+          <w:szCs w:val="24"/>
+          <w:lang w:val="en-US"/>
+        </w:rPr>
+        <w:t xml:space="preserve">Figure </w:t>
+      </w:r>
+      <w:r>
+        <w:rPr>
+          <w:rFonts w:ascii="Times New Roman" w:hAnsi="Times New Roman" w:cs="Times New Roman"/>
+          <w:sz w:val="24"/>
+          <w:szCs w:val="24"/>
+          <w:lang w:val="en-US"/>
+        </w:rPr>
+        <w:t>4</w:t>
+      </w:r>
+      <w:r>
+        <w:rPr>
+          <w:rFonts w:ascii="Times New Roman" w:hAnsi="Times New Roman" w:cs="Times New Roman"/>
+          <w:sz w:val="24"/>
+          <w:szCs w:val="24"/>
+          <w:lang w:val="en-US"/>
+        </w:rPr>
+        <w:t xml:space="preserve">: </w:t>
+      </w:r>
+      <w:r>
+        <w:rPr>
+          <w:rFonts w:ascii="Times New Roman" w:hAnsi="Times New Roman" w:cs="Times New Roman"/>
+          <w:sz w:val="24"/>
+          <w:szCs w:val="24"/>
+          <w:lang w:val="en-US"/>
+        </w:rPr>
+        <w:t>Population growth r</w:t>
+      </w:r>
+      <w:r>
+        <w:rPr>
+          <w:rFonts w:ascii="Times New Roman" w:hAnsi="Times New Roman" w:cs="Times New Roman"/>
+          <w:sz w:val="24"/>
+          <w:szCs w:val="24"/>
+          <w:lang w:val="en-US"/>
+        </w:rPr>
+        <w:t>ate</w:t>
+      </w:r>
+      <w:r>
+        <w:rPr>
+          <w:rFonts w:ascii="Times New Roman" w:hAnsi="Times New Roman" w:cs="Times New Roman"/>
+          <w:sz w:val="24"/>
+          <w:szCs w:val="24"/>
+          <w:lang w:val="en-US"/>
+        </w:rPr>
+        <w:t xml:space="preserve"> </w:t>
+      </w:r>
+      <w:r>
+        <w:rPr>
+          <w:rFonts w:ascii="Times New Roman" w:hAnsi="Times New Roman" w:cs="Times New Roman"/>
+          <w:sz w:val="24"/>
+          <w:szCs w:val="24"/>
+          <w:lang w:val="en-US"/>
+        </w:rPr>
+        <w:t>formula</w:t>
+      </w:r>
+    </w:p>
+    <w:p>
+      <w:pPr>
+        <w:rPr>
+          <w:rFonts w:ascii="Times New Roman" w:hAnsi="Times New Roman" w:cs="Times New Roman"/>
+          <w:sz w:val="24"/>
+          <w:szCs w:val="24"/>
+          <w:lang w:val="en-US"/>
+        </w:rPr>
+      </w:pPr>
+      <w:r>
+        <w:rPr>
+          <w:rFonts w:ascii="Times New Roman" w:hAnsi="Times New Roman" w:cs="Times New Roman"/>
+          <w:sz w:val="24"/>
+          <w:szCs w:val="24"/>
+          <w:lang w:val="en-US"/>
+        </w:rPr>
+        <w:t>After processing our data</w:t>
+      </w:r>
+      <w:r>
+        <w:rPr>
+          <w:rFonts w:ascii="Times New Roman" w:hAnsi="Times New Roman" w:cs="Times New Roman"/>
+          <w:sz w:val="24"/>
+          <w:szCs w:val="24"/>
+          <w:lang w:val="en-US"/>
+        </w:rPr>
+        <w:t xml:space="preserve"> here are the plots:</w:t>
+      </w:r>
+    </w:p>
+    <w:p>
+      <w:pPr>
+        <w:jc w:val="center"/>
+        <w:rPr>
+          <w:rFonts w:ascii="Arial" w:hAnsi="Arial" w:cs="Arial"/>
+          <w:sz w:val="24"/>
+          <w:szCs w:val="24"/>
+          <w:lang w:val="en-US"/>
+        </w:rPr>
+      </w:pPr>
+      <w:r>
+        <w:rPr>
+          <w:rFonts w:ascii="Arial" w:hAnsi="Arial" w:cs="Arial"/>
+          <w:noProof/>
+          <w:sz w:val="24"/>
+          <w:szCs w:val="24"/>
+          <w:lang w:val="en-US"/>
+        </w:rPr>
+        <w:drawing>
+          <wp:inline distT="0" distB="0" distL="0" distR="0" wp14:anchorId="434DFA9D" wp14:editId="2BE3B3F5">
+            <wp:extent cx="4710523" cy="3301437"/>
+            <wp:effectExtent l="0" t="0" r="0" b="0"/>
+            <wp:docPr id="925124989" name="Picture 1" descr="A graph showing the growth of the country&#10;&#10;Description automatically generated"/>
+            <wp:cNvGraphicFramePr>
+              <a:graphicFrameLocks xmlns:a="http://schemas.openxmlformats.org/drawingml/2006/main" noChangeAspect="1"/>
+            </wp:cNvGraphicFramePr>
+            <a:graphic xmlns:a="http://schemas.openxmlformats.org/drawingml/2006/main">
+              <a:graphicData uri="http://schemas.openxmlformats.org/drawingml/2006/picture">
+                <pic:pic xmlns:pic="http://schemas.openxmlformats.org/drawingml/2006/picture">
+                  <pic:nvPicPr>
+                    <pic:cNvPr id="925124989" name="Picture 1" descr="A graph showing the growth of the country&#10;&#10;Description automatically generated"/>
+                    <pic:cNvPicPr/>
+                  </pic:nvPicPr>
+                  <pic:blipFill>
+                    <a:blip r:embed="rId12"/>
+                    <a:stretch>
+                      <a:fillRect/>
+                    </a:stretch>
+                  </pic:blipFill>
+                  <pic:spPr>
+                    <a:xfrm>
+                      <a:off x="0" y="0"/>
+                      <a:ext cx="4716003" cy="3305278"/>
+                    </a:xfrm>
+                    <a:prstGeom prst="rect">
+                      <a:avLst/>
+                    </a:prstGeom>
+                  </pic:spPr>
+                </pic:pic>
+              </a:graphicData>
+            </a:graphic>
+          </wp:inline>
+        </w:drawing>
+      </w:r>
+    </w:p>
+    <w:p>
+      <w:pPr>
+        <w:jc w:val="center"/>
+        <w:rPr>
+          <w:rFonts w:ascii="Times New Roman" w:hAnsi="Times New Roman" w:cs="Times New Roman"/>
+          <w:sz w:val="24"/>
+          <w:szCs w:val="24"/>
+          <w:lang w:val="en-US"/>
+        </w:rPr>
+      </w:pPr>
+      <w:r>
+        <w:rPr>
+          <w:rFonts w:ascii="Times New Roman" w:hAnsi="Times New Roman" w:cs="Times New Roman"/>
+          <w:sz w:val="24"/>
+          <w:szCs w:val="24"/>
+          <w:lang w:val="en-US"/>
+        </w:rPr>
+        <w:t xml:space="preserve">Figure </w:t>
+      </w:r>
+      <w:r>
+        <w:rPr>
+          <w:rFonts w:ascii="Times New Roman" w:hAnsi="Times New Roman" w:cs="Times New Roman"/>
+          <w:sz w:val="24"/>
+          <w:szCs w:val="24"/>
+          <w:lang w:val="en-US"/>
+        </w:rPr>
+        <w:t>5</w:t>
+      </w:r>
+      <w:r>
+        <w:rPr>
+          <w:rFonts w:ascii="Times New Roman" w:hAnsi="Times New Roman" w:cs="Times New Roman"/>
+          <w:sz w:val="24"/>
+          <w:szCs w:val="24"/>
+          <w:lang w:val="en-US"/>
+        </w:rPr>
+        <w:t xml:space="preserve">: </w:t>
+      </w:r>
+      <w:r>
+        <w:rPr>
+          <w:rFonts w:ascii="Times New Roman" w:hAnsi="Times New Roman" w:cs="Times New Roman"/>
+          <w:sz w:val="24"/>
+          <w:szCs w:val="24"/>
+          <w:lang w:val="en-US"/>
+        </w:rPr>
+        <w:t>NIR plot</w:t>
+      </w:r>
+    </w:p>
+    <w:p>
+      <w:pPr>
+        <w:jc w:val="center"/>
+        <w:rPr>
+          <w:rFonts w:ascii="Arial" w:hAnsi="Arial" w:cs="Arial"/>
+          <w:sz w:val="24"/>
+          <w:szCs w:val="24"/>
+          <w:lang w:val="en-US"/>
+        </w:rPr>
+      </w:pPr>
+      <w:r>
+        <w:rPr>
+          <w:rFonts w:ascii="Arial" w:hAnsi="Arial" w:cs="Arial"/>
+          <w:noProof/>
+          <w:sz w:val="24"/>
+          <w:szCs w:val="24"/>
+          <w:lang w:val="en-US"/>
+        </w:rPr>
+        <w:lastRenderedPageBreak/>
+        <w:drawing>
+          <wp:inline distT="0" distB="0" distL="0" distR="0" wp14:anchorId="3328B11A" wp14:editId="26C0C926">
+            <wp:extent cx="4592717" cy="3336920"/>
+            <wp:effectExtent l="0" t="0" r="0" b="0"/>
+            <wp:docPr id="5854756" name="Picture 1" descr="A graph showing the growth of the country&#10;&#10;Description automatically generated"/>
+            <wp:cNvGraphicFramePr>
+              <a:graphicFrameLocks xmlns:a="http://schemas.openxmlformats.org/drawingml/2006/main" noChangeAspect="1"/>
+            </wp:cNvGraphicFramePr>
+            <a:graphic xmlns:a="http://schemas.openxmlformats.org/drawingml/2006/main">
+              <a:graphicData uri="http://schemas.openxmlformats.org/drawingml/2006/picture">
+                <pic:pic xmlns:pic="http://schemas.openxmlformats.org/drawingml/2006/picture">
+                  <pic:nvPicPr>
+                    <pic:cNvPr id="5854756" name="Picture 1" descr="A graph showing the growth of the country&#10;&#10;Description automatically generated"/>
+                    <pic:cNvPicPr/>
+                  </pic:nvPicPr>
+                  <pic:blipFill>
+                    <a:blip r:embed="rId13"/>
+                    <a:stretch>
+                      <a:fillRect/>
+                    </a:stretch>
+                  </pic:blipFill>
+                  <pic:spPr>
+                    <a:xfrm>
+                      <a:off x="0" y="0"/>
+                      <a:ext cx="4598298" cy="3340975"/>
+                    </a:xfrm>
+                    <a:prstGeom prst="rect">
+                      <a:avLst/>
+                    </a:prstGeom>
+                  </pic:spPr>
+                </pic:pic>
+              </a:graphicData>
+            </a:graphic>
+          </wp:inline>
+        </w:drawing>
+      </w:r>
+    </w:p>
+    <w:p>
+      <w:pPr>
+        <w:jc w:val="center"/>
+        <w:rPr>
+          <w:rFonts w:ascii="Times New Roman" w:hAnsi="Times New Roman" w:cs="Times New Roman"/>
+          <w:sz w:val="24"/>
+          <w:szCs w:val="24"/>
+          <w:lang w:val="en-US"/>
+        </w:rPr>
+      </w:pPr>
+      <w:r>
+        <w:rPr>
+          <w:rFonts w:ascii="Times New Roman" w:hAnsi="Times New Roman" w:cs="Times New Roman"/>
+          <w:sz w:val="24"/>
+          <w:szCs w:val="24"/>
+          <w:lang w:val="en-US"/>
+        </w:rPr>
+        <w:t xml:space="preserve">Figure </w:t>
+      </w:r>
+      <w:r>
+        <w:rPr>
+          <w:rFonts w:ascii="Times New Roman" w:hAnsi="Times New Roman" w:cs="Times New Roman"/>
+          <w:sz w:val="24"/>
+          <w:szCs w:val="24"/>
+          <w:lang w:val="en-US"/>
+        </w:rPr>
+        <w:t>6</w:t>
+      </w:r>
+      <w:r>
+        <w:rPr>
+          <w:rFonts w:ascii="Times New Roman" w:hAnsi="Times New Roman" w:cs="Times New Roman"/>
+          <w:sz w:val="24"/>
+          <w:szCs w:val="24"/>
+          <w:lang w:val="en-US"/>
+        </w:rPr>
+        <w:t xml:space="preserve">: </w:t>
+      </w:r>
+      <w:r>
+        <w:rPr>
+          <w:rFonts w:ascii="Times New Roman" w:hAnsi="Times New Roman" w:cs="Times New Roman"/>
+          <w:sz w:val="24"/>
+          <w:szCs w:val="24"/>
+          <w:lang w:val="en-US"/>
+        </w:rPr>
+        <w:t>Population growth rate plot</w:t>
+      </w:r>
+    </w:p>
+    <w:p>
+      <w:pPr>
+        <w:rPr>
+          <w:rFonts w:ascii="Times New Roman" w:hAnsi="Times New Roman" w:cs="Times New Roman"/>
+          <w:sz w:val="24"/>
+          <w:szCs w:val="24"/>
+          <w:lang w:val="en-US"/>
+        </w:rPr>
+      </w:pPr>
+      <w:r>
+        <w:rPr>
+          <w:rFonts w:ascii="Times New Roman" w:hAnsi="Times New Roman" w:cs="Times New Roman"/>
+          <w:sz w:val="24"/>
+          <w:szCs w:val="24"/>
+          <w:lang w:val="en-US"/>
+        </w:rPr>
+        <w:t>The difference between</w:t>
+      </w:r>
+      <w:r>
+        <w:rPr>
+          <w:rFonts w:ascii="Times New Roman" w:hAnsi="Times New Roman" w:cs="Times New Roman"/>
+          <w:sz w:val="24"/>
+          <w:szCs w:val="24"/>
+          <w:lang w:val="en-US"/>
+        </w:rPr>
+        <w:t xml:space="preserve"> the two </w:t>
+      </w:r>
+      <w:r>
+        <w:rPr>
+          <w:rFonts w:ascii="Times New Roman" w:hAnsi="Times New Roman" w:cs="Times New Roman"/>
+          <w:sz w:val="24"/>
+          <w:szCs w:val="24"/>
+          <w:lang w:val="en-US"/>
+        </w:rPr>
+        <w:t xml:space="preserve">is </w:t>
+      </w:r>
+      <w:r>
+        <w:rPr>
+          <w:rFonts w:ascii="Times New Roman" w:hAnsi="Times New Roman" w:cs="Times New Roman"/>
+          <w:sz w:val="24"/>
+          <w:szCs w:val="24"/>
+          <w:lang w:val="en-US"/>
+        </w:rPr>
+        <w:t xml:space="preserve">the </w:t>
+      </w:r>
+      <w:r>
+        <w:rPr>
+          <w:rFonts w:ascii="Times New Roman" w:hAnsi="Times New Roman" w:cs="Times New Roman"/>
+          <w:i/>
+          <w:iCs/>
+          <w:sz w:val="24"/>
+          <w:szCs w:val="24"/>
+          <w:lang w:val="en-US"/>
+        </w:rPr>
+        <w:t xml:space="preserve">net </w:t>
+      </w:r>
+      <w:r>
+        <w:rPr>
+          <w:rFonts w:ascii="Times New Roman" w:hAnsi="Times New Roman" w:cs="Times New Roman"/>
+          <w:i/>
+          <w:iCs/>
+          <w:sz w:val="24"/>
+          <w:szCs w:val="24"/>
+          <w:lang w:val="en-US"/>
+        </w:rPr>
+        <w:t>migration</w:t>
+      </w:r>
+      <w:r>
+        <w:rPr>
+          <w:rFonts w:ascii="Times New Roman" w:hAnsi="Times New Roman" w:cs="Times New Roman"/>
+          <w:sz w:val="24"/>
+          <w:szCs w:val="24"/>
+          <w:lang w:val="en-US"/>
+        </w:rPr>
+        <w:t xml:space="preserve">, </w:t>
+      </w:r>
+      <w:r>
+        <w:rPr>
+          <w:rFonts w:ascii="Times New Roman" w:hAnsi="Times New Roman" w:cs="Times New Roman"/>
+          <w:sz w:val="24"/>
+          <w:szCs w:val="24"/>
+          <w:lang w:val="en-US"/>
+        </w:rPr>
+        <w:t xml:space="preserve">that is only considered in </w:t>
+      </w:r>
+      <w:r>
+        <w:rPr>
+          <w:rFonts w:ascii="Times New Roman" w:hAnsi="Times New Roman" w:cs="Times New Roman"/>
+          <w:sz w:val="24"/>
+          <w:szCs w:val="24"/>
+          <w:lang w:val="en-US"/>
+        </w:rPr>
+        <w:t>the population growth rate</w:t>
+      </w:r>
+      <w:r>
+        <w:rPr>
+          <w:rFonts w:ascii="Times New Roman" w:hAnsi="Times New Roman" w:cs="Times New Roman"/>
+          <w:sz w:val="24"/>
+          <w:szCs w:val="24"/>
+          <w:lang w:val="en-US"/>
+        </w:rPr>
+        <w:t xml:space="preserve">. </w:t>
+      </w:r>
+      <w:r>
+        <w:rPr>
+          <w:rFonts w:ascii="Times New Roman" w:hAnsi="Times New Roman" w:cs="Times New Roman"/>
+          <w:sz w:val="24"/>
+          <w:szCs w:val="24"/>
+          <w:lang w:val="en-US"/>
+        </w:rPr>
+        <w:t xml:space="preserve">In section </w:t>
+      </w:r>
+      <w:r>
+        <w:rPr>
+          <w:rFonts w:ascii="Times New Roman" w:hAnsi="Times New Roman" w:cs="Times New Roman"/>
+          <w:sz w:val="24"/>
+          <w:szCs w:val="24"/>
+          <w:lang w:val="en-US"/>
+        </w:rPr>
+        <w:t xml:space="preserve">2.3.5 we will see that from 1987 to 2023 </w:t>
+      </w:r>
+      <w:r>
+        <w:rPr>
+          <w:rFonts w:ascii="Times New Roman" w:hAnsi="Times New Roman" w:cs="Times New Roman"/>
+          <w:i/>
+          <w:iCs/>
+          <w:sz w:val="24"/>
+          <w:szCs w:val="24"/>
+          <w:lang w:val="en-US"/>
+        </w:rPr>
+        <w:t>immigration</w:t>
+      </w:r>
+      <w:r>
+        <w:rPr>
+          <w:rFonts w:ascii="Times New Roman" w:hAnsi="Times New Roman" w:cs="Times New Roman"/>
+          <w:i/>
+          <w:iCs/>
+          <w:sz w:val="24"/>
+          <w:szCs w:val="24"/>
+          <w:lang w:val="en-US"/>
+        </w:rPr>
+        <w:t xml:space="preserve"> </w:t>
+      </w:r>
+      <w:r>
+        <w:rPr>
+          <w:rFonts w:ascii="Times New Roman" w:hAnsi="Times New Roman" w:cs="Times New Roman"/>
+          <w:sz w:val="24"/>
+          <w:szCs w:val="24"/>
+          <w:lang w:val="en-US"/>
+        </w:rPr>
+        <w:t xml:space="preserve">prevail over </w:t>
+      </w:r>
+      <w:r>
+        <w:rPr>
+          <w:rFonts w:ascii="Times New Roman" w:hAnsi="Times New Roman" w:cs="Times New Roman"/>
+          <w:i/>
+          <w:iCs/>
+          <w:sz w:val="24"/>
+          <w:szCs w:val="24"/>
+          <w:lang w:val="en-US"/>
+        </w:rPr>
+        <w:t>emigration</w:t>
+      </w:r>
+      <w:r>
+        <w:rPr>
+          <w:rFonts w:ascii="Times New Roman" w:hAnsi="Times New Roman" w:cs="Times New Roman"/>
+          <w:sz w:val="24"/>
+          <w:szCs w:val="24"/>
+          <w:lang w:val="en-US"/>
+        </w:rPr>
+        <w:t xml:space="preserve"> and that </w:t>
+      </w:r>
+      <w:r>
+        <w:rPr>
+          <w:rFonts w:ascii="Times New Roman" w:hAnsi="Times New Roman" w:cs="Times New Roman"/>
+          <w:sz w:val="24"/>
+          <w:szCs w:val="24"/>
+          <w:lang w:val="en-US"/>
+        </w:rPr>
+        <w:t xml:space="preserve">being a key factor for </w:t>
+      </w:r>
+      <w:r>
+        <w:rPr>
+          <w:rFonts w:ascii="Times New Roman" w:hAnsi="Times New Roman" w:cs="Times New Roman"/>
+          <w:sz w:val="24"/>
+          <w:szCs w:val="24"/>
+          <w:lang w:val="en-US"/>
+        </w:rPr>
+        <w:t>population growth rate in the ROI.</w:t>
+      </w:r>
+    </w:p>
+    <w:p>
+      <w:pPr>
+        <w:jc w:val="center"/>
+        <w:rPr>
+          <w:rFonts w:ascii="Arial" w:hAnsi="Arial" w:cs="Arial"/>
+          <w:sz w:val="24"/>
+          <w:szCs w:val="24"/>
+          <w:lang w:val="en-US"/>
+        </w:rPr>
+      </w:pPr>
+    </w:p>
+    <w:p>
+      <w:pPr>
+        <w:rPr>
+          <w:rFonts w:ascii="Arial" w:hAnsi="Arial" w:cs="Arial"/>
+          <w:i/>
+          <w:iCs/>
+          <w:sz w:val="24"/>
+          <w:szCs w:val="24"/>
+          <w:lang w:val="en-US"/>
+        </w:rPr>
       </w:pPr>
       <w:r>
         <w:rPr>
@@ -2605,7 +3718,7 @@
           <w:szCs w:val="24"/>
           <w:lang w:val="en-US"/>
         </w:rPr>
-        <w:t>2</w:t>
+        <w:t>3</w:t>
       </w:r>
       <w:r>
         <w:rPr>
@@ -2835,7 +3948,7 @@
                     <pic:cNvPicPr/>
                   </pic:nvPicPr>
                   <pic:blipFill>
-                    <a:blip r:embed="rId10"/>
+                    <a:blip r:embed="rId14"/>
                     <a:stretch>
                       <a:fillRect/>
                     </a:stretch>
@@ -2892,7 +4005,7 @@
           <w:szCs w:val="24"/>
           <w:lang w:val="en-US"/>
         </w:rPr>
-        <w:t>3</w:t>
+        <w:t>7</w:t>
       </w:r>
       <w:r>
         <w:rPr>
@@ -2947,7 +4060,7 @@
                     <pic:cNvPicPr/>
                   </pic:nvPicPr>
                   <pic:blipFill>
-                    <a:blip r:embed="rId11"/>
+                    <a:blip r:embed="rId15"/>
                     <a:stretch>
                       <a:fillRect/>
                     </a:stretch>
@@ -3003,7 +4116,7 @@
           <w:szCs w:val="24"/>
           <w:lang w:val="en-US"/>
         </w:rPr>
-        <w:t>4</w:t>
+        <w:t>8</w:t>
       </w:r>
       <w:r>
         <w:rPr>
@@ -3058,7 +4171,7 @@
                     <pic:cNvPicPr/>
                   </pic:nvPicPr>
                   <pic:blipFill>
-                    <a:blip r:embed="rId12"/>
+                    <a:blip r:embed="rId16"/>
                     <a:stretch>
                       <a:fillRect/>
                     </a:stretch>
@@ -3114,7 +4227,7 @@
           <w:szCs w:val="24"/>
           <w:lang w:val="en-US"/>
         </w:rPr>
-        <w:t>5</w:t>
+        <w:t>9</w:t>
       </w:r>
       <w:r>
         <w:rPr>
@@ -3589,7 +4702,7 @@
           <w:szCs w:val="24"/>
           <w:lang w:val="en-US"/>
         </w:rPr>
-        <w:t>3</w:t>
+        <w:t>4</w:t>
       </w:r>
       <w:r>
         <w:rPr>
@@ -3883,7 +4996,7 @@
                     <pic:cNvPicPr/>
                   </pic:nvPicPr>
                   <pic:blipFill>
-                    <a:blip r:embed="rId13"/>
+                    <a:blip r:embed="rId17"/>
                     <a:stretch>
                       <a:fillRect/>
                     </a:stretch>
@@ -3931,7 +5044,25 @@
           <w:szCs w:val="24"/>
           <w:lang w:val="en-US"/>
         </w:rPr>
-        <w:t xml:space="preserve"> 6</w:t>
+        <w:t xml:space="preserve"> </w:t>
+      </w:r>
+      <w:r>
+        <w:rPr>
+          <w:rFonts w:ascii="Times New Roman" w:hAnsi="Times New Roman" w:cs="Times New Roman"/>
+          <w:sz w:val="24"/>
+          <w:szCs w:val="24"/>
+          <w:lang w:val="en-US"/>
+        </w:rPr>
+        <w:t>1</w:t>
+      </w:r>
+      <w:r>
+        <w:rPr>
+          <w:rFonts w:ascii="Times New Roman" w:hAnsi="Times New Roman" w:cs="Times New Roman"/>
+          <w:sz w:val="24"/>
+          <w:szCs w:val="24"/>
+          <w:lang w:val="en-US"/>
+        </w:rPr>
+        <w:t>0</w:t>
       </w:r>
       <w:r>
         <w:rPr>
@@ -4072,7 +5203,7 @@
                     <pic:cNvPicPr/>
                   </pic:nvPicPr>
                   <pic:blipFill>
-                    <a:blip r:embed="rId14"/>
+                    <a:blip r:embed="rId18"/>
                     <a:stretch>
                       <a:fillRect/>
                     </a:stretch>
@@ -4119,7 +5250,16 @@
           <w:szCs w:val="24"/>
           <w:lang w:val="en-US"/>
         </w:rPr>
-        <w:t>7</w:t>
+        <w:t>1</w:t>
+      </w:r>
+      <w:r>
+        <w:rPr>
+          <w:rFonts w:ascii="Times New Roman" w:hAnsi="Times New Roman" w:cs="Times New Roman"/>
+          <w:sz w:val="24"/>
+          <w:szCs w:val="24"/>
+          <w:lang w:val="en-US"/>
+        </w:rPr>
+        <w:t>1</w:t>
       </w:r>
       <w:r>
         <w:rPr>
@@ -4196,7 +5336,25 @@
           <w:szCs w:val="24"/>
           <w:lang w:val="en-US"/>
         </w:rPr>
-        <w:t xml:space="preserve">2.3.3 </w:t>
+        <w:t>2.3.</w:t>
+      </w:r>
+      <w:r>
+        <w:rPr>
+          <w:rFonts w:ascii="Arial" w:hAnsi="Arial" w:cs="Arial"/>
+          <w:sz w:val="24"/>
+          <w:szCs w:val="24"/>
+          <w:lang w:val="en-US"/>
+        </w:rPr>
+        <w:t>5</w:t>
+      </w:r>
+      <w:r>
+        <w:rPr>
+          <w:rFonts w:ascii="Arial" w:hAnsi="Arial" w:cs="Arial"/>
+          <w:sz w:val="24"/>
+          <w:szCs w:val="24"/>
+          <w:lang w:val="en-US"/>
+        </w:rPr>
+        <w:t xml:space="preserve"> </w:t>
       </w:r>
       <w:r>
         <w:rPr>
@@ -4378,7 +5536,7 @@
                     <pic:cNvPicPr/>
                   </pic:nvPicPr>
                   <pic:blipFill>
-                    <a:blip r:embed="rId15"/>
+                    <a:blip r:embed="rId19"/>
                     <a:stretch>
                       <a:fillRect/>
                     </a:stretch>
@@ -4425,7 +5583,16 @@
           <w:szCs w:val="24"/>
           <w:lang w:val="en-US"/>
         </w:rPr>
-        <w:t>8</w:t>
+        <w:t>1</w:t>
+      </w:r>
+      <w:r>
+        <w:rPr>
+          <w:rFonts w:ascii="Times New Roman" w:hAnsi="Times New Roman" w:cs="Times New Roman"/>
+          <w:sz w:val="24"/>
+          <w:szCs w:val="24"/>
+          <w:lang w:val="en-US"/>
+        </w:rPr>
+        <w:t>2</w:t>
       </w:r>
       <w:r>
         <w:rPr>
@@ -4695,6 +5862,7 @@
       <w:r>
         <w:rPr>
           <w:rFonts w:ascii="Times New Roman" w:hAnsi="Times New Roman" w:cs="Times New Roman"/>
+          <w:noProof/>
           <w:sz w:val="24"/>
           <w:szCs w:val="24"/>
           <w:lang w:val="en-US"/>
@@ -4715,7 +5883,7 @@
                     <pic:cNvPicPr/>
                   </pic:nvPicPr>
                   <pic:blipFill>
-                    <a:blip r:embed="rId16"/>
+                    <a:blip r:embed="rId20"/>
                     <a:stretch>
                       <a:fillRect/>
                     </a:stretch>
@@ -4762,7 +5930,16 @@
           <w:szCs w:val="24"/>
           <w:lang w:val="en-US"/>
         </w:rPr>
-        <w:t>9</w:t>
+        <w:t>1</w:t>
+      </w:r>
+      <w:r>
+        <w:rPr>
+          <w:rFonts w:ascii="Times New Roman" w:hAnsi="Times New Roman" w:cs="Times New Roman"/>
+          <w:sz w:val="24"/>
+          <w:szCs w:val="24"/>
+          <w:lang w:val="en-US"/>
+        </w:rPr>
+        <w:t>3</w:t>
       </w:r>
       <w:r>
         <w:rPr>
@@ -5028,6 +6205,7 @@
       <w:r>
         <w:rPr>
           <w:rFonts w:ascii="Times New Roman" w:hAnsi="Times New Roman" w:cs="Times New Roman"/>
+          <w:noProof/>
           <w:sz w:val="24"/>
           <w:szCs w:val="24"/>
           <w:lang w:val="en-US"/>
@@ -5048,7 +6226,7 @@
                     <pic:cNvPicPr/>
                   </pic:nvPicPr>
                   <pic:blipFill>
-                    <a:blip r:embed="rId17"/>
+                    <a:blip r:embed="rId21"/>
                     <a:stretch>
                       <a:fillRect/>
                     </a:stretch>
@@ -5095,7 +6273,16 @@
           <w:szCs w:val="24"/>
           <w:lang w:val="en-US"/>
         </w:rPr>
-        <w:t>10</w:t>
+        <w:t>1</w:t>
+      </w:r>
+      <w:r>
+        <w:rPr>
+          <w:rFonts w:ascii="Times New Roman" w:hAnsi="Times New Roman" w:cs="Times New Roman"/>
+          <w:sz w:val="24"/>
+          <w:szCs w:val="24"/>
+          <w:lang w:val="en-US"/>
+        </w:rPr>
+        <w:t>4</w:t>
       </w:r>
       <w:r>
         <w:rPr>
@@ -5731,6 +6918,7 @@
       <w:r>
         <w:rPr>
           <w:rFonts w:ascii="Times New Roman" w:hAnsi="Times New Roman" w:cs="Times New Roman"/>
+          <w:noProof/>
           <w:sz w:val="24"/>
           <w:szCs w:val="24"/>
           <w:lang w:val="en-US"/>
@@ -5752,7 +6940,7 @@
                     <pic:cNvPicPr/>
                   </pic:nvPicPr>
                   <pic:blipFill>
-                    <a:blip r:embed="rId18"/>
+                    <a:blip r:embed="rId22"/>
                     <a:stretch>
                       <a:fillRect/>
                     </a:stretch>
@@ -5817,7 +7005,7 @@
           <w:szCs w:val="24"/>
           <w:lang w:val="en-US"/>
         </w:rPr>
-        <w:t>1</w:t>
+        <w:t>5</w:t>
       </w:r>
       <w:r>
         <w:rPr>
@@ -5891,14 +7079,15 @@
       <w:r>
         <w:rPr>
           <w:rFonts w:ascii="Times New Roman" w:hAnsi="Times New Roman" w:cs="Times New Roman"/>
+          <w:noProof/>
           <w:sz w:val="24"/>
           <w:szCs w:val="24"/>
           <w:lang w:val="en-US"/>
         </w:rPr>
         <w:drawing>
-          <wp:inline distT="0" distB="0" distL="0" distR="0" wp14:anchorId="70205221" wp14:editId="26758A1B">
-            <wp:extent cx="4265060" cy="2850776"/>
-            <wp:effectExtent l="0" t="0" r="2540" b="6985"/>
+          <wp:inline distT="0" distB="0" distL="0" distR="0" wp14:anchorId="70205221" wp14:editId="35BDEEC2">
+            <wp:extent cx="3760006" cy="2513197"/>
+            <wp:effectExtent l="0" t="0" r="0" b="1905"/>
             <wp:docPr id="955579609" name="Picture 1" descr="A graph of a number of emigrants&#10;&#10;Description automatically generated"/>
             <wp:cNvGraphicFramePr>
               <a:graphicFrameLocks xmlns:a="http://schemas.openxmlformats.org/drawingml/2006/main" noChangeAspect="1"/>
@@ -5911,7 +7100,7 @@
                     <pic:cNvPicPr/>
                   </pic:nvPicPr>
                   <pic:blipFill>
-                    <a:blip r:embed="rId19"/>
+                    <a:blip r:embed="rId23"/>
                     <a:stretch>
                       <a:fillRect/>
                     </a:stretch>
@@ -5919,7 +7108,7 @@
                   <pic:spPr>
                     <a:xfrm>
                       <a:off x="0" y="0"/>
-                      <a:ext cx="4276107" cy="2858160"/>
+                      <a:ext cx="3786684" cy="2531029"/>
                     </a:xfrm>
                     <a:prstGeom prst="rect">
                       <a:avLst/>
@@ -5976,7 +7165,7 @@
           <w:szCs w:val="24"/>
           <w:lang w:val="en-US"/>
         </w:rPr>
-        <w:t>2</w:t>
+        <w:t>6</w:t>
       </w:r>
       <w:r>
         <w:rPr>
@@ -6353,6 +7542,7 @@
       <w:r>
         <w:rPr>
           <w:rFonts w:ascii="Times New Roman" w:hAnsi="Times New Roman" w:cs="Times New Roman"/>
+          <w:noProof/>
           <w:sz w:val="24"/>
           <w:szCs w:val="24"/>
           <w:lang w:val="en-US"/>
@@ -6374,7 +7564,7 @@
                     <pic:cNvPicPr/>
                   </pic:nvPicPr>
                   <pic:blipFill>
-                    <a:blip r:embed="rId20"/>
+                    <a:blip r:embed="rId24"/>
                     <a:stretch>
                       <a:fillRect/>
                     </a:stretch>
@@ -6430,7 +7620,7 @@
           <w:szCs w:val="24"/>
           <w:lang w:val="en-US"/>
         </w:rPr>
-        <w:t>3</w:t>
+        <w:t>7</w:t>
       </w:r>
       <w:r>
         <w:rPr>
@@ -6448,16 +7638,7 @@
           <w:szCs w:val="24"/>
           <w:lang w:val="en-US"/>
         </w:rPr>
-        <w:t>Im</w:t>
-      </w:r>
-      <w:r>
-        <w:rPr>
-          <w:rFonts w:ascii="Times New Roman" w:hAnsi="Times New Roman" w:cs="Times New Roman"/>
-          <w:sz w:val="24"/>
-          <w:szCs w:val="24"/>
-          <w:lang w:val="en-US"/>
-        </w:rPr>
-        <w:t xml:space="preserve">migrants by </w:t>
+        <w:t xml:space="preserve">Immigrants by </w:t>
       </w:r>
       <w:r>
         <w:rPr>
@@ -6504,6 +7685,7 @@
       <w:r>
         <w:rPr>
           <w:rFonts w:ascii="Times New Roman" w:hAnsi="Times New Roman" w:cs="Times New Roman"/>
+          <w:noProof/>
           <w:sz w:val="24"/>
           <w:szCs w:val="24"/>
           <w:lang w:val="en-US"/>
@@ -6524,7 +7706,7 @@
                     <pic:cNvPicPr/>
                   </pic:nvPicPr>
                   <pic:blipFill>
-                    <a:blip r:embed="rId21"/>
+                    <a:blip r:embed="rId25"/>
                     <a:stretch>
                       <a:fillRect/>
                     </a:stretch>
@@ -6580,7 +7762,7 @@
           <w:szCs w:val="24"/>
           <w:lang w:val="en-US"/>
         </w:rPr>
-        <w:t>4</w:t>
+        <w:t>8</w:t>
       </w:r>
       <w:r>
         <w:rPr>
@@ -6821,46 +8003,6 @@
         </w:rPr>
         <w:t>.</w:t>
       </w:r>
-      <w:r>
-        <w:rPr>
-          <w:rFonts w:ascii="Times New Roman" w:hAnsi="Times New Roman" w:cs="Times New Roman"/>
-          <w:sz w:val="24"/>
-          <w:szCs w:val="24"/>
-          <w:lang w:val="en-US"/>
-        </w:rPr>
-        <w:br w:type="page"/>
-      </w:r>
-      <w:r>
-        <w:rPr>
-          <w:rFonts w:ascii="Times New Roman" w:hAnsi="Times New Roman" w:cs="Times New Roman"/>
-          <w:sz w:val="24"/>
-          <w:szCs w:val="24"/>
-          <w:lang w:val="en-US"/>
-        </w:rPr>
-        <w:lastRenderedPageBreak/>
-        <w:t>.</w:t>
-      </w:r>
-    </w:p>
-    <w:p>
-      <w:pPr>
-        <w:rPr>
-          <w:rFonts w:ascii="Times New Roman" w:hAnsi="Times New Roman" w:cs="Times New Roman"/>
-          <w:sz w:val="24"/>
-          <w:szCs w:val="24"/>
-          <w:lang w:val="en-US"/>
-        </w:rPr>
-      </w:pPr>
-    </w:p>
-    <w:p>
-      <w:pPr>
-        <w:jc w:val="center"/>
-        <w:rPr>
-          <w:rFonts w:ascii="Times New Roman" w:hAnsi="Times New Roman" w:cs="Times New Roman"/>
-          <w:sz w:val="24"/>
-          <w:szCs w:val="24"/>
-          <w:lang w:val="en-US"/>
-        </w:rPr>
-      </w:pPr>
     </w:p>
     <w:p>
       <w:pPr>
@@ -6952,6 +8094,52 @@
           <w:lang w:val="en-US"/>
         </w:rPr>
       </w:pPr>
+    </w:p>
+    <w:p>
+      <w:pPr>
+        <w:rPr>
+          <w:rFonts w:ascii="Arial" w:hAnsi="Arial" w:cs="Arial"/>
+          <w:b/>
+          <w:bCs/>
+          <w:sz w:val="24"/>
+          <w:szCs w:val="24"/>
+          <w:lang w:val="en-US"/>
+        </w:rPr>
+      </w:pPr>
+      <w:r>
+        <w:rPr>
+          <w:rFonts w:ascii="Arial" w:hAnsi="Arial" w:cs="Arial"/>
+          <w:b/>
+          <w:bCs/>
+          <w:sz w:val="24"/>
+          <w:szCs w:val="24"/>
+          <w:lang w:val="en-US"/>
+        </w:rPr>
+        <w:lastRenderedPageBreak/>
+        <w:t>3</w:t>
+      </w:r>
+      <w:r>
+        <w:rPr>
+          <w:rFonts w:ascii="Arial" w:hAnsi="Arial" w:cs="Arial"/>
+          <w:b/>
+          <w:bCs/>
+          <w:sz w:val="24"/>
+          <w:szCs w:val="24"/>
+          <w:lang w:val="en-US"/>
+        </w:rPr>
+        <w:t xml:space="preserve">. </w:t>
+      </w:r>
+      <w:r>
+        <w:rPr>
+          <w:rFonts w:ascii="Arial" w:hAnsi="Arial" w:cs="Arial"/>
+          <w:b/>
+          <w:bCs/>
+          <w:sz w:val="24"/>
+          <w:szCs w:val="24"/>
+          <w:lang w:val="en-US"/>
+        </w:rPr>
+        <w:t>Statistical Analysis</w:t>
+      </w:r>
     </w:p>
     <w:p>
       <w:pPr>
@@ -7682,7 +8870,7 @@
                     <pic:cNvPicPr/>
                   </pic:nvPicPr>
                   <pic:blipFill>
-                    <a:blip r:embed="rId22"/>
+                    <a:blip r:embed="rId26"/>
                     <a:stretch>
                       <a:fillRect/>
                     </a:stretch>
@@ -7847,17 +9035,7 @@
           <w:szCs w:val="24"/>
           <w:lang w:val="en-US"/>
         </w:rPr>
-        <w:t xml:space="preserve">A good </w:t>
-      </w:r>
-      <w:r>
-        <w:rPr>
-          <w:rFonts w:ascii="Times New Roman" w:hAnsi="Times New Roman" w:cs="Times New Roman"/>
-          <w:sz w:val="24"/>
-          <w:szCs w:val="24"/>
-          <w:lang w:val="en-US"/>
-        </w:rPr>
-        <w:lastRenderedPageBreak/>
-        <w:t xml:space="preserve">example of this method is </w:t>
+        <w:t xml:space="preserve">A good example of this method is </w:t>
       </w:r>
       <w:r>
         <w:rPr>
@@ -7939,6 +9117,7 @@
           <w:noProof/>
           <w:lang w:val="en-US"/>
         </w:rPr>
+        <w:lastRenderedPageBreak/>
         <w:drawing>
           <wp:inline distT="0" distB="0" distL="0" distR="0" wp14:anchorId="06741306" wp14:editId="0BCFAEBA">
             <wp:extent cx="2489200" cy="2286166"/>
@@ -7955,7 +9134,7 @@
                     <pic:cNvPicPr/>
                   </pic:nvPicPr>
                   <pic:blipFill>
-                    <a:blip r:embed="rId23"/>
+                    <a:blip r:embed="rId27"/>
                     <a:stretch>
                       <a:fillRect/>
                     </a:stretch>
@@ -8160,7 +9339,7 @@
                     <pic:cNvPicPr/>
                   </pic:nvPicPr>
                   <pic:blipFill>
-                    <a:blip r:embed="rId24"/>
+                    <a:blip r:embed="rId28"/>
                     <a:stretch>
                       <a:fillRect/>
                     </a:stretch>
@@ -8565,8 +9744,8 @@
       </w:pPr>
     </w:p>
     <w:sectPr>
-      <w:headerReference w:type="default" r:id="rId25"/>
-      <w:footerReference w:type="default" r:id="rId26"/>
+      <w:headerReference w:type="default" r:id="rId29"/>
+      <w:footerReference w:type="default" r:id="rId30"/>
       <w:pgSz w:w="11906" w:h="16838"/>
       <w:pgMar w:top="1440" w:right="1440" w:bottom="1440" w:left="1440" w:header="708" w:footer="708" w:gutter="0"/>
       <w:cols w:space="708"/>

</xml_diff>

<commit_message>
Working on statistics part, Binomial Distribution done.Word count 2156/4000
</commit_message>
<xml_diff>
--- a/CA1_Report.docx
+++ b/CA1_Report.docx
@@ -7965,7 +7965,25 @@
           <w:szCs w:val="24"/>
           <w:lang w:val="en-US"/>
         </w:rPr>
-        <w:t xml:space="preserve">destination migration flows have the pretty much the same situation when </w:t>
+        <w:t xml:space="preserve">destination migration flows have </w:t>
+      </w:r>
+      <w:r>
+        <w:rPr>
+          <w:rFonts w:ascii="Times New Roman" w:hAnsi="Times New Roman" w:cs="Times New Roman"/>
+          <w:sz w:val="24"/>
+          <w:szCs w:val="24"/>
+          <w:lang w:val="en-US"/>
+        </w:rPr>
+        <w:t>pretty</w:t>
+      </w:r>
+      <w:r>
+        <w:rPr>
+          <w:rFonts w:ascii="Times New Roman" w:hAnsi="Times New Roman" w:cs="Times New Roman"/>
+          <w:sz w:val="24"/>
+          <w:szCs w:val="24"/>
+          <w:lang w:val="en-US"/>
+        </w:rPr>
+        <w:t xml:space="preserve"> much the same situation when </w:t>
       </w:r>
       <w:r>
         <w:rPr>
@@ -8144,246 +8162,3038 @@
     <w:p>
       <w:pPr>
         <w:rPr>
-          <w:rFonts w:ascii="Arial" w:hAnsi="Arial" w:cs="Arial"/>
+          <w:rFonts w:ascii="Times New Roman" w:hAnsi="Times New Roman" w:cs="Times New Roman"/>
+          <w:sz w:val="24"/>
+          <w:szCs w:val="24"/>
+          <w:lang w:val="en-US"/>
+        </w:rPr>
+      </w:pPr>
+      <w:r>
+        <w:rPr>
+          <w:rFonts w:ascii="Times New Roman" w:hAnsi="Times New Roman" w:cs="Times New Roman"/>
+          <w:sz w:val="24"/>
+          <w:szCs w:val="24"/>
+          <w:lang w:val="en-US"/>
+        </w:rPr>
+        <w:t>As a starter for this section, we will be using dataset PEA11, to find out the standard deviation for population age, also we will plot population distribution and we will see the ratio male/female for this dataset.</w:t>
+      </w:r>
+      <w:r>
+        <w:rPr>
+          <w:rFonts w:ascii="Times New Roman" w:hAnsi="Times New Roman" w:cs="Times New Roman"/>
+          <w:sz w:val="24"/>
+          <w:szCs w:val="24"/>
+          <w:lang w:val="en-US"/>
+        </w:rPr>
+        <w:br/>
+        <w:t>Second dataset to be looked at is PEA18, here the analysis is focused on migration origin/destination.</w:t>
+      </w:r>
+      <w:r>
+        <w:rPr>
+          <w:rFonts w:ascii="Times New Roman" w:hAnsi="Times New Roman" w:cs="Times New Roman"/>
+          <w:sz w:val="24"/>
+          <w:szCs w:val="24"/>
+          <w:lang w:val="en-US"/>
+        </w:rPr>
+        <w:br/>
+        <w:t xml:space="preserve">The third dataset is PEA19, migration by education level is displayed using box plots. </w:t>
+      </w:r>
+      <w:r>
+        <w:rPr>
+          <w:rFonts w:ascii="Times New Roman" w:hAnsi="Times New Roman" w:cs="Times New Roman"/>
+          <w:sz w:val="24"/>
+          <w:szCs w:val="24"/>
+          <w:lang w:val="en-US"/>
+        </w:rPr>
+        <w:br/>
+        <w:t>The last dataset is PEA20, migration by economic status will be analyzed using trend lines.</w:t>
+      </w:r>
+    </w:p>
+    <w:p>
+      <w:pPr>
+        <w:rPr>
+          <w:rFonts w:ascii="Arial" w:hAnsi="Arial" w:cs="Arial"/>
+          <w:sz w:val="24"/>
+          <w:szCs w:val="24"/>
+          <w:lang w:val="en-US"/>
+        </w:rPr>
+      </w:pPr>
+      <w:r>
+        <w:rPr>
+          <w:rFonts w:ascii="Arial" w:hAnsi="Arial" w:cs="Arial"/>
+          <w:sz w:val="24"/>
+          <w:szCs w:val="24"/>
+          <w:lang w:val="en-US"/>
+        </w:rPr>
+        <w:t>3.1</w:t>
+      </w:r>
+      <w:r>
+        <w:rPr>
+          <w:rFonts w:ascii="Arial" w:hAnsi="Arial" w:cs="Arial"/>
+          <w:sz w:val="24"/>
+          <w:szCs w:val="24"/>
+          <w:lang w:val="en-US"/>
+        </w:rPr>
+        <w:t>.</w:t>
+      </w:r>
+      <w:r>
+        <w:rPr>
+          <w:rFonts w:ascii="Arial" w:hAnsi="Arial" w:cs="Arial"/>
+          <w:sz w:val="24"/>
+          <w:szCs w:val="24"/>
+          <w:lang w:val="en-US"/>
+        </w:rPr>
+        <w:t xml:space="preserve"> </w:t>
+      </w:r>
+      <w:r>
+        <w:rPr>
+          <w:rFonts w:ascii="Arial" w:hAnsi="Arial" w:cs="Arial"/>
+          <w:sz w:val="24"/>
+          <w:szCs w:val="24"/>
+          <w:lang w:val="en-US"/>
+        </w:rPr>
+        <w:t>Dataset summary</w:t>
+      </w:r>
+    </w:p>
+    <w:p>
+      <w:pPr>
+        <w:pStyle w:val="ListParagraph"/>
+        <w:numPr>
+          <w:ilvl w:val="0"/>
+          <w:numId w:val="6"/>
+        </w:numPr>
+        <w:rPr>
+          <w:rFonts w:ascii="Times New Roman" w:hAnsi="Times New Roman" w:cs="Times New Roman"/>
+          <w:sz w:val="24"/>
+          <w:szCs w:val="24"/>
+          <w:lang w:val="en-US"/>
+        </w:rPr>
+      </w:pPr>
+      <w:r>
+        <w:rPr>
+          <w:rFonts w:ascii="Times New Roman" w:hAnsi="Times New Roman" w:cs="Times New Roman"/>
           <w:b/>
           <w:bCs/>
           <w:sz w:val="24"/>
           <w:szCs w:val="24"/>
           <w:lang w:val="en-US"/>
         </w:rPr>
-      </w:pPr>
-    </w:p>
-    <w:p>
-      <w:pPr>
-        <w:rPr>
-          <w:lang w:val="en-US"/>
-        </w:rPr>
-      </w:pPr>
-    </w:p>
-    <w:p>
-      <w:pPr>
-        <w:rPr>
-          <w:lang w:val="en-US"/>
-        </w:rPr>
-      </w:pPr>
-    </w:p>
-    <w:p>
-      <w:pPr>
-        <w:rPr>
-          <w:lang w:val="en-US"/>
-        </w:rPr>
-      </w:pPr>
-    </w:p>
-    <w:p>
-      <w:pPr>
-        <w:rPr>
-          <w:lang w:val="en-US"/>
-        </w:rPr>
-      </w:pPr>
-    </w:p>
-    <w:p>
-      <w:pPr>
-        <w:rPr>
-          <w:lang w:val="en-US"/>
-        </w:rPr>
-      </w:pPr>
-    </w:p>
-    <w:p>
-      <w:pPr>
-        <w:rPr>
-          <w:lang w:val="en-US"/>
-        </w:rPr>
-      </w:pPr>
-    </w:p>
-    <w:p>
-      <w:pPr>
-        <w:rPr>
-          <w:lang w:val="en-US"/>
-        </w:rPr>
-      </w:pPr>
-    </w:p>
-    <w:p>
-      <w:pPr>
-        <w:rPr>
-          <w:lang w:val="en-US"/>
-        </w:rPr>
-      </w:pPr>
-    </w:p>
-    <w:p>
-      <w:pPr>
-        <w:rPr>
-          <w:lang w:val="en-US"/>
-        </w:rPr>
-      </w:pPr>
-    </w:p>
-    <w:p>
-      <w:pPr>
-        <w:rPr>
-          <w:lang w:val="en-US"/>
-        </w:rPr>
-      </w:pPr>
-    </w:p>
-    <w:p>
-      <w:pPr>
-        <w:rPr>
-          <w:lang w:val="en-US"/>
-        </w:rPr>
-      </w:pPr>
-    </w:p>
-    <w:p>
-      <w:pPr>
-        <w:rPr>
-          <w:lang w:val="en-US"/>
-        </w:rPr>
-      </w:pPr>
-    </w:p>
-    <w:p>
-      <w:pPr>
-        <w:rPr>
-          <w:lang w:val="en-US"/>
-        </w:rPr>
-      </w:pPr>
-    </w:p>
-    <w:p>
-      <w:pPr>
-        <w:rPr>
-          <w:lang w:val="en-US"/>
-        </w:rPr>
-      </w:pPr>
-    </w:p>
-    <w:p>
-      <w:pPr>
-        <w:rPr>
-          <w:lang w:val="en-US"/>
-        </w:rPr>
-      </w:pPr>
-    </w:p>
-    <w:p>
-      <w:pPr>
-        <w:rPr>
-          <w:lang w:val="en-US"/>
-        </w:rPr>
-      </w:pPr>
-    </w:p>
-    <w:p>
-      <w:pPr>
-        <w:rPr>
-          <w:lang w:val="en-US"/>
-        </w:rPr>
-      </w:pPr>
-    </w:p>
-    <w:p>
-      <w:pPr>
-        <w:rPr>
-          <w:lang w:val="en-US"/>
-        </w:rPr>
-      </w:pPr>
-    </w:p>
-    <w:p>
-      <w:pPr>
-        <w:rPr>
-          <w:lang w:val="en-US"/>
-        </w:rPr>
-      </w:pPr>
-    </w:p>
-    <w:p>
-      <w:pPr>
-        <w:rPr>
-          <w:lang w:val="en-US"/>
-        </w:rPr>
-      </w:pPr>
-    </w:p>
-    <w:p>
-      <w:pPr>
-        <w:rPr>
-          <w:lang w:val="en-US"/>
-        </w:rPr>
-      </w:pPr>
-    </w:p>
-    <w:p>
-      <w:pPr>
-        <w:rPr>
-          <w:lang w:val="en-US"/>
-        </w:rPr>
-      </w:pPr>
-    </w:p>
-    <w:p>
-      <w:pPr>
-        <w:rPr>
-          <w:lang w:val="en-US"/>
-        </w:rPr>
-      </w:pPr>
-    </w:p>
-    <w:p>
-      <w:pPr>
-        <w:rPr>
-          <w:lang w:val="en-US"/>
-        </w:rPr>
-      </w:pPr>
-    </w:p>
-    <w:p>
-      <w:pPr>
-        <w:rPr>
-          <w:lang w:val="en-US"/>
-        </w:rPr>
-      </w:pPr>
-    </w:p>
-    <w:p>
-      <w:pPr>
-        <w:rPr>
-          <w:lang w:val="en-US"/>
-        </w:rPr>
-      </w:pPr>
-    </w:p>
-    <w:p>
-      <w:pPr>
-        <w:rPr>
-          <w:lang w:val="en-US"/>
-        </w:rPr>
-      </w:pPr>
-    </w:p>
-    <w:p>
-      <w:pPr>
-        <w:rPr>
-          <w:lang w:val="en-US"/>
-        </w:rPr>
-      </w:pPr>
-    </w:p>
-    <w:p>
-      <w:pPr>
-        <w:rPr>
-          <w:lang w:val="en-US"/>
-        </w:rPr>
-      </w:pPr>
-    </w:p>
-    <w:p>
-      <w:pPr>
-        <w:rPr>
-          <w:lang w:val="en-US"/>
-        </w:rPr>
-      </w:pPr>
-    </w:p>
-    <w:p>
-      <w:pPr>
-        <w:rPr>
-          <w:lang w:val="en-US"/>
-        </w:rPr>
-      </w:pPr>
-    </w:p>
-    <w:p>
-      <w:pPr>
-        <w:rPr>
-          <w:rFonts w:ascii="Arial" w:hAnsi="Arial" w:cs="Arial"/>
+        <w:t>D</w:t>
+      </w:r>
+      <w:r>
+        <w:rPr>
+          <w:rFonts w:ascii="Times New Roman" w:hAnsi="Times New Roman" w:cs="Times New Roman"/>
           <w:b/>
           <w:bCs/>
-          <w:lang w:val="en-US"/>
-        </w:rPr>
-      </w:pPr>
-      <w:r>
-        <w:rPr>
-          <w:rFonts w:ascii="Arial" w:hAnsi="Arial" w:cs="Arial"/>
+          <w:sz w:val="24"/>
+          <w:szCs w:val="24"/>
+          <w:lang w:val="en-US"/>
+        </w:rPr>
+        <w:t xml:space="preserve">ataset </w:t>
+      </w:r>
+      <w:r>
+        <w:rPr>
+          <w:rFonts w:ascii="Times New Roman" w:hAnsi="Times New Roman" w:cs="Times New Roman"/>
           <w:b/>
           <w:bCs/>
+          <w:sz w:val="24"/>
+          <w:szCs w:val="24"/>
+          <w:lang w:val="en-US"/>
+        </w:rPr>
+        <w:t>PEA11</w:t>
+      </w:r>
+      <w:r>
+        <w:rPr>
+          <w:rFonts w:ascii="Times New Roman" w:hAnsi="Times New Roman" w:cs="Times New Roman"/>
+          <w:b/>
+          <w:bCs/>
+          <w:sz w:val="24"/>
+          <w:szCs w:val="24"/>
+          <w:lang w:val="en-US"/>
+        </w:rPr>
+        <w:t>:</w:t>
+      </w:r>
+      <w:r>
+        <w:rPr>
+          <w:rFonts w:ascii="Times New Roman" w:hAnsi="Times New Roman" w:cs="Times New Roman"/>
+          <w:sz w:val="24"/>
+          <w:szCs w:val="24"/>
+          <w:lang w:val="en-US"/>
+        </w:rPr>
+        <w:t xml:space="preserve"> we find out that standard dev</w:t>
+      </w:r>
+      <w:r>
+        <w:rPr>
+          <w:rFonts w:ascii="Times New Roman" w:hAnsi="Times New Roman" w:cs="Times New Roman"/>
+          <w:sz w:val="24"/>
+          <w:szCs w:val="24"/>
+          <w:lang w:val="en-US"/>
+        </w:rPr>
+        <w:t>iation is very stable for period 1926 to 2023</w:t>
+      </w:r>
+      <w:r>
+        <w:rPr>
+          <w:rFonts w:ascii="Times New Roman" w:hAnsi="Times New Roman" w:cs="Times New Roman"/>
+          <w:sz w:val="24"/>
+          <w:szCs w:val="24"/>
+          <w:lang w:val="en-US"/>
+        </w:rPr>
+        <w:t xml:space="preserve">, my interpretation of this result is that there are </w:t>
+      </w:r>
+      <w:r>
+        <w:rPr>
+          <w:rFonts w:ascii="Times New Roman" w:hAnsi="Times New Roman" w:cs="Times New Roman"/>
+          <w:sz w:val="24"/>
+          <w:szCs w:val="24"/>
+          <w:lang w:val="en-US"/>
+        </w:rPr>
+        <w:t xml:space="preserve">no </w:t>
+      </w:r>
+      <w:r>
+        <w:rPr>
+          <w:rFonts w:ascii="Times New Roman" w:hAnsi="Times New Roman" w:cs="Times New Roman"/>
+          <w:sz w:val="24"/>
+          <w:szCs w:val="24"/>
+          <w:lang w:val="en-US"/>
+        </w:rPr>
+        <w:t>outliers,</w:t>
+      </w:r>
+      <w:r>
+        <w:rPr>
+          <w:rFonts w:ascii="Times New Roman" w:hAnsi="Times New Roman" w:cs="Times New Roman"/>
+          <w:sz w:val="24"/>
+          <w:szCs w:val="24"/>
+          <w:lang w:val="en-US"/>
+        </w:rPr>
+        <w:t xml:space="preserve"> and the data is consistently dispersed around the mean. </w:t>
+      </w:r>
+      <w:r>
+        <w:rPr>
+          <w:rFonts w:ascii="Times New Roman" w:hAnsi="Times New Roman" w:cs="Times New Roman"/>
+          <w:sz w:val="24"/>
+          <w:szCs w:val="24"/>
+          <w:lang w:val="en-US"/>
+        </w:rPr>
+        <w:t>Regarding the outliers, we must consider that da</w:t>
+      </w:r>
+      <w:r>
+        <w:rPr>
+          <w:rFonts w:ascii="Times New Roman" w:hAnsi="Times New Roman" w:cs="Times New Roman"/>
+          <w:sz w:val="24"/>
+          <w:szCs w:val="24"/>
+          <w:lang w:val="en-US"/>
+        </w:rPr>
+        <w:t xml:space="preserve">taset PEA11 is labelling higher </w:t>
+      </w:r>
+      <w:r>
+        <w:rPr>
+          <w:rFonts w:ascii="Times New Roman" w:hAnsi="Times New Roman" w:cs="Times New Roman"/>
+          <w:sz w:val="24"/>
+          <w:szCs w:val="24"/>
+          <w:lang w:val="en-US"/>
+        </w:rPr>
+        <w:t xml:space="preserve">group age as </w:t>
+      </w:r>
+      <w:r>
+        <w:rPr>
+          <w:rFonts w:ascii="Times New Roman" w:hAnsi="Times New Roman" w:cs="Times New Roman"/>
+          <w:i/>
+          <w:iCs/>
+          <w:sz w:val="24"/>
+          <w:szCs w:val="24"/>
+          <w:lang w:val="en-US"/>
+        </w:rPr>
+        <w:t>99 years and over</w:t>
+      </w:r>
+      <w:r>
+        <w:rPr>
+          <w:rFonts w:ascii="Times New Roman" w:hAnsi="Times New Roman" w:cs="Times New Roman"/>
+          <w:sz w:val="24"/>
+          <w:szCs w:val="24"/>
+          <w:lang w:val="en-US"/>
+        </w:rPr>
+        <w:t xml:space="preserve">, to keep things simpler I have </w:t>
+      </w:r>
+      <w:r>
+        <w:rPr>
+          <w:rFonts w:ascii="Times New Roman" w:hAnsi="Times New Roman" w:cs="Times New Roman"/>
+          <w:sz w:val="24"/>
+          <w:szCs w:val="24"/>
+          <w:lang w:val="en-US"/>
+        </w:rPr>
+        <w:t xml:space="preserve">relabeled this group as </w:t>
+      </w:r>
+      <w:r>
+        <w:rPr>
+          <w:rFonts w:ascii="Times New Roman" w:hAnsi="Times New Roman" w:cs="Times New Roman"/>
+          <w:i/>
+          <w:iCs/>
+          <w:sz w:val="24"/>
+          <w:szCs w:val="24"/>
+          <w:lang w:val="en-US"/>
+        </w:rPr>
+        <w:t>99 years</w:t>
+      </w:r>
+      <w:r>
+        <w:rPr>
+          <w:rFonts w:ascii="Times New Roman" w:hAnsi="Times New Roman" w:cs="Times New Roman"/>
+          <w:sz w:val="24"/>
+          <w:szCs w:val="24"/>
+          <w:lang w:val="en-US"/>
+        </w:rPr>
+        <w:t>. Let us see the plot:</w:t>
+      </w:r>
+    </w:p>
+    <w:p>
+      <w:pPr>
+        <w:ind w:left="360"/>
+        <w:jc w:val="center"/>
+        <w:rPr>
+          <w:rFonts w:ascii="Times New Roman" w:hAnsi="Times New Roman" w:cs="Times New Roman"/>
+          <w:sz w:val="24"/>
+          <w:szCs w:val="24"/>
+          <w:lang w:val="en-US"/>
+        </w:rPr>
+      </w:pPr>
+      <w:r>
+        <w:rPr>
+          <w:lang w:val="en-US"/>
+        </w:rPr>
+        <w:drawing>
+          <wp:inline distT="0" distB="0" distL="0" distR="0" wp14:anchorId="578C3D3E" wp14:editId="3F2A4261">
+            <wp:extent cx="4386197" cy="3124667"/>
+            <wp:effectExtent l="0" t="0" r="0" b="0"/>
+            <wp:docPr id="666509321" name="Picture 1" descr="A graph of a number of years&#10;&#10;Description automatically generated"/>
+            <wp:cNvGraphicFramePr>
+              <a:graphicFrameLocks xmlns:a="http://schemas.openxmlformats.org/drawingml/2006/main" noChangeAspect="1"/>
+            </wp:cNvGraphicFramePr>
+            <a:graphic xmlns:a="http://schemas.openxmlformats.org/drawingml/2006/main">
+              <a:graphicData uri="http://schemas.openxmlformats.org/drawingml/2006/picture">
+                <pic:pic xmlns:pic="http://schemas.openxmlformats.org/drawingml/2006/picture">
+                  <pic:nvPicPr>
+                    <pic:cNvPr id="666509321" name="Picture 1" descr="A graph of a number of years&#10;&#10;Description automatically generated"/>
+                    <pic:cNvPicPr/>
+                  </pic:nvPicPr>
+                  <pic:blipFill>
+                    <a:blip r:embed="rId26"/>
+                    <a:stretch>
+                      <a:fillRect/>
+                    </a:stretch>
+                  </pic:blipFill>
+                  <pic:spPr>
+                    <a:xfrm>
+                      <a:off x="0" y="0"/>
+                      <a:ext cx="4398854" cy="3133683"/>
+                    </a:xfrm>
+                    <a:prstGeom prst="rect">
+                      <a:avLst/>
+                    </a:prstGeom>
+                  </pic:spPr>
+                </pic:pic>
+              </a:graphicData>
+            </a:graphic>
+          </wp:inline>
+        </w:drawing>
+      </w:r>
+    </w:p>
+    <w:p>
+      <w:pPr>
+        <w:pStyle w:val="ListParagraph"/>
+        <w:jc w:val="center"/>
+        <w:rPr>
+          <w:rFonts w:ascii="Times New Roman" w:hAnsi="Times New Roman" w:cs="Times New Roman"/>
+          <w:sz w:val="24"/>
+          <w:szCs w:val="24"/>
+          <w:lang w:val="en-US"/>
+        </w:rPr>
+      </w:pPr>
+      <w:r>
+        <w:rPr>
+          <w:rFonts w:ascii="Times New Roman" w:hAnsi="Times New Roman" w:cs="Times New Roman"/>
+          <w:sz w:val="24"/>
+          <w:szCs w:val="24"/>
+          <w:lang w:val="en-US"/>
+        </w:rPr>
+        <w:t>Figure 1</w:t>
+      </w:r>
+      <w:r>
+        <w:rPr>
+          <w:rFonts w:ascii="Times New Roman" w:hAnsi="Times New Roman" w:cs="Times New Roman"/>
+          <w:sz w:val="24"/>
+          <w:szCs w:val="24"/>
+          <w:lang w:val="en-US"/>
+        </w:rPr>
+        <w:t>9</w:t>
+      </w:r>
+      <w:r>
+        <w:rPr>
+          <w:rFonts w:ascii="Times New Roman" w:hAnsi="Times New Roman" w:cs="Times New Roman"/>
+          <w:sz w:val="24"/>
+          <w:szCs w:val="24"/>
+          <w:lang w:val="en-US"/>
+        </w:rPr>
+        <w:t xml:space="preserve">: </w:t>
+      </w:r>
+      <w:r>
+        <w:rPr>
+          <w:rFonts w:ascii="Times New Roman" w:hAnsi="Times New Roman" w:cs="Times New Roman"/>
+          <w:sz w:val="24"/>
+          <w:szCs w:val="24"/>
+          <w:lang w:val="en-US"/>
+        </w:rPr>
+        <w:t>Standard deviation plot</w:t>
+      </w:r>
+    </w:p>
+    <w:p>
+      <w:pPr>
+        <w:pStyle w:val="ListParagraph"/>
+        <w:jc w:val="center"/>
+        <w:rPr>
+          <w:rFonts w:ascii="Times New Roman" w:hAnsi="Times New Roman" w:cs="Times New Roman"/>
+          <w:sz w:val="24"/>
+          <w:szCs w:val="24"/>
+          <w:lang w:val="en-US"/>
+        </w:rPr>
+      </w:pPr>
+    </w:p>
+    <w:p>
+      <w:pPr>
+        <w:pStyle w:val="ListParagraph"/>
+        <w:rPr>
+          <w:rFonts w:ascii="Times New Roman" w:hAnsi="Times New Roman" w:cs="Times New Roman"/>
+          <w:i/>
+          <w:iCs/>
+          <w:sz w:val="24"/>
+          <w:szCs w:val="24"/>
+          <w:lang w:val="en-US"/>
+        </w:rPr>
+      </w:pPr>
+      <w:r>
+        <w:rPr>
+          <w:rFonts w:ascii="Times New Roman" w:hAnsi="Times New Roman" w:cs="Times New Roman"/>
+          <w:sz w:val="24"/>
+          <w:szCs w:val="24"/>
+          <w:lang w:val="en-US"/>
+        </w:rPr>
+        <w:t xml:space="preserve">Starting in 1926 with an average age of 30.65 and a </w:t>
+      </w:r>
+      <w:r>
+        <w:rPr>
+          <w:rFonts w:ascii="Times New Roman" w:hAnsi="Times New Roman" w:cs="Times New Roman"/>
+          <w:sz w:val="24"/>
+          <w:szCs w:val="24"/>
+          <w:lang w:val="en-US"/>
+        </w:rPr>
+        <w:t>standard deviation</w:t>
+      </w:r>
+      <w:r>
+        <w:rPr>
+          <w:rFonts w:ascii="Times New Roman" w:hAnsi="Times New Roman" w:cs="Times New Roman"/>
+          <w:sz w:val="24"/>
+          <w:szCs w:val="24"/>
+          <w:lang w:val="en-US"/>
+        </w:rPr>
+        <w:t xml:space="preserve"> of 21.66 all the way to 2023 with average age of </w:t>
+      </w:r>
+      <w:r>
+        <w:rPr>
+          <w:rFonts w:ascii="Times New Roman" w:hAnsi="Times New Roman" w:cs="Times New Roman"/>
+          <w:sz w:val="24"/>
+          <w:szCs w:val="24"/>
+          <w:lang w:val="en-US"/>
+        </w:rPr>
+        <w:t>38.62</w:t>
+      </w:r>
+      <w:r>
+        <w:rPr>
+          <w:rFonts w:ascii="Times New Roman" w:hAnsi="Times New Roman" w:cs="Times New Roman"/>
+          <w:sz w:val="24"/>
+          <w:szCs w:val="24"/>
+          <w:lang w:val="en-US"/>
+        </w:rPr>
+        <w:t xml:space="preserve"> and standard deviation of 22.80</w:t>
+      </w:r>
+      <w:r>
+        <w:rPr>
+          <w:rFonts w:ascii="Times New Roman" w:hAnsi="Times New Roman" w:cs="Times New Roman"/>
+          <w:sz w:val="24"/>
+          <w:szCs w:val="24"/>
+          <w:lang w:val="en-US"/>
+        </w:rPr>
+        <w:t xml:space="preserve">. This is how years are distributed around the mean for this </w:t>
+      </w:r>
+      <w:r>
+        <w:rPr>
+          <w:rFonts w:ascii="Times New Roman" w:hAnsi="Times New Roman" w:cs="Times New Roman"/>
+          <w:sz w:val="24"/>
+          <w:szCs w:val="24"/>
+          <w:lang w:val="en-US"/>
+        </w:rPr>
+        <w:t xml:space="preserve">given period. Please note that </w:t>
+      </w:r>
+      <w:r>
+        <w:rPr>
+          <w:rFonts w:ascii="Times New Roman" w:hAnsi="Times New Roman" w:cs="Times New Roman"/>
+          <w:i/>
+          <w:iCs/>
+          <w:sz w:val="24"/>
+          <w:szCs w:val="24"/>
+          <w:lang w:val="en-US"/>
+        </w:rPr>
+        <w:t xml:space="preserve">“.describe()” </w:t>
+      </w:r>
+      <w:r>
+        <w:rPr>
+          <w:rFonts w:ascii="Times New Roman" w:hAnsi="Times New Roman" w:cs="Times New Roman"/>
+          <w:sz w:val="24"/>
+          <w:szCs w:val="24"/>
+          <w:lang w:val="en-US"/>
+        </w:rPr>
+        <w:t xml:space="preserve">cannot be used to work out </w:t>
+      </w:r>
+      <w:r>
+        <w:rPr>
+          <w:rFonts w:ascii="Times New Roman" w:hAnsi="Times New Roman" w:cs="Times New Roman"/>
+          <w:sz w:val="24"/>
+          <w:szCs w:val="24"/>
+          <w:lang w:val="en-US"/>
+        </w:rPr>
+        <w:t xml:space="preserve">the average age for this graph, this function only considers column values. To work out yearly population age average, </w:t>
+      </w:r>
+      <w:r>
+        <w:rPr>
+          <w:rFonts w:ascii="Times New Roman" w:hAnsi="Times New Roman" w:cs="Times New Roman"/>
+          <w:sz w:val="24"/>
+          <w:szCs w:val="24"/>
+          <w:lang w:val="en-US"/>
+        </w:rPr>
+        <w:t xml:space="preserve">we required </w:t>
+      </w:r>
+      <w:r>
+        <w:rPr>
+          <w:rFonts w:ascii="Times New Roman" w:hAnsi="Times New Roman" w:cs="Times New Roman"/>
+          <w:sz w:val="24"/>
+          <w:szCs w:val="24"/>
+          <w:lang w:val="en-US"/>
+        </w:rPr>
+        <w:t>to multiply</w:t>
+      </w:r>
+      <w:r>
+        <w:rPr>
+          <w:rFonts w:ascii="Times New Roman" w:hAnsi="Times New Roman" w:cs="Times New Roman"/>
+          <w:sz w:val="24"/>
+          <w:szCs w:val="24"/>
+          <w:lang w:val="en-US"/>
+        </w:rPr>
+        <w:t xml:space="preserve"> each age group by </w:t>
+      </w:r>
+      <w:r>
+        <w:rPr>
+          <w:rFonts w:ascii="Times New Roman" w:hAnsi="Times New Roman" w:cs="Times New Roman"/>
+          <w:sz w:val="24"/>
+          <w:szCs w:val="24"/>
+          <w:lang w:val="en-US"/>
+        </w:rPr>
+        <w:t>its</w:t>
+      </w:r>
+      <w:r>
+        <w:rPr>
+          <w:rFonts w:ascii="Times New Roman" w:hAnsi="Times New Roman" w:cs="Times New Roman"/>
+          <w:sz w:val="24"/>
+          <w:szCs w:val="24"/>
+          <w:lang w:val="en-US"/>
+        </w:rPr>
+        <w:t xml:space="preserve"> population</w:t>
+      </w:r>
+      <w:r>
+        <w:rPr>
+          <w:rFonts w:ascii="Times New Roman" w:hAnsi="Times New Roman" w:cs="Times New Roman"/>
+          <w:sz w:val="24"/>
+          <w:szCs w:val="24"/>
+          <w:lang w:val="en-US"/>
+        </w:rPr>
+        <w:t xml:space="preserve"> and add them up, finally </w:t>
+      </w:r>
+      <w:r>
+        <w:rPr>
+          <w:rFonts w:ascii="Times New Roman" w:hAnsi="Times New Roman" w:cs="Times New Roman"/>
+          <w:sz w:val="24"/>
+          <w:szCs w:val="24"/>
+          <w:lang w:val="en-US"/>
+        </w:rPr>
+        <w:t>dividing</w:t>
+      </w:r>
+      <w:r>
+        <w:rPr>
+          <w:rFonts w:ascii="Times New Roman" w:hAnsi="Times New Roman" w:cs="Times New Roman"/>
+          <w:sz w:val="24"/>
+          <w:szCs w:val="24"/>
+          <w:lang w:val="en-US"/>
+        </w:rPr>
+        <w:t xml:space="preserve"> by total year</w:t>
+      </w:r>
+      <w:r>
+        <w:rPr>
+          <w:rFonts w:ascii="Times New Roman" w:hAnsi="Times New Roman" w:cs="Times New Roman"/>
+          <w:sz w:val="24"/>
+          <w:szCs w:val="24"/>
+          <w:lang w:val="en-US"/>
+        </w:rPr>
+        <w:t xml:space="preserve"> population, all calculations are in </w:t>
+      </w:r>
+      <w:r>
+        <w:rPr>
+          <w:rFonts w:ascii="Times New Roman" w:hAnsi="Times New Roman" w:cs="Times New Roman"/>
+          <w:i/>
+          <w:iCs/>
+          <w:sz w:val="24"/>
+          <w:szCs w:val="24"/>
+          <w:lang w:val="en-US"/>
+        </w:rPr>
+        <w:t>CA1_Code_sba23021</w:t>
+      </w:r>
+      <w:r>
+        <w:rPr>
+          <w:rFonts w:ascii="Times New Roman" w:hAnsi="Times New Roman" w:cs="Times New Roman"/>
+          <w:i/>
+          <w:iCs/>
+          <w:sz w:val="24"/>
+          <w:szCs w:val="24"/>
+          <w:lang w:val="en-US"/>
+        </w:rPr>
+        <w:t>.</w:t>
+      </w:r>
+    </w:p>
+    <w:p>
+      <w:pPr>
+        <w:pStyle w:val="ListParagraph"/>
+        <w:rPr>
+          <w:rFonts w:ascii="Times New Roman" w:hAnsi="Times New Roman" w:cs="Times New Roman"/>
+          <w:sz w:val="24"/>
+          <w:szCs w:val="24"/>
+          <w:lang w:val="en-US"/>
+        </w:rPr>
+      </w:pPr>
+    </w:p>
+    <w:p>
+      <w:pPr>
+        <w:pStyle w:val="ListParagraph"/>
+        <w:rPr>
+          <w:rFonts w:ascii="Times New Roman" w:hAnsi="Times New Roman" w:cs="Times New Roman"/>
+          <w:sz w:val="24"/>
+          <w:szCs w:val="24"/>
+          <w:lang w:val="en-US"/>
+        </w:rPr>
+      </w:pPr>
+      <w:r>
+        <w:rPr>
+          <w:rFonts w:ascii="Times New Roman" w:hAnsi="Times New Roman" w:cs="Times New Roman"/>
+          <w:sz w:val="24"/>
+          <w:szCs w:val="24"/>
+          <w:lang w:val="en-US"/>
+        </w:rPr>
+        <w:t xml:space="preserve">After plotting the </w:t>
+      </w:r>
+      <w:r>
+        <w:rPr>
+          <w:rFonts w:ascii="Times New Roman" w:hAnsi="Times New Roman" w:cs="Times New Roman"/>
+          <w:sz w:val="24"/>
+          <w:szCs w:val="24"/>
+          <w:lang w:val="en-US"/>
+        </w:rPr>
+        <w:t>population,</w:t>
+      </w:r>
+      <w:r>
+        <w:rPr>
+          <w:rFonts w:ascii="Times New Roman" w:hAnsi="Times New Roman" w:cs="Times New Roman"/>
+          <w:sz w:val="24"/>
+          <w:szCs w:val="24"/>
+          <w:lang w:val="en-US"/>
+        </w:rPr>
+        <w:t xml:space="preserve"> we have the following:</w:t>
+      </w:r>
+    </w:p>
+    <w:p>
+      <w:pPr>
+        <w:pStyle w:val="ListParagraph"/>
+        <w:jc w:val="center"/>
+        <w:rPr>
+          <w:rFonts w:ascii="Times New Roman" w:hAnsi="Times New Roman" w:cs="Times New Roman"/>
+          <w:sz w:val="24"/>
+          <w:szCs w:val="24"/>
+          <w:lang w:val="en-US"/>
+        </w:rPr>
+      </w:pPr>
+      <w:r>
+        <w:rPr>
+          <w:rFonts w:ascii="Times New Roman" w:hAnsi="Times New Roman" w:cs="Times New Roman"/>
+          <w:sz w:val="24"/>
+          <w:szCs w:val="24"/>
+          <w:lang w:val="en-US"/>
+        </w:rPr>
+        <w:lastRenderedPageBreak/>
+        <w:drawing>
+          <wp:inline distT="0" distB="0" distL="0" distR="0" wp14:anchorId="5C69479B" wp14:editId="436D3DDB">
+            <wp:extent cx="3981928" cy="2804908"/>
+            <wp:effectExtent l="0" t="0" r="0" b="0"/>
+            <wp:docPr id="1683377874" name="Picture 1" descr="A graph showing the growth of population&#10;&#10;Description automatically generated"/>
+            <wp:cNvGraphicFramePr>
+              <a:graphicFrameLocks xmlns:a="http://schemas.openxmlformats.org/drawingml/2006/main" noChangeAspect="1"/>
+            </wp:cNvGraphicFramePr>
+            <a:graphic xmlns:a="http://schemas.openxmlformats.org/drawingml/2006/main">
+              <a:graphicData uri="http://schemas.openxmlformats.org/drawingml/2006/picture">
+                <pic:pic xmlns:pic="http://schemas.openxmlformats.org/drawingml/2006/picture">
+                  <pic:nvPicPr>
+                    <pic:cNvPr id="1683377874" name="Picture 1" descr="A graph showing the growth of population&#10;&#10;Description automatically generated"/>
+                    <pic:cNvPicPr/>
+                  </pic:nvPicPr>
+                  <pic:blipFill>
+                    <a:blip r:embed="rId27"/>
+                    <a:stretch>
+                      <a:fillRect/>
+                    </a:stretch>
+                  </pic:blipFill>
+                  <pic:spPr>
+                    <a:xfrm>
+                      <a:off x="0" y="0"/>
+                      <a:ext cx="3986790" cy="2808333"/>
+                    </a:xfrm>
+                    <a:prstGeom prst="rect">
+                      <a:avLst/>
+                    </a:prstGeom>
+                  </pic:spPr>
+                </pic:pic>
+              </a:graphicData>
+            </a:graphic>
+          </wp:inline>
+        </w:drawing>
+      </w:r>
+    </w:p>
+    <w:p>
+      <w:pPr>
+        <w:pStyle w:val="ListParagraph"/>
+        <w:jc w:val="center"/>
+        <w:rPr>
+          <w:rFonts w:ascii="Times New Roman" w:hAnsi="Times New Roman" w:cs="Times New Roman"/>
+          <w:sz w:val="24"/>
+          <w:szCs w:val="24"/>
+          <w:lang w:val="en-US"/>
+        </w:rPr>
+      </w:pPr>
+      <w:r>
+        <w:rPr>
+          <w:rFonts w:ascii="Times New Roman" w:hAnsi="Times New Roman" w:cs="Times New Roman"/>
+          <w:sz w:val="24"/>
+          <w:szCs w:val="24"/>
+          <w:lang w:val="en-US"/>
+        </w:rPr>
+        <w:t xml:space="preserve">Figure </w:t>
+      </w:r>
+      <w:r>
+        <w:rPr>
+          <w:rFonts w:ascii="Times New Roman" w:hAnsi="Times New Roman" w:cs="Times New Roman"/>
+          <w:sz w:val="24"/>
+          <w:szCs w:val="24"/>
+          <w:lang w:val="en-US"/>
+        </w:rPr>
+        <w:t>20</w:t>
+      </w:r>
+      <w:r>
+        <w:rPr>
+          <w:rFonts w:ascii="Times New Roman" w:hAnsi="Times New Roman" w:cs="Times New Roman"/>
+          <w:sz w:val="24"/>
+          <w:szCs w:val="24"/>
+          <w:lang w:val="en-US"/>
+        </w:rPr>
+        <w:t xml:space="preserve">: </w:t>
+      </w:r>
+      <w:r>
+        <w:rPr>
+          <w:rFonts w:ascii="Times New Roman" w:hAnsi="Times New Roman" w:cs="Times New Roman"/>
+          <w:sz w:val="24"/>
+          <w:szCs w:val="24"/>
+          <w:lang w:val="en-US"/>
+        </w:rPr>
+        <w:t>Population histogram</w:t>
+      </w:r>
+    </w:p>
+    <w:p>
+      <w:pPr>
+        <w:pStyle w:val="ListParagraph"/>
+        <w:rPr>
+          <w:rFonts w:ascii="Times New Roman" w:hAnsi="Times New Roman" w:cs="Times New Roman"/>
+          <w:sz w:val="24"/>
+          <w:szCs w:val="24"/>
+          <w:lang w:val="en-US"/>
+        </w:rPr>
+      </w:pPr>
+    </w:p>
+    <w:p>
+      <w:pPr>
+        <w:pStyle w:val="ListParagraph"/>
+        <w:rPr>
+          <w:rFonts w:ascii="Times New Roman" w:hAnsi="Times New Roman" w:cs="Times New Roman"/>
+          <w:sz w:val="24"/>
+          <w:szCs w:val="24"/>
+          <w:lang w:val="en-US"/>
+        </w:rPr>
+      </w:pPr>
+      <w:r>
+        <w:rPr>
+          <w:rFonts w:ascii="Times New Roman" w:hAnsi="Times New Roman" w:cs="Times New Roman"/>
+          <w:sz w:val="24"/>
+          <w:szCs w:val="24"/>
+          <w:lang w:val="en-US"/>
+        </w:rPr>
+        <w:t xml:space="preserve">We </w:t>
+      </w:r>
+      <w:r>
+        <w:rPr>
+          <w:rFonts w:ascii="Times New Roman" w:hAnsi="Times New Roman" w:cs="Times New Roman"/>
+          <w:sz w:val="24"/>
+          <w:szCs w:val="24"/>
+          <w:lang w:val="en-US"/>
+        </w:rPr>
+        <w:t xml:space="preserve">have a skewed left </w:t>
+      </w:r>
+      <w:r>
+        <w:rPr>
+          <w:rFonts w:ascii="Times New Roman" w:hAnsi="Times New Roman" w:cs="Times New Roman"/>
+          <w:sz w:val="24"/>
+          <w:szCs w:val="24"/>
+          <w:lang w:val="en-US"/>
+        </w:rPr>
+        <w:t>distribution,</w:t>
+      </w:r>
+      <w:r>
+        <w:rPr>
+          <w:rFonts w:ascii="Times New Roman" w:hAnsi="Times New Roman" w:cs="Times New Roman"/>
+          <w:sz w:val="24"/>
+          <w:szCs w:val="24"/>
+          <w:lang w:val="en-US"/>
+        </w:rPr>
+        <w:t xml:space="preserve"> and this is because </w:t>
+      </w:r>
+      <w:r>
+        <w:rPr>
+          <w:rFonts w:ascii="Times New Roman" w:hAnsi="Times New Roman" w:cs="Times New Roman"/>
+          <w:sz w:val="24"/>
+          <w:szCs w:val="24"/>
+          <w:lang w:val="en-US"/>
+        </w:rPr>
+        <w:t xml:space="preserve">we have uninterrupted data entries </w:t>
+      </w:r>
+      <w:r>
+        <w:rPr>
+          <w:rFonts w:ascii="Times New Roman" w:hAnsi="Times New Roman" w:cs="Times New Roman"/>
+          <w:sz w:val="24"/>
+          <w:szCs w:val="24"/>
+          <w:lang w:val="en-US"/>
+        </w:rPr>
+        <w:t>from 1996 to 2023. F</w:t>
+      </w:r>
+      <w:r>
+        <w:rPr>
+          <w:rFonts w:ascii="Times New Roman" w:hAnsi="Times New Roman" w:cs="Times New Roman"/>
+          <w:sz w:val="24"/>
+          <w:szCs w:val="24"/>
+          <w:lang w:val="en-US"/>
+        </w:rPr>
+        <w:t>rom 1926 to 1996, we have data entries every 5 years or 10</w:t>
+      </w:r>
+      <w:r>
+        <w:rPr>
+          <w:rFonts w:ascii="Times New Roman" w:hAnsi="Times New Roman" w:cs="Times New Roman"/>
+          <w:sz w:val="24"/>
+          <w:szCs w:val="24"/>
+          <w:lang w:val="en-US"/>
+        </w:rPr>
+        <w:t xml:space="preserve"> getting a low frequency for period 1926</w:t>
+      </w:r>
+      <w:r>
+        <w:rPr>
+          <w:rFonts w:ascii="Times New Roman" w:hAnsi="Times New Roman" w:cs="Times New Roman"/>
+          <w:sz w:val="24"/>
+          <w:szCs w:val="24"/>
+          <w:lang w:val="en-US"/>
+        </w:rPr>
+        <w:t>-1991</w:t>
+      </w:r>
+      <w:r>
+        <w:rPr>
+          <w:rFonts w:ascii="Times New Roman" w:hAnsi="Times New Roman" w:cs="Times New Roman"/>
+          <w:sz w:val="24"/>
+          <w:szCs w:val="24"/>
+          <w:lang w:val="en-US"/>
+        </w:rPr>
+        <w:t xml:space="preserve"> </w:t>
+      </w:r>
+      <w:r>
+        <w:rPr>
+          <w:rFonts w:ascii="Times New Roman" w:hAnsi="Times New Roman" w:cs="Times New Roman"/>
+          <w:sz w:val="24"/>
+          <w:szCs w:val="24"/>
+          <w:lang w:val="en-US"/>
+        </w:rPr>
+        <w:t>(www.census.nationalarchives.ie, n.d.)</w:t>
+      </w:r>
+      <w:r>
+        <w:rPr>
+          <w:rFonts w:ascii="Times New Roman" w:hAnsi="Times New Roman" w:cs="Times New Roman"/>
+          <w:sz w:val="24"/>
+          <w:szCs w:val="24"/>
+          <w:lang w:val="en-US"/>
+        </w:rPr>
+        <w:t>.</w:t>
+      </w:r>
+      <w:r>
+        <w:rPr>
+          <w:rFonts w:ascii="Times New Roman" w:hAnsi="Times New Roman" w:cs="Times New Roman"/>
+          <w:sz w:val="24"/>
+          <w:szCs w:val="24"/>
+          <w:lang w:val="en-US"/>
+        </w:rPr>
+        <w:t xml:space="preserve"> If we would have more entries for 1926-1991 this plot would have change drastically.</w:t>
+      </w:r>
+    </w:p>
+    <w:p>
+      <w:pPr>
+        <w:pStyle w:val="ListParagraph"/>
+        <w:rPr>
+          <w:rFonts w:ascii="Times New Roman" w:hAnsi="Times New Roman" w:cs="Times New Roman"/>
+          <w:sz w:val="24"/>
+          <w:szCs w:val="24"/>
+          <w:lang w:val="en-US"/>
+        </w:rPr>
+      </w:pPr>
+    </w:p>
+    <w:p>
+      <w:pPr>
+        <w:pStyle w:val="ListParagraph"/>
+        <w:rPr>
+          <w:rFonts w:ascii="Times New Roman" w:hAnsi="Times New Roman" w:cs="Times New Roman"/>
+          <w:sz w:val="24"/>
+          <w:szCs w:val="24"/>
+          <w:lang w:val="en-US"/>
+        </w:rPr>
+      </w:pPr>
+      <w:r>
+        <w:rPr>
+          <w:rFonts w:ascii="Times New Roman" w:hAnsi="Times New Roman" w:cs="Times New Roman"/>
+          <w:sz w:val="24"/>
+          <w:szCs w:val="24"/>
+          <w:lang w:val="en-US"/>
+        </w:rPr>
+        <w:t>Another fact about this dataset is gender distribution:</w:t>
+      </w:r>
+    </w:p>
+    <w:p>
+      <w:pPr>
+        <w:pStyle w:val="ListParagraph"/>
+        <w:jc w:val="center"/>
+        <w:rPr>
+          <w:rFonts w:ascii="Times New Roman" w:hAnsi="Times New Roman" w:cs="Times New Roman"/>
+          <w:sz w:val="24"/>
+          <w:szCs w:val="24"/>
+          <w:lang w:val="en-US"/>
+        </w:rPr>
+      </w:pPr>
+      <w:r>
+        <w:rPr>
+          <w:rFonts w:ascii="Times New Roman" w:hAnsi="Times New Roman" w:cs="Times New Roman"/>
+          <w:sz w:val="24"/>
+          <w:szCs w:val="24"/>
+          <w:lang w:val="en-US"/>
+        </w:rPr>
+        <w:drawing>
+          <wp:inline distT="0" distB="0" distL="0" distR="0" wp14:anchorId="6B10A216" wp14:editId="37C543A6">
+            <wp:extent cx="2920771" cy="2507588"/>
+            <wp:effectExtent l="0" t="0" r="0" b="7620"/>
+            <wp:docPr id="1161716790" name="Picture 1" descr="A blue and red pie chart&#10;&#10;Description automatically generated"/>
+            <wp:cNvGraphicFramePr>
+              <a:graphicFrameLocks xmlns:a="http://schemas.openxmlformats.org/drawingml/2006/main" noChangeAspect="1"/>
+            </wp:cNvGraphicFramePr>
+            <a:graphic xmlns:a="http://schemas.openxmlformats.org/drawingml/2006/main">
+              <a:graphicData uri="http://schemas.openxmlformats.org/drawingml/2006/picture">
+                <pic:pic xmlns:pic="http://schemas.openxmlformats.org/drawingml/2006/picture">
+                  <pic:nvPicPr>
+                    <pic:cNvPr id="1161716790" name="Picture 1" descr="A blue and red pie chart&#10;&#10;Description automatically generated"/>
+                    <pic:cNvPicPr/>
+                  </pic:nvPicPr>
+                  <pic:blipFill>
+                    <a:blip r:embed="rId28"/>
+                    <a:stretch>
+                      <a:fillRect/>
+                    </a:stretch>
+                  </pic:blipFill>
+                  <pic:spPr>
+                    <a:xfrm>
+                      <a:off x="0" y="0"/>
+                      <a:ext cx="2926360" cy="2512386"/>
+                    </a:xfrm>
+                    <a:prstGeom prst="rect">
+                      <a:avLst/>
+                    </a:prstGeom>
+                  </pic:spPr>
+                </pic:pic>
+              </a:graphicData>
+            </a:graphic>
+          </wp:inline>
+        </w:drawing>
+      </w:r>
+    </w:p>
+    <w:p>
+      <w:pPr>
+        <w:pStyle w:val="ListParagraph"/>
+        <w:rPr>
+          <w:rFonts w:ascii="Times New Roman" w:hAnsi="Times New Roman" w:cs="Times New Roman"/>
+          <w:sz w:val="24"/>
+          <w:szCs w:val="24"/>
+          <w:lang w:val="en-US"/>
+        </w:rPr>
+      </w:pPr>
+    </w:p>
+    <w:p>
+      <w:pPr>
+        <w:pStyle w:val="ListParagraph"/>
+        <w:jc w:val="center"/>
+        <w:rPr>
+          <w:rFonts w:ascii="Times New Roman" w:hAnsi="Times New Roman" w:cs="Times New Roman"/>
+          <w:sz w:val="24"/>
+          <w:szCs w:val="24"/>
+          <w:lang w:val="en-US"/>
+        </w:rPr>
+      </w:pPr>
+      <w:r>
+        <w:rPr>
+          <w:rFonts w:ascii="Times New Roman" w:hAnsi="Times New Roman" w:cs="Times New Roman"/>
+          <w:sz w:val="24"/>
+          <w:szCs w:val="24"/>
+          <w:lang w:val="en-US"/>
+        </w:rPr>
+        <w:t xml:space="preserve">Figure </w:t>
+      </w:r>
+      <w:r>
+        <w:rPr>
+          <w:rFonts w:ascii="Times New Roman" w:hAnsi="Times New Roman" w:cs="Times New Roman"/>
+          <w:sz w:val="24"/>
+          <w:szCs w:val="24"/>
+          <w:lang w:val="en-US"/>
+        </w:rPr>
+        <w:t>2</w:t>
+      </w:r>
+      <w:r>
+        <w:rPr>
+          <w:rFonts w:ascii="Times New Roman" w:hAnsi="Times New Roman" w:cs="Times New Roman"/>
+          <w:sz w:val="24"/>
+          <w:szCs w:val="24"/>
+          <w:lang w:val="en-US"/>
+        </w:rPr>
+        <w:t>1</w:t>
+      </w:r>
+      <w:r>
+        <w:rPr>
+          <w:rFonts w:ascii="Times New Roman" w:hAnsi="Times New Roman" w:cs="Times New Roman"/>
+          <w:sz w:val="24"/>
+          <w:szCs w:val="24"/>
+          <w:lang w:val="en-US"/>
+        </w:rPr>
+        <w:t xml:space="preserve">: </w:t>
+      </w:r>
+      <w:r>
+        <w:rPr>
+          <w:rFonts w:ascii="Times New Roman" w:hAnsi="Times New Roman" w:cs="Times New Roman"/>
+          <w:sz w:val="24"/>
+          <w:szCs w:val="24"/>
+          <w:lang w:val="en-US"/>
+        </w:rPr>
+        <w:t xml:space="preserve">Gender </w:t>
+      </w:r>
+      <w:r>
+        <w:rPr>
+          <w:rFonts w:ascii="Times New Roman" w:hAnsi="Times New Roman" w:cs="Times New Roman"/>
+          <w:sz w:val="24"/>
+          <w:szCs w:val="24"/>
+          <w:lang w:val="en-US"/>
+        </w:rPr>
+        <w:t>p</w:t>
+      </w:r>
+      <w:r>
+        <w:rPr>
+          <w:rFonts w:ascii="Times New Roman" w:hAnsi="Times New Roman" w:cs="Times New Roman"/>
+          <w:sz w:val="24"/>
+          <w:szCs w:val="24"/>
+          <w:lang w:val="en-US"/>
+        </w:rPr>
+        <w:t>ie</w:t>
+      </w:r>
+    </w:p>
+    <w:p>
+      <w:pPr>
+        <w:pStyle w:val="ListParagraph"/>
+        <w:jc w:val="center"/>
+        <w:rPr>
+          <w:rFonts w:ascii="Times New Roman" w:hAnsi="Times New Roman" w:cs="Times New Roman"/>
+          <w:sz w:val="24"/>
+          <w:szCs w:val="24"/>
+          <w:lang w:val="en-US"/>
+        </w:rPr>
+      </w:pPr>
+    </w:p>
+    <w:p>
+      <w:pPr>
+        <w:pStyle w:val="ListParagraph"/>
+        <w:rPr>
+          <w:rFonts w:ascii="Times New Roman" w:hAnsi="Times New Roman" w:cs="Times New Roman"/>
+          <w:sz w:val="24"/>
+          <w:szCs w:val="24"/>
+          <w:lang w:val="en-US"/>
+        </w:rPr>
+      </w:pPr>
+      <w:r>
+        <w:rPr>
+          <w:rFonts w:ascii="Times New Roman" w:hAnsi="Times New Roman" w:cs="Times New Roman"/>
+          <w:sz w:val="24"/>
+          <w:szCs w:val="24"/>
+          <w:lang w:val="en-US"/>
+        </w:rPr>
+        <w:t>I find this</w:t>
+      </w:r>
+      <w:r>
+        <w:rPr>
+          <w:rFonts w:ascii="Times New Roman" w:hAnsi="Times New Roman" w:cs="Times New Roman"/>
+          <w:sz w:val="24"/>
+          <w:szCs w:val="24"/>
+          <w:lang w:val="en-US"/>
+        </w:rPr>
+        <w:t xml:space="preserve"> very interesting</w:t>
+      </w:r>
+      <w:r>
+        <w:rPr>
+          <w:rFonts w:ascii="Times New Roman" w:hAnsi="Times New Roman" w:cs="Times New Roman"/>
+          <w:sz w:val="24"/>
+          <w:szCs w:val="24"/>
+          <w:lang w:val="en-US"/>
+        </w:rPr>
+        <w:t xml:space="preserve"> as this dataset follows </w:t>
+      </w:r>
+      <w:r>
+        <w:rPr>
+          <w:rFonts w:ascii="Times New Roman" w:hAnsi="Times New Roman" w:cs="Times New Roman"/>
+          <w:sz w:val="24"/>
+          <w:szCs w:val="24"/>
+          <w:lang w:val="en-US"/>
+        </w:rPr>
+        <w:t xml:space="preserve">R.A. Fisher principle </w:t>
+      </w:r>
+      <w:r>
+        <w:rPr>
+          <w:rFonts w:ascii="Times New Roman" w:hAnsi="Times New Roman" w:cs="Times New Roman"/>
+          <w:sz w:val="24"/>
+          <w:szCs w:val="24"/>
+          <w:lang w:val="en-US"/>
+        </w:rPr>
+        <w:t xml:space="preserve">of </w:t>
+      </w:r>
+      <w:r>
+        <w:rPr>
+          <w:rFonts w:ascii="Times New Roman" w:hAnsi="Times New Roman" w:cs="Times New Roman"/>
+          <w:i/>
+          <w:iCs/>
+          <w:sz w:val="24"/>
+          <w:szCs w:val="24"/>
+          <w:lang w:val="en-US"/>
+        </w:rPr>
+        <w:t>“50:50 sex ratio is almost universal in nature”</w:t>
+      </w:r>
+      <w:r>
+        <w:t xml:space="preserve"> </w:t>
+      </w:r>
+      <w:r>
+        <w:rPr>
+          <w:rFonts w:ascii="Times New Roman" w:hAnsi="Times New Roman" w:cs="Times New Roman"/>
+          <w:sz w:val="24"/>
+          <w:szCs w:val="24"/>
+          <w:lang w:val="en-US"/>
+        </w:rPr>
+        <w:t>(www.blackwellpublishing.com, n.d.)</w:t>
+      </w:r>
+      <w:r>
+        <w:rPr>
+          <w:rFonts w:ascii="Times New Roman" w:hAnsi="Times New Roman" w:cs="Times New Roman"/>
+          <w:sz w:val="24"/>
+          <w:szCs w:val="24"/>
+          <w:lang w:val="en-US"/>
+        </w:rPr>
+        <w:t>.</w:t>
+      </w:r>
+      <w:r>
+        <w:rPr>
+          <w:rFonts w:ascii="Times New Roman" w:hAnsi="Times New Roman" w:cs="Times New Roman"/>
+          <w:sz w:val="24"/>
+          <w:szCs w:val="24"/>
+          <w:lang w:val="en-US"/>
+        </w:rPr>
+        <w:t xml:space="preserve"> This result back</w:t>
+      </w:r>
+      <w:r>
+        <w:rPr>
+          <w:rFonts w:ascii="Times New Roman" w:hAnsi="Times New Roman" w:cs="Times New Roman"/>
+          <w:sz w:val="24"/>
+          <w:szCs w:val="24"/>
+          <w:lang w:val="en-US"/>
+        </w:rPr>
+        <w:t xml:space="preserve">s up findings in </w:t>
+      </w:r>
+      <w:r>
+        <w:rPr>
+          <w:rFonts w:ascii="Times New Roman" w:hAnsi="Times New Roman" w:cs="Times New Roman"/>
+          <w:i/>
+          <w:iCs/>
+          <w:sz w:val="24"/>
+          <w:szCs w:val="24"/>
+          <w:lang w:val="en-US"/>
+        </w:rPr>
+        <w:t>“</w:t>
+      </w:r>
+      <w:r>
+        <w:rPr>
+          <w:rFonts w:ascii="Times New Roman" w:hAnsi="Times New Roman" w:cs="Times New Roman"/>
+          <w:i/>
+          <w:iCs/>
+          <w:sz w:val="24"/>
+          <w:szCs w:val="24"/>
+          <w:lang w:val="en-US"/>
+        </w:rPr>
+        <w:t>Figure 1: Population Growth</w:t>
+      </w:r>
+      <w:r>
+        <w:rPr>
+          <w:rFonts w:ascii="Times New Roman" w:hAnsi="Times New Roman" w:cs="Times New Roman"/>
+          <w:i/>
+          <w:iCs/>
+          <w:sz w:val="24"/>
+          <w:szCs w:val="24"/>
+          <w:lang w:val="en-US"/>
+        </w:rPr>
+        <w:t>”</w:t>
+      </w:r>
+      <w:r>
+        <w:rPr>
+          <w:rFonts w:ascii="Times New Roman" w:hAnsi="Times New Roman" w:cs="Times New Roman"/>
+          <w:i/>
+          <w:iCs/>
+          <w:sz w:val="24"/>
+          <w:szCs w:val="24"/>
+          <w:lang w:val="en-US"/>
+        </w:rPr>
+        <w:t xml:space="preserve"> </w:t>
+      </w:r>
+      <w:r>
+        <w:rPr>
+          <w:rFonts w:ascii="Times New Roman" w:hAnsi="Times New Roman" w:cs="Times New Roman"/>
+          <w:sz w:val="24"/>
+          <w:szCs w:val="24"/>
+          <w:lang w:val="en-US"/>
+        </w:rPr>
+        <w:t>there we can also see that both genders go hand in hand.</w:t>
+      </w:r>
+    </w:p>
+    <w:p>
+      <w:pPr>
+        <w:pStyle w:val="ListParagraph"/>
+        <w:rPr>
+          <w:rFonts w:ascii="Times New Roman" w:hAnsi="Times New Roman" w:cs="Times New Roman"/>
+          <w:sz w:val="24"/>
+          <w:szCs w:val="24"/>
+          <w:lang w:val="en-US"/>
+        </w:rPr>
+      </w:pPr>
+    </w:p>
+    <w:p>
+      <w:pPr>
+        <w:pStyle w:val="ListParagraph"/>
+        <w:numPr>
+          <w:ilvl w:val="0"/>
+          <w:numId w:val="7"/>
+        </w:numPr>
+        <w:rPr>
+          <w:rFonts w:ascii="Times New Roman" w:hAnsi="Times New Roman" w:cs="Times New Roman"/>
+          <w:sz w:val="24"/>
+          <w:szCs w:val="24"/>
+          <w:lang w:val="en-US"/>
+        </w:rPr>
+      </w:pPr>
+      <w:r>
+        <w:rPr>
+          <w:rFonts w:ascii="Times New Roman" w:hAnsi="Times New Roman" w:cs="Times New Roman"/>
+          <w:b/>
+          <w:bCs/>
+          <w:sz w:val="24"/>
+          <w:szCs w:val="24"/>
+          <w:lang w:val="en-US"/>
+        </w:rPr>
+        <w:lastRenderedPageBreak/>
+        <w:t>Dataset PEA18:</w:t>
+      </w:r>
+      <w:r>
+        <w:rPr>
+          <w:rFonts w:ascii="Times New Roman" w:hAnsi="Times New Roman" w:cs="Times New Roman"/>
+          <w:b/>
+          <w:bCs/>
+          <w:sz w:val="24"/>
+          <w:szCs w:val="24"/>
+          <w:lang w:val="en-US"/>
+        </w:rPr>
+        <w:t xml:space="preserve"> </w:t>
+      </w:r>
+      <w:r>
+        <w:rPr>
+          <w:rFonts w:ascii="Times New Roman" w:hAnsi="Times New Roman" w:cs="Times New Roman"/>
+          <w:sz w:val="24"/>
+          <w:szCs w:val="24"/>
+          <w:lang w:val="en-US"/>
+        </w:rPr>
+        <w:t xml:space="preserve">here we have a couple of figures to illustrate </w:t>
+      </w:r>
+      <w:r>
+        <w:rPr>
+          <w:rFonts w:ascii="Times New Roman" w:hAnsi="Times New Roman" w:cs="Times New Roman"/>
+          <w:sz w:val="24"/>
+          <w:szCs w:val="24"/>
+          <w:lang w:val="en-US"/>
+        </w:rPr>
+        <w:t>migration</w:t>
+      </w:r>
+      <w:r>
+        <w:rPr>
+          <w:rFonts w:ascii="Times New Roman" w:hAnsi="Times New Roman" w:cs="Times New Roman"/>
+          <w:sz w:val="24"/>
+          <w:szCs w:val="24"/>
+          <w:lang w:val="en-US"/>
+        </w:rPr>
+        <w:t xml:space="preserve"> </w:t>
+      </w:r>
+      <w:r>
+        <w:rPr>
+          <w:rFonts w:ascii="Times New Roman" w:hAnsi="Times New Roman" w:cs="Times New Roman"/>
+          <w:sz w:val="24"/>
+          <w:szCs w:val="24"/>
+          <w:lang w:val="en-US"/>
+        </w:rPr>
+        <w:t>destinations and origins</w:t>
+      </w:r>
+      <w:r>
+        <w:rPr>
+          <w:rFonts w:ascii="Times New Roman" w:hAnsi="Times New Roman" w:cs="Times New Roman"/>
+          <w:sz w:val="24"/>
+          <w:szCs w:val="24"/>
+          <w:lang w:val="en-US"/>
+        </w:rPr>
+        <w:t>:</w:t>
+      </w:r>
+    </w:p>
+    <w:p>
+      <w:pPr>
+        <w:pStyle w:val="ListParagraph"/>
+        <w:jc w:val="center"/>
+        <w:rPr>
+          <w:rFonts w:ascii="Times New Roman" w:hAnsi="Times New Roman" w:cs="Times New Roman"/>
+          <w:sz w:val="24"/>
+          <w:szCs w:val="24"/>
+          <w:lang w:val="en-US"/>
+        </w:rPr>
+      </w:pPr>
+      <w:r>
+        <w:rPr>
+          <w:rFonts w:ascii="Times New Roman" w:hAnsi="Times New Roman" w:cs="Times New Roman"/>
+          <w:sz w:val="24"/>
+          <w:szCs w:val="24"/>
+          <w:lang w:val="en-US"/>
+        </w:rPr>
+        <w:drawing>
+          <wp:inline distT="0" distB="0" distL="0" distR="0" wp14:anchorId="78A9BB6D" wp14:editId="1B0DAA56">
+            <wp:extent cx="4063392" cy="2737590"/>
+            <wp:effectExtent l="0" t="0" r="0" b="5715"/>
+            <wp:docPr id="1446332338" name="Picture 1" descr="A pie chart with different colored circles&#10;&#10;Description automatically generated"/>
+            <wp:cNvGraphicFramePr>
+              <a:graphicFrameLocks xmlns:a="http://schemas.openxmlformats.org/drawingml/2006/main" noChangeAspect="1"/>
+            </wp:cNvGraphicFramePr>
+            <a:graphic xmlns:a="http://schemas.openxmlformats.org/drawingml/2006/main">
+              <a:graphicData uri="http://schemas.openxmlformats.org/drawingml/2006/picture">
+                <pic:pic xmlns:pic="http://schemas.openxmlformats.org/drawingml/2006/picture">
+                  <pic:nvPicPr>
+                    <pic:cNvPr id="1446332338" name="Picture 1" descr="A pie chart with different colored circles&#10;&#10;Description automatically generated"/>
+                    <pic:cNvPicPr/>
+                  </pic:nvPicPr>
+                  <pic:blipFill>
+                    <a:blip r:embed="rId29"/>
+                    <a:stretch>
+                      <a:fillRect/>
+                    </a:stretch>
+                  </pic:blipFill>
+                  <pic:spPr>
+                    <a:xfrm>
+                      <a:off x="0" y="0"/>
+                      <a:ext cx="4070551" cy="2742413"/>
+                    </a:xfrm>
+                    <a:prstGeom prst="rect">
+                      <a:avLst/>
+                    </a:prstGeom>
+                  </pic:spPr>
+                </pic:pic>
+              </a:graphicData>
+            </a:graphic>
+          </wp:inline>
+        </w:drawing>
+      </w:r>
+    </w:p>
+    <w:p>
+      <w:pPr>
+        <w:pStyle w:val="ListParagraph"/>
+        <w:jc w:val="center"/>
+        <w:rPr>
+          <w:rFonts w:ascii="Times New Roman" w:hAnsi="Times New Roman" w:cs="Times New Roman"/>
+          <w:sz w:val="24"/>
+          <w:szCs w:val="24"/>
+          <w:lang w:val="en-US"/>
+        </w:rPr>
+      </w:pPr>
+      <w:r>
+        <w:rPr>
+          <w:rFonts w:ascii="Times New Roman" w:hAnsi="Times New Roman" w:cs="Times New Roman"/>
+          <w:sz w:val="24"/>
+          <w:szCs w:val="24"/>
+          <w:lang w:val="en-US"/>
+        </w:rPr>
+        <w:t xml:space="preserve">Figure </w:t>
+      </w:r>
+      <w:r>
+        <w:rPr>
+          <w:rFonts w:ascii="Times New Roman" w:hAnsi="Times New Roman" w:cs="Times New Roman"/>
+          <w:sz w:val="24"/>
+          <w:szCs w:val="24"/>
+          <w:lang w:val="en-US"/>
+        </w:rPr>
+        <w:t>2</w:t>
+      </w:r>
+      <w:r>
+        <w:rPr>
+          <w:rFonts w:ascii="Times New Roman" w:hAnsi="Times New Roman" w:cs="Times New Roman"/>
+          <w:sz w:val="24"/>
+          <w:szCs w:val="24"/>
+          <w:lang w:val="en-US"/>
+        </w:rPr>
+        <w:t>2</w:t>
+      </w:r>
+      <w:r>
+        <w:rPr>
+          <w:rFonts w:ascii="Times New Roman" w:hAnsi="Times New Roman" w:cs="Times New Roman"/>
+          <w:sz w:val="24"/>
+          <w:szCs w:val="24"/>
+          <w:lang w:val="en-US"/>
+        </w:rPr>
+        <w:t xml:space="preserve">: </w:t>
+      </w:r>
+      <w:r>
+        <w:rPr>
+          <w:rFonts w:ascii="Times New Roman" w:hAnsi="Times New Roman" w:cs="Times New Roman"/>
+          <w:sz w:val="24"/>
+          <w:szCs w:val="24"/>
+          <w:lang w:val="en-US"/>
+        </w:rPr>
+        <w:t>Emigration</w:t>
+      </w:r>
+      <w:r>
+        <w:rPr>
+          <w:rFonts w:ascii="Times New Roman" w:hAnsi="Times New Roman" w:cs="Times New Roman"/>
+          <w:sz w:val="24"/>
+          <w:szCs w:val="24"/>
+          <w:lang w:val="en-US"/>
+        </w:rPr>
+        <w:t xml:space="preserve"> </w:t>
+      </w:r>
+      <w:r>
+        <w:rPr>
+          <w:rFonts w:ascii="Times New Roman" w:hAnsi="Times New Roman" w:cs="Times New Roman"/>
+          <w:sz w:val="24"/>
+          <w:szCs w:val="24"/>
+          <w:lang w:val="en-US"/>
+        </w:rPr>
+        <w:t>p</w:t>
+      </w:r>
+      <w:r>
+        <w:rPr>
+          <w:rFonts w:ascii="Times New Roman" w:hAnsi="Times New Roman" w:cs="Times New Roman"/>
+          <w:sz w:val="24"/>
+          <w:szCs w:val="24"/>
+          <w:lang w:val="en-US"/>
+        </w:rPr>
+        <w:t>ie</w:t>
+      </w:r>
+    </w:p>
+    <w:p>
+      <w:pPr>
+        <w:pStyle w:val="ListParagraph"/>
+        <w:rPr>
+          <w:rFonts w:ascii="Times New Roman" w:hAnsi="Times New Roman" w:cs="Times New Roman"/>
+          <w:sz w:val="24"/>
+          <w:szCs w:val="24"/>
+          <w:lang w:val="en-US"/>
+        </w:rPr>
+      </w:pPr>
+    </w:p>
+    <w:p>
+      <w:pPr>
+        <w:pStyle w:val="ListParagraph"/>
+        <w:rPr>
+          <w:rFonts w:ascii="Times New Roman" w:hAnsi="Times New Roman" w:cs="Times New Roman"/>
+          <w:sz w:val="24"/>
+          <w:szCs w:val="24"/>
+          <w:lang w:val="en-US"/>
+        </w:rPr>
+      </w:pPr>
+      <w:r>
+        <w:rPr>
+          <w:rFonts w:ascii="Times New Roman" w:hAnsi="Times New Roman" w:cs="Times New Roman"/>
+          <w:sz w:val="24"/>
+          <w:szCs w:val="24"/>
+          <w:lang w:val="en-US"/>
+        </w:rPr>
+        <w:t>Obvious that</w:t>
+      </w:r>
+      <w:r>
+        <w:rPr>
+          <w:rFonts w:ascii="Times New Roman" w:hAnsi="Times New Roman" w:cs="Times New Roman"/>
+          <w:sz w:val="24"/>
+          <w:szCs w:val="24"/>
+          <w:lang w:val="en-US"/>
+        </w:rPr>
+        <w:t xml:space="preserve"> </w:t>
+      </w:r>
+      <w:r>
+        <w:rPr>
+          <w:rFonts w:ascii="Times New Roman" w:hAnsi="Times New Roman" w:cs="Times New Roman"/>
+          <w:sz w:val="24"/>
+          <w:szCs w:val="24"/>
+          <w:lang w:val="en-US"/>
+        </w:rPr>
+        <w:t xml:space="preserve">top destinations for Irish emigrants are </w:t>
+      </w:r>
+      <w:r>
+        <w:rPr>
+          <w:rFonts w:ascii="Times New Roman" w:hAnsi="Times New Roman" w:cs="Times New Roman"/>
+          <w:sz w:val="24"/>
+          <w:szCs w:val="24"/>
+          <w:lang w:val="en-US"/>
+        </w:rPr>
+        <w:t>English</w:t>
+      </w:r>
+      <w:r>
+        <w:rPr>
+          <w:rFonts w:ascii="Times New Roman" w:hAnsi="Times New Roman" w:cs="Times New Roman"/>
+          <w:sz w:val="24"/>
+          <w:szCs w:val="24"/>
+          <w:lang w:val="en-US"/>
+        </w:rPr>
+        <w:t>-</w:t>
+      </w:r>
+      <w:r>
+        <w:rPr>
+          <w:rFonts w:ascii="Times New Roman" w:hAnsi="Times New Roman" w:cs="Times New Roman"/>
+          <w:sz w:val="24"/>
+          <w:szCs w:val="24"/>
+          <w:lang w:val="en-US"/>
+        </w:rPr>
+        <w:t>speaking countries</w:t>
+      </w:r>
+      <w:r>
+        <w:rPr>
+          <w:rFonts w:ascii="Times New Roman" w:hAnsi="Times New Roman" w:cs="Times New Roman"/>
+          <w:sz w:val="24"/>
+          <w:szCs w:val="24"/>
+          <w:lang w:val="en-US"/>
+        </w:rPr>
+        <w:t>.</w:t>
+      </w:r>
+      <w:r>
+        <w:rPr>
+          <w:rFonts w:ascii="Times New Roman" w:hAnsi="Times New Roman" w:cs="Times New Roman"/>
+          <w:sz w:val="24"/>
+          <w:szCs w:val="24"/>
+          <w:lang w:val="en-US"/>
+        </w:rPr>
+        <w:t xml:space="preserve"> </w:t>
+      </w:r>
+      <w:r>
+        <w:rPr>
+          <w:rFonts w:ascii="Times New Roman" w:hAnsi="Times New Roman" w:cs="Times New Roman"/>
+          <w:sz w:val="24"/>
+          <w:szCs w:val="24"/>
+          <w:lang w:val="en-US"/>
+        </w:rPr>
+        <w:t>E</w:t>
+      </w:r>
+      <w:r>
+        <w:rPr>
+          <w:rFonts w:ascii="Times New Roman" w:hAnsi="Times New Roman" w:cs="Times New Roman"/>
+          <w:sz w:val="24"/>
+          <w:szCs w:val="24"/>
+          <w:lang w:val="en-US"/>
+        </w:rPr>
+        <w:t>migrati</w:t>
+      </w:r>
+      <w:r>
+        <w:rPr>
+          <w:rFonts w:ascii="Times New Roman" w:hAnsi="Times New Roman" w:cs="Times New Roman"/>
+          <w:sz w:val="24"/>
+          <w:szCs w:val="24"/>
+          <w:lang w:val="en-US"/>
+        </w:rPr>
+        <w:t>ng</w:t>
+      </w:r>
+      <w:r>
+        <w:rPr>
+          <w:rFonts w:ascii="Times New Roman" w:hAnsi="Times New Roman" w:cs="Times New Roman"/>
+          <w:sz w:val="24"/>
+          <w:szCs w:val="24"/>
+          <w:lang w:val="en-US"/>
+        </w:rPr>
+        <w:t xml:space="preserve"> flows</w:t>
+      </w:r>
+      <w:r>
+        <w:rPr>
+          <w:rFonts w:ascii="Times New Roman" w:hAnsi="Times New Roman" w:cs="Times New Roman"/>
+          <w:sz w:val="24"/>
+          <w:szCs w:val="24"/>
+          <w:lang w:val="en-US"/>
+        </w:rPr>
+        <w:t xml:space="preserve"> </w:t>
+      </w:r>
+      <w:r>
+        <w:rPr>
+          <w:rFonts w:ascii="Times New Roman" w:hAnsi="Times New Roman" w:cs="Times New Roman"/>
+          <w:sz w:val="24"/>
+          <w:szCs w:val="24"/>
+          <w:lang w:val="en-US"/>
+        </w:rPr>
+        <w:t>are 20% higher to</w:t>
+      </w:r>
+      <w:r>
+        <w:rPr>
+          <w:rFonts w:ascii="Times New Roman" w:hAnsi="Times New Roman" w:cs="Times New Roman"/>
+          <w:sz w:val="24"/>
+          <w:szCs w:val="24"/>
+          <w:lang w:val="en-US"/>
+        </w:rPr>
+        <w:t xml:space="preserve"> country where your language is spoken</w:t>
+      </w:r>
+      <w:r>
+        <w:rPr>
+          <w:rFonts w:ascii="Times New Roman" w:hAnsi="Times New Roman" w:cs="Times New Roman"/>
+          <w:sz w:val="24"/>
+          <w:szCs w:val="24"/>
+          <w:lang w:val="en-US"/>
+        </w:rPr>
+        <w:t xml:space="preserve">, compared to a </w:t>
+      </w:r>
+      <w:r>
+        <w:rPr>
+          <w:rFonts w:ascii="Times New Roman" w:hAnsi="Times New Roman" w:cs="Times New Roman"/>
+          <w:sz w:val="24"/>
+          <w:szCs w:val="24"/>
+          <w:lang w:val="en-US"/>
+        </w:rPr>
+        <w:t>country</w:t>
+      </w:r>
+      <w:r>
+        <w:rPr>
+          <w:rFonts w:ascii="Times New Roman" w:hAnsi="Times New Roman" w:cs="Times New Roman"/>
+          <w:sz w:val="24"/>
+          <w:szCs w:val="24"/>
+          <w:lang w:val="en-US"/>
+        </w:rPr>
+        <w:t xml:space="preserve"> where our language is not understood</w:t>
+      </w:r>
+      <w:r>
+        <w:rPr>
+          <w:rFonts w:ascii="Times New Roman" w:hAnsi="Times New Roman" w:cs="Times New Roman"/>
+          <w:sz w:val="24"/>
+          <w:szCs w:val="24"/>
+          <w:lang w:val="en-US"/>
+        </w:rPr>
+        <w:t xml:space="preserve"> </w:t>
+      </w:r>
+      <w:r>
+        <w:rPr>
+          <w:rFonts w:ascii="Times New Roman" w:hAnsi="Times New Roman" w:cs="Times New Roman"/>
+          <w:sz w:val="24"/>
+          <w:szCs w:val="24"/>
+          <w:lang w:val="en-US"/>
+        </w:rPr>
+        <w:t>(Adserà, 2015)</w:t>
+      </w:r>
+      <w:r>
+        <w:rPr>
+          <w:rFonts w:ascii="Times New Roman" w:hAnsi="Times New Roman" w:cs="Times New Roman"/>
+          <w:sz w:val="24"/>
+          <w:szCs w:val="24"/>
+          <w:lang w:val="en-US"/>
+        </w:rPr>
+        <w:t>.</w:t>
+      </w:r>
+      <w:r>
+        <w:rPr>
+          <w:rFonts w:ascii="Times New Roman" w:hAnsi="Times New Roman" w:cs="Times New Roman"/>
+          <w:sz w:val="24"/>
+          <w:szCs w:val="24"/>
+          <w:lang w:val="en-US"/>
+        </w:rPr>
+        <w:t xml:space="preserve"> </w:t>
+      </w:r>
+    </w:p>
+    <w:p>
+      <w:pPr>
+        <w:pStyle w:val="ListParagraph"/>
+        <w:rPr>
+          <w:rFonts w:ascii="Times New Roman" w:hAnsi="Times New Roman" w:cs="Times New Roman"/>
+          <w:sz w:val="24"/>
+          <w:szCs w:val="24"/>
+          <w:lang w:val="en-US"/>
+        </w:rPr>
+      </w:pPr>
+    </w:p>
+    <w:p>
+      <w:pPr>
+        <w:pStyle w:val="ListParagraph"/>
+        <w:jc w:val="center"/>
+        <w:rPr>
+          <w:rFonts w:ascii="Times New Roman" w:hAnsi="Times New Roman" w:cs="Times New Roman"/>
+          <w:sz w:val="24"/>
+          <w:szCs w:val="24"/>
+          <w:lang w:val="en-US"/>
+        </w:rPr>
+      </w:pPr>
+      <w:r>
+        <w:rPr>
+          <w:rFonts w:ascii="Times New Roman" w:hAnsi="Times New Roman" w:cs="Times New Roman"/>
+          <w:sz w:val="24"/>
+          <w:szCs w:val="24"/>
+          <w:lang w:val="en-US"/>
+        </w:rPr>
+        <w:drawing>
+          <wp:inline distT="0" distB="0" distL="0" distR="0" wp14:anchorId="2A315E84" wp14:editId="02B2C02A">
+            <wp:extent cx="4082224" cy="2546754"/>
+            <wp:effectExtent l="0" t="0" r="0" b="6350"/>
+            <wp:docPr id="1821644492" name="Picture 1" descr="A pie chart with numbers and a number of people with Crust in the background&#10;&#10;Description automatically generated"/>
+            <wp:cNvGraphicFramePr>
+              <a:graphicFrameLocks xmlns:a="http://schemas.openxmlformats.org/drawingml/2006/main" noChangeAspect="1"/>
+            </wp:cNvGraphicFramePr>
+            <a:graphic xmlns:a="http://schemas.openxmlformats.org/drawingml/2006/main">
+              <a:graphicData uri="http://schemas.openxmlformats.org/drawingml/2006/picture">
+                <pic:pic xmlns:pic="http://schemas.openxmlformats.org/drawingml/2006/picture">
+                  <pic:nvPicPr>
+                    <pic:cNvPr id="1821644492" name="Picture 1" descr="A pie chart with numbers and a number of people with Crust in the background&#10;&#10;Description automatically generated"/>
+                    <pic:cNvPicPr/>
+                  </pic:nvPicPr>
+                  <pic:blipFill>
+                    <a:blip r:embed="rId30"/>
+                    <a:stretch>
+                      <a:fillRect/>
+                    </a:stretch>
+                  </pic:blipFill>
+                  <pic:spPr>
+                    <a:xfrm>
+                      <a:off x="0" y="0"/>
+                      <a:ext cx="4089725" cy="2551434"/>
+                    </a:xfrm>
+                    <a:prstGeom prst="rect">
+                      <a:avLst/>
+                    </a:prstGeom>
+                  </pic:spPr>
+                </pic:pic>
+              </a:graphicData>
+            </a:graphic>
+          </wp:inline>
+        </w:drawing>
+      </w:r>
+    </w:p>
+    <w:p>
+      <w:pPr>
+        <w:pStyle w:val="ListParagraph"/>
+        <w:jc w:val="center"/>
+        <w:rPr>
+          <w:rFonts w:ascii="Times New Roman" w:hAnsi="Times New Roman" w:cs="Times New Roman"/>
+          <w:sz w:val="24"/>
+          <w:szCs w:val="24"/>
+          <w:lang w:val="en-US"/>
+        </w:rPr>
+      </w:pPr>
+    </w:p>
+    <w:p>
+      <w:pPr>
+        <w:pStyle w:val="ListParagraph"/>
+        <w:jc w:val="center"/>
+        <w:rPr>
+          <w:rFonts w:ascii="Times New Roman" w:hAnsi="Times New Roman" w:cs="Times New Roman"/>
+          <w:sz w:val="24"/>
+          <w:szCs w:val="24"/>
+          <w:lang w:val="en-US"/>
+        </w:rPr>
+      </w:pPr>
+      <w:r>
+        <w:rPr>
+          <w:rFonts w:ascii="Times New Roman" w:hAnsi="Times New Roman" w:cs="Times New Roman"/>
+          <w:sz w:val="24"/>
+          <w:szCs w:val="24"/>
+          <w:lang w:val="en-US"/>
+        </w:rPr>
+        <w:t xml:space="preserve">Figure </w:t>
+      </w:r>
+      <w:r>
+        <w:rPr>
+          <w:rFonts w:ascii="Times New Roman" w:hAnsi="Times New Roman" w:cs="Times New Roman"/>
+          <w:sz w:val="24"/>
+          <w:szCs w:val="24"/>
+          <w:lang w:val="en-US"/>
+        </w:rPr>
+        <w:t>2</w:t>
+      </w:r>
+      <w:r>
+        <w:rPr>
+          <w:rFonts w:ascii="Times New Roman" w:hAnsi="Times New Roman" w:cs="Times New Roman"/>
+          <w:sz w:val="24"/>
+          <w:szCs w:val="24"/>
+          <w:lang w:val="en-US"/>
+        </w:rPr>
+        <w:t>3</w:t>
+      </w:r>
+      <w:r>
+        <w:rPr>
+          <w:rFonts w:ascii="Times New Roman" w:hAnsi="Times New Roman" w:cs="Times New Roman"/>
+          <w:sz w:val="24"/>
+          <w:szCs w:val="24"/>
+          <w:lang w:val="en-US"/>
+        </w:rPr>
+        <w:t xml:space="preserve">: </w:t>
+      </w:r>
+      <w:r>
+        <w:rPr>
+          <w:rFonts w:ascii="Times New Roman" w:hAnsi="Times New Roman" w:cs="Times New Roman"/>
+          <w:sz w:val="24"/>
+          <w:szCs w:val="24"/>
+          <w:lang w:val="en-US"/>
+        </w:rPr>
+        <w:t>Immigration</w:t>
+      </w:r>
+      <w:r>
+        <w:rPr>
+          <w:rFonts w:ascii="Times New Roman" w:hAnsi="Times New Roman" w:cs="Times New Roman"/>
+          <w:sz w:val="24"/>
+          <w:szCs w:val="24"/>
+          <w:lang w:val="en-US"/>
+        </w:rPr>
+        <w:t xml:space="preserve"> </w:t>
+      </w:r>
+      <w:r>
+        <w:rPr>
+          <w:rFonts w:ascii="Times New Roman" w:hAnsi="Times New Roman" w:cs="Times New Roman"/>
+          <w:sz w:val="24"/>
+          <w:szCs w:val="24"/>
+          <w:lang w:val="en-US"/>
+        </w:rPr>
+        <w:t>p</w:t>
+      </w:r>
+      <w:r>
+        <w:rPr>
+          <w:rFonts w:ascii="Times New Roman" w:hAnsi="Times New Roman" w:cs="Times New Roman"/>
+          <w:sz w:val="24"/>
+          <w:szCs w:val="24"/>
+          <w:lang w:val="en-US"/>
+        </w:rPr>
+        <w:t>ie</w:t>
+      </w:r>
+    </w:p>
+    <w:p>
+      <w:pPr>
+        <w:pStyle w:val="ListParagraph"/>
+        <w:rPr>
+          <w:rFonts w:ascii="Times New Roman" w:hAnsi="Times New Roman" w:cs="Times New Roman"/>
+          <w:sz w:val="24"/>
+          <w:szCs w:val="24"/>
+          <w:lang w:val="en-US"/>
+        </w:rPr>
+      </w:pPr>
+    </w:p>
+    <w:p>
+      <w:pPr>
+        <w:pStyle w:val="ListParagraph"/>
+        <w:rPr>
+          <w:rFonts w:ascii="Times New Roman" w:hAnsi="Times New Roman" w:cs="Times New Roman"/>
+          <w:sz w:val="24"/>
+          <w:szCs w:val="24"/>
+          <w:lang w:val="en-US"/>
+        </w:rPr>
+      </w:pPr>
+      <w:r>
+        <w:rPr>
+          <w:rFonts w:ascii="Times New Roman" w:hAnsi="Times New Roman" w:cs="Times New Roman"/>
+          <w:sz w:val="24"/>
+          <w:szCs w:val="24"/>
+          <w:lang w:val="en-US"/>
+        </w:rPr>
+        <w:t>Immigrant origin is mainly coming from the rest of the world</w:t>
+      </w:r>
+      <w:r>
+        <w:rPr>
+          <w:rFonts w:ascii="Times New Roman" w:hAnsi="Times New Roman" w:cs="Times New Roman"/>
+          <w:sz w:val="24"/>
+          <w:szCs w:val="24"/>
+          <w:lang w:val="en-US"/>
+        </w:rPr>
+        <w:t xml:space="preserve"> and European countries, however </w:t>
+      </w:r>
+      <w:r>
+        <w:rPr>
+          <w:rFonts w:ascii="Times New Roman" w:hAnsi="Times New Roman" w:cs="Times New Roman"/>
+          <w:sz w:val="24"/>
+          <w:szCs w:val="24"/>
+          <w:lang w:val="en-US"/>
+        </w:rPr>
+        <w:t>English-speaking</w:t>
+      </w:r>
+      <w:r>
+        <w:rPr>
+          <w:rFonts w:ascii="Times New Roman" w:hAnsi="Times New Roman" w:cs="Times New Roman"/>
+          <w:sz w:val="24"/>
+          <w:szCs w:val="24"/>
+          <w:lang w:val="en-US"/>
+        </w:rPr>
+        <w:t xml:space="preserve"> </w:t>
+      </w:r>
+      <w:r>
+        <w:rPr>
+          <w:rFonts w:ascii="Times New Roman" w:hAnsi="Times New Roman" w:cs="Times New Roman"/>
+          <w:sz w:val="24"/>
+          <w:szCs w:val="24"/>
+          <w:lang w:val="en-US"/>
+        </w:rPr>
+        <w:t>countries are still important.</w:t>
+      </w:r>
+    </w:p>
+    <w:p>
+      <w:pPr>
+        <w:jc w:val="center"/>
+        <w:rPr>
+          <w:rFonts w:ascii="Times New Roman" w:hAnsi="Times New Roman" w:cs="Times New Roman"/>
+          <w:sz w:val="24"/>
+          <w:szCs w:val="24"/>
+          <w:lang w:val="en-US"/>
+        </w:rPr>
+      </w:pPr>
+    </w:p>
+    <w:p>
+      <w:pPr>
+        <w:pStyle w:val="ListParagraph"/>
+        <w:numPr>
+          <w:ilvl w:val="0"/>
+          <w:numId w:val="8"/>
+        </w:numPr>
+        <w:rPr>
+          <w:rFonts w:ascii="Arial" w:hAnsi="Arial" w:cs="Arial"/>
+          <w:b/>
+          <w:bCs/>
+          <w:sz w:val="24"/>
+          <w:szCs w:val="24"/>
+          <w:lang w:val="en-US"/>
+        </w:rPr>
+      </w:pPr>
+      <w:r>
+        <w:rPr>
+          <w:rFonts w:ascii="Times New Roman" w:hAnsi="Times New Roman" w:cs="Times New Roman"/>
+          <w:b/>
+          <w:bCs/>
+          <w:sz w:val="24"/>
+          <w:szCs w:val="24"/>
+          <w:lang w:val="en-US"/>
+        </w:rPr>
+        <w:t>Dataset PEA1</w:t>
+      </w:r>
+      <w:r>
+        <w:rPr>
+          <w:rFonts w:ascii="Times New Roman" w:hAnsi="Times New Roman" w:cs="Times New Roman"/>
+          <w:b/>
+          <w:bCs/>
+          <w:sz w:val="24"/>
+          <w:szCs w:val="24"/>
+          <w:lang w:val="en-US"/>
+        </w:rPr>
+        <w:t>9</w:t>
+      </w:r>
+      <w:r>
+        <w:rPr>
+          <w:rFonts w:ascii="Times New Roman" w:hAnsi="Times New Roman" w:cs="Times New Roman"/>
+          <w:b/>
+          <w:bCs/>
+          <w:sz w:val="24"/>
+          <w:szCs w:val="24"/>
+          <w:lang w:val="en-US"/>
+        </w:rPr>
+        <w:t>:</w:t>
+      </w:r>
+      <w:r>
+        <w:rPr>
+          <w:rFonts w:ascii="Times New Roman" w:hAnsi="Times New Roman" w:cs="Times New Roman"/>
+          <w:b/>
+          <w:bCs/>
+          <w:sz w:val="24"/>
+          <w:szCs w:val="24"/>
+          <w:lang w:val="en-US"/>
+        </w:rPr>
+        <w:t xml:space="preserve"> </w:t>
+      </w:r>
+      <w:r>
+        <w:rPr>
+          <w:rFonts w:ascii="Times New Roman" w:hAnsi="Times New Roman" w:cs="Times New Roman"/>
+          <w:sz w:val="24"/>
+          <w:szCs w:val="24"/>
+          <w:lang w:val="en-US"/>
+        </w:rPr>
+        <w:t xml:space="preserve">I have plotted </w:t>
+      </w:r>
+      <w:r>
+        <w:rPr>
+          <w:rFonts w:ascii="Times New Roman" w:hAnsi="Times New Roman" w:cs="Times New Roman"/>
+          <w:sz w:val="24"/>
+          <w:szCs w:val="24"/>
+          <w:lang w:val="en-US"/>
+        </w:rPr>
+        <w:t>migration by education level using box plots</w:t>
+      </w:r>
+      <w:r>
+        <w:rPr>
+          <w:rFonts w:ascii="Times New Roman" w:hAnsi="Times New Roman" w:cs="Times New Roman"/>
+          <w:sz w:val="24"/>
+          <w:szCs w:val="24"/>
+          <w:lang w:val="en-US"/>
+        </w:rPr>
+        <w:t>, this kind of graph m</w:t>
+      </w:r>
+      <w:r>
+        <w:rPr>
+          <w:rFonts w:ascii="Times New Roman" w:hAnsi="Times New Roman" w:cs="Times New Roman"/>
+          <w:sz w:val="24"/>
+          <w:szCs w:val="24"/>
+          <w:lang w:val="en-US"/>
+        </w:rPr>
+        <w:t>ight be no</w:t>
+      </w:r>
+      <w:r>
+        <w:rPr>
+          <w:rFonts w:ascii="Times New Roman" w:hAnsi="Times New Roman" w:cs="Times New Roman"/>
+          <w:sz w:val="24"/>
+          <w:szCs w:val="24"/>
+          <w:lang w:val="en-US"/>
+        </w:rPr>
+        <w:t xml:space="preserve">t very descriptive offering exact values or interpretations </w:t>
+      </w:r>
+      <w:r>
+        <w:rPr>
+          <w:rFonts w:ascii="Times New Roman" w:hAnsi="Times New Roman" w:cs="Times New Roman"/>
+          <w:sz w:val="24"/>
+          <w:szCs w:val="24"/>
+          <w:lang w:val="en-US"/>
+        </w:rPr>
+        <w:t xml:space="preserve">however we can determine data spread, </w:t>
+      </w:r>
+      <w:r>
+        <w:rPr>
+          <w:rFonts w:ascii="Times New Roman" w:hAnsi="Times New Roman" w:cs="Times New Roman"/>
+          <w:sz w:val="24"/>
+          <w:szCs w:val="24"/>
+          <w:lang w:val="en-US"/>
+        </w:rPr>
+        <w:t>skewness and finding outliers</w:t>
+      </w:r>
+      <w:r>
+        <w:rPr>
+          <w:rFonts w:ascii="Times New Roman" w:hAnsi="Times New Roman" w:cs="Times New Roman"/>
+          <w:sz w:val="24"/>
+          <w:szCs w:val="24"/>
+          <w:lang w:val="en-US"/>
+        </w:rPr>
+        <w:t xml:space="preserve"> </w:t>
+      </w:r>
+      <w:r>
+        <w:rPr>
+          <w:rFonts w:ascii="Times New Roman" w:hAnsi="Times New Roman" w:cs="Times New Roman"/>
+          <w:sz w:val="24"/>
+          <w:szCs w:val="24"/>
+          <w:lang w:val="en-US"/>
+        </w:rPr>
+        <w:t>(Anon, 2021)</w:t>
+      </w:r>
+      <w:r>
+        <w:rPr>
+          <w:rFonts w:ascii="Times New Roman" w:hAnsi="Times New Roman" w:cs="Times New Roman"/>
+          <w:sz w:val="24"/>
+          <w:szCs w:val="24"/>
+          <w:lang w:val="en-US"/>
+        </w:rPr>
+        <w:t>.</w:t>
+      </w:r>
+    </w:p>
+    <w:p>
+      <w:pPr>
+        <w:pStyle w:val="ListParagraph"/>
+        <w:jc w:val="center"/>
+        <w:rPr>
+          <w:rFonts w:ascii="Arial" w:hAnsi="Arial" w:cs="Arial"/>
+          <w:b/>
+          <w:bCs/>
+          <w:sz w:val="24"/>
+          <w:szCs w:val="24"/>
+          <w:lang w:val="en-US"/>
+        </w:rPr>
+      </w:pPr>
+      <w:r>
+        <w:rPr>
+          <w:rFonts w:ascii="Arial" w:hAnsi="Arial" w:cs="Arial"/>
+          <w:b/>
+          <w:bCs/>
+          <w:sz w:val="24"/>
+          <w:szCs w:val="24"/>
+          <w:lang w:val="en-US"/>
+        </w:rPr>
+        <w:lastRenderedPageBreak/>
+        <w:drawing>
+          <wp:inline distT="0" distB="0" distL="0" distR="0" wp14:anchorId="46136B2D" wp14:editId="17392757">
+            <wp:extent cx="3532462" cy="2380283"/>
+            <wp:effectExtent l="0" t="0" r="0" b="1270"/>
+            <wp:docPr id="1156643584" name="Picture 1" descr="A graph of a number of people&#10;&#10;Description automatically generated"/>
+            <wp:cNvGraphicFramePr>
+              <a:graphicFrameLocks xmlns:a="http://schemas.openxmlformats.org/drawingml/2006/main" noChangeAspect="1"/>
+            </wp:cNvGraphicFramePr>
+            <a:graphic xmlns:a="http://schemas.openxmlformats.org/drawingml/2006/main">
+              <a:graphicData uri="http://schemas.openxmlformats.org/drawingml/2006/picture">
+                <pic:pic xmlns:pic="http://schemas.openxmlformats.org/drawingml/2006/picture">
+                  <pic:nvPicPr>
+                    <pic:cNvPr id="1156643584" name="Picture 1" descr="A graph of a number of people&#10;&#10;Description automatically generated"/>
+                    <pic:cNvPicPr/>
+                  </pic:nvPicPr>
+                  <pic:blipFill>
+                    <a:blip r:embed="rId31"/>
+                    <a:stretch>
+                      <a:fillRect/>
+                    </a:stretch>
+                  </pic:blipFill>
+                  <pic:spPr>
+                    <a:xfrm>
+                      <a:off x="0" y="0"/>
+                      <a:ext cx="3541693" cy="2386503"/>
+                    </a:xfrm>
+                    <a:prstGeom prst="rect">
+                      <a:avLst/>
+                    </a:prstGeom>
+                  </pic:spPr>
+                </pic:pic>
+              </a:graphicData>
+            </a:graphic>
+          </wp:inline>
+        </w:drawing>
+      </w:r>
+    </w:p>
+    <w:p>
+      <w:pPr>
+        <w:pStyle w:val="ListParagraph"/>
+        <w:jc w:val="center"/>
+        <w:rPr>
+          <w:rFonts w:ascii="Times New Roman" w:hAnsi="Times New Roman" w:cs="Times New Roman"/>
+          <w:sz w:val="24"/>
+          <w:szCs w:val="24"/>
+          <w:lang w:val="en-US"/>
+        </w:rPr>
+      </w:pPr>
+      <w:r>
+        <w:rPr>
+          <w:rFonts w:ascii="Times New Roman" w:hAnsi="Times New Roman" w:cs="Times New Roman"/>
+          <w:sz w:val="24"/>
+          <w:szCs w:val="24"/>
+          <w:lang w:val="en-US"/>
+        </w:rPr>
+        <w:t xml:space="preserve">Figure </w:t>
+      </w:r>
+      <w:r>
+        <w:rPr>
+          <w:rFonts w:ascii="Times New Roman" w:hAnsi="Times New Roman" w:cs="Times New Roman"/>
+          <w:sz w:val="24"/>
+          <w:szCs w:val="24"/>
+          <w:lang w:val="en-US"/>
+        </w:rPr>
+        <w:t>23</w:t>
+      </w:r>
+      <w:r>
+        <w:rPr>
+          <w:rFonts w:ascii="Times New Roman" w:hAnsi="Times New Roman" w:cs="Times New Roman"/>
+          <w:sz w:val="24"/>
+          <w:szCs w:val="24"/>
+          <w:lang w:val="en-US"/>
+        </w:rPr>
+        <w:t xml:space="preserve">: </w:t>
+      </w:r>
+      <w:r>
+        <w:rPr>
+          <w:rFonts w:ascii="Times New Roman" w:hAnsi="Times New Roman" w:cs="Times New Roman"/>
+          <w:sz w:val="24"/>
+          <w:szCs w:val="24"/>
+          <w:lang w:val="en-US"/>
+        </w:rPr>
+        <w:t>Emigration by education level box plot</w:t>
+      </w:r>
+    </w:p>
+    <w:p>
+      <w:pPr>
+        <w:pStyle w:val="ListParagraph"/>
+        <w:jc w:val="center"/>
+        <w:rPr>
+          <w:rFonts w:ascii="Times New Roman" w:hAnsi="Times New Roman" w:cs="Times New Roman"/>
+          <w:sz w:val="24"/>
+          <w:szCs w:val="24"/>
+          <w:lang w:val="en-US"/>
+        </w:rPr>
+      </w:pPr>
+    </w:p>
+    <w:p>
+      <w:pPr>
+        <w:pStyle w:val="ListParagraph"/>
+        <w:jc w:val="center"/>
+        <w:rPr>
+          <w:rFonts w:ascii="Times New Roman" w:hAnsi="Times New Roman" w:cs="Times New Roman"/>
+          <w:sz w:val="24"/>
+          <w:szCs w:val="24"/>
+          <w:lang w:val="en-US"/>
+        </w:rPr>
+      </w:pPr>
+      <w:r>
+        <w:rPr>
+          <w:rFonts w:ascii="Times New Roman" w:hAnsi="Times New Roman" w:cs="Times New Roman"/>
+          <w:sz w:val="24"/>
+          <w:szCs w:val="24"/>
+          <w:lang w:val="en-US"/>
+        </w:rPr>
+        <w:drawing>
+          <wp:inline distT="0" distB="0" distL="0" distR="0" wp14:anchorId="320DF5F8" wp14:editId="7F1AEBFE">
+            <wp:extent cx="3517427" cy="2356123"/>
+            <wp:effectExtent l="0" t="0" r="6985" b="6350"/>
+            <wp:docPr id="972805276" name="Picture 1" descr="A graph of a number of people&#10;&#10;Description automatically generated with medium confidence"/>
+            <wp:cNvGraphicFramePr>
+              <a:graphicFrameLocks xmlns:a="http://schemas.openxmlformats.org/drawingml/2006/main" noChangeAspect="1"/>
+            </wp:cNvGraphicFramePr>
+            <a:graphic xmlns:a="http://schemas.openxmlformats.org/drawingml/2006/main">
+              <a:graphicData uri="http://schemas.openxmlformats.org/drawingml/2006/picture">
+                <pic:pic xmlns:pic="http://schemas.openxmlformats.org/drawingml/2006/picture">
+                  <pic:nvPicPr>
+                    <pic:cNvPr id="972805276" name="Picture 1" descr="A graph of a number of people&#10;&#10;Description automatically generated with medium confidence"/>
+                    <pic:cNvPicPr/>
+                  </pic:nvPicPr>
+                  <pic:blipFill>
+                    <a:blip r:embed="rId32"/>
+                    <a:stretch>
+                      <a:fillRect/>
+                    </a:stretch>
+                  </pic:blipFill>
+                  <pic:spPr>
+                    <a:xfrm>
+                      <a:off x="0" y="0"/>
+                      <a:ext cx="3530753" cy="2365049"/>
+                    </a:xfrm>
+                    <a:prstGeom prst="rect">
+                      <a:avLst/>
+                    </a:prstGeom>
+                  </pic:spPr>
+                </pic:pic>
+              </a:graphicData>
+            </a:graphic>
+          </wp:inline>
+        </w:drawing>
+      </w:r>
+    </w:p>
+    <w:p>
+      <w:pPr>
+        <w:pStyle w:val="ListParagraph"/>
+        <w:jc w:val="center"/>
+        <w:rPr>
+          <w:rFonts w:ascii="Times New Roman" w:hAnsi="Times New Roman" w:cs="Times New Roman"/>
+          <w:sz w:val="24"/>
+          <w:szCs w:val="24"/>
+          <w:lang w:val="en-US"/>
+        </w:rPr>
+      </w:pPr>
+      <w:r>
+        <w:rPr>
+          <w:rFonts w:ascii="Times New Roman" w:hAnsi="Times New Roman" w:cs="Times New Roman"/>
+          <w:sz w:val="24"/>
+          <w:szCs w:val="24"/>
+          <w:lang w:val="en-US"/>
+        </w:rPr>
+        <w:t xml:space="preserve">Figure </w:t>
+      </w:r>
+      <w:r>
+        <w:rPr>
+          <w:rFonts w:ascii="Times New Roman" w:hAnsi="Times New Roman" w:cs="Times New Roman"/>
+          <w:sz w:val="24"/>
+          <w:szCs w:val="24"/>
+          <w:lang w:val="en-US"/>
+        </w:rPr>
+        <w:t>24</w:t>
+      </w:r>
+      <w:r>
+        <w:rPr>
+          <w:rFonts w:ascii="Times New Roman" w:hAnsi="Times New Roman" w:cs="Times New Roman"/>
+          <w:sz w:val="24"/>
+          <w:szCs w:val="24"/>
+          <w:lang w:val="en-US"/>
+        </w:rPr>
+        <w:t>:</w:t>
+      </w:r>
+      <w:r>
+        <w:rPr>
+          <w:rFonts w:ascii="Times New Roman" w:hAnsi="Times New Roman" w:cs="Times New Roman"/>
+          <w:sz w:val="24"/>
+          <w:szCs w:val="24"/>
+          <w:lang w:val="en-US"/>
+        </w:rPr>
+        <w:t xml:space="preserve"> Immigrants</w:t>
+      </w:r>
+      <w:r>
+        <w:rPr>
+          <w:rFonts w:ascii="Times New Roman" w:hAnsi="Times New Roman" w:cs="Times New Roman"/>
+          <w:sz w:val="24"/>
+          <w:szCs w:val="24"/>
+          <w:lang w:val="en-US"/>
+        </w:rPr>
+        <w:t xml:space="preserve"> by education level box plot</w:t>
+      </w:r>
+    </w:p>
+    <w:p>
+      <w:pPr>
+        <w:pStyle w:val="ListParagraph"/>
+        <w:jc w:val="center"/>
+        <w:rPr>
+          <w:rFonts w:ascii="Times New Roman" w:hAnsi="Times New Roman" w:cs="Times New Roman"/>
+          <w:sz w:val="24"/>
+          <w:szCs w:val="24"/>
+          <w:lang w:val="en-US"/>
+        </w:rPr>
+      </w:pPr>
+    </w:p>
+    <w:p>
+      <w:pPr>
+        <w:pStyle w:val="ListParagraph"/>
+        <w:numPr>
+          <w:ilvl w:val="0"/>
+          <w:numId w:val="9"/>
+        </w:numPr>
+        <w:rPr>
+          <w:rFonts w:ascii="Times New Roman" w:hAnsi="Times New Roman" w:cs="Times New Roman"/>
+          <w:sz w:val="24"/>
+          <w:szCs w:val="24"/>
+          <w:lang w:val="en-US"/>
+        </w:rPr>
+      </w:pPr>
+      <w:r>
+        <w:rPr>
+          <w:rFonts w:ascii="Times New Roman" w:hAnsi="Times New Roman" w:cs="Times New Roman"/>
+          <w:b/>
+          <w:bCs/>
+          <w:sz w:val="24"/>
+          <w:szCs w:val="24"/>
+          <w:lang w:val="en-US"/>
+        </w:rPr>
+        <w:t>Dataset PEA</w:t>
+      </w:r>
+      <w:r>
+        <w:rPr>
+          <w:rFonts w:ascii="Times New Roman" w:hAnsi="Times New Roman" w:cs="Times New Roman"/>
+          <w:b/>
+          <w:bCs/>
+          <w:sz w:val="24"/>
+          <w:szCs w:val="24"/>
+          <w:lang w:val="en-US"/>
+        </w:rPr>
+        <w:t xml:space="preserve">20: </w:t>
+      </w:r>
+      <w:r>
+        <w:rPr>
+          <w:rFonts w:ascii="Times New Roman" w:hAnsi="Times New Roman" w:cs="Times New Roman"/>
+          <w:sz w:val="24"/>
+          <w:szCs w:val="24"/>
+          <w:lang w:val="en-US"/>
+        </w:rPr>
+        <w:t xml:space="preserve">Trend lines are very effective </w:t>
+      </w:r>
+      <w:r>
+        <w:rPr>
+          <w:rFonts w:ascii="Times New Roman" w:hAnsi="Times New Roman" w:cs="Times New Roman"/>
+          <w:sz w:val="24"/>
+          <w:szCs w:val="24"/>
+          <w:lang w:val="en-US"/>
+        </w:rPr>
+        <w:t>methods of visualization, here a couple of examples:</w:t>
+      </w:r>
+    </w:p>
+    <w:p>
+      <w:pPr>
+        <w:ind w:left="720"/>
+        <w:jc w:val="center"/>
+        <w:rPr>
+          <w:rFonts w:ascii="Times New Roman" w:hAnsi="Times New Roman" w:cs="Times New Roman"/>
+          <w:sz w:val="24"/>
+          <w:szCs w:val="24"/>
+          <w:lang w:val="en-US"/>
+        </w:rPr>
+      </w:pPr>
+      <w:r>
+        <w:rPr>
+          <w:rFonts w:ascii="Times New Roman" w:hAnsi="Times New Roman" w:cs="Times New Roman"/>
+          <w:sz w:val="24"/>
+          <w:szCs w:val="24"/>
+          <w:lang w:val="en-US"/>
+        </w:rPr>
+        <w:drawing>
+          <wp:inline distT="0" distB="0" distL="0" distR="0" wp14:anchorId="3F159B64" wp14:editId="4D92FD4D">
+            <wp:extent cx="3740829" cy="2524417"/>
+            <wp:effectExtent l="0" t="0" r="0" b="9525"/>
+            <wp:docPr id="514669522" name="Picture 1" descr="A graph of different colored lines&#10;&#10;Description automatically generated"/>
+            <wp:cNvGraphicFramePr>
+              <a:graphicFrameLocks xmlns:a="http://schemas.openxmlformats.org/drawingml/2006/main" noChangeAspect="1"/>
+            </wp:cNvGraphicFramePr>
+            <a:graphic xmlns:a="http://schemas.openxmlformats.org/drawingml/2006/main">
+              <a:graphicData uri="http://schemas.openxmlformats.org/drawingml/2006/picture">
+                <pic:pic xmlns:pic="http://schemas.openxmlformats.org/drawingml/2006/picture">
+                  <pic:nvPicPr>
+                    <pic:cNvPr id="514669522" name="Picture 1" descr="A graph of different colored lines&#10;&#10;Description automatically generated"/>
+                    <pic:cNvPicPr/>
+                  </pic:nvPicPr>
+                  <pic:blipFill>
+                    <a:blip r:embed="rId33"/>
+                    <a:stretch>
+                      <a:fillRect/>
+                    </a:stretch>
+                  </pic:blipFill>
+                  <pic:spPr>
+                    <a:xfrm>
+                      <a:off x="0" y="0"/>
+                      <a:ext cx="3756410" cy="2534931"/>
+                    </a:xfrm>
+                    <a:prstGeom prst="rect">
+                      <a:avLst/>
+                    </a:prstGeom>
+                  </pic:spPr>
+                </pic:pic>
+              </a:graphicData>
+            </a:graphic>
+          </wp:inline>
+        </w:drawing>
+      </w:r>
+    </w:p>
+    <w:p>
+      <w:pPr>
+        <w:pStyle w:val="ListParagraph"/>
+        <w:jc w:val="center"/>
+        <w:rPr>
+          <w:rFonts w:ascii="Times New Roman" w:hAnsi="Times New Roman" w:cs="Times New Roman"/>
+          <w:sz w:val="24"/>
+          <w:szCs w:val="24"/>
+          <w:lang w:val="en-US"/>
+        </w:rPr>
+      </w:pPr>
+      <w:r>
+        <w:rPr>
+          <w:rFonts w:ascii="Times New Roman" w:hAnsi="Times New Roman" w:cs="Times New Roman"/>
+          <w:sz w:val="24"/>
+          <w:szCs w:val="24"/>
+          <w:lang w:val="en-US"/>
+        </w:rPr>
+        <w:t xml:space="preserve">Figure </w:t>
+      </w:r>
+      <w:r>
+        <w:rPr>
+          <w:rFonts w:ascii="Times New Roman" w:hAnsi="Times New Roman" w:cs="Times New Roman"/>
+          <w:sz w:val="24"/>
+          <w:szCs w:val="24"/>
+          <w:lang w:val="en-US"/>
+        </w:rPr>
+        <w:t>2</w:t>
+      </w:r>
+      <w:r>
+        <w:rPr>
+          <w:rFonts w:ascii="Times New Roman" w:hAnsi="Times New Roman" w:cs="Times New Roman"/>
+          <w:sz w:val="24"/>
+          <w:szCs w:val="24"/>
+          <w:lang w:val="en-US"/>
+        </w:rPr>
+        <w:t>5</w:t>
+      </w:r>
+      <w:r>
+        <w:rPr>
+          <w:rFonts w:ascii="Times New Roman" w:hAnsi="Times New Roman" w:cs="Times New Roman"/>
+          <w:sz w:val="24"/>
+          <w:szCs w:val="24"/>
+          <w:lang w:val="en-US"/>
+        </w:rPr>
+        <w:t>:</w:t>
+      </w:r>
+      <w:r>
+        <w:rPr>
+          <w:rFonts w:ascii="Times New Roman" w:hAnsi="Times New Roman" w:cs="Times New Roman"/>
+          <w:sz w:val="24"/>
+          <w:szCs w:val="24"/>
+          <w:lang w:val="en-US"/>
+        </w:rPr>
+        <w:t xml:space="preserve"> </w:t>
+      </w:r>
+      <w:r>
+        <w:rPr>
+          <w:rFonts w:ascii="Times New Roman" w:hAnsi="Times New Roman" w:cs="Times New Roman"/>
+          <w:sz w:val="24"/>
+          <w:szCs w:val="24"/>
+          <w:lang w:val="en-US"/>
+        </w:rPr>
+        <w:t>Emigrants</w:t>
+      </w:r>
+      <w:r>
+        <w:rPr>
+          <w:rFonts w:ascii="Times New Roman" w:hAnsi="Times New Roman" w:cs="Times New Roman"/>
+          <w:sz w:val="24"/>
+          <w:szCs w:val="24"/>
+          <w:lang w:val="en-US"/>
+        </w:rPr>
+        <w:t xml:space="preserve"> by </w:t>
+      </w:r>
+      <w:r>
+        <w:rPr>
+          <w:rFonts w:ascii="Times New Roman" w:hAnsi="Times New Roman" w:cs="Times New Roman"/>
+          <w:sz w:val="24"/>
+          <w:szCs w:val="24"/>
+          <w:lang w:val="en-US"/>
+        </w:rPr>
+        <w:t>economic status line graph</w:t>
+      </w:r>
+    </w:p>
+    <w:p>
+      <w:pPr>
+        <w:pStyle w:val="ListParagraph"/>
+        <w:jc w:val="center"/>
+        <w:rPr>
+          <w:rFonts w:ascii="Times New Roman" w:hAnsi="Times New Roman" w:cs="Times New Roman"/>
+          <w:sz w:val="24"/>
+          <w:szCs w:val="24"/>
+          <w:lang w:val="en-US"/>
+        </w:rPr>
+      </w:pPr>
+      <w:r>
+        <w:rPr>
+          <w:rFonts w:ascii="Times New Roman" w:hAnsi="Times New Roman" w:cs="Times New Roman"/>
+          <w:sz w:val="24"/>
+          <w:szCs w:val="24"/>
+          <w:lang w:val="en-US"/>
+        </w:rPr>
+        <w:lastRenderedPageBreak/>
+        <w:drawing>
+          <wp:inline distT="0" distB="0" distL="0" distR="0" wp14:anchorId="044E981B" wp14:editId="4AC80C60">
+            <wp:extent cx="3632872" cy="2434660"/>
+            <wp:effectExtent l="0" t="0" r="5715" b="3810"/>
+            <wp:docPr id="70838977" name="Picture 1" descr="A graph of a number of people&#10;&#10;Description automatically generated"/>
+            <wp:cNvGraphicFramePr>
+              <a:graphicFrameLocks xmlns:a="http://schemas.openxmlformats.org/drawingml/2006/main" noChangeAspect="1"/>
+            </wp:cNvGraphicFramePr>
+            <a:graphic xmlns:a="http://schemas.openxmlformats.org/drawingml/2006/main">
+              <a:graphicData uri="http://schemas.openxmlformats.org/drawingml/2006/picture">
+                <pic:pic xmlns:pic="http://schemas.openxmlformats.org/drawingml/2006/picture">
+                  <pic:nvPicPr>
+                    <pic:cNvPr id="70838977" name="Picture 1" descr="A graph of a number of people&#10;&#10;Description automatically generated"/>
+                    <pic:cNvPicPr/>
+                  </pic:nvPicPr>
+                  <pic:blipFill>
+                    <a:blip r:embed="rId34"/>
+                    <a:stretch>
+                      <a:fillRect/>
+                    </a:stretch>
+                  </pic:blipFill>
+                  <pic:spPr>
+                    <a:xfrm>
+                      <a:off x="0" y="0"/>
+                      <a:ext cx="3639060" cy="2438807"/>
+                    </a:xfrm>
+                    <a:prstGeom prst="rect">
+                      <a:avLst/>
+                    </a:prstGeom>
+                  </pic:spPr>
+                </pic:pic>
+              </a:graphicData>
+            </a:graphic>
+          </wp:inline>
+        </w:drawing>
+      </w:r>
+    </w:p>
+    <w:p>
+      <w:pPr>
+        <w:pStyle w:val="ListParagraph"/>
+        <w:jc w:val="center"/>
+        <w:rPr>
+          <w:rFonts w:ascii="Times New Roman" w:hAnsi="Times New Roman" w:cs="Times New Roman"/>
+          <w:sz w:val="24"/>
+          <w:szCs w:val="24"/>
+          <w:lang w:val="en-US"/>
+        </w:rPr>
+      </w:pPr>
+      <w:r>
+        <w:rPr>
+          <w:rFonts w:ascii="Times New Roman" w:hAnsi="Times New Roman" w:cs="Times New Roman"/>
+          <w:sz w:val="24"/>
+          <w:szCs w:val="24"/>
+          <w:lang w:val="en-US"/>
+        </w:rPr>
+        <w:t xml:space="preserve">Figure </w:t>
+      </w:r>
+      <w:r>
+        <w:rPr>
+          <w:rFonts w:ascii="Times New Roman" w:hAnsi="Times New Roman" w:cs="Times New Roman"/>
+          <w:sz w:val="24"/>
+          <w:szCs w:val="24"/>
+          <w:lang w:val="en-US"/>
+        </w:rPr>
+        <w:t>2</w:t>
+      </w:r>
+      <w:r>
+        <w:rPr>
+          <w:rFonts w:ascii="Times New Roman" w:hAnsi="Times New Roman" w:cs="Times New Roman"/>
+          <w:sz w:val="24"/>
+          <w:szCs w:val="24"/>
+          <w:lang w:val="en-US"/>
+        </w:rPr>
+        <w:t>6</w:t>
+      </w:r>
+      <w:r>
+        <w:rPr>
+          <w:rFonts w:ascii="Times New Roman" w:hAnsi="Times New Roman" w:cs="Times New Roman"/>
+          <w:sz w:val="24"/>
+          <w:szCs w:val="24"/>
+          <w:lang w:val="en-US"/>
+        </w:rPr>
+        <w:t>:</w:t>
+      </w:r>
+      <w:r>
+        <w:rPr>
+          <w:rFonts w:ascii="Times New Roman" w:hAnsi="Times New Roman" w:cs="Times New Roman"/>
+          <w:sz w:val="24"/>
+          <w:szCs w:val="24"/>
+          <w:lang w:val="en-US"/>
+        </w:rPr>
+        <w:t xml:space="preserve"> Immigrants</w:t>
+      </w:r>
+      <w:r>
+        <w:rPr>
+          <w:rFonts w:ascii="Times New Roman" w:hAnsi="Times New Roman" w:cs="Times New Roman"/>
+          <w:sz w:val="24"/>
+          <w:szCs w:val="24"/>
+          <w:lang w:val="en-US"/>
+        </w:rPr>
+        <w:t xml:space="preserve"> by economic status line graph</w:t>
+      </w:r>
+    </w:p>
+    <w:p>
+      <w:pPr>
+        <w:pStyle w:val="ListParagraph"/>
+        <w:jc w:val="center"/>
+        <w:rPr>
+          <w:rFonts w:ascii="Times New Roman" w:hAnsi="Times New Roman" w:cs="Times New Roman"/>
+          <w:sz w:val="24"/>
+          <w:szCs w:val="24"/>
+          <w:lang w:val="en-US"/>
+        </w:rPr>
+      </w:pPr>
+    </w:p>
+    <w:p>
+      <w:pPr>
+        <w:rPr>
+          <w:rFonts w:ascii="Times New Roman" w:hAnsi="Times New Roman" w:cs="Times New Roman"/>
+          <w:sz w:val="24"/>
+          <w:szCs w:val="24"/>
+          <w:lang w:val="en-US"/>
+        </w:rPr>
+      </w:pPr>
+      <w:r>
+        <w:rPr>
+          <w:rFonts w:ascii="Times New Roman" w:hAnsi="Times New Roman" w:cs="Times New Roman"/>
+          <w:sz w:val="24"/>
+          <w:szCs w:val="24"/>
+          <w:lang w:val="en-US"/>
+        </w:rPr>
+        <w:tab/>
+        <w:t xml:space="preserve">In both graphs </w:t>
+      </w:r>
+      <w:r>
+        <w:rPr>
+          <w:rFonts w:ascii="Times New Roman" w:hAnsi="Times New Roman" w:cs="Times New Roman"/>
+          <w:i/>
+          <w:iCs/>
+          <w:sz w:val="24"/>
+          <w:szCs w:val="24"/>
+          <w:lang w:val="en-US"/>
+        </w:rPr>
+        <w:t xml:space="preserve">Persons at work </w:t>
+      </w:r>
+      <w:r>
+        <w:rPr>
+          <w:rFonts w:ascii="Times New Roman" w:hAnsi="Times New Roman" w:cs="Times New Roman"/>
+          <w:sz w:val="24"/>
+          <w:szCs w:val="24"/>
+          <w:lang w:val="en-US"/>
+        </w:rPr>
+        <w:t xml:space="preserve">and </w:t>
+      </w:r>
+      <w:r>
+        <w:rPr>
+          <w:rFonts w:ascii="Times New Roman" w:hAnsi="Times New Roman" w:cs="Times New Roman"/>
+          <w:i/>
+          <w:iCs/>
+          <w:sz w:val="24"/>
+          <w:szCs w:val="24"/>
+          <w:lang w:val="en-US"/>
+        </w:rPr>
+        <w:t>student or pu</w:t>
+      </w:r>
+      <w:r>
+        <w:rPr>
+          <w:rFonts w:ascii="Times New Roman" w:hAnsi="Times New Roman" w:cs="Times New Roman"/>
+          <w:i/>
+          <w:iCs/>
+          <w:sz w:val="24"/>
+          <w:szCs w:val="24"/>
+          <w:lang w:val="en-US"/>
+        </w:rPr>
+        <w:t xml:space="preserve">pil </w:t>
+      </w:r>
+      <w:r>
+        <w:rPr>
+          <w:rFonts w:ascii="Times New Roman" w:hAnsi="Times New Roman" w:cs="Times New Roman"/>
+          <w:sz w:val="24"/>
+          <w:szCs w:val="24"/>
+          <w:lang w:val="en-US"/>
+        </w:rPr>
+        <w:t>have the highest numbers overall.</w:t>
+      </w:r>
+    </w:p>
+    <w:p>
+      <w:pPr>
+        <w:rPr>
+          <w:rFonts w:ascii="Arial" w:hAnsi="Arial" w:cs="Arial"/>
+          <w:sz w:val="24"/>
+          <w:szCs w:val="24"/>
+          <w:lang w:val="en-US"/>
+        </w:rPr>
+      </w:pPr>
+      <w:r>
+        <w:rPr>
+          <w:rFonts w:ascii="Arial" w:hAnsi="Arial" w:cs="Arial"/>
+          <w:sz w:val="24"/>
+          <w:szCs w:val="24"/>
+          <w:lang w:val="en-US"/>
+        </w:rPr>
+        <w:t>3.</w:t>
+      </w:r>
+      <w:r>
+        <w:rPr>
+          <w:rFonts w:ascii="Arial" w:hAnsi="Arial" w:cs="Arial"/>
+          <w:sz w:val="24"/>
+          <w:szCs w:val="24"/>
+          <w:lang w:val="en-US"/>
+        </w:rPr>
+        <w:t>2</w:t>
+      </w:r>
+      <w:r>
+        <w:rPr>
+          <w:rFonts w:ascii="Arial" w:hAnsi="Arial" w:cs="Arial"/>
+          <w:sz w:val="24"/>
+          <w:szCs w:val="24"/>
+          <w:lang w:val="en-US"/>
+        </w:rPr>
+        <w:t>.</w:t>
+      </w:r>
+      <w:r>
+        <w:rPr>
+          <w:rFonts w:ascii="Arial" w:hAnsi="Arial" w:cs="Arial"/>
+          <w:sz w:val="24"/>
+          <w:szCs w:val="24"/>
+          <w:lang w:val="en-US"/>
+        </w:rPr>
+        <w:t xml:space="preserve"> </w:t>
+      </w:r>
+      <w:r>
+        <w:rPr>
+          <w:rFonts w:ascii="Arial" w:hAnsi="Arial" w:cs="Arial"/>
+          <w:sz w:val="24"/>
+          <w:szCs w:val="24"/>
+          <w:lang w:val="en-US"/>
+        </w:rPr>
+        <w:t>Binomial and Poisson Distribution</w:t>
+      </w:r>
+    </w:p>
+    <w:p>
+      <w:pPr>
+        <w:rPr>
+          <w:rFonts w:ascii="Times New Roman" w:hAnsi="Times New Roman" w:cs="Times New Roman"/>
+          <w:sz w:val="24"/>
+          <w:szCs w:val="24"/>
+          <w:lang w:val="en-US"/>
+        </w:rPr>
+      </w:pPr>
+    </w:p>
+    <w:p>
+      <w:pPr>
+        <w:jc w:val="center"/>
+        <w:rPr>
+          <w:rFonts w:ascii="Arial" w:hAnsi="Arial" w:cs="Arial"/>
+          <w:b/>
+          <w:bCs/>
+          <w:sz w:val="24"/>
+          <w:szCs w:val="24"/>
+          <w:lang w:val="en-US"/>
+        </w:rPr>
+      </w:pPr>
+    </w:p>
+    <w:p>
+      <w:pPr>
+        <w:rPr>
+          <w:lang w:val="en-US"/>
+        </w:rPr>
+      </w:pPr>
+    </w:p>
+    <w:p>
+      <w:pPr>
+        <w:rPr>
+          <w:lang w:val="en-US"/>
+        </w:rPr>
+      </w:pPr>
+    </w:p>
+    <w:p>
+      <w:pPr>
+        <w:rPr>
+          <w:lang w:val="en-US"/>
+        </w:rPr>
+      </w:pPr>
+    </w:p>
+    <w:p>
+      <w:pPr>
+        <w:rPr>
+          <w:lang w:val="en-US"/>
+        </w:rPr>
+      </w:pPr>
+    </w:p>
+    <w:p>
+      <w:pPr>
+        <w:rPr>
+          <w:lang w:val="en-US"/>
+        </w:rPr>
+      </w:pPr>
+    </w:p>
+    <w:p>
+      <w:pPr>
+        <w:rPr>
+          <w:lang w:val="en-US"/>
+        </w:rPr>
+      </w:pPr>
+    </w:p>
+    <w:p>
+      <w:pPr>
+        <w:rPr>
+          <w:lang w:val="en-US"/>
+        </w:rPr>
+      </w:pPr>
+    </w:p>
+    <w:p>
+      <w:pPr>
+        <w:rPr>
+          <w:lang w:val="en-US"/>
+        </w:rPr>
+      </w:pPr>
+    </w:p>
+    <w:p>
+      <w:pPr>
+        <w:rPr>
+          <w:lang w:val="en-US"/>
+        </w:rPr>
+      </w:pPr>
+    </w:p>
+    <w:p>
+      <w:pPr>
+        <w:rPr>
+          <w:lang w:val="en-US"/>
+        </w:rPr>
+      </w:pPr>
+    </w:p>
+    <w:p>
+      <w:pPr>
+        <w:rPr>
+          <w:lang w:val="en-US"/>
+        </w:rPr>
+      </w:pPr>
+    </w:p>
+    <w:p>
+      <w:pPr>
+        <w:rPr>
+          <w:lang w:val="en-US"/>
+        </w:rPr>
+      </w:pPr>
+    </w:p>
+    <w:p>
+      <w:pPr>
+        <w:rPr>
+          <w:lang w:val="en-US"/>
+        </w:rPr>
+      </w:pPr>
+    </w:p>
+    <w:p>
+      <w:pPr>
+        <w:rPr>
+          <w:lang w:val="en-US"/>
+        </w:rPr>
+      </w:pPr>
+    </w:p>
+    <w:p>
+      <w:pPr>
+        <w:rPr>
+          <w:lang w:val="en-US"/>
+        </w:rPr>
+      </w:pPr>
+    </w:p>
+    <w:p>
+      <w:pPr>
+        <w:rPr>
+          <w:lang w:val="en-US"/>
+        </w:rPr>
+      </w:pPr>
+    </w:p>
+    <w:p>
+      <w:pPr>
+        <w:rPr>
+          <w:lang w:val="en-US"/>
+        </w:rPr>
+      </w:pPr>
+    </w:p>
+    <w:p>
+      <w:pPr>
+        <w:rPr>
+          <w:lang w:val="en-US"/>
+        </w:rPr>
+      </w:pPr>
+    </w:p>
+    <w:p>
+      <w:pPr>
+        <w:rPr>
+          <w:lang w:val="en-US"/>
+        </w:rPr>
+      </w:pPr>
+    </w:p>
+    <w:p>
+      <w:pPr>
+        <w:rPr>
+          <w:lang w:val="en-US"/>
+        </w:rPr>
+      </w:pPr>
+    </w:p>
+    <w:p>
+      <w:pPr>
+        <w:rPr>
+          <w:lang w:val="en-US"/>
+        </w:rPr>
+      </w:pPr>
+    </w:p>
+    <w:p>
+      <w:pPr>
+        <w:rPr>
+          <w:lang w:val="en-US"/>
+        </w:rPr>
+      </w:pPr>
+    </w:p>
+    <w:p>
+      <w:pPr>
+        <w:rPr>
+          <w:lang w:val="en-US"/>
+        </w:rPr>
+      </w:pPr>
+    </w:p>
+    <w:p>
+      <w:pPr>
+        <w:rPr>
+          <w:lang w:val="en-US"/>
+        </w:rPr>
+      </w:pPr>
+    </w:p>
+    <w:p>
+      <w:pPr>
+        <w:rPr>
+          <w:lang w:val="en-US"/>
+        </w:rPr>
+      </w:pPr>
+    </w:p>
+    <w:p>
+      <w:pPr>
+        <w:rPr>
+          <w:lang w:val="en-US"/>
+        </w:rPr>
+      </w:pPr>
+    </w:p>
+    <w:p>
+      <w:pPr>
+        <w:rPr>
+          <w:lang w:val="en-US"/>
+        </w:rPr>
+      </w:pPr>
+    </w:p>
+    <w:p>
+      <w:pPr>
+        <w:rPr>
+          <w:lang w:val="en-US"/>
+        </w:rPr>
+      </w:pPr>
+    </w:p>
+    <w:p>
+      <w:pPr>
+        <w:rPr>
+          <w:lang w:val="en-US"/>
+        </w:rPr>
+      </w:pPr>
+    </w:p>
+    <w:p>
+      <w:pPr>
+        <w:rPr>
+          <w:lang w:val="en-US"/>
+        </w:rPr>
+      </w:pPr>
+    </w:p>
+    <w:p>
+      <w:pPr>
+        <w:rPr>
+          <w:lang w:val="en-US"/>
+        </w:rPr>
+      </w:pPr>
+    </w:p>
+    <w:p>
+      <w:pPr>
+        <w:rPr>
+          <w:rFonts w:ascii="Arial" w:hAnsi="Arial" w:cs="Arial"/>
+          <w:b/>
+          <w:bCs/>
+          <w:lang w:val="en-US"/>
+        </w:rPr>
+      </w:pPr>
+      <w:r>
+        <w:rPr>
+          <w:rFonts w:ascii="Arial" w:hAnsi="Arial" w:cs="Arial"/>
+          <w:b/>
+          <w:bCs/>
           <w:lang w:val="en-US"/>
         </w:rPr>
         <w:t>4. ML</w:t>
@@ -8854,6 +11664,7 @@
           <w:noProof/>
           <w:lang w:val="en-US"/>
         </w:rPr>
+        <w:lastRenderedPageBreak/>
         <w:drawing>
           <wp:inline distT="0" distB="0" distL="0" distR="0" wp14:anchorId="39C2803B" wp14:editId="2224CDF0">
             <wp:extent cx="2306107" cy="2400300"/>
@@ -8870,7 +11681,7 @@
                     <pic:cNvPicPr/>
                   </pic:nvPicPr>
                   <pic:blipFill>
-                    <a:blip r:embed="rId26"/>
+                    <a:blip r:embed="rId35"/>
                     <a:stretch>
                       <a:fillRect/>
                     </a:stretch>
@@ -9117,7 +11928,6 @@
           <w:noProof/>
           <w:lang w:val="en-US"/>
         </w:rPr>
-        <w:lastRenderedPageBreak/>
         <w:drawing>
           <wp:inline distT="0" distB="0" distL="0" distR="0" wp14:anchorId="06741306" wp14:editId="0BCFAEBA">
             <wp:extent cx="2489200" cy="2286166"/>
@@ -9134,7 +11944,7 @@
                     <pic:cNvPicPr/>
                   </pic:nvPicPr>
                   <pic:blipFill>
-                    <a:blip r:embed="rId27"/>
+                    <a:blip r:embed="rId36"/>
                     <a:stretch>
                       <a:fillRect/>
                     </a:stretch>
@@ -9339,7 +12149,7 @@
                     <pic:cNvPicPr/>
                   </pic:nvPicPr>
                   <pic:blipFill>
-                    <a:blip r:embed="rId28"/>
+                    <a:blip r:embed="rId37"/>
                     <a:stretch>
                       <a:fillRect/>
                     </a:stretch>
@@ -9405,6 +12215,7 @@
           <w:szCs w:val="24"/>
           <w:lang w:val="en-US"/>
         </w:rPr>
+        <w:lastRenderedPageBreak/>
         <w:t>In</w:t>
       </w:r>
       <w:r>
@@ -9744,8 +12555,8 @@
       </w:pPr>
     </w:p>
     <w:sectPr>
-      <w:headerReference w:type="default" r:id="rId29"/>
-      <w:footerReference w:type="default" r:id="rId30"/>
+      <w:headerReference w:type="default" r:id="rId38"/>
+      <w:footerReference w:type="default" r:id="rId39"/>
       <w:pgSz w:w="11906" w:h="16838"/>
       <w:pgMar w:top="1440" w:right="1440" w:bottom="1440" w:left="1440" w:header="708" w:footer="708" w:gutter="0"/>
       <w:cols w:space="708"/>
@@ -10195,9 +13006,9 @@
     </w:lvl>
   </w:abstractNum>
   <w:abstractNum w:abstractNumId="3" w15:restartNumberingAfterBreak="0">
-    <w:nsid w:val="62E12987"/>
+    <w:nsid w:val="21637C9C"/>
     <w:multiLevelType w:val="hybridMultilevel"/>
-    <w:tmpl w:val="A1001BB2"/>
+    <w:tmpl w:val="6A7A2684"/>
     <w:lvl w:ilvl="0" w:tplc="18090001">
       <w:start w:val="1"/>
       <w:numFmt w:val="bullet"/>
@@ -10308,6 +13119,458 @@
     </w:lvl>
   </w:abstractNum>
   <w:abstractNum w:abstractNumId="4" w15:restartNumberingAfterBreak="0">
+    <w:nsid w:val="4FB2165E"/>
+    <w:multiLevelType w:val="hybridMultilevel"/>
+    <w:tmpl w:val="9C18F01E"/>
+    <w:lvl w:ilvl="0" w:tplc="18090001">
+      <w:start w:val="1"/>
+      <w:numFmt w:val="bullet"/>
+      <w:lvlText w:val=""/>
+      <w:lvlJc w:val="left"/>
+      <w:pPr>
+        <w:ind w:left="720" w:hanging="360"/>
+      </w:pPr>
+      <w:rPr>
+        <w:rFonts w:ascii="Symbol" w:hAnsi="Symbol" w:hint="default"/>
+      </w:rPr>
+    </w:lvl>
+    <w:lvl w:ilvl="1" w:tplc="18090003" w:tentative="1">
+      <w:start w:val="1"/>
+      <w:numFmt w:val="bullet"/>
+      <w:lvlText w:val="o"/>
+      <w:lvlJc w:val="left"/>
+      <w:pPr>
+        <w:ind w:left="1440" w:hanging="360"/>
+      </w:pPr>
+      <w:rPr>
+        <w:rFonts w:ascii="Courier New" w:hAnsi="Courier New" w:cs="Courier New" w:hint="default"/>
+      </w:rPr>
+    </w:lvl>
+    <w:lvl w:ilvl="2" w:tplc="18090005" w:tentative="1">
+      <w:start w:val="1"/>
+      <w:numFmt w:val="bullet"/>
+      <w:lvlText w:val=""/>
+      <w:lvlJc w:val="left"/>
+      <w:pPr>
+        <w:ind w:left="2160" w:hanging="360"/>
+      </w:pPr>
+      <w:rPr>
+        <w:rFonts w:ascii="Wingdings" w:hAnsi="Wingdings" w:hint="default"/>
+      </w:rPr>
+    </w:lvl>
+    <w:lvl w:ilvl="3" w:tplc="18090001" w:tentative="1">
+      <w:start w:val="1"/>
+      <w:numFmt w:val="bullet"/>
+      <w:lvlText w:val=""/>
+      <w:lvlJc w:val="left"/>
+      <w:pPr>
+        <w:ind w:left="2880" w:hanging="360"/>
+      </w:pPr>
+      <w:rPr>
+        <w:rFonts w:ascii="Symbol" w:hAnsi="Symbol" w:hint="default"/>
+      </w:rPr>
+    </w:lvl>
+    <w:lvl w:ilvl="4" w:tplc="18090003" w:tentative="1">
+      <w:start w:val="1"/>
+      <w:numFmt w:val="bullet"/>
+      <w:lvlText w:val="o"/>
+      <w:lvlJc w:val="left"/>
+      <w:pPr>
+        <w:ind w:left="3600" w:hanging="360"/>
+      </w:pPr>
+      <w:rPr>
+        <w:rFonts w:ascii="Courier New" w:hAnsi="Courier New" w:cs="Courier New" w:hint="default"/>
+      </w:rPr>
+    </w:lvl>
+    <w:lvl w:ilvl="5" w:tplc="18090005" w:tentative="1">
+      <w:start w:val="1"/>
+      <w:numFmt w:val="bullet"/>
+      <w:lvlText w:val=""/>
+      <w:lvlJc w:val="left"/>
+      <w:pPr>
+        <w:ind w:left="4320" w:hanging="360"/>
+      </w:pPr>
+      <w:rPr>
+        <w:rFonts w:ascii="Wingdings" w:hAnsi="Wingdings" w:hint="default"/>
+      </w:rPr>
+    </w:lvl>
+    <w:lvl w:ilvl="6" w:tplc="18090001" w:tentative="1">
+      <w:start w:val="1"/>
+      <w:numFmt w:val="bullet"/>
+      <w:lvlText w:val=""/>
+      <w:lvlJc w:val="left"/>
+      <w:pPr>
+        <w:ind w:left="5040" w:hanging="360"/>
+      </w:pPr>
+      <w:rPr>
+        <w:rFonts w:ascii="Symbol" w:hAnsi="Symbol" w:hint="default"/>
+      </w:rPr>
+    </w:lvl>
+    <w:lvl w:ilvl="7" w:tplc="18090003" w:tentative="1">
+      <w:start w:val="1"/>
+      <w:numFmt w:val="bullet"/>
+      <w:lvlText w:val="o"/>
+      <w:lvlJc w:val="left"/>
+      <w:pPr>
+        <w:ind w:left="5760" w:hanging="360"/>
+      </w:pPr>
+      <w:rPr>
+        <w:rFonts w:ascii="Courier New" w:hAnsi="Courier New" w:cs="Courier New" w:hint="default"/>
+      </w:rPr>
+    </w:lvl>
+    <w:lvl w:ilvl="8" w:tplc="18090005" w:tentative="1">
+      <w:start w:val="1"/>
+      <w:numFmt w:val="bullet"/>
+      <w:lvlText w:val=""/>
+      <w:lvlJc w:val="left"/>
+      <w:pPr>
+        <w:ind w:left="6480" w:hanging="360"/>
+      </w:pPr>
+      <w:rPr>
+        <w:rFonts w:ascii="Wingdings" w:hAnsi="Wingdings" w:hint="default"/>
+      </w:rPr>
+    </w:lvl>
+  </w:abstractNum>
+  <w:abstractNum w:abstractNumId="5" w15:restartNumberingAfterBreak="0">
+    <w:nsid w:val="5A1D6602"/>
+    <w:multiLevelType w:val="hybridMultilevel"/>
+    <w:tmpl w:val="47D87FF0"/>
+    <w:lvl w:ilvl="0" w:tplc="18090001">
+      <w:start w:val="1"/>
+      <w:numFmt w:val="bullet"/>
+      <w:lvlText w:val=""/>
+      <w:lvlJc w:val="left"/>
+      <w:pPr>
+        <w:ind w:left="720" w:hanging="360"/>
+      </w:pPr>
+      <w:rPr>
+        <w:rFonts w:ascii="Symbol" w:hAnsi="Symbol" w:hint="default"/>
+      </w:rPr>
+    </w:lvl>
+    <w:lvl w:ilvl="1" w:tplc="18090003">
+      <w:start w:val="1"/>
+      <w:numFmt w:val="bullet"/>
+      <w:lvlText w:val="o"/>
+      <w:lvlJc w:val="left"/>
+      <w:pPr>
+        <w:ind w:left="1440" w:hanging="360"/>
+      </w:pPr>
+      <w:rPr>
+        <w:rFonts w:ascii="Courier New" w:hAnsi="Courier New" w:cs="Courier New" w:hint="default"/>
+      </w:rPr>
+    </w:lvl>
+    <w:lvl w:ilvl="2" w:tplc="18090005" w:tentative="1">
+      <w:start w:val="1"/>
+      <w:numFmt w:val="bullet"/>
+      <w:lvlText w:val=""/>
+      <w:lvlJc w:val="left"/>
+      <w:pPr>
+        <w:ind w:left="2160" w:hanging="360"/>
+      </w:pPr>
+      <w:rPr>
+        <w:rFonts w:ascii="Wingdings" w:hAnsi="Wingdings" w:hint="default"/>
+      </w:rPr>
+    </w:lvl>
+    <w:lvl w:ilvl="3" w:tplc="18090001" w:tentative="1">
+      <w:start w:val="1"/>
+      <w:numFmt w:val="bullet"/>
+      <w:lvlText w:val=""/>
+      <w:lvlJc w:val="left"/>
+      <w:pPr>
+        <w:ind w:left="2880" w:hanging="360"/>
+      </w:pPr>
+      <w:rPr>
+        <w:rFonts w:ascii="Symbol" w:hAnsi="Symbol" w:hint="default"/>
+      </w:rPr>
+    </w:lvl>
+    <w:lvl w:ilvl="4" w:tplc="18090003" w:tentative="1">
+      <w:start w:val="1"/>
+      <w:numFmt w:val="bullet"/>
+      <w:lvlText w:val="o"/>
+      <w:lvlJc w:val="left"/>
+      <w:pPr>
+        <w:ind w:left="3600" w:hanging="360"/>
+      </w:pPr>
+      <w:rPr>
+        <w:rFonts w:ascii="Courier New" w:hAnsi="Courier New" w:cs="Courier New" w:hint="default"/>
+      </w:rPr>
+    </w:lvl>
+    <w:lvl w:ilvl="5" w:tplc="18090005" w:tentative="1">
+      <w:start w:val="1"/>
+      <w:numFmt w:val="bullet"/>
+      <w:lvlText w:val=""/>
+      <w:lvlJc w:val="left"/>
+      <w:pPr>
+        <w:ind w:left="4320" w:hanging="360"/>
+      </w:pPr>
+      <w:rPr>
+        <w:rFonts w:ascii="Wingdings" w:hAnsi="Wingdings" w:hint="default"/>
+      </w:rPr>
+    </w:lvl>
+    <w:lvl w:ilvl="6" w:tplc="18090001" w:tentative="1">
+      <w:start w:val="1"/>
+      <w:numFmt w:val="bullet"/>
+      <w:lvlText w:val=""/>
+      <w:lvlJc w:val="left"/>
+      <w:pPr>
+        <w:ind w:left="5040" w:hanging="360"/>
+      </w:pPr>
+      <w:rPr>
+        <w:rFonts w:ascii="Symbol" w:hAnsi="Symbol" w:hint="default"/>
+      </w:rPr>
+    </w:lvl>
+    <w:lvl w:ilvl="7" w:tplc="18090003" w:tentative="1">
+      <w:start w:val="1"/>
+      <w:numFmt w:val="bullet"/>
+      <w:lvlText w:val="o"/>
+      <w:lvlJc w:val="left"/>
+      <w:pPr>
+        <w:ind w:left="5760" w:hanging="360"/>
+      </w:pPr>
+      <w:rPr>
+        <w:rFonts w:ascii="Courier New" w:hAnsi="Courier New" w:cs="Courier New" w:hint="default"/>
+      </w:rPr>
+    </w:lvl>
+    <w:lvl w:ilvl="8" w:tplc="18090005" w:tentative="1">
+      <w:start w:val="1"/>
+      <w:numFmt w:val="bullet"/>
+      <w:lvlText w:val=""/>
+      <w:lvlJc w:val="left"/>
+      <w:pPr>
+        <w:ind w:left="6480" w:hanging="360"/>
+      </w:pPr>
+      <w:rPr>
+        <w:rFonts w:ascii="Wingdings" w:hAnsi="Wingdings" w:hint="default"/>
+      </w:rPr>
+    </w:lvl>
+  </w:abstractNum>
+  <w:abstractNum w:abstractNumId="6" w15:restartNumberingAfterBreak="0">
+    <w:nsid w:val="62E12987"/>
+    <w:multiLevelType w:val="hybridMultilevel"/>
+    <w:tmpl w:val="A1001BB2"/>
+    <w:lvl w:ilvl="0" w:tplc="18090001">
+      <w:start w:val="1"/>
+      <w:numFmt w:val="bullet"/>
+      <w:lvlText w:val=""/>
+      <w:lvlJc w:val="left"/>
+      <w:pPr>
+        <w:ind w:left="720" w:hanging="360"/>
+      </w:pPr>
+      <w:rPr>
+        <w:rFonts w:ascii="Symbol" w:hAnsi="Symbol" w:hint="default"/>
+      </w:rPr>
+    </w:lvl>
+    <w:lvl w:ilvl="1" w:tplc="18090003" w:tentative="1">
+      <w:start w:val="1"/>
+      <w:numFmt w:val="bullet"/>
+      <w:lvlText w:val="o"/>
+      <w:lvlJc w:val="left"/>
+      <w:pPr>
+        <w:ind w:left="1440" w:hanging="360"/>
+      </w:pPr>
+      <w:rPr>
+        <w:rFonts w:ascii="Courier New" w:hAnsi="Courier New" w:cs="Courier New" w:hint="default"/>
+      </w:rPr>
+    </w:lvl>
+    <w:lvl w:ilvl="2" w:tplc="18090005" w:tentative="1">
+      <w:start w:val="1"/>
+      <w:numFmt w:val="bullet"/>
+      <w:lvlText w:val=""/>
+      <w:lvlJc w:val="left"/>
+      <w:pPr>
+        <w:ind w:left="2160" w:hanging="360"/>
+      </w:pPr>
+      <w:rPr>
+        <w:rFonts w:ascii="Wingdings" w:hAnsi="Wingdings" w:hint="default"/>
+      </w:rPr>
+    </w:lvl>
+    <w:lvl w:ilvl="3" w:tplc="18090001" w:tentative="1">
+      <w:start w:val="1"/>
+      <w:numFmt w:val="bullet"/>
+      <w:lvlText w:val=""/>
+      <w:lvlJc w:val="left"/>
+      <w:pPr>
+        <w:ind w:left="2880" w:hanging="360"/>
+      </w:pPr>
+      <w:rPr>
+        <w:rFonts w:ascii="Symbol" w:hAnsi="Symbol" w:hint="default"/>
+      </w:rPr>
+    </w:lvl>
+    <w:lvl w:ilvl="4" w:tplc="18090003" w:tentative="1">
+      <w:start w:val="1"/>
+      <w:numFmt w:val="bullet"/>
+      <w:lvlText w:val="o"/>
+      <w:lvlJc w:val="left"/>
+      <w:pPr>
+        <w:ind w:left="3600" w:hanging="360"/>
+      </w:pPr>
+      <w:rPr>
+        <w:rFonts w:ascii="Courier New" w:hAnsi="Courier New" w:cs="Courier New" w:hint="default"/>
+      </w:rPr>
+    </w:lvl>
+    <w:lvl w:ilvl="5" w:tplc="18090005" w:tentative="1">
+      <w:start w:val="1"/>
+      <w:numFmt w:val="bullet"/>
+      <w:lvlText w:val=""/>
+      <w:lvlJc w:val="left"/>
+      <w:pPr>
+        <w:ind w:left="4320" w:hanging="360"/>
+      </w:pPr>
+      <w:rPr>
+        <w:rFonts w:ascii="Wingdings" w:hAnsi="Wingdings" w:hint="default"/>
+      </w:rPr>
+    </w:lvl>
+    <w:lvl w:ilvl="6" w:tplc="18090001" w:tentative="1">
+      <w:start w:val="1"/>
+      <w:numFmt w:val="bullet"/>
+      <w:lvlText w:val=""/>
+      <w:lvlJc w:val="left"/>
+      <w:pPr>
+        <w:ind w:left="5040" w:hanging="360"/>
+      </w:pPr>
+      <w:rPr>
+        <w:rFonts w:ascii="Symbol" w:hAnsi="Symbol" w:hint="default"/>
+      </w:rPr>
+    </w:lvl>
+    <w:lvl w:ilvl="7" w:tplc="18090003" w:tentative="1">
+      <w:start w:val="1"/>
+      <w:numFmt w:val="bullet"/>
+      <w:lvlText w:val="o"/>
+      <w:lvlJc w:val="left"/>
+      <w:pPr>
+        <w:ind w:left="5760" w:hanging="360"/>
+      </w:pPr>
+      <w:rPr>
+        <w:rFonts w:ascii="Courier New" w:hAnsi="Courier New" w:cs="Courier New" w:hint="default"/>
+      </w:rPr>
+    </w:lvl>
+    <w:lvl w:ilvl="8" w:tplc="18090005" w:tentative="1">
+      <w:start w:val="1"/>
+      <w:numFmt w:val="bullet"/>
+      <w:lvlText w:val=""/>
+      <w:lvlJc w:val="left"/>
+      <w:pPr>
+        <w:ind w:left="6480" w:hanging="360"/>
+      </w:pPr>
+      <w:rPr>
+        <w:rFonts w:ascii="Wingdings" w:hAnsi="Wingdings" w:hint="default"/>
+      </w:rPr>
+    </w:lvl>
+  </w:abstractNum>
+  <w:abstractNum w:abstractNumId="7" w15:restartNumberingAfterBreak="0">
+    <w:nsid w:val="715233E3"/>
+    <w:multiLevelType w:val="hybridMultilevel"/>
+    <w:tmpl w:val="B7944F0A"/>
+    <w:lvl w:ilvl="0" w:tplc="18090001">
+      <w:start w:val="1"/>
+      <w:numFmt w:val="bullet"/>
+      <w:lvlText w:val=""/>
+      <w:lvlJc w:val="left"/>
+      <w:pPr>
+        <w:ind w:left="720" w:hanging="360"/>
+      </w:pPr>
+      <w:rPr>
+        <w:rFonts w:ascii="Symbol" w:hAnsi="Symbol" w:hint="default"/>
+      </w:rPr>
+    </w:lvl>
+    <w:lvl w:ilvl="1" w:tplc="18090003" w:tentative="1">
+      <w:start w:val="1"/>
+      <w:numFmt w:val="bullet"/>
+      <w:lvlText w:val="o"/>
+      <w:lvlJc w:val="left"/>
+      <w:pPr>
+        <w:ind w:left="1440" w:hanging="360"/>
+      </w:pPr>
+      <w:rPr>
+        <w:rFonts w:ascii="Courier New" w:hAnsi="Courier New" w:cs="Courier New" w:hint="default"/>
+      </w:rPr>
+    </w:lvl>
+    <w:lvl w:ilvl="2" w:tplc="18090005" w:tentative="1">
+      <w:start w:val="1"/>
+      <w:numFmt w:val="bullet"/>
+      <w:lvlText w:val=""/>
+      <w:lvlJc w:val="left"/>
+      <w:pPr>
+        <w:ind w:left="2160" w:hanging="360"/>
+      </w:pPr>
+      <w:rPr>
+        <w:rFonts w:ascii="Wingdings" w:hAnsi="Wingdings" w:hint="default"/>
+      </w:rPr>
+    </w:lvl>
+    <w:lvl w:ilvl="3" w:tplc="18090001" w:tentative="1">
+      <w:start w:val="1"/>
+      <w:numFmt w:val="bullet"/>
+      <w:lvlText w:val=""/>
+      <w:lvlJc w:val="left"/>
+      <w:pPr>
+        <w:ind w:left="2880" w:hanging="360"/>
+      </w:pPr>
+      <w:rPr>
+        <w:rFonts w:ascii="Symbol" w:hAnsi="Symbol" w:hint="default"/>
+      </w:rPr>
+    </w:lvl>
+    <w:lvl w:ilvl="4" w:tplc="18090003" w:tentative="1">
+      <w:start w:val="1"/>
+      <w:numFmt w:val="bullet"/>
+      <w:lvlText w:val="o"/>
+      <w:lvlJc w:val="left"/>
+      <w:pPr>
+        <w:ind w:left="3600" w:hanging="360"/>
+      </w:pPr>
+      <w:rPr>
+        <w:rFonts w:ascii="Courier New" w:hAnsi="Courier New" w:cs="Courier New" w:hint="default"/>
+      </w:rPr>
+    </w:lvl>
+    <w:lvl w:ilvl="5" w:tplc="18090005" w:tentative="1">
+      <w:start w:val="1"/>
+      <w:numFmt w:val="bullet"/>
+      <w:lvlText w:val=""/>
+      <w:lvlJc w:val="left"/>
+      <w:pPr>
+        <w:ind w:left="4320" w:hanging="360"/>
+      </w:pPr>
+      <w:rPr>
+        <w:rFonts w:ascii="Wingdings" w:hAnsi="Wingdings" w:hint="default"/>
+      </w:rPr>
+    </w:lvl>
+    <w:lvl w:ilvl="6" w:tplc="18090001" w:tentative="1">
+      <w:start w:val="1"/>
+      <w:numFmt w:val="bullet"/>
+      <w:lvlText w:val=""/>
+      <w:lvlJc w:val="left"/>
+      <w:pPr>
+        <w:ind w:left="5040" w:hanging="360"/>
+      </w:pPr>
+      <w:rPr>
+        <w:rFonts w:ascii="Symbol" w:hAnsi="Symbol" w:hint="default"/>
+      </w:rPr>
+    </w:lvl>
+    <w:lvl w:ilvl="7" w:tplc="18090003" w:tentative="1">
+      <w:start w:val="1"/>
+      <w:numFmt w:val="bullet"/>
+      <w:lvlText w:val="o"/>
+      <w:lvlJc w:val="left"/>
+      <w:pPr>
+        <w:ind w:left="5760" w:hanging="360"/>
+      </w:pPr>
+      <w:rPr>
+        <w:rFonts w:ascii="Courier New" w:hAnsi="Courier New" w:cs="Courier New" w:hint="default"/>
+      </w:rPr>
+    </w:lvl>
+    <w:lvl w:ilvl="8" w:tplc="18090005" w:tentative="1">
+      <w:start w:val="1"/>
+      <w:numFmt w:val="bullet"/>
+      <w:lvlText w:val=""/>
+      <w:lvlJc w:val="left"/>
+      <w:pPr>
+        <w:ind w:left="6480" w:hanging="360"/>
+      </w:pPr>
+      <w:rPr>
+        <w:rFonts w:ascii="Wingdings" w:hAnsi="Wingdings" w:hint="default"/>
+      </w:rPr>
+    </w:lvl>
+  </w:abstractNum>
+  <w:abstractNum w:abstractNumId="8" w15:restartNumberingAfterBreak="0">
     <w:nsid w:val="7BE306CF"/>
     <w:multiLevelType w:val="hybridMultilevel"/>
     <w:tmpl w:val="D9148F5E"/>
@@ -10400,16 +13663,28 @@
     <w:abstractNumId w:val="2"/>
   </w:num>
   <w:num w:numId="2" w16cid:durableId="1596939152">
-    <w:abstractNumId w:val="4"/>
+    <w:abstractNumId w:val="8"/>
   </w:num>
   <w:num w:numId="3" w16cid:durableId="769131049">
     <w:abstractNumId w:val="1"/>
   </w:num>
   <w:num w:numId="4" w16cid:durableId="1118110391">
-    <w:abstractNumId w:val="3"/>
+    <w:abstractNumId w:val="6"/>
   </w:num>
   <w:num w:numId="5" w16cid:durableId="672798708">
     <w:abstractNumId w:val="0"/>
+  </w:num>
+  <w:num w:numId="6" w16cid:durableId="1912420815">
+    <w:abstractNumId w:val="7"/>
+  </w:num>
+  <w:num w:numId="7" w16cid:durableId="105468548">
+    <w:abstractNumId w:val="4"/>
+  </w:num>
+  <w:num w:numId="8" w16cid:durableId="755975896">
+    <w:abstractNumId w:val="3"/>
+  </w:num>
+  <w:num w:numId="9" w16cid:durableId="1217086410">
+    <w:abstractNumId w:val="5"/>
   </w:num>
 </w:numbering>
 </file>

</xml_diff>

<commit_message>
Working on the report Binomial and Poisson section, Word count 2543/4000
</commit_message>
<xml_diff>
--- a/CA1_Report.docx
+++ b/CA1_Report.docx
@@ -558,7 +558,27 @@
           <w:szCs w:val="24"/>
           <w:lang w:val="en-US"/>
         </w:rPr>
-        <w:t>Project management framework CRISP-DM, KDD and SEMMA</w:t>
+        <w:t xml:space="preserve">Project management framework CRISP-DM, </w:t>
+      </w:r>
+      <w:proofErr w:type="gramStart"/>
+      <w:r>
+        <w:rPr>
+          <w:rFonts w:ascii="Arial" w:hAnsi="Arial" w:cs="Arial"/>
+          <w:sz w:val="24"/>
+          <w:szCs w:val="24"/>
+          <w:lang w:val="en-US"/>
+        </w:rPr>
+        <w:t>KDD</w:t>
+      </w:r>
+      <w:proofErr w:type="gramEnd"/>
+      <w:r>
+        <w:rPr>
+          <w:rFonts w:ascii="Arial" w:hAnsi="Arial" w:cs="Arial"/>
+          <w:sz w:val="24"/>
+          <w:szCs w:val="24"/>
+          <w:lang w:val="en-US"/>
+        </w:rPr>
+        <w:t xml:space="preserve"> and SEMMA</w:t>
       </w:r>
       <w:r>
         <w:rPr>
@@ -671,6 +691,7 @@
         </w:rPr>
         <w:t xml:space="preserve">models </w:t>
       </w:r>
+      <w:proofErr w:type="gramStart"/>
       <w:r>
         <w:rPr>
           <w:rFonts w:ascii="Arial" w:hAnsi="Arial" w:cs="Arial"/>
@@ -680,6 +701,7 @@
         </w:rPr>
         <w:t>selected</w:t>
       </w:r>
+      <w:proofErr w:type="gramEnd"/>
     </w:p>
     <w:p>
       <w:pPr>
@@ -711,8 +733,19 @@
           <w:szCs w:val="24"/>
           <w:lang w:val="en-US"/>
         </w:rPr>
-        <w:t xml:space="preserve"> and differences of ML models selected</w:t>
-      </w:r>
+        <w:t xml:space="preserve"> and differences of ML models </w:t>
+      </w:r>
+      <w:proofErr w:type="gramStart"/>
+      <w:r>
+        <w:rPr>
+          <w:rFonts w:ascii="Arial" w:hAnsi="Arial" w:cs="Arial"/>
+          <w:sz w:val="24"/>
+          <w:szCs w:val="24"/>
+          <w:lang w:val="en-US"/>
+        </w:rPr>
+        <w:t>selected</w:t>
+      </w:r>
+      <w:proofErr w:type="gramEnd"/>
     </w:p>
     <w:p>
       <w:pPr>
@@ -763,8 +796,19 @@
           <w:szCs w:val="24"/>
           <w:lang w:val="en-US"/>
         </w:rPr>
-        <w:t>Programming paradigms used</w:t>
-      </w:r>
+        <w:t xml:space="preserve">Programming paradigms </w:t>
+      </w:r>
+      <w:proofErr w:type="gramStart"/>
+      <w:r>
+        <w:rPr>
+          <w:rFonts w:ascii="Arial" w:hAnsi="Arial" w:cs="Arial"/>
+          <w:sz w:val="24"/>
+          <w:szCs w:val="24"/>
+          <w:lang w:val="en-US"/>
+        </w:rPr>
+        <w:t>used</w:t>
+      </w:r>
+      <w:proofErr w:type="gramEnd"/>
     </w:p>
     <w:p>
       <w:pPr>
@@ -2052,7 +2096,27 @@
           <w:szCs w:val="24"/>
           <w:lang w:val="en-US"/>
         </w:rPr>
-        <w:t>(John_Dorney, 2012)</w:t>
+        <w:t>(</w:t>
+      </w:r>
+      <w:proofErr w:type="spellStart"/>
+      <w:r>
+        <w:rPr>
+          <w:rFonts w:ascii="Times New Roman" w:hAnsi="Times New Roman" w:cs="Times New Roman"/>
+          <w:sz w:val="24"/>
+          <w:szCs w:val="24"/>
+          <w:lang w:val="en-US"/>
+        </w:rPr>
+        <w:t>John_Dorney</w:t>
+      </w:r>
+      <w:proofErr w:type="spellEnd"/>
+      <w:r>
+        <w:rPr>
+          <w:rFonts w:ascii="Times New Roman" w:hAnsi="Times New Roman" w:cs="Times New Roman"/>
+          <w:sz w:val="24"/>
+          <w:szCs w:val="24"/>
+          <w:lang w:val="en-US"/>
+        </w:rPr>
+        <w:t>, 2012)</w:t>
       </w:r>
       <w:r>
         <w:rPr>
@@ -4275,7 +4339,27 @@
           <w:szCs w:val="24"/>
           <w:lang w:val="en-US"/>
         </w:rPr>
-        <w:t>(John_Dorney, 2012)</w:t>
+        <w:t>(</w:t>
+      </w:r>
+      <w:proofErr w:type="spellStart"/>
+      <w:r>
+        <w:rPr>
+          <w:rFonts w:ascii="Times New Roman" w:hAnsi="Times New Roman" w:cs="Times New Roman"/>
+          <w:sz w:val="24"/>
+          <w:szCs w:val="24"/>
+          <w:lang w:val="en-US"/>
+        </w:rPr>
+        <w:t>John_Dorney</w:t>
+      </w:r>
+      <w:proofErr w:type="spellEnd"/>
+      <w:r>
+        <w:rPr>
+          <w:rFonts w:ascii="Times New Roman" w:hAnsi="Times New Roman" w:cs="Times New Roman"/>
+          <w:sz w:val="24"/>
+          <w:szCs w:val="24"/>
+          <w:lang w:val="en-US"/>
+        </w:rPr>
+        <w:t>, 2012)</w:t>
       </w:r>
       <w:r>
         <w:rPr>
@@ -5719,7 +5803,27 @@
           <w:szCs w:val="24"/>
           <w:lang w:val="en-US"/>
         </w:rPr>
-        <w:t>(Piola, 2015)</w:t>
+        <w:t>(</w:t>
+      </w:r>
+      <w:proofErr w:type="spellStart"/>
+      <w:r>
+        <w:rPr>
+          <w:rFonts w:ascii="Times New Roman" w:hAnsi="Times New Roman" w:cs="Times New Roman"/>
+          <w:sz w:val="24"/>
+          <w:szCs w:val="24"/>
+          <w:lang w:val="en-US"/>
+        </w:rPr>
+        <w:t>Piola</w:t>
+      </w:r>
+      <w:proofErr w:type="spellEnd"/>
+      <w:r>
+        <w:rPr>
+          <w:rFonts w:ascii="Times New Roman" w:hAnsi="Times New Roman" w:cs="Times New Roman"/>
+          <w:sz w:val="24"/>
+          <w:szCs w:val="24"/>
+          <w:lang w:val="en-US"/>
+        </w:rPr>
+        <w:t>, 2015)</w:t>
       </w:r>
       <w:r>
         <w:rPr>
@@ -5975,8 +6079,19 @@
           <w:szCs w:val="24"/>
           <w:lang w:val="en-US"/>
         </w:rPr>
-        <w:t>grouped stacked bar</w:t>
-      </w:r>
+        <w:t xml:space="preserve">grouped stacked </w:t>
+      </w:r>
+      <w:proofErr w:type="gramStart"/>
+      <w:r>
+        <w:rPr>
+          <w:rFonts w:ascii="Times New Roman" w:hAnsi="Times New Roman" w:cs="Times New Roman"/>
+          <w:sz w:val="24"/>
+          <w:szCs w:val="24"/>
+          <w:lang w:val="en-US"/>
+        </w:rPr>
+        <w:t>bar</w:t>
+      </w:r>
+      <w:proofErr w:type="gramEnd"/>
     </w:p>
     <w:p>
       <w:pPr>
@@ -6309,8 +6424,19 @@
           <w:szCs w:val="24"/>
           <w:lang w:val="en-US"/>
         </w:rPr>
-        <w:t xml:space="preserve"> grouped stacked bar</w:t>
-      </w:r>
+        <w:t xml:space="preserve"> grouped stacked </w:t>
+      </w:r>
+      <w:proofErr w:type="gramStart"/>
+      <w:r>
+        <w:rPr>
+          <w:rFonts w:ascii="Times New Roman" w:hAnsi="Times New Roman" w:cs="Times New Roman"/>
+          <w:sz w:val="24"/>
+          <w:szCs w:val="24"/>
+          <w:lang w:val="en-US"/>
+        </w:rPr>
+        <w:t>bar</w:t>
+      </w:r>
+      <w:proofErr w:type="gramEnd"/>
     </w:p>
     <w:p>
       <w:pPr>
@@ -6574,7 +6700,27 @@
           <w:szCs w:val="24"/>
           <w:lang w:val="en-US"/>
         </w:rPr>
-        <w:t>Bulgaria, Czech Republic, Estonia, Croatia, Cyprus, Latvia, Lithuania, Hungary, Malta, Poland, Romania, Slovenia and Slovakia</w:t>
+        <w:t xml:space="preserve">Bulgaria, Czech Republic, Estonia, Croatia, Cyprus, Latvia, Lithuania, Hungary, Malta, Poland, Romania, </w:t>
+      </w:r>
+      <w:proofErr w:type="gramStart"/>
+      <w:r>
+        <w:rPr>
+          <w:rFonts w:ascii="Times New Roman" w:hAnsi="Times New Roman" w:cs="Times New Roman"/>
+          <w:sz w:val="24"/>
+          <w:szCs w:val="24"/>
+          <w:lang w:val="en-US"/>
+        </w:rPr>
+        <w:t>Slovenia</w:t>
+      </w:r>
+      <w:proofErr w:type="gramEnd"/>
+      <w:r>
+        <w:rPr>
+          <w:rFonts w:ascii="Times New Roman" w:hAnsi="Times New Roman" w:cs="Times New Roman"/>
+          <w:sz w:val="24"/>
+          <w:szCs w:val="24"/>
+          <w:lang w:val="en-US"/>
+        </w:rPr>
+        <w:t xml:space="preserve"> and Slovakia</w:t>
       </w:r>
       <w:r>
         <w:rPr>
@@ -6822,6 +6968,7 @@
         </w:rPr>
         <w:t xml:space="preserve"> </w:t>
       </w:r>
+      <w:proofErr w:type="gramStart"/>
       <w:r>
         <w:rPr>
           <w:rFonts w:ascii="Times New Roman" w:hAnsi="Times New Roman" w:cs="Times New Roman"/>
@@ -6833,6 +6980,7 @@
         </w:rPr>
         <w:t>emigrants</w:t>
       </w:r>
+      <w:proofErr w:type="gramEnd"/>
       <w:r>
         <w:rPr>
           <w:rFonts w:ascii="Times New Roman" w:hAnsi="Times New Roman" w:cs="Times New Roman"/>
@@ -8224,16 +8372,7 @@
           <w:szCs w:val="24"/>
           <w:lang w:val="en-US"/>
         </w:rPr>
-        <w:t>3.1</w:t>
-      </w:r>
-      <w:r>
-        <w:rPr>
-          <w:rFonts w:ascii="Arial" w:hAnsi="Arial" w:cs="Arial"/>
-          <w:sz w:val="24"/>
-          <w:szCs w:val="24"/>
-          <w:lang w:val="en-US"/>
-        </w:rPr>
-        <w:t>.</w:t>
+        <w:t>3.1.</w:t>
       </w:r>
       <w:r>
         <w:rPr>
@@ -8288,7 +8427,7 @@
           <w:szCs w:val="24"/>
           <w:lang w:val="en-US"/>
         </w:rPr>
-        <w:t xml:space="preserve">ataset </w:t>
+        <w:t>ataset PEA11</w:t>
       </w:r>
       <w:r>
         <w:rPr>
@@ -8299,17 +8438,6 @@
           <w:szCs w:val="24"/>
           <w:lang w:val="en-US"/>
         </w:rPr>
-        <w:t>PEA11</w:t>
-      </w:r>
-      <w:r>
-        <w:rPr>
-          <w:rFonts w:ascii="Times New Roman" w:hAnsi="Times New Roman" w:cs="Times New Roman"/>
-          <w:b/>
-          <w:bCs/>
-          <w:sz w:val="24"/>
-          <w:szCs w:val="24"/>
-          <w:lang w:val="en-US"/>
-        </w:rPr>
         <w:t>:</w:t>
       </w:r>
       <w:r>
@@ -8456,6 +8584,7 @@
       </w:pPr>
       <w:r>
         <w:rPr>
+          <w:noProof/>
           <w:lang w:val="en-US"/>
         </w:rPr>
         <w:drawing>
@@ -8513,25 +8642,7 @@
           <w:szCs w:val="24"/>
           <w:lang w:val="en-US"/>
         </w:rPr>
-        <w:t>Figure 1</w:t>
-      </w:r>
-      <w:r>
-        <w:rPr>
-          <w:rFonts w:ascii="Times New Roman" w:hAnsi="Times New Roman" w:cs="Times New Roman"/>
-          <w:sz w:val="24"/>
-          <w:szCs w:val="24"/>
-          <w:lang w:val="en-US"/>
-        </w:rPr>
-        <w:t>9</w:t>
-      </w:r>
-      <w:r>
-        <w:rPr>
-          <w:rFonts w:ascii="Times New Roman" w:hAnsi="Times New Roman" w:cs="Times New Roman"/>
-          <w:sz w:val="24"/>
-          <w:szCs w:val="24"/>
-          <w:lang w:val="en-US"/>
-        </w:rPr>
-        <w:t xml:space="preserve">: </w:t>
+        <w:t xml:space="preserve">Figure 19: </w:t>
       </w:r>
       <w:r>
         <w:rPr>
@@ -8630,16 +8741,29 @@
         </w:rPr>
         <w:t xml:space="preserve">given period. Please note that </w:t>
       </w:r>
-      <w:r>
-        <w:rPr>
-          <w:rFonts w:ascii="Times New Roman" w:hAnsi="Times New Roman" w:cs="Times New Roman"/>
-          <w:i/>
-          <w:iCs/>
-          <w:sz w:val="24"/>
-          <w:szCs w:val="24"/>
-          <w:lang w:val="en-US"/>
-        </w:rPr>
-        <w:t xml:space="preserve">“.describe()” </w:t>
+      <w:proofErr w:type="gramStart"/>
+      <w:r>
+        <w:rPr>
+          <w:rFonts w:ascii="Times New Roman" w:hAnsi="Times New Roman" w:cs="Times New Roman"/>
+          <w:i/>
+          <w:iCs/>
+          <w:sz w:val="24"/>
+          <w:szCs w:val="24"/>
+          <w:lang w:val="en-US"/>
+        </w:rPr>
+        <w:t>“.describe</w:t>
+      </w:r>
+      <w:proofErr w:type="gramEnd"/>
+      <w:r>
+        <w:rPr>
+          <w:rFonts w:ascii="Times New Roman" w:hAnsi="Times New Roman" w:cs="Times New Roman"/>
+          <w:i/>
+          <w:iCs/>
+          <w:sz w:val="24"/>
+          <w:szCs w:val="24"/>
+          <w:lang w:val="en-US"/>
+        </w:rPr>
+        <w:t xml:space="preserve">()” </w:t>
       </w:r>
       <w:r>
         <w:rPr>
@@ -8749,18 +8873,7 @@
           <w:szCs w:val="24"/>
           <w:lang w:val="en-US"/>
         </w:rPr>
-        <w:t>CA1_Code_sba23021</w:t>
-      </w:r>
-      <w:r>
-        <w:rPr>
-          <w:rFonts w:ascii="Times New Roman" w:hAnsi="Times New Roman" w:cs="Times New Roman"/>
-          <w:i/>
-          <w:iCs/>
-          <w:sz w:val="24"/>
-          <w:szCs w:val="24"/>
-          <w:lang w:val="en-US"/>
-        </w:rPr>
-        <w:t>.</w:t>
+        <w:t>CA1_Code_sba23021.</w:t>
       </w:r>
     </w:p>
     <w:p>
@@ -8826,6 +8939,7 @@
       <w:r>
         <w:rPr>
           <w:rFonts w:ascii="Times New Roman" w:hAnsi="Times New Roman" w:cs="Times New Roman"/>
+          <w:noProof/>
           <w:sz w:val="24"/>
           <w:szCs w:val="24"/>
           <w:lang w:val="en-US"/>
@@ -9100,6 +9214,7 @@
       <w:r>
         <w:rPr>
           <w:rFonts w:ascii="Times New Roman" w:hAnsi="Times New Roman" w:cs="Times New Roman"/>
+          <w:noProof/>
           <w:sz w:val="24"/>
           <w:szCs w:val="24"/>
           <w:lang w:val="en-US"/>
@@ -9179,16 +9294,7 @@
           <w:szCs w:val="24"/>
           <w:lang w:val="en-US"/>
         </w:rPr>
-        <w:t>2</w:t>
-      </w:r>
-      <w:r>
-        <w:rPr>
-          <w:rFonts w:ascii="Times New Roman" w:hAnsi="Times New Roman" w:cs="Times New Roman"/>
-          <w:sz w:val="24"/>
-          <w:szCs w:val="24"/>
-          <w:lang w:val="en-US"/>
-        </w:rPr>
-        <w:t>1</w:t>
+        <w:t>21</w:t>
       </w:r>
       <w:r>
         <w:rPr>
@@ -9353,29 +9459,7 @@
           <w:szCs w:val="24"/>
           <w:lang w:val="en-US"/>
         </w:rPr>
-        <w:t>“</w:t>
-      </w:r>
-      <w:r>
-        <w:rPr>
-          <w:rFonts w:ascii="Times New Roman" w:hAnsi="Times New Roman" w:cs="Times New Roman"/>
-          <w:i/>
-          <w:iCs/>
-          <w:sz w:val="24"/>
-          <w:szCs w:val="24"/>
-          <w:lang w:val="en-US"/>
-        </w:rPr>
-        <w:t>Figure 1: Population Growth</w:t>
-      </w:r>
-      <w:r>
-        <w:rPr>
-          <w:rFonts w:ascii="Times New Roman" w:hAnsi="Times New Roman" w:cs="Times New Roman"/>
-          <w:i/>
-          <w:iCs/>
-          <w:sz w:val="24"/>
-          <w:szCs w:val="24"/>
-          <w:lang w:val="en-US"/>
-        </w:rPr>
-        <w:t>”</w:t>
+        <w:t>“Figure 1: Population Growth”</w:t>
       </w:r>
       <w:r>
         <w:rPr>
@@ -9506,6 +9590,7 @@
       <w:r>
         <w:rPr>
           <w:rFonts w:ascii="Times New Roman" w:hAnsi="Times New Roman" w:cs="Times New Roman"/>
+          <w:noProof/>
           <w:sz w:val="24"/>
           <w:szCs w:val="24"/>
           <w:lang w:val="en-US"/>
@@ -9574,16 +9659,7 @@
           <w:szCs w:val="24"/>
           <w:lang w:val="en-US"/>
         </w:rPr>
-        <w:t>2</w:t>
-      </w:r>
-      <w:r>
-        <w:rPr>
-          <w:rFonts w:ascii="Times New Roman" w:hAnsi="Times New Roman" w:cs="Times New Roman"/>
-          <w:sz w:val="24"/>
-          <w:szCs w:val="24"/>
-          <w:lang w:val="en-US"/>
-        </w:rPr>
-        <w:t>2</w:t>
+        <w:t>22</w:t>
       </w:r>
       <w:r>
         <w:rPr>
@@ -9830,7 +9906,27 @@
           <w:szCs w:val="24"/>
           <w:lang w:val="en-US"/>
         </w:rPr>
-        <w:t>(Adserà, 2015)</w:t>
+        <w:t>(</w:t>
+      </w:r>
+      <w:proofErr w:type="spellStart"/>
+      <w:r>
+        <w:rPr>
+          <w:rFonts w:ascii="Times New Roman" w:hAnsi="Times New Roman" w:cs="Times New Roman"/>
+          <w:sz w:val="24"/>
+          <w:szCs w:val="24"/>
+          <w:lang w:val="en-US"/>
+        </w:rPr>
+        <w:t>Adserà</w:t>
+      </w:r>
+      <w:proofErr w:type="spellEnd"/>
+      <w:r>
+        <w:rPr>
+          <w:rFonts w:ascii="Times New Roman" w:hAnsi="Times New Roman" w:cs="Times New Roman"/>
+          <w:sz w:val="24"/>
+          <w:szCs w:val="24"/>
+          <w:lang w:val="en-US"/>
+        </w:rPr>
+        <w:t>, 2015)</w:t>
       </w:r>
       <w:r>
         <w:rPr>
@@ -9876,6 +9972,7 @@
       <w:r>
         <w:rPr>
           <w:rFonts w:ascii="Times New Roman" w:hAnsi="Times New Roman" w:cs="Times New Roman"/>
+          <w:noProof/>
           <w:sz w:val="24"/>
           <w:szCs w:val="24"/>
           <w:lang w:val="en-US"/>
@@ -9956,16 +10053,7 @@
           <w:szCs w:val="24"/>
           <w:lang w:val="en-US"/>
         </w:rPr>
-        <w:t>2</w:t>
-      </w:r>
-      <w:r>
-        <w:rPr>
-          <w:rFonts w:ascii="Times New Roman" w:hAnsi="Times New Roman" w:cs="Times New Roman"/>
-          <w:sz w:val="24"/>
-          <w:szCs w:val="24"/>
-          <w:lang w:val="en-US"/>
-        </w:rPr>
-        <w:t>3</w:t>
+        <w:t>23</w:t>
       </w:r>
       <w:r>
         <w:rPr>
@@ -9983,16 +10071,7 @@
           <w:szCs w:val="24"/>
           <w:lang w:val="en-US"/>
         </w:rPr>
-        <w:t>Immigration</w:t>
-      </w:r>
-      <w:r>
-        <w:rPr>
-          <w:rFonts w:ascii="Times New Roman" w:hAnsi="Times New Roman" w:cs="Times New Roman"/>
-          <w:sz w:val="24"/>
-          <w:szCs w:val="24"/>
-          <w:lang w:val="en-US"/>
-        </w:rPr>
-        <w:t xml:space="preserve"> </w:t>
+        <w:t xml:space="preserve">Immigration </w:t>
       </w:r>
       <w:r>
         <w:rPr>
@@ -10260,6 +10339,7 @@
           <w:rFonts w:ascii="Arial" w:hAnsi="Arial" w:cs="Arial"/>
           <w:b/>
           <w:bCs/>
+          <w:noProof/>
           <w:sz w:val="24"/>
           <w:szCs w:val="24"/>
           <w:lang w:val="en-US"/>
@@ -10376,6 +10456,7 @@
       <w:r>
         <w:rPr>
           <w:rFonts w:ascii="Times New Roman" w:hAnsi="Times New Roman" w:cs="Times New Roman"/>
+          <w:noProof/>
           <w:sz w:val="24"/>
           <w:szCs w:val="24"/>
           <w:lang w:val="en-US"/>
@@ -10462,16 +10543,7 @@
           <w:szCs w:val="24"/>
           <w:lang w:val="en-US"/>
         </w:rPr>
-        <w:t xml:space="preserve"> Immigrants</w:t>
-      </w:r>
-      <w:r>
-        <w:rPr>
-          <w:rFonts w:ascii="Times New Roman" w:hAnsi="Times New Roman" w:cs="Times New Roman"/>
-          <w:sz w:val="24"/>
-          <w:szCs w:val="24"/>
-          <w:lang w:val="en-US"/>
-        </w:rPr>
-        <w:t xml:space="preserve"> by education level box plot</w:t>
+        <w:t xml:space="preserve"> Immigrants by education level box plot</w:t>
       </w:r>
     </w:p>
     <w:p>
@@ -10555,6 +10627,7 @@
       <w:r>
         <w:rPr>
           <w:rFonts w:ascii="Times New Roman" w:hAnsi="Times New Roman" w:cs="Times New Roman"/>
+          <w:noProof/>
           <w:sz w:val="24"/>
           <w:szCs w:val="24"/>
           <w:lang w:val="en-US"/>
@@ -10623,16 +10696,7 @@
           <w:szCs w:val="24"/>
           <w:lang w:val="en-US"/>
         </w:rPr>
-        <w:t>2</w:t>
-      </w:r>
-      <w:r>
-        <w:rPr>
-          <w:rFonts w:ascii="Times New Roman" w:hAnsi="Times New Roman" w:cs="Times New Roman"/>
-          <w:sz w:val="24"/>
-          <w:szCs w:val="24"/>
-          <w:lang w:val="en-US"/>
-        </w:rPr>
-        <w:t>5</w:t>
+        <w:t>25</w:t>
       </w:r>
       <w:r>
         <w:rPr>
@@ -10650,34 +10714,7 @@
           <w:szCs w:val="24"/>
           <w:lang w:val="en-US"/>
         </w:rPr>
-        <w:t xml:space="preserve"> </w:t>
-      </w:r>
-      <w:r>
-        <w:rPr>
-          <w:rFonts w:ascii="Times New Roman" w:hAnsi="Times New Roman" w:cs="Times New Roman"/>
-          <w:sz w:val="24"/>
-          <w:szCs w:val="24"/>
-          <w:lang w:val="en-US"/>
-        </w:rPr>
-        <w:t>Emigrants</w:t>
-      </w:r>
-      <w:r>
-        <w:rPr>
-          <w:rFonts w:ascii="Times New Roman" w:hAnsi="Times New Roman" w:cs="Times New Roman"/>
-          <w:sz w:val="24"/>
-          <w:szCs w:val="24"/>
-          <w:lang w:val="en-US"/>
-        </w:rPr>
-        <w:t xml:space="preserve"> by </w:t>
-      </w:r>
-      <w:r>
-        <w:rPr>
-          <w:rFonts w:ascii="Times New Roman" w:hAnsi="Times New Roman" w:cs="Times New Roman"/>
-          <w:sz w:val="24"/>
-          <w:szCs w:val="24"/>
-          <w:lang w:val="en-US"/>
-        </w:rPr>
-        <w:t>economic status line graph</w:t>
+        <w:t xml:space="preserve"> Emigrants by economic status line graph</w:t>
       </w:r>
     </w:p>
     <w:p>
@@ -10694,6 +10731,7 @@
       <w:r>
         <w:rPr>
           <w:rFonts w:ascii="Times New Roman" w:hAnsi="Times New Roman" w:cs="Times New Roman"/>
+          <w:noProof/>
           <w:sz w:val="24"/>
           <w:szCs w:val="24"/>
           <w:lang w:val="en-US"/>
@@ -10763,16 +10801,7 @@
           <w:szCs w:val="24"/>
           <w:lang w:val="en-US"/>
         </w:rPr>
-        <w:t>2</w:t>
-      </w:r>
-      <w:r>
-        <w:rPr>
-          <w:rFonts w:ascii="Times New Roman" w:hAnsi="Times New Roman" w:cs="Times New Roman"/>
-          <w:sz w:val="24"/>
-          <w:szCs w:val="24"/>
-          <w:lang w:val="en-US"/>
-        </w:rPr>
-        <w:t>6</w:t>
+        <w:t>26</w:t>
       </w:r>
       <w:r>
         <w:rPr>
@@ -10790,16 +10819,7 @@
           <w:szCs w:val="24"/>
           <w:lang w:val="en-US"/>
         </w:rPr>
-        <w:t xml:space="preserve"> Immigrants</w:t>
-      </w:r>
-      <w:r>
-        <w:rPr>
-          <w:rFonts w:ascii="Times New Roman" w:hAnsi="Times New Roman" w:cs="Times New Roman"/>
-          <w:sz w:val="24"/>
-          <w:szCs w:val="24"/>
-          <w:lang w:val="en-US"/>
-        </w:rPr>
-        <w:t xml:space="preserve"> by economic status line graph</w:t>
+        <w:t xml:space="preserve"> Immigrants by economic status line graph</w:t>
       </w:r>
     </w:p>
     <w:p>
@@ -10901,7 +10921,55 @@
           <w:szCs w:val="24"/>
           <w:lang w:val="en-US"/>
         </w:rPr>
-        <w:t>3.</w:t>
+        <w:t>3.2.</w:t>
+      </w:r>
+      <w:r>
+        <w:rPr>
+          <w:rFonts w:ascii="Arial" w:hAnsi="Arial" w:cs="Arial"/>
+          <w:sz w:val="24"/>
+          <w:szCs w:val="24"/>
+          <w:lang w:val="en-US"/>
+        </w:rPr>
+        <w:t xml:space="preserve"> </w:t>
+      </w:r>
+      <w:r>
+        <w:rPr>
+          <w:rFonts w:ascii="Arial" w:hAnsi="Arial" w:cs="Arial"/>
+          <w:sz w:val="24"/>
+          <w:szCs w:val="24"/>
+          <w:lang w:val="en-US"/>
+        </w:rPr>
+        <w:t>Binomial and Poisson Distribution</w:t>
+      </w:r>
+    </w:p>
+    <w:p>
+      <w:pPr>
+        <w:rPr>
+          <w:rFonts w:ascii="Arial" w:hAnsi="Arial" w:cs="Arial"/>
+          <w:i/>
+          <w:iCs/>
+          <w:sz w:val="24"/>
+          <w:szCs w:val="24"/>
+          <w:lang w:val="en-US"/>
+        </w:rPr>
+      </w:pPr>
+      <w:r>
+        <w:rPr>
+          <w:rFonts w:ascii="Arial" w:hAnsi="Arial" w:cs="Arial"/>
+          <w:sz w:val="24"/>
+          <w:szCs w:val="24"/>
+          <w:lang w:val="en-US"/>
+        </w:rPr>
+        <w:t>3</w:t>
+      </w:r>
+      <w:r>
+        <w:rPr>
+          <w:rFonts w:ascii="Arial" w:hAnsi="Arial" w:cs="Arial"/>
+          <w:sz w:val="24"/>
+          <w:szCs w:val="24"/>
+          <w:lang w:val="en-US"/>
+        </w:rPr>
+        <w:t>.</w:t>
       </w:r>
       <w:r>
         <w:rPr>
@@ -10919,11 +10987,420 @@
           <w:szCs w:val="24"/>
           <w:lang w:val="en-US"/>
         </w:rPr>
+        <w:t xml:space="preserve">. </w:t>
+      </w:r>
+      <w:r>
+        <w:rPr>
+          <w:rFonts w:ascii="Arial" w:hAnsi="Arial" w:cs="Arial"/>
+          <w:i/>
+          <w:iCs/>
+          <w:sz w:val="24"/>
+          <w:szCs w:val="24"/>
+          <w:lang w:val="en-US"/>
+        </w:rPr>
+        <w:t>Binomial</w:t>
+      </w:r>
+    </w:p>
+    <w:p>
+      <w:pPr>
+        <w:rPr>
+          <w:rFonts w:ascii="Times New Roman" w:hAnsi="Times New Roman" w:cs="Times New Roman"/>
+          <w:sz w:val="24"/>
+          <w:szCs w:val="24"/>
+          <w:lang w:val="en-US"/>
+        </w:rPr>
+      </w:pPr>
+      <w:bookmarkStart w:id="7" w:name="_Hlk149775081"/>
+      <w:r>
+        <w:rPr>
+          <w:rFonts w:ascii="Times New Roman" w:hAnsi="Times New Roman" w:cs="Times New Roman"/>
+          <w:sz w:val="24"/>
+          <w:szCs w:val="24"/>
+          <w:lang w:val="en-US"/>
+        </w:rPr>
+        <w:t xml:space="preserve">In this section we will discuss Binomial and Poisson distributions, starting </w:t>
+      </w:r>
+      <w:r>
+        <w:rPr>
+          <w:rFonts w:ascii="Times New Roman" w:hAnsi="Times New Roman" w:cs="Times New Roman"/>
+          <w:sz w:val="24"/>
+          <w:szCs w:val="24"/>
+          <w:lang w:val="en-US"/>
+        </w:rPr>
+        <w:t xml:space="preserve">with </w:t>
+      </w:r>
+      <w:r>
+        <w:rPr>
+          <w:rFonts w:ascii="Times New Roman" w:hAnsi="Times New Roman" w:cs="Times New Roman"/>
+          <w:sz w:val="24"/>
+          <w:szCs w:val="24"/>
+          <w:lang w:val="en-US"/>
+        </w:rPr>
+        <w:t>Binomial</w:t>
+      </w:r>
+      <w:r>
+        <w:rPr>
+          <w:rFonts w:ascii="Times New Roman" w:hAnsi="Times New Roman" w:cs="Times New Roman"/>
+          <w:sz w:val="24"/>
+          <w:szCs w:val="24"/>
+          <w:lang w:val="en-US"/>
+        </w:rPr>
+        <w:t xml:space="preserve"> distribution</w:t>
+      </w:r>
+      <w:r>
+        <w:rPr>
+          <w:rFonts w:ascii="Times New Roman" w:hAnsi="Times New Roman" w:cs="Times New Roman"/>
+          <w:sz w:val="24"/>
+          <w:szCs w:val="24"/>
+          <w:lang w:val="en-US"/>
+        </w:rPr>
+        <w:t xml:space="preserve"> we can </w:t>
+      </w:r>
+      <w:r>
+        <w:rPr>
+          <w:rFonts w:ascii="Times New Roman" w:hAnsi="Times New Roman" w:cs="Times New Roman"/>
+          <w:sz w:val="24"/>
+          <w:szCs w:val="24"/>
+          <w:lang w:val="en-US"/>
+        </w:rPr>
+        <w:t>map this process:</w:t>
+      </w:r>
+    </w:p>
+    <w:p>
+      <w:pPr>
+        <w:pStyle w:val="ListParagraph"/>
+        <w:numPr>
+          <w:ilvl w:val="0"/>
+          <w:numId w:val="9"/>
+        </w:numPr>
+        <w:rPr>
+          <w:rFonts w:ascii="Times New Roman" w:hAnsi="Times New Roman" w:cs="Times New Roman"/>
+          <w:sz w:val="24"/>
+          <w:szCs w:val="24"/>
+          <w:lang w:val="en-US"/>
+        </w:rPr>
+      </w:pPr>
+      <w:r>
+        <w:rPr>
+          <w:rFonts w:ascii="Times New Roman" w:hAnsi="Times New Roman" w:cs="Times New Roman"/>
+          <w:sz w:val="24"/>
+          <w:szCs w:val="24"/>
+          <w:lang w:val="en-US"/>
+        </w:rPr>
+        <w:t>The sum of all probabilities is one</w:t>
+      </w:r>
+      <w:r>
+        <w:rPr>
+          <w:rFonts w:ascii="Times New Roman" w:hAnsi="Times New Roman" w:cs="Times New Roman"/>
+          <w:sz w:val="24"/>
+          <w:szCs w:val="24"/>
+          <w:lang w:val="en-US"/>
+        </w:rPr>
+        <w:t xml:space="preserve">, </w:t>
+      </w:r>
+      <w:r>
+        <w:rPr>
+          <w:rFonts w:ascii="Times New Roman" w:hAnsi="Times New Roman" w:cs="Times New Roman"/>
+          <w:sz w:val="24"/>
+          <w:szCs w:val="24"/>
+          <w:lang w:val="en-US"/>
+        </w:rPr>
+        <w:t>Iantorno, M. (2023)</w:t>
+      </w:r>
+    </w:p>
+    <w:p>
+      <w:pPr>
+        <w:pStyle w:val="ListParagraph"/>
+        <w:numPr>
+          <w:ilvl w:val="0"/>
+          <w:numId w:val="9"/>
+        </w:numPr>
+        <w:rPr>
+          <w:rFonts w:ascii="Times New Roman" w:hAnsi="Times New Roman" w:cs="Times New Roman"/>
+          <w:sz w:val="24"/>
+          <w:szCs w:val="24"/>
+          <w:lang w:val="en-US"/>
+        </w:rPr>
+      </w:pPr>
+      <w:r>
+        <w:rPr>
+          <w:rFonts w:ascii="Times New Roman" w:hAnsi="Times New Roman" w:cs="Times New Roman"/>
+          <w:sz w:val="24"/>
+          <w:szCs w:val="24"/>
+          <w:lang w:val="en-US"/>
+        </w:rPr>
+        <w:t>We must find success to work on.</w:t>
+      </w:r>
+    </w:p>
+    <w:p>
+      <w:pPr>
+        <w:pStyle w:val="ListParagraph"/>
+        <w:numPr>
+          <w:ilvl w:val="0"/>
+          <w:numId w:val="9"/>
+        </w:numPr>
+        <w:rPr>
+          <w:rFonts w:ascii="Times New Roman" w:hAnsi="Times New Roman" w:cs="Times New Roman"/>
+          <w:sz w:val="24"/>
+          <w:szCs w:val="24"/>
+          <w:lang w:val="en-US"/>
+        </w:rPr>
+      </w:pPr>
+      <w:r>
+        <w:rPr>
+          <w:rFonts w:ascii="Times New Roman" w:hAnsi="Times New Roman" w:cs="Times New Roman"/>
+          <w:sz w:val="24"/>
+          <w:szCs w:val="24"/>
+          <w:lang w:val="en-US"/>
+        </w:rPr>
+        <w:t>Determining</w:t>
+      </w:r>
+      <w:r>
+        <w:rPr>
+          <w:rFonts w:ascii="Times New Roman" w:hAnsi="Times New Roman" w:cs="Times New Roman"/>
+          <w:sz w:val="24"/>
+          <w:szCs w:val="24"/>
+          <w:lang w:val="en-US"/>
+        </w:rPr>
+        <w:t xml:space="preserve"> success probabilities as </w:t>
+      </w:r>
+      <w:r>
+        <w:rPr>
+          <w:rFonts w:ascii="Times New Roman" w:hAnsi="Times New Roman" w:cs="Times New Roman"/>
+          <w:i/>
+          <w:iCs/>
+          <w:sz w:val="24"/>
+          <w:szCs w:val="24"/>
+          <w:lang w:val="en-US"/>
+        </w:rPr>
+        <w:t>p</w:t>
+      </w:r>
+      <w:r>
+        <w:rPr>
+          <w:rFonts w:ascii="Times New Roman" w:hAnsi="Times New Roman" w:cs="Times New Roman"/>
+          <w:sz w:val="24"/>
+          <w:szCs w:val="24"/>
+          <w:lang w:val="en-US"/>
+        </w:rPr>
+        <w:t xml:space="preserve"> is required.</w:t>
+      </w:r>
+    </w:p>
+    <w:p>
+      <w:pPr>
+        <w:pStyle w:val="ListParagraph"/>
+        <w:numPr>
+          <w:ilvl w:val="0"/>
+          <w:numId w:val="9"/>
+        </w:numPr>
+        <w:rPr>
+          <w:rFonts w:ascii="Times New Roman" w:hAnsi="Times New Roman" w:cs="Times New Roman"/>
+          <w:sz w:val="24"/>
+          <w:szCs w:val="24"/>
+          <w:lang w:val="en-US"/>
+        </w:rPr>
+      </w:pPr>
+      <w:r>
+        <w:rPr>
+          <w:rFonts w:ascii="Times New Roman" w:hAnsi="Times New Roman" w:cs="Times New Roman"/>
+          <w:sz w:val="24"/>
+          <w:szCs w:val="24"/>
+          <w:lang w:val="en-US"/>
+        </w:rPr>
+        <w:t xml:space="preserve">Number of trials to be set, as </w:t>
+      </w:r>
+      <w:r>
+        <w:rPr>
+          <w:rFonts w:ascii="Times New Roman" w:hAnsi="Times New Roman" w:cs="Times New Roman"/>
+          <w:i/>
+          <w:iCs/>
+          <w:sz w:val="24"/>
+          <w:szCs w:val="24"/>
+          <w:lang w:val="en-US"/>
+        </w:rPr>
+        <w:t>n</w:t>
+      </w:r>
+      <w:r>
+        <w:rPr>
+          <w:rFonts w:ascii="Times New Roman" w:hAnsi="Times New Roman" w:cs="Times New Roman"/>
+          <w:i/>
+          <w:iCs/>
+          <w:sz w:val="24"/>
+          <w:szCs w:val="24"/>
+          <w:lang w:val="en-US"/>
+        </w:rPr>
         <w:t>.</w:t>
       </w:r>
       <w:r>
         <w:rPr>
-          <w:rFonts w:ascii="Arial" w:hAnsi="Arial" w:cs="Arial"/>
+          <w:rFonts w:ascii="Times New Roman" w:hAnsi="Times New Roman" w:cs="Times New Roman"/>
+          <w:sz w:val="24"/>
+          <w:szCs w:val="24"/>
+          <w:lang w:val="en-US"/>
+        </w:rPr>
+        <w:t xml:space="preserve"> We can also refer to </w:t>
+      </w:r>
+      <w:r>
+        <w:rPr>
+          <w:rFonts w:ascii="Times New Roman" w:hAnsi="Times New Roman" w:cs="Times New Roman"/>
+          <w:i/>
+          <w:iCs/>
+          <w:sz w:val="24"/>
+          <w:szCs w:val="24"/>
+          <w:lang w:val="en-US"/>
+        </w:rPr>
+        <w:t xml:space="preserve">n </w:t>
+      </w:r>
+      <w:r>
+        <w:rPr>
+          <w:rFonts w:ascii="Times New Roman" w:hAnsi="Times New Roman" w:cs="Times New Roman"/>
+          <w:sz w:val="24"/>
+          <w:szCs w:val="24"/>
+          <w:lang w:val="en-US"/>
+        </w:rPr>
+        <w:t>as the sample size.</w:t>
+      </w:r>
+    </w:p>
+    <w:p>
+      <w:pPr>
+        <w:pStyle w:val="ListParagraph"/>
+        <w:numPr>
+          <w:ilvl w:val="0"/>
+          <w:numId w:val="9"/>
+        </w:numPr>
+        <w:rPr>
+          <w:rFonts w:ascii="Times New Roman" w:hAnsi="Times New Roman" w:cs="Times New Roman"/>
+          <w:sz w:val="24"/>
+          <w:szCs w:val="24"/>
+          <w:lang w:val="en-US"/>
+        </w:rPr>
+      </w:pPr>
+      <w:r>
+        <w:rPr>
+          <w:rFonts w:ascii="Times New Roman" w:hAnsi="Times New Roman" w:cs="Times New Roman"/>
+          <w:sz w:val="24"/>
+          <w:szCs w:val="24"/>
+          <w:lang w:val="en-US"/>
+        </w:rPr>
+        <w:t>We will be defining X as the number of successes:</w:t>
+      </w:r>
+    </w:p>
+    <w:bookmarkEnd w:id="7"/>
+    <w:p>
+      <w:pPr>
+        <w:pStyle w:val="ListParagraph"/>
+        <w:rPr>
+          <w:rFonts w:ascii="Times New Roman" w:hAnsi="Times New Roman" w:cs="Times New Roman"/>
+          <w:sz w:val="24"/>
+          <w:szCs w:val="24"/>
+          <w:lang w:val="en-US"/>
+        </w:rPr>
+      </w:pPr>
+    </w:p>
+    <w:p>
+      <w:pPr>
+        <w:pStyle w:val="ListParagraph"/>
+        <w:jc w:val="center"/>
+        <w:rPr>
+          <w:rFonts w:ascii="Times New Roman" w:hAnsi="Times New Roman" w:cs="Times New Roman"/>
+          <w:sz w:val="24"/>
+          <w:szCs w:val="24"/>
+          <w:lang w:val="en-US"/>
+        </w:rPr>
+      </w:pPr>
+      <w:r>
+        <w:rPr>
+          <w:rFonts w:ascii="Times New Roman" w:hAnsi="Times New Roman" w:cs="Times New Roman"/>
+          <w:sz w:val="24"/>
+          <w:szCs w:val="24"/>
+          <w:lang w:val="en-US"/>
+        </w:rPr>
+        <w:drawing>
+          <wp:inline distT="0" distB="0" distL="0" distR="0" wp14:anchorId="669FBE87" wp14:editId="195D3FF9">
+            <wp:extent cx="1653683" cy="426757"/>
+            <wp:effectExtent l="0" t="0" r="3810" b="0"/>
+            <wp:docPr id="2094279268" name="Picture 1" descr="A black and white math equation&#10;&#10;Description automatically generated"/>
+            <wp:cNvGraphicFramePr>
+              <a:graphicFrameLocks xmlns:a="http://schemas.openxmlformats.org/drawingml/2006/main" noChangeAspect="1"/>
+            </wp:cNvGraphicFramePr>
+            <a:graphic xmlns:a="http://schemas.openxmlformats.org/drawingml/2006/main">
+              <a:graphicData uri="http://schemas.openxmlformats.org/drawingml/2006/picture">
+                <pic:pic xmlns:pic="http://schemas.openxmlformats.org/drawingml/2006/picture">
+                  <pic:nvPicPr>
+                    <pic:cNvPr id="2094279268" name="Picture 1" descr="A black and white math equation&#10;&#10;Description automatically generated"/>
+                    <pic:cNvPicPr/>
+                  </pic:nvPicPr>
+                  <pic:blipFill>
+                    <a:blip r:embed="rId35"/>
+                    <a:stretch>
+                      <a:fillRect/>
+                    </a:stretch>
+                  </pic:blipFill>
+                  <pic:spPr>
+                    <a:xfrm>
+                      <a:off x="0" y="0"/>
+                      <a:ext cx="1653683" cy="426757"/>
+                    </a:xfrm>
+                    <a:prstGeom prst="rect">
+                      <a:avLst/>
+                    </a:prstGeom>
+                  </pic:spPr>
+                </pic:pic>
+              </a:graphicData>
+            </a:graphic>
+          </wp:inline>
+        </w:drawing>
+      </w:r>
+    </w:p>
+    <w:p>
+      <w:pPr>
+        <w:pStyle w:val="ListParagraph"/>
+        <w:jc w:val="center"/>
+        <w:rPr>
+          <w:rFonts w:ascii="Times New Roman" w:hAnsi="Times New Roman" w:cs="Times New Roman"/>
+          <w:sz w:val="24"/>
+          <w:szCs w:val="24"/>
+          <w:lang w:val="en-US"/>
+        </w:rPr>
+      </w:pPr>
+      <w:r>
+        <w:rPr>
+          <w:rFonts w:ascii="Times New Roman" w:hAnsi="Times New Roman" w:cs="Times New Roman"/>
+          <w:sz w:val="24"/>
+          <w:szCs w:val="24"/>
+          <w:lang w:val="en-US"/>
+        </w:rPr>
+        <w:t xml:space="preserve">Figure </w:t>
+      </w:r>
+      <w:r>
+        <w:rPr>
+          <w:rFonts w:ascii="Times New Roman" w:hAnsi="Times New Roman" w:cs="Times New Roman"/>
+          <w:sz w:val="24"/>
+          <w:szCs w:val="24"/>
+          <w:lang w:val="en-US"/>
+        </w:rPr>
+        <w:t>2</w:t>
+      </w:r>
+      <w:r>
+        <w:rPr>
+          <w:rFonts w:ascii="Times New Roman" w:hAnsi="Times New Roman" w:cs="Times New Roman"/>
+          <w:sz w:val="24"/>
+          <w:szCs w:val="24"/>
+          <w:lang w:val="en-US"/>
+        </w:rPr>
+        <w:t>7</w:t>
+      </w:r>
+      <w:r>
+        <w:rPr>
+          <w:rFonts w:ascii="Times New Roman" w:hAnsi="Times New Roman" w:cs="Times New Roman"/>
+          <w:sz w:val="24"/>
+          <w:szCs w:val="24"/>
+          <w:lang w:val="en-US"/>
+        </w:rPr>
+        <w:t>:</w:t>
+      </w:r>
+      <w:r>
+        <w:rPr>
+          <w:rFonts w:ascii="Times New Roman" w:hAnsi="Times New Roman" w:cs="Times New Roman"/>
           <w:sz w:val="24"/>
           <w:szCs w:val="24"/>
           <w:lang w:val="en-US"/>
@@ -10932,13 +11409,1759 @@
       </w:r>
       <w:r>
         <w:rPr>
-          <w:rFonts w:ascii="Arial" w:hAnsi="Arial" w:cs="Arial"/>
-          <w:sz w:val="24"/>
-          <w:szCs w:val="24"/>
-          <w:lang w:val="en-US"/>
-        </w:rPr>
-        <w:t>Binomial and Poisson Distribution</w:t>
-      </w:r>
+          <w:rFonts w:ascii="Times New Roman" w:hAnsi="Times New Roman" w:cs="Times New Roman"/>
+          <w:sz w:val="24"/>
+          <w:szCs w:val="24"/>
+          <w:lang w:val="en-US"/>
+        </w:rPr>
+        <w:t>Binomial probability formula for the number of successes.</w:t>
+      </w:r>
+    </w:p>
+    <w:p>
+      <w:pPr>
+        <w:pStyle w:val="ListParagraph"/>
+        <w:jc w:val="center"/>
+        <w:rPr>
+          <w:rFonts w:ascii="Times New Roman" w:hAnsi="Times New Roman" w:cs="Times New Roman"/>
+          <w:sz w:val="24"/>
+          <w:szCs w:val="24"/>
+          <w:lang w:val="en-US"/>
+        </w:rPr>
+      </w:pPr>
+      <w:r>
+        <w:rPr>
+          <w:rFonts w:ascii="Times New Roman" w:hAnsi="Times New Roman" w:cs="Times New Roman"/>
+          <w:sz w:val="24"/>
+          <w:szCs w:val="24"/>
+          <w:lang w:val="en-US"/>
+        </w:rPr>
+        <w:t>(Weiss et al., 2017</w:t>
+      </w:r>
+      <w:r>
+        <w:rPr>
+          <w:rFonts w:ascii="Times New Roman" w:hAnsi="Times New Roman" w:cs="Times New Roman"/>
+          <w:sz w:val="24"/>
+          <w:szCs w:val="24"/>
+          <w:lang w:val="en-US"/>
+        </w:rPr>
+        <w:t>, p.264</w:t>
+      </w:r>
+      <w:r>
+        <w:rPr>
+          <w:rFonts w:ascii="Times New Roman" w:hAnsi="Times New Roman" w:cs="Times New Roman"/>
+          <w:sz w:val="24"/>
+          <w:szCs w:val="24"/>
+          <w:lang w:val="en-US"/>
+        </w:rPr>
+        <w:t>)</w:t>
+      </w:r>
+    </w:p>
+    <w:p>
+      <w:pPr>
+        <w:rPr>
+          <w:rFonts w:ascii="Times New Roman" w:hAnsi="Times New Roman" w:cs="Times New Roman"/>
+          <w:sz w:val="24"/>
+          <w:szCs w:val="24"/>
+          <w:lang w:val="en-US"/>
+        </w:rPr>
+      </w:pPr>
+    </w:p>
+    <w:p>
+      <w:pPr>
+        <w:rPr>
+          <w:rFonts w:ascii="Times New Roman" w:hAnsi="Times New Roman" w:cs="Times New Roman"/>
+          <w:sz w:val="24"/>
+          <w:szCs w:val="24"/>
+          <w:lang w:val="en-US"/>
+        </w:rPr>
+      </w:pPr>
+      <w:bookmarkStart w:id="8" w:name="_Hlk149775088"/>
+      <w:r>
+        <w:rPr>
+          <w:rFonts w:ascii="Times New Roman" w:hAnsi="Times New Roman" w:cs="Times New Roman"/>
+          <w:sz w:val="24"/>
+          <w:szCs w:val="24"/>
+          <w:lang w:val="en-US"/>
+        </w:rPr>
+        <w:t xml:space="preserve">Dataset PEA19 suits our needs to model binomial distribution, preparing the dataset we have excluded </w:t>
+      </w:r>
+      <w:r>
+        <w:rPr>
+          <w:rFonts w:ascii="Times New Roman" w:hAnsi="Times New Roman" w:cs="Times New Roman"/>
+          <w:i/>
+          <w:iCs/>
+          <w:sz w:val="24"/>
+          <w:szCs w:val="24"/>
+          <w:lang w:val="en-US"/>
+        </w:rPr>
+        <w:t xml:space="preserve">“Both sexes” </w:t>
+      </w:r>
+      <w:r>
+        <w:rPr>
+          <w:rFonts w:ascii="Times New Roman" w:hAnsi="Times New Roman" w:cs="Times New Roman"/>
+          <w:sz w:val="24"/>
+          <w:szCs w:val="24"/>
+          <w:lang w:val="en-US"/>
+        </w:rPr>
+        <w:t>from column “</w:t>
+      </w:r>
+      <w:r>
+        <w:rPr>
+          <w:rFonts w:ascii="Times New Roman" w:hAnsi="Times New Roman" w:cs="Times New Roman"/>
+          <w:i/>
+          <w:iCs/>
+          <w:sz w:val="24"/>
+          <w:szCs w:val="24"/>
+          <w:lang w:val="en-US"/>
+        </w:rPr>
+        <w:t>Sex</w:t>
+      </w:r>
+      <w:r>
+        <w:rPr>
+          <w:rFonts w:ascii="Times New Roman" w:hAnsi="Times New Roman" w:cs="Times New Roman"/>
+          <w:i/>
+          <w:iCs/>
+          <w:sz w:val="24"/>
+          <w:szCs w:val="24"/>
+          <w:lang w:val="en-US"/>
+        </w:rPr>
+        <w:t>”</w:t>
+      </w:r>
+      <w:r>
+        <w:rPr>
+          <w:rFonts w:ascii="Times New Roman" w:hAnsi="Times New Roman" w:cs="Times New Roman"/>
+          <w:sz w:val="24"/>
+          <w:szCs w:val="24"/>
+          <w:lang w:val="en-US"/>
+        </w:rPr>
+        <w:t xml:space="preserve">, also not considered </w:t>
+      </w:r>
+      <w:r>
+        <w:rPr>
+          <w:rFonts w:ascii="Times New Roman" w:hAnsi="Times New Roman" w:cs="Times New Roman"/>
+          <w:i/>
+          <w:iCs/>
+          <w:sz w:val="24"/>
+          <w:szCs w:val="24"/>
+          <w:lang w:val="en-US"/>
+        </w:rPr>
+        <w:t xml:space="preserve">“Net migration” </w:t>
+      </w:r>
+      <w:r>
+        <w:rPr>
+          <w:rFonts w:ascii="Times New Roman" w:hAnsi="Times New Roman" w:cs="Times New Roman"/>
+          <w:sz w:val="24"/>
+          <w:szCs w:val="24"/>
+          <w:lang w:val="en-US"/>
+        </w:rPr>
+        <w:t xml:space="preserve">and </w:t>
+      </w:r>
+      <w:r>
+        <w:rPr>
+          <w:rFonts w:ascii="Times New Roman" w:hAnsi="Times New Roman" w:cs="Times New Roman"/>
+          <w:i/>
+          <w:iCs/>
+          <w:sz w:val="24"/>
+          <w:szCs w:val="24"/>
+          <w:lang w:val="en-US"/>
+        </w:rPr>
+        <w:t xml:space="preserve">“Immigrants: All origins” </w:t>
+      </w:r>
+      <w:r>
+        <w:rPr>
+          <w:rFonts w:ascii="Times New Roman" w:hAnsi="Times New Roman" w:cs="Times New Roman"/>
+          <w:sz w:val="24"/>
+          <w:szCs w:val="24"/>
+          <w:lang w:val="en-US"/>
+        </w:rPr>
+        <w:t>from column “</w:t>
+      </w:r>
+      <w:proofErr w:type="spellStart"/>
+      <w:r>
+        <w:rPr>
+          <w:rFonts w:ascii="Times New Roman" w:hAnsi="Times New Roman" w:cs="Times New Roman"/>
+          <w:i/>
+          <w:iCs/>
+          <w:sz w:val="24"/>
+          <w:szCs w:val="24"/>
+          <w:lang w:val="en-US"/>
+        </w:rPr>
+        <w:t>Inward_or_Outward_Flow</w:t>
+      </w:r>
+      <w:proofErr w:type="spellEnd"/>
+      <w:r>
+        <w:rPr>
+          <w:rFonts w:ascii="Times New Roman" w:hAnsi="Times New Roman" w:cs="Times New Roman"/>
+          <w:i/>
+          <w:iCs/>
+          <w:sz w:val="24"/>
+          <w:szCs w:val="24"/>
+          <w:lang w:val="en-US"/>
+        </w:rPr>
+        <w:t>”</w:t>
+      </w:r>
+      <w:r>
+        <w:rPr>
+          <w:rFonts w:ascii="Times New Roman" w:hAnsi="Times New Roman" w:cs="Times New Roman"/>
+          <w:i/>
+          <w:iCs/>
+          <w:sz w:val="24"/>
+          <w:szCs w:val="24"/>
+          <w:lang w:val="en-US"/>
+        </w:rPr>
+        <w:t>,</w:t>
+      </w:r>
+      <w:r>
+        <w:rPr>
+          <w:rFonts w:ascii="Times New Roman" w:hAnsi="Times New Roman" w:cs="Times New Roman"/>
+          <w:sz w:val="24"/>
+          <w:szCs w:val="24"/>
+          <w:lang w:val="en-US"/>
+        </w:rPr>
+        <w:t xml:space="preserve"> lastly </w:t>
+      </w:r>
+      <w:r>
+        <w:rPr>
+          <w:rFonts w:ascii="Times New Roman" w:hAnsi="Times New Roman" w:cs="Times New Roman"/>
+          <w:i/>
+          <w:iCs/>
+          <w:sz w:val="24"/>
+          <w:szCs w:val="24"/>
+          <w:lang w:val="en-US"/>
+        </w:rPr>
+        <w:t xml:space="preserve">“All persons” </w:t>
+      </w:r>
+      <w:r>
+        <w:rPr>
+          <w:rFonts w:ascii="Times New Roman" w:hAnsi="Times New Roman" w:cs="Times New Roman"/>
+          <w:sz w:val="24"/>
+          <w:szCs w:val="24"/>
+          <w:lang w:val="en-US"/>
+        </w:rPr>
+        <w:t xml:space="preserve">from column </w:t>
+      </w:r>
+      <w:r>
+        <w:rPr>
+          <w:rFonts w:ascii="Times New Roman" w:hAnsi="Times New Roman" w:cs="Times New Roman"/>
+          <w:i/>
+          <w:iCs/>
+          <w:sz w:val="24"/>
+          <w:szCs w:val="24"/>
+          <w:lang w:val="en-US"/>
+        </w:rPr>
+        <w:t>“</w:t>
+      </w:r>
+      <w:proofErr w:type="spellStart"/>
+      <w:r>
+        <w:rPr>
+          <w:rFonts w:ascii="Times New Roman" w:hAnsi="Times New Roman" w:cs="Times New Roman"/>
+          <w:i/>
+          <w:iCs/>
+          <w:sz w:val="24"/>
+          <w:szCs w:val="24"/>
+          <w:lang w:val="en-US"/>
+        </w:rPr>
+        <w:t>Education_Level</w:t>
+      </w:r>
+      <w:proofErr w:type="spellEnd"/>
+      <w:r>
+        <w:rPr>
+          <w:rFonts w:ascii="Times New Roman" w:hAnsi="Times New Roman" w:cs="Times New Roman"/>
+          <w:i/>
+          <w:iCs/>
+          <w:sz w:val="24"/>
+          <w:szCs w:val="24"/>
+          <w:lang w:val="en-US"/>
+        </w:rPr>
+        <w:t>”</w:t>
+      </w:r>
+      <w:r>
+        <w:rPr>
+          <w:rFonts w:ascii="Times New Roman" w:hAnsi="Times New Roman" w:cs="Times New Roman"/>
+          <w:sz w:val="24"/>
+          <w:szCs w:val="24"/>
+          <w:lang w:val="en-US"/>
+        </w:rPr>
+        <w:t xml:space="preserve"> was drop. This had a subset with the following attributes, </w:t>
+      </w:r>
+      <w:r>
+        <w:rPr>
+          <w:rFonts w:ascii="Times New Roman" w:hAnsi="Times New Roman" w:cs="Times New Roman"/>
+          <w:i/>
+          <w:iCs/>
+          <w:sz w:val="24"/>
+          <w:szCs w:val="24"/>
+          <w:lang w:val="en-US"/>
+        </w:rPr>
+        <w:t xml:space="preserve">“Year” </w:t>
+      </w:r>
+      <w:r>
+        <w:rPr>
+          <w:rFonts w:ascii="Times New Roman" w:hAnsi="Times New Roman" w:cs="Times New Roman"/>
+          <w:sz w:val="24"/>
+          <w:szCs w:val="24"/>
+          <w:lang w:val="en-US"/>
+        </w:rPr>
+        <w:t xml:space="preserve">from </w:t>
+      </w:r>
+      <w:r>
+        <w:rPr>
+          <w:rFonts w:ascii="Times New Roman" w:hAnsi="Times New Roman" w:cs="Times New Roman"/>
+          <w:i/>
+          <w:iCs/>
+          <w:sz w:val="24"/>
+          <w:szCs w:val="24"/>
+          <w:lang w:val="en-US"/>
+        </w:rPr>
+        <w:t xml:space="preserve">“2009” </w:t>
+      </w:r>
+      <w:r>
+        <w:rPr>
+          <w:rFonts w:ascii="Times New Roman" w:hAnsi="Times New Roman" w:cs="Times New Roman"/>
+          <w:sz w:val="24"/>
+          <w:szCs w:val="24"/>
+          <w:lang w:val="en-US"/>
+        </w:rPr>
+        <w:t xml:space="preserve">to </w:t>
+      </w:r>
+      <w:r>
+        <w:rPr>
+          <w:rFonts w:ascii="Times New Roman" w:hAnsi="Times New Roman" w:cs="Times New Roman"/>
+          <w:i/>
+          <w:iCs/>
+          <w:sz w:val="24"/>
+          <w:szCs w:val="24"/>
+          <w:lang w:val="en-US"/>
+        </w:rPr>
+        <w:t>“2022”</w:t>
+      </w:r>
+      <w:r>
+        <w:rPr>
+          <w:rFonts w:ascii="Times New Roman" w:hAnsi="Times New Roman" w:cs="Times New Roman"/>
+          <w:sz w:val="24"/>
+          <w:szCs w:val="24"/>
+          <w:lang w:val="en-US"/>
+        </w:rPr>
+        <w:t xml:space="preserve">, </w:t>
+      </w:r>
+      <w:r>
+        <w:rPr>
+          <w:rFonts w:ascii="Times New Roman" w:hAnsi="Times New Roman" w:cs="Times New Roman"/>
+          <w:i/>
+          <w:iCs/>
+          <w:sz w:val="24"/>
+          <w:szCs w:val="24"/>
+          <w:lang w:val="en-US"/>
+        </w:rPr>
+        <w:t xml:space="preserve">“Sex” </w:t>
+      </w:r>
+      <w:r>
+        <w:rPr>
+          <w:rFonts w:ascii="Times New Roman" w:hAnsi="Times New Roman" w:cs="Times New Roman"/>
+          <w:sz w:val="24"/>
+          <w:szCs w:val="24"/>
+          <w:lang w:val="en-US"/>
+        </w:rPr>
+        <w:t xml:space="preserve">had </w:t>
+      </w:r>
+      <w:r>
+        <w:rPr>
+          <w:rFonts w:ascii="Times New Roman" w:hAnsi="Times New Roman" w:cs="Times New Roman"/>
+          <w:i/>
+          <w:iCs/>
+          <w:sz w:val="24"/>
+          <w:szCs w:val="24"/>
+          <w:lang w:val="en-US"/>
+        </w:rPr>
+        <w:t xml:space="preserve">“Male” </w:t>
+      </w:r>
+      <w:r>
+        <w:rPr>
+          <w:rFonts w:ascii="Times New Roman" w:hAnsi="Times New Roman" w:cs="Times New Roman"/>
+          <w:sz w:val="24"/>
+          <w:szCs w:val="24"/>
+          <w:lang w:val="en-US"/>
+        </w:rPr>
+        <w:t xml:space="preserve">and </w:t>
+      </w:r>
+      <w:r>
+        <w:rPr>
+          <w:rFonts w:ascii="Times New Roman" w:hAnsi="Times New Roman" w:cs="Times New Roman"/>
+          <w:i/>
+          <w:iCs/>
+          <w:sz w:val="24"/>
+          <w:szCs w:val="24"/>
+          <w:lang w:val="en-US"/>
+        </w:rPr>
+        <w:t>“Female”</w:t>
+      </w:r>
+      <w:r>
+        <w:rPr>
+          <w:rFonts w:ascii="Times New Roman" w:hAnsi="Times New Roman" w:cs="Times New Roman"/>
+          <w:sz w:val="24"/>
+          <w:szCs w:val="24"/>
+          <w:lang w:val="en-US"/>
+        </w:rPr>
+        <w:t xml:space="preserve">, </w:t>
+      </w:r>
+      <w:r>
+        <w:rPr>
+          <w:rFonts w:ascii="Times New Roman" w:hAnsi="Times New Roman" w:cs="Times New Roman"/>
+          <w:i/>
+          <w:iCs/>
+          <w:sz w:val="24"/>
+          <w:szCs w:val="24"/>
+          <w:lang w:val="en-US"/>
+        </w:rPr>
+        <w:t xml:space="preserve">“Education Level” </w:t>
+      </w:r>
+      <w:r>
+        <w:rPr>
+          <w:rFonts w:ascii="Times New Roman" w:hAnsi="Times New Roman" w:cs="Times New Roman"/>
+          <w:sz w:val="24"/>
+          <w:szCs w:val="24"/>
+          <w:lang w:val="en-US"/>
+        </w:rPr>
+        <w:t xml:space="preserve">had four categories </w:t>
+      </w:r>
+      <w:r>
+        <w:rPr>
+          <w:rFonts w:ascii="Times New Roman" w:hAnsi="Times New Roman" w:cs="Times New Roman"/>
+          <w:i/>
+          <w:iCs/>
+          <w:sz w:val="24"/>
+          <w:szCs w:val="24"/>
+          <w:lang w:val="en-US"/>
+        </w:rPr>
+        <w:t xml:space="preserve">“Higher secondary and below”, “Post leaving cert”, “Third level” </w:t>
+      </w:r>
+      <w:r>
+        <w:rPr>
+          <w:rFonts w:ascii="Times New Roman" w:hAnsi="Times New Roman" w:cs="Times New Roman"/>
+          <w:sz w:val="24"/>
+          <w:szCs w:val="24"/>
+          <w:lang w:val="en-US"/>
+        </w:rPr>
+        <w:t xml:space="preserve">and </w:t>
+      </w:r>
+      <w:r>
+        <w:rPr>
+          <w:rFonts w:ascii="Times New Roman" w:hAnsi="Times New Roman" w:cs="Times New Roman"/>
+          <w:i/>
+          <w:iCs/>
+          <w:sz w:val="24"/>
+          <w:szCs w:val="24"/>
+          <w:lang w:val="en-US"/>
+        </w:rPr>
+        <w:t xml:space="preserve">“Not stated”, </w:t>
+      </w:r>
+      <w:r>
+        <w:rPr>
+          <w:rFonts w:ascii="Times New Roman" w:hAnsi="Times New Roman" w:cs="Times New Roman"/>
+          <w:sz w:val="24"/>
+          <w:szCs w:val="24"/>
+          <w:lang w:val="en-US"/>
+        </w:rPr>
+        <w:t xml:space="preserve">as </w:t>
+      </w:r>
+      <w:r>
+        <w:rPr>
+          <w:rFonts w:ascii="Times New Roman" w:hAnsi="Times New Roman" w:cs="Times New Roman"/>
+          <w:sz w:val="24"/>
+          <w:szCs w:val="24"/>
+          <w:lang w:val="en-US"/>
+        </w:rPr>
+        <w:t>“</w:t>
+      </w:r>
+      <w:proofErr w:type="spellStart"/>
+      <w:r>
+        <w:rPr>
+          <w:rFonts w:ascii="Times New Roman" w:hAnsi="Times New Roman" w:cs="Times New Roman"/>
+          <w:i/>
+          <w:iCs/>
+          <w:sz w:val="24"/>
+          <w:szCs w:val="24"/>
+          <w:lang w:val="en-US"/>
+        </w:rPr>
+        <w:t>Inward_or_Outward_Flow</w:t>
+      </w:r>
+      <w:proofErr w:type="spellEnd"/>
+      <w:r>
+        <w:rPr>
+          <w:rFonts w:ascii="Times New Roman" w:hAnsi="Times New Roman" w:cs="Times New Roman"/>
+          <w:i/>
+          <w:iCs/>
+          <w:sz w:val="24"/>
+          <w:szCs w:val="24"/>
+          <w:lang w:val="en-US"/>
+        </w:rPr>
+        <w:t>”</w:t>
+      </w:r>
+      <w:r>
+        <w:rPr>
+          <w:rFonts w:ascii="Times New Roman" w:hAnsi="Times New Roman" w:cs="Times New Roman"/>
+          <w:i/>
+          <w:iCs/>
+          <w:sz w:val="24"/>
+          <w:szCs w:val="24"/>
+          <w:lang w:val="en-US"/>
+        </w:rPr>
+        <w:t xml:space="preserve"> </w:t>
+      </w:r>
+      <w:r>
+        <w:rPr>
+          <w:rFonts w:ascii="Times New Roman" w:hAnsi="Times New Roman" w:cs="Times New Roman"/>
+          <w:sz w:val="24"/>
+          <w:szCs w:val="24"/>
+          <w:lang w:val="en-US"/>
+        </w:rPr>
+        <w:t xml:space="preserve">we selected </w:t>
+      </w:r>
+      <w:r>
+        <w:rPr>
+          <w:rFonts w:ascii="Times New Roman" w:hAnsi="Times New Roman" w:cs="Times New Roman"/>
+          <w:i/>
+          <w:iCs/>
+          <w:sz w:val="24"/>
+          <w:szCs w:val="24"/>
+          <w:lang w:val="en-US"/>
+        </w:rPr>
+        <w:t>“Emigrants: All destinations”</w:t>
+      </w:r>
+      <w:r>
+        <w:rPr>
+          <w:rFonts w:ascii="Times New Roman" w:hAnsi="Times New Roman" w:cs="Times New Roman"/>
+          <w:sz w:val="24"/>
+          <w:szCs w:val="24"/>
+          <w:lang w:val="en-US"/>
+        </w:rPr>
+        <w:t xml:space="preserve"> and finally our </w:t>
+      </w:r>
+      <w:r>
+        <w:rPr>
+          <w:rFonts w:ascii="Times New Roman" w:hAnsi="Times New Roman" w:cs="Times New Roman"/>
+          <w:i/>
+          <w:iCs/>
+          <w:sz w:val="24"/>
+          <w:szCs w:val="24"/>
+          <w:lang w:val="en-US"/>
+        </w:rPr>
+        <w:t xml:space="preserve">n </w:t>
+      </w:r>
+      <w:r>
+        <w:rPr>
+          <w:rFonts w:ascii="Times New Roman" w:hAnsi="Times New Roman" w:cs="Times New Roman"/>
+          <w:sz w:val="24"/>
+          <w:szCs w:val="24"/>
+          <w:lang w:val="en-US"/>
+        </w:rPr>
+        <w:t xml:space="preserve">would be column </w:t>
+      </w:r>
+      <w:r>
+        <w:rPr>
+          <w:rFonts w:ascii="Times New Roman" w:hAnsi="Times New Roman" w:cs="Times New Roman"/>
+          <w:i/>
+          <w:iCs/>
+          <w:sz w:val="24"/>
+          <w:szCs w:val="24"/>
+          <w:lang w:val="en-US"/>
+        </w:rPr>
+        <w:t xml:space="preserve">“VALUE” </w:t>
+      </w:r>
+      <w:r>
+        <w:rPr>
+          <w:rFonts w:ascii="Times New Roman" w:hAnsi="Times New Roman" w:cs="Times New Roman"/>
+          <w:sz w:val="24"/>
+          <w:szCs w:val="24"/>
+          <w:lang w:val="en-US"/>
+        </w:rPr>
+        <w:t>this is the numbers of individuals leaving Ireland.</w:t>
+      </w:r>
+      <w:r>
+        <w:rPr>
+          <w:rFonts w:ascii="Times New Roman" w:hAnsi="Times New Roman" w:cs="Times New Roman"/>
+          <w:sz w:val="24"/>
+          <w:szCs w:val="24"/>
+          <w:lang w:val="en-US"/>
+        </w:rPr>
+        <w:br/>
+        <w:t xml:space="preserve">Important to note that I did not use column </w:t>
+      </w:r>
+      <w:r>
+        <w:rPr>
+          <w:rFonts w:ascii="Times New Roman" w:hAnsi="Times New Roman" w:cs="Times New Roman"/>
+          <w:i/>
+          <w:iCs/>
+          <w:sz w:val="24"/>
+          <w:szCs w:val="24"/>
+          <w:lang w:val="en-US"/>
+        </w:rPr>
+        <w:t xml:space="preserve">“UNIT” </w:t>
+      </w:r>
+      <w:r>
+        <w:rPr>
+          <w:rFonts w:ascii="Times New Roman" w:hAnsi="Times New Roman" w:cs="Times New Roman"/>
+          <w:sz w:val="24"/>
+          <w:szCs w:val="24"/>
+          <w:lang w:val="en-US"/>
+        </w:rPr>
+        <w:t>to get the values in thousands</w:t>
+      </w:r>
+      <w:r>
+        <w:rPr>
+          <w:rFonts w:ascii="Times New Roman" w:hAnsi="Times New Roman" w:cs="Times New Roman"/>
+          <w:sz w:val="24"/>
+          <w:szCs w:val="24"/>
+          <w:lang w:val="en-US"/>
+        </w:rPr>
+        <w:t xml:space="preserve">, otherwise I had big numbers for </w:t>
+      </w:r>
+      <w:r>
+        <w:rPr>
+          <w:rFonts w:ascii="Times New Roman" w:hAnsi="Times New Roman" w:cs="Times New Roman"/>
+          <w:i/>
+          <w:iCs/>
+          <w:sz w:val="24"/>
+          <w:szCs w:val="24"/>
+          <w:lang w:val="en-US"/>
+        </w:rPr>
+        <w:t xml:space="preserve">n </w:t>
+      </w:r>
+      <w:r>
+        <w:rPr>
+          <w:rFonts w:ascii="Times New Roman" w:hAnsi="Times New Roman" w:cs="Times New Roman"/>
+          <w:sz w:val="24"/>
+          <w:szCs w:val="24"/>
+          <w:lang w:val="en-US"/>
+        </w:rPr>
+        <w:t>and graphs were not working out, I can say that I have done scaling but without doing it, I have literally took the values without any transformation.</w:t>
+      </w:r>
+    </w:p>
+    <w:p>
+      <w:pPr>
+        <w:rPr>
+          <w:rFonts w:ascii="Times New Roman" w:hAnsi="Times New Roman" w:cs="Times New Roman"/>
+          <w:sz w:val="24"/>
+          <w:szCs w:val="24"/>
+          <w:lang w:val="en-US"/>
+        </w:rPr>
+      </w:pPr>
+      <w:bookmarkStart w:id="9" w:name="_Hlk149775109"/>
+      <w:bookmarkEnd w:id="8"/>
+      <w:r>
+        <w:rPr>
+          <w:rFonts w:ascii="Times New Roman" w:hAnsi="Times New Roman" w:cs="Times New Roman"/>
+          <w:sz w:val="24"/>
+          <w:szCs w:val="24"/>
+          <w:lang w:val="en-US"/>
+        </w:rPr>
+        <w:lastRenderedPageBreak/>
+        <w:t xml:space="preserve">Continuing with our success I determined the following: </w:t>
+      </w:r>
+      <w:r>
+        <w:rPr>
+          <w:rFonts w:ascii="Times New Roman" w:hAnsi="Times New Roman" w:cs="Times New Roman"/>
+          <w:i/>
+          <w:iCs/>
+          <w:sz w:val="24"/>
+          <w:szCs w:val="24"/>
+          <w:lang w:val="en-US"/>
+        </w:rPr>
+        <w:t>“Knowing that 4.85% of male emigrants hold post leaving cert. What is the probability of selecting four emigrants male holding leaving cert???</w:t>
+      </w:r>
+    </w:p>
+    <w:p>
+      <w:pPr>
+        <w:rPr>
+          <w:rFonts w:ascii="Times New Roman" w:hAnsi="Times New Roman" w:cs="Times New Roman"/>
+          <w:sz w:val="24"/>
+          <w:szCs w:val="24"/>
+          <w:lang w:val="en-US"/>
+        </w:rPr>
+      </w:pPr>
+      <w:r>
+        <w:rPr>
+          <w:rFonts w:ascii="Times New Roman" w:hAnsi="Times New Roman" w:cs="Times New Roman"/>
+          <w:sz w:val="24"/>
+          <w:szCs w:val="24"/>
+          <w:lang w:val="en-US"/>
+        </w:rPr>
+        <w:t>We have</w:t>
+      </w:r>
+      <w:r>
+        <w:rPr>
+          <w:rFonts w:ascii="Times New Roman" w:hAnsi="Times New Roman" w:cs="Times New Roman"/>
+          <w:sz w:val="24"/>
+          <w:szCs w:val="24"/>
+          <w:lang w:val="en-US"/>
+        </w:rPr>
+        <w:t>:</w:t>
+      </w:r>
+    </w:p>
+    <w:p>
+      <w:pPr>
+        <w:rPr>
+          <w:rFonts w:ascii="Times New Roman" w:hAnsi="Times New Roman" w:cs="Times New Roman"/>
+          <w:sz w:val="24"/>
+          <w:szCs w:val="24"/>
+          <w:lang w:val="en-US"/>
+        </w:rPr>
+      </w:pPr>
+      <w:r>
+        <w:rPr>
+          <w:rFonts w:ascii="Times New Roman" w:hAnsi="Times New Roman" w:cs="Times New Roman"/>
+          <w:i/>
+          <w:iCs/>
+          <w:sz w:val="24"/>
+          <w:szCs w:val="24"/>
+          <w:lang w:val="en-US"/>
+        </w:rPr>
+        <w:t>p =</w:t>
+      </w:r>
+      <w:r>
+        <w:rPr>
+          <w:rFonts w:ascii="Times New Roman" w:hAnsi="Times New Roman" w:cs="Times New Roman"/>
+          <w:sz w:val="24"/>
+          <w:szCs w:val="24"/>
+          <w:lang w:val="en-US"/>
+        </w:rPr>
+        <w:t xml:space="preserve"> 4.85%</w:t>
+      </w:r>
+    </w:p>
+    <w:p>
+      <w:pPr>
+        <w:rPr>
+          <w:rFonts w:ascii="Times New Roman" w:hAnsi="Times New Roman" w:cs="Times New Roman"/>
+          <w:sz w:val="24"/>
+          <w:szCs w:val="24"/>
+          <w:lang w:val="en-US"/>
+        </w:rPr>
+      </w:pPr>
+      <w:r>
+        <w:rPr>
+          <w:rFonts w:ascii="Times New Roman" w:hAnsi="Times New Roman" w:cs="Times New Roman"/>
+          <w:i/>
+          <w:iCs/>
+          <w:sz w:val="24"/>
+          <w:szCs w:val="24"/>
+          <w:lang w:val="en-US"/>
+        </w:rPr>
+        <w:t xml:space="preserve">n = </w:t>
+      </w:r>
+      <w:r>
+        <w:rPr>
+          <w:rFonts w:ascii="Times New Roman" w:hAnsi="Times New Roman" w:cs="Times New Roman"/>
+          <w:sz w:val="24"/>
+          <w:szCs w:val="24"/>
+          <w:lang w:val="en-US"/>
+        </w:rPr>
+        <w:t>41</w:t>
+      </w:r>
+    </w:p>
+    <w:p>
+      <w:pPr>
+        <w:rPr>
+          <w:rFonts w:ascii="Times New Roman" w:hAnsi="Times New Roman" w:cs="Times New Roman"/>
+          <w:sz w:val="24"/>
+          <w:szCs w:val="24"/>
+          <w:lang w:val="en-US"/>
+        </w:rPr>
+      </w:pPr>
+      <w:r>
+        <w:rPr>
+          <w:rFonts w:ascii="Times New Roman" w:hAnsi="Times New Roman" w:cs="Times New Roman"/>
+          <w:i/>
+          <w:iCs/>
+          <w:sz w:val="24"/>
+          <w:szCs w:val="24"/>
+          <w:lang w:val="en-US"/>
+        </w:rPr>
+        <w:t>x =</w:t>
+      </w:r>
+      <w:r>
+        <w:rPr>
+          <w:rFonts w:ascii="Times New Roman" w:hAnsi="Times New Roman" w:cs="Times New Roman"/>
+          <w:sz w:val="24"/>
+          <w:szCs w:val="24"/>
+          <w:lang w:val="en-US"/>
+        </w:rPr>
+        <w:t xml:space="preserve"> 4 and applying binomial distribution we </w:t>
+      </w:r>
+      <w:r>
+        <w:rPr>
+          <w:rFonts w:ascii="Times New Roman" w:hAnsi="Times New Roman" w:cs="Times New Roman"/>
+          <w:sz w:val="24"/>
+          <w:szCs w:val="24"/>
+          <w:lang w:val="en-US"/>
+        </w:rPr>
+        <w:t>get</w:t>
+      </w:r>
+      <w:r>
+        <w:rPr>
+          <w:rFonts w:ascii="Times New Roman" w:hAnsi="Times New Roman" w:cs="Times New Roman"/>
+          <w:sz w:val="24"/>
+          <w:szCs w:val="24"/>
+          <w:lang w:val="en-US"/>
+        </w:rPr>
+        <w:t xml:space="preserve"> the following:</w:t>
+      </w:r>
+    </w:p>
+    <w:bookmarkEnd w:id="9"/>
+    <w:p>
+      <w:pPr>
+        <w:jc w:val="center"/>
+        <w:rPr>
+          <w:rFonts w:ascii="Times New Roman" w:hAnsi="Times New Roman" w:cs="Times New Roman"/>
+          <w:sz w:val="24"/>
+          <w:szCs w:val="24"/>
+          <w:lang w:val="en-US"/>
+        </w:rPr>
+      </w:pPr>
+      <w:r>
+        <w:rPr>
+          <w:rFonts w:ascii="Times New Roman" w:hAnsi="Times New Roman" w:cs="Times New Roman"/>
+          <w:sz w:val="24"/>
+          <w:szCs w:val="24"/>
+          <w:lang w:val="en-US"/>
+        </w:rPr>
+        <w:drawing>
+          <wp:inline distT="0" distB="0" distL="0" distR="0" wp14:anchorId="5F069D5E" wp14:editId="6C5D386E">
+            <wp:extent cx="5731510" cy="4150995"/>
+            <wp:effectExtent l="0" t="0" r="2540" b="1905"/>
+            <wp:docPr id="1477987592" name="Picture 1" descr="A graph with numbers and lines&#10;&#10;Description automatically generated"/>
+            <wp:cNvGraphicFramePr>
+              <a:graphicFrameLocks xmlns:a="http://schemas.openxmlformats.org/drawingml/2006/main" noChangeAspect="1"/>
+            </wp:cNvGraphicFramePr>
+            <a:graphic xmlns:a="http://schemas.openxmlformats.org/drawingml/2006/main">
+              <a:graphicData uri="http://schemas.openxmlformats.org/drawingml/2006/picture">
+                <pic:pic xmlns:pic="http://schemas.openxmlformats.org/drawingml/2006/picture">
+                  <pic:nvPicPr>
+                    <pic:cNvPr id="1477987592" name="Picture 1" descr="A graph with numbers and lines&#10;&#10;Description automatically generated"/>
+                    <pic:cNvPicPr/>
+                  </pic:nvPicPr>
+                  <pic:blipFill>
+                    <a:blip r:embed="rId36"/>
+                    <a:stretch>
+                      <a:fillRect/>
+                    </a:stretch>
+                  </pic:blipFill>
+                  <pic:spPr>
+                    <a:xfrm>
+                      <a:off x="0" y="0"/>
+                      <a:ext cx="5731510" cy="4150995"/>
+                    </a:xfrm>
+                    <a:prstGeom prst="rect">
+                      <a:avLst/>
+                    </a:prstGeom>
+                  </pic:spPr>
+                </pic:pic>
+              </a:graphicData>
+            </a:graphic>
+          </wp:inline>
+        </w:drawing>
+      </w:r>
+    </w:p>
+    <w:p>
+      <w:pPr>
+        <w:pStyle w:val="ListParagraph"/>
+        <w:jc w:val="center"/>
+        <w:rPr>
+          <w:rFonts w:ascii="Times New Roman" w:hAnsi="Times New Roman" w:cs="Times New Roman"/>
+          <w:sz w:val="24"/>
+          <w:szCs w:val="24"/>
+          <w:lang w:val="en-US"/>
+        </w:rPr>
+      </w:pPr>
+      <w:r>
+        <w:rPr>
+          <w:rFonts w:ascii="Times New Roman" w:hAnsi="Times New Roman" w:cs="Times New Roman"/>
+          <w:sz w:val="24"/>
+          <w:szCs w:val="24"/>
+          <w:lang w:val="en-US"/>
+        </w:rPr>
+        <w:t xml:space="preserve">Figure </w:t>
+      </w:r>
+      <w:r>
+        <w:rPr>
+          <w:rFonts w:ascii="Times New Roman" w:hAnsi="Times New Roman" w:cs="Times New Roman"/>
+          <w:sz w:val="24"/>
+          <w:szCs w:val="24"/>
+          <w:lang w:val="en-US"/>
+        </w:rPr>
+        <w:t>2</w:t>
+      </w:r>
+      <w:r>
+        <w:rPr>
+          <w:rFonts w:ascii="Times New Roman" w:hAnsi="Times New Roman" w:cs="Times New Roman"/>
+          <w:sz w:val="24"/>
+          <w:szCs w:val="24"/>
+          <w:lang w:val="en-US"/>
+        </w:rPr>
+        <w:t>8</w:t>
+      </w:r>
+      <w:r>
+        <w:rPr>
+          <w:rFonts w:ascii="Times New Roman" w:hAnsi="Times New Roman" w:cs="Times New Roman"/>
+          <w:sz w:val="24"/>
+          <w:szCs w:val="24"/>
+          <w:lang w:val="en-US"/>
+        </w:rPr>
+        <w:t>:</w:t>
+      </w:r>
+      <w:r>
+        <w:rPr>
+          <w:rFonts w:ascii="Times New Roman" w:hAnsi="Times New Roman" w:cs="Times New Roman"/>
+          <w:sz w:val="24"/>
+          <w:szCs w:val="24"/>
+          <w:lang w:val="en-US"/>
+        </w:rPr>
+        <w:t xml:space="preserve"> </w:t>
+      </w:r>
+      <w:r>
+        <w:rPr>
+          <w:rFonts w:ascii="Times New Roman" w:hAnsi="Times New Roman" w:cs="Times New Roman"/>
+          <w:sz w:val="24"/>
+          <w:szCs w:val="24"/>
+          <w:lang w:val="en-US"/>
+        </w:rPr>
+        <w:t xml:space="preserve">Binomial distribution </w:t>
+      </w:r>
+      <w:r>
+        <w:rPr>
+          <w:rFonts w:ascii="Times New Roman" w:hAnsi="Times New Roman" w:cs="Times New Roman"/>
+          <w:sz w:val="24"/>
+          <w:szCs w:val="24"/>
+          <w:lang w:val="en-US"/>
+        </w:rPr>
+        <w:t>plot.</w:t>
+      </w:r>
+    </w:p>
+    <w:p>
+      <w:pPr>
+        <w:pStyle w:val="ListParagraph"/>
+        <w:rPr>
+          <w:rFonts w:ascii="Times New Roman" w:hAnsi="Times New Roman" w:cs="Times New Roman"/>
+          <w:sz w:val="24"/>
+          <w:szCs w:val="24"/>
+          <w:lang w:val="en-US"/>
+        </w:rPr>
+      </w:pPr>
+    </w:p>
+    <w:p>
+      <w:pPr>
+        <w:rPr>
+          <w:rFonts w:ascii="Times New Roman" w:hAnsi="Times New Roman" w:cs="Times New Roman"/>
+          <w:sz w:val="24"/>
+          <w:szCs w:val="24"/>
+          <w:lang w:val="en-US"/>
+        </w:rPr>
+      </w:pPr>
+      <w:bookmarkStart w:id="10" w:name="_Hlk149775216"/>
+      <w:r>
+        <w:rPr>
+          <w:rFonts w:ascii="Times New Roman" w:hAnsi="Times New Roman" w:cs="Times New Roman"/>
+          <w:sz w:val="24"/>
+          <w:szCs w:val="24"/>
+          <w:lang w:val="en-US"/>
+        </w:rPr>
+        <w:t xml:space="preserve">We can see that </w:t>
+      </w:r>
+      <w:r>
+        <w:rPr>
+          <w:rFonts w:ascii="Times New Roman" w:hAnsi="Times New Roman" w:cs="Times New Roman"/>
+          <w:i/>
+          <w:iCs/>
+          <w:sz w:val="24"/>
+          <w:szCs w:val="24"/>
+          <w:lang w:val="en-US"/>
+        </w:rPr>
+        <w:t>P(X=4)</w:t>
+      </w:r>
+      <w:r>
+        <w:rPr>
+          <w:rFonts w:ascii="Times New Roman" w:hAnsi="Times New Roman" w:cs="Times New Roman"/>
+          <w:i/>
+          <w:iCs/>
+          <w:sz w:val="24"/>
+          <w:szCs w:val="24"/>
+          <w:lang w:val="en-US"/>
+        </w:rPr>
+        <w:t xml:space="preserve"> =</w:t>
+      </w:r>
+      <w:r>
+        <w:rPr>
+          <w:rFonts w:ascii="Times New Roman" w:hAnsi="Times New Roman" w:cs="Times New Roman"/>
+          <w:i/>
+          <w:iCs/>
+          <w:sz w:val="24"/>
+          <w:szCs w:val="24"/>
+          <w:lang w:val="en-US"/>
+        </w:rPr>
+        <w:t xml:space="preserve"> </w:t>
+      </w:r>
+      <w:r>
+        <w:rPr>
+          <w:rFonts w:ascii="Times New Roman" w:hAnsi="Times New Roman" w:cs="Times New Roman"/>
+          <w:sz w:val="24"/>
+          <w:szCs w:val="24"/>
+          <w:lang w:val="en-US"/>
+        </w:rPr>
+        <w:t>8.71%</w:t>
+      </w:r>
+      <w:r>
+        <w:rPr>
+          <w:rFonts w:ascii="Times New Roman" w:hAnsi="Times New Roman" w:cs="Times New Roman"/>
+          <w:sz w:val="24"/>
+          <w:szCs w:val="24"/>
+          <w:lang w:val="en-US"/>
+        </w:rPr>
+        <w:t>.</w:t>
+      </w:r>
+    </w:p>
+    <w:bookmarkEnd w:id="10"/>
+    <w:p>
+      <w:pPr>
+        <w:pStyle w:val="ListParagraph"/>
+        <w:rPr>
+          <w:rFonts w:ascii="Times New Roman" w:hAnsi="Times New Roman" w:cs="Times New Roman"/>
+          <w:sz w:val="24"/>
+          <w:szCs w:val="24"/>
+          <w:lang w:val="en-US"/>
+        </w:rPr>
+      </w:pPr>
+    </w:p>
+    <w:p>
+      <w:pPr>
+        <w:rPr>
+          <w:rFonts w:ascii="Arial" w:hAnsi="Arial" w:cs="Arial"/>
+          <w:i/>
+          <w:iCs/>
+          <w:sz w:val="24"/>
+          <w:szCs w:val="24"/>
+          <w:lang w:val="en-US"/>
+        </w:rPr>
+      </w:pPr>
+      <w:r>
+        <w:rPr>
+          <w:rFonts w:ascii="Arial" w:hAnsi="Arial" w:cs="Arial"/>
+          <w:sz w:val="24"/>
+          <w:szCs w:val="24"/>
+          <w:lang w:val="en-US"/>
+        </w:rPr>
+        <w:t xml:space="preserve">3.2. </w:t>
+      </w:r>
+      <w:r>
+        <w:rPr>
+          <w:rFonts w:ascii="Arial" w:hAnsi="Arial" w:cs="Arial"/>
+          <w:i/>
+          <w:iCs/>
+          <w:sz w:val="24"/>
+          <w:szCs w:val="24"/>
+          <w:lang w:val="en-US"/>
+        </w:rPr>
+        <w:t>Binomial</w:t>
+      </w:r>
+    </w:p>
+    <w:p>
+      <w:pPr>
+        <w:rPr>
+          <w:rFonts w:ascii="Times New Roman" w:hAnsi="Times New Roman" w:cs="Times New Roman"/>
+          <w:sz w:val="24"/>
+          <w:szCs w:val="24"/>
+          <w:lang w:val="en-US"/>
+        </w:rPr>
+      </w:pPr>
+      <w:bookmarkStart w:id="11" w:name="_Hlk149775222"/>
+      <w:r>
+        <w:rPr>
+          <w:rFonts w:ascii="Times New Roman" w:hAnsi="Times New Roman" w:cs="Times New Roman"/>
+          <w:sz w:val="24"/>
+          <w:szCs w:val="24"/>
+          <w:lang w:val="en-US"/>
+        </w:rPr>
+        <w:t xml:space="preserve">In the other hand if we look at Poisson distribution, we have the mean as our parameter commonly denoted by </w:t>
+      </w:r>
+      <w:r>
+        <w:rPr>
+          <w:rFonts w:ascii="Times New Roman" w:hAnsi="Times New Roman" w:cs="Times New Roman"/>
+          <w:i/>
+          <w:iCs/>
+          <w:sz w:val="24"/>
+          <w:szCs w:val="24"/>
+          <w:lang w:val="en-US"/>
+        </w:rPr>
+        <w:t>λ</w:t>
+      </w:r>
+      <w:r>
+        <w:rPr>
+          <w:rFonts w:ascii="Times New Roman" w:hAnsi="Times New Roman" w:cs="Times New Roman"/>
+          <w:sz w:val="24"/>
+          <w:szCs w:val="24"/>
+          <w:lang w:val="en-US"/>
+        </w:rPr>
+        <w:t xml:space="preserve"> this is our probability. This distribution is not based on number of trials instead of averages (Weiss et al., 2017, p.275).</w:t>
+      </w:r>
+    </w:p>
+    <w:p>
+      <w:pPr>
+        <w:rPr>
+          <w:rFonts w:ascii="Times New Roman" w:hAnsi="Times New Roman" w:cs="Times New Roman"/>
+          <w:sz w:val="24"/>
+          <w:szCs w:val="24"/>
+          <w:lang w:val="en-US"/>
+        </w:rPr>
+      </w:pPr>
+      <w:r>
+        <w:rPr>
+          <w:rFonts w:ascii="Times New Roman" w:hAnsi="Times New Roman" w:cs="Times New Roman"/>
+          <w:sz w:val="24"/>
+          <w:szCs w:val="24"/>
+          <w:lang w:val="en-US"/>
+        </w:rPr>
+        <w:t xml:space="preserve">For the case </w:t>
+      </w:r>
+      <w:r>
+        <w:rPr>
+          <w:rFonts w:ascii="Times New Roman" w:hAnsi="Times New Roman" w:cs="Times New Roman"/>
+          <w:sz w:val="24"/>
+          <w:szCs w:val="24"/>
+          <w:lang w:val="en-US"/>
+        </w:rPr>
+        <w:t>scenario I considered the same subset</w:t>
+      </w:r>
+      <w:r>
+        <w:rPr>
+          <w:rFonts w:ascii="Times New Roman" w:hAnsi="Times New Roman" w:cs="Times New Roman"/>
+          <w:sz w:val="24"/>
+          <w:szCs w:val="24"/>
+          <w:lang w:val="en-US"/>
+        </w:rPr>
+        <w:t xml:space="preserve"> as Binomial,</w:t>
+      </w:r>
+      <w:r>
+        <w:rPr>
+          <w:rFonts w:ascii="Times New Roman" w:hAnsi="Times New Roman" w:cs="Times New Roman"/>
+          <w:sz w:val="24"/>
+          <w:szCs w:val="24"/>
+          <w:lang w:val="en-US"/>
+        </w:rPr>
+        <w:t xml:space="preserve"> </w:t>
+      </w:r>
+      <w:r>
+        <w:rPr>
+          <w:rFonts w:ascii="Times New Roman" w:hAnsi="Times New Roman" w:cs="Times New Roman"/>
+          <w:sz w:val="24"/>
+          <w:szCs w:val="24"/>
+          <w:lang w:val="en-US"/>
+        </w:rPr>
+        <w:t xml:space="preserve">however I formulated a different </w:t>
+      </w:r>
+      <w:proofErr w:type="spellStart"/>
+      <w:r>
+        <w:rPr>
+          <w:rFonts w:ascii="Times New Roman" w:hAnsi="Times New Roman" w:cs="Times New Roman"/>
+          <w:sz w:val="24"/>
+          <w:szCs w:val="24"/>
+          <w:lang w:val="en-US"/>
+        </w:rPr>
+        <w:t>sucess</w:t>
+      </w:r>
+      <w:proofErr w:type="spellEnd"/>
+      <w:r>
+        <w:rPr>
+          <w:rFonts w:ascii="Times New Roman" w:hAnsi="Times New Roman" w:cs="Times New Roman"/>
+          <w:sz w:val="24"/>
+          <w:szCs w:val="24"/>
+          <w:lang w:val="en-US"/>
+        </w:rPr>
+        <w:t xml:space="preserve">: </w:t>
+      </w:r>
+      <w:r>
+        <w:rPr>
+          <w:rFonts w:ascii="Times New Roman" w:hAnsi="Times New Roman" w:cs="Times New Roman"/>
+          <w:i/>
+          <w:iCs/>
+          <w:sz w:val="24"/>
+          <w:szCs w:val="24"/>
+          <w:lang w:val="en-US"/>
+        </w:rPr>
+        <w:t xml:space="preserve">“Knowing that </w:t>
+      </w:r>
+      <w:r>
+        <w:rPr>
+          <w:rFonts w:ascii="Times New Roman" w:hAnsi="Times New Roman" w:cs="Times New Roman"/>
+          <w:i/>
+          <w:iCs/>
+          <w:sz w:val="24"/>
+          <w:szCs w:val="24"/>
+          <w:lang w:val="en-US"/>
+        </w:rPr>
+        <w:t>in average 15.15</w:t>
+      </w:r>
+      <w:r>
+        <w:rPr>
+          <w:rFonts w:ascii="Times New Roman" w:hAnsi="Times New Roman" w:cs="Times New Roman"/>
+          <w:i/>
+          <w:iCs/>
+          <w:sz w:val="24"/>
+          <w:szCs w:val="24"/>
+          <w:lang w:val="en-US"/>
+        </w:rPr>
+        <w:t xml:space="preserve">% of </w:t>
+      </w:r>
+      <w:r>
+        <w:rPr>
+          <w:rFonts w:ascii="Times New Roman" w:hAnsi="Times New Roman" w:cs="Times New Roman"/>
+          <w:i/>
+          <w:iCs/>
+          <w:sz w:val="24"/>
+          <w:szCs w:val="24"/>
+          <w:lang w:val="en-US"/>
+        </w:rPr>
+        <w:t>female</w:t>
+      </w:r>
+      <w:r>
+        <w:rPr>
+          <w:rFonts w:ascii="Times New Roman" w:hAnsi="Times New Roman" w:cs="Times New Roman"/>
+          <w:i/>
+          <w:iCs/>
+          <w:sz w:val="24"/>
+          <w:szCs w:val="24"/>
+          <w:lang w:val="en-US"/>
+        </w:rPr>
+        <w:t xml:space="preserve"> emigrants hold </w:t>
+      </w:r>
+      <w:r>
+        <w:rPr>
+          <w:rFonts w:ascii="Times New Roman" w:hAnsi="Times New Roman" w:cs="Times New Roman"/>
+          <w:i/>
+          <w:iCs/>
+          <w:sz w:val="24"/>
+          <w:szCs w:val="24"/>
+          <w:lang w:val="en-US"/>
+        </w:rPr>
+        <w:t xml:space="preserve">third level </w:t>
+      </w:r>
+      <w:r>
+        <w:rPr>
+          <w:rFonts w:ascii="Times New Roman" w:hAnsi="Times New Roman" w:cs="Times New Roman"/>
+          <w:i/>
+          <w:iCs/>
+          <w:sz w:val="24"/>
+          <w:szCs w:val="24"/>
+          <w:lang w:val="en-US"/>
+        </w:rPr>
+        <w:lastRenderedPageBreak/>
+        <w:t>education</w:t>
+      </w:r>
+      <w:r>
+        <w:rPr>
+          <w:rFonts w:ascii="Times New Roman" w:hAnsi="Times New Roman" w:cs="Times New Roman"/>
+          <w:i/>
+          <w:iCs/>
+          <w:sz w:val="24"/>
+          <w:szCs w:val="24"/>
+          <w:lang w:val="en-US"/>
+        </w:rPr>
+        <w:t xml:space="preserve">. What is the probability of selecting </w:t>
+      </w:r>
+      <w:r>
+        <w:rPr>
+          <w:rFonts w:ascii="Times New Roman" w:hAnsi="Times New Roman" w:cs="Times New Roman"/>
+          <w:i/>
+          <w:iCs/>
+          <w:sz w:val="24"/>
+          <w:szCs w:val="24"/>
+          <w:lang w:val="en-US"/>
+        </w:rPr>
+        <w:t>less than twelve</w:t>
+      </w:r>
+      <w:r>
+        <w:rPr>
+          <w:rFonts w:ascii="Times New Roman" w:hAnsi="Times New Roman" w:cs="Times New Roman"/>
+          <w:i/>
+          <w:iCs/>
+          <w:sz w:val="24"/>
+          <w:szCs w:val="24"/>
+          <w:lang w:val="en-US"/>
+        </w:rPr>
+        <w:t xml:space="preserve"> female emigrants hold</w:t>
+      </w:r>
+      <w:r>
+        <w:rPr>
+          <w:rFonts w:ascii="Times New Roman" w:hAnsi="Times New Roman" w:cs="Times New Roman"/>
+          <w:i/>
+          <w:iCs/>
+          <w:sz w:val="24"/>
+          <w:szCs w:val="24"/>
+          <w:lang w:val="en-US"/>
+        </w:rPr>
+        <w:t>ing</w:t>
+      </w:r>
+      <w:r>
+        <w:rPr>
+          <w:rFonts w:ascii="Times New Roman" w:hAnsi="Times New Roman" w:cs="Times New Roman"/>
+          <w:i/>
+          <w:iCs/>
+          <w:sz w:val="24"/>
+          <w:szCs w:val="24"/>
+          <w:lang w:val="en-US"/>
+        </w:rPr>
+        <w:t xml:space="preserve"> third level education???</w:t>
+      </w:r>
+    </w:p>
+    <w:p>
+      <w:pPr>
+        <w:rPr>
+          <w:rFonts w:ascii="Times New Roman" w:hAnsi="Times New Roman" w:cs="Times New Roman"/>
+          <w:sz w:val="24"/>
+          <w:szCs w:val="24"/>
+          <w:lang w:val="en-US"/>
+        </w:rPr>
+      </w:pPr>
+      <w:r>
+        <w:rPr>
+          <w:rFonts w:ascii="Times New Roman" w:hAnsi="Times New Roman" w:cs="Times New Roman"/>
+          <w:sz w:val="24"/>
+          <w:szCs w:val="24"/>
+          <w:lang w:val="en-US"/>
+        </w:rPr>
+        <w:t>We have:</w:t>
+      </w:r>
+    </w:p>
+    <w:p>
+      <w:pPr>
+        <w:rPr>
+          <w:rFonts w:ascii="Times New Roman" w:hAnsi="Times New Roman" w:cs="Times New Roman"/>
+          <w:sz w:val="24"/>
+          <w:szCs w:val="24"/>
+          <w:lang w:val="en-US"/>
+        </w:rPr>
+      </w:pPr>
+      <w:r>
+        <w:rPr>
+          <w:rFonts w:ascii="Times New Roman" w:hAnsi="Times New Roman" w:cs="Times New Roman"/>
+          <w:i/>
+          <w:iCs/>
+          <w:sz w:val="24"/>
+          <w:szCs w:val="24"/>
+          <w:lang w:val="en-US"/>
+        </w:rPr>
+        <w:t>λ</w:t>
+      </w:r>
+      <w:r>
+        <w:rPr>
+          <w:rFonts w:ascii="Times New Roman" w:hAnsi="Times New Roman" w:cs="Times New Roman"/>
+          <w:i/>
+          <w:iCs/>
+          <w:sz w:val="24"/>
+          <w:szCs w:val="24"/>
+          <w:lang w:val="en-US"/>
+        </w:rPr>
+        <w:t xml:space="preserve"> =</w:t>
+      </w:r>
+      <w:r>
+        <w:rPr>
+          <w:rFonts w:ascii="Times New Roman" w:hAnsi="Times New Roman" w:cs="Times New Roman"/>
+          <w:sz w:val="24"/>
+          <w:szCs w:val="24"/>
+          <w:lang w:val="en-US"/>
+        </w:rPr>
+        <w:t xml:space="preserve"> </w:t>
+      </w:r>
+      <w:r>
+        <w:rPr>
+          <w:rFonts w:ascii="Times New Roman" w:hAnsi="Times New Roman" w:cs="Times New Roman"/>
+          <w:sz w:val="24"/>
+          <w:szCs w:val="24"/>
+          <w:lang w:val="en-US"/>
+        </w:rPr>
+        <w:t xml:space="preserve">15.15 </w:t>
+      </w:r>
+      <w:r>
+        <w:rPr>
+          <w:rFonts w:ascii="Times New Roman" w:hAnsi="Times New Roman" w:cs="Times New Roman"/>
+          <w:sz w:val="24"/>
+          <w:szCs w:val="24"/>
+          <w:lang w:val="en-US"/>
+        </w:rPr>
+        <w:t>%</w:t>
+      </w:r>
+    </w:p>
+    <w:p>
+      <w:pPr>
+        <w:rPr>
+          <w:rFonts w:ascii="Times New Roman" w:hAnsi="Times New Roman" w:cs="Times New Roman"/>
+          <w:sz w:val="24"/>
+          <w:szCs w:val="24"/>
+          <w:lang w:val="en-US"/>
+        </w:rPr>
+      </w:pPr>
+      <w:r>
+        <w:rPr>
+          <w:rFonts w:ascii="Times New Roman" w:hAnsi="Times New Roman" w:cs="Times New Roman"/>
+          <w:i/>
+          <w:iCs/>
+          <w:sz w:val="24"/>
+          <w:szCs w:val="24"/>
+          <w:lang w:val="en-US"/>
+        </w:rPr>
+        <w:t>x =</w:t>
+      </w:r>
+      <w:r>
+        <w:rPr>
+          <w:rFonts w:ascii="Times New Roman" w:hAnsi="Times New Roman" w:cs="Times New Roman"/>
+          <w:sz w:val="24"/>
+          <w:szCs w:val="24"/>
+          <w:lang w:val="en-US"/>
+        </w:rPr>
+        <w:t xml:space="preserve"> </w:t>
+      </w:r>
+      <w:r>
+        <w:rPr>
+          <w:rFonts w:ascii="Times New Roman" w:hAnsi="Times New Roman" w:cs="Times New Roman"/>
+          <w:sz w:val="24"/>
+          <w:szCs w:val="24"/>
+          <w:lang w:val="en-US"/>
+        </w:rPr>
+        <w:t>12</w:t>
+      </w:r>
+      <w:r>
+        <w:rPr>
+          <w:rFonts w:ascii="Times New Roman" w:hAnsi="Times New Roman" w:cs="Times New Roman"/>
+          <w:sz w:val="24"/>
+          <w:szCs w:val="24"/>
+          <w:lang w:val="en-US"/>
+        </w:rPr>
+        <w:t xml:space="preserve"> and applying </w:t>
+      </w:r>
+      <w:r>
+        <w:rPr>
+          <w:rFonts w:ascii="Times New Roman" w:hAnsi="Times New Roman" w:cs="Times New Roman"/>
+          <w:sz w:val="24"/>
+          <w:szCs w:val="24"/>
+          <w:lang w:val="en-US"/>
+        </w:rPr>
+        <w:t>Poisson</w:t>
+      </w:r>
+      <w:r>
+        <w:rPr>
+          <w:rFonts w:ascii="Times New Roman" w:hAnsi="Times New Roman" w:cs="Times New Roman"/>
+          <w:sz w:val="24"/>
+          <w:szCs w:val="24"/>
+          <w:lang w:val="en-US"/>
+        </w:rPr>
+        <w:t xml:space="preserve"> distribution we get the following:</w:t>
+      </w:r>
+    </w:p>
+    <w:bookmarkEnd w:id="11"/>
+    <w:p>
+      <w:pPr>
+        <w:rPr>
+          <w:rFonts w:ascii="Times New Roman" w:hAnsi="Times New Roman" w:cs="Times New Roman"/>
+          <w:sz w:val="24"/>
+          <w:szCs w:val="24"/>
+          <w:lang w:val="en-US"/>
+        </w:rPr>
+      </w:pPr>
+      <w:r>
+        <w:rPr>
+          <w:rFonts w:ascii="Times New Roman" w:hAnsi="Times New Roman" w:cs="Times New Roman"/>
+          <w:sz w:val="24"/>
+          <w:szCs w:val="24"/>
+          <w:lang w:val="en-US"/>
+        </w:rPr>
+        <w:drawing>
+          <wp:inline distT="0" distB="0" distL="0" distR="0" wp14:anchorId="6C78877C" wp14:editId="74E3F459">
+            <wp:extent cx="5731510" cy="4091940"/>
+            <wp:effectExtent l="0" t="0" r="2540" b="3810"/>
+            <wp:docPr id="1849171883" name="Picture 1" descr="A graph of a number of female emitting&#10;&#10;Description automatically generated"/>
+            <wp:cNvGraphicFramePr>
+              <a:graphicFrameLocks xmlns:a="http://schemas.openxmlformats.org/drawingml/2006/main" noChangeAspect="1"/>
+            </wp:cNvGraphicFramePr>
+            <a:graphic xmlns:a="http://schemas.openxmlformats.org/drawingml/2006/main">
+              <a:graphicData uri="http://schemas.openxmlformats.org/drawingml/2006/picture">
+                <pic:pic xmlns:pic="http://schemas.openxmlformats.org/drawingml/2006/picture">
+                  <pic:nvPicPr>
+                    <pic:cNvPr id="1849171883" name="Picture 1" descr="A graph of a number of female emitting&#10;&#10;Description automatically generated"/>
+                    <pic:cNvPicPr/>
+                  </pic:nvPicPr>
+                  <pic:blipFill>
+                    <a:blip r:embed="rId37"/>
+                    <a:stretch>
+                      <a:fillRect/>
+                    </a:stretch>
+                  </pic:blipFill>
+                  <pic:spPr>
+                    <a:xfrm>
+                      <a:off x="0" y="0"/>
+                      <a:ext cx="5731510" cy="4091940"/>
+                    </a:xfrm>
+                    <a:prstGeom prst="rect">
+                      <a:avLst/>
+                    </a:prstGeom>
+                  </pic:spPr>
+                </pic:pic>
+              </a:graphicData>
+            </a:graphic>
+          </wp:inline>
+        </w:drawing>
+      </w:r>
+    </w:p>
+    <w:p>
+      <w:pPr>
+        <w:jc w:val="center"/>
+        <w:rPr>
+          <w:rFonts w:ascii="Times New Roman" w:hAnsi="Times New Roman" w:cs="Times New Roman"/>
+          <w:sz w:val="24"/>
+          <w:szCs w:val="24"/>
+          <w:lang w:val="en-US"/>
+        </w:rPr>
+      </w:pPr>
+      <w:r>
+        <w:rPr>
+          <w:rFonts w:ascii="Times New Roman" w:hAnsi="Times New Roman" w:cs="Times New Roman"/>
+          <w:sz w:val="24"/>
+          <w:szCs w:val="24"/>
+          <w:lang w:val="en-US"/>
+        </w:rPr>
+        <w:t>Figure 2</w:t>
+      </w:r>
+      <w:r>
+        <w:rPr>
+          <w:rFonts w:ascii="Times New Roman" w:hAnsi="Times New Roman" w:cs="Times New Roman"/>
+          <w:sz w:val="24"/>
+          <w:szCs w:val="24"/>
+          <w:lang w:val="en-US"/>
+        </w:rPr>
+        <w:t>9</w:t>
+      </w:r>
+      <w:r>
+        <w:rPr>
+          <w:rFonts w:ascii="Times New Roman" w:hAnsi="Times New Roman" w:cs="Times New Roman"/>
+          <w:sz w:val="24"/>
+          <w:szCs w:val="24"/>
+          <w:lang w:val="en-US"/>
+        </w:rPr>
+        <w:t xml:space="preserve">: </w:t>
+      </w:r>
+      <w:r>
+        <w:rPr>
+          <w:rFonts w:ascii="Times New Roman" w:hAnsi="Times New Roman" w:cs="Times New Roman"/>
+          <w:sz w:val="24"/>
+          <w:szCs w:val="24"/>
+          <w:lang w:val="en-US"/>
+        </w:rPr>
+        <w:t>Poisson</w:t>
+      </w:r>
+      <w:r>
+        <w:rPr>
+          <w:rFonts w:ascii="Times New Roman" w:hAnsi="Times New Roman" w:cs="Times New Roman"/>
+          <w:sz w:val="24"/>
+          <w:szCs w:val="24"/>
+          <w:lang w:val="en-US"/>
+        </w:rPr>
+        <w:t xml:space="preserve"> distribution plot.</w:t>
+      </w:r>
+    </w:p>
+    <w:p>
+      <w:pPr>
+        <w:pStyle w:val="ListParagraph"/>
+        <w:rPr>
+          <w:rFonts w:ascii="Times New Roman" w:hAnsi="Times New Roman" w:cs="Times New Roman"/>
+          <w:sz w:val="24"/>
+          <w:szCs w:val="24"/>
+          <w:lang w:val="en-US"/>
+        </w:rPr>
+      </w:pPr>
+      <w:bookmarkStart w:id="12" w:name="_Hlk149775232"/>
+    </w:p>
+    <w:p>
+      <w:pPr>
+        <w:rPr>
+          <w:rFonts w:ascii="Times New Roman" w:hAnsi="Times New Roman" w:cs="Times New Roman"/>
+          <w:sz w:val="24"/>
+          <w:szCs w:val="24"/>
+          <w:lang w:val="en-US"/>
+        </w:rPr>
+      </w:pPr>
+      <w:r>
+        <w:rPr>
+          <w:rFonts w:ascii="Times New Roman" w:hAnsi="Times New Roman" w:cs="Times New Roman"/>
+          <w:sz w:val="24"/>
+          <w:szCs w:val="24"/>
+          <w:lang w:val="en-US"/>
+        </w:rPr>
+        <w:t xml:space="preserve">We can see that </w:t>
+      </w:r>
+      <w:proofErr w:type="gramStart"/>
+      <w:r>
+        <w:rPr>
+          <w:rFonts w:ascii="Times New Roman" w:hAnsi="Times New Roman" w:cs="Times New Roman"/>
+          <w:i/>
+          <w:iCs/>
+          <w:sz w:val="24"/>
+          <w:szCs w:val="24"/>
+          <w:lang w:val="en-US"/>
+        </w:rPr>
+        <w:t>P(</w:t>
+      </w:r>
+      <w:proofErr w:type="gramEnd"/>
+      <w:r>
+        <w:rPr>
+          <w:rFonts w:ascii="Times New Roman" w:hAnsi="Times New Roman" w:cs="Times New Roman"/>
+          <w:i/>
+          <w:iCs/>
+          <w:sz w:val="24"/>
+          <w:szCs w:val="24"/>
+          <w:lang w:val="en-US"/>
+        </w:rPr>
+        <w:t>X ≤ 12)</w:t>
+      </w:r>
+      <w:r>
+        <w:rPr>
+          <w:rFonts w:ascii="Times New Roman" w:hAnsi="Times New Roman" w:cs="Times New Roman"/>
+          <w:sz w:val="24"/>
+          <w:szCs w:val="24"/>
+          <w:lang w:val="en-US"/>
+        </w:rPr>
+        <w:t xml:space="preserve"> </w:t>
+      </w:r>
+      <w:r>
+        <w:rPr>
+          <w:rFonts w:ascii="Times New Roman" w:hAnsi="Times New Roman" w:cs="Times New Roman"/>
+          <w:sz w:val="24"/>
+          <w:szCs w:val="24"/>
+          <w:lang w:val="en-US"/>
+        </w:rPr>
+        <w:t xml:space="preserve">= </w:t>
+      </w:r>
+      <w:r>
+        <w:rPr>
+          <w:rFonts w:ascii="Times New Roman" w:hAnsi="Times New Roman" w:cs="Times New Roman"/>
+          <w:sz w:val="24"/>
+          <w:szCs w:val="24"/>
+          <w:lang w:val="en-US"/>
+        </w:rPr>
+        <w:t>25.53</w:t>
+      </w:r>
+      <w:r>
+        <w:rPr>
+          <w:rFonts w:ascii="Times New Roman" w:hAnsi="Times New Roman" w:cs="Times New Roman"/>
+          <w:sz w:val="24"/>
+          <w:szCs w:val="24"/>
+          <w:lang w:val="en-US"/>
+        </w:rPr>
+        <w:t>%</w:t>
+      </w:r>
+      <w:r>
+        <w:rPr>
+          <w:rFonts w:ascii="Times New Roman" w:hAnsi="Times New Roman" w:cs="Times New Roman"/>
+          <w:sz w:val="24"/>
+          <w:szCs w:val="24"/>
+          <w:lang w:val="en-US"/>
+        </w:rPr>
+        <w:t>.</w:t>
+      </w:r>
+    </w:p>
+    <w:bookmarkEnd w:id="12"/>
+    <w:p>
+      <w:pPr>
+        <w:pStyle w:val="ListParagraph"/>
+        <w:rPr>
+          <w:rFonts w:ascii="Times New Roman" w:hAnsi="Times New Roman" w:cs="Times New Roman"/>
+          <w:sz w:val="24"/>
+          <w:szCs w:val="24"/>
+          <w:lang w:val="en-US"/>
+        </w:rPr>
+      </w:pPr>
+    </w:p>
+    <w:p>
+      <w:pPr>
+        <w:pStyle w:val="ListParagraph"/>
+        <w:rPr>
+          <w:rFonts w:ascii="Times New Roman" w:hAnsi="Times New Roman" w:cs="Times New Roman"/>
+          <w:sz w:val="24"/>
+          <w:szCs w:val="24"/>
+          <w:lang w:val="en-US"/>
+        </w:rPr>
+      </w:pPr>
+    </w:p>
+    <w:p>
+      <w:pPr>
+        <w:rPr>
+          <w:rFonts w:ascii="Arial" w:hAnsi="Arial" w:cs="Arial"/>
+          <w:i/>
+          <w:iCs/>
+          <w:sz w:val="24"/>
+          <w:szCs w:val="24"/>
+          <w:lang w:val="en-US"/>
+        </w:rPr>
+      </w:pPr>
+      <w:r>
+        <w:rPr>
+          <w:rFonts w:ascii="Arial" w:hAnsi="Arial" w:cs="Arial"/>
+          <w:sz w:val="24"/>
+          <w:szCs w:val="24"/>
+          <w:lang w:val="en-US"/>
+        </w:rPr>
+        <w:t xml:space="preserve">3.2. </w:t>
+      </w:r>
+      <w:r>
+        <w:rPr>
+          <w:rFonts w:ascii="Arial" w:hAnsi="Arial" w:cs="Arial"/>
+          <w:i/>
+          <w:iCs/>
+          <w:sz w:val="24"/>
+          <w:szCs w:val="24"/>
+          <w:lang w:val="en-US"/>
+        </w:rPr>
+        <w:t>Increasing sample size for Binomial and Poisson distributions.</w:t>
+      </w:r>
+    </w:p>
+    <w:p>
+      <w:pPr>
+        <w:pStyle w:val="ListParagraph"/>
+        <w:rPr>
+          <w:rFonts w:ascii="Times New Roman" w:hAnsi="Times New Roman" w:cs="Times New Roman"/>
+          <w:sz w:val="24"/>
+          <w:szCs w:val="24"/>
+          <w:lang w:val="en-US"/>
+        </w:rPr>
+      </w:pPr>
+    </w:p>
+    <w:p>
+      <w:pPr>
+        <w:pStyle w:val="ListParagraph"/>
+        <w:rPr>
+          <w:rFonts w:ascii="Times New Roman" w:hAnsi="Times New Roman" w:cs="Times New Roman"/>
+          <w:sz w:val="24"/>
+          <w:szCs w:val="24"/>
+          <w:lang w:val="en-US"/>
+        </w:rPr>
+      </w:pPr>
+    </w:p>
+    <w:p>
+      <w:pPr>
+        <w:pStyle w:val="ListParagraph"/>
+        <w:rPr>
+          <w:rFonts w:ascii="Times New Roman" w:hAnsi="Times New Roman" w:cs="Times New Roman"/>
+          <w:sz w:val="24"/>
+          <w:szCs w:val="24"/>
+          <w:lang w:val="en-US"/>
+        </w:rPr>
+      </w:pPr>
+    </w:p>
+    <w:p>
+      <w:pPr>
+        <w:jc w:val="center"/>
+        <w:rPr>
+          <w:rFonts w:ascii="Times New Roman" w:hAnsi="Times New Roman" w:cs="Times New Roman"/>
+          <w:sz w:val="24"/>
+          <w:szCs w:val="24"/>
+          <w:lang w:val="en-US"/>
+        </w:rPr>
+      </w:pPr>
     </w:p>
     <w:p>
       <w:pPr>
@@ -11196,6 +13419,7 @@
           <w:bCs/>
           <w:lang w:val="en-US"/>
         </w:rPr>
+        <w:lastRenderedPageBreak/>
         <w:t>4. ML</w:t>
       </w:r>
     </w:p>
@@ -11233,7 +13457,27 @@
           <w:szCs w:val="24"/>
           <w:lang w:val="en-US"/>
         </w:rPr>
-        <w:t>, KDD and SEMMA.</w:t>
+        <w:t xml:space="preserve">, </w:t>
+      </w:r>
+      <w:proofErr w:type="gramStart"/>
+      <w:r>
+        <w:rPr>
+          <w:rFonts w:ascii="Arial" w:hAnsi="Arial" w:cs="Arial"/>
+          <w:sz w:val="24"/>
+          <w:szCs w:val="24"/>
+          <w:lang w:val="en-US"/>
+        </w:rPr>
+        <w:t>KDD</w:t>
+      </w:r>
+      <w:proofErr w:type="gramEnd"/>
+      <w:r>
+        <w:rPr>
+          <w:rFonts w:ascii="Arial" w:hAnsi="Arial" w:cs="Arial"/>
+          <w:sz w:val="24"/>
+          <w:szCs w:val="24"/>
+          <w:lang w:val="en-US"/>
+        </w:rPr>
+        <w:t xml:space="preserve"> and SEMMA.</w:t>
       </w:r>
     </w:p>
     <w:p>
@@ -11664,7 +13908,6 @@
           <w:noProof/>
           <w:lang w:val="en-US"/>
         </w:rPr>
-        <w:lastRenderedPageBreak/>
         <w:drawing>
           <wp:inline distT="0" distB="0" distL="0" distR="0" wp14:anchorId="39C2803B" wp14:editId="2224CDF0">
             <wp:extent cx="2306107" cy="2400300"/>
@@ -11681,7 +13924,7 @@
                     <pic:cNvPicPr/>
                   </pic:nvPicPr>
                   <pic:blipFill>
-                    <a:blip r:embed="rId35"/>
+                    <a:blip r:embed="rId38"/>
                     <a:stretch>
                       <a:fillRect/>
                     </a:stretch>
@@ -11712,6 +13955,7 @@
           <w:lang w:val="en-US"/>
         </w:rPr>
       </w:pPr>
+      <w:proofErr w:type="gramStart"/>
       <w:r>
         <w:rPr>
           <w:rFonts w:ascii="Times New Roman" w:hAnsi="Times New Roman" w:cs="Times New Roman"/>
@@ -11748,6 +13992,7 @@
         </w:rPr>
         <w:t>:</w:t>
       </w:r>
+      <w:proofErr w:type="gramEnd"/>
       <w:r>
         <w:rPr>
           <w:rFonts w:ascii="Times New Roman" w:hAnsi="Times New Roman" w:cs="Times New Roman"/>
@@ -11792,7 +14037,27 @@
           <w:szCs w:val="24"/>
           <w:lang w:val="en-US"/>
         </w:rPr>
-        <w:t xml:space="preserve"> we retrieve and analise the data stored in </w:t>
+        <w:t xml:space="preserve"> we retrieve and </w:t>
+      </w:r>
+      <w:proofErr w:type="spellStart"/>
+      <w:r>
+        <w:rPr>
+          <w:rFonts w:ascii="Times New Roman" w:hAnsi="Times New Roman" w:cs="Times New Roman"/>
+          <w:sz w:val="24"/>
+          <w:szCs w:val="24"/>
+          <w:lang w:val="en-US"/>
+        </w:rPr>
+        <w:t>analise</w:t>
+      </w:r>
+      <w:proofErr w:type="spellEnd"/>
+      <w:r>
+        <w:rPr>
+          <w:rFonts w:ascii="Times New Roman" w:hAnsi="Times New Roman" w:cs="Times New Roman"/>
+          <w:sz w:val="24"/>
+          <w:szCs w:val="24"/>
+          <w:lang w:val="en-US"/>
+        </w:rPr>
+        <w:t xml:space="preserve"> the data stored in </w:t>
       </w:r>
       <w:r>
         <w:rPr>
@@ -11891,7 +14156,27 @@
           <w:szCs w:val="24"/>
           <w:lang w:val="en-US"/>
         </w:rPr>
-        <w:t xml:space="preserve">(Głowania et al., </w:t>
+        <w:t>(</w:t>
+      </w:r>
+      <w:proofErr w:type="spellStart"/>
+      <w:r>
+        <w:rPr>
+          <w:rFonts w:ascii="Times New Roman" w:hAnsi="Times New Roman" w:cs="Times New Roman"/>
+          <w:sz w:val="24"/>
+          <w:szCs w:val="24"/>
+          <w:lang w:val="en-US"/>
+        </w:rPr>
+        <w:t>Głowania</w:t>
+      </w:r>
+      <w:proofErr w:type="spellEnd"/>
+      <w:r>
+        <w:rPr>
+          <w:rFonts w:ascii="Times New Roman" w:hAnsi="Times New Roman" w:cs="Times New Roman"/>
+          <w:sz w:val="24"/>
+          <w:szCs w:val="24"/>
+          <w:lang w:val="en-US"/>
+        </w:rPr>
+        <w:t xml:space="preserve"> et al., </w:t>
       </w:r>
       <w:r>
         <w:rPr>
@@ -11944,7 +14229,7 @@
                     <pic:cNvPicPr/>
                   </pic:nvPicPr>
                   <pic:blipFill>
-                    <a:blip r:embed="rId36"/>
+                    <a:blip r:embed="rId39"/>
                     <a:stretch>
                       <a:fillRect/>
                     </a:stretch>
@@ -11975,13 +14260,15 @@
           <w:lang w:val="en-US"/>
         </w:rPr>
       </w:pPr>
-      <w:r>
-        <w:rPr>
-          <w:rFonts w:ascii="Times New Roman" w:hAnsi="Times New Roman" w:cs="Times New Roman"/>
-          <w:sz w:val="24"/>
-          <w:szCs w:val="24"/>
-          <w:lang w:val="en-US"/>
-        </w:rPr>
+      <w:proofErr w:type="gramStart"/>
+      <w:r>
+        <w:rPr>
+          <w:rFonts w:ascii="Times New Roman" w:hAnsi="Times New Roman" w:cs="Times New Roman"/>
+          <w:sz w:val="24"/>
+          <w:szCs w:val="24"/>
+          <w:lang w:val="en-US"/>
+        </w:rPr>
+        <w:lastRenderedPageBreak/>
         <w:t>Figure</w:t>
       </w:r>
       <w:r>
@@ -12000,7 +14287,17 @@
           <w:szCs w:val="24"/>
           <w:lang w:val="en-US"/>
         </w:rPr>
-        <w:t xml:space="preserve">: </w:t>
+        <w:t>:</w:t>
+      </w:r>
+      <w:proofErr w:type="gramEnd"/>
+      <w:r>
+        <w:rPr>
+          <w:rFonts w:ascii="Times New Roman" w:hAnsi="Times New Roman" w:cs="Times New Roman"/>
+          <w:sz w:val="24"/>
+          <w:szCs w:val="24"/>
+          <w:lang w:val="en-US"/>
+        </w:rPr>
+        <w:t xml:space="preserve"> </w:t>
       </w:r>
       <w:r>
         <w:rPr>
@@ -12055,7 +14352,27 @@
           <w:szCs w:val="24"/>
           <w:lang w:val="en-US"/>
         </w:rPr>
-        <w:t xml:space="preserve">sample, explore, modify, model and assess. </w:t>
+        <w:t xml:space="preserve">sample, explore, modify, </w:t>
+      </w:r>
+      <w:proofErr w:type="gramStart"/>
+      <w:r>
+        <w:rPr>
+          <w:rFonts w:ascii="Times New Roman" w:hAnsi="Times New Roman" w:cs="Times New Roman"/>
+          <w:sz w:val="24"/>
+          <w:szCs w:val="24"/>
+          <w:lang w:val="en-US"/>
+        </w:rPr>
+        <w:t>model</w:t>
+      </w:r>
+      <w:proofErr w:type="gramEnd"/>
+      <w:r>
+        <w:rPr>
+          <w:rFonts w:ascii="Times New Roman" w:hAnsi="Times New Roman" w:cs="Times New Roman"/>
+          <w:sz w:val="24"/>
+          <w:szCs w:val="24"/>
+          <w:lang w:val="en-US"/>
+        </w:rPr>
+        <w:t xml:space="preserve"> and assess. </w:t>
       </w:r>
       <w:r>
         <w:rPr>
@@ -12102,14 +14419,25 @@
         </w:rPr>
         <w:t xml:space="preserve"> (</w:t>
       </w:r>
-      <w:r>
-        <w:rPr>
-          <w:rFonts w:ascii="Times New Roman" w:hAnsi="Times New Roman" w:cs="Times New Roman"/>
-          <w:sz w:val="24"/>
-          <w:szCs w:val="24"/>
-          <w:lang w:val="en-US"/>
-        </w:rPr>
-        <w:t>Forradellas et al., 2020)</w:t>
+      <w:proofErr w:type="spellStart"/>
+      <w:r>
+        <w:rPr>
+          <w:rFonts w:ascii="Times New Roman" w:hAnsi="Times New Roman" w:cs="Times New Roman"/>
+          <w:sz w:val="24"/>
+          <w:szCs w:val="24"/>
+          <w:lang w:val="en-US"/>
+        </w:rPr>
+        <w:t>Forradellas</w:t>
+      </w:r>
+      <w:proofErr w:type="spellEnd"/>
+      <w:r>
+        <w:rPr>
+          <w:rFonts w:ascii="Times New Roman" w:hAnsi="Times New Roman" w:cs="Times New Roman"/>
+          <w:sz w:val="24"/>
+          <w:szCs w:val="24"/>
+          <w:lang w:val="en-US"/>
+        </w:rPr>
+        <w:t xml:space="preserve"> et al., 2020)</w:t>
       </w:r>
       <w:r>
         <w:rPr>
@@ -12149,7 +14477,7 @@
                     <pic:cNvPicPr/>
                   </pic:nvPicPr>
                   <pic:blipFill>
-                    <a:blip r:embed="rId37"/>
+                    <a:blip r:embed="rId40"/>
                     <a:stretch>
                       <a:fillRect/>
                     </a:stretch>
@@ -12215,7 +14543,6 @@
           <w:szCs w:val="24"/>
           <w:lang w:val="en-US"/>
         </w:rPr>
-        <w:lastRenderedPageBreak/>
         <w:t>In</w:t>
       </w:r>
       <w:r>
@@ -12281,6 +14608,7 @@
         </w:rPr>
         <w:t xml:space="preserve">l </w:t>
       </w:r>
+      <w:proofErr w:type="gramStart"/>
       <w:r>
         <w:rPr>
           <w:rFonts w:ascii="Times New Roman" w:hAnsi="Times New Roman" w:cs="Times New Roman"/>
@@ -12290,6 +14618,7 @@
         </w:rPr>
         <w:t>in regard to</w:t>
       </w:r>
+      <w:proofErr w:type="gramEnd"/>
       <w:r>
         <w:rPr>
           <w:rFonts w:ascii="Times New Roman" w:hAnsi="Times New Roman" w:cs="Times New Roman"/>
@@ -12544,8 +14873,16 @@
         <w:rPr>
           <w:lang w:val="en-US"/>
         </w:rPr>
-        <w:t>Programming paradigms used</w:t>
-      </w:r>
+        <w:t xml:space="preserve">Programming paradigms </w:t>
+      </w:r>
+      <w:proofErr w:type="gramStart"/>
+      <w:r>
+        <w:rPr>
+          <w:lang w:val="en-US"/>
+        </w:rPr>
+        <w:t>used</w:t>
+      </w:r>
+      <w:proofErr w:type="gramEnd"/>
     </w:p>
     <w:p>
       <w:pPr>
@@ -12555,8 +14892,8 @@
       </w:pPr>
     </w:p>
     <w:sectPr>
-      <w:headerReference w:type="default" r:id="rId38"/>
-      <w:footerReference w:type="default" r:id="rId39"/>
+      <w:headerReference w:type="default" r:id="rId41"/>
+      <w:footerReference w:type="default" r:id="rId42"/>
       <w:pgSz w:w="11906" w:h="16838"/>
       <w:pgMar w:top="1440" w:right="1440" w:bottom="1440" w:left="1440" w:header="708" w:footer="708" w:gutter="0"/>
       <w:cols w:space="708"/>
@@ -13234,7 +15571,7 @@
   <w:abstractNum w:abstractNumId="5" w15:restartNumberingAfterBreak="0">
     <w:nsid w:val="5A1D6602"/>
     <w:multiLevelType w:val="hybridMultilevel"/>
-    <w:tmpl w:val="47D87FF0"/>
+    <w:tmpl w:val="41E68B5A"/>
     <w:lvl w:ilvl="0" w:tplc="18090001">
       <w:start w:val="1"/>
       <w:numFmt w:val="bullet"/>
@@ -14089,6 +16426,7 @@
   <w:style w:type="paragraph" w:default="1" w:styleId="Normal">
     <w:name w:val="Normal"/>
     <w:qFormat/>
+    <w:rsid w:val="00E70A9E"/>
   </w:style>
   <w:style w:type="character" w:default="1" w:styleId="DefaultParagraphFont">
     <w:name w:val="Default Paragraph Font"/>

</xml_diff>

<commit_message>
Working on the statistical part, Use normal distribution to explain or identify some information about your dataset. Trying to find the right dateset normally distributed
</commit_message>
<xml_diff>
--- a/CA1_Report.docx
+++ b/CA1_Report.docx
@@ -10960,34 +10960,7 @@
           <w:szCs w:val="24"/>
           <w:lang w:val="en-US"/>
         </w:rPr>
-        <w:t>3</w:t>
-      </w:r>
-      <w:r>
-        <w:rPr>
-          <w:rFonts w:ascii="Arial" w:hAnsi="Arial" w:cs="Arial"/>
-          <w:sz w:val="24"/>
-          <w:szCs w:val="24"/>
-          <w:lang w:val="en-US"/>
-        </w:rPr>
-        <w:t>.</w:t>
-      </w:r>
-      <w:r>
-        <w:rPr>
-          <w:rFonts w:ascii="Arial" w:hAnsi="Arial" w:cs="Arial"/>
-          <w:sz w:val="24"/>
-          <w:szCs w:val="24"/>
-          <w:lang w:val="en-US"/>
-        </w:rPr>
-        <w:t>2</w:t>
-      </w:r>
-      <w:r>
-        <w:rPr>
-          <w:rFonts w:ascii="Arial" w:hAnsi="Arial" w:cs="Arial"/>
-          <w:sz w:val="24"/>
-          <w:szCs w:val="24"/>
-          <w:lang w:val="en-US"/>
-        </w:rPr>
-        <w:t xml:space="preserve">. </w:t>
+        <w:t xml:space="preserve">3.2. </w:t>
       </w:r>
       <w:r>
         <w:rPr>
@@ -11310,6 +11283,7 @@
       <w:r>
         <w:rPr>
           <w:rFonts w:ascii="Times New Roman" w:hAnsi="Times New Roman" w:cs="Times New Roman"/>
+          <w:noProof/>
           <w:sz w:val="24"/>
           <w:szCs w:val="24"/>
           <w:lang w:val="en-US"/>
@@ -11378,16 +11352,7 @@
           <w:szCs w:val="24"/>
           <w:lang w:val="en-US"/>
         </w:rPr>
-        <w:t>2</w:t>
-      </w:r>
-      <w:r>
-        <w:rPr>
-          <w:rFonts w:ascii="Times New Roman" w:hAnsi="Times New Roman" w:cs="Times New Roman"/>
-          <w:sz w:val="24"/>
-          <w:szCs w:val="24"/>
-          <w:lang w:val="en-US"/>
-        </w:rPr>
-        <w:t>7</w:t>
+        <w:t>27</w:t>
       </w:r>
       <w:r>
         <w:rPr>
@@ -11405,16 +11370,7 @@
           <w:szCs w:val="24"/>
           <w:lang w:val="en-US"/>
         </w:rPr>
-        <w:t xml:space="preserve"> </w:t>
-      </w:r>
-      <w:r>
-        <w:rPr>
-          <w:rFonts w:ascii="Times New Roman" w:hAnsi="Times New Roman" w:cs="Times New Roman"/>
-          <w:sz w:val="24"/>
-          <w:szCs w:val="24"/>
-          <w:lang w:val="en-US"/>
-        </w:rPr>
-        <w:t>Binomial probability formula for the number of successes.</w:t>
+        <w:t xml:space="preserve"> Binomial probability formula for the number of successes.</w:t>
       </w:r>
     </w:p>
     <w:p>
@@ -11862,16 +11818,7 @@
           <w:szCs w:val="24"/>
           <w:lang w:val="en-US"/>
         </w:rPr>
-        <w:t xml:space="preserve">as </w:t>
-      </w:r>
-      <w:r>
-        <w:rPr>
-          <w:rFonts w:ascii="Times New Roman" w:hAnsi="Times New Roman" w:cs="Times New Roman"/>
-          <w:sz w:val="24"/>
-          <w:szCs w:val="24"/>
-          <w:lang w:val="en-US"/>
-        </w:rPr>
-        <w:t>“</w:t>
+        <w:t>as “</w:t>
       </w:r>
       <w:proofErr w:type="spellStart"/>
       <w:r>
@@ -11895,18 +11842,7 @@
           <w:szCs w:val="24"/>
           <w:lang w:val="en-US"/>
         </w:rPr>
-        <w:t>”</w:t>
-      </w:r>
-      <w:r>
-        <w:rPr>
-          <w:rFonts w:ascii="Times New Roman" w:hAnsi="Times New Roman" w:cs="Times New Roman"/>
-          <w:i/>
-          <w:iCs/>
-          <w:sz w:val="24"/>
-          <w:szCs w:val="24"/>
-          <w:lang w:val="en-US"/>
-        </w:rPr>
-        <w:t xml:space="preserve"> </w:t>
+        <w:t xml:space="preserve">” </w:t>
       </w:r>
       <w:r>
         <w:rPr>
@@ -12067,7 +12003,40 @@
           <w:szCs w:val="24"/>
           <w:lang w:val="en-US"/>
         </w:rPr>
-        <w:t>“Knowing that 4.85% of male emigrants hold post leaving cert. What is the probability of selecting four emigrants male holding leaving cert???</w:t>
+        <w:t xml:space="preserve">“Knowing that 4.85% of male emigrants hold post leaving cert. What is the probability of selecting four male </w:t>
+      </w:r>
+      <w:r>
+        <w:rPr>
+          <w:rFonts w:ascii="Times New Roman" w:hAnsi="Times New Roman" w:cs="Times New Roman"/>
+          <w:i/>
+          <w:iCs/>
+          <w:sz w:val="24"/>
+          <w:szCs w:val="24"/>
+          <w:lang w:val="en-US"/>
+        </w:rPr>
+        <w:t>emigrants</w:t>
+      </w:r>
+      <w:r>
+        <w:rPr>
+          <w:rFonts w:ascii="Times New Roman" w:hAnsi="Times New Roman" w:cs="Times New Roman"/>
+          <w:i/>
+          <w:iCs/>
+          <w:sz w:val="24"/>
+          <w:szCs w:val="24"/>
+          <w:lang w:val="en-US"/>
+        </w:rPr>
+        <w:t xml:space="preserve"> </w:t>
+      </w:r>
+      <w:r>
+        <w:rPr>
+          <w:rFonts w:ascii="Times New Roman" w:hAnsi="Times New Roman" w:cs="Times New Roman"/>
+          <w:i/>
+          <w:iCs/>
+          <w:sz w:val="24"/>
+          <w:szCs w:val="24"/>
+          <w:lang w:val="en-US"/>
+        </w:rPr>
+        <w:t>holding leaving cert???</w:t>
       </w:r>
     </w:p>
     <w:p>
@@ -12220,6 +12189,7 @@
       <w:r>
         <w:rPr>
           <w:rFonts w:ascii="Times New Roman" w:hAnsi="Times New Roman" w:cs="Times New Roman"/>
+          <w:noProof/>
           <w:sz w:val="24"/>
           <w:szCs w:val="24"/>
           <w:lang w:val="en-US"/>
@@ -12288,16 +12258,7 @@
           <w:szCs w:val="24"/>
           <w:lang w:val="en-US"/>
         </w:rPr>
-        <w:t>2</w:t>
-      </w:r>
-      <w:r>
-        <w:rPr>
-          <w:rFonts w:ascii="Times New Roman" w:hAnsi="Times New Roman" w:cs="Times New Roman"/>
-          <w:sz w:val="24"/>
-          <w:szCs w:val="24"/>
-          <w:lang w:val="en-US"/>
-        </w:rPr>
-        <w:t>8</w:t>
+        <w:t>28</w:t>
       </w:r>
       <w:r>
         <w:rPr>
@@ -12315,6 +12276,68 @@
           <w:szCs w:val="24"/>
           <w:lang w:val="en-US"/>
         </w:rPr>
+        <w:t xml:space="preserve"> Binomial distribution </w:t>
+      </w:r>
+      <w:r>
+        <w:rPr>
+          <w:rFonts w:ascii="Times New Roman" w:hAnsi="Times New Roman" w:cs="Times New Roman"/>
+          <w:sz w:val="24"/>
+          <w:szCs w:val="24"/>
+          <w:lang w:val="en-US"/>
+        </w:rPr>
+        <w:t>plot.</w:t>
+      </w:r>
+    </w:p>
+    <w:p>
+      <w:pPr>
+        <w:pStyle w:val="ListParagraph"/>
+        <w:rPr>
+          <w:rFonts w:ascii="Times New Roman" w:hAnsi="Times New Roman" w:cs="Times New Roman"/>
+          <w:sz w:val="24"/>
+          <w:szCs w:val="24"/>
+          <w:lang w:val="en-US"/>
+        </w:rPr>
+      </w:pPr>
+    </w:p>
+    <w:p>
+      <w:pPr>
+        <w:rPr>
+          <w:rFonts w:ascii="Times New Roman" w:hAnsi="Times New Roman" w:cs="Times New Roman"/>
+          <w:sz w:val="24"/>
+          <w:szCs w:val="24"/>
+          <w:lang w:val="en-US"/>
+        </w:rPr>
+      </w:pPr>
+      <w:bookmarkStart w:id="10" w:name="_Hlk149775216"/>
+      <w:r>
+        <w:rPr>
+          <w:rFonts w:ascii="Times New Roman" w:hAnsi="Times New Roman" w:cs="Times New Roman"/>
+          <w:sz w:val="24"/>
+          <w:szCs w:val="24"/>
+          <w:lang w:val="en-US"/>
+        </w:rPr>
+        <w:t xml:space="preserve">We can see that </w:t>
+      </w:r>
+      <w:r>
+        <w:rPr>
+          <w:rFonts w:ascii="Times New Roman" w:hAnsi="Times New Roman" w:cs="Times New Roman"/>
+          <w:i/>
+          <w:iCs/>
+          <w:sz w:val="24"/>
+          <w:szCs w:val="24"/>
+          <w:lang w:val="en-US"/>
+        </w:rPr>
+        <w:t>P(X=4) =</w:t>
+      </w:r>
+      <w:r>
+        <w:rPr>
+          <w:rFonts w:ascii="Times New Roman" w:hAnsi="Times New Roman" w:cs="Times New Roman"/>
+          <w:i/>
+          <w:iCs/>
+          <w:sz w:val="24"/>
+          <w:szCs w:val="24"/>
+          <w:lang w:val="en-US"/>
+        </w:rPr>
         <w:t xml:space="preserve"> </w:t>
       </w:r>
       <w:r>
@@ -12324,18 +12347,19 @@
           <w:szCs w:val="24"/>
           <w:lang w:val="en-US"/>
         </w:rPr>
-        <w:t xml:space="preserve">Binomial distribution </w:t>
-      </w:r>
-      <w:r>
-        <w:rPr>
-          <w:rFonts w:ascii="Times New Roman" w:hAnsi="Times New Roman" w:cs="Times New Roman"/>
-          <w:sz w:val="24"/>
-          <w:szCs w:val="24"/>
-          <w:lang w:val="en-US"/>
-        </w:rPr>
-        <w:t>plot.</w:t>
-      </w:r>
-    </w:p>
+        <w:t>8.71%</w:t>
+      </w:r>
+      <w:r>
+        <w:rPr>
+          <w:rFonts w:ascii="Times New Roman" w:hAnsi="Times New Roman" w:cs="Times New Roman"/>
+          <w:sz w:val="24"/>
+          <w:szCs w:val="24"/>
+          <w:lang w:val="en-US"/>
+        </w:rPr>
+        <w:t>.</w:t>
+      </w:r>
+    </w:p>
+    <w:bookmarkEnd w:id="10"/>
     <w:p>
       <w:pPr>
         <w:pStyle w:val="ListParagraph"/>
@@ -12350,32 +12374,254 @@
     <w:p>
       <w:pPr>
         <w:rPr>
-          <w:rFonts w:ascii="Times New Roman" w:hAnsi="Times New Roman" w:cs="Times New Roman"/>
-          <w:sz w:val="24"/>
-          <w:szCs w:val="24"/>
-          <w:lang w:val="en-US"/>
-        </w:rPr>
-      </w:pPr>
-      <w:bookmarkStart w:id="10" w:name="_Hlk149775216"/>
-      <w:r>
-        <w:rPr>
-          <w:rFonts w:ascii="Times New Roman" w:hAnsi="Times New Roman" w:cs="Times New Roman"/>
-          <w:sz w:val="24"/>
-          <w:szCs w:val="24"/>
-          <w:lang w:val="en-US"/>
-        </w:rPr>
-        <w:t xml:space="preserve">We can see that </w:t>
-      </w:r>
-      <w:r>
-        <w:rPr>
-          <w:rFonts w:ascii="Times New Roman" w:hAnsi="Times New Roman" w:cs="Times New Roman"/>
-          <w:i/>
-          <w:iCs/>
-          <w:sz w:val="24"/>
-          <w:szCs w:val="24"/>
-          <w:lang w:val="en-US"/>
-        </w:rPr>
-        <w:t>P(X=4)</w:t>
+          <w:rFonts w:ascii="Arial" w:hAnsi="Arial" w:cs="Arial"/>
+          <w:i/>
+          <w:iCs/>
+          <w:sz w:val="24"/>
+          <w:szCs w:val="24"/>
+          <w:lang w:val="en-US"/>
+        </w:rPr>
+      </w:pPr>
+      <w:r>
+        <w:rPr>
+          <w:rFonts w:ascii="Arial" w:hAnsi="Arial" w:cs="Arial"/>
+          <w:sz w:val="24"/>
+          <w:szCs w:val="24"/>
+          <w:lang w:val="en-US"/>
+        </w:rPr>
+        <w:t xml:space="preserve">3.2. </w:t>
+      </w:r>
+      <w:r>
+        <w:rPr>
+          <w:rFonts w:ascii="Arial" w:hAnsi="Arial" w:cs="Arial"/>
+          <w:i/>
+          <w:iCs/>
+          <w:sz w:val="24"/>
+          <w:szCs w:val="24"/>
+          <w:lang w:val="en-US"/>
+        </w:rPr>
+        <w:t>Binomial</w:t>
+      </w:r>
+    </w:p>
+    <w:p>
+      <w:pPr>
+        <w:rPr>
+          <w:rFonts w:ascii="Times New Roman" w:hAnsi="Times New Roman" w:cs="Times New Roman"/>
+          <w:sz w:val="24"/>
+          <w:szCs w:val="24"/>
+          <w:lang w:val="en-US"/>
+        </w:rPr>
+      </w:pPr>
+      <w:bookmarkStart w:id="11" w:name="_Hlk149775222"/>
+      <w:r>
+        <w:rPr>
+          <w:rFonts w:ascii="Times New Roman" w:hAnsi="Times New Roman" w:cs="Times New Roman"/>
+          <w:sz w:val="24"/>
+          <w:szCs w:val="24"/>
+          <w:lang w:val="en-US"/>
+        </w:rPr>
+        <w:t xml:space="preserve">In the other hand if we look at Poisson distribution, we have the mean as our parameter commonly denoted by </w:t>
+      </w:r>
+      <w:r>
+        <w:rPr>
+          <w:rFonts w:ascii="Times New Roman" w:hAnsi="Times New Roman" w:cs="Times New Roman"/>
+          <w:i/>
+          <w:iCs/>
+          <w:sz w:val="24"/>
+          <w:szCs w:val="24"/>
+          <w:lang w:val="en-US"/>
+        </w:rPr>
+        <w:t>λ</w:t>
+      </w:r>
+      <w:r>
+        <w:rPr>
+          <w:rFonts w:ascii="Times New Roman" w:hAnsi="Times New Roman" w:cs="Times New Roman"/>
+          <w:sz w:val="24"/>
+          <w:szCs w:val="24"/>
+          <w:lang w:val="en-US"/>
+        </w:rPr>
+        <w:t xml:space="preserve"> this is our probability. This distribution is not based on number of </w:t>
+      </w:r>
+      <w:r>
+        <w:rPr>
+          <w:rFonts w:ascii="Times New Roman" w:hAnsi="Times New Roman" w:cs="Times New Roman"/>
+          <w:sz w:val="24"/>
+          <w:szCs w:val="24"/>
+          <w:lang w:val="en-US"/>
+        </w:rPr>
+        <w:t>trials,</w:t>
+      </w:r>
+      <w:r>
+        <w:rPr>
+          <w:rFonts w:ascii="Times New Roman" w:hAnsi="Times New Roman" w:cs="Times New Roman"/>
+          <w:sz w:val="24"/>
+          <w:szCs w:val="24"/>
+          <w:lang w:val="en-US"/>
+        </w:rPr>
+        <w:t xml:space="preserve"> instead </w:t>
+      </w:r>
+      <w:r>
+        <w:rPr>
+          <w:rFonts w:ascii="Times New Roman" w:hAnsi="Times New Roman" w:cs="Times New Roman"/>
+          <w:sz w:val="24"/>
+          <w:szCs w:val="24"/>
+          <w:lang w:val="en-US"/>
+        </w:rPr>
+        <w:t xml:space="preserve">will use </w:t>
+      </w:r>
+      <w:r>
+        <w:rPr>
+          <w:rFonts w:ascii="Times New Roman" w:hAnsi="Times New Roman" w:cs="Times New Roman"/>
+          <w:sz w:val="24"/>
+          <w:szCs w:val="24"/>
+          <w:lang w:val="en-US"/>
+        </w:rPr>
+        <w:t>averages (Weiss et al., 2017, p.275).</w:t>
+      </w:r>
+    </w:p>
+    <w:p>
+      <w:pPr>
+        <w:rPr>
+          <w:rFonts w:ascii="Times New Roman" w:hAnsi="Times New Roman" w:cs="Times New Roman"/>
+          <w:sz w:val="24"/>
+          <w:szCs w:val="24"/>
+          <w:lang w:val="en-US"/>
+        </w:rPr>
+      </w:pPr>
+      <w:r>
+        <w:rPr>
+          <w:rFonts w:ascii="Times New Roman" w:hAnsi="Times New Roman" w:cs="Times New Roman"/>
+          <w:sz w:val="24"/>
+          <w:szCs w:val="24"/>
+          <w:lang w:val="en-US"/>
+        </w:rPr>
+        <w:t xml:space="preserve">For the case </w:t>
+      </w:r>
+      <w:r>
+        <w:rPr>
+          <w:rFonts w:ascii="Times New Roman" w:hAnsi="Times New Roman" w:cs="Times New Roman"/>
+          <w:sz w:val="24"/>
+          <w:szCs w:val="24"/>
+          <w:lang w:val="en-US"/>
+        </w:rPr>
+        <w:t>scenario I considered the same subset</w:t>
+      </w:r>
+      <w:r>
+        <w:rPr>
+          <w:rFonts w:ascii="Times New Roman" w:hAnsi="Times New Roman" w:cs="Times New Roman"/>
+          <w:sz w:val="24"/>
+          <w:szCs w:val="24"/>
+          <w:lang w:val="en-US"/>
+        </w:rPr>
+        <w:t xml:space="preserve"> as Binomial,</w:t>
+      </w:r>
+      <w:r>
+        <w:rPr>
+          <w:rFonts w:ascii="Times New Roman" w:hAnsi="Times New Roman" w:cs="Times New Roman"/>
+          <w:sz w:val="24"/>
+          <w:szCs w:val="24"/>
+          <w:lang w:val="en-US"/>
+        </w:rPr>
+        <w:t xml:space="preserve"> </w:t>
+      </w:r>
+      <w:r>
+        <w:rPr>
+          <w:rFonts w:ascii="Times New Roman" w:hAnsi="Times New Roman" w:cs="Times New Roman"/>
+          <w:sz w:val="24"/>
+          <w:szCs w:val="24"/>
+          <w:lang w:val="en-US"/>
+        </w:rPr>
+        <w:t>however I formulated a different su</w:t>
+      </w:r>
+      <w:r>
+        <w:rPr>
+          <w:rFonts w:ascii="Times New Roman" w:hAnsi="Times New Roman" w:cs="Times New Roman"/>
+          <w:sz w:val="24"/>
+          <w:szCs w:val="24"/>
+          <w:lang w:val="en-US"/>
+        </w:rPr>
+        <w:t>c</w:t>
+      </w:r>
+      <w:r>
+        <w:rPr>
+          <w:rFonts w:ascii="Times New Roman" w:hAnsi="Times New Roman" w:cs="Times New Roman"/>
+          <w:sz w:val="24"/>
+          <w:szCs w:val="24"/>
+          <w:lang w:val="en-US"/>
+        </w:rPr>
+        <w:t>cess</w:t>
+      </w:r>
+      <w:r>
+        <w:rPr>
+          <w:rFonts w:ascii="Times New Roman" w:hAnsi="Times New Roman" w:cs="Times New Roman"/>
+          <w:sz w:val="24"/>
+          <w:szCs w:val="24"/>
+          <w:lang w:val="en-US"/>
+        </w:rPr>
+        <w:t xml:space="preserve">: </w:t>
+      </w:r>
+      <w:r>
+        <w:rPr>
+          <w:rFonts w:ascii="Times New Roman" w:hAnsi="Times New Roman" w:cs="Times New Roman"/>
+          <w:i/>
+          <w:iCs/>
+          <w:sz w:val="24"/>
+          <w:szCs w:val="24"/>
+          <w:lang w:val="en-US"/>
+        </w:rPr>
+        <w:t xml:space="preserve">“Knowing that in average 15.15% of female emigrants hold third level </w:t>
+      </w:r>
+      <w:r>
+        <w:rPr>
+          <w:rFonts w:ascii="Times New Roman" w:hAnsi="Times New Roman" w:cs="Times New Roman"/>
+          <w:i/>
+          <w:iCs/>
+          <w:sz w:val="24"/>
+          <w:szCs w:val="24"/>
+          <w:lang w:val="en-US"/>
+        </w:rPr>
+        <w:lastRenderedPageBreak/>
+        <w:t>education. What is the probability of selecting less than twelve female emigrants holding third level education???</w:t>
+      </w:r>
+    </w:p>
+    <w:p>
+      <w:pPr>
+        <w:rPr>
+          <w:rFonts w:ascii="Times New Roman" w:hAnsi="Times New Roman" w:cs="Times New Roman"/>
+          <w:sz w:val="24"/>
+          <w:szCs w:val="24"/>
+          <w:lang w:val="en-US"/>
+        </w:rPr>
+      </w:pPr>
+      <w:r>
+        <w:rPr>
+          <w:rFonts w:ascii="Times New Roman" w:hAnsi="Times New Roman" w:cs="Times New Roman"/>
+          <w:sz w:val="24"/>
+          <w:szCs w:val="24"/>
+          <w:lang w:val="en-US"/>
+        </w:rPr>
+        <w:t>We have:</w:t>
+      </w:r>
+    </w:p>
+    <w:p>
+      <w:pPr>
+        <w:rPr>
+          <w:rFonts w:ascii="Times New Roman" w:hAnsi="Times New Roman" w:cs="Times New Roman"/>
+          <w:sz w:val="24"/>
+          <w:szCs w:val="24"/>
+          <w:lang w:val="en-US"/>
+        </w:rPr>
+      </w:pPr>
+      <w:r>
+        <w:rPr>
+          <w:rFonts w:ascii="Times New Roman" w:hAnsi="Times New Roman" w:cs="Times New Roman"/>
+          <w:i/>
+          <w:iCs/>
+          <w:sz w:val="24"/>
+          <w:szCs w:val="24"/>
+          <w:lang w:val="en-US"/>
+        </w:rPr>
+        <w:t>λ</w:t>
       </w:r>
       <w:r>
         <w:rPr>
@@ -12391,8 +12637,6 @@
       <w:r>
         <w:rPr>
           <w:rFonts w:ascii="Times New Roman" w:hAnsi="Times New Roman" w:cs="Times New Roman"/>
-          <w:i/>
-          <w:iCs/>
           <w:sz w:val="24"/>
           <w:szCs w:val="24"/>
           <w:lang w:val="en-US"/>
@@ -12406,137 +12650,37 @@
           <w:szCs w:val="24"/>
           <w:lang w:val="en-US"/>
         </w:rPr>
-        <w:t>8.71%</w:t>
-      </w:r>
-      <w:r>
-        <w:rPr>
-          <w:rFonts w:ascii="Times New Roman" w:hAnsi="Times New Roman" w:cs="Times New Roman"/>
-          <w:sz w:val="24"/>
-          <w:szCs w:val="24"/>
-          <w:lang w:val="en-US"/>
-        </w:rPr>
-        <w:t>.</w:t>
-      </w:r>
-    </w:p>
-    <w:bookmarkEnd w:id="10"/>
-    <w:p>
-      <w:pPr>
-        <w:pStyle w:val="ListParagraph"/>
-        <w:rPr>
-          <w:rFonts w:ascii="Times New Roman" w:hAnsi="Times New Roman" w:cs="Times New Roman"/>
-          <w:sz w:val="24"/>
-          <w:szCs w:val="24"/>
-          <w:lang w:val="en-US"/>
-        </w:rPr>
-      </w:pPr>
-    </w:p>
-    <w:p>
-      <w:pPr>
-        <w:rPr>
-          <w:rFonts w:ascii="Arial" w:hAnsi="Arial" w:cs="Arial"/>
-          <w:i/>
-          <w:iCs/>
-          <w:sz w:val="24"/>
-          <w:szCs w:val="24"/>
-          <w:lang w:val="en-US"/>
-        </w:rPr>
-      </w:pPr>
-      <w:r>
-        <w:rPr>
-          <w:rFonts w:ascii="Arial" w:hAnsi="Arial" w:cs="Arial"/>
-          <w:sz w:val="24"/>
-          <w:szCs w:val="24"/>
-          <w:lang w:val="en-US"/>
-        </w:rPr>
-        <w:t xml:space="preserve">3.2. </w:t>
-      </w:r>
-      <w:r>
-        <w:rPr>
-          <w:rFonts w:ascii="Arial" w:hAnsi="Arial" w:cs="Arial"/>
-          <w:i/>
-          <w:iCs/>
-          <w:sz w:val="24"/>
-          <w:szCs w:val="24"/>
-          <w:lang w:val="en-US"/>
-        </w:rPr>
-        <w:t>Binomial</w:t>
-      </w:r>
-    </w:p>
-    <w:p>
-      <w:pPr>
-        <w:rPr>
-          <w:rFonts w:ascii="Times New Roman" w:hAnsi="Times New Roman" w:cs="Times New Roman"/>
-          <w:sz w:val="24"/>
-          <w:szCs w:val="24"/>
-          <w:lang w:val="en-US"/>
-        </w:rPr>
-      </w:pPr>
-      <w:bookmarkStart w:id="11" w:name="_Hlk149775222"/>
-      <w:r>
-        <w:rPr>
-          <w:rFonts w:ascii="Times New Roman" w:hAnsi="Times New Roman" w:cs="Times New Roman"/>
-          <w:sz w:val="24"/>
-          <w:szCs w:val="24"/>
-          <w:lang w:val="en-US"/>
-        </w:rPr>
-        <w:t xml:space="preserve">In the other hand if we look at Poisson distribution, we have the mean as our parameter commonly denoted by </w:t>
-      </w:r>
-      <w:r>
-        <w:rPr>
-          <w:rFonts w:ascii="Times New Roman" w:hAnsi="Times New Roman" w:cs="Times New Roman"/>
-          <w:i/>
-          <w:iCs/>
-          <w:sz w:val="24"/>
-          <w:szCs w:val="24"/>
-          <w:lang w:val="en-US"/>
-        </w:rPr>
-        <w:t>λ</w:t>
-      </w:r>
-      <w:r>
-        <w:rPr>
-          <w:rFonts w:ascii="Times New Roman" w:hAnsi="Times New Roman" w:cs="Times New Roman"/>
-          <w:sz w:val="24"/>
-          <w:szCs w:val="24"/>
-          <w:lang w:val="en-US"/>
-        </w:rPr>
-        <w:t xml:space="preserve"> this is our probability. This distribution is not based on number of trials instead of averages (Weiss et al., 2017, p.275).</w:t>
-      </w:r>
-    </w:p>
-    <w:p>
-      <w:pPr>
-        <w:rPr>
-          <w:rFonts w:ascii="Times New Roman" w:hAnsi="Times New Roman" w:cs="Times New Roman"/>
-          <w:sz w:val="24"/>
-          <w:szCs w:val="24"/>
-          <w:lang w:val="en-US"/>
-        </w:rPr>
-      </w:pPr>
-      <w:r>
-        <w:rPr>
-          <w:rFonts w:ascii="Times New Roman" w:hAnsi="Times New Roman" w:cs="Times New Roman"/>
-          <w:sz w:val="24"/>
-          <w:szCs w:val="24"/>
-          <w:lang w:val="en-US"/>
-        </w:rPr>
-        <w:t xml:space="preserve">For the case </w:t>
-      </w:r>
-      <w:r>
-        <w:rPr>
-          <w:rFonts w:ascii="Times New Roman" w:hAnsi="Times New Roman" w:cs="Times New Roman"/>
-          <w:sz w:val="24"/>
-          <w:szCs w:val="24"/>
-          <w:lang w:val="en-US"/>
-        </w:rPr>
-        <w:t>scenario I considered the same subset</w:t>
-      </w:r>
-      <w:r>
-        <w:rPr>
-          <w:rFonts w:ascii="Times New Roman" w:hAnsi="Times New Roman" w:cs="Times New Roman"/>
-          <w:sz w:val="24"/>
-          <w:szCs w:val="24"/>
-          <w:lang w:val="en-US"/>
-        </w:rPr>
-        <w:t xml:space="preserve"> as Binomial,</w:t>
+        <w:t xml:space="preserve">15.15 </w:t>
+      </w:r>
+      <w:r>
+        <w:rPr>
+          <w:rFonts w:ascii="Times New Roman" w:hAnsi="Times New Roman" w:cs="Times New Roman"/>
+          <w:sz w:val="24"/>
+          <w:szCs w:val="24"/>
+          <w:lang w:val="en-US"/>
+        </w:rPr>
+        <w:t>%</w:t>
+      </w:r>
+    </w:p>
+    <w:p>
+      <w:pPr>
+        <w:rPr>
+          <w:rFonts w:ascii="Times New Roman" w:hAnsi="Times New Roman" w:cs="Times New Roman"/>
+          <w:sz w:val="24"/>
+          <w:szCs w:val="24"/>
+          <w:lang w:val="en-US"/>
+        </w:rPr>
+      </w:pPr>
+      <w:r>
+        <w:rPr>
+          <w:rFonts w:ascii="Times New Roman" w:hAnsi="Times New Roman" w:cs="Times New Roman"/>
+          <w:i/>
+          <w:iCs/>
+          <w:sz w:val="24"/>
+          <w:szCs w:val="24"/>
+          <w:lang w:val="en-US"/>
+        </w:rPr>
+        <w:t>x =</w:t>
       </w:r>
       <w:r>
         <w:rPr>
@@ -12554,276 +12698,6 @@
           <w:szCs w:val="24"/>
           <w:lang w:val="en-US"/>
         </w:rPr>
-        <w:t xml:space="preserve">however I formulated a different </w:t>
-      </w:r>
-      <w:proofErr w:type="spellStart"/>
-      <w:r>
-        <w:rPr>
-          <w:rFonts w:ascii="Times New Roman" w:hAnsi="Times New Roman" w:cs="Times New Roman"/>
-          <w:sz w:val="24"/>
-          <w:szCs w:val="24"/>
-          <w:lang w:val="en-US"/>
-        </w:rPr>
-        <w:t>sucess</w:t>
-      </w:r>
-      <w:proofErr w:type="spellEnd"/>
-      <w:r>
-        <w:rPr>
-          <w:rFonts w:ascii="Times New Roman" w:hAnsi="Times New Roman" w:cs="Times New Roman"/>
-          <w:sz w:val="24"/>
-          <w:szCs w:val="24"/>
-          <w:lang w:val="en-US"/>
-        </w:rPr>
-        <w:t xml:space="preserve">: </w:t>
-      </w:r>
-      <w:r>
-        <w:rPr>
-          <w:rFonts w:ascii="Times New Roman" w:hAnsi="Times New Roman" w:cs="Times New Roman"/>
-          <w:i/>
-          <w:iCs/>
-          <w:sz w:val="24"/>
-          <w:szCs w:val="24"/>
-          <w:lang w:val="en-US"/>
-        </w:rPr>
-        <w:t xml:space="preserve">“Knowing that </w:t>
-      </w:r>
-      <w:r>
-        <w:rPr>
-          <w:rFonts w:ascii="Times New Roman" w:hAnsi="Times New Roman" w:cs="Times New Roman"/>
-          <w:i/>
-          <w:iCs/>
-          <w:sz w:val="24"/>
-          <w:szCs w:val="24"/>
-          <w:lang w:val="en-US"/>
-        </w:rPr>
-        <w:t>in average 15.15</w:t>
-      </w:r>
-      <w:r>
-        <w:rPr>
-          <w:rFonts w:ascii="Times New Roman" w:hAnsi="Times New Roman" w:cs="Times New Roman"/>
-          <w:i/>
-          <w:iCs/>
-          <w:sz w:val="24"/>
-          <w:szCs w:val="24"/>
-          <w:lang w:val="en-US"/>
-        </w:rPr>
-        <w:t xml:space="preserve">% of </w:t>
-      </w:r>
-      <w:r>
-        <w:rPr>
-          <w:rFonts w:ascii="Times New Roman" w:hAnsi="Times New Roman" w:cs="Times New Roman"/>
-          <w:i/>
-          <w:iCs/>
-          <w:sz w:val="24"/>
-          <w:szCs w:val="24"/>
-          <w:lang w:val="en-US"/>
-        </w:rPr>
-        <w:t>female</w:t>
-      </w:r>
-      <w:r>
-        <w:rPr>
-          <w:rFonts w:ascii="Times New Roman" w:hAnsi="Times New Roman" w:cs="Times New Roman"/>
-          <w:i/>
-          <w:iCs/>
-          <w:sz w:val="24"/>
-          <w:szCs w:val="24"/>
-          <w:lang w:val="en-US"/>
-        </w:rPr>
-        <w:t xml:space="preserve"> emigrants hold </w:t>
-      </w:r>
-      <w:r>
-        <w:rPr>
-          <w:rFonts w:ascii="Times New Roman" w:hAnsi="Times New Roman" w:cs="Times New Roman"/>
-          <w:i/>
-          <w:iCs/>
-          <w:sz w:val="24"/>
-          <w:szCs w:val="24"/>
-          <w:lang w:val="en-US"/>
-        </w:rPr>
-        <w:t xml:space="preserve">third level </w:t>
-      </w:r>
-      <w:r>
-        <w:rPr>
-          <w:rFonts w:ascii="Times New Roman" w:hAnsi="Times New Roman" w:cs="Times New Roman"/>
-          <w:i/>
-          <w:iCs/>
-          <w:sz w:val="24"/>
-          <w:szCs w:val="24"/>
-          <w:lang w:val="en-US"/>
-        </w:rPr>
-        <w:lastRenderedPageBreak/>
-        <w:t>education</w:t>
-      </w:r>
-      <w:r>
-        <w:rPr>
-          <w:rFonts w:ascii="Times New Roman" w:hAnsi="Times New Roman" w:cs="Times New Roman"/>
-          <w:i/>
-          <w:iCs/>
-          <w:sz w:val="24"/>
-          <w:szCs w:val="24"/>
-          <w:lang w:val="en-US"/>
-        </w:rPr>
-        <w:t xml:space="preserve">. What is the probability of selecting </w:t>
-      </w:r>
-      <w:r>
-        <w:rPr>
-          <w:rFonts w:ascii="Times New Roman" w:hAnsi="Times New Roman" w:cs="Times New Roman"/>
-          <w:i/>
-          <w:iCs/>
-          <w:sz w:val="24"/>
-          <w:szCs w:val="24"/>
-          <w:lang w:val="en-US"/>
-        </w:rPr>
-        <w:t>less than twelve</w:t>
-      </w:r>
-      <w:r>
-        <w:rPr>
-          <w:rFonts w:ascii="Times New Roman" w:hAnsi="Times New Roman" w:cs="Times New Roman"/>
-          <w:i/>
-          <w:iCs/>
-          <w:sz w:val="24"/>
-          <w:szCs w:val="24"/>
-          <w:lang w:val="en-US"/>
-        </w:rPr>
-        <w:t xml:space="preserve"> female emigrants hold</w:t>
-      </w:r>
-      <w:r>
-        <w:rPr>
-          <w:rFonts w:ascii="Times New Roman" w:hAnsi="Times New Roman" w:cs="Times New Roman"/>
-          <w:i/>
-          <w:iCs/>
-          <w:sz w:val="24"/>
-          <w:szCs w:val="24"/>
-          <w:lang w:val="en-US"/>
-        </w:rPr>
-        <w:t>ing</w:t>
-      </w:r>
-      <w:r>
-        <w:rPr>
-          <w:rFonts w:ascii="Times New Roman" w:hAnsi="Times New Roman" w:cs="Times New Roman"/>
-          <w:i/>
-          <w:iCs/>
-          <w:sz w:val="24"/>
-          <w:szCs w:val="24"/>
-          <w:lang w:val="en-US"/>
-        </w:rPr>
-        <w:t xml:space="preserve"> third level education???</w:t>
-      </w:r>
-    </w:p>
-    <w:p>
-      <w:pPr>
-        <w:rPr>
-          <w:rFonts w:ascii="Times New Roman" w:hAnsi="Times New Roman" w:cs="Times New Roman"/>
-          <w:sz w:val="24"/>
-          <w:szCs w:val="24"/>
-          <w:lang w:val="en-US"/>
-        </w:rPr>
-      </w:pPr>
-      <w:r>
-        <w:rPr>
-          <w:rFonts w:ascii="Times New Roman" w:hAnsi="Times New Roman" w:cs="Times New Roman"/>
-          <w:sz w:val="24"/>
-          <w:szCs w:val="24"/>
-          <w:lang w:val="en-US"/>
-        </w:rPr>
-        <w:t>We have:</w:t>
-      </w:r>
-    </w:p>
-    <w:p>
-      <w:pPr>
-        <w:rPr>
-          <w:rFonts w:ascii="Times New Roman" w:hAnsi="Times New Roman" w:cs="Times New Roman"/>
-          <w:sz w:val="24"/>
-          <w:szCs w:val="24"/>
-          <w:lang w:val="en-US"/>
-        </w:rPr>
-      </w:pPr>
-      <w:r>
-        <w:rPr>
-          <w:rFonts w:ascii="Times New Roman" w:hAnsi="Times New Roman" w:cs="Times New Roman"/>
-          <w:i/>
-          <w:iCs/>
-          <w:sz w:val="24"/>
-          <w:szCs w:val="24"/>
-          <w:lang w:val="en-US"/>
-        </w:rPr>
-        <w:t>λ</w:t>
-      </w:r>
-      <w:r>
-        <w:rPr>
-          <w:rFonts w:ascii="Times New Roman" w:hAnsi="Times New Roman" w:cs="Times New Roman"/>
-          <w:i/>
-          <w:iCs/>
-          <w:sz w:val="24"/>
-          <w:szCs w:val="24"/>
-          <w:lang w:val="en-US"/>
-        </w:rPr>
-        <w:t xml:space="preserve"> =</w:t>
-      </w:r>
-      <w:r>
-        <w:rPr>
-          <w:rFonts w:ascii="Times New Roman" w:hAnsi="Times New Roman" w:cs="Times New Roman"/>
-          <w:sz w:val="24"/>
-          <w:szCs w:val="24"/>
-          <w:lang w:val="en-US"/>
-        </w:rPr>
-        <w:t xml:space="preserve"> </w:t>
-      </w:r>
-      <w:r>
-        <w:rPr>
-          <w:rFonts w:ascii="Times New Roman" w:hAnsi="Times New Roman" w:cs="Times New Roman"/>
-          <w:sz w:val="24"/>
-          <w:szCs w:val="24"/>
-          <w:lang w:val="en-US"/>
-        </w:rPr>
-        <w:t xml:space="preserve">15.15 </w:t>
-      </w:r>
-      <w:r>
-        <w:rPr>
-          <w:rFonts w:ascii="Times New Roman" w:hAnsi="Times New Roman" w:cs="Times New Roman"/>
-          <w:sz w:val="24"/>
-          <w:szCs w:val="24"/>
-          <w:lang w:val="en-US"/>
-        </w:rPr>
-        <w:t>%</w:t>
-      </w:r>
-    </w:p>
-    <w:p>
-      <w:pPr>
-        <w:rPr>
-          <w:rFonts w:ascii="Times New Roman" w:hAnsi="Times New Roman" w:cs="Times New Roman"/>
-          <w:sz w:val="24"/>
-          <w:szCs w:val="24"/>
-          <w:lang w:val="en-US"/>
-        </w:rPr>
-      </w:pPr>
-      <w:r>
-        <w:rPr>
-          <w:rFonts w:ascii="Times New Roman" w:hAnsi="Times New Roman" w:cs="Times New Roman"/>
-          <w:i/>
-          <w:iCs/>
-          <w:sz w:val="24"/>
-          <w:szCs w:val="24"/>
-          <w:lang w:val="en-US"/>
-        </w:rPr>
-        <w:t>x =</w:t>
-      </w:r>
-      <w:r>
-        <w:rPr>
-          <w:rFonts w:ascii="Times New Roman" w:hAnsi="Times New Roman" w:cs="Times New Roman"/>
-          <w:sz w:val="24"/>
-          <w:szCs w:val="24"/>
-          <w:lang w:val="en-US"/>
-        </w:rPr>
-        <w:t xml:space="preserve"> </w:t>
-      </w:r>
-      <w:r>
-        <w:rPr>
-          <w:rFonts w:ascii="Times New Roman" w:hAnsi="Times New Roman" w:cs="Times New Roman"/>
-          <w:sz w:val="24"/>
-          <w:szCs w:val="24"/>
-          <w:lang w:val="en-US"/>
-        </w:rPr>
         <w:t>12</w:t>
       </w:r>
       <w:r>
@@ -12867,6 +12741,7 @@
       <w:r>
         <w:rPr>
           <w:rFonts w:ascii="Times New Roman" w:hAnsi="Times New Roman" w:cs="Times New Roman"/>
+          <w:noProof/>
           <w:sz w:val="24"/>
           <w:szCs w:val="24"/>
           <w:lang w:val="en-US"/>
@@ -13025,6 +12900,116 @@
           <w:szCs w:val="24"/>
           <w:lang w:val="en-US"/>
         </w:rPr>
+        <w:t xml:space="preserve"> = 25.53%.</w:t>
+      </w:r>
+    </w:p>
+    <w:bookmarkEnd w:id="12"/>
+    <w:p>
+      <w:pPr>
+        <w:pStyle w:val="ListParagraph"/>
+        <w:rPr>
+          <w:rFonts w:ascii="Times New Roman" w:hAnsi="Times New Roman" w:cs="Times New Roman"/>
+          <w:sz w:val="24"/>
+          <w:szCs w:val="24"/>
+          <w:lang w:val="en-US"/>
+        </w:rPr>
+      </w:pPr>
+    </w:p>
+    <w:p>
+      <w:pPr>
+        <w:pStyle w:val="ListParagraph"/>
+        <w:rPr>
+          <w:rFonts w:ascii="Times New Roman" w:hAnsi="Times New Roman" w:cs="Times New Roman"/>
+          <w:sz w:val="24"/>
+          <w:szCs w:val="24"/>
+          <w:lang w:val="en-US"/>
+        </w:rPr>
+      </w:pPr>
+    </w:p>
+    <w:p>
+      <w:pPr>
+        <w:rPr>
+          <w:rFonts w:ascii="Arial" w:hAnsi="Arial" w:cs="Arial"/>
+          <w:i/>
+          <w:iCs/>
+          <w:sz w:val="24"/>
+          <w:szCs w:val="24"/>
+          <w:lang w:val="en-US"/>
+        </w:rPr>
+      </w:pPr>
+      <w:r>
+        <w:rPr>
+          <w:rFonts w:ascii="Arial" w:hAnsi="Arial" w:cs="Arial"/>
+          <w:sz w:val="24"/>
+          <w:szCs w:val="24"/>
+          <w:lang w:val="en-US"/>
+        </w:rPr>
+        <w:t>3.</w:t>
+      </w:r>
+      <w:r>
+        <w:rPr>
+          <w:rFonts w:ascii="Arial" w:hAnsi="Arial" w:cs="Arial"/>
+          <w:sz w:val="24"/>
+          <w:szCs w:val="24"/>
+          <w:lang w:val="en-US"/>
+        </w:rPr>
+        <w:t>3</w:t>
+      </w:r>
+      <w:r>
+        <w:rPr>
+          <w:rFonts w:ascii="Arial" w:hAnsi="Arial" w:cs="Arial"/>
+          <w:sz w:val="24"/>
+          <w:szCs w:val="24"/>
+          <w:lang w:val="en-US"/>
+        </w:rPr>
+        <w:t xml:space="preserve">. </w:t>
+      </w:r>
+      <w:r>
+        <w:rPr>
+          <w:rFonts w:ascii="Arial" w:hAnsi="Arial" w:cs="Arial"/>
+          <w:i/>
+          <w:iCs/>
+          <w:sz w:val="24"/>
+          <w:szCs w:val="24"/>
+          <w:lang w:val="en-US"/>
+        </w:rPr>
+        <w:t>Increasing sample size for Binomial and Poisson distributions.</w:t>
+      </w:r>
+    </w:p>
+    <w:p>
+      <w:pPr>
+        <w:rPr>
+          <w:rFonts w:ascii="Times New Roman" w:hAnsi="Times New Roman" w:cs="Times New Roman"/>
+          <w:sz w:val="24"/>
+          <w:szCs w:val="24"/>
+          <w:lang w:val="en-US"/>
+        </w:rPr>
+      </w:pPr>
+      <w:r>
+        <w:rPr>
+          <w:rFonts w:ascii="Times New Roman" w:hAnsi="Times New Roman" w:cs="Times New Roman"/>
+          <w:sz w:val="24"/>
+          <w:szCs w:val="24"/>
+          <w:lang w:val="en-US"/>
+        </w:rPr>
+        <w:t>I have increased</w:t>
+      </w:r>
+      <w:r>
+        <w:rPr>
+          <w:rFonts w:ascii="Times New Roman" w:hAnsi="Times New Roman" w:cs="Times New Roman"/>
+          <w:sz w:val="24"/>
+          <w:szCs w:val="24"/>
+          <w:lang w:val="en-US"/>
+        </w:rPr>
+        <w:t xml:space="preserve"> the size sample</w:t>
+      </w:r>
+      <w:r>
+        <w:rPr>
+          <w:rFonts w:ascii="Times New Roman" w:hAnsi="Times New Roman" w:cs="Times New Roman"/>
+          <w:sz w:val="24"/>
+          <w:szCs w:val="24"/>
+          <w:lang w:val="en-US"/>
+        </w:rPr>
         <w:t xml:space="preserve"> </w:t>
       </w:r>
       <w:r>
@@ -13034,37 +13019,27 @@
           <w:szCs w:val="24"/>
           <w:lang w:val="en-US"/>
         </w:rPr>
-        <w:t xml:space="preserve">= </w:t>
-      </w:r>
-      <w:r>
-        <w:rPr>
-          <w:rFonts w:ascii="Times New Roman" w:hAnsi="Times New Roman" w:cs="Times New Roman"/>
-          <w:sz w:val="24"/>
-          <w:szCs w:val="24"/>
-          <w:lang w:val="en-US"/>
-        </w:rPr>
-        <w:t>25.53</w:t>
-      </w:r>
-      <w:r>
-        <w:rPr>
-          <w:rFonts w:ascii="Times New Roman" w:hAnsi="Times New Roman" w:cs="Times New Roman"/>
-          <w:sz w:val="24"/>
-          <w:szCs w:val="24"/>
-          <w:lang w:val="en-US"/>
-        </w:rPr>
-        <w:t>%</w:t>
-      </w:r>
-      <w:r>
-        <w:rPr>
-          <w:rFonts w:ascii="Times New Roman" w:hAnsi="Times New Roman" w:cs="Times New Roman"/>
-          <w:sz w:val="24"/>
-          <w:szCs w:val="24"/>
-          <w:lang w:val="en-US"/>
-        </w:rPr>
-        <w:t>.</w:t>
-      </w:r>
-    </w:p>
-    <w:bookmarkEnd w:id="12"/>
+        <w:t xml:space="preserve">in both </w:t>
+      </w:r>
+      <w:r>
+        <w:rPr>
+          <w:rFonts w:ascii="Times New Roman" w:hAnsi="Times New Roman" w:cs="Times New Roman"/>
+          <w:sz w:val="24"/>
+          <w:szCs w:val="24"/>
+          <w:lang w:val="en-US"/>
+        </w:rPr>
+        <w:t>distributions</w:t>
+      </w:r>
+      <w:r>
+        <w:rPr>
+          <w:rFonts w:ascii="Times New Roman" w:hAnsi="Times New Roman" w:cs="Times New Roman"/>
+          <w:sz w:val="24"/>
+          <w:szCs w:val="24"/>
+          <w:lang w:val="en-US"/>
+        </w:rPr>
+        <w:t>, starting with Binomial:</w:t>
+      </w:r>
+    </w:p>
     <w:p>
       <w:pPr>
         <w:pStyle w:val="ListParagraph"/>
@@ -13078,82 +13053,6 @@
     </w:p>
     <w:p>
       <w:pPr>
-        <w:pStyle w:val="ListParagraph"/>
-        <w:rPr>
-          <w:rFonts w:ascii="Times New Roman" w:hAnsi="Times New Roman" w:cs="Times New Roman"/>
-          <w:sz w:val="24"/>
-          <w:szCs w:val="24"/>
-          <w:lang w:val="en-US"/>
-        </w:rPr>
-      </w:pPr>
-    </w:p>
-    <w:p>
-      <w:pPr>
-        <w:rPr>
-          <w:rFonts w:ascii="Arial" w:hAnsi="Arial" w:cs="Arial"/>
-          <w:i/>
-          <w:iCs/>
-          <w:sz w:val="24"/>
-          <w:szCs w:val="24"/>
-          <w:lang w:val="en-US"/>
-        </w:rPr>
-      </w:pPr>
-      <w:r>
-        <w:rPr>
-          <w:rFonts w:ascii="Arial" w:hAnsi="Arial" w:cs="Arial"/>
-          <w:sz w:val="24"/>
-          <w:szCs w:val="24"/>
-          <w:lang w:val="en-US"/>
-        </w:rPr>
-        <w:t xml:space="preserve">3.2. </w:t>
-      </w:r>
-      <w:r>
-        <w:rPr>
-          <w:rFonts w:ascii="Arial" w:hAnsi="Arial" w:cs="Arial"/>
-          <w:i/>
-          <w:iCs/>
-          <w:sz w:val="24"/>
-          <w:szCs w:val="24"/>
-          <w:lang w:val="en-US"/>
-        </w:rPr>
-        <w:t>Increasing sample size for Binomial and Poisson distributions.</w:t>
-      </w:r>
-    </w:p>
-    <w:p>
-      <w:pPr>
-        <w:pStyle w:val="ListParagraph"/>
-        <w:rPr>
-          <w:rFonts w:ascii="Times New Roman" w:hAnsi="Times New Roman" w:cs="Times New Roman"/>
-          <w:sz w:val="24"/>
-          <w:szCs w:val="24"/>
-          <w:lang w:val="en-US"/>
-        </w:rPr>
-      </w:pPr>
-    </w:p>
-    <w:p>
-      <w:pPr>
-        <w:pStyle w:val="ListParagraph"/>
-        <w:rPr>
-          <w:rFonts w:ascii="Times New Roman" w:hAnsi="Times New Roman" w:cs="Times New Roman"/>
-          <w:sz w:val="24"/>
-          <w:szCs w:val="24"/>
-          <w:lang w:val="en-US"/>
-        </w:rPr>
-      </w:pPr>
-    </w:p>
-    <w:p>
-      <w:pPr>
-        <w:pStyle w:val="ListParagraph"/>
-        <w:rPr>
-          <w:rFonts w:ascii="Times New Roman" w:hAnsi="Times New Roman" w:cs="Times New Roman"/>
-          <w:sz w:val="24"/>
-          <w:szCs w:val="24"/>
-          <w:lang w:val="en-US"/>
-        </w:rPr>
-      </w:pPr>
-    </w:p>
-    <w:p>
-      <w:pPr>
         <w:jc w:val="center"/>
         <w:rPr>
           <w:rFonts w:ascii="Times New Roman" w:hAnsi="Times New Roman" w:cs="Times New Roman"/>
@@ -13165,6 +13064,574 @@
     </w:p>
     <w:p>
       <w:pPr>
+        <w:jc w:val="center"/>
+        <w:rPr>
+          <w:rFonts w:ascii="Times New Roman" w:hAnsi="Times New Roman" w:cs="Times New Roman"/>
+          <w:sz w:val="24"/>
+          <w:szCs w:val="24"/>
+          <w:lang w:val="en-US"/>
+        </w:rPr>
+      </w:pPr>
+      <w:r>
+        <w:rPr>
+          <w:rFonts w:ascii="Times New Roman" w:hAnsi="Times New Roman" w:cs="Times New Roman"/>
+          <w:sz w:val="24"/>
+          <w:szCs w:val="24"/>
+          <w:lang w:val="en-US"/>
+        </w:rPr>
+        <w:lastRenderedPageBreak/>
+        <w:drawing>
+          <wp:inline distT="0" distB="0" distL="0" distR="0" wp14:anchorId="3C452A21" wp14:editId="5DABB0C7">
+            <wp:extent cx="4466174" cy="3132161"/>
+            <wp:effectExtent l="0" t="0" r="0" b="0"/>
+            <wp:docPr id="1636336604" name="Picture 1" descr="A graph of a number of male emigrants with leaves with Ryugyong Hotel in the background&#10;&#10;Description automatically generated"/>
+            <wp:cNvGraphicFramePr>
+              <a:graphicFrameLocks xmlns:a="http://schemas.openxmlformats.org/drawingml/2006/main" noChangeAspect="1"/>
+            </wp:cNvGraphicFramePr>
+            <a:graphic xmlns:a="http://schemas.openxmlformats.org/drawingml/2006/main">
+              <a:graphicData uri="http://schemas.openxmlformats.org/drawingml/2006/picture">
+                <pic:pic xmlns:pic="http://schemas.openxmlformats.org/drawingml/2006/picture">
+                  <pic:nvPicPr>
+                    <pic:cNvPr id="1636336604" name="Picture 1" descr="A graph of a number of male emigrants with leaves with Ryugyong Hotel in the background&#10;&#10;Description automatically generated"/>
+                    <pic:cNvPicPr/>
+                  </pic:nvPicPr>
+                  <pic:blipFill>
+                    <a:blip r:embed="rId38"/>
+                    <a:stretch>
+                      <a:fillRect/>
+                    </a:stretch>
+                  </pic:blipFill>
+                  <pic:spPr>
+                    <a:xfrm>
+                      <a:off x="0" y="0"/>
+                      <a:ext cx="4474822" cy="3138226"/>
+                    </a:xfrm>
+                    <a:prstGeom prst="rect">
+                      <a:avLst/>
+                    </a:prstGeom>
+                  </pic:spPr>
+                </pic:pic>
+              </a:graphicData>
+            </a:graphic>
+          </wp:inline>
+        </w:drawing>
+      </w:r>
+    </w:p>
+    <w:p>
+      <w:pPr>
+        <w:jc w:val="center"/>
+        <w:rPr>
+          <w:rFonts w:ascii="Times New Roman" w:hAnsi="Times New Roman" w:cs="Times New Roman"/>
+          <w:sz w:val="24"/>
+          <w:szCs w:val="24"/>
+          <w:lang w:val="en-US"/>
+        </w:rPr>
+      </w:pPr>
+      <w:r>
+        <w:rPr>
+          <w:rFonts w:ascii="Times New Roman" w:hAnsi="Times New Roman" w:cs="Times New Roman"/>
+          <w:sz w:val="24"/>
+          <w:szCs w:val="24"/>
+          <w:lang w:val="en-US"/>
+        </w:rPr>
+        <w:t xml:space="preserve">Figure </w:t>
+      </w:r>
+      <w:r>
+        <w:rPr>
+          <w:rFonts w:ascii="Times New Roman" w:hAnsi="Times New Roman" w:cs="Times New Roman"/>
+          <w:sz w:val="24"/>
+          <w:szCs w:val="24"/>
+          <w:lang w:val="en-US"/>
+        </w:rPr>
+        <w:t>30</w:t>
+      </w:r>
+      <w:r>
+        <w:rPr>
+          <w:rFonts w:ascii="Times New Roman" w:hAnsi="Times New Roman" w:cs="Times New Roman"/>
+          <w:sz w:val="24"/>
+          <w:szCs w:val="24"/>
+          <w:lang w:val="en-US"/>
+        </w:rPr>
+        <w:t xml:space="preserve">: </w:t>
+      </w:r>
+      <w:r>
+        <w:rPr>
+          <w:rFonts w:ascii="Times New Roman" w:hAnsi="Times New Roman" w:cs="Times New Roman"/>
+          <w:sz w:val="24"/>
+          <w:szCs w:val="24"/>
+          <w:lang w:val="en-US"/>
+        </w:rPr>
+        <w:t>Binomial</w:t>
+      </w:r>
+      <w:r>
+        <w:rPr>
+          <w:rFonts w:ascii="Times New Roman" w:hAnsi="Times New Roman" w:cs="Times New Roman"/>
+          <w:sz w:val="24"/>
+          <w:szCs w:val="24"/>
+          <w:lang w:val="en-US"/>
+        </w:rPr>
+        <w:t xml:space="preserve"> distribution plot.</w:t>
+      </w:r>
+    </w:p>
+    <w:p>
+      <w:pPr>
+        <w:rPr>
+          <w:rFonts w:ascii="Times New Roman" w:hAnsi="Times New Roman" w:cs="Times New Roman"/>
+          <w:sz w:val="24"/>
+          <w:szCs w:val="24"/>
+          <w:lang w:val="en-US"/>
+        </w:rPr>
+      </w:pPr>
+      <w:r>
+        <w:rPr>
+          <w:rFonts w:ascii="Times New Roman" w:hAnsi="Times New Roman" w:cs="Times New Roman"/>
+          <w:sz w:val="24"/>
+          <w:szCs w:val="24"/>
+          <w:lang w:val="en-US"/>
+        </w:rPr>
+        <w:t xml:space="preserve">Having increased the </w:t>
+      </w:r>
+      <w:r>
+        <w:rPr>
+          <w:rFonts w:ascii="Times New Roman" w:hAnsi="Times New Roman" w:cs="Times New Roman"/>
+          <w:i/>
+          <w:iCs/>
+          <w:sz w:val="24"/>
+          <w:szCs w:val="24"/>
+          <w:lang w:val="en-US"/>
+        </w:rPr>
+        <w:t>n</w:t>
+      </w:r>
+      <w:r>
+        <w:rPr>
+          <w:rFonts w:ascii="Times New Roman" w:hAnsi="Times New Roman" w:cs="Times New Roman"/>
+          <w:i/>
+          <w:iCs/>
+          <w:sz w:val="24"/>
+          <w:szCs w:val="24"/>
+          <w:lang w:val="en-US"/>
+        </w:rPr>
+        <w:t xml:space="preserve"> </w:t>
+      </w:r>
+      <w:r>
+        <w:rPr>
+          <w:rFonts w:ascii="Times New Roman" w:hAnsi="Times New Roman" w:cs="Times New Roman"/>
+          <w:sz w:val="24"/>
+          <w:szCs w:val="24"/>
+          <w:lang w:val="en-US"/>
+        </w:rPr>
+        <w:t xml:space="preserve">to 300 probabilities for the </w:t>
+      </w:r>
+      <w:r>
+        <w:rPr>
+          <w:rFonts w:ascii="Times New Roman" w:hAnsi="Times New Roman" w:cs="Times New Roman"/>
+          <w:sz w:val="24"/>
+          <w:szCs w:val="24"/>
+          <w:lang w:val="en-US"/>
+        </w:rPr>
+        <w:t xml:space="preserve">number of successes </w:t>
+      </w:r>
+      <w:r>
+        <w:rPr>
+          <w:rFonts w:ascii="Times New Roman" w:hAnsi="Times New Roman" w:cs="Times New Roman"/>
+          <w:i/>
+          <w:iCs/>
+          <w:sz w:val="24"/>
+          <w:szCs w:val="24"/>
+          <w:lang w:val="en-US"/>
+        </w:rPr>
+        <w:t xml:space="preserve">x = </w:t>
+      </w:r>
+      <w:r>
+        <w:rPr>
+          <w:rFonts w:ascii="Times New Roman" w:hAnsi="Times New Roman" w:cs="Times New Roman"/>
+          <w:sz w:val="24"/>
+          <w:szCs w:val="24"/>
+          <w:lang w:val="en-US"/>
+        </w:rPr>
+        <w:t xml:space="preserve">4 have decreased from </w:t>
+      </w:r>
+      <w:r>
+        <w:rPr>
+          <w:rFonts w:ascii="Times New Roman" w:hAnsi="Times New Roman" w:cs="Times New Roman"/>
+          <w:sz w:val="24"/>
+          <w:szCs w:val="24"/>
+          <w:lang w:val="en-US"/>
+        </w:rPr>
+        <w:t>8.71%</w:t>
+      </w:r>
+      <w:r>
+        <w:rPr>
+          <w:rFonts w:ascii="Times New Roman" w:hAnsi="Times New Roman" w:cs="Times New Roman"/>
+          <w:sz w:val="24"/>
+          <w:szCs w:val="24"/>
+          <w:lang w:val="en-US"/>
+        </w:rPr>
+        <w:t xml:space="preserve"> to </w:t>
+      </w:r>
+      <w:r>
+        <w:rPr>
+          <w:rFonts w:ascii="Times New Roman" w:hAnsi="Times New Roman" w:cs="Times New Roman"/>
+          <w:sz w:val="24"/>
+          <w:szCs w:val="24"/>
+          <w:lang w:val="en-US"/>
+        </w:rPr>
+        <w:t xml:space="preserve">0.083%. </w:t>
+      </w:r>
+      <w:r>
+        <w:rPr>
+          <w:rFonts w:ascii="Times New Roman" w:hAnsi="Times New Roman" w:cs="Times New Roman"/>
+          <w:sz w:val="24"/>
+          <w:szCs w:val="24"/>
+          <w:lang w:val="en-US"/>
+        </w:rPr>
+        <w:t>Also,</w:t>
+      </w:r>
+      <w:r>
+        <w:rPr>
+          <w:rFonts w:ascii="Times New Roman" w:hAnsi="Times New Roman" w:cs="Times New Roman"/>
+          <w:sz w:val="24"/>
+          <w:szCs w:val="24"/>
+          <w:lang w:val="en-US"/>
+        </w:rPr>
+        <w:t xml:space="preserve"> the mean has changed, from 1.97 to </w:t>
+      </w:r>
+      <w:r>
+        <w:rPr>
+          <w:rFonts w:ascii="Times New Roman" w:hAnsi="Times New Roman" w:cs="Times New Roman"/>
+          <w:sz w:val="24"/>
+          <w:szCs w:val="24"/>
+          <w:lang w:val="en-US"/>
+        </w:rPr>
+        <w:t xml:space="preserve">14.40. As this distribution is based on </w:t>
+      </w:r>
+      <w:r>
+        <w:rPr>
+          <w:rFonts w:ascii="Times New Roman" w:hAnsi="Times New Roman" w:cs="Times New Roman"/>
+          <w:i/>
+          <w:iCs/>
+          <w:sz w:val="24"/>
+          <w:szCs w:val="24"/>
+          <w:lang w:val="en-US"/>
+        </w:rPr>
+        <w:t>n,</w:t>
+      </w:r>
+      <w:r>
+        <w:rPr>
+          <w:rFonts w:ascii="Times New Roman" w:hAnsi="Times New Roman" w:cs="Times New Roman"/>
+          <w:sz w:val="24"/>
+          <w:szCs w:val="24"/>
+          <w:lang w:val="en-US"/>
+        </w:rPr>
+        <w:t xml:space="preserve"> we </w:t>
+      </w:r>
+      <w:r>
+        <w:rPr>
+          <w:rFonts w:ascii="Times New Roman" w:hAnsi="Times New Roman" w:cs="Times New Roman"/>
+          <w:sz w:val="24"/>
+          <w:szCs w:val="24"/>
+          <w:lang w:val="en-US"/>
+        </w:rPr>
+        <w:t xml:space="preserve">can </w:t>
+      </w:r>
+      <w:r>
+        <w:rPr>
+          <w:rFonts w:ascii="Times New Roman" w:hAnsi="Times New Roman" w:cs="Times New Roman"/>
+          <w:sz w:val="24"/>
+          <w:szCs w:val="24"/>
+          <w:lang w:val="en-US"/>
+        </w:rPr>
+        <w:t>see that by changing it</w:t>
+      </w:r>
+      <w:r>
+        <w:rPr>
+          <w:rFonts w:ascii="Times New Roman" w:hAnsi="Times New Roman" w:cs="Times New Roman"/>
+          <w:sz w:val="24"/>
+          <w:szCs w:val="24"/>
+          <w:lang w:val="en-US"/>
+        </w:rPr>
+        <w:t xml:space="preserve"> impacts the </w:t>
+      </w:r>
+      <w:r>
+        <w:rPr>
+          <w:rFonts w:ascii="Times New Roman" w:hAnsi="Times New Roman" w:cs="Times New Roman"/>
+          <w:sz w:val="24"/>
+          <w:szCs w:val="24"/>
+          <w:lang w:val="en-US"/>
+        </w:rPr>
+        <w:t xml:space="preserve">mean </w:t>
+      </w:r>
+      <w:r>
+        <w:rPr>
+          <w:rFonts w:ascii="Times New Roman" w:hAnsi="Times New Roman" w:cs="Times New Roman"/>
+          <w:sz w:val="24"/>
+          <w:szCs w:val="24"/>
+          <w:lang w:val="en-US"/>
+        </w:rPr>
+        <w:t xml:space="preserve">and reduces the probabilities of selecting four </w:t>
+      </w:r>
+      <w:r>
+        <w:rPr>
+          <w:rFonts w:ascii="Times New Roman" w:hAnsi="Times New Roman" w:cs="Times New Roman"/>
+          <w:sz w:val="24"/>
+          <w:szCs w:val="24"/>
+          <w:lang w:val="en-US"/>
+        </w:rPr>
+        <w:t>male emigrants holding leaving cert.</w:t>
+      </w:r>
+    </w:p>
+    <w:p>
+      <w:pPr>
+        <w:rPr>
+          <w:rFonts w:ascii="Times New Roman" w:hAnsi="Times New Roman" w:cs="Times New Roman"/>
+          <w:sz w:val="24"/>
+          <w:szCs w:val="24"/>
+          <w:lang w:val="en-US"/>
+        </w:rPr>
+      </w:pPr>
+      <w:r>
+        <w:rPr>
+          <w:rFonts w:ascii="Times New Roman" w:hAnsi="Times New Roman" w:cs="Times New Roman"/>
+          <w:sz w:val="24"/>
+          <w:szCs w:val="24"/>
+          <w:lang w:val="en-US"/>
+        </w:rPr>
+        <w:t>In</w:t>
+      </w:r>
+      <w:r>
+        <w:rPr>
+          <w:rFonts w:ascii="Times New Roman" w:hAnsi="Times New Roman" w:cs="Times New Roman"/>
+          <w:sz w:val="24"/>
+          <w:szCs w:val="24"/>
+          <w:lang w:val="en-US"/>
+        </w:rPr>
+        <w:t xml:space="preserve"> the other hand we have </w:t>
+      </w:r>
+      <w:r>
+        <w:rPr>
+          <w:rFonts w:ascii="Times New Roman" w:hAnsi="Times New Roman" w:cs="Times New Roman"/>
+          <w:sz w:val="24"/>
+          <w:szCs w:val="24"/>
+          <w:lang w:val="en-US"/>
+        </w:rPr>
+        <w:t xml:space="preserve">Poisson </w:t>
+      </w:r>
+      <w:r>
+        <w:rPr>
+          <w:rFonts w:ascii="Times New Roman" w:hAnsi="Times New Roman" w:cs="Times New Roman"/>
+          <w:sz w:val="24"/>
+          <w:szCs w:val="24"/>
+          <w:lang w:val="en-US"/>
+        </w:rPr>
+        <w:t xml:space="preserve">increased from an </w:t>
+      </w:r>
+      <w:r>
+        <w:rPr>
+          <w:rFonts w:ascii="Times New Roman" w:hAnsi="Times New Roman" w:cs="Times New Roman"/>
+          <w:i/>
+          <w:iCs/>
+          <w:sz w:val="24"/>
+          <w:szCs w:val="24"/>
+          <w:lang w:val="en-US"/>
+        </w:rPr>
+        <w:t xml:space="preserve">x </w:t>
+      </w:r>
+      <w:r>
+        <w:rPr>
+          <w:rFonts w:ascii="Times New Roman" w:hAnsi="Times New Roman" w:cs="Times New Roman"/>
+          <w:sz w:val="24"/>
+          <w:szCs w:val="24"/>
+          <w:lang w:val="en-US"/>
+        </w:rPr>
+        <w:t xml:space="preserve">of </w:t>
+      </w:r>
+      <w:r>
+        <w:rPr>
+          <w:rFonts w:ascii="Times New Roman" w:hAnsi="Times New Roman" w:cs="Times New Roman"/>
+          <w:sz w:val="24"/>
+          <w:szCs w:val="24"/>
+          <w:lang w:val="en-US"/>
+        </w:rPr>
+        <w:t xml:space="preserve">12 to 30. Now the probability of selecting less than 12 females that hold third level </w:t>
+      </w:r>
+      <w:r>
+        <w:rPr>
+          <w:rFonts w:ascii="Times New Roman" w:hAnsi="Times New Roman" w:cs="Times New Roman"/>
+          <w:sz w:val="24"/>
+          <w:szCs w:val="24"/>
+          <w:lang w:val="en-US"/>
+        </w:rPr>
+        <w:t>education has increased from 25.</w:t>
+      </w:r>
+      <w:r>
+        <w:rPr>
+          <w:rFonts w:ascii="Times New Roman" w:hAnsi="Times New Roman" w:cs="Times New Roman"/>
+          <w:sz w:val="24"/>
+          <w:szCs w:val="24"/>
+          <w:lang w:val="en-US"/>
+        </w:rPr>
+        <w:t>53 to 99.9</w:t>
+      </w:r>
+      <w:r>
+        <w:rPr>
+          <w:rFonts w:ascii="Times New Roman" w:hAnsi="Times New Roman" w:cs="Times New Roman"/>
+          <w:sz w:val="24"/>
+          <w:szCs w:val="24"/>
+          <w:lang w:val="en-US"/>
+        </w:rPr>
+        <w:t>7%, which makes totally sense</w:t>
+      </w:r>
+      <w:r>
+        <w:rPr>
+          <w:rFonts w:ascii="Times New Roman" w:hAnsi="Times New Roman" w:cs="Times New Roman"/>
+          <w:sz w:val="24"/>
+          <w:szCs w:val="24"/>
+          <w:lang w:val="en-US"/>
+        </w:rPr>
+        <w:t xml:space="preserve"> as looking</w:t>
+      </w:r>
+      <w:r>
+        <w:rPr>
+          <w:rFonts w:ascii="Times New Roman" w:hAnsi="Times New Roman" w:cs="Times New Roman"/>
+          <w:sz w:val="24"/>
+          <w:szCs w:val="24"/>
+          <w:lang w:val="en-US"/>
+        </w:rPr>
+        <w:t xml:space="preserve"> at the graph the mean remains constant</w:t>
+      </w:r>
+      <w:r>
+        <w:rPr>
+          <w:rFonts w:ascii="Times New Roman" w:hAnsi="Times New Roman" w:cs="Times New Roman"/>
+          <w:sz w:val="24"/>
+          <w:szCs w:val="24"/>
+          <w:lang w:val="en-US"/>
+        </w:rPr>
+        <w:t>,</w:t>
+      </w:r>
+      <w:r>
+        <w:rPr>
+          <w:rFonts w:ascii="Times New Roman" w:hAnsi="Times New Roman" w:cs="Times New Roman"/>
+          <w:sz w:val="24"/>
+          <w:szCs w:val="24"/>
+          <w:lang w:val="en-US"/>
+        </w:rPr>
+        <w:t xml:space="preserve"> </w:t>
+      </w:r>
+      <w:r>
+        <w:rPr>
+          <w:rFonts w:ascii="Times New Roman" w:hAnsi="Times New Roman" w:cs="Times New Roman"/>
+          <w:sz w:val="24"/>
+          <w:szCs w:val="24"/>
+          <w:lang w:val="en-US"/>
+        </w:rPr>
+        <w:t xml:space="preserve">however </w:t>
+      </w:r>
+      <w:r>
+        <w:rPr>
+          <w:rFonts w:ascii="Times New Roman" w:hAnsi="Times New Roman" w:cs="Times New Roman"/>
+          <w:i/>
+          <w:iCs/>
+          <w:sz w:val="24"/>
+          <w:szCs w:val="24"/>
+          <w:lang w:val="en-US"/>
+        </w:rPr>
+        <w:t xml:space="preserve">x </w:t>
+      </w:r>
+      <w:r>
+        <w:rPr>
+          <w:rFonts w:ascii="Times New Roman" w:hAnsi="Times New Roman" w:cs="Times New Roman"/>
+          <w:sz w:val="24"/>
+          <w:szCs w:val="24"/>
+          <w:lang w:val="en-US"/>
+        </w:rPr>
+        <w:t>has moved from 12 to 30</w:t>
+      </w:r>
+      <w:r>
+        <w:rPr>
+          <w:rFonts w:ascii="Times New Roman" w:hAnsi="Times New Roman" w:cs="Times New Roman"/>
+          <w:sz w:val="24"/>
+          <w:szCs w:val="24"/>
+          <w:lang w:val="en-US"/>
+        </w:rPr>
+        <w:t>. That means it is practically covering all the area under the bell 99.97</w:t>
+      </w:r>
+      <w:r>
+        <w:rPr>
+          <w:rFonts w:ascii="Times New Roman" w:hAnsi="Times New Roman" w:cs="Times New Roman"/>
+          <w:sz w:val="24"/>
+          <w:szCs w:val="24"/>
+          <w:lang w:val="en-US"/>
+        </w:rPr>
+        <w:t>%.</w:t>
+      </w:r>
+    </w:p>
+    <w:p>
+      <w:pPr>
+        <w:rPr>
+          <w:rFonts w:ascii="Times New Roman" w:hAnsi="Times New Roman" w:cs="Times New Roman"/>
+          <w:sz w:val="24"/>
+          <w:szCs w:val="24"/>
+          <w:lang w:val="en-US"/>
+        </w:rPr>
+      </w:pPr>
+      <w:r>
+        <w:rPr>
+          <w:rFonts w:ascii="Times New Roman" w:hAnsi="Times New Roman" w:cs="Times New Roman"/>
+          <w:sz w:val="24"/>
+          <w:szCs w:val="24"/>
+          <w:lang w:val="en-US"/>
+        </w:rPr>
+        <w:t>If</w:t>
+      </w:r>
+      <w:r>
+        <w:rPr>
+          <w:rFonts w:ascii="Times New Roman" w:hAnsi="Times New Roman" w:cs="Times New Roman"/>
+          <w:sz w:val="24"/>
+          <w:szCs w:val="24"/>
+          <w:lang w:val="en-US"/>
+        </w:rPr>
+        <w:t xml:space="preserve"> we increase both sample size</w:t>
+      </w:r>
+      <w:r>
+        <w:rPr>
+          <w:rFonts w:ascii="Times New Roman" w:hAnsi="Times New Roman" w:cs="Times New Roman"/>
+          <w:sz w:val="24"/>
+          <w:szCs w:val="24"/>
+          <w:lang w:val="en-US"/>
+        </w:rPr>
+        <w:t>s</w:t>
+      </w:r>
+      <w:r>
+        <w:rPr>
+          <w:rFonts w:ascii="Times New Roman" w:hAnsi="Times New Roman" w:cs="Times New Roman"/>
+          <w:sz w:val="24"/>
+          <w:szCs w:val="24"/>
+          <w:lang w:val="en-US"/>
+        </w:rPr>
+        <w:t xml:space="preserve"> for Binomial and Poisson</w:t>
+      </w:r>
+      <w:r>
+        <w:rPr>
+          <w:rFonts w:ascii="Times New Roman" w:hAnsi="Times New Roman" w:cs="Times New Roman"/>
+          <w:sz w:val="24"/>
+          <w:szCs w:val="24"/>
+          <w:lang w:val="en-US"/>
+        </w:rPr>
+        <w:t xml:space="preserve">, their distributions will look like Normal distributions. I will discuss that further in </w:t>
+      </w:r>
+      <w:r>
+        <w:rPr>
+          <w:rFonts w:ascii="Times New Roman" w:hAnsi="Times New Roman" w:cs="Times New Roman"/>
+          <w:sz w:val="24"/>
+          <w:szCs w:val="24"/>
+          <w:lang w:val="en-US"/>
+        </w:rPr>
+        <w:t>the next sections.</w:t>
+      </w:r>
+    </w:p>
+    <w:p>
+      <w:pPr>
+        <w:jc w:val="center"/>
         <w:rPr>
           <w:rFonts w:ascii="Times New Roman" w:hAnsi="Times New Roman" w:cs="Times New Roman"/>
           <w:sz w:val="24"/>
@@ -13419,445 +13886,454 @@
           <w:bCs/>
           <w:lang w:val="en-US"/>
         </w:rPr>
+        <w:t>4. ML</w:t>
+      </w:r>
+    </w:p>
+    <w:p>
+      <w:pPr>
+        <w:rPr>
+          <w:rFonts w:ascii="Arial" w:hAnsi="Arial" w:cs="Arial"/>
+          <w:sz w:val="24"/>
+          <w:szCs w:val="24"/>
+          <w:lang w:val="en-US"/>
+        </w:rPr>
+      </w:pPr>
+      <w:r>
+        <w:rPr>
+          <w:rFonts w:ascii="Arial" w:hAnsi="Arial" w:cs="Arial"/>
+          <w:sz w:val="24"/>
+          <w:szCs w:val="24"/>
+          <w:lang w:val="en-US"/>
+        </w:rPr>
+        <w:t>4.1</w:t>
+      </w:r>
+      <w:r>
+        <w:rPr>
+          <w:rFonts w:ascii="Arial" w:hAnsi="Arial" w:cs="Arial"/>
+          <w:sz w:val="24"/>
+          <w:szCs w:val="24"/>
+          <w:lang w:val="en-US"/>
+        </w:rPr>
+        <w:t>. Project management framework CRISP-DM</w:t>
+      </w:r>
+      <w:r>
+        <w:rPr>
+          <w:rFonts w:ascii="Arial" w:hAnsi="Arial" w:cs="Arial"/>
+          <w:sz w:val="24"/>
+          <w:szCs w:val="24"/>
+          <w:lang w:val="en-US"/>
+        </w:rPr>
+        <w:t xml:space="preserve">, </w:t>
+      </w:r>
+      <w:proofErr w:type="gramStart"/>
+      <w:r>
+        <w:rPr>
+          <w:rFonts w:ascii="Arial" w:hAnsi="Arial" w:cs="Arial"/>
+          <w:sz w:val="24"/>
+          <w:szCs w:val="24"/>
+          <w:lang w:val="en-US"/>
+        </w:rPr>
+        <w:t>KDD</w:t>
+      </w:r>
+      <w:proofErr w:type="gramEnd"/>
+      <w:r>
+        <w:rPr>
+          <w:rFonts w:ascii="Arial" w:hAnsi="Arial" w:cs="Arial"/>
+          <w:sz w:val="24"/>
+          <w:szCs w:val="24"/>
+          <w:lang w:val="en-US"/>
+        </w:rPr>
+        <w:t xml:space="preserve"> and SEMMA.</w:t>
+      </w:r>
+    </w:p>
+    <w:p>
+      <w:pPr>
+        <w:rPr>
+          <w:rFonts w:ascii="Times New Roman" w:hAnsi="Times New Roman" w:cs="Times New Roman"/>
+          <w:sz w:val="24"/>
+          <w:szCs w:val="24"/>
+          <w:lang w:val="en-US"/>
+        </w:rPr>
+      </w:pPr>
+      <w:r>
+        <w:rPr>
+          <w:rFonts w:ascii="Times New Roman" w:hAnsi="Times New Roman" w:cs="Times New Roman"/>
+          <w:sz w:val="24"/>
+          <w:szCs w:val="24"/>
+          <w:lang w:val="en-US"/>
+        </w:rPr>
+        <w:t xml:space="preserve">As </w:t>
+      </w:r>
+      <w:r>
+        <w:rPr>
+          <w:rFonts w:ascii="Times New Roman" w:hAnsi="Times New Roman" w:cs="Times New Roman"/>
+          <w:sz w:val="24"/>
+          <w:szCs w:val="24"/>
+          <w:lang w:val="en-US"/>
+        </w:rPr>
+        <w:t xml:space="preserve">a </w:t>
+      </w:r>
+      <w:r>
+        <w:rPr>
+          <w:rFonts w:ascii="Times New Roman" w:hAnsi="Times New Roman" w:cs="Times New Roman"/>
+          <w:sz w:val="24"/>
+          <w:szCs w:val="24"/>
+          <w:lang w:val="en-US"/>
+        </w:rPr>
+        <w:t>project management framework</w:t>
+      </w:r>
+      <w:r>
+        <w:rPr>
+          <w:rFonts w:ascii="Times New Roman" w:hAnsi="Times New Roman" w:cs="Times New Roman"/>
+          <w:sz w:val="24"/>
+          <w:szCs w:val="24"/>
+          <w:lang w:val="en-US"/>
+        </w:rPr>
+        <w:t>,</w:t>
+      </w:r>
+      <w:r>
+        <w:rPr>
+          <w:rFonts w:ascii="Times New Roman" w:hAnsi="Times New Roman" w:cs="Times New Roman"/>
+          <w:sz w:val="24"/>
+          <w:szCs w:val="24"/>
+          <w:lang w:val="en-US"/>
+        </w:rPr>
+        <w:t xml:space="preserve"> we are going to discuss each of them in detail</w:t>
+      </w:r>
+      <w:r>
+        <w:rPr>
+          <w:rFonts w:ascii="Times New Roman" w:hAnsi="Times New Roman" w:cs="Times New Roman"/>
+          <w:sz w:val="24"/>
+          <w:szCs w:val="24"/>
+          <w:lang w:val="en-US"/>
+        </w:rPr>
+        <w:t>. We</w:t>
+      </w:r>
+      <w:r>
+        <w:rPr>
+          <w:rFonts w:ascii="Times New Roman" w:hAnsi="Times New Roman" w:cs="Times New Roman"/>
+          <w:sz w:val="24"/>
+          <w:szCs w:val="24"/>
+          <w:lang w:val="en-US"/>
+        </w:rPr>
+        <w:t xml:space="preserve"> have </w:t>
+      </w:r>
+      <w:r>
+        <w:rPr>
+          <w:rFonts w:ascii="Times New Roman" w:hAnsi="Times New Roman" w:cs="Times New Roman"/>
+          <w:sz w:val="24"/>
+          <w:szCs w:val="24"/>
+          <w:lang w:val="en-US"/>
+        </w:rPr>
+        <w:t>CRISP-DM (Cross Industry Standard Process project), KDD (Knowledge Discovery in Databases) and SEMMA (Sample, Explore, Modify, Model, Assess)</w:t>
+      </w:r>
+      <w:r>
+        <w:rPr>
+          <w:rFonts w:ascii="Times New Roman" w:hAnsi="Times New Roman" w:cs="Times New Roman"/>
+          <w:sz w:val="24"/>
+          <w:szCs w:val="24"/>
+          <w:lang w:val="en-US"/>
+        </w:rPr>
+        <w:t xml:space="preserve"> models</w:t>
+      </w:r>
+      <w:r>
+        <w:rPr>
+          <w:rFonts w:ascii="Times New Roman" w:hAnsi="Times New Roman" w:cs="Times New Roman"/>
+          <w:sz w:val="24"/>
+          <w:szCs w:val="24"/>
+          <w:lang w:val="en-US"/>
+        </w:rPr>
+        <w:t>.</w:t>
+      </w:r>
+      <w:r>
+        <w:rPr>
+          <w:rFonts w:ascii="Times New Roman" w:hAnsi="Times New Roman" w:cs="Times New Roman"/>
+          <w:sz w:val="24"/>
+          <w:szCs w:val="24"/>
+          <w:lang w:val="en-US"/>
+        </w:rPr>
+        <w:t xml:space="preserve"> </w:t>
+      </w:r>
+    </w:p>
+    <w:p>
+      <w:pPr>
+        <w:rPr>
+          <w:rFonts w:ascii="Times New Roman" w:hAnsi="Times New Roman" w:cs="Times New Roman"/>
+          <w:sz w:val="24"/>
+          <w:szCs w:val="24"/>
+          <w:lang w:val="en-US"/>
+        </w:rPr>
+      </w:pPr>
+      <w:r>
+        <w:rPr>
+          <w:rFonts w:ascii="Times New Roman" w:hAnsi="Times New Roman" w:cs="Times New Roman"/>
+          <w:sz w:val="24"/>
+          <w:szCs w:val="24"/>
+          <w:lang w:val="en-US"/>
+        </w:rPr>
+        <w:t xml:space="preserve">CRISP-DM </w:t>
+      </w:r>
+      <w:r>
+        <w:rPr>
+          <w:rFonts w:ascii="Times New Roman" w:hAnsi="Times New Roman" w:cs="Times New Roman"/>
+          <w:sz w:val="24"/>
+          <w:szCs w:val="24"/>
+          <w:lang w:val="en-US"/>
+        </w:rPr>
+        <w:t>has six phases</w:t>
+      </w:r>
+      <w:r>
+        <w:rPr>
+          <w:rFonts w:ascii="Times New Roman" w:hAnsi="Times New Roman" w:cs="Times New Roman"/>
+          <w:sz w:val="24"/>
+          <w:szCs w:val="24"/>
+          <w:lang w:val="en-US"/>
+        </w:rPr>
+        <w:t xml:space="preserve">, </w:t>
+      </w:r>
+      <w:r>
+        <w:rPr>
+          <w:rFonts w:ascii="Times New Roman" w:hAnsi="Times New Roman" w:cs="Times New Roman"/>
+          <w:sz w:val="24"/>
+          <w:szCs w:val="24"/>
+          <w:lang w:val="en-US"/>
+        </w:rPr>
+        <w:t>b</w:t>
+      </w:r>
+      <w:r>
+        <w:rPr>
+          <w:rFonts w:ascii="Times New Roman" w:hAnsi="Times New Roman" w:cs="Times New Roman"/>
+          <w:sz w:val="24"/>
+          <w:szCs w:val="24"/>
+          <w:lang w:val="en-US"/>
+        </w:rPr>
+        <w:t>usiness/</w:t>
+      </w:r>
+      <w:r>
+        <w:rPr>
+          <w:rFonts w:ascii="Times New Roman" w:hAnsi="Times New Roman" w:cs="Times New Roman"/>
+          <w:sz w:val="24"/>
+          <w:szCs w:val="24"/>
+          <w:lang w:val="en-US"/>
+        </w:rPr>
+        <w:t>r</w:t>
+      </w:r>
+      <w:r>
+        <w:rPr>
+          <w:rFonts w:ascii="Times New Roman" w:hAnsi="Times New Roman" w:cs="Times New Roman"/>
+          <w:sz w:val="24"/>
+          <w:szCs w:val="24"/>
+          <w:lang w:val="en-US"/>
+        </w:rPr>
+        <w:t>esearch</w:t>
+      </w:r>
+      <w:r>
+        <w:rPr>
+          <w:rFonts w:ascii="Times New Roman" w:hAnsi="Times New Roman" w:cs="Times New Roman"/>
+          <w:sz w:val="24"/>
+          <w:szCs w:val="24"/>
+          <w:lang w:val="en-US"/>
+        </w:rPr>
+        <w:t xml:space="preserve"> </w:t>
+      </w:r>
+      <w:r>
+        <w:rPr>
+          <w:rFonts w:ascii="Times New Roman" w:hAnsi="Times New Roman" w:cs="Times New Roman"/>
+          <w:sz w:val="24"/>
+          <w:szCs w:val="24"/>
+          <w:lang w:val="en-US"/>
+        </w:rPr>
+        <w:t>u</w:t>
+      </w:r>
+      <w:r>
+        <w:rPr>
+          <w:rFonts w:ascii="Times New Roman" w:hAnsi="Times New Roman" w:cs="Times New Roman"/>
+          <w:sz w:val="24"/>
+          <w:szCs w:val="24"/>
+          <w:lang w:val="en-US"/>
+        </w:rPr>
+        <w:t xml:space="preserve">nderstanding, </w:t>
+      </w:r>
+      <w:r>
+        <w:rPr>
+          <w:rFonts w:ascii="Times New Roman" w:hAnsi="Times New Roman" w:cs="Times New Roman"/>
+          <w:sz w:val="24"/>
+          <w:szCs w:val="24"/>
+          <w:lang w:val="en-US"/>
+        </w:rPr>
+        <w:t>d</w:t>
+      </w:r>
+      <w:r>
+        <w:rPr>
+          <w:rFonts w:ascii="Times New Roman" w:hAnsi="Times New Roman" w:cs="Times New Roman"/>
+          <w:sz w:val="24"/>
+          <w:szCs w:val="24"/>
+          <w:lang w:val="en-US"/>
+        </w:rPr>
+        <w:t xml:space="preserve">ata </w:t>
+      </w:r>
+      <w:r>
+        <w:rPr>
+          <w:rFonts w:ascii="Times New Roman" w:hAnsi="Times New Roman" w:cs="Times New Roman"/>
+          <w:sz w:val="24"/>
+          <w:szCs w:val="24"/>
+          <w:lang w:val="en-US"/>
+        </w:rPr>
+        <w:t>u</w:t>
+      </w:r>
+      <w:r>
+        <w:rPr>
+          <w:rFonts w:ascii="Times New Roman" w:hAnsi="Times New Roman" w:cs="Times New Roman"/>
+          <w:sz w:val="24"/>
+          <w:szCs w:val="24"/>
+          <w:lang w:val="en-US"/>
+        </w:rPr>
+        <w:t xml:space="preserve">nderstanding, </w:t>
+      </w:r>
+      <w:r>
+        <w:rPr>
+          <w:rFonts w:ascii="Times New Roman" w:hAnsi="Times New Roman" w:cs="Times New Roman"/>
+          <w:sz w:val="24"/>
+          <w:szCs w:val="24"/>
+          <w:lang w:val="en-US"/>
+        </w:rPr>
+        <w:t>d</w:t>
+      </w:r>
+      <w:r>
+        <w:rPr>
+          <w:rFonts w:ascii="Times New Roman" w:hAnsi="Times New Roman" w:cs="Times New Roman"/>
+          <w:sz w:val="24"/>
+          <w:szCs w:val="24"/>
+          <w:lang w:val="en-US"/>
+        </w:rPr>
+        <w:t>ata</w:t>
+      </w:r>
+      <w:r>
+        <w:rPr>
+          <w:rFonts w:ascii="Times New Roman" w:hAnsi="Times New Roman" w:cs="Times New Roman"/>
+          <w:sz w:val="24"/>
+          <w:szCs w:val="24"/>
+          <w:lang w:val="en-US"/>
+        </w:rPr>
+        <w:t xml:space="preserve"> </w:t>
+      </w:r>
+      <w:r>
+        <w:rPr>
+          <w:rFonts w:ascii="Times New Roman" w:hAnsi="Times New Roman" w:cs="Times New Roman"/>
+          <w:sz w:val="24"/>
+          <w:szCs w:val="24"/>
+          <w:lang w:val="en-US"/>
+        </w:rPr>
+        <w:t xml:space="preserve">preparation, modeling phase, </w:t>
+      </w:r>
+      <w:r>
+        <w:rPr>
+          <w:rFonts w:ascii="Times New Roman" w:hAnsi="Times New Roman" w:cs="Times New Roman"/>
+          <w:sz w:val="24"/>
+          <w:szCs w:val="24"/>
+          <w:lang w:val="en-US"/>
+        </w:rPr>
+        <w:t>evaluation,</w:t>
+      </w:r>
+      <w:r>
+        <w:rPr>
+          <w:rFonts w:ascii="Times New Roman" w:hAnsi="Times New Roman" w:cs="Times New Roman"/>
+          <w:sz w:val="24"/>
+          <w:szCs w:val="24"/>
+          <w:lang w:val="en-US"/>
+        </w:rPr>
+        <w:t xml:space="preserve"> and deployment.</w:t>
+      </w:r>
+      <w:r>
+        <w:rPr>
+          <w:rFonts w:ascii="Times New Roman" w:hAnsi="Times New Roman" w:cs="Times New Roman"/>
+          <w:sz w:val="24"/>
+          <w:szCs w:val="24"/>
+          <w:lang w:val="en-US"/>
+        </w:rPr>
+        <w:t xml:space="preserve"> </w:t>
+      </w:r>
+      <w:r>
+        <w:rPr>
+          <w:rFonts w:ascii="Times New Roman" w:hAnsi="Times New Roman" w:cs="Times New Roman"/>
+          <w:sz w:val="24"/>
+          <w:szCs w:val="24"/>
+          <w:lang w:val="en-US"/>
+        </w:rPr>
+        <w:t xml:space="preserve">A </w:t>
+      </w:r>
+      <w:r>
+        <w:rPr>
+          <w:rFonts w:ascii="Times New Roman" w:hAnsi="Times New Roman" w:cs="Times New Roman"/>
+          <w:sz w:val="24"/>
+          <w:szCs w:val="24"/>
+          <w:lang w:val="en-US"/>
+        </w:rPr>
+        <w:t>real-world</w:t>
+      </w:r>
+      <w:r>
+        <w:rPr>
+          <w:rFonts w:ascii="Times New Roman" w:hAnsi="Times New Roman" w:cs="Times New Roman"/>
+          <w:sz w:val="24"/>
+          <w:szCs w:val="24"/>
+          <w:lang w:val="en-US"/>
+        </w:rPr>
+        <w:t xml:space="preserve"> example</w:t>
+      </w:r>
+      <w:r>
+        <w:rPr>
+          <w:rFonts w:ascii="Times New Roman" w:hAnsi="Times New Roman" w:cs="Times New Roman"/>
+          <w:sz w:val="24"/>
+          <w:szCs w:val="24"/>
+          <w:lang w:val="en-US"/>
+        </w:rPr>
+        <w:t xml:space="preserve"> for this framework would be a hospital predicting the length of stay for its </w:t>
+      </w:r>
+      <w:r>
+        <w:rPr>
+          <w:rFonts w:ascii="Times New Roman" w:hAnsi="Times New Roman" w:cs="Times New Roman"/>
+          <w:sz w:val="24"/>
+          <w:szCs w:val="24"/>
+          <w:lang w:val="en-US"/>
+        </w:rPr>
+        <w:t>patients, based</w:t>
+      </w:r>
+      <w:r>
+        <w:rPr>
+          <w:rFonts w:ascii="Times New Roman" w:hAnsi="Times New Roman" w:cs="Times New Roman"/>
+          <w:sz w:val="24"/>
+          <w:szCs w:val="24"/>
+          <w:lang w:val="en-US"/>
+        </w:rPr>
+        <w:t xml:space="preserve"> on a series of indicators</w:t>
+      </w:r>
+      <w:r>
+        <w:rPr>
+          <w:rFonts w:ascii="Times New Roman" w:hAnsi="Times New Roman" w:cs="Times New Roman"/>
+          <w:sz w:val="24"/>
+          <w:szCs w:val="24"/>
+          <w:lang w:val="en-US"/>
+        </w:rPr>
+        <w:t xml:space="preserve">. This method was conducted using </w:t>
+      </w:r>
+      <w:r>
+        <w:rPr>
+          <w:rFonts w:ascii="Times New Roman" w:hAnsi="Times New Roman" w:cs="Times New Roman"/>
+          <w:sz w:val="24"/>
+          <w:szCs w:val="24"/>
+          <w:lang w:val="en-US"/>
+        </w:rPr>
+        <w:t xml:space="preserve">Average Prediction, Multiple Regression, Decision Tree, Artificial Neural Network ensemble, Support Vector Machine and Random </w:t>
+      </w:r>
+      <w:r>
+        <w:rPr>
+          <w:rFonts w:ascii="Times New Roman" w:hAnsi="Times New Roman" w:cs="Times New Roman"/>
+          <w:sz w:val="24"/>
+          <w:szCs w:val="24"/>
+          <w:lang w:val="en-US"/>
+        </w:rPr>
         <w:lastRenderedPageBreak/>
-        <w:t>4. ML</w:t>
-      </w:r>
-    </w:p>
-    <w:p>
-      <w:pPr>
-        <w:rPr>
-          <w:rFonts w:ascii="Arial" w:hAnsi="Arial" w:cs="Arial"/>
-          <w:sz w:val="24"/>
-          <w:szCs w:val="24"/>
-          <w:lang w:val="en-US"/>
-        </w:rPr>
-      </w:pPr>
-      <w:r>
-        <w:rPr>
-          <w:rFonts w:ascii="Arial" w:hAnsi="Arial" w:cs="Arial"/>
-          <w:sz w:val="24"/>
-          <w:szCs w:val="24"/>
-          <w:lang w:val="en-US"/>
-        </w:rPr>
-        <w:t>4.1</w:t>
-      </w:r>
-      <w:r>
-        <w:rPr>
-          <w:rFonts w:ascii="Arial" w:hAnsi="Arial" w:cs="Arial"/>
-          <w:sz w:val="24"/>
-          <w:szCs w:val="24"/>
-          <w:lang w:val="en-US"/>
-        </w:rPr>
-        <w:t>. Project management framework CRISP-DM</w:t>
-      </w:r>
-      <w:r>
-        <w:rPr>
-          <w:rFonts w:ascii="Arial" w:hAnsi="Arial" w:cs="Arial"/>
-          <w:sz w:val="24"/>
-          <w:szCs w:val="24"/>
-          <w:lang w:val="en-US"/>
-        </w:rPr>
-        <w:t xml:space="preserve">, </w:t>
-      </w:r>
-      <w:proofErr w:type="gramStart"/>
-      <w:r>
-        <w:rPr>
-          <w:rFonts w:ascii="Arial" w:hAnsi="Arial" w:cs="Arial"/>
-          <w:sz w:val="24"/>
-          <w:szCs w:val="24"/>
-          <w:lang w:val="en-US"/>
-        </w:rPr>
-        <w:t>KDD</w:t>
-      </w:r>
-      <w:proofErr w:type="gramEnd"/>
-      <w:r>
-        <w:rPr>
-          <w:rFonts w:ascii="Arial" w:hAnsi="Arial" w:cs="Arial"/>
-          <w:sz w:val="24"/>
-          <w:szCs w:val="24"/>
-          <w:lang w:val="en-US"/>
-        </w:rPr>
-        <w:t xml:space="preserve"> and SEMMA.</w:t>
-      </w:r>
-    </w:p>
-    <w:p>
-      <w:pPr>
-        <w:rPr>
-          <w:rFonts w:ascii="Times New Roman" w:hAnsi="Times New Roman" w:cs="Times New Roman"/>
-          <w:sz w:val="24"/>
-          <w:szCs w:val="24"/>
-          <w:lang w:val="en-US"/>
-        </w:rPr>
-      </w:pPr>
-      <w:r>
-        <w:rPr>
-          <w:rFonts w:ascii="Times New Roman" w:hAnsi="Times New Roman" w:cs="Times New Roman"/>
-          <w:sz w:val="24"/>
-          <w:szCs w:val="24"/>
-          <w:lang w:val="en-US"/>
-        </w:rPr>
-        <w:t xml:space="preserve">As </w:t>
-      </w:r>
-      <w:r>
-        <w:rPr>
-          <w:rFonts w:ascii="Times New Roman" w:hAnsi="Times New Roman" w:cs="Times New Roman"/>
-          <w:sz w:val="24"/>
-          <w:szCs w:val="24"/>
-          <w:lang w:val="en-US"/>
-        </w:rPr>
-        <w:t xml:space="preserve">a </w:t>
-      </w:r>
-      <w:r>
-        <w:rPr>
-          <w:rFonts w:ascii="Times New Roman" w:hAnsi="Times New Roman" w:cs="Times New Roman"/>
-          <w:sz w:val="24"/>
-          <w:szCs w:val="24"/>
-          <w:lang w:val="en-US"/>
-        </w:rPr>
-        <w:t>project management framework</w:t>
-      </w:r>
-      <w:r>
-        <w:rPr>
-          <w:rFonts w:ascii="Times New Roman" w:hAnsi="Times New Roman" w:cs="Times New Roman"/>
-          <w:sz w:val="24"/>
-          <w:szCs w:val="24"/>
-          <w:lang w:val="en-US"/>
-        </w:rPr>
-        <w:t>,</w:t>
-      </w:r>
-      <w:r>
-        <w:rPr>
-          <w:rFonts w:ascii="Times New Roman" w:hAnsi="Times New Roman" w:cs="Times New Roman"/>
-          <w:sz w:val="24"/>
-          <w:szCs w:val="24"/>
-          <w:lang w:val="en-US"/>
-        </w:rPr>
-        <w:t xml:space="preserve"> we are going to discuss each of them in detail</w:t>
-      </w:r>
-      <w:r>
-        <w:rPr>
-          <w:rFonts w:ascii="Times New Roman" w:hAnsi="Times New Roman" w:cs="Times New Roman"/>
-          <w:sz w:val="24"/>
-          <w:szCs w:val="24"/>
-          <w:lang w:val="en-US"/>
-        </w:rPr>
-        <w:t>. We</w:t>
-      </w:r>
-      <w:r>
-        <w:rPr>
-          <w:rFonts w:ascii="Times New Roman" w:hAnsi="Times New Roman" w:cs="Times New Roman"/>
-          <w:sz w:val="24"/>
-          <w:szCs w:val="24"/>
-          <w:lang w:val="en-US"/>
-        </w:rPr>
-        <w:t xml:space="preserve"> have </w:t>
-      </w:r>
-      <w:r>
-        <w:rPr>
-          <w:rFonts w:ascii="Times New Roman" w:hAnsi="Times New Roman" w:cs="Times New Roman"/>
-          <w:sz w:val="24"/>
-          <w:szCs w:val="24"/>
-          <w:lang w:val="en-US"/>
-        </w:rPr>
-        <w:t>CRISP-DM (Cross Industry Standard Process project), KDD (Knowledge Discovery in Databases) and SEMMA (Sample, Explore, Modify, Model, Assess)</w:t>
-      </w:r>
-      <w:r>
-        <w:rPr>
-          <w:rFonts w:ascii="Times New Roman" w:hAnsi="Times New Roman" w:cs="Times New Roman"/>
-          <w:sz w:val="24"/>
-          <w:szCs w:val="24"/>
-          <w:lang w:val="en-US"/>
-        </w:rPr>
-        <w:t xml:space="preserve"> models</w:t>
-      </w:r>
-      <w:r>
-        <w:rPr>
-          <w:rFonts w:ascii="Times New Roman" w:hAnsi="Times New Roman" w:cs="Times New Roman"/>
-          <w:sz w:val="24"/>
-          <w:szCs w:val="24"/>
-          <w:lang w:val="en-US"/>
-        </w:rPr>
-        <w:t>.</w:t>
-      </w:r>
-      <w:r>
-        <w:rPr>
-          <w:rFonts w:ascii="Times New Roman" w:hAnsi="Times New Roman" w:cs="Times New Roman"/>
-          <w:sz w:val="24"/>
-          <w:szCs w:val="24"/>
-          <w:lang w:val="en-US"/>
-        </w:rPr>
-        <w:t xml:space="preserve"> </w:t>
-      </w:r>
-    </w:p>
-    <w:p>
-      <w:pPr>
-        <w:rPr>
-          <w:rFonts w:ascii="Times New Roman" w:hAnsi="Times New Roman" w:cs="Times New Roman"/>
-          <w:sz w:val="24"/>
-          <w:szCs w:val="24"/>
-          <w:lang w:val="en-US"/>
-        </w:rPr>
-      </w:pPr>
-      <w:r>
-        <w:rPr>
-          <w:rFonts w:ascii="Times New Roman" w:hAnsi="Times New Roman" w:cs="Times New Roman"/>
-          <w:sz w:val="24"/>
-          <w:szCs w:val="24"/>
-          <w:lang w:val="en-US"/>
-        </w:rPr>
-        <w:t xml:space="preserve">CRISP-DM </w:t>
-      </w:r>
-      <w:r>
-        <w:rPr>
-          <w:rFonts w:ascii="Times New Roman" w:hAnsi="Times New Roman" w:cs="Times New Roman"/>
-          <w:sz w:val="24"/>
-          <w:szCs w:val="24"/>
-          <w:lang w:val="en-US"/>
-        </w:rPr>
-        <w:t>has six phases</w:t>
-      </w:r>
-      <w:r>
-        <w:rPr>
-          <w:rFonts w:ascii="Times New Roman" w:hAnsi="Times New Roman" w:cs="Times New Roman"/>
-          <w:sz w:val="24"/>
-          <w:szCs w:val="24"/>
-          <w:lang w:val="en-US"/>
-        </w:rPr>
-        <w:t xml:space="preserve">, </w:t>
-      </w:r>
-      <w:r>
-        <w:rPr>
-          <w:rFonts w:ascii="Times New Roman" w:hAnsi="Times New Roman" w:cs="Times New Roman"/>
-          <w:sz w:val="24"/>
-          <w:szCs w:val="24"/>
-          <w:lang w:val="en-US"/>
-        </w:rPr>
-        <w:t>b</w:t>
-      </w:r>
-      <w:r>
-        <w:rPr>
-          <w:rFonts w:ascii="Times New Roman" w:hAnsi="Times New Roman" w:cs="Times New Roman"/>
-          <w:sz w:val="24"/>
-          <w:szCs w:val="24"/>
-          <w:lang w:val="en-US"/>
-        </w:rPr>
-        <w:t>usiness/</w:t>
-      </w:r>
-      <w:r>
-        <w:rPr>
-          <w:rFonts w:ascii="Times New Roman" w:hAnsi="Times New Roman" w:cs="Times New Roman"/>
-          <w:sz w:val="24"/>
-          <w:szCs w:val="24"/>
-          <w:lang w:val="en-US"/>
-        </w:rPr>
-        <w:t>r</w:t>
-      </w:r>
-      <w:r>
-        <w:rPr>
-          <w:rFonts w:ascii="Times New Roman" w:hAnsi="Times New Roman" w:cs="Times New Roman"/>
-          <w:sz w:val="24"/>
-          <w:szCs w:val="24"/>
-          <w:lang w:val="en-US"/>
-        </w:rPr>
-        <w:t>esearch</w:t>
-      </w:r>
-      <w:r>
-        <w:rPr>
-          <w:rFonts w:ascii="Times New Roman" w:hAnsi="Times New Roman" w:cs="Times New Roman"/>
-          <w:sz w:val="24"/>
-          <w:szCs w:val="24"/>
-          <w:lang w:val="en-US"/>
-        </w:rPr>
-        <w:t xml:space="preserve"> </w:t>
-      </w:r>
-      <w:r>
-        <w:rPr>
-          <w:rFonts w:ascii="Times New Roman" w:hAnsi="Times New Roman" w:cs="Times New Roman"/>
-          <w:sz w:val="24"/>
-          <w:szCs w:val="24"/>
-          <w:lang w:val="en-US"/>
-        </w:rPr>
-        <w:t>u</w:t>
-      </w:r>
-      <w:r>
-        <w:rPr>
-          <w:rFonts w:ascii="Times New Roman" w:hAnsi="Times New Roman" w:cs="Times New Roman"/>
-          <w:sz w:val="24"/>
-          <w:szCs w:val="24"/>
-          <w:lang w:val="en-US"/>
-        </w:rPr>
-        <w:t xml:space="preserve">nderstanding, </w:t>
-      </w:r>
-      <w:r>
-        <w:rPr>
-          <w:rFonts w:ascii="Times New Roman" w:hAnsi="Times New Roman" w:cs="Times New Roman"/>
-          <w:sz w:val="24"/>
-          <w:szCs w:val="24"/>
-          <w:lang w:val="en-US"/>
-        </w:rPr>
-        <w:t>d</w:t>
-      </w:r>
-      <w:r>
-        <w:rPr>
-          <w:rFonts w:ascii="Times New Roman" w:hAnsi="Times New Roman" w:cs="Times New Roman"/>
-          <w:sz w:val="24"/>
-          <w:szCs w:val="24"/>
-          <w:lang w:val="en-US"/>
-        </w:rPr>
-        <w:t xml:space="preserve">ata </w:t>
-      </w:r>
-      <w:r>
-        <w:rPr>
-          <w:rFonts w:ascii="Times New Roman" w:hAnsi="Times New Roman" w:cs="Times New Roman"/>
-          <w:sz w:val="24"/>
-          <w:szCs w:val="24"/>
-          <w:lang w:val="en-US"/>
-        </w:rPr>
-        <w:t>u</w:t>
-      </w:r>
-      <w:r>
-        <w:rPr>
-          <w:rFonts w:ascii="Times New Roman" w:hAnsi="Times New Roman" w:cs="Times New Roman"/>
-          <w:sz w:val="24"/>
-          <w:szCs w:val="24"/>
-          <w:lang w:val="en-US"/>
-        </w:rPr>
-        <w:t xml:space="preserve">nderstanding, </w:t>
-      </w:r>
-      <w:r>
-        <w:rPr>
-          <w:rFonts w:ascii="Times New Roman" w:hAnsi="Times New Roman" w:cs="Times New Roman"/>
-          <w:sz w:val="24"/>
-          <w:szCs w:val="24"/>
-          <w:lang w:val="en-US"/>
-        </w:rPr>
-        <w:t>d</w:t>
-      </w:r>
-      <w:r>
-        <w:rPr>
-          <w:rFonts w:ascii="Times New Roman" w:hAnsi="Times New Roman" w:cs="Times New Roman"/>
-          <w:sz w:val="24"/>
-          <w:szCs w:val="24"/>
-          <w:lang w:val="en-US"/>
-        </w:rPr>
-        <w:t>ata</w:t>
-      </w:r>
-      <w:r>
-        <w:rPr>
-          <w:rFonts w:ascii="Times New Roman" w:hAnsi="Times New Roman" w:cs="Times New Roman"/>
-          <w:sz w:val="24"/>
-          <w:szCs w:val="24"/>
-          <w:lang w:val="en-US"/>
-        </w:rPr>
-        <w:t xml:space="preserve"> </w:t>
-      </w:r>
-      <w:r>
-        <w:rPr>
-          <w:rFonts w:ascii="Times New Roman" w:hAnsi="Times New Roman" w:cs="Times New Roman"/>
-          <w:sz w:val="24"/>
-          <w:szCs w:val="24"/>
-          <w:lang w:val="en-US"/>
-        </w:rPr>
-        <w:t xml:space="preserve">preparation, modeling phase, </w:t>
-      </w:r>
-      <w:r>
-        <w:rPr>
-          <w:rFonts w:ascii="Times New Roman" w:hAnsi="Times New Roman" w:cs="Times New Roman"/>
-          <w:sz w:val="24"/>
-          <w:szCs w:val="24"/>
-          <w:lang w:val="en-US"/>
-        </w:rPr>
-        <w:t>evaluation,</w:t>
-      </w:r>
-      <w:r>
-        <w:rPr>
-          <w:rFonts w:ascii="Times New Roman" w:hAnsi="Times New Roman" w:cs="Times New Roman"/>
-          <w:sz w:val="24"/>
-          <w:szCs w:val="24"/>
-          <w:lang w:val="en-US"/>
-        </w:rPr>
-        <w:t xml:space="preserve"> and deployment.</w:t>
-      </w:r>
-      <w:r>
-        <w:rPr>
-          <w:rFonts w:ascii="Times New Roman" w:hAnsi="Times New Roman" w:cs="Times New Roman"/>
-          <w:sz w:val="24"/>
-          <w:szCs w:val="24"/>
-          <w:lang w:val="en-US"/>
-        </w:rPr>
-        <w:t xml:space="preserve"> </w:t>
-      </w:r>
-      <w:r>
-        <w:rPr>
-          <w:rFonts w:ascii="Times New Roman" w:hAnsi="Times New Roman" w:cs="Times New Roman"/>
-          <w:sz w:val="24"/>
-          <w:szCs w:val="24"/>
-          <w:lang w:val="en-US"/>
-        </w:rPr>
-        <w:t xml:space="preserve">A </w:t>
-      </w:r>
-      <w:r>
-        <w:rPr>
-          <w:rFonts w:ascii="Times New Roman" w:hAnsi="Times New Roman" w:cs="Times New Roman"/>
-          <w:sz w:val="24"/>
-          <w:szCs w:val="24"/>
-          <w:lang w:val="en-US"/>
-        </w:rPr>
-        <w:t>real-world</w:t>
-      </w:r>
-      <w:r>
-        <w:rPr>
-          <w:rFonts w:ascii="Times New Roman" w:hAnsi="Times New Roman" w:cs="Times New Roman"/>
-          <w:sz w:val="24"/>
-          <w:szCs w:val="24"/>
-          <w:lang w:val="en-US"/>
-        </w:rPr>
-        <w:t xml:space="preserve"> example</w:t>
-      </w:r>
-      <w:r>
-        <w:rPr>
-          <w:rFonts w:ascii="Times New Roman" w:hAnsi="Times New Roman" w:cs="Times New Roman"/>
-          <w:sz w:val="24"/>
-          <w:szCs w:val="24"/>
-          <w:lang w:val="en-US"/>
-        </w:rPr>
-        <w:t xml:space="preserve"> for this framework would be a hospital predicting the length of stay for its </w:t>
-      </w:r>
-      <w:r>
-        <w:rPr>
-          <w:rFonts w:ascii="Times New Roman" w:hAnsi="Times New Roman" w:cs="Times New Roman"/>
-          <w:sz w:val="24"/>
-          <w:szCs w:val="24"/>
-          <w:lang w:val="en-US"/>
-        </w:rPr>
-        <w:t>patients, based</w:t>
-      </w:r>
-      <w:r>
-        <w:rPr>
-          <w:rFonts w:ascii="Times New Roman" w:hAnsi="Times New Roman" w:cs="Times New Roman"/>
-          <w:sz w:val="24"/>
-          <w:szCs w:val="24"/>
-          <w:lang w:val="en-US"/>
-        </w:rPr>
-        <w:t xml:space="preserve"> on a series of indicators</w:t>
-      </w:r>
-      <w:r>
-        <w:rPr>
-          <w:rFonts w:ascii="Times New Roman" w:hAnsi="Times New Roman" w:cs="Times New Roman"/>
-          <w:sz w:val="24"/>
-          <w:szCs w:val="24"/>
-          <w:lang w:val="en-US"/>
-        </w:rPr>
-        <w:t xml:space="preserve">. This method was conducted using </w:t>
-      </w:r>
-      <w:r>
-        <w:rPr>
-          <w:rFonts w:ascii="Times New Roman" w:hAnsi="Times New Roman" w:cs="Times New Roman"/>
-          <w:sz w:val="24"/>
-          <w:szCs w:val="24"/>
-          <w:lang w:val="en-US"/>
-        </w:rPr>
-        <w:t>Average Prediction, Multiple Regression, Decision Tree, Artificial Neural Network ensemble, Support Vector Machine and Random Forest.</w:t>
+        <w:t>Forest.</w:t>
       </w:r>
       <w:r>
         <w:rPr>
@@ -13924,7 +14400,7 @@
                     <pic:cNvPicPr/>
                   </pic:nvPicPr>
                   <pic:blipFill>
-                    <a:blip r:embed="rId38"/>
+                    <a:blip r:embed="rId39"/>
                     <a:stretch>
                       <a:fillRect/>
                     </a:stretch>
@@ -14229,7 +14705,7 @@
                     <pic:cNvPicPr/>
                   </pic:nvPicPr>
                   <pic:blipFill>
-                    <a:blip r:embed="rId39"/>
+                    <a:blip r:embed="rId40"/>
                     <a:stretch>
                       <a:fillRect/>
                     </a:stretch>
@@ -14268,7 +14744,6 @@
           <w:szCs w:val="24"/>
           <w:lang w:val="en-US"/>
         </w:rPr>
-        <w:lastRenderedPageBreak/>
         <w:t>Figure</w:t>
       </w:r>
       <w:r>
@@ -14477,7 +14952,7 @@
                     <pic:cNvPicPr/>
                   </pic:nvPicPr>
                   <pic:blipFill>
-                    <a:blip r:embed="rId40"/>
+                    <a:blip r:embed="rId41"/>
                     <a:stretch>
                       <a:fillRect/>
                     </a:stretch>
@@ -14543,6 +15018,7 @@
           <w:szCs w:val="24"/>
           <w:lang w:val="en-US"/>
         </w:rPr>
+        <w:lastRenderedPageBreak/>
         <w:t>In</w:t>
       </w:r>
       <w:r>
@@ -14892,8 +15368,8 @@
       </w:pPr>
     </w:p>
     <w:sectPr>
-      <w:headerReference w:type="default" r:id="rId41"/>
-      <w:footerReference w:type="default" r:id="rId42"/>
+      <w:headerReference w:type="default" r:id="rId42"/>
+      <w:footerReference w:type="default" r:id="rId43"/>
       <w:pgSz w:w="11906" w:h="16838"/>
       <w:pgMar w:top="1440" w:right="1440" w:bottom="1440" w:left="1440" w:header="708" w:footer="708" w:gutter="0"/>
       <w:cols w:space="708"/>

</xml_diff>

<commit_message>
Statistics part complete, code and report. Word count 3339/4000
</commit_message>
<xml_diff>
--- a/CA1_Report.docx
+++ b/CA1_Report.docx
@@ -558,27 +558,7 @@
           <w:szCs w:val="24"/>
           <w:lang w:val="en-US"/>
         </w:rPr>
-        <w:t xml:space="preserve">Project management framework CRISP-DM, </w:t>
-      </w:r>
-      <w:proofErr w:type="gramStart"/>
-      <w:r>
-        <w:rPr>
-          <w:rFonts w:ascii="Arial" w:hAnsi="Arial" w:cs="Arial"/>
-          <w:sz w:val="24"/>
-          <w:szCs w:val="24"/>
-          <w:lang w:val="en-US"/>
-        </w:rPr>
-        <w:t>KDD</w:t>
-      </w:r>
-      <w:proofErr w:type="gramEnd"/>
-      <w:r>
-        <w:rPr>
-          <w:rFonts w:ascii="Arial" w:hAnsi="Arial" w:cs="Arial"/>
-          <w:sz w:val="24"/>
-          <w:szCs w:val="24"/>
-          <w:lang w:val="en-US"/>
-        </w:rPr>
-        <w:t xml:space="preserve"> and SEMMA</w:t>
+        <w:t>Project management framework CRISP-DM, KDD and SEMMA</w:t>
       </w:r>
       <w:r>
         <w:rPr>
@@ -691,7 +671,6 @@
         </w:rPr>
         <w:t xml:space="preserve">models </w:t>
       </w:r>
-      <w:proofErr w:type="gramStart"/>
       <w:r>
         <w:rPr>
           <w:rFonts w:ascii="Arial" w:hAnsi="Arial" w:cs="Arial"/>
@@ -701,7 +680,6 @@
         </w:rPr>
         <w:t>selected</w:t>
       </w:r>
-      <w:proofErr w:type="gramEnd"/>
     </w:p>
     <w:p>
       <w:pPr>
@@ -733,19 +711,8 @@
           <w:szCs w:val="24"/>
           <w:lang w:val="en-US"/>
         </w:rPr>
-        <w:t xml:space="preserve"> and differences of ML models </w:t>
-      </w:r>
-      <w:proofErr w:type="gramStart"/>
-      <w:r>
-        <w:rPr>
-          <w:rFonts w:ascii="Arial" w:hAnsi="Arial" w:cs="Arial"/>
-          <w:sz w:val="24"/>
-          <w:szCs w:val="24"/>
-          <w:lang w:val="en-US"/>
-        </w:rPr>
-        <w:t>selected</w:t>
-      </w:r>
-      <w:proofErr w:type="gramEnd"/>
+        <w:t xml:space="preserve"> and differences of ML models selected</w:t>
+      </w:r>
     </w:p>
     <w:p>
       <w:pPr>
@@ -796,19 +763,8 @@
           <w:szCs w:val="24"/>
           <w:lang w:val="en-US"/>
         </w:rPr>
-        <w:t xml:space="preserve">Programming paradigms </w:t>
-      </w:r>
-      <w:proofErr w:type="gramStart"/>
-      <w:r>
-        <w:rPr>
-          <w:rFonts w:ascii="Arial" w:hAnsi="Arial" w:cs="Arial"/>
-          <w:sz w:val="24"/>
-          <w:szCs w:val="24"/>
-          <w:lang w:val="en-US"/>
-        </w:rPr>
-        <w:t>used</w:t>
-      </w:r>
-      <w:proofErr w:type="gramEnd"/>
+        <w:t>Programming paradigms used</w:t>
+      </w:r>
     </w:p>
     <w:p>
       <w:pPr>
@@ -6079,19 +6035,8 @@
           <w:szCs w:val="24"/>
           <w:lang w:val="en-US"/>
         </w:rPr>
-        <w:t xml:space="preserve">grouped stacked </w:t>
-      </w:r>
-      <w:proofErr w:type="gramStart"/>
-      <w:r>
-        <w:rPr>
-          <w:rFonts w:ascii="Times New Roman" w:hAnsi="Times New Roman" w:cs="Times New Roman"/>
-          <w:sz w:val="24"/>
-          <w:szCs w:val="24"/>
-          <w:lang w:val="en-US"/>
-        </w:rPr>
-        <w:t>bar</w:t>
-      </w:r>
-      <w:proofErr w:type="gramEnd"/>
+        <w:t>grouped stacked bar</w:t>
+      </w:r>
     </w:p>
     <w:p>
       <w:pPr>
@@ -6424,19 +6369,8 @@
           <w:szCs w:val="24"/>
           <w:lang w:val="en-US"/>
         </w:rPr>
-        <w:t xml:space="preserve"> grouped stacked </w:t>
-      </w:r>
-      <w:proofErr w:type="gramStart"/>
-      <w:r>
-        <w:rPr>
-          <w:rFonts w:ascii="Times New Roman" w:hAnsi="Times New Roman" w:cs="Times New Roman"/>
-          <w:sz w:val="24"/>
-          <w:szCs w:val="24"/>
-          <w:lang w:val="en-US"/>
-        </w:rPr>
-        <w:t>bar</w:t>
-      </w:r>
-      <w:proofErr w:type="gramEnd"/>
+        <w:t xml:space="preserve"> grouped stacked bar</w:t>
+      </w:r>
     </w:p>
     <w:p>
       <w:pPr>
@@ -6700,27 +6634,7 @@
           <w:szCs w:val="24"/>
           <w:lang w:val="en-US"/>
         </w:rPr>
-        <w:t xml:space="preserve">Bulgaria, Czech Republic, Estonia, Croatia, Cyprus, Latvia, Lithuania, Hungary, Malta, Poland, Romania, </w:t>
-      </w:r>
-      <w:proofErr w:type="gramStart"/>
-      <w:r>
-        <w:rPr>
-          <w:rFonts w:ascii="Times New Roman" w:hAnsi="Times New Roman" w:cs="Times New Roman"/>
-          <w:sz w:val="24"/>
-          <w:szCs w:val="24"/>
-          <w:lang w:val="en-US"/>
-        </w:rPr>
-        <w:t>Slovenia</w:t>
-      </w:r>
-      <w:proofErr w:type="gramEnd"/>
-      <w:r>
-        <w:rPr>
-          <w:rFonts w:ascii="Times New Roman" w:hAnsi="Times New Roman" w:cs="Times New Roman"/>
-          <w:sz w:val="24"/>
-          <w:szCs w:val="24"/>
-          <w:lang w:val="en-US"/>
-        </w:rPr>
-        <w:t xml:space="preserve"> and Slovakia</w:t>
+        <w:t>Bulgaria, Czech Republic, Estonia, Croatia, Cyprus, Latvia, Lithuania, Hungary, Malta, Poland, Romania, Slovenia and Slovakia</w:t>
       </w:r>
       <w:r>
         <w:rPr>
@@ -6968,7 +6882,6 @@
         </w:rPr>
         <w:t xml:space="preserve"> </w:t>
       </w:r>
-      <w:proofErr w:type="gramStart"/>
       <w:r>
         <w:rPr>
           <w:rFonts w:ascii="Times New Roman" w:hAnsi="Times New Roman" w:cs="Times New Roman"/>
@@ -6980,7 +6893,6 @@
         </w:rPr>
         <w:t>emigrants</w:t>
       </w:r>
-      <w:proofErr w:type="gramEnd"/>
       <w:r>
         <w:rPr>
           <w:rFonts w:ascii="Times New Roman" w:hAnsi="Times New Roman" w:cs="Times New Roman"/>
@@ -8741,7 +8653,6 @@
         </w:rPr>
         <w:t xml:space="preserve">given period. Please note that </w:t>
       </w:r>
-      <w:proofErr w:type="gramStart"/>
       <w:r>
         <w:rPr>
           <w:rFonts w:ascii="Times New Roman" w:hAnsi="Times New Roman" w:cs="Times New Roman"/>
@@ -8751,19 +8662,7 @@
           <w:szCs w:val="24"/>
           <w:lang w:val="en-US"/>
         </w:rPr>
-        <w:t>“.describe</w:t>
-      </w:r>
-      <w:proofErr w:type="gramEnd"/>
-      <w:r>
-        <w:rPr>
-          <w:rFonts w:ascii="Times New Roman" w:hAnsi="Times New Roman" w:cs="Times New Roman"/>
-          <w:i/>
-          <w:iCs/>
-          <w:sz w:val="24"/>
-          <w:szCs w:val="24"/>
-          <w:lang w:val="en-US"/>
-        </w:rPr>
-        <w:t xml:space="preserve">()” </w:t>
+        <w:t xml:space="preserve">“.describe()” </w:t>
       </w:r>
       <w:r>
         <w:rPr>
@@ -10960,7 +10859,25 @@
           <w:szCs w:val="24"/>
           <w:lang w:val="en-US"/>
         </w:rPr>
-        <w:t xml:space="preserve">3.2. </w:t>
+        <w:t>3.2.</w:t>
+      </w:r>
+      <w:r>
+        <w:rPr>
+          <w:rFonts w:ascii="Arial" w:hAnsi="Arial" w:cs="Arial"/>
+          <w:sz w:val="24"/>
+          <w:szCs w:val="24"/>
+          <w:lang w:val="en-US"/>
+        </w:rPr>
+        <w:t>1</w:t>
+      </w:r>
+      <w:r>
+        <w:rPr>
+          <w:rFonts w:ascii="Arial" w:hAnsi="Arial" w:cs="Arial"/>
+          <w:sz w:val="24"/>
+          <w:szCs w:val="24"/>
+          <w:lang w:val="en-US"/>
+        </w:rPr>
+        <w:t xml:space="preserve"> </w:t>
       </w:r>
       <w:r>
         <w:rPr>
@@ -11102,7 +11019,25 @@
           <w:szCs w:val="24"/>
           <w:lang w:val="en-US"/>
         </w:rPr>
-        <w:t>We must find success to work on.</w:t>
+        <w:t xml:space="preserve">We must find </w:t>
+      </w:r>
+      <w:r>
+        <w:rPr>
+          <w:rFonts w:ascii="Times New Roman" w:hAnsi="Times New Roman" w:cs="Times New Roman"/>
+          <w:sz w:val="24"/>
+          <w:szCs w:val="24"/>
+          <w:lang w:val="en-US"/>
+        </w:rPr>
+        <w:t xml:space="preserve">a </w:t>
+      </w:r>
+      <w:r>
+        <w:rPr>
+          <w:rFonts w:ascii="Times New Roman" w:hAnsi="Times New Roman" w:cs="Times New Roman"/>
+          <w:sz w:val="24"/>
+          <w:szCs w:val="24"/>
+          <w:lang w:val="en-US"/>
+        </w:rPr>
+        <w:t>success to work on.</w:t>
       </w:r>
     </w:p>
     <w:p>
@@ -12014,18 +11949,7 @@
           <w:szCs w:val="24"/>
           <w:lang w:val="en-US"/>
         </w:rPr>
-        <w:t>emigrants</w:t>
-      </w:r>
-      <w:r>
-        <w:rPr>
-          <w:rFonts w:ascii="Times New Roman" w:hAnsi="Times New Roman" w:cs="Times New Roman"/>
-          <w:i/>
-          <w:iCs/>
-          <w:sz w:val="24"/>
-          <w:szCs w:val="24"/>
-          <w:lang w:val="en-US"/>
-        </w:rPr>
-        <w:t xml:space="preserve"> </w:t>
+        <w:t xml:space="preserve">emigrants </w:t>
       </w:r>
       <w:r>
         <w:rPr>
@@ -12389,7 +12313,43 @@
           <w:szCs w:val="24"/>
           <w:lang w:val="en-US"/>
         </w:rPr>
-        <w:t xml:space="preserve">3.2. </w:t>
+        <w:t>3.</w:t>
+      </w:r>
+      <w:r>
+        <w:rPr>
+          <w:rFonts w:ascii="Arial" w:hAnsi="Arial" w:cs="Arial"/>
+          <w:sz w:val="24"/>
+          <w:szCs w:val="24"/>
+          <w:lang w:val="en-US"/>
+        </w:rPr>
+        <w:t>2</w:t>
+      </w:r>
+      <w:r>
+        <w:rPr>
+          <w:rFonts w:ascii="Arial" w:hAnsi="Arial" w:cs="Arial"/>
+          <w:sz w:val="24"/>
+          <w:szCs w:val="24"/>
+          <w:lang w:val="en-US"/>
+        </w:rPr>
+        <w:t>.</w:t>
+      </w:r>
+      <w:r>
+        <w:rPr>
+          <w:rFonts w:ascii="Arial" w:hAnsi="Arial" w:cs="Arial"/>
+          <w:sz w:val="24"/>
+          <w:szCs w:val="24"/>
+          <w:lang w:val="en-US"/>
+        </w:rPr>
+        <w:t>2</w:t>
+      </w:r>
+      <w:r>
+        <w:rPr>
+          <w:rFonts w:ascii="Arial" w:hAnsi="Arial" w:cs="Arial"/>
+          <w:sz w:val="24"/>
+          <w:szCs w:val="24"/>
+          <w:lang w:val="en-US"/>
+        </w:rPr>
+        <w:t xml:space="preserve"> </w:t>
       </w:r>
       <w:r>
         <w:rPr>
@@ -12400,7 +12360,7 @@
           <w:szCs w:val="24"/>
           <w:lang w:val="en-US"/>
         </w:rPr>
-        <w:t>Binomial</w:t>
+        <w:t>Poisson</w:t>
       </w:r>
     </w:p>
     <w:p>
@@ -12869,7 +12829,6 @@
         </w:rPr>
         <w:t xml:space="preserve">We can see that </w:t>
       </w:r>
-      <w:proofErr w:type="gramStart"/>
       <w:r>
         <w:rPr>
           <w:rFonts w:ascii="Times New Roman" w:hAnsi="Times New Roman" w:cs="Times New Roman"/>
@@ -12879,19 +12838,7 @@
           <w:szCs w:val="24"/>
           <w:lang w:val="en-US"/>
         </w:rPr>
-        <w:t>P(</w:t>
-      </w:r>
-      <w:proofErr w:type="gramEnd"/>
-      <w:r>
-        <w:rPr>
-          <w:rFonts w:ascii="Times New Roman" w:hAnsi="Times New Roman" w:cs="Times New Roman"/>
-          <w:i/>
-          <w:iCs/>
-          <w:sz w:val="24"/>
-          <w:szCs w:val="24"/>
-          <w:lang w:val="en-US"/>
-        </w:rPr>
-        <w:t>X ≤ 12)</w:t>
+        <w:t>P(X ≤ 12)</w:t>
       </w:r>
       <w:r>
         <w:rPr>
@@ -12953,6 +12900,24 @@
           <w:szCs w:val="24"/>
           <w:lang w:val="en-US"/>
         </w:rPr>
+        <w:t>2</w:t>
+      </w:r>
+      <w:r>
+        <w:rPr>
+          <w:rFonts w:ascii="Arial" w:hAnsi="Arial" w:cs="Arial"/>
+          <w:sz w:val="24"/>
+          <w:szCs w:val="24"/>
+          <w:lang w:val="en-US"/>
+        </w:rPr>
+        <w:t>.</w:t>
+      </w:r>
+      <w:r>
+        <w:rPr>
+          <w:rFonts w:ascii="Arial" w:hAnsi="Arial" w:cs="Arial"/>
+          <w:sz w:val="24"/>
+          <w:szCs w:val="24"/>
+          <w:lang w:val="en-US"/>
+        </w:rPr>
         <w:t>3</w:t>
       </w:r>
       <w:r>
@@ -12962,7 +12927,7 @@
           <w:szCs w:val="24"/>
           <w:lang w:val="en-US"/>
         </w:rPr>
-        <w:t xml:space="preserve">. </w:t>
+        <w:t xml:space="preserve"> </w:t>
       </w:r>
       <w:r>
         <w:rPr>
@@ -13081,10 +13046,10 @@
         </w:rPr>
         <w:lastRenderedPageBreak/>
         <w:drawing>
-          <wp:inline distT="0" distB="0" distL="0" distR="0" wp14:anchorId="3C452A21" wp14:editId="5DABB0C7">
-            <wp:extent cx="4466174" cy="3132161"/>
-            <wp:effectExtent l="0" t="0" r="0" b="0"/>
-            <wp:docPr id="1636336604" name="Picture 1" descr="A graph of a number of male emigrants with leaves with Ryugyong Hotel in the background&#10;&#10;Description automatically generated"/>
+          <wp:inline distT="0" distB="0" distL="0" distR="0" wp14:anchorId="2F1D7764" wp14:editId="1B049049">
+            <wp:extent cx="4260238" cy="3025025"/>
+            <wp:effectExtent l="0" t="0" r="6985" b="4445"/>
+            <wp:docPr id="913590098" name="Picture 1" descr="A graph of a number of male emigrants with leaving lines with Ryugyong Hotel in the background&#10;&#10;Description automatically generated"/>
             <wp:cNvGraphicFramePr>
               <a:graphicFrameLocks xmlns:a="http://schemas.openxmlformats.org/drawingml/2006/main" noChangeAspect="1"/>
             </wp:cNvGraphicFramePr>
@@ -13092,7 +13057,7 @@
               <a:graphicData uri="http://schemas.openxmlformats.org/drawingml/2006/picture">
                 <pic:pic xmlns:pic="http://schemas.openxmlformats.org/drawingml/2006/picture">
                   <pic:nvPicPr>
-                    <pic:cNvPr id="1636336604" name="Picture 1" descr="A graph of a number of male emigrants with leaves with Ryugyong Hotel in the background&#10;&#10;Description automatically generated"/>
+                    <pic:cNvPr id="913590098" name="Picture 1" descr="A graph of a number of male emigrants with leaving lines with Ryugyong Hotel in the background&#10;&#10;Description automatically generated"/>
                     <pic:cNvPicPr/>
                   </pic:nvPicPr>
                   <pic:blipFill>
@@ -13104,7 +13069,7 @@
                   <pic:spPr>
                     <a:xfrm>
                       <a:off x="0" y="0"/>
-                      <a:ext cx="4474822" cy="3138226"/>
+                      <a:ext cx="4290856" cy="3046766"/>
                     </a:xfrm>
                     <a:prstGeom prst="rect">
                       <a:avLst/>
@@ -13631,6 +13596,2944 @@
     </w:p>
     <w:p>
       <w:pPr>
+        <w:rPr>
+          <w:rFonts w:ascii="Arial" w:hAnsi="Arial" w:cs="Arial"/>
+          <w:sz w:val="24"/>
+          <w:szCs w:val="24"/>
+          <w:lang w:val="en-US"/>
+        </w:rPr>
+      </w:pPr>
+      <w:r>
+        <w:rPr>
+          <w:rFonts w:ascii="Arial" w:hAnsi="Arial" w:cs="Arial"/>
+          <w:sz w:val="24"/>
+          <w:szCs w:val="24"/>
+          <w:lang w:val="en-US"/>
+        </w:rPr>
+        <w:t>3.</w:t>
+      </w:r>
+      <w:r>
+        <w:rPr>
+          <w:rFonts w:ascii="Arial" w:hAnsi="Arial" w:cs="Arial"/>
+          <w:sz w:val="24"/>
+          <w:szCs w:val="24"/>
+          <w:lang w:val="en-US"/>
+        </w:rPr>
+        <w:t>3. Normal distribution</w:t>
+      </w:r>
+    </w:p>
+    <w:p>
+      <w:pPr>
+        <w:rPr>
+          <w:rFonts w:ascii="Times New Roman" w:hAnsi="Times New Roman" w:cs="Times New Roman"/>
+          <w:sz w:val="24"/>
+          <w:szCs w:val="24"/>
+          <w:lang w:val="en-US"/>
+        </w:rPr>
+      </w:pPr>
+      <w:r>
+        <w:rPr>
+          <w:rFonts w:ascii="Times New Roman" w:hAnsi="Times New Roman" w:cs="Times New Roman"/>
+          <w:sz w:val="24"/>
+          <w:szCs w:val="24"/>
+          <w:lang w:val="en-US"/>
+        </w:rPr>
+        <w:t xml:space="preserve">We already saw in the section above how a </w:t>
+      </w:r>
+      <w:r>
+        <w:rPr>
+          <w:rFonts w:ascii="Times New Roman" w:hAnsi="Times New Roman" w:cs="Times New Roman"/>
+          <w:sz w:val="24"/>
+          <w:szCs w:val="24"/>
+          <w:lang w:val="en-US"/>
+        </w:rPr>
+        <w:t>normal distribution looks like</w:t>
+      </w:r>
+      <w:r>
+        <w:rPr>
+          <w:rFonts w:ascii="Times New Roman" w:hAnsi="Times New Roman" w:cs="Times New Roman"/>
+          <w:sz w:val="24"/>
+          <w:szCs w:val="24"/>
+          <w:lang w:val="en-US"/>
+        </w:rPr>
+        <w:t xml:space="preserve">, literally is a bell shape. Looking to find </w:t>
+      </w:r>
+      <w:r>
+        <w:rPr>
+          <w:rFonts w:ascii="Times New Roman" w:hAnsi="Times New Roman" w:cs="Times New Roman"/>
+          <w:sz w:val="24"/>
+          <w:szCs w:val="24"/>
+          <w:lang w:val="en-US"/>
+        </w:rPr>
+        <w:t>the right</w:t>
+      </w:r>
+      <w:r>
+        <w:rPr>
+          <w:rFonts w:ascii="Times New Roman" w:hAnsi="Times New Roman" w:cs="Times New Roman"/>
+          <w:sz w:val="24"/>
+          <w:szCs w:val="24"/>
+          <w:lang w:val="en-US"/>
+        </w:rPr>
+        <w:t xml:space="preserve"> dataset </w:t>
+      </w:r>
+      <w:r>
+        <w:rPr>
+          <w:rFonts w:ascii="Times New Roman" w:hAnsi="Times New Roman" w:cs="Times New Roman"/>
+          <w:sz w:val="24"/>
+          <w:szCs w:val="24"/>
+          <w:lang w:val="en-US"/>
+        </w:rPr>
+        <w:t xml:space="preserve">to see if I could apply normal distribution or if the data looks normally distributed, I opted </w:t>
+      </w:r>
+      <w:r>
+        <w:rPr>
+          <w:rFonts w:ascii="Times New Roman" w:hAnsi="Times New Roman" w:cs="Times New Roman"/>
+          <w:sz w:val="24"/>
+          <w:szCs w:val="24"/>
+          <w:lang w:val="en-US"/>
+        </w:rPr>
+        <w:t xml:space="preserve">to compare a perfectly distributed dataset with a couple of selections I </w:t>
+      </w:r>
+      <w:r>
+        <w:rPr>
+          <w:rFonts w:ascii="Times New Roman" w:hAnsi="Times New Roman" w:cs="Times New Roman"/>
+          <w:sz w:val="24"/>
+          <w:szCs w:val="24"/>
+          <w:lang w:val="en-US"/>
+        </w:rPr>
+        <w:t xml:space="preserve">did. </w:t>
+      </w:r>
+      <w:r>
+        <w:rPr>
+          <w:rFonts w:ascii="Times New Roman" w:hAnsi="Times New Roman" w:cs="Times New Roman"/>
+          <w:sz w:val="24"/>
+          <w:szCs w:val="24"/>
+          <w:lang w:val="en-US"/>
+        </w:rPr>
+        <w:t xml:space="preserve">Let me explain </w:t>
+      </w:r>
+      <w:r>
+        <w:rPr>
+          <w:rFonts w:ascii="Times New Roman" w:hAnsi="Times New Roman" w:cs="Times New Roman"/>
+          <w:sz w:val="24"/>
+          <w:szCs w:val="24"/>
+          <w:lang w:val="en-US"/>
+        </w:rPr>
+        <w:t>normal distribution properties</w:t>
+      </w:r>
+      <w:r>
+        <w:rPr>
+          <w:rFonts w:ascii="Times New Roman" w:hAnsi="Times New Roman" w:cs="Times New Roman"/>
+          <w:sz w:val="24"/>
+          <w:szCs w:val="24"/>
+          <w:lang w:val="en-US"/>
+        </w:rPr>
+        <w:t xml:space="preserve"> </w:t>
+      </w:r>
+      <w:r>
+        <w:rPr>
+          <w:rFonts w:ascii="Times New Roman" w:hAnsi="Times New Roman" w:cs="Times New Roman"/>
+          <w:sz w:val="24"/>
+          <w:szCs w:val="24"/>
+          <w:lang w:val="en-US"/>
+        </w:rPr>
+        <w:t>(Corporate Finance Institute, n.d.)</w:t>
+      </w:r>
+      <w:r>
+        <w:rPr>
+          <w:rFonts w:ascii="Times New Roman" w:hAnsi="Times New Roman" w:cs="Times New Roman"/>
+          <w:sz w:val="24"/>
+          <w:szCs w:val="24"/>
+          <w:lang w:val="en-US"/>
+        </w:rPr>
+        <w:t>:</w:t>
+      </w:r>
+    </w:p>
+    <w:p>
+      <w:pPr>
+        <w:pStyle w:val="ListParagraph"/>
+        <w:numPr>
+          <w:ilvl w:val="0"/>
+          <w:numId w:val="10"/>
+        </w:numPr>
+        <w:rPr>
+          <w:rFonts w:ascii="Times New Roman" w:hAnsi="Times New Roman" w:cs="Times New Roman"/>
+          <w:sz w:val="24"/>
+          <w:szCs w:val="24"/>
+          <w:lang w:val="en-US"/>
+        </w:rPr>
+      </w:pPr>
+      <w:r>
+        <w:rPr>
+          <w:rFonts w:ascii="Times New Roman" w:hAnsi="Times New Roman" w:cs="Times New Roman"/>
+          <w:sz w:val="24"/>
+          <w:szCs w:val="24"/>
+          <w:lang w:val="en-US"/>
+        </w:rPr>
+        <w:t>It is symmetric</w:t>
+      </w:r>
+      <w:r>
+        <w:rPr>
+          <w:rFonts w:ascii="Times New Roman" w:hAnsi="Times New Roman" w:cs="Times New Roman"/>
+          <w:sz w:val="24"/>
+          <w:szCs w:val="24"/>
+          <w:lang w:val="en-US"/>
+        </w:rPr>
+        <w:t>.</w:t>
+      </w:r>
+    </w:p>
+    <w:p>
+      <w:pPr>
+        <w:pStyle w:val="ListParagraph"/>
+        <w:numPr>
+          <w:ilvl w:val="0"/>
+          <w:numId w:val="10"/>
+        </w:numPr>
+        <w:rPr>
+          <w:rFonts w:ascii="Times New Roman" w:hAnsi="Times New Roman" w:cs="Times New Roman"/>
+          <w:sz w:val="24"/>
+          <w:szCs w:val="24"/>
+          <w:lang w:val="en-US"/>
+        </w:rPr>
+      </w:pPr>
+      <w:r>
+        <w:rPr>
+          <w:rFonts w:ascii="Times New Roman" w:hAnsi="Times New Roman" w:cs="Times New Roman"/>
+          <w:sz w:val="24"/>
+          <w:szCs w:val="24"/>
+          <w:lang w:val="en-US"/>
+        </w:rPr>
+        <w:t>Mean, median, and mode are equal.</w:t>
+      </w:r>
+      <w:r>
+        <w:rPr>
+          <w:rFonts w:ascii="Times New Roman" w:hAnsi="Times New Roman" w:cs="Times New Roman"/>
+          <w:sz w:val="24"/>
+          <w:szCs w:val="24"/>
+          <w:lang w:val="en-US"/>
+        </w:rPr>
+        <w:t xml:space="preserve"> </w:t>
+      </w:r>
+      <w:r>
+        <w:rPr>
+          <w:rFonts w:ascii="Times New Roman" w:hAnsi="Times New Roman" w:cs="Times New Roman"/>
+          <w:sz w:val="24"/>
+          <w:szCs w:val="24"/>
+          <w:lang w:val="en-US"/>
+        </w:rPr>
+        <w:t>Mean is zero and standard deviation is one.</w:t>
+      </w:r>
+    </w:p>
+    <w:p>
+      <w:pPr>
+        <w:pStyle w:val="ListParagraph"/>
+        <w:numPr>
+          <w:ilvl w:val="0"/>
+          <w:numId w:val="10"/>
+        </w:numPr>
+        <w:rPr>
+          <w:rFonts w:ascii="Times New Roman" w:hAnsi="Times New Roman" w:cs="Times New Roman"/>
+          <w:sz w:val="24"/>
+          <w:szCs w:val="24"/>
+          <w:lang w:val="en-US"/>
+        </w:rPr>
+      </w:pPr>
+      <w:r>
+        <w:rPr>
+          <w:rFonts w:ascii="Times New Roman" w:hAnsi="Times New Roman" w:cs="Times New Roman"/>
+          <w:sz w:val="24"/>
+          <w:szCs w:val="24"/>
+          <w:lang w:val="en-US"/>
+        </w:rPr>
+        <w:t>Empirical rule</w:t>
+      </w:r>
+      <w:r>
+        <w:rPr>
+          <w:rFonts w:ascii="Times New Roman" w:hAnsi="Times New Roman" w:cs="Times New Roman"/>
+          <w:sz w:val="24"/>
+          <w:szCs w:val="24"/>
+          <w:lang w:val="en-US"/>
+        </w:rPr>
+        <w:t xml:space="preserve">, </w:t>
+      </w:r>
+      <w:r>
+        <w:rPr>
+          <w:rFonts w:ascii="Times New Roman" w:hAnsi="Times New Roman" w:cs="Times New Roman"/>
+          <w:sz w:val="24"/>
+          <w:szCs w:val="24"/>
+          <w:lang w:val="en-US"/>
+        </w:rPr>
+        <w:t>it describes the beha</w:t>
+      </w:r>
+      <w:r>
+        <w:rPr>
+          <w:rFonts w:ascii="Times New Roman" w:hAnsi="Times New Roman" w:cs="Times New Roman"/>
+          <w:sz w:val="24"/>
+          <w:szCs w:val="24"/>
+          <w:lang w:val="en-US"/>
+        </w:rPr>
+        <w:t>vior of data within a normal distribution. We have three brackets for the data to fall under</w:t>
+      </w:r>
+      <w:r>
+        <w:rPr>
+          <w:rFonts w:ascii="Times New Roman" w:hAnsi="Times New Roman" w:cs="Times New Roman"/>
+          <w:sz w:val="24"/>
+          <w:szCs w:val="24"/>
+          <w:lang w:val="en-US"/>
+        </w:rPr>
+        <w:t xml:space="preserve">. First bracket determined by the mean </w:t>
+      </w:r>
+      <w:r>
+        <w:rPr>
+          <w:rFonts w:ascii="Times New Roman" w:hAnsi="Times New Roman" w:cs="Times New Roman"/>
+          <w:sz w:val="24"/>
+          <w:szCs w:val="24"/>
+          <w:lang w:val="en-US"/>
+        </w:rPr>
+        <w:t xml:space="preserve">and standard deviation (added and subtracted), </w:t>
+      </w:r>
+      <w:r>
+        <w:rPr>
+          <w:rFonts w:ascii="Times New Roman" w:hAnsi="Times New Roman" w:cs="Times New Roman"/>
+          <w:sz w:val="24"/>
+          <w:szCs w:val="24"/>
+          <w:lang w:val="en-US"/>
+        </w:rPr>
+        <w:t>µ ± σ</w:t>
+      </w:r>
+      <w:r>
+        <w:rPr>
+          <w:rFonts w:ascii="Times New Roman" w:hAnsi="Times New Roman" w:cs="Times New Roman"/>
+          <w:sz w:val="24"/>
+          <w:szCs w:val="24"/>
+          <w:lang w:val="en-US"/>
+        </w:rPr>
+        <w:t xml:space="preserve">, 68% </w:t>
+      </w:r>
+      <w:r>
+        <w:rPr>
+          <w:rFonts w:ascii="Times New Roman" w:hAnsi="Times New Roman" w:cs="Times New Roman"/>
+          <w:sz w:val="24"/>
+          <w:szCs w:val="24"/>
+          <w:lang w:val="en-US"/>
+        </w:rPr>
+        <w:t xml:space="preserve">of data </w:t>
+      </w:r>
+      <w:r>
+        <w:rPr>
+          <w:rFonts w:ascii="Times New Roman" w:hAnsi="Times New Roman" w:cs="Times New Roman"/>
+          <w:sz w:val="24"/>
+          <w:szCs w:val="24"/>
+          <w:lang w:val="en-US"/>
+        </w:rPr>
+        <w:t>are in this range.</w:t>
+      </w:r>
+      <w:r>
+        <w:rPr>
+          <w:rFonts w:ascii="Times New Roman" w:hAnsi="Times New Roman" w:cs="Times New Roman"/>
+          <w:sz w:val="24"/>
+          <w:szCs w:val="24"/>
+          <w:lang w:val="en-US"/>
+        </w:rPr>
+        <w:br/>
+        <w:t xml:space="preserve">Second bracket </w:t>
+      </w:r>
+      <w:r>
+        <w:rPr>
+          <w:rFonts w:ascii="Times New Roman" w:hAnsi="Times New Roman" w:cs="Times New Roman"/>
+          <w:sz w:val="24"/>
+          <w:szCs w:val="24"/>
+          <w:lang w:val="en-US"/>
+        </w:rPr>
+        <w:t>µ ± 2σ</w:t>
+      </w:r>
+      <w:r>
+        <w:rPr>
+          <w:rFonts w:ascii="Times New Roman" w:hAnsi="Times New Roman" w:cs="Times New Roman"/>
+          <w:sz w:val="24"/>
+          <w:szCs w:val="24"/>
+          <w:lang w:val="en-US"/>
+        </w:rPr>
+        <w:t xml:space="preserve">, </w:t>
+      </w:r>
+      <w:r>
+        <w:rPr>
+          <w:rFonts w:ascii="Times New Roman" w:hAnsi="Times New Roman" w:cs="Times New Roman"/>
+          <w:sz w:val="24"/>
+          <w:szCs w:val="24"/>
+          <w:lang w:val="en-US"/>
+        </w:rPr>
+        <w:t xml:space="preserve">95% of data is in this range. Third bracket </w:t>
+      </w:r>
+      <w:r>
+        <w:rPr>
+          <w:rFonts w:ascii="Times New Roman" w:hAnsi="Times New Roman" w:cs="Times New Roman"/>
+          <w:sz w:val="24"/>
+          <w:szCs w:val="24"/>
+          <w:lang w:val="en-US"/>
+        </w:rPr>
+        <w:t>µ ± 3σ</w:t>
+      </w:r>
+      <w:r>
+        <w:rPr>
+          <w:rFonts w:ascii="Times New Roman" w:hAnsi="Times New Roman" w:cs="Times New Roman"/>
+          <w:sz w:val="24"/>
+          <w:szCs w:val="24"/>
+          <w:lang w:val="en-US"/>
+        </w:rPr>
+        <w:t xml:space="preserve">, </w:t>
+      </w:r>
+      <w:r>
+        <w:rPr>
+          <w:rFonts w:ascii="Times New Roman" w:hAnsi="Times New Roman" w:cs="Times New Roman"/>
+          <w:sz w:val="24"/>
+          <w:szCs w:val="24"/>
+          <w:lang w:val="en-US"/>
+        </w:rPr>
+        <w:t>nearly all data lies here, 99.7%</w:t>
+      </w:r>
+    </w:p>
+    <w:p>
+      <w:pPr>
+        <w:pStyle w:val="ListParagraph"/>
+        <w:numPr>
+          <w:ilvl w:val="0"/>
+          <w:numId w:val="10"/>
+        </w:numPr>
+        <w:rPr>
+          <w:rFonts w:ascii="Times New Roman" w:hAnsi="Times New Roman" w:cs="Times New Roman"/>
+          <w:sz w:val="24"/>
+          <w:szCs w:val="24"/>
+          <w:lang w:val="en-US"/>
+        </w:rPr>
+      </w:pPr>
+      <w:r>
+        <w:rPr>
+          <w:rFonts w:ascii="Times New Roman" w:hAnsi="Times New Roman" w:cs="Times New Roman"/>
+          <w:sz w:val="24"/>
+          <w:szCs w:val="24"/>
+          <w:lang w:val="en-US"/>
+        </w:rPr>
+        <w:lastRenderedPageBreak/>
+        <w:t>Skewness and kurtosis</w:t>
+      </w:r>
+      <w:r>
+        <w:rPr>
+          <w:rFonts w:ascii="Times New Roman" w:hAnsi="Times New Roman" w:cs="Times New Roman"/>
+          <w:sz w:val="24"/>
+          <w:szCs w:val="24"/>
+          <w:lang w:val="en-US"/>
+        </w:rPr>
+        <w:t xml:space="preserve"> coefficients. </w:t>
+      </w:r>
+      <w:r>
+        <w:rPr>
+          <w:rFonts w:ascii="Times New Roman" w:hAnsi="Times New Roman" w:cs="Times New Roman"/>
+          <w:sz w:val="24"/>
+          <w:szCs w:val="24"/>
+          <w:lang w:val="en-US"/>
+        </w:rPr>
+        <w:t xml:space="preserve">Skewness to measure the symmetry and kurtosis to measure </w:t>
+      </w:r>
+      <w:r>
+        <w:rPr>
+          <w:rFonts w:ascii="Times New Roman" w:hAnsi="Times New Roman" w:cs="Times New Roman"/>
+          <w:sz w:val="24"/>
+          <w:szCs w:val="24"/>
+          <w:lang w:val="en-US"/>
+        </w:rPr>
+        <w:t xml:space="preserve">tail ends thickness against </w:t>
+      </w:r>
+      <w:r>
+        <w:rPr>
+          <w:rFonts w:ascii="Times New Roman" w:hAnsi="Times New Roman" w:cs="Times New Roman"/>
+          <w:sz w:val="24"/>
+          <w:szCs w:val="24"/>
+          <w:lang w:val="en-US"/>
+        </w:rPr>
+        <w:t xml:space="preserve">tail ends thickness </w:t>
+      </w:r>
+      <w:r>
+        <w:rPr>
+          <w:rFonts w:ascii="Times New Roman" w:hAnsi="Times New Roman" w:cs="Times New Roman"/>
+          <w:sz w:val="24"/>
+          <w:szCs w:val="24"/>
+          <w:lang w:val="en-US"/>
+        </w:rPr>
+        <w:t>normally distributed</w:t>
+      </w:r>
+      <w:r>
+        <w:rPr>
+          <w:rFonts w:ascii="Times New Roman" w:hAnsi="Times New Roman" w:cs="Times New Roman"/>
+          <w:sz w:val="24"/>
+          <w:szCs w:val="24"/>
+          <w:lang w:val="en-US"/>
+        </w:rPr>
+        <w:t>.</w:t>
+      </w:r>
+    </w:p>
+    <w:p>
+      <w:pPr>
+        <w:rPr>
+          <w:rFonts w:ascii="Times New Roman" w:hAnsi="Times New Roman" w:cs="Times New Roman"/>
+          <w:sz w:val="24"/>
+          <w:szCs w:val="24"/>
+          <w:lang w:val="en-US"/>
+        </w:rPr>
+      </w:pPr>
+    </w:p>
+    <w:p>
+      <w:pPr>
+        <w:rPr>
+          <w:rFonts w:ascii="Times New Roman" w:hAnsi="Times New Roman" w:cs="Times New Roman"/>
+          <w:sz w:val="24"/>
+          <w:szCs w:val="24"/>
+          <w:lang w:val="en-US"/>
+        </w:rPr>
+      </w:pPr>
+      <w:r>
+        <w:rPr>
+          <w:rFonts w:ascii="Times New Roman" w:hAnsi="Times New Roman" w:cs="Times New Roman"/>
+          <w:sz w:val="24"/>
+          <w:szCs w:val="24"/>
+          <w:lang w:val="en-US"/>
+        </w:rPr>
+        <w:t xml:space="preserve">To start the </w:t>
+      </w:r>
+      <w:r>
+        <w:rPr>
+          <w:rFonts w:ascii="Times New Roman" w:hAnsi="Times New Roman" w:cs="Times New Roman"/>
+          <w:sz w:val="24"/>
+          <w:szCs w:val="24"/>
+          <w:lang w:val="en-US"/>
+        </w:rPr>
+        <w:t>analysis,</w:t>
+      </w:r>
+      <w:r>
+        <w:rPr>
+          <w:rFonts w:ascii="Times New Roman" w:hAnsi="Times New Roman" w:cs="Times New Roman"/>
+          <w:sz w:val="24"/>
+          <w:szCs w:val="24"/>
+          <w:lang w:val="en-US"/>
+        </w:rPr>
+        <w:t xml:space="preserve"> I need it to find a model dataset </w:t>
+      </w:r>
+      <w:r>
+        <w:rPr>
+          <w:rFonts w:ascii="Times New Roman" w:hAnsi="Times New Roman" w:cs="Times New Roman"/>
+          <w:sz w:val="24"/>
+          <w:szCs w:val="24"/>
+          <w:lang w:val="en-US"/>
+        </w:rPr>
+        <w:t xml:space="preserve">to plot a normal distribution, I found this great tool online </w:t>
+      </w:r>
+      <w:r>
+        <w:rPr>
+          <w:rFonts w:ascii="Times New Roman" w:hAnsi="Times New Roman" w:cs="Times New Roman"/>
+          <w:i/>
+          <w:iCs/>
+          <w:sz w:val="24"/>
+          <w:szCs w:val="24"/>
+          <w:lang w:val="en-US"/>
+        </w:rPr>
+        <w:t xml:space="preserve">“statology.org” </w:t>
+      </w:r>
+      <w:r>
+        <w:rPr>
+          <w:rFonts w:ascii="Times New Roman" w:hAnsi="Times New Roman" w:cs="Times New Roman"/>
+          <w:sz w:val="24"/>
+          <w:szCs w:val="24"/>
+          <w:lang w:val="en-US"/>
+        </w:rPr>
+        <w:t>(Zach, 2020)</w:t>
+      </w:r>
+      <w:r>
+        <w:rPr>
+          <w:rFonts w:ascii="Times New Roman" w:hAnsi="Times New Roman" w:cs="Times New Roman"/>
+          <w:sz w:val="24"/>
+          <w:szCs w:val="24"/>
+          <w:lang w:val="en-US"/>
+        </w:rPr>
+        <w:t xml:space="preserve">. It gave a dataset with a </w:t>
+      </w:r>
+      <w:r>
+        <w:rPr>
+          <w:rFonts w:ascii="Times New Roman" w:hAnsi="Times New Roman" w:cs="Times New Roman"/>
+          <w:sz w:val="24"/>
+          <w:szCs w:val="24"/>
+          <w:lang w:val="en-US"/>
+        </w:rPr>
+        <w:t>thousand</w:t>
+      </w:r>
+      <w:r>
+        <w:rPr>
+          <w:rFonts w:ascii="Times New Roman" w:hAnsi="Times New Roman" w:cs="Times New Roman"/>
+          <w:sz w:val="24"/>
+          <w:szCs w:val="24"/>
+          <w:lang w:val="en-US"/>
+        </w:rPr>
+        <w:t xml:space="preserve"> records with a mean close to zero and </w:t>
+      </w:r>
+      <w:r>
+        <w:rPr>
+          <w:rFonts w:ascii="Times New Roman" w:hAnsi="Times New Roman" w:cs="Times New Roman"/>
+          <w:sz w:val="24"/>
+          <w:szCs w:val="24"/>
+          <w:lang w:val="en-US"/>
+        </w:rPr>
+        <w:t>standard deviation close to one:</w:t>
+      </w:r>
+    </w:p>
+    <w:p>
+      <w:pPr>
+        <w:jc w:val="center"/>
+        <w:rPr>
+          <w:rFonts w:ascii="Times New Roman" w:hAnsi="Times New Roman" w:cs="Times New Roman"/>
+          <w:sz w:val="24"/>
+          <w:szCs w:val="24"/>
+          <w:lang w:val="en-US"/>
+        </w:rPr>
+      </w:pPr>
+      <w:r>
+        <w:rPr>
+          <w:rFonts w:ascii="Times New Roman" w:hAnsi="Times New Roman" w:cs="Times New Roman"/>
+          <w:sz w:val="24"/>
+          <w:szCs w:val="24"/>
+          <w:lang w:val="en-US"/>
+        </w:rPr>
+        <w:drawing>
+          <wp:inline distT="0" distB="0" distL="0" distR="0" wp14:anchorId="2615FB92" wp14:editId="79B28E81">
+            <wp:extent cx="5731510" cy="3915410"/>
+            <wp:effectExtent l="0" t="0" r="2540" b="8890"/>
+            <wp:docPr id="37779005" name="Picture 1" descr="A diagram of a normal distribution with Ryugyong Hotel in the background&#10;&#10;Description automatically generated"/>
+            <wp:cNvGraphicFramePr>
+              <a:graphicFrameLocks xmlns:a="http://schemas.openxmlformats.org/drawingml/2006/main" noChangeAspect="1"/>
+            </wp:cNvGraphicFramePr>
+            <a:graphic xmlns:a="http://schemas.openxmlformats.org/drawingml/2006/main">
+              <a:graphicData uri="http://schemas.openxmlformats.org/drawingml/2006/picture">
+                <pic:pic xmlns:pic="http://schemas.openxmlformats.org/drawingml/2006/picture">
+                  <pic:nvPicPr>
+                    <pic:cNvPr id="37779005" name="Picture 1" descr="A diagram of a normal distribution with Ryugyong Hotel in the background&#10;&#10;Description automatically generated"/>
+                    <pic:cNvPicPr/>
+                  </pic:nvPicPr>
+                  <pic:blipFill>
+                    <a:blip r:embed="rId39"/>
+                    <a:stretch>
+                      <a:fillRect/>
+                    </a:stretch>
+                  </pic:blipFill>
+                  <pic:spPr>
+                    <a:xfrm>
+                      <a:off x="0" y="0"/>
+                      <a:ext cx="5731510" cy="3915410"/>
+                    </a:xfrm>
+                    <a:prstGeom prst="rect">
+                      <a:avLst/>
+                    </a:prstGeom>
+                  </pic:spPr>
+                </pic:pic>
+              </a:graphicData>
+            </a:graphic>
+          </wp:inline>
+        </w:drawing>
+      </w:r>
+    </w:p>
+    <w:p>
+      <w:pPr>
+        <w:jc w:val="center"/>
+        <w:rPr>
+          <w:rFonts w:ascii="Times New Roman" w:hAnsi="Times New Roman" w:cs="Times New Roman"/>
+          <w:sz w:val="24"/>
+          <w:szCs w:val="24"/>
+          <w:lang w:val="en-US"/>
+        </w:rPr>
+      </w:pPr>
+      <w:r>
+        <w:rPr>
+          <w:rFonts w:ascii="Times New Roman" w:hAnsi="Times New Roman" w:cs="Times New Roman"/>
+          <w:sz w:val="24"/>
+          <w:szCs w:val="24"/>
+          <w:lang w:val="en-US"/>
+        </w:rPr>
+        <w:t xml:space="preserve">Figure </w:t>
+      </w:r>
+      <w:r>
+        <w:rPr>
+          <w:rFonts w:ascii="Times New Roman" w:hAnsi="Times New Roman" w:cs="Times New Roman"/>
+          <w:sz w:val="24"/>
+          <w:szCs w:val="24"/>
+          <w:lang w:val="en-US"/>
+        </w:rPr>
+        <w:t>3</w:t>
+      </w:r>
+      <w:r>
+        <w:rPr>
+          <w:rFonts w:ascii="Times New Roman" w:hAnsi="Times New Roman" w:cs="Times New Roman"/>
+          <w:sz w:val="24"/>
+          <w:szCs w:val="24"/>
+          <w:lang w:val="en-US"/>
+        </w:rPr>
+        <w:t>1</w:t>
+      </w:r>
+      <w:r>
+        <w:rPr>
+          <w:rFonts w:ascii="Times New Roman" w:hAnsi="Times New Roman" w:cs="Times New Roman"/>
+          <w:sz w:val="24"/>
+          <w:szCs w:val="24"/>
+          <w:lang w:val="en-US"/>
+        </w:rPr>
+        <w:t xml:space="preserve">: </w:t>
+      </w:r>
+      <w:r>
+        <w:rPr>
+          <w:rFonts w:ascii="Times New Roman" w:hAnsi="Times New Roman" w:cs="Times New Roman"/>
+          <w:sz w:val="24"/>
+          <w:szCs w:val="24"/>
+          <w:lang w:val="en-US"/>
+        </w:rPr>
+        <w:t>Almost a perfectly distributed dataset</w:t>
+      </w:r>
+    </w:p>
+    <w:p>
+      <w:pPr>
+        <w:rPr>
+          <w:rFonts w:ascii="Times New Roman" w:hAnsi="Times New Roman" w:cs="Times New Roman"/>
+          <w:sz w:val="24"/>
+          <w:szCs w:val="24"/>
+          <w:lang w:val="en-US"/>
+        </w:rPr>
+      </w:pPr>
+      <w:r>
+        <w:rPr>
+          <w:rFonts w:ascii="Times New Roman" w:hAnsi="Times New Roman" w:cs="Times New Roman"/>
+          <w:sz w:val="24"/>
+          <w:szCs w:val="24"/>
+          <w:lang w:val="en-US"/>
+        </w:rPr>
+        <w:t xml:space="preserve">I have spent a significant amount of time trying to match </w:t>
+      </w:r>
+      <w:r>
+        <w:rPr>
+          <w:rFonts w:ascii="Times New Roman" w:hAnsi="Times New Roman" w:cs="Times New Roman"/>
+          <w:sz w:val="24"/>
+          <w:szCs w:val="24"/>
+          <w:lang w:val="en-US"/>
+        </w:rPr>
+        <w:t xml:space="preserve">this shape </w:t>
+      </w:r>
+      <w:r>
+        <w:rPr>
+          <w:rFonts w:ascii="Times New Roman" w:hAnsi="Times New Roman" w:cs="Times New Roman"/>
+          <w:sz w:val="24"/>
+          <w:szCs w:val="24"/>
+          <w:lang w:val="en-US"/>
+        </w:rPr>
+        <w:t xml:space="preserve">with </w:t>
+      </w:r>
+      <w:r>
+        <w:rPr>
+          <w:rFonts w:ascii="Times New Roman" w:hAnsi="Times New Roman" w:cs="Times New Roman"/>
+          <w:sz w:val="24"/>
+          <w:szCs w:val="24"/>
+          <w:lang w:val="en-US"/>
+        </w:rPr>
+        <w:t xml:space="preserve">combinations of the fifteen datasets handed over for this assignment, almost </w:t>
+      </w:r>
+      <w:r>
+        <w:rPr>
+          <w:rFonts w:ascii="Times New Roman" w:hAnsi="Times New Roman" w:cs="Times New Roman"/>
+          <w:sz w:val="24"/>
+          <w:szCs w:val="24"/>
+          <w:lang w:val="en-US"/>
+        </w:rPr>
+        <w:t>impossible. Here are my findings:</w:t>
+      </w:r>
+    </w:p>
+    <w:p>
+      <w:pPr>
+        <w:jc w:val="center"/>
+        <w:rPr>
+          <w:rFonts w:ascii="Times New Roman" w:hAnsi="Times New Roman" w:cs="Times New Roman"/>
+          <w:sz w:val="24"/>
+          <w:szCs w:val="24"/>
+          <w:lang w:val="en-US"/>
+        </w:rPr>
+      </w:pPr>
+      <w:r>
+        <w:rPr>
+          <w:rFonts w:ascii="Times New Roman" w:hAnsi="Times New Roman" w:cs="Times New Roman"/>
+          <w:sz w:val="24"/>
+          <w:szCs w:val="24"/>
+          <w:lang w:val="en-US"/>
+        </w:rPr>
+        <w:lastRenderedPageBreak/>
+        <w:drawing>
+          <wp:inline distT="0" distB="0" distL="0" distR="0" wp14:anchorId="21470394" wp14:editId="41F2DFEA">
+            <wp:extent cx="4347856" cy="2946099"/>
+            <wp:effectExtent l="0" t="0" r="0" b="6985"/>
+            <wp:docPr id="613547367" name="Picture 1" descr="A diagram of birth rate distribution&#10;&#10;Description automatically generated"/>
+            <wp:cNvGraphicFramePr>
+              <a:graphicFrameLocks xmlns:a="http://schemas.openxmlformats.org/drawingml/2006/main" noChangeAspect="1"/>
+            </wp:cNvGraphicFramePr>
+            <a:graphic xmlns:a="http://schemas.openxmlformats.org/drawingml/2006/main">
+              <a:graphicData uri="http://schemas.openxmlformats.org/drawingml/2006/picture">
+                <pic:pic xmlns:pic="http://schemas.openxmlformats.org/drawingml/2006/picture">
+                  <pic:nvPicPr>
+                    <pic:cNvPr id="613547367" name="Picture 1" descr="A diagram of birth rate distribution&#10;&#10;Description automatically generated"/>
+                    <pic:cNvPicPr/>
+                  </pic:nvPicPr>
+                  <pic:blipFill>
+                    <a:blip r:embed="rId40"/>
+                    <a:stretch>
+                      <a:fillRect/>
+                    </a:stretch>
+                  </pic:blipFill>
+                  <pic:spPr>
+                    <a:xfrm>
+                      <a:off x="0" y="0"/>
+                      <a:ext cx="4358073" cy="2953022"/>
+                    </a:xfrm>
+                    <a:prstGeom prst="rect">
+                      <a:avLst/>
+                    </a:prstGeom>
+                  </pic:spPr>
+                </pic:pic>
+              </a:graphicData>
+            </a:graphic>
+          </wp:inline>
+        </w:drawing>
+      </w:r>
+    </w:p>
+    <w:p>
+      <w:pPr>
+        <w:jc w:val="center"/>
+        <w:rPr>
+          <w:rFonts w:ascii="Times New Roman" w:hAnsi="Times New Roman" w:cs="Times New Roman"/>
+          <w:sz w:val="24"/>
+          <w:szCs w:val="24"/>
+          <w:lang w:val="en-US"/>
+        </w:rPr>
+      </w:pPr>
+      <w:r>
+        <w:rPr>
+          <w:rFonts w:ascii="Times New Roman" w:hAnsi="Times New Roman" w:cs="Times New Roman"/>
+          <w:sz w:val="24"/>
+          <w:szCs w:val="24"/>
+          <w:lang w:val="en-US"/>
+        </w:rPr>
+        <w:t xml:space="preserve">Figure </w:t>
+      </w:r>
+      <w:r>
+        <w:rPr>
+          <w:rFonts w:ascii="Times New Roman" w:hAnsi="Times New Roman" w:cs="Times New Roman"/>
+          <w:sz w:val="24"/>
+          <w:szCs w:val="24"/>
+          <w:lang w:val="en-US"/>
+        </w:rPr>
+        <w:t>3</w:t>
+      </w:r>
+      <w:r>
+        <w:rPr>
+          <w:rFonts w:ascii="Times New Roman" w:hAnsi="Times New Roman" w:cs="Times New Roman"/>
+          <w:sz w:val="24"/>
+          <w:szCs w:val="24"/>
+          <w:lang w:val="en-US"/>
+        </w:rPr>
+        <w:t>2</w:t>
+      </w:r>
+      <w:r>
+        <w:rPr>
+          <w:rFonts w:ascii="Times New Roman" w:hAnsi="Times New Roman" w:cs="Times New Roman"/>
+          <w:sz w:val="24"/>
+          <w:szCs w:val="24"/>
+          <w:lang w:val="en-US"/>
+        </w:rPr>
+        <w:t>:</w:t>
+      </w:r>
+      <w:r>
+        <w:rPr>
+          <w:rFonts w:ascii="Times New Roman" w:hAnsi="Times New Roman" w:cs="Times New Roman"/>
+          <w:sz w:val="24"/>
+          <w:szCs w:val="24"/>
+          <w:lang w:val="en-US"/>
+        </w:rPr>
+        <w:t xml:space="preserve"> Histogram </w:t>
+      </w:r>
+      <w:r>
+        <w:rPr>
+          <w:rFonts w:ascii="Times New Roman" w:hAnsi="Times New Roman" w:cs="Times New Roman"/>
+          <w:sz w:val="24"/>
+          <w:szCs w:val="24"/>
+          <w:lang w:val="en-US"/>
+        </w:rPr>
+        <w:t>with a Gauss bell for birth rate</w:t>
+      </w:r>
+    </w:p>
+    <w:p>
+      <w:pPr>
+        <w:rPr>
+          <w:rFonts w:ascii="Times New Roman" w:hAnsi="Times New Roman" w:cs="Times New Roman"/>
+          <w:b/>
+          <w:bCs/>
+          <w:sz w:val="24"/>
+          <w:szCs w:val="24"/>
+          <w:lang w:val="en-US"/>
+        </w:rPr>
+      </w:pPr>
+    </w:p>
+    <w:p>
+      <w:pPr>
+        <w:rPr>
+          <w:rFonts w:ascii="Times New Roman" w:hAnsi="Times New Roman" w:cs="Times New Roman"/>
+          <w:sz w:val="24"/>
+          <w:szCs w:val="24"/>
+          <w:lang w:val="en-US"/>
+        </w:rPr>
+      </w:pPr>
+      <w:r>
+        <w:rPr>
+          <w:rFonts w:ascii="Times New Roman" w:hAnsi="Times New Roman" w:cs="Times New Roman"/>
+          <w:sz w:val="24"/>
+          <w:szCs w:val="24"/>
+          <w:lang w:val="en-US"/>
+        </w:rPr>
+        <w:t xml:space="preserve">This data comes from PEA15, and I calculated the birth rate for </w:t>
+      </w:r>
+      <w:r>
+        <w:rPr>
+          <w:rFonts w:ascii="Times New Roman" w:hAnsi="Times New Roman" w:cs="Times New Roman"/>
+          <w:sz w:val="24"/>
+          <w:szCs w:val="24"/>
+          <w:lang w:val="en-US"/>
+        </w:rPr>
+        <w:t>the period</w:t>
+      </w:r>
+      <w:r>
+        <w:rPr>
+          <w:rFonts w:ascii="Times New Roman" w:hAnsi="Times New Roman" w:cs="Times New Roman"/>
+          <w:sz w:val="24"/>
+          <w:szCs w:val="24"/>
+          <w:lang w:val="en-US"/>
+        </w:rPr>
+        <w:t xml:space="preserve"> 1987 and 2023. </w:t>
+      </w:r>
+      <w:r>
+        <w:rPr>
+          <w:rFonts w:ascii="Times New Roman" w:hAnsi="Times New Roman" w:cs="Times New Roman"/>
+          <w:sz w:val="24"/>
+          <w:szCs w:val="24"/>
+          <w:lang w:val="en-US"/>
+        </w:rPr>
+        <w:t>The length of the</w:t>
+      </w:r>
+      <w:r>
+        <w:rPr>
+          <w:rFonts w:ascii="Times New Roman" w:hAnsi="Times New Roman" w:cs="Times New Roman"/>
+          <w:sz w:val="24"/>
+          <w:szCs w:val="24"/>
+          <w:lang w:val="en-US"/>
+        </w:rPr>
+        <w:t xml:space="preserve"> sample is </w:t>
+      </w:r>
+      <w:r>
+        <w:rPr>
+          <w:rFonts w:ascii="Times New Roman" w:hAnsi="Times New Roman" w:cs="Times New Roman"/>
+          <w:sz w:val="24"/>
+          <w:szCs w:val="24"/>
+          <w:lang w:val="en-US"/>
+        </w:rPr>
+        <w:t>thirty-seven</w:t>
+      </w:r>
+      <w:r>
+        <w:rPr>
+          <w:rFonts w:ascii="Times New Roman" w:hAnsi="Times New Roman" w:cs="Times New Roman"/>
+          <w:sz w:val="24"/>
+          <w:szCs w:val="24"/>
+          <w:lang w:val="en-US"/>
+        </w:rPr>
+        <w:t xml:space="preserve"> and it does not look </w:t>
+      </w:r>
+      <w:r>
+        <w:rPr>
+          <w:rFonts w:ascii="Times New Roman" w:hAnsi="Times New Roman" w:cs="Times New Roman"/>
+          <w:sz w:val="24"/>
+          <w:szCs w:val="24"/>
+          <w:lang w:val="en-US"/>
+        </w:rPr>
+        <w:t>like</w:t>
+      </w:r>
+      <w:r>
+        <w:rPr>
+          <w:rFonts w:ascii="Times New Roman" w:hAnsi="Times New Roman" w:cs="Times New Roman"/>
+          <w:sz w:val="24"/>
+          <w:szCs w:val="24"/>
+          <w:lang w:val="en-US"/>
+        </w:rPr>
+        <w:t xml:space="preserve"> figure 31</w:t>
+      </w:r>
+      <w:r>
+        <w:rPr>
+          <w:rFonts w:ascii="Times New Roman" w:hAnsi="Times New Roman" w:cs="Times New Roman"/>
+          <w:sz w:val="24"/>
+          <w:szCs w:val="24"/>
+          <w:lang w:val="en-US"/>
+        </w:rPr>
+        <w:t>.</w:t>
+      </w:r>
+    </w:p>
+    <w:p>
+      <w:pPr>
+        <w:rPr>
+          <w:rFonts w:ascii="Times New Roman" w:hAnsi="Times New Roman" w:cs="Times New Roman"/>
+          <w:sz w:val="24"/>
+          <w:szCs w:val="24"/>
+          <w:lang w:val="en-US"/>
+        </w:rPr>
+      </w:pPr>
+      <w:r>
+        <w:rPr>
+          <w:rFonts w:ascii="Times New Roman" w:hAnsi="Times New Roman" w:cs="Times New Roman"/>
+          <w:sz w:val="24"/>
+          <w:szCs w:val="24"/>
+          <w:lang w:val="en-US"/>
+        </w:rPr>
+        <w:t xml:space="preserve">Another </w:t>
+      </w:r>
+      <w:r>
+        <w:rPr>
+          <w:rFonts w:ascii="Times New Roman" w:hAnsi="Times New Roman" w:cs="Times New Roman"/>
+          <w:sz w:val="24"/>
+          <w:szCs w:val="24"/>
+          <w:lang w:val="en-US"/>
+        </w:rPr>
+        <w:t>choice that could have been normally distributed is population average age</w:t>
+      </w:r>
+      <w:r>
+        <w:rPr>
+          <w:rFonts w:ascii="Times New Roman" w:hAnsi="Times New Roman" w:cs="Times New Roman"/>
+          <w:sz w:val="24"/>
+          <w:szCs w:val="24"/>
+          <w:lang w:val="en-US"/>
+        </w:rPr>
+        <w:t xml:space="preserve">, from dataset </w:t>
+      </w:r>
+      <w:r>
+        <w:rPr>
+          <w:rFonts w:ascii="Times New Roman" w:hAnsi="Times New Roman" w:cs="Times New Roman"/>
+          <w:sz w:val="24"/>
+          <w:szCs w:val="24"/>
+          <w:lang w:val="en-US"/>
+        </w:rPr>
+        <w:t>PEA11 and years 1926 to 2023:</w:t>
+      </w:r>
+    </w:p>
+    <w:p>
+      <w:pPr>
+        <w:jc w:val="center"/>
+        <w:rPr>
+          <w:rFonts w:ascii="Times New Roman" w:hAnsi="Times New Roman" w:cs="Times New Roman"/>
+          <w:sz w:val="24"/>
+          <w:szCs w:val="24"/>
+          <w:lang w:val="en-US"/>
+        </w:rPr>
+      </w:pPr>
+      <w:r>
+        <w:rPr>
+          <w:rFonts w:ascii="Times New Roman" w:hAnsi="Times New Roman" w:cs="Times New Roman"/>
+          <w:sz w:val="24"/>
+          <w:szCs w:val="24"/>
+          <w:lang w:val="en-US"/>
+        </w:rPr>
+        <w:drawing>
+          <wp:inline distT="0" distB="0" distL="0" distR="0" wp14:anchorId="2B9C3A76" wp14:editId="6094EF5E">
+            <wp:extent cx="4020890" cy="2686237"/>
+            <wp:effectExtent l="0" t="0" r="0" b="0"/>
+            <wp:docPr id="1645310661" name="Picture 1" descr="A graph of a graph of a number of people&#10;&#10;Description automatically generated with medium confidence"/>
+            <wp:cNvGraphicFramePr>
+              <a:graphicFrameLocks xmlns:a="http://schemas.openxmlformats.org/drawingml/2006/main" noChangeAspect="1"/>
+            </wp:cNvGraphicFramePr>
+            <a:graphic xmlns:a="http://schemas.openxmlformats.org/drawingml/2006/main">
+              <a:graphicData uri="http://schemas.openxmlformats.org/drawingml/2006/picture">
+                <pic:pic xmlns:pic="http://schemas.openxmlformats.org/drawingml/2006/picture">
+                  <pic:nvPicPr>
+                    <pic:cNvPr id="1645310661" name="Picture 1" descr="A graph of a graph of a number of people&#10;&#10;Description automatically generated with medium confidence"/>
+                    <pic:cNvPicPr/>
+                  </pic:nvPicPr>
+                  <pic:blipFill>
+                    <a:blip r:embed="rId41"/>
+                    <a:stretch>
+                      <a:fillRect/>
+                    </a:stretch>
+                  </pic:blipFill>
+                  <pic:spPr>
+                    <a:xfrm>
+                      <a:off x="0" y="0"/>
+                      <a:ext cx="4027698" cy="2690785"/>
+                    </a:xfrm>
+                    <a:prstGeom prst="rect">
+                      <a:avLst/>
+                    </a:prstGeom>
+                  </pic:spPr>
+                </pic:pic>
+              </a:graphicData>
+            </a:graphic>
+          </wp:inline>
+        </w:drawing>
+      </w:r>
+    </w:p>
+    <w:p>
+      <w:pPr>
+        <w:jc w:val="center"/>
+        <w:rPr>
+          <w:rFonts w:ascii="Times New Roman" w:hAnsi="Times New Roman" w:cs="Times New Roman"/>
+          <w:sz w:val="24"/>
+          <w:szCs w:val="24"/>
+          <w:lang w:val="en-US"/>
+        </w:rPr>
+      </w:pPr>
+      <w:r>
+        <w:rPr>
+          <w:rFonts w:ascii="Times New Roman" w:hAnsi="Times New Roman" w:cs="Times New Roman"/>
+          <w:sz w:val="24"/>
+          <w:szCs w:val="24"/>
+          <w:lang w:val="en-US"/>
+        </w:rPr>
+        <w:t xml:space="preserve">Figure </w:t>
+      </w:r>
+      <w:r>
+        <w:rPr>
+          <w:rFonts w:ascii="Times New Roman" w:hAnsi="Times New Roman" w:cs="Times New Roman"/>
+          <w:sz w:val="24"/>
+          <w:szCs w:val="24"/>
+          <w:lang w:val="en-US"/>
+        </w:rPr>
+        <w:t>3</w:t>
+      </w:r>
+      <w:r>
+        <w:rPr>
+          <w:rFonts w:ascii="Times New Roman" w:hAnsi="Times New Roman" w:cs="Times New Roman"/>
+          <w:sz w:val="24"/>
+          <w:szCs w:val="24"/>
+          <w:lang w:val="en-US"/>
+        </w:rPr>
+        <w:t>3</w:t>
+      </w:r>
+      <w:r>
+        <w:rPr>
+          <w:rFonts w:ascii="Times New Roman" w:hAnsi="Times New Roman" w:cs="Times New Roman"/>
+          <w:sz w:val="24"/>
+          <w:szCs w:val="24"/>
+          <w:lang w:val="en-US"/>
+        </w:rPr>
+        <w:t>:</w:t>
+      </w:r>
+      <w:r>
+        <w:rPr>
+          <w:rFonts w:ascii="Times New Roman" w:hAnsi="Times New Roman" w:cs="Times New Roman"/>
+          <w:sz w:val="24"/>
+          <w:szCs w:val="24"/>
+          <w:lang w:val="en-US"/>
+        </w:rPr>
+        <w:t xml:space="preserve"> Histogram with a Gauss bell for </w:t>
+      </w:r>
+      <w:r>
+        <w:rPr>
+          <w:rFonts w:ascii="Times New Roman" w:hAnsi="Times New Roman" w:cs="Times New Roman"/>
+          <w:sz w:val="24"/>
+          <w:szCs w:val="24"/>
+          <w:lang w:val="en-US"/>
+        </w:rPr>
+        <w:t>population average age</w:t>
+      </w:r>
+    </w:p>
+    <w:p>
+      <w:pPr>
+        <w:rPr>
+          <w:rFonts w:ascii="Times New Roman" w:hAnsi="Times New Roman" w:cs="Times New Roman"/>
+          <w:sz w:val="24"/>
+          <w:szCs w:val="24"/>
+          <w:lang w:val="en-US"/>
+        </w:rPr>
+      </w:pPr>
+      <w:r>
+        <w:rPr>
+          <w:rFonts w:ascii="Times New Roman" w:hAnsi="Times New Roman" w:cs="Times New Roman"/>
+          <w:sz w:val="24"/>
+          <w:szCs w:val="24"/>
+          <w:lang w:val="en-US"/>
+        </w:rPr>
+        <w:t xml:space="preserve">Sample size </w:t>
+      </w:r>
+      <w:r>
+        <w:rPr>
+          <w:rFonts w:ascii="Times New Roman" w:hAnsi="Times New Roman" w:cs="Times New Roman"/>
+          <w:sz w:val="24"/>
+          <w:szCs w:val="24"/>
+          <w:lang w:val="en-US"/>
+        </w:rPr>
+        <w:t>is thirty-nine, by the look of it is not clear if the data follows a normal distribution</w:t>
+      </w:r>
+      <w:r>
+        <w:rPr>
+          <w:rFonts w:ascii="Times New Roman" w:hAnsi="Times New Roman" w:cs="Times New Roman"/>
+          <w:sz w:val="24"/>
+          <w:szCs w:val="24"/>
+          <w:lang w:val="en-US"/>
+        </w:rPr>
+        <w:t>.</w:t>
+      </w:r>
+    </w:p>
+    <w:p>
+      <w:pPr>
+        <w:rPr>
+          <w:rFonts w:ascii="Times New Roman" w:hAnsi="Times New Roman" w:cs="Times New Roman"/>
+          <w:sz w:val="24"/>
+          <w:szCs w:val="24"/>
+          <w:lang w:val="en-US"/>
+        </w:rPr>
+      </w:pPr>
+      <w:r>
+        <w:rPr>
+          <w:rFonts w:ascii="Times New Roman" w:hAnsi="Times New Roman" w:cs="Times New Roman"/>
+          <w:sz w:val="24"/>
+          <w:szCs w:val="24"/>
+          <w:lang w:val="en-US"/>
+        </w:rPr>
+        <w:t>There is method that can help us to determine this</w:t>
+      </w:r>
+      <w:r>
+        <w:rPr>
+          <w:rFonts w:ascii="Times New Roman" w:hAnsi="Times New Roman" w:cs="Times New Roman"/>
+          <w:sz w:val="24"/>
+          <w:szCs w:val="24"/>
+          <w:lang w:val="en-US"/>
+        </w:rPr>
+        <w:t xml:space="preserve">, and that is the empirical rule mentioned above. I have tried to implement and proof </w:t>
+      </w:r>
+      <w:r>
+        <w:rPr>
+          <w:rFonts w:ascii="Times New Roman" w:hAnsi="Times New Roman" w:cs="Times New Roman"/>
+          <w:i/>
+          <w:iCs/>
+          <w:sz w:val="24"/>
+          <w:szCs w:val="24"/>
+          <w:lang w:val="en-US"/>
+        </w:rPr>
+        <w:t>“Shapiro-Wilk”</w:t>
+      </w:r>
+      <w:r>
+        <w:rPr>
+          <w:rFonts w:ascii="Times New Roman" w:hAnsi="Times New Roman" w:cs="Times New Roman"/>
+          <w:i/>
+          <w:iCs/>
+          <w:sz w:val="24"/>
+          <w:szCs w:val="24"/>
+          <w:lang w:val="en-US"/>
+        </w:rPr>
+        <w:t xml:space="preserve"> </w:t>
+      </w:r>
+      <w:r>
+        <w:rPr>
+          <w:rFonts w:ascii="Times New Roman" w:hAnsi="Times New Roman" w:cs="Times New Roman"/>
+          <w:sz w:val="24"/>
+          <w:szCs w:val="24"/>
+          <w:lang w:val="en-US"/>
+        </w:rPr>
+        <w:t xml:space="preserve">and </w:t>
+      </w:r>
+      <w:r>
+        <w:rPr>
+          <w:rFonts w:ascii="Times New Roman" w:hAnsi="Times New Roman" w:cs="Times New Roman"/>
+          <w:i/>
+          <w:iCs/>
+          <w:sz w:val="24"/>
+          <w:szCs w:val="24"/>
+          <w:lang w:val="en-US"/>
+        </w:rPr>
+        <w:t>“</w:t>
+      </w:r>
+      <w:r>
+        <w:rPr>
+          <w:rFonts w:ascii="Times New Roman" w:hAnsi="Times New Roman" w:cs="Times New Roman"/>
+          <w:i/>
+          <w:iCs/>
+          <w:sz w:val="24"/>
+          <w:szCs w:val="24"/>
+          <w:lang w:val="en-US"/>
+        </w:rPr>
+        <w:t>Kolmogorov–Smirnov</w:t>
+      </w:r>
+      <w:r>
+        <w:rPr>
+          <w:rFonts w:ascii="Times New Roman" w:hAnsi="Times New Roman" w:cs="Times New Roman"/>
+          <w:i/>
+          <w:iCs/>
+          <w:sz w:val="24"/>
+          <w:szCs w:val="24"/>
+          <w:lang w:val="en-US"/>
+        </w:rPr>
+        <w:t>”</w:t>
+      </w:r>
+      <w:r>
+        <w:rPr>
+          <w:rFonts w:ascii="Times New Roman" w:hAnsi="Times New Roman" w:cs="Times New Roman"/>
+          <w:i/>
+          <w:iCs/>
+          <w:sz w:val="24"/>
+          <w:szCs w:val="24"/>
+          <w:lang w:val="en-US"/>
+        </w:rPr>
+        <w:t xml:space="preserve"> </w:t>
+      </w:r>
+      <w:r>
+        <w:rPr>
+          <w:rFonts w:ascii="Times New Roman" w:hAnsi="Times New Roman" w:cs="Times New Roman"/>
+          <w:sz w:val="24"/>
+          <w:szCs w:val="24"/>
+          <w:lang w:val="en-US"/>
+        </w:rPr>
+        <w:t xml:space="preserve">tests </w:t>
+      </w:r>
+      <w:r>
+        <w:rPr>
+          <w:rFonts w:ascii="Times New Roman" w:hAnsi="Times New Roman" w:cs="Times New Roman"/>
+          <w:sz w:val="24"/>
+          <w:szCs w:val="24"/>
+          <w:lang w:val="en-US"/>
+        </w:rPr>
+        <w:t>(Gupta et al., 2019)</w:t>
+      </w:r>
+      <w:r>
+        <w:rPr>
+          <w:rFonts w:ascii="Times New Roman" w:hAnsi="Times New Roman" w:cs="Times New Roman"/>
+          <w:sz w:val="24"/>
+          <w:szCs w:val="24"/>
+          <w:lang w:val="en-US"/>
+        </w:rPr>
+        <w:t xml:space="preserve"> </w:t>
+      </w:r>
+      <w:r>
+        <w:rPr>
+          <w:rFonts w:ascii="Times New Roman" w:hAnsi="Times New Roman" w:cs="Times New Roman"/>
+          <w:sz w:val="24"/>
+          <w:szCs w:val="24"/>
+          <w:lang w:val="en-US"/>
+        </w:rPr>
+        <w:t xml:space="preserve">without </w:t>
+      </w:r>
+      <w:r>
+        <w:rPr>
+          <w:rFonts w:ascii="Times New Roman" w:hAnsi="Times New Roman" w:cs="Times New Roman"/>
+          <w:sz w:val="24"/>
+          <w:szCs w:val="24"/>
+          <w:lang w:val="en-US"/>
+        </w:rPr>
+        <w:t xml:space="preserve">success. </w:t>
+      </w:r>
+      <w:r>
+        <w:rPr>
+          <w:rFonts w:ascii="Times New Roman" w:hAnsi="Times New Roman" w:cs="Times New Roman"/>
+          <w:sz w:val="24"/>
+          <w:szCs w:val="24"/>
+          <w:lang w:val="en-US"/>
+        </w:rPr>
+        <w:t xml:space="preserve">For </w:t>
+      </w:r>
+      <w:r>
+        <w:rPr>
+          <w:rFonts w:ascii="Times New Roman" w:hAnsi="Times New Roman" w:cs="Times New Roman"/>
+          <w:i/>
+          <w:iCs/>
+          <w:sz w:val="24"/>
+          <w:szCs w:val="24"/>
+          <w:lang w:val="en-US"/>
+        </w:rPr>
+        <w:t>“Shapiro-Wilk”</w:t>
+      </w:r>
+      <w:r>
+        <w:rPr>
+          <w:rFonts w:ascii="Times New Roman" w:hAnsi="Times New Roman" w:cs="Times New Roman"/>
+          <w:i/>
+          <w:iCs/>
+          <w:sz w:val="24"/>
+          <w:szCs w:val="24"/>
+          <w:lang w:val="en-US"/>
+        </w:rPr>
+        <w:t xml:space="preserve"> </w:t>
+      </w:r>
+      <w:r>
+        <w:rPr>
+          <w:rFonts w:ascii="Times New Roman" w:hAnsi="Times New Roman" w:cs="Times New Roman"/>
+          <w:sz w:val="24"/>
+          <w:szCs w:val="24"/>
+          <w:lang w:val="en-US"/>
+        </w:rPr>
+        <w:t xml:space="preserve">I was getting inconsistent results </w:t>
+      </w:r>
+      <w:r>
+        <w:rPr>
+          <w:rFonts w:ascii="Times New Roman" w:hAnsi="Times New Roman" w:cs="Times New Roman"/>
+          <w:sz w:val="24"/>
+          <w:szCs w:val="24"/>
+          <w:lang w:val="en-US"/>
+        </w:rPr>
+        <w:t xml:space="preserve">for </w:t>
+      </w:r>
+      <w:r>
+        <w:rPr>
+          <w:rFonts w:ascii="Times New Roman" w:hAnsi="Times New Roman" w:cs="Times New Roman"/>
+          <w:sz w:val="24"/>
+          <w:szCs w:val="24"/>
+          <w:lang w:val="en-US"/>
+        </w:rPr>
+        <w:lastRenderedPageBreak/>
+        <w:t>“</w:t>
+      </w:r>
+      <w:r>
+        <w:rPr>
+          <w:rFonts w:ascii="Times New Roman" w:hAnsi="Times New Roman" w:cs="Times New Roman"/>
+          <w:i/>
+          <w:iCs/>
+          <w:sz w:val="24"/>
+          <w:szCs w:val="24"/>
+          <w:lang w:val="en-US"/>
+        </w:rPr>
+        <w:t>H</w:t>
+      </w:r>
+      <w:r>
+        <w:rPr>
+          <w:rFonts w:ascii="Times New Roman" w:hAnsi="Times New Roman" w:cs="Times New Roman"/>
+          <w:i/>
+          <w:iCs/>
+          <w:sz w:val="24"/>
+          <w:szCs w:val="24"/>
+          <w:lang w:val="en-US"/>
+        </w:rPr>
+        <w:t xml:space="preserve">0 </w:t>
+      </w:r>
+      <w:proofErr w:type="spellStart"/>
+      <w:r>
+        <w:rPr>
+          <w:rFonts w:ascii="Times New Roman" w:hAnsi="Times New Roman" w:cs="Times New Roman"/>
+          <w:i/>
+          <w:iCs/>
+          <w:sz w:val="24"/>
+          <w:szCs w:val="24"/>
+          <w:lang w:val="en-US"/>
+        </w:rPr>
+        <w:t>hipothesis</w:t>
+      </w:r>
+      <w:proofErr w:type="spellEnd"/>
+      <w:r>
+        <w:rPr>
+          <w:rFonts w:ascii="Times New Roman" w:hAnsi="Times New Roman" w:cs="Times New Roman"/>
+          <w:i/>
+          <w:iCs/>
+          <w:sz w:val="24"/>
+          <w:szCs w:val="24"/>
+          <w:lang w:val="en-US"/>
+        </w:rPr>
+        <w:t xml:space="preserve">” </w:t>
+      </w:r>
+      <w:r>
+        <w:rPr>
+          <w:rFonts w:ascii="Times New Roman" w:hAnsi="Times New Roman" w:cs="Times New Roman"/>
+          <w:sz w:val="24"/>
+          <w:szCs w:val="24"/>
+          <w:lang w:val="en-US"/>
+        </w:rPr>
+        <w:t>that is because my datasets w</w:t>
+      </w:r>
+      <w:r>
+        <w:rPr>
+          <w:rFonts w:ascii="Times New Roman" w:hAnsi="Times New Roman" w:cs="Times New Roman"/>
+          <w:sz w:val="24"/>
+          <w:szCs w:val="24"/>
+          <w:lang w:val="en-US"/>
+        </w:rPr>
+        <w:t xml:space="preserve">here not suitable for this function, every time I run it, hypothesis could be right or wrong. </w:t>
+      </w:r>
+      <w:r>
+        <w:rPr>
+          <w:rFonts w:ascii="Times New Roman" w:hAnsi="Times New Roman" w:cs="Times New Roman"/>
+          <w:sz w:val="24"/>
+          <w:szCs w:val="24"/>
+          <w:lang w:val="en-US"/>
+        </w:rPr>
+        <w:t xml:space="preserve">For </w:t>
+      </w:r>
+      <w:r>
+        <w:rPr>
+          <w:rFonts w:ascii="Times New Roman" w:hAnsi="Times New Roman" w:cs="Times New Roman"/>
+          <w:i/>
+          <w:iCs/>
+          <w:sz w:val="24"/>
+          <w:szCs w:val="24"/>
+          <w:lang w:val="en-US"/>
+        </w:rPr>
+        <w:t>“</w:t>
+      </w:r>
+      <w:r>
+        <w:rPr>
+          <w:rFonts w:ascii="Times New Roman" w:hAnsi="Times New Roman" w:cs="Times New Roman"/>
+          <w:i/>
+          <w:iCs/>
+          <w:sz w:val="24"/>
+          <w:szCs w:val="24"/>
+          <w:lang w:val="en-US"/>
+        </w:rPr>
+        <w:t>Kolmogorov–Smirnov</w:t>
+      </w:r>
+      <w:r>
+        <w:rPr>
+          <w:rFonts w:ascii="Times New Roman" w:hAnsi="Times New Roman" w:cs="Times New Roman"/>
+          <w:i/>
+          <w:iCs/>
+          <w:sz w:val="24"/>
+          <w:szCs w:val="24"/>
+          <w:lang w:val="en-US"/>
+        </w:rPr>
+        <w:t>”</w:t>
+      </w:r>
+      <w:r>
+        <w:rPr>
+          <w:rFonts w:ascii="Times New Roman" w:hAnsi="Times New Roman" w:cs="Times New Roman"/>
+          <w:i/>
+          <w:iCs/>
+          <w:sz w:val="24"/>
+          <w:szCs w:val="24"/>
+          <w:lang w:val="en-US"/>
+        </w:rPr>
+        <w:t xml:space="preserve"> </w:t>
+      </w:r>
+      <w:r>
+        <w:rPr>
+          <w:rFonts w:ascii="Times New Roman" w:hAnsi="Times New Roman" w:cs="Times New Roman"/>
+          <w:sz w:val="24"/>
+          <w:szCs w:val="24"/>
+          <w:lang w:val="en-US"/>
+        </w:rPr>
+        <w:t xml:space="preserve">my choices were not designed to fit this </w:t>
+      </w:r>
+      <w:r>
+        <w:rPr>
+          <w:rFonts w:ascii="Times New Roman" w:hAnsi="Times New Roman" w:cs="Times New Roman"/>
+          <w:sz w:val="24"/>
+          <w:szCs w:val="24"/>
+          <w:lang w:val="en-US"/>
+        </w:rPr>
+        <w:t>test.</w:t>
+      </w:r>
+    </w:p>
+    <w:p>
+      <w:pPr>
+        <w:rPr>
+          <w:rFonts w:ascii="Times New Roman" w:hAnsi="Times New Roman" w:cs="Times New Roman"/>
+          <w:sz w:val="24"/>
+          <w:szCs w:val="24"/>
+          <w:lang w:val="en-US"/>
+        </w:rPr>
+      </w:pPr>
+      <w:r>
+        <w:rPr>
+          <w:rFonts w:ascii="Times New Roman" w:hAnsi="Times New Roman" w:cs="Times New Roman"/>
+          <w:sz w:val="24"/>
+          <w:szCs w:val="24"/>
+          <w:lang w:val="en-US"/>
+        </w:rPr>
+        <w:t xml:space="preserve">Applying </w:t>
+      </w:r>
+      <w:r>
+        <w:rPr>
+          <w:rFonts w:ascii="Times New Roman" w:hAnsi="Times New Roman" w:cs="Times New Roman"/>
+          <w:sz w:val="24"/>
+          <w:szCs w:val="24"/>
+          <w:lang w:val="en-US"/>
+        </w:rPr>
+        <w:t>normal distribution empirical rule to our model dataset we have:</w:t>
+      </w:r>
+    </w:p>
+    <w:p>
+      <w:pPr>
+        <w:jc w:val="center"/>
+        <w:rPr>
+          <w:rFonts w:ascii="Times New Roman" w:hAnsi="Times New Roman" w:cs="Times New Roman"/>
+          <w:sz w:val="24"/>
+          <w:szCs w:val="24"/>
+          <w:lang w:val="en-US"/>
+        </w:rPr>
+      </w:pPr>
+      <w:r>
+        <w:rPr>
+          <w:rFonts w:ascii="Times New Roman" w:hAnsi="Times New Roman" w:cs="Times New Roman"/>
+          <w:sz w:val="24"/>
+          <w:szCs w:val="24"/>
+          <w:lang w:val="en-US"/>
+        </w:rPr>
+        <w:drawing>
+          <wp:inline distT="0" distB="0" distL="0" distR="0" wp14:anchorId="04F05E18" wp14:editId="0F88C7A7">
+            <wp:extent cx="4421366" cy="2990031"/>
+            <wp:effectExtent l="0" t="0" r="0" b="1270"/>
+            <wp:docPr id="655127402" name="Picture 1" descr="A diagram of a normal distribution with Ryugyong Hotel in the background&#10;&#10;Description automatically generated"/>
+            <wp:cNvGraphicFramePr>
+              <a:graphicFrameLocks xmlns:a="http://schemas.openxmlformats.org/drawingml/2006/main" noChangeAspect="1"/>
+            </wp:cNvGraphicFramePr>
+            <a:graphic xmlns:a="http://schemas.openxmlformats.org/drawingml/2006/main">
+              <a:graphicData uri="http://schemas.openxmlformats.org/drawingml/2006/picture">
+                <pic:pic xmlns:pic="http://schemas.openxmlformats.org/drawingml/2006/picture">
+                  <pic:nvPicPr>
+                    <pic:cNvPr id="655127402" name="Picture 1" descr="A diagram of a normal distribution with Ryugyong Hotel in the background&#10;&#10;Description automatically generated"/>
+                    <pic:cNvPicPr/>
+                  </pic:nvPicPr>
+                  <pic:blipFill>
+                    <a:blip r:embed="rId42"/>
+                    <a:stretch>
+                      <a:fillRect/>
+                    </a:stretch>
+                  </pic:blipFill>
+                  <pic:spPr>
+                    <a:xfrm>
+                      <a:off x="0" y="0"/>
+                      <a:ext cx="4433731" cy="2998393"/>
+                    </a:xfrm>
+                    <a:prstGeom prst="rect">
+                      <a:avLst/>
+                    </a:prstGeom>
+                  </pic:spPr>
+                </pic:pic>
+              </a:graphicData>
+            </a:graphic>
+          </wp:inline>
+        </w:drawing>
+      </w:r>
+    </w:p>
+    <w:p>
+      <w:pPr>
+        <w:jc w:val="center"/>
+        <w:rPr>
+          <w:rFonts w:ascii="Times New Roman" w:hAnsi="Times New Roman" w:cs="Times New Roman"/>
+          <w:sz w:val="24"/>
+          <w:szCs w:val="24"/>
+          <w:lang w:val="en-US"/>
+        </w:rPr>
+      </w:pPr>
+      <w:r>
+        <w:rPr>
+          <w:rFonts w:ascii="Times New Roman" w:hAnsi="Times New Roman" w:cs="Times New Roman"/>
+          <w:sz w:val="24"/>
+          <w:szCs w:val="24"/>
+          <w:lang w:val="en-US"/>
+        </w:rPr>
+        <w:t xml:space="preserve">Figure </w:t>
+      </w:r>
+      <w:r>
+        <w:rPr>
+          <w:rFonts w:ascii="Times New Roman" w:hAnsi="Times New Roman" w:cs="Times New Roman"/>
+          <w:sz w:val="24"/>
+          <w:szCs w:val="24"/>
+          <w:lang w:val="en-US"/>
+        </w:rPr>
+        <w:t>3</w:t>
+      </w:r>
+      <w:r>
+        <w:rPr>
+          <w:rFonts w:ascii="Times New Roman" w:hAnsi="Times New Roman" w:cs="Times New Roman"/>
+          <w:sz w:val="24"/>
+          <w:szCs w:val="24"/>
+          <w:lang w:val="en-US"/>
+        </w:rPr>
+        <w:t>4</w:t>
+      </w:r>
+      <w:r>
+        <w:rPr>
+          <w:rFonts w:ascii="Times New Roman" w:hAnsi="Times New Roman" w:cs="Times New Roman"/>
+          <w:sz w:val="24"/>
+          <w:szCs w:val="24"/>
+          <w:lang w:val="en-US"/>
+        </w:rPr>
+        <w:t>:</w:t>
+      </w:r>
+      <w:r>
+        <w:rPr>
+          <w:rFonts w:ascii="Times New Roman" w:hAnsi="Times New Roman" w:cs="Times New Roman"/>
+          <w:sz w:val="24"/>
+          <w:szCs w:val="24"/>
+          <w:lang w:val="en-US"/>
+        </w:rPr>
+        <w:t xml:space="preserve"> </w:t>
+      </w:r>
+      <w:r>
+        <w:rPr>
+          <w:rFonts w:ascii="Times New Roman" w:hAnsi="Times New Roman" w:cs="Times New Roman"/>
+          <w:sz w:val="24"/>
+          <w:szCs w:val="24"/>
+          <w:lang w:val="en-US"/>
+        </w:rPr>
+        <w:t xml:space="preserve">Empirical rule </w:t>
+      </w:r>
+      <w:r>
+        <w:rPr>
+          <w:rFonts w:ascii="Times New Roman" w:hAnsi="Times New Roman" w:cs="Times New Roman"/>
+          <w:sz w:val="24"/>
+          <w:szCs w:val="24"/>
+          <w:lang w:val="en-US"/>
+        </w:rPr>
+        <w:t>histogram</w:t>
+      </w:r>
+      <w:r>
+        <w:rPr>
+          <w:rFonts w:ascii="Times New Roman" w:hAnsi="Times New Roman" w:cs="Times New Roman"/>
+          <w:sz w:val="24"/>
+          <w:szCs w:val="24"/>
+          <w:lang w:val="en-US"/>
+        </w:rPr>
+        <w:t xml:space="preserve"> model normal distribution</w:t>
+      </w:r>
+    </w:p>
+    <w:p>
+      <w:pPr>
+        <w:rPr>
+          <w:rFonts w:ascii="Times New Roman" w:hAnsi="Times New Roman" w:cs="Times New Roman"/>
+          <w:sz w:val="24"/>
+          <w:szCs w:val="24"/>
+          <w:lang w:val="en-US"/>
+        </w:rPr>
+      </w:pPr>
+      <w:r>
+        <w:rPr>
+          <w:rFonts w:ascii="Times New Roman" w:hAnsi="Times New Roman" w:cs="Times New Roman"/>
+          <w:sz w:val="24"/>
+          <w:szCs w:val="24"/>
+          <w:lang w:val="en-US"/>
+        </w:rPr>
+        <w:t>Criteria is met</w:t>
+      </w:r>
+      <w:r>
+        <w:rPr>
+          <w:rFonts w:ascii="Times New Roman" w:hAnsi="Times New Roman" w:cs="Times New Roman"/>
+          <w:sz w:val="24"/>
+          <w:szCs w:val="24"/>
+          <w:lang w:val="en-US"/>
+        </w:rPr>
+        <w:t xml:space="preserve"> in this scenario, </w:t>
+      </w:r>
+      <w:r>
+        <w:rPr>
+          <w:rFonts w:ascii="Times New Roman" w:hAnsi="Times New Roman" w:cs="Times New Roman"/>
+          <w:sz w:val="24"/>
+          <w:szCs w:val="24"/>
+          <w:lang w:val="en-US"/>
+        </w:rPr>
+        <w:t>σ₁ = 69.25%</w:t>
+      </w:r>
+      <w:r>
+        <w:rPr>
+          <w:rFonts w:ascii="Times New Roman" w:hAnsi="Times New Roman" w:cs="Times New Roman"/>
+          <w:sz w:val="24"/>
+          <w:szCs w:val="24"/>
+          <w:lang w:val="en-US"/>
+        </w:rPr>
+        <w:t xml:space="preserve">, </w:t>
+      </w:r>
+      <w:r>
+        <w:rPr>
+          <w:rFonts w:ascii="Times New Roman" w:hAnsi="Times New Roman" w:cs="Times New Roman"/>
+          <w:sz w:val="24"/>
+          <w:szCs w:val="24"/>
+          <w:lang w:val="en-US"/>
+        </w:rPr>
+        <w:t>σ₂ = 95.87%</w:t>
+      </w:r>
+      <w:r>
+        <w:rPr>
+          <w:rFonts w:ascii="Times New Roman" w:hAnsi="Times New Roman" w:cs="Times New Roman"/>
+          <w:sz w:val="24"/>
+          <w:szCs w:val="24"/>
+          <w:lang w:val="en-US"/>
+        </w:rPr>
+        <w:t xml:space="preserve"> and </w:t>
+      </w:r>
+      <w:r>
+        <w:rPr>
+          <w:rFonts w:ascii="Times New Roman" w:hAnsi="Times New Roman" w:cs="Times New Roman"/>
+          <w:sz w:val="24"/>
+          <w:szCs w:val="24"/>
+          <w:lang w:val="en-US"/>
+        </w:rPr>
+        <w:t>σ₃ = 99.78%</w:t>
+      </w:r>
+      <w:r>
+        <w:rPr>
+          <w:rFonts w:ascii="Times New Roman" w:hAnsi="Times New Roman" w:cs="Times New Roman"/>
+          <w:sz w:val="24"/>
+          <w:szCs w:val="24"/>
+          <w:lang w:val="en-US"/>
+        </w:rPr>
+        <w:t>.</w:t>
+      </w:r>
+    </w:p>
+    <w:p>
+      <w:pPr>
+        <w:rPr>
+          <w:rFonts w:ascii="Times New Roman" w:hAnsi="Times New Roman" w:cs="Times New Roman"/>
+          <w:sz w:val="24"/>
+          <w:szCs w:val="24"/>
+          <w:lang w:val="en-US"/>
+        </w:rPr>
+      </w:pPr>
+      <w:r>
+        <w:rPr>
+          <w:rFonts w:ascii="Times New Roman" w:hAnsi="Times New Roman" w:cs="Times New Roman"/>
+          <w:sz w:val="24"/>
+          <w:szCs w:val="24"/>
+          <w:lang w:val="en-US"/>
+        </w:rPr>
+        <w:t>Empirical rule for the birth rate:</w:t>
+      </w:r>
+    </w:p>
+    <w:p>
+      <w:pPr>
+        <w:jc w:val="center"/>
+        <w:rPr>
+          <w:rFonts w:ascii="Times New Roman" w:hAnsi="Times New Roman" w:cs="Times New Roman"/>
+          <w:sz w:val="24"/>
+          <w:szCs w:val="24"/>
+          <w:lang w:val="en-US"/>
+        </w:rPr>
+      </w:pPr>
+      <w:r>
+        <w:rPr>
+          <w:rFonts w:ascii="Times New Roman" w:hAnsi="Times New Roman" w:cs="Times New Roman"/>
+          <w:sz w:val="24"/>
+          <w:szCs w:val="24"/>
+          <w:lang w:val="en-US"/>
+        </w:rPr>
+        <w:drawing>
+          <wp:inline distT="0" distB="0" distL="0" distR="0" wp14:anchorId="3BF2954C" wp14:editId="466779FA">
+            <wp:extent cx="3885881" cy="2740265"/>
+            <wp:effectExtent l="0" t="0" r="635" b="3175"/>
+            <wp:docPr id="2038290649" name="Picture 1" descr="A graph of birth rate distribution&#10;&#10;Description automatically generated"/>
+            <wp:cNvGraphicFramePr>
+              <a:graphicFrameLocks xmlns:a="http://schemas.openxmlformats.org/drawingml/2006/main" noChangeAspect="1"/>
+            </wp:cNvGraphicFramePr>
+            <a:graphic xmlns:a="http://schemas.openxmlformats.org/drawingml/2006/main">
+              <a:graphicData uri="http://schemas.openxmlformats.org/drawingml/2006/picture">
+                <pic:pic xmlns:pic="http://schemas.openxmlformats.org/drawingml/2006/picture">
+                  <pic:nvPicPr>
+                    <pic:cNvPr id="2038290649" name="Picture 1" descr="A graph of birth rate distribution&#10;&#10;Description automatically generated"/>
+                    <pic:cNvPicPr/>
+                  </pic:nvPicPr>
+                  <pic:blipFill>
+                    <a:blip r:embed="rId43"/>
+                    <a:stretch>
+                      <a:fillRect/>
+                    </a:stretch>
+                  </pic:blipFill>
+                  <pic:spPr>
+                    <a:xfrm>
+                      <a:off x="0" y="0"/>
+                      <a:ext cx="3890249" cy="2743345"/>
+                    </a:xfrm>
+                    <a:prstGeom prst="rect">
+                      <a:avLst/>
+                    </a:prstGeom>
+                  </pic:spPr>
+                </pic:pic>
+              </a:graphicData>
+            </a:graphic>
+          </wp:inline>
+        </w:drawing>
+      </w:r>
+    </w:p>
+    <w:p>
+      <w:pPr>
+        <w:jc w:val="center"/>
+        <w:rPr>
+          <w:rFonts w:ascii="Times New Roman" w:hAnsi="Times New Roman" w:cs="Times New Roman"/>
+          <w:sz w:val="24"/>
+          <w:szCs w:val="24"/>
+          <w:lang w:val="en-US"/>
+        </w:rPr>
+      </w:pPr>
+      <w:r>
+        <w:rPr>
+          <w:rFonts w:ascii="Times New Roman" w:hAnsi="Times New Roman" w:cs="Times New Roman"/>
+          <w:sz w:val="24"/>
+          <w:szCs w:val="24"/>
+          <w:lang w:val="en-US"/>
+        </w:rPr>
+        <w:t xml:space="preserve">Figure </w:t>
+      </w:r>
+      <w:r>
+        <w:rPr>
+          <w:rFonts w:ascii="Times New Roman" w:hAnsi="Times New Roman" w:cs="Times New Roman"/>
+          <w:sz w:val="24"/>
+          <w:szCs w:val="24"/>
+          <w:lang w:val="en-US"/>
+        </w:rPr>
+        <w:t>3</w:t>
+      </w:r>
+      <w:r>
+        <w:rPr>
+          <w:rFonts w:ascii="Times New Roman" w:hAnsi="Times New Roman" w:cs="Times New Roman"/>
+          <w:sz w:val="24"/>
+          <w:szCs w:val="24"/>
+          <w:lang w:val="en-US"/>
+        </w:rPr>
+        <w:t>5</w:t>
+      </w:r>
+      <w:r>
+        <w:rPr>
+          <w:rFonts w:ascii="Times New Roman" w:hAnsi="Times New Roman" w:cs="Times New Roman"/>
+          <w:sz w:val="24"/>
+          <w:szCs w:val="24"/>
+          <w:lang w:val="en-US"/>
+        </w:rPr>
+        <w:t>:</w:t>
+      </w:r>
+      <w:r>
+        <w:rPr>
+          <w:rFonts w:ascii="Times New Roman" w:hAnsi="Times New Roman" w:cs="Times New Roman"/>
+          <w:sz w:val="24"/>
+          <w:szCs w:val="24"/>
+          <w:lang w:val="en-US"/>
+        </w:rPr>
+        <w:t xml:space="preserve"> Empirical rule histogram</w:t>
+      </w:r>
+      <w:r>
+        <w:rPr>
+          <w:rFonts w:ascii="Times New Roman" w:hAnsi="Times New Roman" w:cs="Times New Roman"/>
+          <w:sz w:val="24"/>
+          <w:szCs w:val="24"/>
+          <w:lang w:val="en-US"/>
+        </w:rPr>
+        <w:t xml:space="preserve"> birth rate</w:t>
+      </w:r>
+    </w:p>
+    <w:p>
+      <w:pPr>
+        <w:rPr>
+          <w:rFonts w:ascii="Times New Roman" w:hAnsi="Times New Roman" w:cs="Times New Roman"/>
+          <w:sz w:val="24"/>
+          <w:szCs w:val="24"/>
+          <w:lang w:val="en-US"/>
+        </w:rPr>
+      </w:pPr>
+      <w:r>
+        <w:rPr>
+          <w:rFonts w:ascii="Times New Roman" w:hAnsi="Times New Roman" w:cs="Times New Roman"/>
+          <w:sz w:val="24"/>
+          <w:szCs w:val="24"/>
+          <w:lang w:val="en-US"/>
+        </w:rPr>
+        <w:t>Criteria is</w:t>
+      </w:r>
+      <w:r>
+        <w:rPr>
+          <w:rFonts w:ascii="Times New Roman" w:hAnsi="Times New Roman" w:cs="Times New Roman"/>
+          <w:sz w:val="24"/>
+          <w:szCs w:val="24"/>
+          <w:lang w:val="en-US"/>
+        </w:rPr>
+        <w:t xml:space="preserve"> not</w:t>
+      </w:r>
+      <w:r>
+        <w:rPr>
+          <w:rFonts w:ascii="Times New Roman" w:hAnsi="Times New Roman" w:cs="Times New Roman"/>
+          <w:sz w:val="24"/>
+          <w:szCs w:val="24"/>
+          <w:lang w:val="en-US"/>
+        </w:rPr>
+        <w:t xml:space="preserve"> met in this scenario, </w:t>
+      </w:r>
+      <w:r>
+        <w:rPr>
+          <w:rFonts w:ascii="Times New Roman" w:hAnsi="Times New Roman" w:cs="Times New Roman"/>
+          <w:sz w:val="24"/>
+          <w:szCs w:val="24"/>
+          <w:lang w:val="en-US"/>
+        </w:rPr>
+        <w:t xml:space="preserve">σ₁ = </w:t>
+      </w:r>
+      <w:r>
+        <w:rPr>
+          <w:rFonts w:ascii="Times New Roman" w:hAnsi="Times New Roman" w:cs="Times New Roman"/>
+          <w:sz w:val="24"/>
+          <w:szCs w:val="24"/>
+          <w:lang w:val="en-US"/>
+        </w:rPr>
+        <w:t>12.46</w:t>
+      </w:r>
+      <w:r>
+        <w:rPr>
+          <w:rFonts w:ascii="Times New Roman" w:hAnsi="Times New Roman" w:cs="Times New Roman"/>
+          <w:sz w:val="24"/>
+          <w:szCs w:val="24"/>
+          <w:lang w:val="en-US"/>
+        </w:rPr>
+        <w:t>%</w:t>
+      </w:r>
+      <w:r>
+        <w:rPr>
+          <w:rFonts w:ascii="Times New Roman" w:hAnsi="Times New Roman" w:cs="Times New Roman"/>
+          <w:sz w:val="24"/>
+          <w:szCs w:val="24"/>
+          <w:lang w:val="en-US"/>
+        </w:rPr>
+        <w:t xml:space="preserve">, </w:t>
+      </w:r>
+      <w:r>
+        <w:rPr>
+          <w:rFonts w:ascii="Times New Roman" w:hAnsi="Times New Roman" w:cs="Times New Roman"/>
+          <w:sz w:val="24"/>
+          <w:szCs w:val="24"/>
+          <w:lang w:val="en-US"/>
+        </w:rPr>
+        <w:t xml:space="preserve">σ₂ = </w:t>
+      </w:r>
+      <w:r>
+        <w:rPr>
+          <w:rFonts w:ascii="Times New Roman" w:hAnsi="Times New Roman" w:cs="Times New Roman"/>
+          <w:sz w:val="24"/>
+          <w:szCs w:val="24"/>
+          <w:lang w:val="en-US"/>
+        </w:rPr>
+        <w:t>24.62</w:t>
+      </w:r>
+      <w:r>
+        <w:rPr>
+          <w:rFonts w:ascii="Times New Roman" w:hAnsi="Times New Roman" w:cs="Times New Roman"/>
+          <w:sz w:val="24"/>
+          <w:szCs w:val="24"/>
+          <w:lang w:val="en-US"/>
+        </w:rPr>
+        <w:t>%</w:t>
+      </w:r>
+      <w:r>
+        <w:rPr>
+          <w:rFonts w:ascii="Times New Roman" w:hAnsi="Times New Roman" w:cs="Times New Roman"/>
+          <w:sz w:val="24"/>
+          <w:szCs w:val="24"/>
+          <w:lang w:val="en-US"/>
+        </w:rPr>
+        <w:t xml:space="preserve"> and </w:t>
+      </w:r>
+      <w:r>
+        <w:rPr>
+          <w:rFonts w:ascii="Times New Roman" w:hAnsi="Times New Roman" w:cs="Times New Roman"/>
+          <w:sz w:val="24"/>
+          <w:szCs w:val="24"/>
+          <w:lang w:val="en-US"/>
+        </w:rPr>
+        <w:t xml:space="preserve">σ₃ = </w:t>
+      </w:r>
+      <w:r>
+        <w:rPr>
+          <w:rFonts w:ascii="Times New Roman" w:hAnsi="Times New Roman" w:cs="Times New Roman"/>
+          <w:sz w:val="24"/>
+          <w:szCs w:val="24"/>
+          <w:lang w:val="en-US"/>
+        </w:rPr>
+        <w:t>36.20</w:t>
+      </w:r>
+      <w:r>
+        <w:rPr>
+          <w:rFonts w:ascii="Times New Roman" w:hAnsi="Times New Roman" w:cs="Times New Roman"/>
+          <w:sz w:val="24"/>
+          <w:szCs w:val="24"/>
+          <w:lang w:val="en-US"/>
+        </w:rPr>
+        <w:t>%</w:t>
+      </w:r>
+      <w:r>
+        <w:rPr>
+          <w:rFonts w:ascii="Times New Roman" w:hAnsi="Times New Roman" w:cs="Times New Roman"/>
+          <w:sz w:val="24"/>
+          <w:szCs w:val="24"/>
+          <w:lang w:val="en-US"/>
+        </w:rPr>
+        <w:t>.</w:t>
+      </w:r>
+    </w:p>
+    <w:p>
+      <w:pPr>
+        <w:rPr>
+          <w:rFonts w:ascii="Times New Roman" w:hAnsi="Times New Roman" w:cs="Times New Roman"/>
+          <w:sz w:val="24"/>
+          <w:szCs w:val="24"/>
+          <w:lang w:val="en-US"/>
+        </w:rPr>
+      </w:pPr>
+    </w:p>
+    <w:p>
+      <w:pPr>
+        <w:rPr>
+          <w:rFonts w:ascii="Times New Roman" w:hAnsi="Times New Roman" w:cs="Times New Roman"/>
+          <w:sz w:val="24"/>
+          <w:szCs w:val="24"/>
+          <w:lang w:val="en-US"/>
+        </w:rPr>
+      </w:pPr>
+    </w:p>
+    <w:p>
+      <w:pPr>
+        <w:rPr>
+          <w:rFonts w:ascii="Times New Roman" w:hAnsi="Times New Roman" w:cs="Times New Roman"/>
+          <w:sz w:val="24"/>
+          <w:szCs w:val="24"/>
+          <w:lang w:val="en-US"/>
+        </w:rPr>
+      </w:pPr>
+      <w:r>
+        <w:rPr>
+          <w:rFonts w:ascii="Times New Roman" w:hAnsi="Times New Roman" w:cs="Times New Roman"/>
+          <w:sz w:val="24"/>
+          <w:szCs w:val="24"/>
+          <w:lang w:val="en-US"/>
+        </w:rPr>
+        <w:lastRenderedPageBreak/>
+        <w:t>Empirical rule for Population average age:</w:t>
+      </w:r>
+    </w:p>
+    <w:p>
+      <w:pPr>
+        <w:jc w:val="center"/>
+        <w:rPr>
+          <w:rFonts w:ascii="Times New Roman" w:hAnsi="Times New Roman" w:cs="Times New Roman"/>
+          <w:sz w:val="24"/>
+          <w:szCs w:val="24"/>
+          <w:lang w:val="en-US"/>
+        </w:rPr>
+      </w:pPr>
+      <w:r>
+        <w:rPr>
+          <w:rFonts w:ascii="Times New Roman" w:hAnsi="Times New Roman" w:cs="Times New Roman"/>
+          <w:sz w:val="24"/>
+          <w:szCs w:val="24"/>
+          <w:lang w:val="en-US"/>
+        </w:rPr>
+        <w:drawing>
+          <wp:inline distT="0" distB="0" distL="0" distR="0" wp14:anchorId="01A2845B" wp14:editId="34D22E55">
+            <wp:extent cx="4222470" cy="2884528"/>
+            <wp:effectExtent l="0" t="0" r="6985" b="0"/>
+            <wp:docPr id="1675654010" name="Picture 1" descr="A graph of a number of people&#10;&#10;Description automatically generated"/>
+            <wp:cNvGraphicFramePr>
+              <a:graphicFrameLocks xmlns:a="http://schemas.openxmlformats.org/drawingml/2006/main" noChangeAspect="1"/>
+            </wp:cNvGraphicFramePr>
+            <a:graphic xmlns:a="http://schemas.openxmlformats.org/drawingml/2006/main">
+              <a:graphicData uri="http://schemas.openxmlformats.org/drawingml/2006/picture">
+                <pic:pic xmlns:pic="http://schemas.openxmlformats.org/drawingml/2006/picture">
+                  <pic:nvPicPr>
+                    <pic:cNvPr id="1675654010" name="Picture 1" descr="A graph of a number of people&#10;&#10;Description automatically generated"/>
+                    <pic:cNvPicPr/>
+                  </pic:nvPicPr>
+                  <pic:blipFill>
+                    <a:blip r:embed="rId44"/>
+                    <a:stretch>
+                      <a:fillRect/>
+                    </a:stretch>
+                  </pic:blipFill>
+                  <pic:spPr>
+                    <a:xfrm>
+                      <a:off x="0" y="0"/>
+                      <a:ext cx="4227146" cy="2887722"/>
+                    </a:xfrm>
+                    <a:prstGeom prst="rect">
+                      <a:avLst/>
+                    </a:prstGeom>
+                  </pic:spPr>
+                </pic:pic>
+              </a:graphicData>
+            </a:graphic>
+          </wp:inline>
+        </w:drawing>
+      </w:r>
+    </w:p>
+    <w:p>
+      <w:pPr>
+        <w:jc w:val="center"/>
+        <w:rPr>
+          <w:rFonts w:ascii="Times New Roman" w:hAnsi="Times New Roman" w:cs="Times New Roman"/>
+          <w:sz w:val="24"/>
+          <w:szCs w:val="24"/>
+          <w:lang w:val="en-US"/>
+        </w:rPr>
+      </w:pPr>
+      <w:r>
+        <w:rPr>
+          <w:rFonts w:ascii="Times New Roman" w:hAnsi="Times New Roman" w:cs="Times New Roman"/>
+          <w:sz w:val="24"/>
+          <w:szCs w:val="24"/>
+          <w:lang w:val="en-US"/>
+        </w:rPr>
+        <w:t xml:space="preserve">Figure </w:t>
+      </w:r>
+      <w:r>
+        <w:rPr>
+          <w:rFonts w:ascii="Times New Roman" w:hAnsi="Times New Roman" w:cs="Times New Roman"/>
+          <w:sz w:val="24"/>
+          <w:szCs w:val="24"/>
+          <w:lang w:val="en-US"/>
+        </w:rPr>
+        <w:t>3</w:t>
+      </w:r>
+      <w:r>
+        <w:rPr>
+          <w:rFonts w:ascii="Times New Roman" w:hAnsi="Times New Roman" w:cs="Times New Roman"/>
+          <w:sz w:val="24"/>
+          <w:szCs w:val="24"/>
+          <w:lang w:val="en-US"/>
+        </w:rPr>
+        <w:t>6</w:t>
+      </w:r>
+      <w:r>
+        <w:rPr>
+          <w:rFonts w:ascii="Times New Roman" w:hAnsi="Times New Roman" w:cs="Times New Roman"/>
+          <w:sz w:val="24"/>
+          <w:szCs w:val="24"/>
+          <w:lang w:val="en-US"/>
+        </w:rPr>
+        <w:t>:</w:t>
+      </w:r>
+      <w:r>
+        <w:rPr>
+          <w:rFonts w:ascii="Times New Roman" w:hAnsi="Times New Roman" w:cs="Times New Roman"/>
+          <w:sz w:val="24"/>
+          <w:szCs w:val="24"/>
+          <w:lang w:val="en-US"/>
+        </w:rPr>
+        <w:t xml:space="preserve"> Empirical rule histogram </w:t>
+      </w:r>
+      <w:r>
+        <w:rPr>
+          <w:rFonts w:ascii="Times New Roman" w:hAnsi="Times New Roman" w:cs="Times New Roman"/>
+          <w:sz w:val="24"/>
+          <w:szCs w:val="24"/>
+          <w:lang w:val="en-US"/>
+        </w:rPr>
+        <w:t>population average age</w:t>
+      </w:r>
+    </w:p>
+    <w:p>
+      <w:pPr>
+        <w:rPr>
+          <w:rFonts w:ascii="Times New Roman" w:hAnsi="Times New Roman" w:cs="Times New Roman"/>
+          <w:sz w:val="24"/>
+          <w:szCs w:val="24"/>
+          <w:lang w:val="en-US"/>
+        </w:rPr>
+      </w:pPr>
+      <w:r>
+        <w:rPr>
+          <w:rFonts w:ascii="Times New Roman" w:hAnsi="Times New Roman" w:cs="Times New Roman"/>
+          <w:sz w:val="24"/>
+          <w:szCs w:val="24"/>
+          <w:lang w:val="en-US"/>
+        </w:rPr>
+        <w:t xml:space="preserve">Criteria is met in this scenario, </w:t>
+      </w:r>
+      <w:r>
+        <w:rPr>
+          <w:rFonts w:ascii="Times New Roman" w:hAnsi="Times New Roman" w:cs="Times New Roman"/>
+          <w:sz w:val="24"/>
+          <w:szCs w:val="24"/>
+          <w:lang w:val="en-US"/>
+        </w:rPr>
+        <w:t xml:space="preserve">σ₁ = </w:t>
+      </w:r>
+      <w:r>
+        <w:rPr>
+          <w:rFonts w:ascii="Times New Roman" w:hAnsi="Times New Roman" w:cs="Times New Roman"/>
+          <w:sz w:val="24"/>
+          <w:szCs w:val="24"/>
+          <w:lang w:val="en-US"/>
+        </w:rPr>
+        <w:t>97.61</w:t>
+      </w:r>
+      <w:r>
+        <w:rPr>
+          <w:rFonts w:ascii="Times New Roman" w:hAnsi="Times New Roman" w:cs="Times New Roman"/>
+          <w:sz w:val="24"/>
+          <w:szCs w:val="24"/>
+          <w:lang w:val="en-US"/>
+        </w:rPr>
+        <w:t>%</w:t>
+      </w:r>
+      <w:r>
+        <w:rPr>
+          <w:rFonts w:ascii="Times New Roman" w:hAnsi="Times New Roman" w:cs="Times New Roman"/>
+          <w:sz w:val="24"/>
+          <w:szCs w:val="24"/>
+          <w:lang w:val="en-US"/>
+        </w:rPr>
+        <w:t xml:space="preserve">, </w:t>
+      </w:r>
+      <w:r>
+        <w:rPr>
+          <w:rFonts w:ascii="Times New Roman" w:hAnsi="Times New Roman" w:cs="Times New Roman"/>
+          <w:sz w:val="24"/>
+          <w:szCs w:val="24"/>
+          <w:lang w:val="en-US"/>
+        </w:rPr>
+        <w:t xml:space="preserve">σ₂ = </w:t>
+      </w:r>
+      <w:r>
+        <w:rPr>
+          <w:rFonts w:ascii="Times New Roman" w:hAnsi="Times New Roman" w:cs="Times New Roman"/>
+          <w:sz w:val="24"/>
+          <w:szCs w:val="24"/>
+          <w:lang w:val="en-US"/>
+        </w:rPr>
+        <w:t>100</w:t>
+      </w:r>
+      <w:r>
+        <w:rPr>
+          <w:rFonts w:ascii="Times New Roman" w:hAnsi="Times New Roman" w:cs="Times New Roman"/>
+          <w:sz w:val="24"/>
+          <w:szCs w:val="24"/>
+          <w:lang w:val="en-US"/>
+        </w:rPr>
+        <w:t>%</w:t>
+      </w:r>
+      <w:r>
+        <w:rPr>
+          <w:rFonts w:ascii="Times New Roman" w:hAnsi="Times New Roman" w:cs="Times New Roman"/>
+          <w:sz w:val="24"/>
+          <w:szCs w:val="24"/>
+          <w:lang w:val="en-US"/>
+        </w:rPr>
+        <w:t xml:space="preserve"> and </w:t>
+      </w:r>
+      <w:r>
+        <w:rPr>
+          <w:rFonts w:ascii="Times New Roman" w:hAnsi="Times New Roman" w:cs="Times New Roman"/>
+          <w:sz w:val="24"/>
+          <w:szCs w:val="24"/>
+          <w:lang w:val="en-US"/>
+        </w:rPr>
+        <w:t xml:space="preserve">σ₃ = </w:t>
+      </w:r>
+      <w:r>
+        <w:rPr>
+          <w:rFonts w:ascii="Times New Roman" w:hAnsi="Times New Roman" w:cs="Times New Roman"/>
+          <w:sz w:val="24"/>
+          <w:szCs w:val="24"/>
+          <w:lang w:val="en-US"/>
+        </w:rPr>
+        <w:t>100</w:t>
+      </w:r>
+      <w:r>
+        <w:rPr>
+          <w:rFonts w:ascii="Times New Roman" w:hAnsi="Times New Roman" w:cs="Times New Roman"/>
+          <w:sz w:val="24"/>
+          <w:szCs w:val="24"/>
+          <w:lang w:val="en-US"/>
+        </w:rPr>
+        <w:t>%</w:t>
+      </w:r>
+      <w:r>
+        <w:rPr>
+          <w:rFonts w:ascii="Times New Roman" w:hAnsi="Times New Roman" w:cs="Times New Roman"/>
+          <w:sz w:val="24"/>
+          <w:szCs w:val="24"/>
+          <w:lang w:val="en-US"/>
+        </w:rPr>
+        <w:t>.</w:t>
+      </w:r>
+    </w:p>
+    <w:p>
+      <w:pPr>
+        <w:rPr>
+          <w:rFonts w:ascii="Times New Roman" w:hAnsi="Times New Roman" w:cs="Times New Roman"/>
+          <w:sz w:val="24"/>
+          <w:szCs w:val="24"/>
+          <w:lang w:val="en-US"/>
+        </w:rPr>
+      </w:pPr>
+      <w:r>
+        <w:rPr>
+          <w:rFonts w:ascii="Times New Roman" w:hAnsi="Times New Roman" w:cs="Times New Roman"/>
+          <w:sz w:val="24"/>
+          <w:szCs w:val="24"/>
+          <w:lang w:val="en-US"/>
+        </w:rPr>
+        <w:t xml:space="preserve">I find this method a good choice to determine </w:t>
+      </w:r>
+      <w:r>
+        <w:rPr>
+          <w:rFonts w:ascii="Times New Roman" w:hAnsi="Times New Roman" w:cs="Times New Roman"/>
+          <w:sz w:val="24"/>
+          <w:szCs w:val="24"/>
+          <w:lang w:val="en-US"/>
+        </w:rPr>
+        <w:t>whether</w:t>
+      </w:r>
+      <w:r>
+        <w:rPr>
+          <w:rFonts w:ascii="Times New Roman" w:hAnsi="Times New Roman" w:cs="Times New Roman"/>
+          <w:sz w:val="24"/>
+          <w:szCs w:val="24"/>
+          <w:lang w:val="en-US"/>
+        </w:rPr>
+        <w:t xml:space="preserve"> our data is normally distributed</w:t>
+      </w:r>
+      <w:r>
+        <w:rPr>
+          <w:rFonts w:ascii="Times New Roman" w:hAnsi="Times New Roman" w:cs="Times New Roman"/>
+          <w:sz w:val="24"/>
+          <w:szCs w:val="24"/>
+          <w:lang w:val="en-US"/>
+        </w:rPr>
+        <w:t xml:space="preserve"> or not</w:t>
+      </w:r>
+      <w:r>
+        <w:rPr>
+          <w:rFonts w:ascii="Times New Roman" w:hAnsi="Times New Roman" w:cs="Times New Roman"/>
+          <w:sz w:val="24"/>
+          <w:szCs w:val="24"/>
+          <w:lang w:val="en-US"/>
+        </w:rPr>
+        <w:t xml:space="preserve">. </w:t>
+      </w:r>
+      <w:r>
+        <w:rPr>
+          <w:rFonts w:ascii="Times New Roman" w:hAnsi="Times New Roman" w:cs="Times New Roman"/>
+          <w:sz w:val="24"/>
+          <w:szCs w:val="24"/>
+          <w:lang w:val="en-US"/>
+        </w:rPr>
+        <w:t>Due to</w:t>
+      </w:r>
+      <w:r>
+        <w:rPr>
+          <w:rFonts w:ascii="Times New Roman" w:hAnsi="Times New Roman" w:cs="Times New Roman"/>
+          <w:sz w:val="24"/>
+          <w:szCs w:val="24"/>
+          <w:lang w:val="en-US"/>
+        </w:rPr>
+        <w:t xml:space="preserve"> the size of our datasets</w:t>
+      </w:r>
+      <w:r>
+        <w:rPr>
+          <w:rFonts w:ascii="Times New Roman" w:hAnsi="Times New Roman" w:cs="Times New Roman"/>
+          <w:sz w:val="24"/>
+          <w:szCs w:val="24"/>
+          <w:lang w:val="en-US"/>
+        </w:rPr>
+        <w:t xml:space="preserve"> and the </w:t>
+      </w:r>
+      <w:r>
+        <w:rPr>
+          <w:rFonts w:ascii="Times New Roman" w:hAnsi="Times New Roman" w:cs="Times New Roman"/>
+          <w:sz w:val="24"/>
+          <w:szCs w:val="24"/>
+          <w:lang w:val="en-US"/>
+        </w:rPr>
+        <w:t>number</w:t>
+      </w:r>
+      <w:r>
+        <w:rPr>
+          <w:rFonts w:ascii="Times New Roman" w:hAnsi="Times New Roman" w:cs="Times New Roman"/>
+          <w:sz w:val="24"/>
+          <w:szCs w:val="24"/>
+          <w:lang w:val="en-US"/>
+        </w:rPr>
+        <w:t xml:space="preserve"> of labels each attribute has,</w:t>
+      </w:r>
+      <w:r>
+        <w:rPr>
+          <w:rFonts w:ascii="Times New Roman" w:hAnsi="Times New Roman" w:cs="Times New Roman"/>
+          <w:sz w:val="24"/>
+          <w:szCs w:val="24"/>
+          <w:lang w:val="en-US"/>
+        </w:rPr>
+        <w:t xml:space="preserve"> </w:t>
+      </w:r>
+      <w:r>
+        <w:rPr>
+          <w:rFonts w:ascii="Times New Roman" w:hAnsi="Times New Roman" w:cs="Times New Roman"/>
+          <w:sz w:val="24"/>
+          <w:szCs w:val="24"/>
+          <w:lang w:val="en-US"/>
+        </w:rPr>
+        <w:t xml:space="preserve">I </w:t>
+      </w:r>
+      <w:r>
+        <w:rPr>
+          <w:rFonts w:ascii="Times New Roman" w:hAnsi="Times New Roman" w:cs="Times New Roman"/>
+          <w:sz w:val="24"/>
+          <w:szCs w:val="24"/>
+          <w:lang w:val="en-US"/>
+        </w:rPr>
+        <w:t>found it</w:t>
+      </w:r>
+      <w:r>
+        <w:rPr>
+          <w:rFonts w:ascii="Times New Roman" w:hAnsi="Times New Roman" w:cs="Times New Roman"/>
+          <w:sz w:val="24"/>
+          <w:szCs w:val="24"/>
+          <w:lang w:val="en-US"/>
+        </w:rPr>
+        <w:t xml:space="preserve"> difficult to find normal distribution across the datasets</w:t>
+      </w:r>
+      <w:r>
+        <w:rPr>
+          <w:rFonts w:ascii="Times New Roman" w:hAnsi="Times New Roman" w:cs="Times New Roman"/>
+          <w:sz w:val="24"/>
+          <w:szCs w:val="24"/>
+          <w:lang w:val="en-US"/>
+        </w:rPr>
+        <w:t>.</w:t>
+      </w:r>
+    </w:p>
+    <w:p>
+      <w:pPr>
+        <w:rPr>
+          <w:rFonts w:ascii="Arial" w:hAnsi="Arial" w:cs="Arial"/>
+          <w:sz w:val="24"/>
+          <w:szCs w:val="24"/>
+          <w:lang w:val="en-US"/>
+        </w:rPr>
+      </w:pPr>
+      <w:r>
+        <w:rPr>
+          <w:rFonts w:ascii="Arial" w:hAnsi="Arial" w:cs="Arial"/>
+          <w:sz w:val="24"/>
+          <w:szCs w:val="24"/>
+          <w:lang w:val="en-US"/>
+        </w:rPr>
+        <w:t>3.</w:t>
+      </w:r>
+      <w:r>
+        <w:rPr>
+          <w:rFonts w:ascii="Arial" w:hAnsi="Arial" w:cs="Arial"/>
+          <w:sz w:val="24"/>
+          <w:szCs w:val="24"/>
+          <w:lang w:val="en-US"/>
+        </w:rPr>
+        <w:t>4</w:t>
+      </w:r>
+      <w:r>
+        <w:rPr>
+          <w:rFonts w:ascii="Arial" w:hAnsi="Arial" w:cs="Arial"/>
+          <w:sz w:val="24"/>
+          <w:szCs w:val="24"/>
+          <w:lang w:val="en-US"/>
+        </w:rPr>
+        <w:t xml:space="preserve">. </w:t>
+      </w:r>
+      <w:r>
+        <w:rPr>
+          <w:rFonts w:ascii="Arial" w:hAnsi="Arial" w:cs="Arial"/>
+          <w:sz w:val="24"/>
+          <w:szCs w:val="24"/>
+          <w:lang w:val="en-US"/>
+        </w:rPr>
+        <w:t>Importance of Binomial and Poisson and variable justification. Discrete variables in a Normal Distribution</w:t>
+      </w:r>
+    </w:p>
+    <w:p>
+      <w:pPr>
+        <w:rPr>
+          <w:rFonts w:ascii="Times New Roman" w:hAnsi="Times New Roman" w:cs="Times New Roman"/>
+          <w:sz w:val="24"/>
+          <w:szCs w:val="24"/>
+          <w:lang w:val="en-US"/>
+        </w:rPr>
+      </w:pPr>
+      <w:r>
+        <w:rPr>
+          <w:rFonts w:ascii="Times New Roman" w:hAnsi="Times New Roman" w:cs="Times New Roman"/>
+          <w:sz w:val="24"/>
+          <w:szCs w:val="24"/>
+          <w:lang w:val="en-US"/>
+        </w:rPr>
+        <w:t>Binomial</w:t>
+      </w:r>
+      <w:r>
+        <w:rPr>
+          <w:rFonts w:ascii="Times New Roman" w:hAnsi="Times New Roman" w:cs="Times New Roman"/>
+          <w:sz w:val="24"/>
+          <w:szCs w:val="24"/>
+          <w:lang w:val="en-US"/>
+        </w:rPr>
+        <w:t xml:space="preserve"> distribution </w:t>
+      </w:r>
+      <w:r>
+        <w:rPr>
+          <w:rFonts w:ascii="Times New Roman" w:hAnsi="Times New Roman" w:cs="Times New Roman"/>
+          <w:sz w:val="24"/>
+          <w:szCs w:val="24"/>
+          <w:lang w:val="en-US"/>
+        </w:rPr>
+        <w:t>fits perfectly the nature of these datasets, it is d</w:t>
+      </w:r>
+      <w:r>
+        <w:rPr>
+          <w:rFonts w:ascii="Times New Roman" w:hAnsi="Times New Roman" w:cs="Times New Roman"/>
+          <w:sz w:val="24"/>
+          <w:szCs w:val="24"/>
+          <w:lang w:val="en-US"/>
+        </w:rPr>
+        <w:t xml:space="preserve">oable to calculate probabilities for a certain </w:t>
+      </w:r>
+      <w:r>
+        <w:rPr>
+          <w:rFonts w:ascii="Times New Roman" w:hAnsi="Times New Roman" w:cs="Times New Roman"/>
+          <w:sz w:val="24"/>
+          <w:szCs w:val="24"/>
+          <w:lang w:val="en-US"/>
+        </w:rPr>
+        <w:t>event</w:t>
+      </w:r>
+      <w:r>
+        <w:rPr>
+          <w:rFonts w:ascii="Times New Roman" w:hAnsi="Times New Roman" w:cs="Times New Roman"/>
+          <w:sz w:val="24"/>
+          <w:szCs w:val="24"/>
+          <w:lang w:val="en-US"/>
+        </w:rPr>
+        <w:t xml:space="preserve"> and fixing trials</w:t>
+      </w:r>
+      <w:r>
+        <w:rPr>
+          <w:rFonts w:ascii="Times New Roman" w:hAnsi="Times New Roman" w:cs="Times New Roman"/>
+          <w:sz w:val="24"/>
+          <w:szCs w:val="24"/>
+          <w:lang w:val="en-US"/>
+        </w:rPr>
+        <w:t xml:space="preserve">. I picked the event </w:t>
+      </w:r>
+      <w:r>
+        <w:rPr>
+          <w:rFonts w:ascii="Times New Roman" w:hAnsi="Times New Roman" w:cs="Times New Roman"/>
+          <w:sz w:val="24"/>
+          <w:szCs w:val="24"/>
+          <w:lang w:val="en-US"/>
+        </w:rPr>
+        <w:t xml:space="preserve">for emigrants that hold leaving </w:t>
+      </w:r>
+      <w:r>
+        <w:rPr>
+          <w:rFonts w:ascii="Times New Roman" w:hAnsi="Times New Roman" w:cs="Times New Roman"/>
+          <w:sz w:val="24"/>
+          <w:szCs w:val="24"/>
+          <w:lang w:val="en-US"/>
+        </w:rPr>
+        <w:t>cert,</w:t>
+      </w:r>
+      <w:r>
+        <w:rPr>
+          <w:rFonts w:ascii="Times New Roman" w:hAnsi="Times New Roman" w:cs="Times New Roman"/>
+          <w:sz w:val="24"/>
+          <w:szCs w:val="24"/>
+          <w:lang w:val="en-US"/>
+        </w:rPr>
+        <w:t xml:space="preserve"> but many </w:t>
+      </w:r>
+      <w:r>
+        <w:rPr>
+          <w:rFonts w:ascii="Times New Roman" w:hAnsi="Times New Roman" w:cs="Times New Roman"/>
+          <w:sz w:val="24"/>
+          <w:szCs w:val="24"/>
+          <w:lang w:val="en-US"/>
+        </w:rPr>
+        <w:t>other</w:t>
+      </w:r>
+      <w:r>
+        <w:rPr>
+          <w:rFonts w:ascii="Times New Roman" w:hAnsi="Times New Roman" w:cs="Times New Roman"/>
+          <w:sz w:val="24"/>
+          <w:szCs w:val="24"/>
+          <w:lang w:val="en-US"/>
+        </w:rPr>
+        <w:t xml:space="preserve"> combinations are possible to apply and demonstrate </w:t>
+      </w:r>
+      <w:r>
+        <w:rPr>
+          <w:rFonts w:ascii="Times New Roman" w:hAnsi="Times New Roman" w:cs="Times New Roman"/>
+          <w:sz w:val="24"/>
+          <w:szCs w:val="24"/>
+          <w:lang w:val="en-US"/>
+        </w:rPr>
+        <w:t>B</w:t>
+      </w:r>
+      <w:r>
+        <w:rPr>
+          <w:rFonts w:ascii="Times New Roman" w:hAnsi="Times New Roman" w:cs="Times New Roman"/>
+          <w:sz w:val="24"/>
+          <w:szCs w:val="24"/>
+          <w:lang w:val="en-US"/>
+        </w:rPr>
+        <w:t>inomial.</w:t>
+      </w:r>
+    </w:p>
+    <w:p>
+      <w:pPr>
+        <w:rPr>
+          <w:rFonts w:ascii="Times New Roman" w:hAnsi="Times New Roman" w:cs="Times New Roman"/>
+          <w:sz w:val="24"/>
+          <w:szCs w:val="24"/>
+          <w:lang w:val="en-US"/>
+        </w:rPr>
+      </w:pPr>
+      <w:r>
+        <w:rPr>
+          <w:rFonts w:ascii="Times New Roman" w:hAnsi="Times New Roman" w:cs="Times New Roman"/>
+          <w:sz w:val="24"/>
+          <w:szCs w:val="24"/>
+          <w:lang w:val="en-US"/>
+        </w:rPr>
+        <w:t>Likewise,</w:t>
+      </w:r>
+      <w:r>
+        <w:rPr>
+          <w:rFonts w:ascii="Times New Roman" w:hAnsi="Times New Roman" w:cs="Times New Roman"/>
+          <w:sz w:val="24"/>
+          <w:szCs w:val="24"/>
+          <w:lang w:val="en-US"/>
+        </w:rPr>
+        <w:t xml:space="preserve"> Poisson </w:t>
+      </w:r>
+      <w:r>
+        <w:rPr>
+          <w:rFonts w:ascii="Times New Roman" w:hAnsi="Times New Roman" w:cs="Times New Roman"/>
+          <w:sz w:val="24"/>
+          <w:szCs w:val="24"/>
+          <w:lang w:val="en-US"/>
+        </w:rPr>
+        <w:t xml:space="preserve">was easy to apply </w:t>
+      </w:r>
+      <w:r>
+        <w:rPr>
+          <w:rFonts w:ascii="Times New Roman" w:hAnsi="Times New Roman" w:cs="Times New Roman"/>
+          <w:sz w:val="24"/>
+          <w:szCs w:val="24"/>
+          <w:lang w:val="en-US"/>
+        </w:rPr>
+        <w:t>I did not consider fixed trials, just</w:t>
+      </w:r>
+      <w:r>
+        <w:rPr>
+          <w:rFonts w:ascii="Times New Roman" w:hAnsi="Times New Roman" w:cs="Times New Roman"/>
+          <w:sz w:val="24"/>
+          <w:szCs w:val="24"/>
+          <w:lang w:val="en-US"/>
+        </w:rPr>
+        <w:t xml:space="preserve"> the average of certain thing happening. </w:t>
+      </w:r>
+    </w:p>
+    <w:p>
+      <w:pPr>
+        <w:rPr>
+          <w:rFonts w:ascii="Times New Roman" w:hAnsi="Times New Roman" w:cs="Times New Roman"/>
+          <w:sz w:val="24"/>
+          <w:szCs w:val="24"/>
+          <w:lang w:val="en-US"/>
+        </w:rPr>
+      </w:pPr>
+      <w:r>
+        <w:rPr>
+          <w:rFonts w:ascii="Times New Roman" w:hAnsi="Times New Roman" w:cs="Times New Roman"/>
+          <w:sz w:val="24"/>
+          <w:szCs w:val="24"/>
+          <w:lang w:val="en-US"/>
+        </w:rPr>
+        <w:t xml:space="preserve">Discrete variables in normal distribution, we already saw it that is possible to </w:t>
+      </w:r>
+      <w:r>
+        <w:rPr>
+          <w:rFonts w:ascii="Times New Roman" w:hAnsi="Times New Roman" w:cs="Times New Roman"/>
+          <w:sz w:val="24"/>
+          <w:szCs w:val="24"/>
+          <w:lang w:val="en-US"/>
+        </w:rPr>
+        <w:t xml:space="preserve">approximate them to a </w:t>
+      </w:r>
+      <w:r>
+        <w:rPr>
+          <w:rFonts w:ascii="Times New Roman" w:hAnsi="Times New Roman" w:cs="Times New Roman"/>
+          <w:sz w:val="24"/>
+          <w:szCs w:val="24"/>
+          <w:lang w:val="en-US"/>
+        </w:rPr>
+        <w:t xml:space="preserve">normal distributed variable, this happens when </w:t>
+      </w:r>
+      <w:r>
+        <w:rPr>
+          <w:rFonts w:ascii="Times New Roman" w:hAnsi="Times New Roman" w:cs="Times New Roman"/>
+          <w:sz w:val="24"/>
+          <w:szCs w:val="24"/>
+          <w:lang w:val="en-US"/>
+        </w:rPr>
+        <w:t xml:space="preserve">sample size </w:t>
+      </w:r>
+      <w:r>
+        <w:rPr>
+          <w:rFonts w:ascii="Times New Roman" w:hAnsi="Times New Roman" w:cs="Times New Roman"/>
+          <w:i/>
+          <w:iCs/>
+          <w:sz w:val="24"/>
+          <w:szCs w:val="24"/>
+          <w:lang w:val="en-US"/>
+        </w:rPr>
+        <w:t>n</w:t>
+      </w:r>
+      <w:r>
+        <w:rPr>
+          <w:rFonts w:ascii="Times New Roman" w:hAnsi="Times New Roman" w:cs="Times New Roman"/>
+          <w:i/>
+          <w:iCs/>
+          <w:sz w:val="24"/>
+          <w:szCs w:val="24"/>
+          <w:lang w:val="en-US"/>
+        </w:rPr>
+        <w:t xml:space="preserve"> </w:t>
+      </w:r>
+      <w:r>
+        <w:rPr>
+          <w:rFonts w:ascii="Times New Roman" w:hAnsi="Times New Roman" w:cs="Times New Roman"/>
+          <w:sz w:val="24"/>
+          <w:szCs w:val="24"/>
+          <w:lang w:val="en-US"/>
+        </w:rPr>
+        <w:t>was increased</w:t>
+      </w:r>
+      <w:r>
+        <w:rPr>
+          <w:rFonts w:ascii="Times New Roman" w:hAnsi="Times New Roman" w:cs="Times New Roman"/>
+          <w:sz w:val="24"/>
+          <w:szCs w:val="24"/>
+          <w:lang w:val="en-US"/>
+        </w:rPr>
+        <w:t xml:space="preserve">. This fact is tied to the </w:t>
+      </w:r>
+      <w:r>
+        <w:rPr>
+          <w:rFonts w:ascii="Times New Roman" w:hAnsi="Times New Roman" w:cs="Times New Roman"/>
+          <w:i/>
+          <w:iCs/>
+          <w:sz w:val="24"/>
+          <w:szCs w:val="24"/>
+          <w:lang w:val="en-US"/>
+        </w:rPr>
+        <w:t xml:space="preserve">“Central Limit Theorem” </w:t>
+      </w:r>
+      <w:r>
+        <w:rPr>
+          <w:rFonts w:ascii="Times New Roman" w:hAnsi="Times New Roman" w:cs="Times New Roman"/>
+          <w:sz w:val="24"/>
+          <w:szCs w:val="24"/>
+          <w:lang w:val="en-US"/>
+        </w:rPr>
+        <w:t xml:space="preserve">regardless of how data is distributed by increasing </w:t>
+      </w:r>
+      <w:r>
+        <w:rPr>
+          <w:rFonts w:ascii="Times New Roman" w:hAnsi="Times New Roman" w:cs="Times New Roman"/>
+          <w:sz w:val="24"/>
+          <w:szCs w:val="24"/>
+          <w:lang w:val="en-US"/>
+        </w:rPr>
+        <w:t>sample size discrete variables will tend to normal distribution</w:t>
+      </w:r>
+      <w:r>
+        <w:t xml:space="preserve"> </w:t>
+      </w:r>
+      <w:r>
+        <w:rPr>
+          <w:rFonts w:ascii="Times New Roman" w:hAnsi="Times New Roman" w:cs="Times New Roman"/>
+          <w:sz w:val="24"/>
+          <w:szCs w:val="24"/>
+          <w:lang w:val="en-US"/>
+        </w:rPr>
+        <w:t>(LaMorte, 2016)</w:t>
+      </w:r>
+      <w:r>
+        <w:rPr>
+          <w:rFonts w:ascii="Times New Roman" w:hAnsi="Times New Roman" w:cs="Times New Roman"/>
+          <w:sz w:val="24"/>
+          <w:szCs w:val="24"/>
+          <w:lang w:val="en-US"/>
+        </w:rPr>
+        <w:t>.</w:t>
+      </w:r>
+    </w:p>
+    <w:p>
+      <w:pPr>
+        <w:rPr>
+          <w:rFonts w:ascii="Times New Roman" w:hAnsi="Times New Roman" w:cs="Times New Roman"/>
+          <w:sz w:val="24"/>
+          <w:szCs w:val="24"/>
+          <w:lang w:val="en-US"/>
+        </w:rPr>
+      </w:pPr>
+    </w:p>
+    <w:p>
+      <w:pPr>
+        <w:rPr>
+          <w:rFonts w:ascii="Times New Roman" w:hAnsi="Times New Roman" w:cs="Times New Roman"/>
+          <w:sz w:val="24"/>
+          <w:szCs w:val="24"/>
+          <w:lang w:val="en-US"/>
+        </w:rPr>
+      </w:pPr>
+    </w:p>
+    <w:p>
+      <w:pPr>
+        <w:jc w:val="center"/>
+        <w:rPr>
+          <w:rFonts w:ascii="Times New Roman" w:hAnsi="Times New Roman" w:cs="Times New Roman"/>
+          <w:sz w:val="24"/>
+          <w:szCs w:val="24"/>
+          <w:lang w:val="en-US"/>
+        </w:rPr>
+      </w:pPr>
+    </w:p>
+    <w:p>
+      <w:pPr>
+        <w:rPr>
+          <w:rFonts w:ascii="Times New Roman" w:hAnsi="Times New Roman" w:cs="Times New Roman"/>
+          <w:sz w:val="24"/>
+          <w:szCs w:val="24"/>
+          <w:lang w:val="en-US"/>
+        </w:rPr>
+      </w:pPr>
+    </w:p>
+    <w:p>
+      <w:pPr>
+        <w:jc w:val="center"/>
+        <w:rPr>
+          <w:rFonts w:ascii="Times New Roman" w:hAnsi="Times New Roman" w:cs="Times New Roman"/>
+          <w:sz w:val="24"/>
+          <w:szCs w:val="24"/>
+          <w:lang w:val="en-US"/>
+        </w:rPr>
+      </w:pPr>
+    </w:p>
+    <w:p>
+      <w:pPr>
+        <w:jc w:val="center"/>
+        <w:rPr>
+          <w:rFonts w:ascii="Times New Roman" w:hAnsi="Times New Roman" w:cs="Times New Roman"/>
+          <w:sz w:val="24"/>
+          <w:szCs w:val="24"/>
+          <w:lang w:val="en-US"/>
+        </w:rPr>
+      </w:pPr>
+    </w:p>
+    <w:p>
+      <w:pPr>
+        <w:rPr>
+          <w:rFonts w:ascii="Times New Roman" w:hAnsi="Times New Roman" w:cs="Times New Roman"/>
+          <w:sz w:val="24"/>
+          <w:szCs w:val="24"/>
+          <w:lang w:val="en-US"/>
+        </w:rPr>
+      </w:pPr>
+    </w:p>
+    <w:p>
+      <w:pPr>
         <w:jc w:val="center"/>
         <w:rPr>
           <w:rFonts w:ascii="Times New Roman" w:hAnsi="Times New Roman" w:cs="Times New Roman"/>
@@ -13923,127 +16826,189 @@
           <w:szCs w:val="24"/>
           <w:lang w:val="en-US"/>
         </w:rPr>
+        <w:t>, KDD and SEMMA.</w:t>
+      </w:r>
+    </w:p>
+    <w:p>
+      <w:pPr>
+        <w:rPr>
+          <w:rFonts w:ascii="Times New Roman" w:hAnsi="Times New Roman" w:cs="Times New Roman"/>
+          <w:sz w:val="24"/>
+          <w:szCs w:val="24"/>
+          <w:lang w:val="en-US"/>
+        </w:rPr>
+      </w:pPr>
+      <w:r>
+        <w:rPr>
+          <w:rFonts w:ascii="Times New Roman" w:hAnsi="Times New Roman" w:cs="Times New Roman"/>
+          <w:sz w:val="24"/>
+          <w:szCs w:val="24"/>
+          <w:lang w:val="en-US"/>
+        </w:rPr>
+        <w:t xml:space="preserve">As </w:t>
+      </w:r>
+      <w:r>
+        <w:rPr>
+          <w:rFonts w:ascii="Times New Roman" w:hAnsi="Times New Roman" w:cs="Times New Roman"/>
+          <w:sz w:val="24"/>
+          <w:szCs w:val="24"/>
+          <w:lang w:val="en-US"/>
+        </w:rPr>
+        <w:t xml:space="preserve">a </w:t>
+      </w:r>
+      <w:r>
+        <w:rPr>
+          <w:rFonts w:ascii="Times New Roman" w:hAnsi="Times New Roman" w:cs="Times New Roman"/>
+          <w:sz w:val="24"/>
+          <w:szCs w:val="24"/>
+          <w:lang w:val="en-US"/>
+        </w:rPr>
+        <w:t>project management framework</w:t>
+      </w:r>
+      <w:r>
+        <w:rPr>
+          <w:rFonts w:ascii="Times New Roman" w:hAnsi="Times New Roman" w:cs="Times New Roman"/>
+          <w:sz w:val="24"/>
+          <w:szCs w:val="24"/>
+          <w:lang w:val="en-US"/>
+        </w:rPr>
+        <w:t>,</w:t>
+      </w:r>
+      <w:r>
+        <w:rPr>
+          <w:rFonts w:ascii="Times New Roman" w:hAnsi="Times New Roman" w:cs="Times New Roman"/>
+          <w:sz w:val="24"/>
+          <w:szCs w:val="24"/>
+          <w:lang w:val="en-US"/>
+        </w:rPr>
+        <w:t xml:space="preserve"> we are going to discuss each of them in detail</w:t>
+      </w:r>
+      <w:r>
+        <w:rPr>
+          <w:rFonts w:ascii="Times New Roman" w:hAnsi="Times New Roman" w:cs="Times New Roman"/>
+          <w:sz w:val="24"/>
+          <w:szCs w:val="24"/>
+          <w:lang w:val="en-US"/>
+        </w:rPr>
+        <w:t>. We</w:t>
+      </w:r>
+      <w:r>
+        <w:rPr>
+          <w:rFonts w:ascii="Times New Roman" w:hAnsi="Times New Roman" w:cs="Times New Roman"/>
+          <w:sz w:val="24"/>
+          <w:szCs w:val="24"/>
+          <w:lang w:val="en-US"/>
+        </w:rPr>
+        <w:t xml:space="preserve"> have </w:t>
+      </w:r>
+      <w:r>
+        <w:rPr>
+          <w:rFonts w:ascii="Times New Roman" w:hAnsi="Times New Roman" w:cs="Times New Roman"/>
+          <w:sz w:val="24"/>
+          <w:szCs w:val="24"/>
+          <w:lang w:val="en-US"/>
+        </w:rPr>
+        <w:t>CRISP-DM (Cross Industry Standard Process project), KDD (Knowledge Discovery in Databases) and SEMMA (Sample, Explore, Modify, Model, Assess)</w:t>
+      </w:r>
+      <w:r>
+        <w:rPr>
+          <w:rFonts w:ascii="Times New Roman" w:hAnsi="Times New Roman" w:cs="Times New Roman"/>
+          <w:sz w:val="24"/>
+          <w:szCs w:val="24"/>
+          <w:lang w:val="en-US"/>
+        </w:rPr>
+        <w:t xml:space="preserve"> models</w:t>
+      </w:r>
+      <w:r>
+        <w:rPr>
+          <w:rFonts w:ascii="Times New Roman" w:hAnsi="Times New Roman" w:cs="Times New Roman"/>
+          <w:sz w:val="24"/>
+          <w:szCs w:val="24"/>
+          <w:lang w:val="en-US"/>
+        </w:rPr>
+        <w:t>.</w:t>
+      </w:r>
+      <w:r>
+        <w:rPr>
+          <w:rFonts w:ascii="Times New Roman" w:hAnsi="Times New Roman" w:cs="Times New Roman"/>
+          <w:sz w:val="24"/>
+          <w:szCs w:val="24"/>
+          <w:lang w:val="en-US"/>
+        </w:rPr>
+        <w:t xml:space="preserve"> </w:t>
+      </w:r>
+    </w:p>
+    <w:p>
+      <w:pPr>
+        <w:rPr>
+          <w:rFonts w:ascii="Times New Roman" w:hAnsi="Times New Roman" w:cs="Times New Roman"/>
+          <w:sz w:val="24"/>
+          <w:szCs w:val="24"/>
+          <w:lang w:val="en-US"/>
+        </w:rPr>
+      </w:pPr>
+      <w:r>
+        <w:rPr>
+          <w:rFonts w:ascii="Times New Roman" w:hAnsi="Times New Roman" w:cs="Times New Roman"/>
+          <w:sz w:val="24"/>
+          <w:szCs w:val="24"/>
+          <w:lang w:val="en-US"/>
+        </w:rPr>
+        <w:t xml:space="preserve">CRISP-DM </w:t>
+      </w:r>
+      <w:r>
+        <w:rPr>
+          <w:rFonts w:ascii="Times New Roman" w:hAnsi="Times New Roman" w:cs="Times New Roman"/>
+          <w:sz w:val="24"/>
+          <w:szCs w:val="24"/>
+          <w:lang w:val="en-US"/>
+        </w:rPr>
+        <w:t>has six phases</w:t>
+      </w:r>
+      <w:r>
+        <w:rPr>
+          <w:rFonts w:ascii="Times New Roman" w:hAnsi="Times New Roman" w:cs="Times New Roman"/>
+          <w:sz w:val="24"/>
+          <w:szCs w:val="24"/>
+          <w:lang w:val="en-US"/>
+        </w:rPr>
         <w:t xml:space="preserve">, </w:t>
       </w:r>
-      <w:proofErr w:type="gramStart"/>
-      <w:r>
-        <w:rPr>
-          <w:rFonts w:ascii="Arial" w:hAnsi="Arial" w:cs="Arial"/>
-          <w:sz w:val="24"/>
-          <w:szCs w:val="24"/>
-          <w:lang w:val="en-US"/>
-        </w:rPr>
-        <w:t>KDD</w:t>
-      </w:r>
-      <w:proofErr w:type="gramEnd"/>
-      <w:r>
-        <w:rPr>
-          <w:rFonts w:ascii="Arial" w:hAnsi="Arial" w:cs="Arial"/>
-          <w:sz w:val="24"/>
-          <w:szCs w:val="24"/>
-          <w:lang w:val="en-US"/>
-        </w:rPr>
-        <w:t xml:space="preserve"> and SEMMA.</w:t>
-      </w:r>
-    </w:p>
-    <w:p>
-      <w:pPr>
-        <w:rPr>
-          <w:rFonts w:ascii="Times New Roman" w:hAnsi="Times New Roman" w:cs="Times New Roman"/>
-          <w:sz w:val="24"/>
-          <w:szCs w:val="24"/>
-          <w:lang w:val="en-US"/>
-        </w:rPr>
-      </w:pPr>
-      <w:r>
-        <w:rPr>
-          <w:rFonts w:ascii="Times New Roman" w:hAnsi="Times New Roman" w:cs="Times New Roman"/>
-          <w:sz w:val="24"/>
-          <w:szCs w:val="24"/>
-          <w:lang w:val="en-US"/>
-        </w:rPr>
-        <w:t xml:space="preserve">As </w:t>
-      </w:r>
-      <w:r>
-        <w:rPr>
-          <w:rFonts w:ascii="Times New Roman" w:hAnsi="Times New Roman" w:cs="Times New Roman"/>
-          <w:sz w:val="24"/>
-          <w:szCs w:val="24"/>
-          <w:lang w:val="en-US"/>
-        </w:rPr>
-        <w:t xml:space="preserve">a </w:t>
-      </w:r>
-      <w:r>
-        <w:rPr>
-          <w:rFonts w:ascii="Times New Roman" w:hAnsi="Times New Roman" w:cs="Times New Roman"/>
-          <w:sz w:val="24"/>
-          <w:szCs w:val="24"/>
-          <w:lang w:val="en-US"/>
-        </w:rPr>
-        <w:t>project management framework</w:t>
-      </w:r>
-      <w:r>
-        <w:rPr>
-          <w:rFonts w:ascii="Times New Roman" w:hAnsi="Times New Roman" w:cs="Times New Roman"/>
-          <w:sz w:val="24"/>
-          <w:szCs w:val="24"/>
-          <w:lang w:val="en-US"/>
-        </w:rPr>
-        <w:t>,</w:t>
-      </w:r>
-      <w:r>
-        <w:rPr>
-          <w:rFonts w:ascii="Times New Roman" w:hAnsi="Times New Roman" w:cs="Times New Roman"/>
-          <w:sz w:val="24"/>
-          <w:szCs w:val="24"/>
-          <w:lang w:val="en-US"/>
-        </w:rPr>
-        <w:t xml:space="preserve"> we are going to discuss each of them in detail</w:t>
-      </w:r>
-      <w:r>
-        <w:rPr>
-          <w:rFonts w:ascii="Times New Roman" w:hAnsi="Times New Roman" w:cs="Times New Roman"/>
-          <w:sz w:val="24"/>
-          <w:szCs w:val="24"/>
-          <w:lang w:val="en-US"/>
-        </w:rPr>
-        <w:t>. We</w:t>
-      </w:r>
-      <w:r>
-        <w:rPr>
-          <w:rFonts w:ascii="Times New Roman" w:hAnsi="Times New Roman" w:cs="Times New Roman"/>
-          <w:sz w:val="24"/>
-          <w:szCs w:val="24"/>
-          <w:lang w:val="en-US"/>
-        </w:rPr>
-        <w:t xml:space="preserve"> have </w:t>
-      </w:r>
-      <w:r>
-        <w:rPr>
-          <w:rFonts w:ascii="Times New Roman" w:hAnsi="Times New Roman" w:cs="Times New Roman"/>
-          <w:sz w:val="24"/>
-          <w:szCs w:val="24"/>
-          <w:lang w:val="en-US"/>
-        </w:rPr>
-        <w:t>CRISP-DM (Cross Industry Standard Process project), KDD (Knowledge Discovery in Databases) and SEMMA (Sample, Explore, Modify, Model, Assess)</w:t>
-      </w:r>
-      <w:r>
-        <w:rPr>
-          <w:rFonts w:ascii="Times New Roman" w:hAnsi="Times New Roman" w:cs="Times New Roman"/>
-          <w:sz w:val="24"/>
-          <w:szCs w:val="24"/>
-          <w:lang w:val="en-US"/>
-        </w:rPr>
-        <w:t xml:space="preserve"> models</w:t>
-      </w:r>
-      <w:r>
-        <w:rPr>
-          <w:rFonts w:ascii="Times New Roman" w:hAnsi="Times New Roman" w:cs="Times New Roman"/>
-          <w:sz w:val="24"/>
-          <w:szCs w:val="24"/>
-          <w:lang w:val="en-US"/>
-        </w:rPr>
-        <w:t>.</w:t>
+      <w:r>
+        <w:rPr>
+          <w:rFonts w:ascii="Times New Roman" w:hAnsi="Times New Roman" w:cs="Times New Roman"/>
+          <w:sz w:val="24"/>
+          <w:szCs w:val="24"/>
+          <w:lang w:val="en-US"/>
+        </w:rPr>
+        <w:t>b</w:t>
+      </w:r>
+      <w:r>
+        <w:rPr>
+          <w:rFonts w:ascii="Times New Roman" w:hAnsi="Times New Roman" w:cs="Times New Roman"/>
+          <w:sz w:val="24"/>
+          <w:szCs w:val="24"/>
+          <w:lang w:val="en-US"/>
+        </w:rPr>
+        <w:t>usiness/</w:t>
+      </w:r>
+      <w:r>
+        <w:rPr>
+          <w:rFonts w:ascii="Times New Roman" w:hAnsi="Times New Roman" w:cs="Times New Roman"/>
+          <w:sz w:val="24"/>
+          <w:szCs w:val="24"/>
+          <w:lang w:val="en-US"/>
+        </w:rPr>
+        <w:t>r</w:t>
+      </w:r>
+      <w:r>
+        <w:rPr>
+          <w:rFonts w:ascii="Times New Roman" w:hAnsi="Times New Roman" w:cs="Times New Roman"/>
+          <w:sz w:val="24"/>
+          <w:szCs w:val="24"/>
+          <w:lang w:val="en-US"/>
+        </w:rPr>
+        <w:t>esearch</w:t>
       </w:r>
       <w:r>
         <w:rPr>
@@ -14054,78 +17019,77 @@
         </w:rPr>
         <w:t xml:space="preserve"> </w:t>
       </w:r>
-    </w:p>
-    <w:p>
-      <w:pPr>
-        <w:rPr>
-          <w:rFonts w:ascii="Times New Roman" w:hAnsi="Times New Roman" w:cs="Times New Roman"/>
-          <w:sz w:val="24"/>
-          <w:szCs w:val="24"/>
-          <w:lang w:val="en-US"/>
-        </w:rPr>
-      </w:pPr>
-      <w:r>
-        <w:rPr>
-          <w:rFonts w:ascii="Times New Roman" w:hAnsi="Times New Roman" w:cs="Times New Roman"/>
-          <w:sz w:val="24"/>
-          <w:szCs w:val="24"/>
-          <w:lang w:val="en-US"/>
-        </w:rPr>
-        <w:t xml:space="preserve">CRISP-DM </w:t>
-      </w:r>
-      <w:r>
-        <w:rPr>
-          <w:rFonts w:ascii="Times New Roman" w:hAnsi="Times New Roman" w:cs="Times New Roman"/>
-          <w:sz w:val="24"/>
-          <w:szCs w:val="24"/>
-          <w:lang w:val="en-US"/>
-        </w:rPr>
-        <w:t>has six phases</w:t>
-      </w:r>
-      <w:r>
-        <w:rPr>
-          <w:rFonts w:ascii="Times New Roman" w:hAnsi="Times New Roman" w:cs="Times New Roman"/>
-          <w:sz w:val="24"/>
-          <w:szCs w:val="24"/>
-          <w:lang w:val="en-US"/>
-        </w:rPr>
-        <w:t xml:space="preserve">, </w:t>
-      </w:r>
-      <w:r>
-        <w:rPr>
-          <w:rFonts w:ascii="Times New Roman" w:hAnsi="Times New Roman" w:cs="Times New Roman"/>
-          <w:sz w:val="24"/>
-          <w:szCs w:val="24"/>
-          <w:lang w:val="en-US"/>
-        </w:rPr>
-        <w:t>b</w:t>
-      </w:r>
-      <w:r>
-        <w:rPr>
-          <w:rFonts w:ascii="Times New Roman" w:hAnsi="Times New Roman" w:cs="Times New Roman"/>
-          <w:sz w:val="24"/>
-          <w:szCs w:val="24"/>
-          <w:lang w:val="en-US"/>
-        </w:rPr>
-        <w:t>usiness/</w:t>
-      </w:r>
-      <w:r>
-        <w:rPr>
-          <w:rFonts w:ascii="Times New Roman" w:hAnsi="Times New Roman" w:cs="Times New Roman"/>
-          <w:sz w:val="24"/>
-          <w:szCs w:val="24"/>
-          <w:lang w:val="en-US"/>
-        </w:rPr>
-        <w:t>r</w:t>
-      </w:r>
-      <w:r>
-        <w:rPr>
-          <w:rFonts w:ascii="Times New Roman" w:hAnsi="Times New Roman" w:cs="Times New Roman"/>
-          <w:sz w:val="24"/>
-          <w:szCs w:val="24"/>
-          <w:lang w:val="en-US"/>
-        </w:rPr>
-        <w:t>esearch</w:t>
+      <w:r>
+        <w:rPr>
+          <w:rFonts w:ascii="Times New Roman" w:hAnsi="Times New Roman" w:cs="Times New Roman"/>
+          <w:sz w:val="24"/>
+          <w:szCs w:val="24"/>
+          <w:lang w:val="en-US"/>
+        </w:rPr>
+        <w:t>u</w:t>
+      </w:r>
+      <w:r>
+        <w:rPr>
+          <w:rFonts w:ascii="Times New Roman" w:hAnsi="Times New Roman" w:cs="Times New Roman"/>
+          <w:sz w:val="24"/>
+          <w:szCs w:val="24"/>
+          <w:lang w:val="en-US"/>
+        </w:rPr>
+        <w:t xml:space="preserve">nderstanding, </w:t>
+      </w:r>
+      <w:r>
+        <w:rPr>
+          <w:rFonts w:ascii="Times New Roman" w:hAnsi="Times New Roman" w:cs="Times New Roman"/>
+          <w:sz w:val="24"/>
+          <w:szCs w:val="24"/>
+          <w:lang w:val="en-US"/>
+        </w:rPr>
+        <w:t>d</w:t>
+      </w:r>
+      <w:r>
+        <w:rPr>
+          <w:rFonts w:ascii="Times New Roman" w:hAnsi="Times New Roman" w:cs="Times New Roman"/>
+          <w:sz w:val="24"/>
+          <w:szCs w:val="24"/>
+          <w:lang w:val="en-US"/>
+        </w:rPr>
+        <w:t xml:space="preserve">ata </w:t>
+      </w:r>
+      <w:r>
+        <w:rPr>
+          <w:rFonts w:ascii="Times New Roman" w:hAnsi="Times New Roman" w:cs="Times New Roman"/>
+          <w:sz w:val="24"/>
+          <w:szCs w:val="24"/>
+          <w:lang w:val="en-US"/>
+        </w:rPr>
+        <w:t>u</w:t>
+      </w:r>
+      <w:r>
+        <w:rPr>
+          <w:rFonts w:ascii="Times New Roman" w:hAnsi="Times New Roman" w:cs="Times New Roman"/>
+          <w:sz w:val="24"/>
+          <w:szCs w:val="24"/>
+          <w:lang w:val="en-US"/>
+        </w:rPr>
+        <w:t xml:space="preserve">nderstanding, </w:t>
+      </w:r>
+      <w:r>
+        <w:rPr>
+          <w:rFonts w:ascii="Times New Roman" w:hAnsi="Times New Roman" w:cs="Times New Roman"/>
+          <w:sz w:val="24"/>
+          <w:szCs w:val="24"/>
+          <w:lang w:val="en-US"/>
+        </w:rPr>
+        <w:t>d</w:t>
+      </w:r>
+      <w:r>
+        <w:rPr>
+          <w:rFonts w:ascii="Times New Roman" w:hAnsi="Times New Roman" w:cs="Times New Roman"/>
+          <w:sz w:val="24"/>
+          <w:szCs w:val="24"/>
+          <w:lang w:val="en-US"/>
+        </w:rPr>
+        <w:t>ata</w:t>
       </w:r>
       <w:r>
         <w:rPr>
@@ -14143,70 +17107,25 @@
           <w:szCs w:val="24"/>
           <w:lang w:val="en-US"/>
         </w:rPr>
-        <w:t>u</w:t>
-      </w:r>
-      <w:r>
-        <w:rPr>
-          <w:rFonts w:ascii="Times New Roman" w:hAnsi="Times New Roman" w:cs="Times New Roman"/>
-          <w:sz w:val="24"/>
-          <w:szCs w:val="24"/>
-          <w:lang w:val="en-US"/>
-        </w:rPr>
-        <w:t xml:space="preserve">nderstanding, </w:t>
-      </w:r>
-      <w:r>
-        <w:rPr>
-          <w:rFonts w:ascii="Times New Roman" w:hAnsi="Times New Roman" w:cs="Times New Roman"/>
-          <w:sz w:val="24"/>
-          <w:szCs w:val="24"/>
-          <w:lang w:val="en-US"/>
-        </w:rPr>
-        <w:t>d</w:t>
-      </w:r>
-      <w:r>
-        <w:rPr>
-          <w:rFonts w:ascii="Times New Roman" w:hAnsi="Times New Roman" w:cs="Times New Roman"/>
-          <w:sz w:val="24"/>
-          <w:szCs w:val="24"/>
-          <w:lang w:val="en-US"/>
-        </w:rPr>
-        <w:t xml:space="preserve">ata </w:t>
-      </w:r>
-      <w:r>
-        <w:rPr>
-          <w:rFonts w:ascii="Times New Roman" w:hAnsi="Times New Roman" w:cs="Times New Roman"/>
-          <w:sz w:val="24"/>
-          <w:szCs w:val="24"/>
-          <w:lang w:val="en-US"/>
-        </w:rPr>
-        <w:t>u</w:t>
-      </w:r>
-      <w:r>
-        <w:rPr>
-          <w:rFonts w:ascii="Times New Roman" w:hAnsi="Times New Roman" w:cs="Times New Roman"/>
-          <w:sz w:val="24"/>
-          <w:szCs w:val="24"/>
-          <w:lang w:val="en-US"/>
-        </w:rPr>
-        <w:t xml:space="preserve">nderstanding, </w:t>
-      </w:r>
-      <w:r>
-        <w:rPr>
-          <w:rFonts w:ascii="Times New Roman" w:hAnsi="Times New Roman" w:cs="Times New Roman"/>
-          <w:sz w:val="24"/>
-          <w:szCs w:val="24"/>
-          <w:lang w:val="en-US"/>
-        </w:rPr>
-        <w:t>d</w:t>
-      </w:r>
-      <w:r>
-        <w:rPr>
-          <w:rFonts w:ascii="Times New Roman" w:hAnsi="Times New Roman" w:cs="Times New Roman"/>
-          <w:sz w:val="24"/>
-          <w:szCs w:val="24"/>
-          <w:lang w:val="en-US"/>
-        </w:rPr>
-        <w:t>ata</w:t>
+        <w:t xml:space="preserve">preparation, modeling phase, </w:t>
+      </w:r>
+      <w:r>
+        <w:rPr>
+          <w:rFonts w:ascii="Times New Roman" w:hAnsi="Times New Roman" w:cs="Times New Roman"/>
+          <w:sz w:val="24"/>
+          <w:szCs w:val="24"/>
+          <w:lang w:val="en-US"/>
+        </w:rPr>
+        <w:t>evaluation,</w:t>
+      </w:r>
+      <w:r>
+        <w:rPr>
+          <w:rFonts w:ascii="Times New Roman" w:hAnsi="Times New Roman" w:cs="Times New Roman"/>
+          <w:sz w:val="24"/>
+          <w:szCs w:val="24"/>
+          <w:lang w:val="en-US"/>
+        </w:rPr>
+        <w:t xml:space="preserve"> and deployment.</w:t>
       </w:r>
       <w:r>
         <w:rPr>
@@ -14224,42 +17143,6 @@
           <w:szCs w:val="24"/>
           <w:lang w:val="en-US"/>
         </w:rPr>
-        <w:t xml:space="preserve">preparation, modeling phase, </w:t>
-      </w:r>
-      <w:r>
-        <w:rPr>
-          <w:rFonts w:ascii="Times New Roman" w:hAnsi="Times New Roman" w:cs="Times New Roman"/>
-          <w:sz w:val="24"/>
-          <w:szCs w:val="24"/>
-          <w:lang w:val="en-US"/>
-        </w:rPr>
-        <w:t>evaluation,</w:t>
-      </w:r>
-      <w:r>
-        <w:rPr>
-          <w:rFonts w:ascii="Times New Roman" w:hAnsi="Times New Roman" w:cs="Times New Roman"/>
-          <w:sz w:val="24"/>
-          <w:szCs w:val="24"/>
-          <w:lang w:val="en-US"/>
-        </w:rPr>
-        <w:t xml:space="preserve"> and deployment.</w:t>
-      </w:r>
-      <w:r>
-        <w:rPr>
-          <w:rFonts w:ascii="Times New Roman" w:hAnsi="Times New Roman" w:cs="Times New Roman"/>
-          <w:sz w:val="24"/>
-          <w:szCs w:val="24"/>
-          <w:lang w:val="en-US"/>
-        </w:rPr>
-        <w:t xml:space="preserve"> </w:t>
-      </w:r>
-      <w:r>
-        <w:rPr>
-          <w:rFonts w:ascii="Times New Roman" w:hAnsi="Times New Roman" w:cs="Times New Roman"/>
-          <w:sz w:val="24"/>
-          <w:szCs w:val="24"/>
-          <w:lang w:val="en-US"/>
-        </w:rPr>
         <w:t xml:space="preserve">A </w:t>
       </w:r>
       <w:r>
@@ -14323,17 +17206,7 @@
           <w:szCs w:val="24"/>
           <w:lang w:val="en-US"/>
         </w:rPr>
-        <w:t xml:space="preserve">Average Prediction, Multiple Regression, Decision Tree, Artificial Neural Network ensemble, Support Vector Machine and Random </w:t>
-      </w:r>
-      <w:r>
-        <w:rPr>
-          <w:rFonts w:ascii="Times New Roman" w:hAnsi="Times New Roman" w:cs="Times New Roman"/>
-          <w:sz w:val="24"/>
-          <w:szCs w:val="24"/>
-          <w:lang w:val="en-US"/>
-        </w:rPr>
-        <w:lastRenderedPageBreak/>
-        <w:t>Forest.</w:t>
+        <w:t>Average Prediction, Multiple Regression, Decision Tree, Artificial Neural Network ensemble, Support Vector Machine and Random Forest.</w:t>
       </w:r>
       <w:r>
         <w:rPr>
@@ -14400,7 +17273,7 @@
                     <pic:cNvPicPr/>
                   </pic:nvPicPr>
                   <pic:blipFill>
-                    <a:blip r:embed="rId39"/>
+                    <a:blip r:embed="rId45"/>
                     <a:stretch>
                       <a:fillRect/>
                     </a:stretch>
@@ -14431,7 +17304,6 @@
           <w:lang w:val="en-US"/>
         </w:rPr>
       </w:pPr>
-      <w:proofErr w:type="gramStart"/>
       <w:r>
         <w:rPr>
           <w:rFonts w:ascii="Times New Roman" w:hAnsi="Times New Roman" w:cs="Times New Roman"/>
@@ -14468,7 +17340,6 @@
         </w:rPr>
         <w:t>:</w:t>
       </w:r>
-      <w:proofErr w:type="gramEnd"/>
       <w:r>
         <w:rPr>
           <w:rFonts w:ascii="Times New Roman" w:hAnsi="Times New Roman" w:cs="Times New Roman"/>
@@ -14689,6 +17560,7 @@
           <w:noProof/>
           <w:lang w:val="en-US"/>
         </w:rPr>
+        <w:lastRenderedPageBreak/>
         <w:drawing>
           <wp:inline distT="0" distB="0" distL="0" distR="0" wp14:anchorId="06741306" wp14:editId="0BCFAEBA">
             <wp:extent cx="2489200" cy="2286166"/>
@@ -14705,7 +17577,7 @@
                     <pic:cNvPicPr/>
                   </pic:nvPicPr>
                   <pic:blipFill>
-                    <a:blip r:embed="rId40"/>
+                    <a:blip r:embed="rId46"/>
                     <a:stretch>
                       <a:fillRect/>
                     </a:stretch>
@@ -14736,7 +17608,6 @@
           <w:lang w:val="en-US"/>
         </w:rPr>
       </w:pPr>
-      <w:proofErr w:type="gramStart"/>
       <w:r>
         <w:rPr>
           <w:rFonts w:ascii="Times New Roman" w:hAnsi="Times New Roman" w:cs="Times New Roman"/>
@@ -14762,17 +17633,7 @@
           <w:szCs w:val="24"/>
           <w:lang w:val="en-US"/>
         </w:rPr>
-        <w:t>:</w:t>
-      </w:r>
-      <w:proofErr w:type="gramEnd"/>
-      <w:r>
-        <w:rPr>
-          <w:rFonts w:ascii="Times New Roman" w:hAnsi="Times New Roman" w:cs="Times New Roman"/>
-          <w:sz w:val="24"/>
-          <w:szCs w:val="24"/>
-          <w:lang w:val="en-US"/>
-        </w:rPr>
-        <w:t xml:space="preserve"> </w:t>
+        <w:t xml:space="preserve">: </w:t>
       </w:r>
       <w:r>
         <w:rPr>
@@ -14827,27 +17688,7 @@
           <w:szCs w:val="24"/>
           <w:lang w:val="en-US"/>
         </w:rPr>
-        <w:t xml:space="preserve">sample, explore, modify, </w:t>
-      </w:r>
-      <w:proofErr w:type="gramStart"/>
-      <w:r>
-        <w:rPr>
-          <w:rFonts w:ascii="Times New Roman" w:hAnsi="Times New Roman" w:cs="Times New Roman"/>
-          <w:sz w:val="24"/>
-          <w:szCs w:val="24"/>
-          <w:lang w:val="en-US"/>
-        </w:rPr>
-        <w:t>model</w:t>
-      </w:r>
-      <w:proofErr w:type="gramEnd"/>
-      <w:r>
-        <w:rPr>
-          <w:rFonts w:ascii="Times New Roman" w:hAnsi="Times New Roman" w:cs="Times New Roman"/>
-          <w:sz w:val="24"/>
-          <w:szCs w:val="24"/>
-          <w:lang w:val="en-US"/>
-        </w:rPr>
-        <w:t xml:space="preserve"> and assess. </w:t>
+        <w:t xml:space="preserve">sample, explore, modify, model and assess. </w:t>
       </w:r>
       <w:r>
         <w:rPr>
@@ -14952,7 +17793,7 @@
                     <pic:cNvPicPr/>
                   </pic:nvPicPr>
                   <pic:blipFill>
-                    <a:blip r:embed="rId41"/>
+                    <a:blip r:embed="rId47"/>
                     <a:stretch>
                       <a:fillRect/>
                     </a:stretch>
@@ -15018,7 +17859,6 @@
           <w:szCs w:val="24"/>
           <w:lang w:val="en-US"/>
         </w:rPr>
-        <w:lastRenderedPageBreak/>
         <w:t>In</w:t>
       </w:r>
       <w:r>
@@ -15084,7 +17924,6 @@
         </w:rPr>
         <w:t xml:space="preserve">l </w:t>
       </w:r>
-      <w:proofErr w:type="gramStart"/>
       <w:r>
         <w:rPr>
           <w:rFonts w:ascii="Times New Roman" w:hAnsi="Times New Roman" w:cs="Times New Roman"/>
@@ -15094,7 +17933,6 @@
         </w:rPr>
         <w:t>in regard to</w:t>
       </w:r>
-      <w:proofErr w:type="gramEnd"/>
       <w:r>
         <w:rPr>
           <w:rFonts w:ascii="Times New Roman" w:hAnsi="Times New Roman" w:cs="Times New Roman"/>
@@ -15349,16 +18187,8 @@
         <w:rPr>
           <w:lang w:val="en-US"/>
         </w:rPr>
-        <w:t xml:space="preserve">Programming paradigms </w:t>
-      </w:r>
-      <w:proofErr w:type="gramStart"/>
-      <w:r>
-        <w:rPr>
-          <w:lang w:val="en-US"/>
-        </w:rPr>
-        <w:t>used</w:t>
-      </w:r>
-      <w:proofErr w:type="gramEnd"/>
+        <w:t>Programming paradigms used</w:t>
+      </w:r>
     </w:p>
     <w:p>
       <w:pPr>
@@ -15368,8 +18198,8 @@
       </w:pPr>
     </w:p>
     <w:sectPr>
-      <w:headerReference w:type="default" r:id="rId42"/>
-      <w:footerReference w:type="default" r:id="rId43"/>
+      <w:headerReference w:type="default" r:id="rId48"/>
+      <w:footerReference w:type="default" r:id="rId49"/>
       <w:pgSz w:w="11906" w:h="16838"/>
       <w:pgMar w:top="1440" w:right="1440" w:bottom="1440" w:left="1440" w:header="708" w:footer="708" w:gutter="0"/>
       <w:cols w:space="708"/>
@@ -16384,6 +19214,119 @@
     </w:lvl>
   </w:abstractNum>
   <w:abstractNum w:abstractNumId="8" w15:restartNumberingAfterBreak="0">
+    <w:nsid w:val="718F4537"/>
+    <w:multiLevelType w:val="hybridMultilevel"/>
+    <w:tmpl w:val="2772B09C"/>
+    <w:lvl w:ilvl="0" w:tplc="18090001">
+      <w:start w:val="1"/>
+      <w:numFmt w:val="bullet"/>
+      <w:lvlText w:val=""/>
+      <w:lvlJc w:val="left"/>
+      <w:pPr>
+        <w:ind w:left="720" w:hanging="360"/>
+      </w:pPr>
+      <w:rPr>
+        <w:rFonts w:ascii="Symbol" w:hAnsi="Symbol" w:hint="default"/>
+      </w:rPr>
+    </w:lvl>
+    <w:lvl w:ilvl="1" w:tplc="18090003" w:tentative="1">
+      <w:start w:val="1"/>
+      <w:numFmt w:val="bullet"/>
+      <w:lvlText w:val="o"/>
+      <w:lvlJc w:val="left"/>
+      <w:pPr>
+        <w:ind w:left="1440" w:hanging="360"/>
+      </w:pPr>
+      <w:rPr>
+        <w:rFonts w:ascii="Courier New" w:hAnsi="Courier New" w:cs="Courier New" w:hint="default"/>
+      </w:rPr>
+    </w:lvl>
+    <w:lvl w:ilvl="2" w:tplc="18090005" w:tentative="1">
+      <w:start w:val="1"/>
+      <w:numFmt w:val="bullet"/>
+      <w:lvlText w:val=""/>
+      <w:lvlJc w:val="left"/>
+      <w:pPr>
+        <w:ind w:left="2160" w:hanging="360"/>
+      </w:pPr>
+      <w:rPr>
+        <w:rFonts w:ascii="Wingdings" w:hAnsi="Wingdings" w:hint="default"/>
+      </w:rPr>
+    </w:lvl>
+    <w:lvl w:ilvl="3" w:tplc="18090001" w:tentative="1">
+      <w:start w:val="1"/>
+      <w:numFmt w:val="bullet"/>
+      <w:lvlText w:val=""/>
+      <w:lvlJc w:val="left"/>
+      <w:pPr>
+        <w:ind w:left="2880" w:hanging="360"/>
+      </w:pPr>
+      <w:rPr>
+        <w:rFonts w:ascii="Symbol" w:hAnsi="Symbol" w:hint="default"/>
+      </w:rPr>
+    </w:lvl>
+    <w:lvl w:ilvl="4" w:tplc="18090003" w:tentative="1">
+      <w:start w:val="1"/>
+      <w:numFmt w:val="bullet"/>
+      <w:lvlText w:val="o"/>
+      <w:lvlJc w:val="left"/>
+      <w:pPr>
+        <w:ind w:left="3600" w:hanging="360"/>
+      </w:pPr>
+      <w:rPr>
+        <w:rFonts w:ascii="Courier New" w:hAnsi="Courier New" w:cs="Courier New" w:hint="default"/>
+      </w:rPr>
+    </w:lvl>
+    <w:lvl w:ilvl="5" w:tplc="18090005" w:tentative="1">
+      <w:start w:val="1"/>
+      <w:numFmt w:val="bullet"/>
+      <w:lvlText w:val=""/>
+      <w:lvlJc w:val="left"/>
+      <w:pPr>
+        <w:ind w:left="4320" w:hanging="360"/>
+      </w:pPr>
+      <w:rPr>
+        <w:rFonts w:ascii="Wingdings" w:hAnsi="Wingdings" w:hint="default"/>
+      </w:rPr>
+    </w:lvl>
+    <w:lvl w:ilvl="6" w:tplc="18090001" w:tentative="1">
+      <w:start w:val="1"/>
+      <w:numFmt w:val="bullet"/>
+      <w:lvlText w:val=""/>
+      <w:lvlJc w:val="left"/>
+      <w:pPr>
+        <w:ind w:left="5040" w:hanging="360"/>
+      </w:pPr>
+      <w:rPr>
+        <w:rFonts w:ascii="Symbol" w:hAnsi="Symbol" w:hint="default"/>
+      </w:rPr>
+    </w:lvl>
+    <w:lvl w:ilvl="7" w:tplc="18090003" w:tentative="1">
+      <w:start w:val="1"/>
+      <w:numFmt w:val="bullet"/>
+      <w:lvlText w:val="o"/>
+      <w:lvlJc w:val="left"/>
+      <w:pPr>
+        <w:ind w:left="5760" w:hanging="360"/>
+      </w:pPr>
+      <w:rPr>
+        <w:rFonts w:ascii="Courier New" w:hAnsi="Courier New" w:cs="Courier New" w:hint="default"/>
+      </w:rPr>
+    </w:lvl>
+    <w:lvl w:ilvl="8" w:tplc="18090005" w:tentative="1">
+      <w:start w:val="1"/>
+      <w:numFmt w:val="bullet"/>
+      <w:lvlText w:val=""/>
+      <w:lvlJc w:val="left"/>
+      <w:pPr>
+        <w:ind w:left="6480" w:hanging="360"/>
+      </w:pPr>
+      <w:rPr>
+        <w:rFonts w:ascii="Wingdings" w:hAnsi="Wingdings" w:hint="default"/>
+      </w:rPr>
+    </w:lvl>
+  </w:abstractNum>
+  <w:abstractNum w:abstractNumId="9" w15:restartNumberingAfterBreak="0">
     <w:nsid w:val="7BE306CF"/>
     <w:multiLevelType w:val="hybridMultilevel"/>
     <w:tmpl w:val="D9148F5E"/>
@@ -16476,7 +19419,7 @@
     <w:abstractNumId w:val="2"/>
   </w:num>
   <w:num w:numId="2" w16cid:durableId="1596939152">
-    <w:abstractNumId w:val="8"/>
+    <w:abstractNumId w:val="9"/>
   </w:num>
   <w:num w:numId="3" w16cid:durableId="769131049">
     <w:abstractNumId w:val="1"/>
@@ -16498,6 +19441,9 @@
   </w:num>
   <w:num w:numId="9" w16cid:durableId="1217086410">
     <w:abstractNumId w:val="5"/>
+  </w:num>
+  <w:num w:numId="10" w16cid:durableId="396905689">
+    <w:abstractNumId w:val="8"/>
   </w:num>
 </w:numbering>
 </file>

</xml_diff>

<commit_message>
Finishing up ML part, deleting files not need it  for submission, word count 3442/4000
</commit_message>
<xml_diff>
--- a/CA1_Report.docx
+++ b/CA1_Report.docx
@@ -2052,27 +2052,7 @@
           <w:szCs w:val="24"/>
           <w:lang w:val="en-US"/>
         </w:rPr>
-        <w:t>(</w:t>
-      </w:r>
-      <w:proofErr w:type="spellStart"/>
-      <w:r>
-        <w:rPr>
-          <w:rFonts w:ascii="Times New Roman" w:hAnsi="Times New Roman" w:cs="Times New Roman"/>
-          <w:sz w:val="24"/>
-          <w:szCs w:val="24"/>
-          <w:lang w:val="en-US"/>
-        </w:rPr>
-        <w:t>John_Dorney</w:t>
-      </w:r>
-      <w:proofErr w:type="spellEnd"/>
-      <w:r>
-        <w:rPr>
-          <w:rFonts w:ascii="Times New Roman" w:hAnsi="Times New Roman" w:cs="Times New Roman"/>
-          <w:sz w:val="24"/>
-          <w:szCs w:val="24"/>
-          <w:lang w:val="en-US"/>
-        </w:rPr>
-        <w:t>, 2012)</w:t>
+        <w:t>(John_Dorney, 2012)</w:t>
       </w:r>
       <w:r>
         <w:rPr>
@@ -2640,7 +2620,25 @@
           <w:szCs w:val="24"/>
           <w:lang w:val="en-US"/>
         </w:rPr>
-        <w:t>Average trend</w:t>
+        <w:t xml:space="preserve">Average </w:t>
+      </w:r>
+      <w:r>
+        <w:rPr>
+          <w:rFonts w:ascii="Times New Roman" w:hAnsi="Times New Roman" w:cs="Times New Roman"/>
+          <w:sz w:val="24"/>
+          <w:szCs w:val="24"/>
+          <w:lang w:val="en-US"/>
+        </w:rPr>
+        <w:t xml:space="preserve">age </w:t>
+      </w:r>
+      <w:r>
+        <w:rPr>
+          <w:rFonts w:ascii="Times New Roman" w:hAnsi="Times New Roman" w:cs="Times New Roman"/>
+          <w:sz w:val="24"/>
+          <w:szCs w:val="24"/>
+          <w:lang w:val="en-US"/>
+        </w:rPr>
+        <w:t>trend</w:t>
       </w:r>
     </w:p>
     <w:p>
@@ -4295,27 +4293,7 @@
           <w:szCs w:val="24"/>
           <w:lang w:val="en-US"/>
         </w:rPr>
-        <w:t>(</w:t>
-      </w:r>
-      <w:proofErr w:type="spellStart"/>
-      <w:r>
-        <w:rPr>
-          <w:rFonts w:ascii="Times New Roman" w:hAnsi="Times New Roman" w:cs="Times New Roman"/>
-          <w:sz w:val="24"/>
-          <w:szCs w:val="24"/>
-          <w:lang w:val="en-US"/>
-        </w:rPr>
-        <w:t>John_Dorney</w:t>
-      </w:r>
-      <w:proofErr w:type="spellEnd"/>
-      <w:r>
-        <w:rPr>
-          <w:rFonts w:ascii="Times New Roman" w:hAnsi="Times New Roman" w:cs="Times New Roman"/>
-          <w:sz w:val="24"/>
-          <w:szCs w:val="24"/>
-          <w:lang w:val="en-US"/>
-        </w:rPr>
-        <w:t>, 2012)</w:t>
+        <w:t>(John_Dorney, 2012)</w:t>
       </w:r>
       <w:r>
         <w:rPr>
@@ -5759,27 +5737,7 @@
           <w:szCs w:val="24"/>
           <w:lang w:val="en-US"/>
         </w:rPr>
-        <w:t>(</w:t>
-      </w:r>
-      <w:proofErr w:type="spellStart"/>
-      <w:r>
-        <w:rPr>
-          <w:rFonts w:ascii="Times New Roman" w:hAnsi="Times New Roman" w:cs="Times New Roman"/>
-          <w:sz w:val="24"/>
-          <w:szCs w:val="24"/>
-          <w:lang w:val="en-US"/>
-        </w:rPr>
-        <w:t>Piola</w:t>
-      </w:r>
-      <w:proofErr w:type="spellEnd"/>
-      <w:r>
-        <w:rPr>
-          <w:rFonts w:ascii="Times New Roman" w:hAnsi="Times New Roman" w:cs="Times New Roman"/>
-          <w:sz w:val="24"/>
-          <w:szCs w:val="24"/>
-          <w:lang w:val="en-US"/>
-        </w:rPr>
-        <w:t>, 2015)</w:t>
+        <w:t>(Piola, 2015)</w:t>
       </w:r>
       <w:r>
         <w:rPr>
@@ -9011,16 +8969,34 @@
           <w:szCs w:val="24"/>
           <w:lang w:val="en-US"/>
         </w:rPr>
-        <w:t>rom 1926 to 1996, we have data entries every 5 years or 10</w:t>
-      </w:r>
-      <w:r>
-        <w:rPr>
-          <w:rFonts w:ascii="Times New Roman" w:hAnsi="Times New Roman" w:cs="Times New Roman"/>
-          <w:sz w:val="24"/>
-          <w:szCs w:val="24"/>
-          <w:lang w:val="en-US"/>
-        </w:rPr>
-        <w:t xml:space="preserve"> getting a low frequency for period 1926</w:t>
+        <w:t>rom 1926 to 1996, we have data entries every 5 or 10</w:t>
+      </w:r>
+      <w:r>
+        <w:rPr>
+          <w:rFonts w:ascii="Times New Roman" w:hAnsi="Times New Roman" w:cs="Times New Roman"/>
+          <w:sz w:val="24"/>
+          <w:szCs w:val="24"/>
+          <w:lang w:val="en-US"/>
+        </w:rPr>
+        <w:t xml:space="preserve"> </w:t>
+      </w:r>
+      <w:r>
+        <w:rPr>
+          <w:rFonts w:ascii="Times New Roman" w:hAnsi="Times New Roman" w:cs="Times New Roman"/>
+          <w:sz w:val="24"/>
+          <w:szCs w:val="24"/>
+          <w:lang w:val="en-US"/>
+        </w:rPr>
+        <w:t xml:space="preserve">years </w:t>
+      </w:r>
+      <w:r>
+        <w:rPr>
+          <w:rFonts w:ascii="Times New Roman" w:hAnsi="Times New Roman" w:cs="Times New Roman"/>
+          <w:sz w:val="24"/>
+          <w:szCs w:val="24"/>
+          <w:lang w:val="en-US"/>
+        </w:rPr>
+        <w:t>getting a low frequency for period 1926</w:t>
       </w:r>
       <w:r>
         <w:rPr>
@@ -9065,7 +9041,25 @@
           <w:szCs w:val="24"/>
           <w:lang w:val="en-US"/>
         </w:rPr>
-        <w:t xml:space="preserve"> If we would have more entries for 1926-1991 this plot would have change drastically.</w:t>
+        <w:t xml:space="preserve"> If we would have more entries for 1926-1991 this plot would have </w:t>
+      </w:r>
+      <w:r>
+        <w:rPr>
+          <w:rFonts w:ascii="Times New Roman" w:hAnsi="Times New Roman" w:cs="Times New Roman"/>
+          <w:sz w:val="24"/>
+          <w:szCs w:val="24"/>
+          <w:lang w:val="en-US"/>
+        </w:rPr>
+        <w:t>changed</w:t>
+      </w:r>
+      <w:r>
+        <w:rPr>
+          <w:rFonts w:ascii="Times New Roman" w:hAnsi="Times New Roman" w:cs="Times New Roman"/>
+          <w:sz w:val="24"/>
+          <w:szCs w:val="24"/>
+          <w:lang w:val="en-US"/>
+        </w:rPr>
+        <w:t xml:space="preserve"> drastically.</w:t>
       </w:r>
     </w:p>
     <w:p>
@@ -9805,27 +9799,7 @@
           <w:szCs w:val="24"/>
           <w:lang w:val="en-US"/>
         </w:rPr>
-        <w:t>(</w:t>
-      </w:r>
-      <w:proofErr w:type="spellStart"/>
-      <w:r>
-        <w:rPr>
-          <w:rFonts w:ascii="Times New Roman" w:hAnsi="Times New Roman" w:cs="Times New Roman"/>
-          <w:sz w:val="24"/>
-          <w:szCs w:val="24"/>
-          <w:lang w:val="en-US"/>
-        </w:rPr>
-        <w:t>Adserà</w:t>
-      </w:r>
-      <w:proofErr w:type="spellEnd"/>
-      <w:r>
-        <w:rPr>
-          <w:rFonts w:ascii="Times New Roman" w:hAnsi="Times New Roman" w:cs="Times New Roman"/>
-          <w:sz w:val="24"/>
-          <w:szCs w:val="24"/>
-          <w:lang w:val="en-US"/>
-        </w:rPr>
-        <w:t>, 2015)</w:t>
+        <w:t>(Adserà, 2015)</w:t>
       </w:r>
       <w:r>
         <w:rPr>
@@ -11467,7 +11441,6 @@
         </w:rPr>
         <w:t>from column “</w:t>
       </w:r>
-      <w:proofErr w:type="spellStart"/>
       <w:r>
         <w:rPr>
           <w:rFonts w:ascii="Times New Roman" w:hAnsi="Times New Roman" w:cs="Times New Roman"/>
@@ -11479,7 +11452,6 @@
         </w:rPr>
         <w:t>Inward_or_Outward_Flow</w:t>
       </w:r>
-      <w:proofErr w:type="spellEnd"/>
       <w:r>
         <w:rPr>
           <w:rFonts w:ascii="Times New Roman" w:hAnsi="Times New Roman" w:cs="Times New Roman"/>
@@ -11540,9 +11512,17 @@
           <w:szCs w:val="24"/>
           <w:lang w:val="en-US"/>
         </w:rPr>
-        <w:t>“</w:t>
-      </w:r>
-      <w:proofErr w:type="spellStart"/>
+        <w:t>“Education_Level”</w:t>
+      </w:r>
+      <w:r>
+        <w:rPr>
+          <w:rFonts w:ascii="Times New Roman" w:hAnsi="Times New Roman" w:cs="Times New Roman"/>
+          <w:sz w:val="24"/>
+          <w:szCs w:val="24"/>
+          <w:lang w:val="en-US"/>
+        </w:rPr>
+        <w:t xml:space="preserve"> was drop. This had a subset with the following attributes, </w:t>
+      </w:r>
       <w:r>
         <w:rPr>
           <w:rFonts w:ascii="Times New Roman" w:hAnsi="Times New Roman" w:cs="Times New Roman"/>
@@ -11552,9 +11532,17 @@
           <w:szCs w:val="24"/>
           <w:lang w:val="en-US"/>
         </w:rPr>
-        <w:t>Education_Level</w:t>
-      </w:r>
-      <w:proofErr w:type="spellEnd"/>
+        <w:t xml:space="preserve">“Year” </w:t>
+      </w:r>
+      <w:r>
+        <w:rPr>
+          <w:rFonts w:ascii="Times New Roman" w:hAnsi="Times New Roman" w:cs="Times New Roman"/>
+          <w:sz w:val="24"/>
+          <w:szCs w:val="24"/>
+          <w:lang w:val="en-US"/>
+        </w:rPr>
+        <w:t xml:space="preserve">from </w:t>
+      </w:r>
       <w:r>
         <w:rPr>
           <w:rFonts w:ascii="Times New Roman" w:hAnsi="Times New Roman" w:cs="Times New Roman"/>
@@ -11564,16 +11552,16 @@
           <w:szCs w:val="24"/>
           <w:lang w:val="en-US"/>
         </w:rPr>
-        <w:t>”</w:t>
-      </w:r>
-      <w:r>
-        <w:rPr>
-          <w:rFonts w:ascii="Times New Roman" w:hAnsi="Times New Roman" w:cs="Times New Roman"/>
-          <w:sz w:val="24"/>
-          <w:szCs w:val="24"/>
-          <w:lang w:val="en-US"/>
-        </w:rPr>
-        <w:t xml:space="preserve"> was drop. This had a subset with the following attributes, </w:t>
+        <w:t xml:space="preserve">“2009” </w:t>
+      </w:r>
+      <w:r>
+        <w:rPr>
+          <w:rFonts w:ascii="Times New Roman" w:hAnsi="Times New Roman" w:cs="Times New Roman"/>
+          <w:sz w:val="24"/>
+          <w:szCs w:val="24"/>
+          <w:lang w:val="en-US"/>
+        </w:rPr>
+        <w:t xml:space="preserve">to </w:t>
       </w:r>
       <w:r>
         <w:rPr>
@@ -11584,16 +11572,16 @@
           <w:szCs w:val="24"/>
           <w:lang w:val="en-US"/>
         </w:rPr>
-        <w:t xml:space="preserve">“Year” </w:t>
-      </w:r>
-      <w:r>
-        <w:rPr>
-          <w:rFonts w:ascii="Times New Roman" w:hAnsi="Times New Roman" w:cs="Times New Roman"/>
-          <w:sz w:val="24"/>
-          <w:szCs w:val="24"/>
-          <w:lang w:val="en-US"/>
-        </w:rPr>
-        <w:t xml:space="preserve">from </w:t>
+        <w:t>“2022”</w:t>
+      </w:r>
+      <w:r>
+        <w:rPr>
+          <w:rFonts w:ascii="Times New Roman" w:hAnsi="Times New Roman" w:cs="Times New Roman"/>
+          <w:sz w:val="24"/>
+          <w:szCs w:val="24"/>
+          <w:lang w:val="en-US"/>
+        </w:rPr>
+        <w:t xml:space="preserve">, </w:t>
       </w:r>
       <w:r>
         <w:rPr>
@@ -11604,16 +11592,16 @@
           <w:szCs w:val="24"/>
           <w:lang w:val="en-US"/>
         </w:rPr>
-        <w:t xml:space="preserve">“2009” </w:t>
-      </w:r>
-      <w:r>
-        <w:rPr>
-          <w:rFonts w:ascii="Times New Roman" w:hAnsi="Times New Roman" w:cs="Times New Roman"/>
-          <w:sz w:val="24"/>
-          <w:szCs w:val="24"/>
-          <w:lang w:val="en-US"/>
-        </w:rPr>
-        <w:t xml:space="preserve">to </w:t>
+        <w:t xml:space="preserve">“Sex” </w:t>
+      </w:r>
+      <w:r>
+        <w:rPr>
+          <w:rFonts w:ascii="Times New Roman" w:hAnsi="Times New Roman" w:cs="Times New Roman"/>
+          <w:sz w:val="24"/>
+          <w:szCs w:val="24"/>
+          <w:lang w:val="en-US"/>
+        </w:rPr>
+        <w:t xml:space="preserve">had </w:t>
       </w:r>
       <w:r>
         <w:rPr>
@@ -11624,16 +11612,16 @@
           <w:szCs w:val="24"/>
           <w:lang w:val="en-US"/>
         </w:rPr>
-        <w:t>“2022”</w:t>
-      </w:r>
-      <w:r>
-        <w:rPr>
-          <w:rFonts w:ascii="Times New Roman" w:hAnsi="Times New Roman" w:cs="Times New Roman"/>
-          <w:sz w:val="24"/>
-          <w:szCs w:val="24"/>
-          <w:lang w:val="en-US"/>
-        </w:rPr>
-        <w:t xml:space="preserve">, </w:t>
+        <w:t xml:space="preserve">“Male” </w:t>
+      </w:r>
+      <w:r>
+        <w:rPr>
+          <w:rFonts w:ascii="Times New Roman" w:hAnsi="Times New Roman" w:cs="Times New Roman"/>
+          <w:sz w:val="24"/>
+          <w:szCs w:val="24"/>
+          <w:lang w:val="en-US"/>
+        </w:rPr>
+        <w:t xml:space="preserve">and </w:t>
       </w:r>
       <w:r>
         <w:rPr>
@@ -11644,16 +11632,16 @@
           <w:szCs w:val="24"/>
           <w:lang w:val="en-US"/>
         </w:rPr>
-        <w:t xml:space="preserve">“Sex” </w:t>
-      </w:r>
-      <w:r>
-        <w:rPr>
-          <w:rFonts w:ascii="Times New Roman" w:hAnsi="Times New Roman" w:cs="Times New Roman"/>
-          <w:sz w:val="24"/>
-          <w:szCs w:val="24"/>
-          <w:lang w:val="en-US"/>
-        </w:rPr>
-        <w:t xml:space="preserve">had </w:t>
+        <w:t>“Female”</w:t>
+      </w:r>
+      <w:r>
+        <w:rPr>
+          <w:rFonts w:ascii="Times New Roman" w:hAnsi="Times New Roman" w:cs="Times New Roman"/>
+          <w:sz w:val="24"/>
+          <w:szCs w:val="24"/>
+          <w:lang w:val="en-US"/>
+        </w:rPr>
+        <w:t xml:space="preserve">, </w:t>
       </w:r>
       <w:r>
         <w:rPr>
@@ -11664,16 +11652,16 @@
           <w:szCs w:val="24"/>
           <w:lang w:val="en-US"/>
         </w:rPr>
-        <w:t xml:space="preserve">“Male” </w:t>
-      </w:r>
-      <w:r>
-        <w:rPr>
-          <w:rFonts w:ascii="Times New Roman" w:hAnsi="Times New Roman" w:cs="Times New Roman"/>
-          <w:sz w:val="24"/>
-          <w:szCs w:val="24"/>
-          <w:lang w:val="en-US"/>
-        </w:rPr>
-        <w:t xml:space="preserve">and </w:t>
+        <w:t xml:space="preserve">“Education Level” </w:t>
+      </w:r>
+      <w:r>
+        <w:rPr>
+          <w:rFonts w:ascii="Times New Roman" w:hAnsi="Times New Roman" w:cs="Times New Roman"/>
+          <w:sz w:val="24"/>
+          <w:szCs w:val="24"/>
+          <w:lang w:val="en-US"/>
+        </w:rPr>
+        <w:t xml:space="preserve">had four categories </w:t>
       </w:r>
       <w:r>
         <w:rPr>
@@ -11684,16 +11672,16 @@
           <w:szCs w:val="24"/>
           <w:lang w:val="en-US"/>
         </w:rPr>
-        <w:t>“Female”</w:t>
-      </w:r>
-      <w:r>
-        <w:rPr>
-          <w:rFonts w:ascii="Times New Roman" w:hAnsi="Times New Roman" w:cs="Times New Roman"/>
-          <w:sz w:val="24"/>
-          <w:szCs w:val="24"/>
-          <w:lang w:val="en-US"/>
-        </w:rPr>
-        <w:t xml:space="preserve">, </w:t>
+        <w:t xml:space="preserve">“Higher secondary and below”, “Post leaving cert”, “Third level” </w:t>
+      </w:r>
+      <w:r>
+        <w:rPr>
+          <w:rFonts w:ascii="Times New Roman" w:hAnsi="Times New Roman" w:cs="Times New Roman"/>
+          <w:sz w:val="24"/>
+          <w:szCs w:val="24"/>
+          <w:lang w:val="en-US"/>
+        </w:rPr>
+        <w:t xml:space="preserve">and </w:t>
       </w:r>
       <w:r>
         <w:rPr>
@@ -11704,16 +11692,16 @@
           <w:szCs w:val="24"/>
           <w:lang w:val="en-US"/>
         </w:rPr>
-        <w:t xml:space="preserve">“Education Level” </w:t>
-      </w:r>
-      <w:r>
-        <w:rPr>
-          <w:rFonts w:ascii="Times New Roman" w:hAnsi="Times New Roman" w:cs="Times New Roman"/>
-          <w:sz w:val="24"/>
-          <w:szCs w:val="24"/>
-          <w:lang w:val="en-US"/>
-        </w:rPr>
-        <w:t xml:space="preserve">had four categories </w:t>
+        <w:t xml:space="preserve">“Not stated”, </w:t>
+      </w:r>
+      <w:r>
+        <w:rPr>
+          <w:rFonts w:ascii="Times New Roman" w:hAnsi="Times New Roman" w:cs="Times New Roman"/>
+          <w:sz w:val="24"/>
+          <w:szCs w:val="24"/>
+          <w:lang w:val="en-US"/>
+        </w:rPr>
+        <w:t>as “</w:t>
       </w:r>
       <w:r>
         <w:rPr>
@@ -11724,50 +11712,8 @@
           <w:szCs w:val="24"/>
           <w:lang w:val="en-US"/>
         </w:rPr>
-        <w:t xml:space="preserve">“Higher secondary and below”, “Post leaving cert”, “Third level” </w:t>
-      </w:r>
-      <w:r>
-        <w:rPr>
-          <w:rFonts w:ascii="Times New Roman" w:hAnsi="Times New Roman" w:cs="Times New Roman"/>
-          <w:sz w:val="24"/>
-          <w:szCs w:val="24"/>
-          <w:lang w:val="en-US"/>
-        </w:rPr>
-        <w:t xml:space="preserve">and </w:t>
-      </w:r>
-      <w:r>
-        <w:rPr>
-          <w:rFonts w:ascii="Times New Roman" w:hAnsi="Times New Roman" w:cs="Times New Roman"/>
-          <w:i/>
-          <w:iCs/>
-          <w:sz w:val="24"/>
-          <w:szCs w:val="24"/>
-          <w:lang w:val="en-US"/>
-        </w:rPr>
-        <w:t xml:space="preserve">“Not stated”, </w:t>
-      </w:r>
-      <w:r>
-        <w:rPr>
-          <w:rFonts w:ascii="Times New Roman" w:hAnsi="Times New Roman" w:cs="Times New Roman"/>
-          <w:sz w:val="24"/>
-          <w:szCs w:val="24"/>
-          <w:lang w:val="en-US"/>
-        </w:rPr>
-        <w:t>as “</w:t>
-      </w:r>
-      <w:proofErr w:type="spellStart"/>
-      <w:r>
-        <w:rPr>
-          <w:rFonts w:ascii="Times New Roman" w:hAnsi="Times New Roman" w:cs="Times New Roman"/>
-          <w:i/>
-          <w:iCs/>
-          <w:sz w:val="24"/>
-          <w:szCs w:val="24"/>
-          <w:lang w:val="en-US"/>
-        </w:rPr>
         <w:t>Inward_or_Outward_Flow</w:t>
       </w:r>
-      <w:proofErr w:type="spellEnd"/>
       <w:r>
         <w:rPr>
           <w:rFonts w:ascii="Times New Roman" w:hAnsi="Times New Roman" w:cs="Times New Roman"/>
@@ -13040,6 +12986,7 @@
       <w:r>
         <w:rPr>
           <w:rFonts w:ascii="Times New Roman" w:hAnsi="Times New Roman" w:cs="Times New Roman"/>
+          <w:noProof/>
           <w:sz w:val="24"/>
           <w:szCs w:val="24"/>
           <w:lang w:val="en-US"/>
@@ -14197,6 +14144,7 @@
       <w:r>
         <w:rPr>
           <w:rFonts w:ascii="Times New Roman" w:hAnsi="Times New Roman" w:cs="Times New Roman"/>
+          <w:noProof/>
           <w:sz w:val="24"/>
           <w:szCs w:val="24"/>
           <w:lang w:val="en-US"/>
@@ -14264,16 +14212,7 @@
           <w:szCs w:val="24"/>
           <w:lang w:val="en-US"/>
         </w:rPr>
-        <w:t>3</w:t>
-      </w:r>
-      <w:r>
-        <w:rPr>
-          <w:rFonts w:ascii="Times New Roman" w:hAnsi="Times New Roman" w:cs="Times New Roman"/>
-          <w:sz w:val="24"/>
-          <w:szCs w:val="24"/>
-          <w:lang w:val="en-US"/>
-        </w:rPr>
-        <w:t>1</w:t>
+        <w:t>31</w:t>
       </w:r>
       <w:r>
         <w:rPr>
@@ -14362,6 +14301,7 @@
       <w:r>
         <w:rPr>
           <w:rFonts w:ascii="Times New Roman" w:hAnsi="Times New Roman" w:cs="Times New Roman"/>
+          <w:noProof/>
           <w:sz w:val="24"/>
           <w:szCs w:val="24"/>
           <w:lang w:val="en-US"/>
@@ -14430,16 +14370,7 @@
           <w:szCs w:val="24"/>
           <w:lang w:val="en-US"/>
         </w:rPr>
-        <w:t>3</w:t>
-      </w:r>
-      <w:r>
-        <w:rPr>
-          <w:rFonts w:ascii="Times New Roman" w:hAnsi="Times New Roman" w:cs="Times New Roman"/>
-          <w:sz w:val="24"/>
-          <w:szCs w:val="24"/>
-          <w:lang w:val="en-US"/>
-        </w:rPr>
-        <w:t>2</w:t>
+        <w:t>32</w:t>
       </w:r>
       <w:r>
         <w:rPr>
@@ -14640,6 +14571,7 @@
       <w:r>
         <w:rPr>
           <w:rFonts w:ascii="Times New Roman" w:hAnsi="Times New Roman" w:cs="Times New Roman"/>
+          <w:noProof/>
           <w:sz w:val="24"/>
           <w:szCs w:val="24"/>
           <w:lang w:val="en-US"/>
@@ -14734,16 +14666,7 @@
           <w:szCs w:val="24"/>
           <w:lang w:val="en-US"/>
         </w:rPr>
-        <w:t xml:space="preserve"> Histogram with a Gauss bell for </w:t>
-      </w:r>
-      <w:r>
-        <w:rPr>
-          <w:rFonts w:ascii="Times New Roman" w:hAnsi="Times New Roman" w:cs="Times New Roman"/>
-          <w:sz w:val="24"/>
-          <w:szCs w:val="24"/>
-          <w:lang w:val="en-US"/>
-        </w:rPr>
-        <w:t>population average age</w:t>
+        <w:t xml:space="preserve"> Histogram with a Gauss bell for population average age</w:t>
       </w:r>
     </w:p>
     <w:p>
@@ -14948,7 +14871,35 @@
           <w:szCs w:val="24"/>
           <w:lang w:val="en-US"/>
         </w:rPr>
-        <w:t>“Shapiro-Wilk”</w:t>
+        <w:t xml:space="preserve">“Shapiro-Wilk” </w:t>
+      </w:r>
+      <w:r>
+        <w:rPr>
+          <w:rFonts w:ascii="Times New Roman" w:hAnsi="Times New Roman" w:cs="Times New Roman"/>
+          <w:sz w:val="24"/>
+          <w:szCs w:val="24"/>
+          <w:lang w:val="en-US"/>
+        </w:rPr>
+        <w:t xml:space="preserve">I was getting inconsistent results </w:t>
+      </w:r>
+      <w:r>
+        <w:rPr>
+          <w:rFonts w:ascii="Times New Roman" w:hAnsi="Times New Roman" w:cs="Times New Roman"/>
+          <w:sz w:val="24"/>
+          <w:szCs w:val="24"/>
+          <w:lang w:val="en-US"/>
+        </w:rPr>
+        <w:t xml:space="preserve">for </w:t>
+      </w:r>
+      <w:r>
+        <w:rPr>
+          <w:rFonts w:ascii="Times New Roman" w:hAnsi="Times New Roman" w:cs="Times New Roman"/>
+          <w:sz w:val="24"/>
+          <w:szCs w:val="24"/>
+          <w:lang w:val="en-US"/>
+        </w:rPr>
+        <w:lastRenderedPageBreak/>
+        <w:t>“</w:t>
       </w:r>
       <w:r>
         <w:rPr>
@@ -14959,35 +14910,7 @@
           <w:szCs w:val="24"/>
           <w:lang w:val="en-US"/>
         </w:rPr>
-        <w:t xml:space="preserve"> </w:t>
-      </w:r>
-      <w:r>
-        <w:rPr>
-          <w:rFonts w:ascii="Times New Roman" w:hAnsi="Times New Roman" w:cs="Times New Roman"/>
-          <w:sz w:val="24"/>
-          <w:szCs w:val="24"/>
-          <w:lang w:val="en-US"/>
-        </w:rPr>
-        <w:t xml:space="preserve">I was getting inconsistent results </w:t>
-      </w:r>
-      <w:r>
-        <w:rPr>
-          <w:rFonts w:ascii="Times New Roman" w:hAnsi="Times New Roman" w:cs="Times New Roman"/>
-          <w:sz w:val="24"/>
-          <w:szCs w:val="24"/>
-          <w:lang w:val="en-US"/>
-        </w:rPr>
-        <w:t xml:space="preserve">for </w:t>
-      </w:r>
-      <w:r>
-        <w:rPr>
-          <w:rFonts w:ascii="Times New Roman" w:hAnsi="Times New Roman" w:cs="Times New Roman"/>
-          <w:sz w:val="24"/>
-          <w:szCs w:val="24"/>
-          <w:lang w:val="en-US"/>
-        </w:rPr>
-        <w:lastRenderedPageBreak/>
-        <w:t>“</w:t>
+        <w:t>H</w:t>
       </w:r>
       <w:r>
         <w:rPr>
@@ -14998,7 +14921,7 @@
           <w:szCs w:val="24"/>
           <w:lang w:val="en-US"/>
         </w:rPr>
-        <w:t>H</w:t>
+        <w:t>0 hipothesis</w:t>
       </w:r>
       <w:r>
         <w:rPr>
@@ -15009,9 +14932,35 @@
           <w:szCs w:val="24"/>
           <w:lang w:val="en-US"/>
         </w:rPr>
-        <w:t xml:space="preserve">0 </w:t>
-      </w:r>
-      <w:proofErr w:type="spellStart"/>
+        <w:t xml:space="preserve">” </w:t>
+      </w:r>
+      <w:r>
+        <w:rPr>
+          <w:rFonts w:ascii="Times New Roman" w:hAnsi="Times New Roman" w:cs="Times New Roman"/>
+          <w:sz w:val="24"/>
+          <w:szCs w:val="24"/>
+          <w:lang w:val="en-US"/>
+        </w:rPr>
+        <w:t>that is because my datasets w</w:t>
+      </w:r>
+      <w:r>
+        <w:rPr>
+          <w:rFonts w:ascii="Times New Roman" w:hAnsi="Times New Roman" w:cs="Times New Roman"/>
+          <w:sz w:val="24"/>
+          <w:szCs w:val="24"/>
+          <w:lang w:val="en-US"/>
+        </w:rPr>
+        <w:t xml:space="preserve">here not suitable for this function, every time I run it, hypothesis could be right or wrong. </w:t>
+      </w:r>
+      <w:r>
+        <w:rPr>
+          <w:rFonts w:ascii="Times New Roman" w:hAnsi="Times New Roman" w:cs="Times New Roman"/>
+          <w:sz w:val="24"/>
+          <w:szCs w:val="24"/>
+          <w:lang w:val="en-US"/>
+        </w:rPr>
+        <w:t xml:space="preserve">For </w:t>
+      </w:r>
       <w:r>
         <w:rPr>
           <w:rFonts w:ascii="Times New Roman" w:hAnsi="Times New Roman" w:cs="Times New Roman"/>
@@ -15021,9 +14970,8 @@
           <w:szCs w:val="24"/>
           <w:lang w:val="en-US"/>
         </w:rPr>
-        <w:t>hipothesis</w:t>
-      </w:r>
-      <w:proofErr w:type="spellEnd"/>
+        <w:t>“</w:t>
+      </w:r>
       <w:r>
         <w:rPr>
           <w:rFonts w:ascii="Times New Roman" w:hAnsi="Times New Roman" w:cs="Times New Roman"/>
@@ -15033,34 +14981,7 @@
           <w:szCs w:val="24"/>
           <w:lang w:val="en-US"/>
         </w:rPr>
-        <w:t xml:space="preserve">” </w:t>
-      </w:r>
-      <w:r>
-        <w:rPr>
-          <w:rFonts w:ascii="Times New Roman" w:hAnsi="Times New Roman" w:cs="Times New Roman"/>
-          <w:sz w:val="24"/>
-          <w:szCs w:val="24"/>
-          <w:lang w:val="en-US"/>
-        </w:rPr>
-        <w:t>that is because my datasets w</w:t>
-      </w:r>
-      <w:r>
-        <w:rPr>
-          <w:rFonts w:ascii="Times New Roman" w:hAnsi="Times New Roman" w:cs="Times New Roman"/>
-          <w:sz w:val="24"/>
-          <w:szCs w:val="24"/>
-          <w:lang w:val="en-US"/>
-        </w:rPr>
-        <w:t xml:space="preserve">here not suitable for this function, every time I run it, hypothesis could be right or wrong. </w:t>
-      </w:r>
-      <w:r>
-        <w:rPr>
-          <w:rFonts w:ascii="Times New Roman" w:hAnsi="Times New Roman" w:cs="Times New Roman"/>
-          <w:sz w:val="24"/>
-          <w:szCs w:val="24"/>
-          <w:lang w:val="en-US"/>
-        </w:rPr>
-        <w:t xml:space="preserve">For </w:t>
+        <w:t>Kolmogorov–Smirnov</w:t>
       </w:r>
       <w:r>
         <w:rPr>
@@ -15071,40 +14992,7 @@
           <w:szCs w:val="24"/>
           <w:lang w:val="en-US"/>
         </w:rPr>
-        <w:t>“</w:t>
-      </w:r>
-      <w:r>
-        <w:rPr>
-          <w:rFonts w:ascii="Times New Roman" w:hAnsi="Times New Roman" w:cs="Times New Roman"/>
-          <w:i/>
-          <w:iCs/>
-          <w:sz w:val="24"/>
-          <w:szCs w:val="24"/>
-          <w:lang w:val="en-US"/>
-        </w:rPr>
-        <w:t>Kolmogorov–Smirnov</w:t>
-      </w:r>
-      <w:r>
-        <w:rPr>
-          <w:rFonts w:ascii="Times New Roman" w:hAnsi="Times New Roman" w:cs="Times New Roman"/>
-          <w:i/>
-          <w:iCs/>
-          <w:sz w:val="24"/>
-          <w:szCs w:val="24"/>
-          <w:lang w:val="en-US"/>
-        </w:rPr>
-        <w:t>”</w:t>
-      </w:r>
-      <w:r>
-        <w:rPr>
-          <w:rFonts w:ascii="Times New Roman" w:hAnsi="Times New Roman" w:cs="Times New Roman"/>
-          <w:i/>
-          <w:iCs/>
-          <w:sz w:val="24"/>
-          <w:szCs w:val="24"/>
-          <w:lang w:val="en-US"/>
-        </w:rPr>
-        <w:t xml:space="preserve"> </w:t>
+        <w:t xml:space="preserve">” </w:t>
       </w:r>
       <w:r>
         <w:rPr>
@@ -15166,6 +15054,7 @@
       <w:r>
         <w:rPr>
           <w:rFonts w:ascii="Times New Roman" w:hAnsi="Times New Roman" w:cs="Times New Roman"/>
+          <w:noProof/>
           <w:sz w:val="24"/>
           <w:szCs w:val="24"/>
           <w:lang w:val="en-US"/>
@@ -15260,16 +15149,7 @@
           <w:szCs w:val="24"/>
           <w:lang w:val="en-US"/>
         </w:rPr>
-        <w:t xml:space="preserve"> </w:t>
-      </w:r>
-      <w:r>
-        <w:rPr>
-          <w:rFonts w:ascii="Times New Roman" w:hAnsi="Times New Roman" w:cs="Times New Roman"/>
-          <w:sz w:val="24"/>
-          <w:szCs w:val="24"/>
-          <w:lang w:val="en-US"/>
-        </w:rPr>
-        <w:t xml:space="preserve">Empirical rule </w:t>
+        <w:t xml:space="preserve"> Empirical rule </w:t>
       </w:r>
       <w:r>
         <w:rPr>
@@ -15404,6 +15284,7 @@
       <w:r>
         <w:rPr>
           <w:rFonts w:ascii="Times New Roman" w:hAnsi="Times New Roman" w:cs="Times New Roman"/>
+          <w:noProof/>
           <w:sz w:val="24"/>
           <w:szCs w:val="24"/>
           <w:lang w:val="en-US"/>
@@ -15471,16 +15352,7 @@
           <w:szCs w:val="24"/>
           <w:lang w:val="en-US"/>
         </w:rPr>
-        <w:t>3</w:t>
-      </w:r>
-      <w:r>
-        <w:rPr>
-          <w:rFonts w:ascii="Times New Roman" w:hAnsi="Times New Roman" w:cs="Times New Roman"/>
-          <w:sz w:val="24"/>
-          <w:szCs w:val="24"/>
-          <w:lang w:val="en-US"/>
-        </w:rPr>
-        <w:t>5</w:t>
+        <w:t>35</w:t>
       </w:r>
       <w:r>
         <w:rPr>
@@ -15498,53 +15370,26 @@
           <w:szCs w:val="24"/>
           <w:lang w:val="en-US"/>
         </w:rPr>
-        <w:t xml:space="preserve"> Empirical rule histogram</w:t>
-      </w:r>
-      <w:r>
-        <w:rPr>
-          <w:rFonts w:ascii="Times New Roman" w:hAnsi="Times New Roman" w:cs="Times New Roman"/>
-          <w:sz w:val="24"/>
-          <w:szCs w:val="24"/>
-          <w:lang w:val="en-US"/>
-        </w:rPr>
-        <w:t xml:space="preserve"> birth rate</w:t>
-      </w:r>
-    </w:p>
-    <w:p>
-      <w:pPr>
-        <w:rPr>
-          <w:rFonts w:ascii="Times New Roman" w:hAnsi="Times New Roman" w:cs="Times New Roman"/>
-          <w:sz w:val="24"/>
-          <w:szCs w:val="24"/>
-          <w:lang w:val="en-US"/>
-        </w:rPr>
-      </w:pPr>
-      <w:r>
-        <w:rPr>
-          <w:rFonts w:ascii="Times New Roman" w:hAnsi="Times New Roman" w:cs="Times New Roman"/>
-          <w:sz w:val="24"/>
-          <w:szCs w:val="24"/>
-          <w:lang w:val="en-US"/>
-        </w:rPr>
-        <w:t>Criteria is</w:t>
-      </w:r>
-      <w:r>
-        <w:rPr>
-          <w:rFonts w:ascii="Times New Roman" w:hAnsi="Times New Roman" w:cs="Times New Roman"/>
-          <w:sz w:val="24"/>
-          <w:szCs w:val="24"/>
-          <w:lang w:val="en-US"/>
-        </w:rPr>
-        <w:t xml:space="preserve"> not</w:t>
-      </w:r>
-      <w:r>
-        <w:rPr>
-          <w:rFonts w:ascii="Times New Roman" w:hAnsi="Times New Roman" w:cs="Times New Roman"/>
-          <w:sz w:val="24"/>
-          <w:szCs w:val="24"/>
-          <w:lang w:val="en-US"/>
-        </w:rPr>
-        <w:t xml:space="preserve"> met in this scenario, </w:t>
+        <w:t xml:space="preserve"> Empirical rule histogram birth rate</w:t>
+      </w:r>
+    </w:p>
+    <w:p>
+      <w:pPr>
+        <w:rPr>
+          <w:rFonts w:ascii="Times New Roman" w:hAnsi="Times New Roman" w:cs="Times New Roman"/>
+          <w:sz w:val="24"/>
+          <w:szCs w:val="24"/>
+          <w:lang w:val="en-US"/>
+        </w:rPr>
+      </w:pPr>
+      <w:r>
+        <w:rPr>
+          <w:rFonts w:ascii="Times New Roman" w:hAnsi="Times New Roman" w:cs="Times New Roman"/>
+          <w:sz w:val="24"/>
+          <w:szCs w:val="24"/>
+          <w:lang w:val="en-US"/>
+        </w:rPr>
+        <w:t xml:space="preserve">Criteria is not met in this scenario, </w:t>
       </w:r>
       <w:r>
         <w:rPr>
@@ -15708,6 +15553,7 @@
       <w:r>
         <w:rPr>
           <w:rFonts w:ascii="Times New Roman" w:hAnsi="Times New Roman" w:cs="Times New Roman"/>
+          <w:noProof/>
           <w:sz w:val="24"/>
           <w:szCs w:val="24"/>
           <w:lang w:val="en-US"/>
@@ -15775,16 +15621,7 @@
           <w:szCs w:val="24"/>
           <w:lang w:val="en-US"/>
         </w:rPr>
-        <w:t>3</w:t>
-      </w:r>
-      <w:r>
-        <w:rPr>
-          <w:rFonts w:ascii="Times New Roman" w:hAnsi="Times New Roman" w:cs="Times New Roman"/>
-          <w:sz w:val="24"/>
-          <w:szCs w:val="24"/>
-          <w:lang w:val="en-US"/>
-        </w:rPr>
-        <w:t>6</w:t>
+        <w:t>36</w:t>
       </w:r>
       <w:r>
         <w:rPr>
@@ -16102,25 +15939,7 @@
           <w:szCs w:val="24"/>
           <w:lang w:val="en-US"/>
         </w:rPr>
-        <w:t>3.</w:t>
-      </w:r>
-      <w:r>
-        <w:rPr>
-          <w:rFonts w:ascii="Arial" w:hAnsi="Arial" w:cs="Arial"/>
-          <w:sz w:val="24"/>
-          <w:szCs w:val="24"/>
-          <w:lang w:val="en-US"/>
-        </w:rPr>
-        <w:t>4</w:t>
-      </w:r>
-      <w:r>
-        <w:rPr>
-          <w:rFonts w:ascii="Arial" w:hAnsi="Arial" w:cs="Arial"/>
-          <w:sz w:val="24"/>
-          <w:szCs w:val="24"/>
-          <w:lang w:val="en-US"/>
-        </w:rPr>
-        <w:t xml:space="preserve">. </w:t>
+        <w:t xml:space="preserve">3.4. </w:t>
       </w:r>
       <w:r>
         <w:rPr>
@@ -17384,27 +17203,7 @@
           <w:szCs w:val="24"/>
           <w:lang w:val="en-US"/>
         </w:rPr>
-        <w:t xml:space="preserve"> we retrieve and </w:t>
-      </w:r>
-      <w:proofErr w:type="spellStart"/>
-      <w:r>
-        <w:rPr>
-          <w:rFonts w:ascii="Times New Roman" w:hAnsi="Times New Roman" w:cs="Times New Roman"/>
-          <w:sz w:val="24"/>
-          <w:szCs w:val="24"/>
-          <w:lang w:val="en-US"/>
-        </w:rPr>
-        <w:t>analise</w:t>
-      </w:r>
-      <w:proofErr w:type="spellEnd"/>
-      <w:r>
-        <w:rPr>
-          <w:rFonts w:ascii="Times New Roman" w:hAnsi="Times New Roman" w:cs="Times New Roman"/>
-          <w:sz w:val="24"/>
-          <w:szCs w:val="24"/>
-          <w:lang w:val="en-US"/>
-        </w:rPr>
-        <w:t xml:space="preserve"> the data stored in </w:t>
+        <w:t xml:space="preserve"> we retrieve and analise the data stored in </w:t>
       </w:r>
       <w:r>
         <w:rPr>
@@ -17503,27 +17302,7 @@
           <w:szCs w:val="24"/>
           <w:lang w:val="en-US"/>
         </w:rPr>
-        <w:t>(</w:t>
-      </w:r>
-      <w:proofErr w:type="spellStart"/>
-      <w:r>
-        <w:rPr>
-          <w:rFonts w:ascii="Times New Roman" w:hAnsi="Times New Roman" w:cs="Times New Roman"/>
-          <w:sz w:val="24"/>
-          <w:szCs w:val="24"/>
-          <w:lang w:val="en-US"/>
-        </w:rPr>
-        <w:t>Głowania</w:t>
-      </w:r>
-      <w:proofErr w:type="spellEnd"/>
-      <w:r>
-        <w:rPr>
-          <w:rFonts w:ascii="Times New Roman" w:hAnsi="Times New Roman" w:cs="Times New Roman"/>
-          <w:sz w:val="24"/>
-          <w:szCs w:val="24"/>
-          <w:lang w:val="en-US"/>
-        </w:rPr>
-        <w:t xml:space="preserve"> et al., </w:t>
+        <w:t xml:space="preserve">(Głowania et al., </w:t>
       </w:r>
       <w:r>
         <w:rPr>
@@ -17735,25 +17514,14 @@
         </w:rPr>
         <w:t xml:space="preserve"> (</w:t>
       </w:r>
-      <w:proofErr w:type="spellStart"/>
-      <w:r>
-        <w:rPr>
-          <w:rFonts w:ascii="Times New Roman" w:hAnsi="Times New Roman" w:cs="Times New Roman"/>
-          <w:sz w:val="24"/>
-          <w:szCs w:val="24"/>
-          <w:lang w:val="en-US"/>
-        </w:rPr>
-        <w:t>Forradellas</w:t>
-      </w:r>
-      <w:proofErr w:type="spellEnd"/>
-      <w:r>
-        <w:rPr>
-          <w:rFonts w:ascii="Times New Roman" w:hAnsi="Times New Roman" w:cs="Times New Roman"/>
-          <w:sz w:val="24"/>
-          <w:szCs w:val="24"/>
-          <w:lang w:val="en-US"/>
-        </w:rPr>
-        <w:t xml:space="preserve"> et al., 2020)</w:t>
+      <w:r>
+        <w:rPr>
+          <w:rFonts w:ascii="Times New Roman" w:hAnsi="Times New Roman" w:cs="Times New Roman"/>
+          <w:sz w:val="24"/>
+          <w:szCs w:val="24"/>
+          <w:lang w:val="en-US"/>
+        </w:rPr>
+        <w:t>Forradellas et al., 2020)</w:t>
       </w:r>
       <w:r>
         <w:rPr>
@@ -18013,6 +17781,529 @@
         </w:rPr>
         <w:t>2. ML models</w:t>
       </w:r>
+    </w:p>
+    <w:p>
+      <w:pPr>
+        <w:rPr>
+          <w:rFonts w:ascii="Times New Roman" w:hAnsi="Times New Roman" w:cs="Times New Roman"/>
+          <w:sz w:val="24"/>
+          <w:szCs w:val="24"/>
+          <w:lang w:val="en-US"/>
+        </w:rPr>
+      </w:pPr>
+      <w:r>
+        <w:rPr>
+          <w:rFonts w:ascii="Times New Roman" w:hAnsi="Times New Roman" w:cs="Times New Roman"/>
+          <w:sz w:val="24"/>
+          <w:szCs w:val="24"/>
+          <w:lang w:val="en-US"/>
+        </w:rPr>
+        <w:t xml:space="preserve">In this section </w:t>
+      </w:r>
+      <w:r>
+        <w:rPr>
+          <w:rFonts w:ascii="Times New Roman" w:hAnsi="Times New Roman" w:cs="Times New Roman"/>
+          <w:sz w:val="24"/>
+          <w:szCs w:val="24"/>
+          <w:lang w:val="en-US"/>
+        </w:rPr>
+        <w:t>we are going to discuss</w:t>
+      </w:r>
+      <w:r>
+        <w:rPr>
+          <w:rFonts w:ascii="Times New Roman" w:hAnsi="Times New Roman" w:cs="Times New Roman"/>
+          <w:sz w:val="24"/>
+          <w:szCs w:val="24"/>
+          <w:lang w:val="en-US"/>
+        </w:rPr>
+        <w:t xml:space="preserve"> supervised ML models such as decision tree</w:t>
+      </w:r>
+      <w:r>
+        <w:rPr>
+          <w:rFonts w:ascii="Times New Roman" w:hAnsi="Times New Roman" w:cs="Times New Roman"/>
+          <w:sz w:val="24"/>
+          <w:szCs w:val="24"/>
+          <w:lang w:val="en-US"/>
+        </w:rPr>
+        <w:t>, random forest, K</w:t>
+      </w:r>
+      <w:r>
+        <w:rPr>
+          <w:rFonts w:ascii="Times New Roman" w:hAnsi="Times New Roman" w:cs="Times New Roman"/>
+          <w:sz w:val="24"/>
+          <w:szCs w:val="24"/>
+          <w:lang w:val="en-US"/>
+        </w:rPr>
+        <w:t xml:space="preserve">-nearest neighbor </w:t>
+      </w:r>
+      <w:r>
+        <w:rPr>
+          <w:rFonts w:ascii="Times New Roman" w:hAnsi="Times New Roman" w:cs="Times New Roman"/>
+          <w:sz w:val="24"/>
+          <w:szCs w:val="24"/>
+          <w:lang w:val="en-US"/>
+        </w:rPr>
+        <w:t xml:space="preserve">and </w:t>
+      </w:r>
+      <w:r>
+        <w:rPr>
+          <w:rFonts w:ascii="Times New Roman" w:hAnsi="Times New Roman" w:cs="Times New Roman"/>
+          <w:sz w:val="24"/>
+          <w:szCs w:val="24"/>
+          <w:lang w:val="en-US"/>
+        </w:rPr>
+        <w:t>hyper</w:t>
+      </w:r>
+      <w:r>
+        <w:rPr>
+          <w:rFonts w:ascii="Times New Roman" w:hAnsi="Times New Roman" w:cs="Times New Roman"/>
+          <w:sz w:val="24"/>
+          <w:szCs w:val="24"/>
+          <w:lang w:val="en-US"/>
+        </w:rPr>
+        <w:t>parameter tunning for support vector classifier.</w:t>
+      </w:r>
+    </w:p>
+    <w:p>
+      <w:pPr>
+        <w:rPr>
+          <w:rFonts w:ascii="Times New Roman" w:hAnsi="Times New Roman" w:cs="Times New Roman"/>
+          <w:sz w:val="24"/>
+          <w:szCs w:val="24"/>
+          <w:lang w:val="en-US"/>
+        </w:rPr>
+      </w:pPr>
+      <w:r>
+        <w:rPr>
+          <w:rFonts w:ascii="Times New Roman" w:hAnsi="Times New Roman" w:cs="Times New Roman"/>
+          <w:sz w:val="24"/>
+          <w:szCs w:val="24"/>
+          <w:lang w:val="en-US"/>
+        </w:rPr>
+        <w:t xml:space="preserve">To implement </w:t>
+      </w:r>
+      <w:r>
+        <w:rPr>
+          <w:rFonts w:ascii="Times New Roman" w:hAnsi="Times New Roman" w:cs="Times New Roman"/>
+          <w:sz w:val="24"/>
+          <w:szCs w:val="24"/>
+          <w:lang w:val="en-US"/>
+        </w:rPr>
+        <w:t>ML</w:t>
+      </w:r>
+      <w:r>
+        <w:rPr>
+          <w:rFonts w:ascii="Times New Roman" w:hAnsi="Times New Roman" w:cs="Times New Roman"/>
+          <w:sz w:val="24"/>
+          <w:szCs w:val="24"/>
+          <w:lang w:val="en-US"/>
+        </w:rPr>
+        <w:t xml:space="preserve"> </w:t>
+      </w:r>
+      <w:r>
+        <w:rPr>
+          <w:rFonts w:ascii="Times New Roman" w:hAnsi="Times New Roman" w:cs="Times New Roman"/>
+          <w:sz w:val="24"/>
+          <w:szCs w:val="24"/>
+          <w:lang w:val="en-US"/>
+        </w:rPr>
+        <w:t>models,</w:t>
+      </w:r>
+      <w:r>
+        <w:rPr>
+          <w:rFonts w:ascii="Times New Roman" w:hAnsi="Times New Roman" w:cs="Times New Roman"/>
+          <w:sz w:val="24"/>
+          <w:szCs w:val="24"/>
+          <w:lang w:val="en-US"/>
+        </w:rPr>
+        <w:t xml:space="preserve"> I am going to formulate three scenarios</w:t>
+      </w:r>
+      <w:r>
+        <w:rPr>
+          <w:rFonts w:ascii="Times New Roman" w:hAnsi="Times New Roman" w:cs="Times New Roman"/>
+          <w:sz w:val="24"/>
+          <w:szCs w:val="24"/>
+          <w:lang w:val="en-US"/>
+        </w:rPr>
+        <w:t>:</w:t>
+      </w:r>
+    </w:p>
+    <w:p>
+      <w:pPr>
+        <w:pStyle w:val="ListParagraph"/>
+        <w:numPr>
+          <w:ilvl w:val="0"/>
+          <w:numId w:val="11"/>
+        </w:numPr>
+        <w:rPr>
+          <w:rFonts w:ascii="Times New Roman" w:hAnsi="Times New Roman" w:cs="Times New Roman"/>
+          <w:sz w:val="24"/>
+          <w:szCs w:val="24"/>
+          <w:lang w:val="en-US"/>
+        </w:rPr>
+      </w:pPr>
+      <w:r>
+        <w:rPr>
+          <w:rFonts w:ascii="Times New Roman" w:hAnsi="Times New Roman" w:cs="Times New Roman"/>
+          <w:sz w:val="24"/>
+          <w:szCs w:val="24"/>
+          <w:lang w:val="en-US"/>
+        </w:rPr>
+        <w:t>First</w:t>
+      </w:r>
+      <w:r>
+        <w:rPr>
+          <w:rFonts w:ascii="Times New Roman" w:hAnsi="Times New Roman" w:cs="Times New Roman"/>
+          <w:sz w:val="24"/>
+          <w:szCs w:val="24"/>
+          <w:lang w:val="en-US"/>
+        </w:rPr>
+        <w:t xml:space="preserve"> scenario</w:t>
+      </w:r>
+      <w:r>
+        <w:rPr>
+          <w:rFonts w:ascii="Times New Roman" w:hAnsi="Times New Roman" w:cs="Times New Roman"/>
+          <w:sz w:val="24"/>
+          <w:szCs w:val="24"/>
+          <w:lang w:val="en-US"/>
+        </w:rPr>
+        <w:t xml:space="preserve"> </w:t>
+      </w:r>
+      <w:r>
+        <w:rPr>
+          <w:rFonts w:ascii="Times New Roman" w:hAnsi="Times New Roman" w:cs="Times New Roman"/>
+          <w:sz w:val="24"/>
+          <w:szCs w:val="24"/>
+          <w:lang w:val="en-US"/>
+        </w:rPr>
+        <w:t>population prediction b</w:t>
+      </w:r>
+      <w:r>
+        <w:rPr>
+          <w:rFonts w:ascii="Times New Roman" w:hAnsi="Times New Roman" w:cs="Times New Roman"/>
+          <w:sz w:val="24"/>
+          <w:szCs w:val="24"/>
+          <w:lang w:val="en-US"/>
+        </w:rPr>
+        <w:t xml:space="preserve">eing our target variable </w:t>
+      </w:r>
+      <w:r>
+        <w:rPr>
+          <w:rFonts w:ascii="Times New Roman" w:hAnsi="Times New Roman" w:cs="Times New Roman"/>
+          <w:i/>
+          <w:iCs/>
+          <w:sz w:val="24"/>
+          <w:szCs w:val="24"/>
+          <w:lang w:val="en-US"/>
+        </w:rPr>
+        <w:t>“Sex”</w:t>
+      </w:r>
+      <w:r>
+        <w:rPr>
+          <w:rFonts w:ascii="Times New Roman" w:hAnsi="Times New Roman" w:cs="Times New Roman"/>
+          <w:sz w:val="24"/>
+          <w:szCs w:val="24"/>
+          <w:lang w:val="en-US"/>
+        </w:rPr>
+        <w:t xml:space="preserve">. </w:t>
+      </w:r>
+      <w:r>
+        <w:rPr>
+          <w:rFonts w:ascii="Times New Roman" w:hAnsi="Times New Roman" w:cs="Times New Roman"/>
+          <w:sz w:val="24"/>
+          <w:szCs w:val="24"/>
+          <w:lang w:val="en-US"/>
+        </w:rPr>
+        <w:t xml:space="preserve">Dataset used </w:t>
+      </w:r>
+      <w:r>
+        <w:rPr>
+          <w:rFonts w:ascii="Times New Roman" w:hAnsi="Times New Roman" w:cs="Times New Roman"/>
+          <w:sz w:val="24"/>
+          <w:szCs w:val="24"/>
+          <w:lang w:val="en-US"/>
+        </w:rPr>
+        <w:t>“</w:t>
+      </w:r>
+      <w:r>
+        <w:rPr>
+          <w:rFonts w:ascii="Times New Roman" w:hAnsi="Times New Roman" w:cs="Times New Roman"/>
+          <w:i/>
+          <w:iCs/>
+          <w:sz w:val="24"/>
+          <w:szCs w:val="24"/>
+          <w:lang w:val="en-US"/>
+        </w:rPr>
+        <w:t>PEA11</w:t>
+      </w:r>
+      <w:r>
+        <w:rPr>
+          <w:rFonts w:ascii="Times New Roman" w:hAnsi="Times New Roman" w:cs="Times New Roman"/>
+          <w:i/>
+          <w:iCs/>
+          <w:sz w:val="24"/>
+          <w:szCs w:val="24"/>
+          <w:lang w:val="en-US"/>
+        </w:rPr>
+        <w:t>”</w:t>
+      </w:r>
+      <w:r>
+        <w:rPr>
+          <w:rFonts w:ascii="Times New Roman" w:hAnsi="Times New Roman" w:cs="Times New Roman"/>
+          <w:sz w:val="24"/>
+          <w:szCs w:val="24"/>
+          <w:lang w:val="en-US"/>
+        </w:rPr>
+        <w:t>.</w:t>
+      </w:r>
+    </w:p>
+    <w:p>
+      <w:pPr>
+        <w:pStyle w:val="ListParagraph"/>
+        <w:numPr>
+          <w:ilvl w:val="0"/>
+          <w:numId w:val="11"/>
+        </w:numPr>
+        <w:rPr>
+          <w:rFonts w:ascii="Times New Roman" w:hAnsi="Times New Roman" w:cs="Times New Roman"/>
+          <w:sz w:val="24"/>
+          <w:szCs w:val="24"/>
+          <w:lang w:val="en-US"/>
+        </w:rPr>
+      </w:pPr>
+      <w:r>
+        <w:rPr>
+          <w:rFonts w:ascii="Times New Roman" w:hAnsi="Times New Roman" w:cs="Times New Roman"/>
+          <w:sz w:val="24"/>
+          <w:szCs w:val="24"/>
+          <w:lang w:val="en-US"/>
+        </w:rPr>
+        <w:t>The second scenario</w:t>
+      </w:r>
+      <w:r>
+        <w:rPr>
+          <w:rFonts w:ascii="Times New Roman" w:hAnsi="Times New Roman" w:cs="Times New Roman"/>
+          <w:sz w:val="24"/>
+          <w:szCs w:val="24"/>
+          <w:lang w:val="en-US"/>
+        </w:rPr>
+        <w:t xml:space="preserve"> comes after </w:t>
+      </w:r>
+      <w:r>
+        <w:rPr>
+          <w:rFonts w:ascii="Times New Roman" w:hAnsi="Times New Roman" w:cs="Times New Roman"/>
+          <w:sz w:val="24"/>
+          <w:szCs w:val="24"/>
+          <w:lang w:val="en-US"/>
+        </w:rPr>
+        <w:t>the first</w:t>
+      </w:r>
+      <w:r>
+        <w:rPr>
+          <w:rFonts w:ascii="Times New Roman" w:hAnsi="Times New Roman" w:cs="Times New Roman"/>
+          <w:sz w:val="24"/>
+          <w:szCs w:val="24"/>
+          <w:lang w:val="en-US"/>
+        </w:rPr>
+        <w:t xml:space="preserve"> scenario results. </w:t>
+      </w:r>
+      <w:r>
+        <w:rPr>
+          <w:rFonts w:ascii="Times New Roman" w:hAnsi="Times New Roman" w:cs="Times New Roman"/>
+          <w:sz w:val="24"/>
+          <w:szCs w:val="24"/>
+          <w:lang w:val="en-US"/>
+        </w:rPr>
+        <w:t xml:space="preserve">I would like to demonstrate how by changing </w:t>
+      </w:r>
+      <w:r>
+        <w:rPr>
+          <w:rFonts w:ascii="Times New Roman" w:hAnsi="Times New Roman" w:cs="Times New Roman"/>
+          <w:sz w:val="24"/>
+          <w:szCs w:val="24"/>
+          <w:lang w:val="en-US"/>
+        </w:rPr>
+        <w:t xml:space="preserve">target variable ratio ML models can give </w:t>
+      </w:r>
+      <w:r>
+        <w:rPr>
+          <w:rFonts w:ascii="Times New Roman" w:hAnsi="Times New Roman" w:cs="Times New Roman"/>
+          <w:sz w:val="24"/>
+          <w:szCs w:val="24"/>
+          <w:lang w:val="en-US"/>
+        </w:rPr>
+        <w:t>better</w:t>
+      </w:r>
+      <w:r>
+        <w:rPr>
+          <w:rFonts w:ascii="Times New Roman" w:hAnsi="Times New Roman" w:cs="Times New Roman"/>
+          <w:sz w:val="24"/>
+          <w:szCs w:val="24"/>
+          <w:lang w:val="en-US"/>
+        </w:rPr>
+        <w:t xml:space="preserve"> results.</w:t>
+      </w:r>
+    </w:p>
+    <w:p>
+      <w:pPr>
+        <w:pStyle w:val="ListParagraph"/>
+        <w:numPr>
+          <w:ilvl w:val="0"/>
+          <w:numId w:val="11"/>
+        </w:numPr>
+        <w:rPr>
+          <w:rFonts w:ascii="Times New Roman" w:hAnsi="Times New Roman" w:cs="Times New Roman"/>
+          <w:sz w:val="24"/>
+          <w:szCs w:val="24"/>
+          <w:lang w:val="en-US"/>
+        </w:rPr>
+      </w:pPr>
+      <w:r>
+        <w:rPr>
+          <w:rFonts w:ascii="Times New Roman" w:hAnsi="Times New Roman" w:cs="Times New Roman"/>
+          <w:sz w:val="24"/>
+          <w:szCs w:val="24"/>
+          <w:lang w:val="en-US"/>
+        </w:rPr>
+        <w:t>Last scenario</w:t>
+      </w:r>
+      <w:r>
+        <w:rPr>
+          <w:rFonts w:ascii="Times New Roman" w:hAnsi="Times New Roman" w:cs="Times New Roman"/>
+          <w:sz w:val="24"/>
+          <w:szCs w:val="24"/>
+          <w:lang w:val="en-US"/>
+        </w:rPr>
+        <w:t xml:space="preserve"> </w:t>
+      </w:r>
+      <w:r>
+        <w:rPr>
+          <w:rFonts w:ascii="Times New Roman" w:hAnsi="Times New Roman" w:cs="Times New Roman"/>
+          <w:sz w:val="24"/>
+          <w:szCs w:val="24"/>
+          <w:lang w:val="en-US"/>
+        </w:rPr>
+        <w:t xml:space="preserve">is created to find out if by using a dataset with more features </w:t>
+      </w:r>
+      <w:r>
+        <w:rPr>
+          <w:rFonts w:ascii="Times New Roman" w:hAnsi="Times New Roman" w:cs="Times New Roman"/>
+          <w:sz w:val="24"/>
+          <w:szCs w:val="24"/>
+          <w:lang w:val="en-US"/>
+        </w:rPr>
+        <w:t xml:space="preserve">the same ML can give better results than scenario one. Dataset used </w:t>
+      </w:r>
+      <w:r>
+        <w:rPr>
+          <w:rFonts w:ascii="Times New Roman" w:hAnsi="Times New Roman" w:cs="Times New Roman"/>
+          <w:i/>
+          <w:iCs/>
+          <w:sz w:val="24"/>
+          <w:szCs w:val="24"/>
+          <w:lang w:val="en-US"/>
+        </w:rPr>
+        <w:t>“</w:t>
+      </w:r>
+      <w:r>
+        <w:rPr>
+          <w:rFonts w:ascii="Times New Roman" w:hAnsi="Times New Roman" w:cs="Times New Roman"/>
+          <w:i/>
+          <w:iCs/>
+          <w:sz w:val="24"/>
+          <w:szCs w:val="24"/>
+          <w:lang w:val="en-US"/>
+        </w:rPr>
+        <w:t>PEA18</w:t>
+      </w:r>
+      <w:r>
+        <w:rPr>
+          <w:rFonts w:ascii="Times New Roman" w:hAnsi="Times New Roman" w:cs="Times New Roman"/>
+          <w:i/>
+          <w:iCs/>
+          <w:sz w:val="24"/>
+          <w:szCs w:val="24"/>
+          <w:lang w:val="en-US"/>
+        </w:rPr>
+        <w:t>”</w:t>
+      </w:r>
+      <w:r>
+        <w:rPr>
+          <w:rFonts w:ascii="Times New Roman" w:hAnsi="Times New Roman" w:cs="Times New Roman"/>
+          <w:i/>
+          <w:iCs/>
+          <w:sz w:val="24"/>
+          <w:szCs w:val="24"/>
+          <w:lang w:val="en-US"/>
+        </w:rPr>
+        <w:t>.</w:t>
+      </w:r>
+    </w:p>
+    <w:p>
+      <w:pPr>
+        <w:rPr>
+          <w:rFonts w:ascii="Times New Roman" w:hAnsi="Times New Roman" w:cs="Times New Roman"/>
+          <w:sz w:val="24"/>
+          <w:szCs w:val="24"/>
+          <w:lang w:val="en-US"/>
+        </w:rPr>
+      </w:pPr>
+    </w:p>
+    <w:p>
+      <w:pPr>
+        <w:rPr>
+          <w:rFonts w:ascii="Arial" w:hAnsi="Arial" w:cs="Arial"/>
+          <w:sz w:val="24"/>
+          <w:szCs w:val="24"/>
+          <w:lang w:val="en-US"/>
+        </w:rPr>
+      </w:pPr>
+      <w:r>
+        <w:rPr>
+          <w:rFonts w:ascii="Arial" w:hAnsi="Arial" w:cs="Arial"/>
+          <w:sz w:val="24"/>
+          <w:szCs w:val="24"/>
+          <w:lang w:val="en-US"/>
+        </w:rPr>
+        <w:t>4.</w:t>
+      </w:r>
+      <w:r>
+        <w:rPr>
+          <w:rFonts w:ascii="Arial" w:hAnsi="Arial" w:cs="Arial"/>
+          <w:sz w:val="24"/>
+          <w:szCs w:val="24"/>
+          <w:lang w:val="en-US"/>
+        </w:rPr>
+        <w:t>3</w:t>
+      </w:r>
+      <w:r>
+        <w:rPr>
+          <w:rFonts w:ascii="Arial" w:hAnsi="Arial" w:cs="Arial"/>
+          <w:sz w:val="24"/>
+          <w:szCs w:val="24"/>
+          <w:lang w:val="en-US"/>
+        </w:rPr>
+        <w:t>.</w:t>
+      </w:r>
+      <w:r>
+        <w:rPr>
+          <w:rFonts w:ascii="Arial" w:hAnsi="Arial" w:cs="Arial"/>
+          <w:sz w:val="24"/>
+          <w:szCs w:val="24"/>
+          <w:lang w:val="en-US"/>
+        </w:rPr>
+        <w:t xml:space="preserve"> Results of ML models selected</w:t>
+      </w:r>
+    </w:p>
+    <w:p>
+      <w:pPr>
+        <w:rPr>
+          <w:rFonts w:ascii="Times New Roman" w:hAnsi="Times New Roman" w:cs="Times New Roman"/>
+          <w:sz w:val="24"/>
+          <w:szCs w:val="24"/>
+          <w:lang w:val="en-US"/>
+        </w:rPr>
+      </w:pPr>
     </w:p>
     <w:p>
       <w:pPr>
@@ -18988,9 +19279,9 @@
     </w:lvl>
   </w:abstractNum>
   <w:abstractNum w:abstractNumId="6" w15:restartNumberingAfterBreak="0">
-    <w:nsid w:val="62E12987"/>
+    <w:nsid w:val="60C35512"/>
     <w:multiLevelType w:val="hybridMultilevel"/>
-    <w:tmpl w:val="A1001BB2"/>
+    <w:tmpl w:val="C9043136"/>
     <w:lvl w:ilvl="0" w:tplc="18090001">
       <w:start w:val="1"/>
       <w:numFmt w:val="bullet"/>
@@ -19101,9 +19392,9 @@
     </w:lvl>
   </w:abstractNum>
   <w:abstractNum w:abstractNumId="7" w15:restartNumberingAfterBreak="0">
-    <w:nsid w:val="715233E3"/>
+    <w:nsid w:val="62E12987"/>
     <w:multiLevelType w:val="hybridMultilevel"/>
-    <w:tmpl w:val="B7944F0A"/>
+    <w:tmpl w:val="A1001BB2"/>
     <w:lvl w:ilvl="0" w:tplc="18090001">
       <w:start w:val="1"/>
       <w:numFmt w:val="bullet"/>
@@ -19214,9 +19505,9 @@
     </w:lvl>
   </w:abstractNum>
   <w:abstractNum w:abstractNumId="8" w15:restartNumberingAfterBreak="0">
-    <w:nsid w:val="718F4537"/>
+    <w:nsid w:val="715233E3"/>
     <w:multiLevelType w:val="hybridMultilevel"/>
-    <w:tmpl w:val="2772B09C"/>
+    <w:tmpl w:val="B7944F0A"/>
     <w:lvl w:ilvl="0" w:tplc="18090001">
       <w:start w:val="1"/>
       <w:numFmt w:val="bullet"/>
@@ -19327,6 +19618,119 @@
     </w:lvl>
   </w:abstractNum>
   <w:abstractNum w:abstractNumId="9" w15:restartNumberingAfterBreak="0">
+    <w:nsid w:val="718F4537"/>
+    <w:multiLevelType w:val="hybridMultilevel"/>
+    <w:tmpl w:val="2772B09C"/>
+    <w:lvl w:ilvl="0" w:tplc="18090001">
+      <w:start w:val="1"/>
+      <w:numFmt w:val="bullet"/>
+      <w:lvlText w:val=""/>
+      <w:lvlJc w:val="left"/>
+      <w:pPr>
+        <w:ind w:left="720" w:hanging="360"/>
+      </w:pPr>
+      <w:rPr>
+        <w:rFonts w:ascii="Symbol" w:hAnsi="Symbol" w:hint="default"/>
+      </w:rPr>
+    </w:lvl>
+    <w:lvl w:ilvl="1" w:tplc="18090003" w:tentative="1">
+      <w:start w:val="1"/>
+      <w:numFmt w:val="bullet"/>
+      <w:lvlText w:val="o"/>
+      <w:lvlJc w:val="left"/>
+      <w:pPr>
+        <w:ind w:left="1440" w:hanging="360"/>
+      </w:pPr>
+      <w:rPr>
+        <w:rFonts w:ascii="Courier New" w:hAnsi="Courier New" w:cs="Courier New" w:hint="default"/>
+      </w:rPr>
+    </w:lvl>
+    <w:lvl w:ilvl="2" w:tplc="18090005" w:tentative="1">
+      <w:start w:val="1"/>
+      <w:numFmt w:val="bullet"/>
+      <w:lvlText w:val=""/>
+      <w:lvlJc w:val="left"/>
+      <w:pPr>
+        <w:ind w:left="2160" w:hanging="360"/>
+      </w:pPr>
+      <w:rPr>
+        <w:rFonts w:ascii="Wingdings" w:hAnsi="Wingdings" w:hint="default"/>
+      </w:rPr>
+    </w:lvl>
+    <w:lvl w:ilvl="3" w:tplc="18090001" w:tentative="1">
+      <w:start w:val="1"/>
+      <w:numFmt w:val="bullet"/>
+      <w:lvlText w:val=""/>
+      <w:lvlJc w:val="left"/>
+      <w:pPr>
+        <w:ind w:left="2880" w:hanging="360"/>
+      </w:pPr>
+      <w:rPr>
+        <w:rFonts w:ascii="Symbol" w:hAnsi="Symbol" w:hint="default"/>
+      </w:rPr>
+    </w:lvl>
+    <w:lvl w:ilvl="4" w:tplc="18090003" w:tentative="1">
+      <w:start w:val="1"/>
+      <w:numFmt w:val="bullet"/>
+      <w:lvlText w:val="o"/>
+      <w:lvlJc w:val="left"/>
+      <w:pPr>
+        <w:ind w:left="3600" w:hanging="360"/>
+      </w:pPr>
+      <w:rPr>
+        <w:rFonts w:ascii="Courier New" w:hAnsi="Courier New" w:cs="Courier New" w:hint="default"/>
+      </w:rPr>
+    </w:lvl>
+    <w:lvl w:ilvl="5" w:tplc="18090005" w:tentative="1">
+      <w:start w:val="1"/>
+      <w:numFmt w:val="bullet"/>
+      <w:lvlText w:val=""/>
+      <w:lvlJc w:val="left"/>
+      <w:pPr>
+        <w:ind w:left="4320" w:hanging="360"/>
+      </w:pPr>
+      <w:rPr>
+        <w:rFonts w:ascii="Wingdings" w:hAnsi="Wingdings" w:hint="default"/>
+      </w:rPr>
+    </w:lvl>
+    <w:lvl w:ilvl="6" w:tplc="18090001" w:tentative="1">
+      <w:start w:val="1"/>
+      <w:numFmt w:val="bullet"/>
+      <w:lvlText w:val=""/>
+      <w:lvlJc w:val="left"/>
+      <w:pPr>
+        <w:ind w:left="5040" w:hanging="360"/>
+      </w:pPr>
+      <w:rPr>
+        <w:rFonts w:ascii="Symbol" w:hAnsi="Symbol" w:hint="default"/>
+      </w:rPr>
+    </w:lvl>
+    <w:lvl w:ilvl="7" w:tplc="18090003" w:tentative="1">
+      <w:start w:val="1"/>
+      <w:numFmt w:val="bullet"/>
+      <w:lvlText w:val="o"/>
+      <w:lvlJc w:val="left"/>
+      <w:pPr>
+        <w:ind w:left="5760" w:hanging="360"/>
+      </w:pPr>
+      <w:rPr>
+        <w:rFonts w:ascii="Courier New" w:hAnsi="Courier New" w:cs="Courier New" w:hint="default"/>
+      </w:rPr>
+    </w:lvl>
+    <w:lvl w:ilvl="8" w:tplc="18090005" w:tentative="1">
+      <w:start w:val="1"/>
+      <w:numFmt w:val="bullet"/>
+      <w:lvlText w:val=""/>
+      <w:lvlJc w:val="left"/>
+      <w:pPr>
+        <w:ind w:left="6480" w:hanging="360"/>
+      </w:pPr>
+      <w:rPr>
+        <w:rFonts w:ascii="Wingdings" w:hAnsi="Wingdings" w:hint="default"/>
+      </w:rPr>
+    </w:lvl>
+  </w:abstractNum>
+  <w:abstractNum w:abstractNumId="10" w15:restartNumberingAfterBreak="0">
     <w:nsid w:val="7BE306CF"/>
     <w:multiLevelType w:val="hybridMultilevel"/>
     <w:tmpl w:val="D9148F5E"/>
@@ -19419,19 +19823,19 @@
     <w:abstractNumId w:val="2"/>
   </w:num>
   <w:num w:numId="2" w16cid:durableId="1596939152">
-    <w:abstractNumId w:val="9"/>
+    <w:abstractNumId w:val="10"/>
   </w:num>
   <w:num w:numId="3" w16cid:durableId="769131049">
     <w:abstractNumId w:val="1"/>
   </w:num>
   <w:num w:numId="4" w16cid:durableId="1118110391">
-    <w:abstractNumId w:val="6"/>
+    <w:abstractNumId w:val="7"/>
   </w:num>
   <w:num w:numId="5" w16cid:durableId="672798708">
     <w:abstractNumId w:val="0"/>
   </w:num>
   <w:num w:numId="6" w16cid:durableId="1912420815">
-    <w:abstractNumId w:val="7"/>
+    <w:abstractNumId w:val="8"/>
   </w:num>
   <w:num w:numId="7" w16cid:durableId="105468548">
     <w:abstractNumId w:val="4"/>
@@ -19443,7 +19847,10 @@
     <w:abstractNumId w:val="5"/>
   </w:num>
   <w:num w:numId="10" w16cid:durableId="396905689">
-    <w:abstractNumId w:val="8"/>
+    <w:abstractNumId w:val="9"/>
+  </w:num>
+  <w:num w:numId="11" w16cid:durableId="1931039841">
+    <w:abstractNumId w:val="6"/>
   </w:num>
 </w:numbering>
 </file>

</xml_diff>